<commit_message>
Adiconado mais itens de estudo ao arquivo
</commit_message>
<xml_diff>
--- a/Estudos Git e Github.docx
+++ b/Estudos Git e Github.docx
@@ -8,6 +8,8 @@
           <w:rFonts w:ascii="Times New Roman" w:hAnsi="Times New Roman" w:cs="Times New Roman"/>
           <w:b/>
           <w:bCs/>
+          <w:sz w:val="32"/>
+          <w:szCs w:val="32"/>
           <w:u w:val="single"/>
         </w:rPr>
       </w:pPr>
@@ -16,6 +18,8 @@
           <w:rFonts w:ascii="Times New Roman" w:hAnsi="Times New Roman" w:cs="Times New Roman"/>
           <w:b/>
           <w:bCs/>
+          <w:sz w:val="32"/>
+          <w:szCs w:val="32"/>
           <w:u w:val="single"/>
         </w:rPr>
         <w:t xml:space="preserve">Estudos </w:t>
@@ -26,6 +30,8 @@
           <w:rFonts w:ascii="Times New Roman" w:hAnsi="Times New Roman" w:cs="Times New Roman"/>
           <w:b/>
           <w:bCs/>
+          <w:sz w:val="32"/>
+          <w:szCs w:val="32"/>
           <w:u w:val="single"/>
         </w:rPr>
         <w:t>Git</w:t>
@@ -36,6 +42,8 @@
           <w:rFonts w:ascii="Times New Roman" w:hAnsi="Times New Roman" w:cs="Times New Roman"/>
           <w:b/>
           <w:bCs/>
+          <w:sz w:val="32"/>
+          <w:szCs w:val="32"/>
           <w:u w:val="single"/>
         </w:rPr>
         <w:t xml:space="preserve"> e </w:t>
@@ -46,6 +54,8 @@
           <w:rFonts w:ascii="Times New Roman" w:hAnsi="Times New Roman" w:cs="Times New Roman"/>
           <w:b/>
           <w:bCs/>
+          <w:sz w:val="32"/>
+          <w:szCs w:val="32"/>
           <w:u w:val="single"/>
         </w:rPr>
         <w:t>Github</w:t>
@@ -56,12 +66,29 @@
       <w:pPr>
         <w:rPr>
           <w:rFonts w:ascii="Times New Roman" w:hAnsi="Times New Roman" w:cs="Times New Roman"/>
-        </w:rPr>
-      </w:pPr>
-      <w:r>
+          <w:b/>
+          <w:bCs/>
+          <w:u w:val="single"/>
+        </w:rPr>
+      </w:pPr>
+    </w:p>
+    <w:p>
+      <w:pPr>
         <w:rPr>
           <w:rFonts w:ascii="Times New Roman" w:hAnsi="Times New Roman" w:cs="Times New Roman"/>
         </w:rPr>
+      </w:pPr>
+    </w:p>
+    <w:p>
+      <w:pPr>
+        <w:rPr>
+          <w:rFonts w:ascii="Times New Roman" w:hAnsi="Times New Roman" w:cs="Times New Roman"/>
+        </w:rPr>
+      </w:pPr>
+      <w:r>
+        <w:rPr>
+          <w:rFonts w:ascii="Times New Roman" w:hAnsi="Times New Roman" w:cs="Times New Roman"/>
+        </w:rPr>
         <w:t xml:space="preserve">Criando uma pasta direto pelo terminal </w:t>
       </w:r>
       <w:proofErr w:type="spellStart"/>
@@ -79,15 +106,945 @@
           <w:rFonts w:ascii="Times New Roman" w:hAnsi="Times New Roman" w:cs="Times New Roman"/>
         </w:rPr>
       </w:pPr>
-      <w:r>
+    </w:p>
+    <w:p>
+      <w:pPr>
         <w:rPr>
           <w:rFonts w:ascii="Times New Roman" w:hAnsi="Times New Roman" w:cs="Times New Roman"/>
         </w:rPr>
+      </w:pPr>
+    </w:p>
+    <w:p>
+      <w:pPr>
+        <w:rPr>
+          <w:rFonts w:ascii="Times New Roman" w:hAnsi="Times New Roman" w:cs="Times New Roman"/>
+        </w:rPr>
+      </w:pPr>
+      <w:r>
+        <w:rPr>
+          <w:rFonts w:ascii="Times New Roman" w:hAnsi="Times New Roman" w:cs="Times New Roman"/>
+        </w:rPr>
         <w:t>Comandos:</w:t>
       </w:r>
     </w:p>
     <w:p>
       <w:pPr>
+        <w:spacing w:before="100" w:beforeAutospacing="1" w:after="100" w:afterAutospacing="1" w:line="240" w:lineRule="auto"/>
+        <w:outlineLvl w:val="2"/>
+        <w:rPr>
+          <w:rFonts w:ascii="Times New Roman" w:eastAsia="Times New Roman" w:hAnsi="Times New Roman" w:cs="Times New Roman"/>
+          <w:b/>
+          <w:bCs/>
+          <w:kern w:val="0"/>
+          <w:lang w:eastAsia="pt-BR"/>
+          <w14:ligatures w14:val="none"/>
+        </w:rPr>
+      </w:pPr>
+      <w:r>
+        <w:rPr>
+          <w:rFonts w:ascii="Times New Roman" w:eastAsia="Times New Roman" w:hAnsi="Times New Roman" w:cs="Times New Roman"/>
+          <w:b/>
+          <w:bCs/>
+          <w:kern w:val="0"/>
+          <w:lang w:eastAsia="pt-BR"/>
+          <w14:ligatures w14:val="none"/>
+        </w:rPr>
+        <w:t xml:space="preserve">1. </w:t>
+      </w:r>
+      <w:proofErr w:type="spellStart"/>
+      <w:r>
+        <w:rPr>
+          <w:rFonts w:ascii="Times New Roman" w:eastAsia="Times New Roman" w:hAnsi="Times New Roman" w:cs="Times New Roman"/>
+          <w:b/>
+          <w:bCs/>
+          <w:kern w:val="0"/>
+          <w:lang w:eastAsia="pt-BR"/>
+          <w14:ligatures w14:val="none"/>
+        </w:rPr>
+        <w:t>mkdir</w:t>
+      </w:r>
+      <w:proofErr w:type="spellEnd"/>
+      <w:r>
+        <w:rPr>
+          <w:rFonts w:ascii="Times New Roman" w:eastAsia="Times New Roman" w:hAnsi="Times New Roman" w:cs="Times New Roman"/>
+          <w:b/>
+          <w:bCs/>
+          <w:kern w:val="0"/>
+          <w:lang w:eastAsia="pt-BR"/>
+          <w14:ligatures w14:val="none"/>
+        </w:rPr>
+        <w:t xml:space="preserve"> </w:t>
+      </w:r>
+      <w:proofErr w:type="spellStart"/>
+      <w:r>
+        <w:rPr>
+          <w:rFonts w:ascii="Times New Roman" w:eastAsia="Times New Roman" w:hAnsi="Times New Roman" w:cs="Times New Roman"/>
+          <w:b/>
+          <w:bCs/>
+          <w:kern w:val="0"/>
+          <w:lang w:eastAsia="pt-BR"/>
+          <w14:ligatures w14:val="none"/>
+        </w:rPr>
+        <w:t>git</w:t>
+      </w:r>
+      <w:proofErr w:type="spellEnd"/>
+      <w:r>
+        <w:rPr>
+          <w:rFonts w:ascii="Times New Roman" w:eastAsia="Times New Roman" w:hAnsi="Times New Roman" w:cs="Times New Roman"/>
+          <w:b/>
+          <w:bCs/>
+          <w:kern w:val="0"/>
+          <w:lang w:eastAsia="pt-BR"/>
+          <w14:ligatures w14:val="none"/>
+        </w:rPr>
+        <w:t>-estudo</w:t>
+      </w:r>
+    </w:p>
+    <w:p>
+      <w:pPr>
+        <w:spacing w:before="100" w:beforeAutospacing="1" w:after="100" w:afterAutospacing="1" w:line="240" w:lineRule="auto"/>
+        <w:rPr>
+          <w:rFonts w:ascii="Times New Roman" w:eastAsia="Times New Roman" w:hAnsi="Times New Roman" w:cs="Times New Roman"/>
+          <w:kern w:val="0"/>
+          <w:lang w:eastAsia="pt-BR"/>
+          <w14:ligatures w14:val="none"/>
+        </w:rPr>
+      </w:pPr>
+      <w:r>
+        <w:rPr>
+          <w:rFonts w:ascii="Times New Roman" w:eastAsia="Times New Roman" w:hAnsi="Times New Roman" w:cs="Times New Roman"/>
+          <w:kern w:val="0"/>
+          <w:lang w:eastAsia="pt-BR"/>
+          <w14:ligatures w14:val="none"/>
+        </w:rPr>
+        <w:t xml:space="preserve">Cria uma nova pasta chamada </w:t>
+      </w:r>
+      <w:proofErr w:type="spellStart"/>
+      <w:r>
+        <w:rPr>
+          <w:rFonts w:ascii="Times New Roman" w:eastAsia="Times New Roman" w:hAnsi="Times New Roman" w:cs="Times New Roman"/>
+          <w:kern w:val="0"/>
+          <w:lang w:eastAsia="pt-BR"/>
+          <w14:ligatures w14:val="none"/>
+        </w:rPr>
+        <w:t>git</w:t>
+      </w:r>
+      <w:proofErr w:type="spellEnd"/>
+      <w:r>
+        <w:rPr>
+          <w:rFonts w:ascii="Times New Roman" w:eastAsia="Times New Roman" w:hAnsi="Times New Roman" w:cs="Times New Roman"/>
+          <w:kern w:val="0"/>
+          <w:lang w:eastAsia="pt-BR"/>
+          <w14:ligatures w14:val="none"/>
+        </w:rPr>
+        <w:t>-estudo.</w:t>
+      </w:r>
+      <w:r>
+        <w:rPr>
+          <w:rFonts w:ascii="Times New Roman" w:eastAsia="Times New Roman" w:hAnsi="Times New Roman" w:cs="Times New Roman"/>
+          <w:kern w:val="0"/>
+          <w:lang w:eastAsia="pt-BR"/>
+          <w14:ligatures w14:val="none"/>
+        </w:rPr>
+        <w:br/>
+      </w:r>
+      <w:proofErr w:type="gramStart"/>
+      <w:r>
+        <w:rPr>
+          <w:rFonts w:ascii="Segoe UI Emoji" w:eastAsia="Times New Roman" w:hAnsi="Segoe UI Emoji" w:cs="Segoe UI Emoji"/>
+          <w:kern w:val="0"/>
+          <w:lang w:eastAsia="pt-BR"/>
+          <w14:ligatures w14:val="none"/>
+        </w:rPr>
+        <w:t>📌</w:t>
+      </w:r>
+      <w:r>
+        <w:rPr>
+          <w:rFonts w:ascii="Times New Roman" w:eastAsia="Times New Roman" w:hAnsi="Times New Roman" w:cs="Times New Roman"/>
+          <w:kern w:val="0"/>
+          <w:lang w:eastAsia="pt-BR"/>
+          <w14:ligatures w14:val="none"/>
+        </w:rPr>
+        <w:t xml:space="preserve"> </w:t>
+      </w:r>
+      <w:r>
+        <w:rPr>
+          <w:rFonts w:ascii="Times New Roman" w:eastAsia="Times New Roman" w:hAnsi="Times New Roman" w:cs="Times New Roman"/>
+          <w:i/>
+          <w:iCs/>
+          <w:kern w:val="0"/>
+          <w:lang w:eastAsia="pt-BR"/>
+          <w14:ligatures w14:val="none"/>
+        </w:rPr>
+        <w:t>Usado</w:t>
+      </w:r>
+      <w:proofErr w:type="gramEnd"/>
+      <w:r>
+        <w:rPr>
+          <w:rFonts w:ascii="Times New Roman" w:eastAsia="Times New Roman" w:hAnsi="Times New Roman" w:cs="Times New Roman"/>
+          <w:i/>
+          <w:iCs/>
+          <w:kern w:val="0"/>
+          <w:lang w:eastAsia="pt-BR"/>
+          <w14:ligatures w14:val="none"/>
+        </w:rPr>
+        <w:t xml:space="preserve"> para organizar seus arquivos em um diretório.</w:t>
+      </w:r>
+    </w:p>
+    <w:p>
+      <w:pPr>
+        <w:spacing w:before="100" w:beforeAutospacing="1" w:after="100" w:afterAutospacing="1" w:line="240" w:lineRule="auto"/>
+        <w:outlineLvl w:val="2"/>
+        <w:rPr>
+          <w:rFonts w:ascii="Times New Roman" w:eastAsia="Times New Roman" w:hAnsi="Times New Roman" w:cs="Times New Roman"/>
+          <w:b/>
+          <w:bCs/>
+          <w:kern w:val="0"/>
+          <w:lang w:eastAsia="pt-BR"/>
+          <w14:ligatures w14:val="none"/>
+        </w:rPr>
+      </w:pPr>
+      <w:r>
+        <w:rPr>
+          <w:rFonts w:ascii="Times New Roman" w:eastAsia="Times New Roman" w:hAnsi="Times New Roman" w:cs="Times New Roman"/>
+          <w:b/>
+          <w:bCs/>
+          <w:kern w:val="0"/>
+          <w:lang w:eastAsia="pt-BR"/>
+          <w14:ligatures w14:val="none"/>
+        </w:rPr>
+        <w:t xml:space="preserve">2. </w:t>
+      </w:r>
+      <w:proofErr w:type="spellStart"/>
+      <w:r>
+        <w:rPr>
+          <w:rFonts w:ascii="Times New Roman" w:eastAsia="Times New Roman" w:hAnsi="Times New Roman" w:cs="Times New Roman"/>
+          <w:b/>
+          <w:bCs/>
+          <w:kern w:val="0"/>
+          <w:lang w:eastAsia="pt-BR"/>
+          <w14:ligatures w14:val="none"/>
+        </w:rPr>
+        <w:t>cd</w:t>
+      </w:r>
+      <w:proofErr w:type="spellEnd"/>
+      <w:r>
+        <w:rPr>
+          <w:rFonts w:ascii="Times New Roman" w:eastAsia="Times New Roman" w:hAnsi="Times New Roman" w:cs="Times New Roman"/>
+          <w:b/>
+          <w:bCs/>
+          <w:kern w:val="0"/>
+          <w:lang w:eastAsia="pt-BR"/>
+          <w14:ligatures w14:val="none"/>
+        </w:rPr>
+        <w:t xml:space="preserve"> </w:t>
+      </w:r>
+      <w:proofErr w:type="spellStart"/>
+      <w:r>
+        <w:rPr>
+          <w:rFonts w:ascii="Times New Roman" w:eastAsia="Times New Roman" w:hAnsi="Times New Roman" w:cs="Times New Roman"/>
+          <w:b/>
+          <w:bCs/>
+          <w:kern w:val="0"/>
+          <w:lang w:eastAsia="pt-BR"/>
+          <w14:ligatures w14:val="none"/>
+        </w:rPr>
+        <w:t>git</w:t>
+      </w:r>
+      <w:proofErr w:type="spellEnd"/>
+      <w:r>
+        <w:rPr>
+          <w:rFonts w:ascii="Times New Roman" w:eastAsia="Times New Roman" w:hAnsi="Times New Roman" w:cs="Times New Roman"/>
+          <w:b/>
+          <w:bCs/>
+          <w:kern w:val="0"/>
+          <w:lang w:eastAsia="pt-BR"/>
+          <w14:ligatures w14:val="none"/>
+        </w:rPr>
+        <w:t>-estudo</w:t>
+      </w:r>
+    </w:p>
+    <w:p>
+      <w:pPr>
+        <w:spacing w:before="100" w:beforeAutospacing="1" w:after="100" w:afterAutospacing="1" w:line="240" w:lineRule="auto"/>
+        <w:rPr>
+          <w:rFonts w:ascii="Times New Roman" w:eastAsia="Times New Roman" w:hAnsi="Times New Roman" w:cs="Times New Roman"/>
+          <w:kern w:val="0"/>
+          <w:lang w:eastAsia="pt-BR"/>
+          <w14:ligatures w14:val="none"/>
+        </w:rPr>
+      </w:pPr>
+      <w:r>
+        <w:rPr>
+          <w:rFonts w:ascii="Times New Roman" w:eastAsia="Times New Roman" w:hAnsi="Times New Roman" w:cs="Times New Roman"/>
+          <w:kern w:val="0"/>
+          <w:lang w:eastAsia="pt-BR"/>
+          <w14:ligatures w14:val="none"/>
+        </w:rPr>
+        <w:t xml:space="preserve">Entra na pasta </w:t>
+      </w:r>
+      <w:proofErr w:type="spellStart"/>
+      <w:r>
+        <w:rPr>
+          <w:rFonts w:ascii="Times New Roman" w:eastAsia="Times New Roman" w:hAnsi="Times New Roman" w:cs="Times New Roman"/>
+          <w:kern w:val="0"/>
+          <w:lang w:eastAsia="pt-BR"/>
+          <w14:ligatures w14:val="none"/>
+        </w:rPr>
+        <w:t>git</w:t>
+      </w:r>
+      <w:proofErr w:type="spellEnd"/>
+      <w:r>
+        <w:rPr>
+          <w:rFonts w:ascii="Times New Roman" w:eastAsia="Times New Roman" w:hAnsi="Times New Roman" w:cs="Times New Roman"/>
+          <w:kern w:val="0"/>
+          <w:lang w:eastAsia="pt-BR"/>
+          <w14:ligatures w14:val="none"/>
+        </w:rPr>
+        <w:t>-estudo.</w:t>
+      </w:r>
+      <w:r>
+        <w:rPr>
+          <w:rFonts w:ascii="Times New Roman" w:eastAsia="Times New Roman" w:hAnsi="Times New Roman" w:cs="Times New Roman"/>
+          <w:kern w:val="0"/>
+          <w:lang w:eastAsia="pt-BR"/>
+          <w14:ligatures w14:val="none"/>
+        </w:rPr>
+        <w:br/>
+      </w:r>
+      <w:proofErr w:type="gramStart"/>
+      <w:r>
+        <w:rPr>
+          <w:rFonts w:ascii="Segoe UI Emoji" w:eastAsia="Times New Roman" w:hAnsi="Segoe UI Emoji" w:cs="Segoe UI Emoji"/>
+          <w:kern w:val="0"/>
+          <w:lang w:eastAsia="pt-BR"/>
+          <w14:ligatures w14:val="none"/>
+        </w:rPr>
+        <w:t>📌</w:t>
+      </w:r>
+      <w:r>
+        <w:rPr>
+          <w:rFonts w:ascii="Times New Roman" w:eastAsia="Times New Roman" w:hAnsi="Times New Roman" w:cs="Times New Roman"/>
+          <w:kern w:val="0"/>
+          <w:lang w:eastAsia="pt-BR"/>
+          <w14:ligatures w14:val="none"/>
+        </w:rPr>
+        <w:t xml:space="preserve"> </w:t>
+      </w:r>
+      <w:r>
+        <w:rPr>
+          <w:rFonts w:ascii="Times New Roman" w:eastAsia="Times New Roman" w:hAnsi="Times New Roman" w:cs="Times New Roman"/>
+          <w:i/>
+          <w:iCs/>
+          <w:kern w:val="0"/>
+          <w:lang w:eastAsia="pt-BR"/>
+          <w14:ligatures w14:val="none"/>
+        </w:rPr>
+        <w:t>Usado</w:t>
+      </w:r>
+      <w:proofErr w:type="gramEnd"/>
+      <w:r>
+        <w:rPr>
+          <w:rFonts w:ascii="Times New Roman" w:eastAsia="Times New Roman" w:hAnsi="Times New Roman" w:cs="Times New Roman"/>
+          <w:i/>
+          <w:iCs/>
+          <w:kern w:val="0"/>
+          <w:lang w:eastAsia="pt-BR"/>
+          <w14:ligatures w14:val="none"/>
+        </w:rPr>
+        <w:t xml:space="preserve"> para navegar até o diretório onde você quer trabalhar com </w:t>
+      </w:r>
+      <w:proofErr w:type="spellStart"/>
+      <w:r>
+        <w:rPr>
+          <w:rFonts w:ascii="Times New Roman" w:eastAsia="Times New Roman" w:hAnsi="Times New Roman" w:cs="Times New Roman"/>
+          <w:i/>
+          <w:iCs/>
+          <w:kern w:val="0"/>
+          <w:lang w:eastAsia="pt-BR"/>
+          <w14:ligatures w14:val="none"/>
+        </w:rPr>
+        <w:t>Git</w:t>
+      </w:r>
+      <w:proofErr w:type="spellEnd"/>
+      <w:r>
+        <w:rPr>
+          <w:rFonts w:ascii="Times New Roman" w:eastAsia="Times New Roman" w:hAnsi="Times New Roman" w:cs="Times New Roman"/>
+          <w:i/>
+          <w:iCs/>
+          <w:kern w:val="0"/>
+          <w:lang w:eastAsia="pt-BR"/>
+          <w14:ligatures w14:val="none"/>
+        </w:rPr>
+        <w:t>.</w:t>
+      </w:r>
+    </w:p>
+    <w:p>
+      <w:pPr>
+        <w:spacing w:before="100" w:beforeAutospacing="1" w:after="100" w:afterAutospacing="1" w:line="240" w:lineRule="auto"/>
+        <w:outlineLvl w:val="2"/>
+        <w:rPr>
+          <w:rFonts w:ascii="Times New Roman" w:eastAsia="Times New Roman" w:hAnsi="Times New Roman" w:cs="Times New Roman"/>
+          <w:b/>
+          <w:bCs/>
+          <w:kern w:val="0"/>
+          <w:lang w:eastAsia="pt-BR"/>
+          <w14:ligatures w14:val="none"/>
+        </w:rPr>
+      </w:pPr>
+      <w:r>
+        <w:rPr>
+          <w:rFonts w:ascii="Times New Roman" w:eastAsia="Times New Roman" w:hAnsi="Times New Roman" w:cs="Times New Roman"/>
+          <w:b/>
+          <w:bCs/>
+          <w:kern w:val="0"/>
+          <w:lang w:eastAsia="pt-BR"/>
+          <w14:ligatures w14:val="none"/>
+        </w:rPr>
+        <w:t xml:space="preserve">3. </w:t>
+      </w:r>
+      <w:proofErr w:type="spellStart"/>
+      <w:r>
+        <w:rPr>
+          <w:rFonts w:ascii="Times New Roman" w:eastAsia="Times New Roman" w:hAnsi="Times New Roman" w:cs="Times New Roman"/>
+          <w:b/>
+          <w:bCs/>
+          <w:kern w:val="0"/>
+          <w:lang w:eastAsia="pt-BR"/>
+          <w14:ligatures w14:val="none"/>
+        </w:rPr>
+        <w:t>git</w:t>
+      </w:r>
+      <w:proofErr w:type="spellEnd"/>
+      <w:r>
+        <w:rPr>
+          <w:rFonts w:ascii="Times New Roman" w:eastAsia="Times New Roman" w:hAnsi="Times New Roman" w:cs="Times New Roman"/>
+          <w:b/>
+          <w:bCs/>
+          <w:kern w:val="0"/>
+          <w:lang w:eastAsia="pt-BR"/>
+          <w14:ligatures w14:val="none"/>
+        </w:rPr>
+        <w:t xml:space="preserve"> </w:t>
+      </w:r>
+      <w:proofErr w:type="spellStart"/>
+      <w:r>
+        <w:rPr>
+          <w:rFonts w:ascii="Times New Roman" w:eastAsia="Times New Roman" w:hAnsi="Times New Roman" w:cs="Times New Roman"/>
+          <w:b/>
+          <w:bCs/>
+          <w:kern w:val="0"/>
+          <w:lang w:eastAsia="pt-BR"/>
+          <w14:ligatures w14:val="none"/>
+        </w:rPr>
+        <w:t>init</w:t>
+      </w:r>
+      <w:proofErr w:type="spellEnd"/>
+    </w:p>
+    <w:p>
+      <w:pPr>
+        <w:spacing w:before="100" w:beforeAutospacing="1" w:after="100" w:afterAutospacing="1" w:line="240" w:lineRule="auto"/>
+        <w:rPr>
+          <w:rFonts w:ascii="Times New Roman" w:eastAsia="Times New Roman" w:hAnsi="Times New Roman" w:cs="Times New Roman"/>
+          <w:kern w:val="0"/>
+          <w:lang w:eastAsia="pt-BR"/>
+          <w14:ligatures w14:val="none"/>
+        </w:rPr>
+      </w:pPr>
+      <w:r>
+        <w:rPr>
+          <w:rFonts w:ascii="Times New Roman" w:eastAsia="Times New Roman" w:hAnsi="Times New Roman" w:cs="Times New Roman"/>
+          <w:kern w:val="0"/>
+          <w:lang w:eastAsia="pt-BR"/>
+          <w14:ligatures w14:val="none"/>
+        </w:rPr>
+        <w:t xml:space="preserve">Inicializa um repositório </w:t>
+      </w:r>
+      <w:proofErr w:type="spellStart"/>
+      <w:r>
+        <w:rPr>
+          <w:rFonts w:ascii="Times New Roman" w:eastAsia="Times New Roman" w:hAnsi="Times New Roman" w:cs="Times New Roman"/>
+          <w:kern w:val="0"/>
+          <w:lang w:eastAsia="pt-BR"/>
+          <w14:ligatures w14:val="none"/>
+        </w:rPr>
+        <w:t>Git</w:t>
+      </w:r>
+      <w:proofErr w:type="spellEnd"/>
+      <w:r>
+        <w:rPr>
+          <w:rFonts w:ascii="Times New Roman" w:eastAsia="Times New Roman" w:hAnsi="Times New Roman" w:cs="Times New Roman"/>
+          <w:kern w:val="0"/>
+          <w:lang w:eastAsia="pt-BR"/>
+          <w14:ligatures w14:val="none"/>
+        </w:rPr>
+        <w:t xml:space="preserve"> vazio na pasta atual.</w:t>
+      </w:r>
+      <w:r>
+        <w:rPr>
+          <w:rFonts w:ascii="Times New Roman" w:eastAsia="Times New Roman" w:hAnsi="Times New Roman" w:cs="Times New Roman"/>
+          <w:kern w:val="0"/>
+          <w:lang w:eastAsia="pt-BR"/>
+          <w14:ligatures w14:val="none"/>
+        </w:rPr>
+        <w:br/>
+      </w:r>
+      <w:r>
+        <w:rPr>
+          <w:rFonts w:ascii="Segoe UI Emoji" w:eastAsia="Times New Roman" w:hAnsi="Segoe UI Emoji" w:cs="Segoe UI Emoji"/>
+          <w:kern w:val="0"/>
+          <w:lang w:eastAsia="pt-BR"/>
+          <w14:ligatures w14:val="none"/>
+        </w:rPr>
+        <w:t>📌</w:t>
+      </w:r>
+      <w:r>
+        <w:rPr>
+          <w:rFonts w:ascii="Times New Roman" w:eastAsia="Times New Roman" w:hAnsi="Times New Roman" w:cs="Times New Roman"/>
+          <w:kern w:val="0"/>
+          <w:lang w:eastAsia="pt-BR"/>
+          <w14:ligatures w14:val="none"/>
+        </w:rPr>
+        <w:t xml:space="preserve"> </w:t>
+      </w:r>
+      <w:r>
+        <w:rPr>
+          <w:rFonts w:ascii="Times New Roman" w:eastAsia="Times New Roman" w:hAnsi="Times New Roman" w:cs="Times New Roman"/>
+          <w:i/>
+          <w:iCs/>
+          <w:kern w:val="0"/>
+          <w:lang w:eastAsia="pt-BR"/>
+          <w14:ligatures w14:val="none"/>
+        </w:rPr>
+        <w:t xml:space="preserve">Cria uma pasta </w:t>
+      </w:r>
+      <w:proofErr w:type="gramStart"/>
+      <w:r>
+        <w:rPr>
+          <w:rFonts w:ascii="Times New Roman" w:eastAsia="Times New Roman" w:hAnsi="Times New Roman" w:cs="Times New Roman"/>
+          <w:i/>
+          <w:iCs/>
+          <w:kern w:val="0"/>
+          <w:lang w:eastAsia="pt-BR"/>
+          <w14:ligatures w14:val="none"/>
+        </w:rPr>
+        <w:t>oculta .</w:t>
+      </w:r>
+      <w:proofErr w:type="spellStart"/>
+      <w:r>
+        <w:rPr>
+          <w:rFonts w:ascii="Times New Roman" w:eastAsia="Times New Roman" w:hAnsi="Times New Roman" w:cs="Times New Roman"/>
+          <w:i/>
+          <w:iCs/>
+          <w:kern w:val="0"/>
+          <w:lang w:eastAsia="pt-BR"/>
+          <w14:ligatures w14:val="none"/>
+        </w:rPr>
+        <w:t>git</w:t>
+      </w:r>
+      <w:proofErr w:type="spellEnd"/>
+      <w:proofErr w:type="gramEnd"/>
+      <w:r>
+        <w:rPr>
+          <w:rFonts w:ascii="Times New Roman" w:eastAsia="Times New Roman" w:hAnsi="Times New Roman" w:cs="Times New Roman"/>
+          <w:i/>
+          <w:iCs/>
+          <w:kern w:val="0"/>
+          <w:lang w:eastAsia="pt-BR"/>
+          <w14:ligatures w14:val="none"/>
+        </w:rPr>
+        <w:t xml:space="preserve"> que guarda todo o histórico e configurações do </w:t>
+      </w:r>
+      <w:proofErr w:type="spellStart"/>
+      <w:r>
+        <w:rPr>
+          <w:rFonts w:ascii="Times New Roman" w:eastAsia="Times New Roman" w:hAnsi="Times New Roman" w:cs="Times New Roman"/>
+          <w:i/>
+          <w:iCs/>
+          <w:kern w:val="0"/>
+          <w:lang w:eastAsia="pt-BR"/>
+          <w14:ligatures w14:val="none"/>
+        </w:rPr>
+        <w:t>Git</w:t>
+      </w:r>
+      <w:proofErr w:type="spellEnd"/>
+      <w:r>
+        <w:rPr>
+          <w:rFonts w:ascii="Times New Roman" w:eastAsia="Times New Roman" w:hAnsi="Times New Roman" w:cs="Times New Roman"/>
+          <w:i/>
+          <w:iCs/>
+          <w:kern w:val="0"/>
+          <w:lang w:eastAsia="pt-BR"/>
+          <w14:ligatures w14:val="none"/>
+        </w:rPr>
+        <w:t>.</w:t>
+      </w:r>
+    </w:p>
+    <w:p>
+      <w:pPr>
+        <w:spacing w:before="100" w:beforeAutospacing="1" w:after="100" w:afterAutospacing="1" w:line="240" w:lineRule="auto"/>
+        <w:outlineLvl w:val="2"/>
+        <w:rPr>
+          <w:rFonts w:ascii="Times New Roman" w:eastAsia="Times New Roman" w:hAnsi="Times New Roman" w:cs="Times New Roman"/>
+          <w:b/>
+          <w:bCs/>
+          <w:kern w:val="0"/>
+          <w:lang w:eastAsia="pt-BR"/>
+          <w14:ligatures w14:val="none"/>
+        </w:rPr>
+      </w:pPr>
+      <w:r>
+        <w:rPr>
+          <w:rFonts w:ascii="Times New Roman" w:eastAsia="Times New Roman" w:hAnsi="Times New Roman" w:cs="Times New Roman"/>
+          <w:b/>
+          <w:bCs/>
+          <w:kern w:val="0"/>
+          <w:lang w:eastAsia="pt-BR"/>
+          <w14:ligatures w14:val="none"/>
+        </w:rPr>
+        <w:t xml:space="preserve">4. </w:t>
+      </w:r>
+      <w:proofErr w:type="spellStart"/>
+      <w:r>
+        <w:rPr>
+          <w:rFonts w:ascii="Times New Roman" w:eastAsia="Times New Roman" w:hAnsi="Times New Roman" w:cs="Times New Roman"/>
+          <w:b/>
+          <w:bCs/>
+          <w:kern w:val="0"/>
+          <w:lang w:eastAsia="pt-BR"/>
+          <w14:ligatures w14:val="none"/>
+        </w:rPr>
+        <w:t>git</w:t>
+      </w:r>
+      <w:proofErr w:type="spellEnd"/>
+      <w:r>
+        <w:rPr>
+          <w:rFonts w:ascii="Times New Roman" w:eastAsia="Times New Roman" w:hAnsi="Times New Roman" w:cs="Times New Roman"/>
+          <w:b/>
+          <w:bCs/>
+          <w:kern w:val="0"/>
+          <w:lang w:eastAsia="pt-BR"/>
+          <w14:ligatures w14:val="none"/>
+        </w:rPr>
+        <w:t xml:space="preserve"> status</w:t>
+      </w:r>
+    </w:p>
+    <w:p>
+      <w:pPr>
+        <w:spacing w:before="100" w:beforeAutospacing="1" w:after="100" w:afterAutospacing="1" w:line="240" w:lineRule="auto"/>
+        <w:rPr>
+          <w:rFonts w:ascii="Times New Roman" w:eastAsia="Times New Roman" w:hAnsi="Times New Roman" w:cs="Times New Roman"/>
+          <w:kern w:val="0"/>
+          <w:lang w:eastAsia="pt-BR"/>
+          <w14:ligatures w14:val="none"/>
+        </w:rPr>
+      </w:pPr>
+      <w:r>
+        <w:rPr>
+          <w:rFonts w:ascii="Times New Roman" w:eastAsia="Times New Roman" w:hAnsi="Times New Roman" w:cs="Times New Roman"/>
+          <w:kern w:val="0"/>
+          <w:lang w:eastAsia="pt-BR"/>
+          <w14:ligatures w14:val="none"/>
+        </w:rPr>
+        <w:t>Mostra o estado atual do repositório.</w:t>
+      </w:r>
+      <w:r>
+        <w:rPr>
+          <w:rFonts w:ascii="Times New Roman" w:eastAsia="Times New Roman" w:hAnsi="Times New Roman" w:cs="Times New Roman"/>
+          <w:kern w:val="0"/>
+          <w:lang w:eastAsia="pt-BR"/>
+          <w14:ligatures w14:val="none"/>
+        </w:rPr>
+        <w:br/>
+      </w:r>
+      <w:proofErr w:type="gramStart"/>
+      <w:r>
+        <w:rPr>
+          <w:rFonts w:ascii="Segoe UI Emoji" w:eastAsia="Times New Roman" w:hAnsi="Segoe UI Emoji" w:cs="Segoe UI Emoji"/>
+          <w:kern w:val="0"/>
+          <w:lang w:eastAsia="pt-BR"/>
+          <w14:ligatures w14:val="none"/>
+        </w:rPr>
+        <w:t>📌</w:t>
+      </w:r>
+      <w:r>
+        <w:rPr>
+          <w:rFonts w:ascii="Times New Roman" w:eastAsia="Times New Roman" w:hAnsi="Times New Roman" w:cs="Times New Roman"/>
+          <w:kern w:val="0"/>
+          <w:lang w:eastAsia="pt-BR"/>
+          <w14:ligatures w14:val="none"/>
+        </w:rPr>
+        <w:t xml:space="preserve"> </w:t>
+      </w:r>
+      <w:r>
+        <w:rPr>
+          <w:rFonts w:ascii="Times New Roman" w:eastAsia="Times New Roman" w:hAnsi="Times New Roman" w:cs="Times New Roman"/>
+          <w:i/>
+          <w:iCs/>
+          <w:kern w:val="0"/>
+          <w:lang w:eastAsia="pt-BR"/>
+          <w14:ligatures w14:val="none"/>
+        </w:rPr>
+        <w:t>Informa</w:t>
+      </w:r>
+      <w:proofErr w:type="gramEnd"/>
+      <w:r>
+        <w:rPr>
+          <w:rFonts w:ascii="Times New Roman" w:eastAsia="Times New Roman" w:hAnsi="Times New Roman" w:cs="Times New Roman"/>
+          <w:i/>
+          <w:iCs/>
+          <w:kern w:val="0"/>
+          <w:lang w:eastAsia="pt-BR"/>
+          <w14:ligatures w14:val="none"/>
+        </w:rPr>
+        <w:t xml:space="preserve"> se há arquivos novos, modificados, ou prontos para </w:t>
+      </w:r>
+      <w:proofErr w:type="spellStart"/>
+      <w:r>
+        <w:rPr>
+          <w:rFonts w:ascii="Times New Roman" w:eastAsia="Times New Roman" w:hAnsi="Times New Roman" w:cs="Times New Roman"/>
+          <w:i/>
+          <w:iCs/>
+          <w:kern w:val="0"/>
+          <w:lang w:eastAsia="pt-BR"/>
+          <w14:ligatures w14:val="none"/>
+        </w:rPr>
+        <w:t>commit</w:t>
+      </w:r>
+      <w:proofErr w:type="spellEnd"/>
+      <w:r>
+        <w:rPr>
+          <w:rFonts w:ascii="Times New Roman" w:eastAsia="Times New Roman" w:hAnsi="Times New Roman" w:cs="Times New Roman"/>
+          <w:i/>
+          <w:iCs/>
+          <w:kern w:val="0"/>
+          <w:lang w:eastAsia="pt-BR"/>
+          <w14:ligatures w14:val="none"/>
+        </w:rPr>
+        <w:t>.</w:t>
+      </w:r>
+    </w:p>
+    <w:p>
+      <w:pPr>
+        <w:spacing w:before="100" w:beforeAutospacing="1" w:after="100" w:afterAutospacing="1" w:line="240" w:lineRule="auto"/>
+        <w:outlineLvl w:val="2"/>
+        <w:rPr>
+          <w:rFonts w:ascii="Times New Roman" w:eastAsia="Times New Roman" w:hAnsi="Times New Roman" w:cs="Times New Roman"/>
+          <w:b/>
+          <w:bCs/>
+          <w:kern w:val="0"/>
+          <w:lang w:eastAsia="pt-BR"/>
+          <w14:ligatures w14:val="none"/>
+        </w:rPr>
+      </w:pPr>
+      <w:r>
+        <w:rPr>
+          <w:rFonts w:ascii="Times New Roman" w:eastAsia="Times New Roman" w:hAnsi="Times New Roman" w:cs="Times New Roman"/>
+          <w:b/>
+          <w:bCs/>
+          <w:kern w:val="0"/>
+          <w:lang w:eastAsia="pt-BR"/>
+          <w14:ligatures w14:val="none"/>
+        </w:rPr>
+        <w:t xml:space="preserve">5. </w:t>
+      </w:r>
+      <w:proofErr w:type="spellStart"/>
+      <w:r>
+        <w:rPr>
+          <w:rFonts w:ascii="Times New Roman" w:eastAsia="Times New Roman" w:hAnsi="Times New Roman" w:cs="Times New Roman"/>
+          <w:b/>
+          <w:bCs/>
+          <w:kern w:val="0"/>
+          <w:lang w:eastAsia="pt-BR"/>
+          <w14:ligatures w14:val="none"/>
+        </w:rPr>
+        <w:t>git</w:t>
+      </w:r>
+      <w:proofErr w:type="spellEnd"/>
+      <w:r>
+        <w:rPr>
+          <w:rFonts w:ascii="Times New Roman" w:eastAsia="Times New Roman" w:hAnsi="Times New Roman" w:cs="Times New Roman"/>
+          <w:b/>
+          <w:bCs/>
+          <w:kern w:val="0"/>
+          <w:lang w:eastAsia="pt-BR"/>
+          <w14:ligatures w14:val="none"/>
+        </w:rPr>
+        <w:t xml:space="preserve"> </w:t>
+      </w:r>
+      <w:proofErr w:type="spellStart"/>
+      <w:r>
+        <w:rPr>
+          <w:rFonts w:ascii="Times New Roman" w:eastAsia="Times New Roman" w:hAnsi="Times New Roman" w:cs="Times New Roman"/>
+          <w:b/>
+          <w:bCs/>
+          <w:kern w:val="0"/>
+          <w:lang w:eastAsia="pt-BR"/>
+          <w14:ligatures w14:val="none"/>
+        </w:rPr>
+        <w:t>add</w:t>
+      </w:r>
+      <w:proofErr w:type="spellEnd"/>
+      <w:r>
+        <w:rPr>
+          <w:rFonts w:ascii="Times New Roman" w:eastAsia="Times New Roman" w:hAnsi="Times New Roman" w:cs="Times New Roman"/>
+          <w:b/>
+          <w:bCs/>
+          <w:kern w:val="0"/>
+          <w:lang w:eastAsia="pt-BR"/>
+          <w14:ligatures w14:val="none"/>
+        </w:rPr>
+        <w:t xml:space="preserve"> nome-do-arquivo</w:t>
+      </w:r>
+    </w:p>
+    <w:p>
+      <w:pPr>
+        <w:spacing w:before="100" w:beforeAutospacing="1" w:after="100" w:afterAutospacing="1" w:line="240" w:lineRule="auto"/>
+        <w:rPr>
+          <w:rFonts w:ascii="Times New Roman" w:eastAsia="Times New Roman" w:hAnsi="Times New Roman" w:cs="Times New Roman"/>
+          <w:kern w:val="0"/>
+          <w:lang w:eastAsia="pt-BR"/>
+          <w14:ligatures w14:val="none"/>
+        </w:rPr>
+      </w:pPr>
+      <w:r>
+        <w:rPr>
+          <w:rFonts w:ascii="Times New Roman" w:eastAsia="Times New Roman" w:hAnsi="Times New Roman" w:cs="Times New Roman"/>
+          <w:kern w:val="0"/>
+          <w:lang w:eastAsia="pt-BR"/>
+          <w14:ligatures w14:val="none"/>
+        </w:rPr>
+        <w:t>Adiciona o arquivo para a "área de preparação" (</w:t>
+      </w:r>
+      <w:proofErr w:type="spellStart"/>
+      <w:r>
+        <w:rPr>
+          <w:rFonts w:ascii="Times New Roman" w:eastAsia="Times New Roman" w:hAnsi="Times New Roman" w:cs="Times New Roman"/>
+          <w:kern w:val="0"/>
+          <w:lang w:eastAsia="pt-BR"/>
+          <w14:ligatures w14:val="none"/>
+        </w:rPr>
+        <w:t>staging</w:t>
+      </w:r>
+      <w:proofErr w:type="spellEnd"/>
+      <w:r>
+        <w:rPr>
+          <w:rFonts w:ascii="Times New Roman" w:eastAsia="Times New Roman" w:hAnsi="Times New Roman" w:cs="Times New Roman"/>
+          <w:kern w:val="0"/>
+          <w:lang w:eastAsia="pt-BR"/>
+          <w14:ligatures w14:val="none"/>
+        </w:rPr>
+        <w:t xml:space="preserve"> </w:t>
+      </w:r>
+      <w:proofErr w:type="spellStart"/>
+      <w:r>
+        <w:rPr>
+          <w:rFonts w:ascii="Times New Roman" w:eastAsia="Times New Roman" w:hAnsi="Times New Roman" w:cs="Times New Roman"/>
+          <w:kern w:val="0"/>
+          <w:lang w:eastAsia="pt-BR"/>
+          <w14:ligatures w14:val="none"/>
+        </w:rPr>
+        <w:t>area</w:t>
+      </w:r>
+      <w:proofErr w:type="spellEnd"/>
+      <w:r>
+        <w:rPr>
+          <w:rFonts w:ascii="Times New Roman" w:eastAsia="Times New Roman" w:hAnsi="Times New Roman" w:cs="Times New Roman"/>
+          <w:kern w:val="0"/>
+          <w:lang w:eastAsia="pt-BR"/>
+          <w14:ligatures w14:val="none"/>
+        </w:rPr>
+        <w:t>).</w:t>
+      </w:r>
+      <w:r>
+        <w:rPr>
+          <w:rFonts w:ascii="Times New Roman" w:eastAsia="Times New Roman" w:hAnsi="Times New Roman" w:cs="Times New Roman"/>
+          <w:kern w:val="0"/>
+          <w:lang w:eastAsia="pt-BR"/>
+          <w14:ligatures w14:val="none"/>
+        </w:rPr>
+        <w:br/>
+      </w:r>
+      <w:r>
+        <w:rPr>
+          <w:rFonts w:ascii="Segoe UI Emoji" w:eastAsia="Times New Roman" w:hAnsi="Segoe UI Emoji" w:cs="Segoe UI Emoji"/>
+          <w:kern w:val="0"/>
+          <w:lang w:eastAsia="pt-BR"/>
+          <w14:ligatures w14:val="none"/>
+        </w:rPr>
+        <w:t>📌</w:t>
+      </w:r>
+      <w:r>
+        <w:rPr>
+          <w:rFonts w:ascii="Times New Roman" w:eastAsia="Times New Roman" w:hAnsi="Times New Roman" w:cs="Times New Roman"/>
+          <w:kern w:val="0"/>
+          <w:lang w:eastAsia="pt-BR"/>
+          <w14:ligatures w14:val="none"/>
+        </w:rPr>
+        <w:t xml:space="preserve"> </w:t>
+      </w:r>
+      <w:r>
+        <w:rPr>
+          <w:rFonts w:ascii="Times New Roman" w:eastAsia="Times New Roman" w:hAnsi="Times New Roman" w:cs="Times New Roman"/>
+          <w:i/>
+          <w:iCs/>
+          <w:kern w:val="0"/>
+          <w:lang w:eastAsia="pt-BR"/>
+          <w14:ligatures w14:val="none"/>
+        </w:rPr>
+        <w:t xml:space="preserve">Diz ao </w:t>
+      </w:r>
+      <w:proofErr w:type="spellStart"/>
+      <w:r>
+        <w:rPr>
+          <w:rFonts w:ascii="Times New Roman" w:eastAsia="Times New Roman" w:hAnsi="Times New Roman" w:cs="Times New Roman"/>
+          <w:i/>
+          <w:iCs/>
+          <w:kern w:val="0"/>
+          <w:lang w:eastAsia="pt-BR"/>
+          <w14:ligatures w14:val="none"/>
+        </w:rPr>
+        <w:t>Git</w:t>
+      </w:r>
+      <w:proofErr w:type="spellEnd"/>
+      <w:r>
+        <w:rPr>
+          <w:rFonts w:ascii="Times New Roman" w:eastAsia="Times New Roman" w:hAnsi="Times New Roman" w:cs="Times New Roman"/>
+          <w:i/>
+          <w:iCs/>
+          <w:kern w:val="0"/>
+          <w:lang w:eastAsia="pt-BR"/>
+          <w14:ligatures w14:val="none"/>
+        </w:rPr>
+        <w:t xml:space="preserve"> que aquele arquivo deve ser incluído no próximo </w:t>
+      </w:r>
+      <w:proofErr w:type="spellStart"/>
+      <w:r>
+        <w:rPr>
+          <w:rFonts w:ascii="Times New Roman" w:eastAsia="Times New Roman" w:hAnsi="Times New Roman" w:cs="Times New Roman"/>
+          <w:i/>
+          <w:iCs/>
+          <w:kern w:val="0"/>
+          <w:lang w:eastAsia="pt-BR"/>
+          <w14:ligatures w14:val="none"/>
+        </w:rPr>
+        <w:t>commit</w:t>
+      </w:r>
+      <w:proofErr w:type="spellEnd"/>
+      <w:r>
+        <w:rPr>
+          <w:rFonts w:ascii="Times New Roman" w:eastAsia="Times New Roman" w:hAnsi="Times New Roman" w:cs="Times New Roman"/>
+          <w:i/>
+          <w:iCs/>
+          <w:kern w:val="0"/>
+          <w:lang w:eastAsia="pt-BR"/>
+          <w14:ligatures w14:val="none"/>
+        </w:rPr>
+        <w:t>.</w:t>
+      </w:r>
+    </w:p>
+    <w:p>
+      <w:pPr>
         <w:rPr>
           <w:rFonts w:ascii="Times New Roman" w:hAnsi="Times New Roman" w:cs="Times New Roman"/>
         </w:rPr>
@@ -99,175 +1056,883 @@
           <w:b/>
           <w:bCs/>
         </w:rPr>
-        <w:t>mkdir</w:t>
+        <w:t>git</w:t>
       </w:r>
       <w:proofErr w:type="spellEnd"/>
       <w:r>
         <w:rPr>
           <w:rFonts w:ascii="Times New Roman" w:hAnsi="Times New Roman" w:cs="Times New Roman"/>
+          <w:b/>
+          <w:bCs/>
         </w:rPr>
         <w:t xml:space="preserve"> </w:t>
       </w:r>
       <w:proofErr w:type="spellStart"/>
+      <w:proofErr w:type="gramStart"/>
       <w:r>
         <w:rPr>
           <w:rFonts w:ascii="Times New Roman" w:hAnsi="Times New Roman" w:cs="Times New Roman"/>
+          <w:b/>
+          <w:bCs/>
+        </w:rPr>
+        <w:t>add</w:t>
+      </w:r>
+      <w:proofErr w:type="spellEnd"/>
+      <w:r>
+        <w:rPr>
+          <w:rFonts w:ascii="Times New Roman" w:hAnsi="Times New Roman" w:cs="Times New Roman"/>
+          <w:b/>
+          <w:bCs/>
+        </w:rPr>
+        <w:t xml:space="preserve"> .</w:t>
+      </w:r>
+      <w:proofErr w:type="gramEnd"/>
+      <w:r>
+        <w:rPr>
+          <w:rFonts w:ascii="Times New Roman" w:hAnsi="Times New Roman" w:cs="Times New Roman"/>
+          <w:b/>
+          <w:bCs/>
+        </w:rPr>
+        <w:t xml:space="preserve"> – </w:t>
+      </w:r>
+      <w:proofErr w:type="gramStart"/>
+      <w:r>
+        <w:rPr>
+          <w:rFonts w:ascii="Times New Roman" w:hAnsi="Times New Roman" w:cs="Times New Roman"/>
+        </w:rPr>
+        <w:t>adiciona</w:t>
+      </w:r>
+      <w:proofErr w:type="gramEnd"/>
+      <w:r>
+        <w:rPr>
+          <w:rFonts w:ascii="Times New Roman" w:hAnsi="Times New Roman" w:cs="Times New Roman"/>
+        </w:rPr>
+        <w:t xml:space="preserve"> todo conteúdo que está faltando ou foi alterado</w:t>
+      </w:r>
+    </w:p>
+    <w:p>
+      <w:pPr>
+        <w:spacing w:before="100" w:beforeAutospacing="1" w:after="100" w:afterAutospacing="1" w:line="240" w:lineRule="auto"/>
+        <w:outlineLvl w:val="2"/>
+        <w:rPr>
+          <w:rFonts w:ascii="Times New Roman" w:eastAsia="Times New Roman" w:hAnsi="Times New Roman" w:cs="Times New Roman"/>
+          <w:b/>
+          <w:bCs/>
+          <w:kern w:val="0"/>
+          <w:lang w:eastAsia="pt-BR"/>
+          <w14:ligatures w14:val="none"/>
+        </w:rPr>
+      </w:pPr>
+      <w:r>
+        <w:rPr>
+          <w:rFonts w:ascii="Times New Roman" w:eastAsia="Times New Roman" w:hAnsi="Times New Roman" w:cs="Times New Roman"/>
+          <w:b/>
+          <w:bCs/>
+          <w:kern w:val="0"/>
+          <w:lang w:eastAsia="pt-BR"/>
+          <w14:ligatures w14:val="none"/>
+        </w:rPr>
+        <w:t xml:space="preserve">6. </w:t>
+      </w:r>
+      <w:proofErr w:type="spellStart"/>
+      <w:r>
+        <w:rPr>
+          <w:rFonts w:ascii="Courier New" w:eastAsia="Times New Roman" w:hAnsi="Courier New" w:cs="Courier New"/>
+          <w:b/>
+          <w:bCs/>
+          <w:kern w:val="0"/>
+          <w:lang w:eastAsia="pt-BR"/>
+          <w14:ligatures w14:val="none"/>
         </w:rPr>
         <w:t>git</w:t>
       </w:r>
       <w:proofErr w:type="spellEnd"/>
       <w:r>
         <w:rPr>
-          <w:rFonts w:ascii="Times New Roman" w:hAnsi="Times New Roman" w:cs="Times New Roman"/>
-        </w:rPr>
-        <w:t>-estudo – criou a pasta</w:t>
-      </w:r>
-    </w:p>
-    <w:p>
-      <w:pPr>
-        <w:rPr>
-          <w:rFonts w:ascii="Times New Roman" w:hAnsi="Times New Roman" w:cs="Times New Roman"/>
-        </w:rPr>
-      </w:pPr>
-      <w:proofErr w:type="spellStart"/>
-      <w:r>
-        <w:rPr>
-          <w:rFonts w:ascii="Times New Roman" w:hAnsi="Times New Roman" w:cs="Times New Roman"/>
-          <w:b/>
-          <w:bCs/>
-        </w:rPr>
-        <w:t>cd</w:t>
-      </w:r>
-      <w:proofErr w:type="spellEnd"/>
-      <w:r>
-        <w:rPr>
-          <w:rFonts w:ascii="Times New Roman" w:hAnsi="Times New Roman" w:cs="Times New Roman"/>
+          <w:rFonts w:ascii="Courier New" w:eastAsia="Times New Roman" w:hAnsi="Courier New" w:cs="Courier New"/>
+          <w:b/>
+          <w:bCs/>
+          <w:kern w:val="0"/>
+          <w:lang w:eastAsia="pt-BR"/>
+          <w14:ligatures w14:val="none"/>
         </w:rPr>
         <w:t xml:space="preserve"> </w:t>
       </w:r>
       <w:proofErr w:type="spellStart"/>
       <w:r>
         <w:rPr>
-          <w:rFonts w:ascii="Times New Roman" w:hAnsi="Times New Roman" w:cs="Times New Roman"/>
+          <w:rFonts w:ascii="Courier New" w:eastAsia="Times New Roman" w:hAnsi="Courier New" w:cs="Courier New"/>
+          <w:b/>
+          <w:bCs/>
+          <w:kern w:val="0"/>
+          <w:lang w:eastAsia="pt-BR"/>
+          <w14:ligatures w14:val="none"/>
+        </w:rPr>
+        <w:t>commit</w:t>
+      </w:r>
+      <w:proofErr w:type="spellEnd"/>
+      <w:r>
+        <w:rPr>
+          <w:rFonts w:ascii="Courier New" w:eastAsia="Times New Roman" w:hAnsi="Courier New" w:cs="Courier New"/>
+          <w:b/>
+          <w:bCs/>
+          <w:kern w:val="0"/>
+          <w:lang w:eastAsia="pt-BR"/>
+          <w14:ligatures w14:val="none"/>
+        </w:rPr>
+        <w:t xml:space="preserve"> -m "mensagem"</w:t>
+      </w:r>
+    </w:p>
+    <w:p>
+      <w:pPr>
+        <w:spacing w:before="100" w:beforeAutospacing="1" w:after="100" w:afterAutospacing="1" w:line="240" w:lineRule="auto"/>
+        <w:rPr>
+          <w:rFonts w:ascii="Times New Roman" w:eastAsia="Times New Roman" w:hAnsi="Times New Roman" w:cs="Times New Roman"/>
+          <w:kern w:val="0"/>
+          <w:lang w:eastAsia="pt-BR"/>
+          <w14:ligatures w14:val="none"/>
+        </w:rPr>
+      </w:pPr>
+      <w:r>
+        <w:rPr>
+          <w:rFonts w:ascii="Times New Roman" w:eastAsia="Times New Roman" w:hAnsi="Times New Roman" w:cs="Times New Roman"/>
+          <w:kern w:val="0"/>
+          <w:lang w:eastAsia="pt-BR"/>
+          <w14:ligatures w14:val="none"/>
+        </w:rPr>
+        <w:t xml:space="preserve">Registra as alterações salvas no </w:t>
+      </w:r>
+      <w:proofErr w:type="spellStart"/>
+      <w:r>
+        <w:rPr>
+          <w:rFonts w:ascii="Times New Roman" w:eastAsia="Times New Roman" w:hAnsi="Times New Roman" w:cs="Times New Roman"/>
+          <w:kern w:val="0"/>
+          <w:lang w:eastAsia="pt-BR"/>
+          <w14:ligatures w14:val="none"/>
+        </w:rPr>
+        <w:t>staging</w:t>
+      </w:r>
+      <w:proofErr w:type="spellEnd"/>
+      <w:r>
+        <w:rPr>
+          <w:rFonts w:ascii="Times New Roman" w:eastAsia="Times New Roman" w:hAnsi="Times New Roman" w:cs="Times New Roman"/>
+          <w:kern w:val="0"/>
+          <w:lang w:eastAsia="pt-BR"/>
+          <w14:ligatures w14:val="none"/>
+        </w:rPr>
+        <w:t xml:space="preserve"> </w:t>
+      </w:r>
+      <w:proofErr w:type="spellStart"/>
+      <w:r>
+        <w:rPr>
+          <w:rFonts w:ascii="Times New Roman" w:eastAsia="Times New Roman" w:hAnsi="Times New Roman" w:cs="Times New Roman"/>
+          <w:kern w:val="0"/>
+          <w:lang w:eastAsia="pt-BR"/>
+          <w14:ligatures w14:val="none"/>
+        </w:rPr>
+        <w:t>area</w:t>
+      </w:r>
+      <w:proofErr w:type="spellEnd"/>
+      <w:r>
+        <w:rPr>
+          <w:rFonts w:ascii="Times New Roman" w:eastAsia="Times New Roman" w:hAnsi="Times New Roman" w:cs="Times New Roman"/>
+          <w:kern w:val="0"/>
+          <w:lang w:eastAsia="pt-BR"/>
+          <w14:ligatures w14:val="none"/>
+        </w:rPr>
+        <w:t xml:space="preserve"> como um ponto no histórico.</w:t>
+      </w:r>
+      <w:r>
+        <w:rPr>
+          <w:rFonts w:ascii="Times New Roman" w:eastAsia="Times New Roman" w:hAnsi="Times New Roman" w:cs="Times New Roman"/>
+          <w:kern w:val="0"/>
+          <w:lang w:eastAsia="pt-BR"/>
+          <w14:ligatures w14:val="none"/>
+        </w:rPr>
+        <w:br/>
+      </w:r>
+      <w:proofErr w:type="gramStart"/>
+      <w:r>
+        <w:rPr>
+          <w:rFonts w:ascii="Segoe UI Emoji" w:eastAsia="Times New Roman" w:hAnsi="Segoe UI Emoji" w:cs="Segoe UI Emoji"/>
+          <w:kern w:val="0"/>
+          <w:lang w:eastAsia="pt-BR"/>
+          <w14:ligatures w14:val="none"/>
+        </w:rPr>
+        <w:t>📌</w:t>
+      </w:r>
+      <w:r>
+        <w:rPr>
+          <w:rFonts w:ascii="Times New Roman" w:eastAsia="Times New Roman" w:hAnsi="Times New Roman" w:cs="Times New Roman"/>
+          <w:kern w:val="0"/>
+          <w:lang w:eastAsia="pt-BR"/>
+          <w14:ligatures w14:val="none"/>
+        </w:rPr>
+        <w:t xml:space="preserve"> </w:t>
+      </w:r>
+      <w:r>
+        <w:rPr>
+          <w:rFonts w:ascii="Times New Roman" w:eastAsia="Times New Roman" w:hAnsi="Times New Roman" w:cs="Times New Roman"/>
+          <w:i/>
+          <w:iCs/>
+          <w:kern w:val="0"/>
+          <w:lang w:eastAsia="pt-BR"/>
+          <w14:ligatures w14:val="none"/>
+        </w:rPr>
+        <w:t>Cria</w:t>
+      </w:r>
+      <w:proofErr w:type="gramEnd"/>
+      <w:r>
+        <w:rPr>
+          <w:rFonts w:ascii="Times New Roman" w:eastAsia="Times New Roman" w:hAnsi="Times New Roman" w:cs="Times New Roman"/>
+          <w:i/>
+          <w:iCs/>
+          <w:kern w:val="0"/>
+          <w:lang w:eastAsia="pt-BR"/>
+          <w14:ligatures w14:val="none"/>
+        </w:rPr>
+        <w:t xml:space="preserve"> uma versão com mensagem explicando o que foi feito.</w:t>
+      </w:r>
+    </w:p>
+    <w:p>
+      <w:pPr>
+        <w:spacing w:before="100" w:beforeAutospacing="1" w:after="100" w:afterAutospacing="1" w:line="240" w:lineRule="auto"/>
+        <w:rPr>
+          <w:rFonts w:ascii="Times New Roman" w:eastAsia="Times New Roman" w:hAnsi="Times New Roman" w:cs="Times New Roman"/>
+          <w:kern w:val="0"/>
+          <w:lang w:eastAsia="pt-BR"/>
+          <w14:ligatures w14:val="none"/>
+        </w:rPr>
+      </w:pPr>
+      <w:r>
+        <w:rPr>
+          <w:rFonts w:ascii="Times New Roman" w:eastAsia="Times New Roman" w:hAnsi="Times New Roman" w:cs="Times New Roman"/>
+          <w:kern w:val="0"/>
+          <w:lang w:eastAsia="pt-BR"/>
+          <w14:ligatures w14:val="none"/>
+        </w:rPr>
+        <w:t>Exemplo:</w:t>
+      </w:r>
+    </w:p>
+    <w:p>
+      <w:pPr>
+        <w:tabs>
+          <w:tab w:val="left" w:pos="916"/>
+          <w:tab w:val="left" w:pos="1832"/>
+          <w:tab w:val="left" w:pos="2748"/>
+          <w:tab w:val="left" w:pos="3664"/>
+          <w:tab w:val="left" w:pos="4580"/>
+          <w:tab w:val="left" w:pos="5496"/>
+          <w:tab w:val="left" w:pos="6412"/>
+          <w:tab w:val="left" w:pos="7328"/>
+          <w:tab w:val="left" w:pos="8244"/>
+          <w:tab w:val="left" w:pos="9160"/>
+          <w:tab w:val="left" w:pos="10076"/>
+          <w:tab w:val="left" w:pos="10992"/>
+          <w:tab w:val="left" w:pos="11908"/>
+          <w:tab w:val="left" w:pos="12824"/>
+          <w:tab w:val="left" w:pos="13740"/>
+          <w:tab w:val="left" w:pos="14656"/>
+        </w:tabs>
+        <w:spacing w:after="0" w:line="240" w:lineRule="auto"/>
+        <w:rPr>
+          <w:rFonts w:ascii="Courier New" w:eastAsia="Times New Roman" w:hAnsi="Courier New" w:cs="Courier New"/>
+          <w:kern w:val="0"/>
+          <w:sz w:val="20"/>
+          <w:szCs w:val="20"/>
+          <w:lang w:eastAsia="pt-BR"/>
+          <w14:ligatures w14:val="none"/>
+        </w:rPr>
+      </w:pPr>
+      <w:proofErr w:type="spellStart"/>
+      <w:r>
+        <w:rPr>
+          <w:rFonts w:ascii="Courier New" w:eastAsia="Times New Roman" w:hAnsi="Courier New" w:cs="Courier New"/>
+          <w:kern w:val="0"/>
+          <w:sz w:val="20"/>
+          <w:szCs w:val="20"/>
+          <w:lang w:eastAsia="pt-BR"/>
+          <w14:ligatures w14:val="none"/>
         </w:rPr>
         <w:t>git</w:t>
       </w:r>
       <w:proofErr w:type="spellEnd"/>
       <w:r>
         <w:rPr>
-          <w:rFonts w:ascii="Times New Roman" w:hAnsi="Times New Roman" w:cs="Times New Roman"/>
-        </w:rPr>
-        <w:t xml:space="preserve">-estudo </w:t>
+          <w:rFonts w:ascii="Courier New" w:eastAsia="Times New Roman" w:hAnsi="Courier New" w:cs="Courier New"/>
+          <w:kern w:val="0"/>
+          <w:sz w:val="20"/>
+          <w:szCs w:val="20"/>
+          <w:lang w:eastAsia="pt-BR"/>
+          <w14:ligatures w14:val="none"/>
+        </w:rPr>
+        <w:t xml:space="preserve"> </w:t>
+      </w:r>
+      <w:proofErr w:type="spellStart"/>
+      <w:r>
+        <w:rPr>
+          <w:rFonts w:ascii="Courier New" w:eastAsia="Times New Roman" w:hAnsi="Courier New" w:cs="Courier New"/>
+          <w:kern w:val="0"/>
+          <w:sz w:val="20"/>
+          <w:szCs w:val="20"/>
+          <w:lang w:eastAsia="pt-BR"/>
+          <w14:ligatures w14:val="none"/>
+        </w:rPr>
+        <w:t>commit</w:t>
+      </w:r>
+      <w:proofErr w:type="spellEnd"/>
+      <w:r>
+        <w:rPr>
+          <w:rFonts w:ascii="Courier New" w:eastAsia="Times New Roman" w:hAnsi="Courier New" w:cs="Courier New"/>
+          <w:kern w:val="0"/>
+          <w:sz w:val="20"/>
+          <w:szCs w:val="20"/>
+          <w:lang w:eastAsia="pt-BR"/>
+          <w14:ligatures w14:val="none"/>
+        </w:rPr>
+        <w:t xml:space="preserve"> -m "Adicionado o arquivo word contendo estudos </w:t>
+      </w:r>
+      <w:proofErr w:type="spellStart"/>
+      <w:r>
+        <w:rPr>
+          <w:rFonts w:ascii="Courier New" w:eastAsia="Times New Roman" w:hAnsi="Courier New" w:cs="Courier New"/>
+          <w:kern w:val="0"/>
+          <w:sz w:val="20"/>
+          <w:szCs w:val="20"/>
+          <w:lang w:eastAsia="pt-BR"/>
+          <w14:ligatures w14:val="none"/>
+        </w:rPr>
+        <w:t>git</w:t>
+      </w:r>
+      <w:proofErr w:type="spellEnd"/>
+      <w:r>
+        <w:rPr>
+          <w:rFonts w:ascii="Courier New" w:eastAsia="Times New Roman" w:hAnsi="Courier New" w:cs="Courier New"/>
+          <w:kern w:val="0"/>
+          <w:sz w:val="20"/>
+          <w:szCs w:val="20"/>
+          <w:lang w:eastAsia="pt-BR"/>
+          <w14:ligatures w14:val="none"/>
+        </w:rPr>
+        <w:t>/</w:t>
+      </w:r>
+      <w:proofErr w:type="spellStart"/>
+      <w:r>
+        <w:rPr>
+          <w:rFonts w:ascii="Courier New" w:eastAsia="Times New Roman" w:hAnsi="Courier New" w:cs="Courier New"/>
+          <w:kern w:val="0"/>
+          <w:sz w:val="20"/>
+          <w:szCs w:val="20"/>
+          <w:lang w:eastAsia="pt-BR"/>
+          <w14:ligatures w14:val="none"/>
+        </w:rPr>
+        <w:t>github</w:t>
+      </w:r>
+      <w:proofErr w:type="spellEnd"/>
+      <w:r>
+        <w:rPr>
+          <w:rFonts w:ascii="Courier New" w:eastAsia="Times New Roman" w:hAnsi="Courier New" w:cs="Courier New"/>
+          <w:kern w:val="0"/>
+          <w:sz w:val="20"/>
+          <w:szCs w:val="20"/>
+          <w:lang w:eastAsia="pt-BR"/>
+          <w14:ligatures w14:val="none"/>
+        </w:rPr>
+        <w:t>"</w:t>
+      </w:r>
+    </w:p>
+    <w:p>
+      <w:pPr>
+        <w:tabs>
+          <w:tab w:val="left" w:pos="916"/>
+          <w:tab w:val="left" w:pos="1832"/>
+          <w:tab w:val="left" w:pos="2748"/>
+          <w:tab w:val="left" w:pos="3664"/>
+          <w:tab w:val="left" w:pos="4580"/>
+          <w:tab w:val="left" w:pos="5496"/>
+          <w:tab w:val="left" w:pos="6412"/>
+          <w:tab w:val="left" w:pos="7328"/>
+          <w:tab w:val="left" w:pos="8244"/>
+          <w:tab w:val="left" w:pos="9160"/>
+          <w:tab w:val="left" w:pos="10076"/>
+          <w:tab w:val="left" w:pos="10992"/>
+          <w:tab w:val="left" w:pos="11908"/>
+          <w:tab w:val="left" w:pos="12824"/>
+          <w:tab w:val="left" w:pos="13740"/>
+          <w:tab w:val="left" w:pos="14656"/>
+        </w:tabs>
+        <w:spacing w:after="0" w:line="240" w:lineRule="auto"/>
+        <w:rPr>
+          <w:rFonts w:ascii="Courier New" w:eastAsia="Times New Roman" w:hAnsi="Courier New" w:cs="Courier New"/>
+          <w:kern w:val="0"/>
+          <w:sz w:val="20"/>
+          <w:szCs w:val="20"/>
+          <w:lang w:eastAsia="pt-BR"/>
+          <w14:ligatures w14:val="none"/>
+        </w:rPr>
+      </w:pPr>
+    </w:p>
+    <w:p>
+      <w:pPr>
+        <w:spacing w:before="100" w:beforeAutospacing="1" w:after="100" w:afterAutospacing="1" w:line="240" w:lineRule="auto"/>
+        <w:outlineLvl w:val="2"/>
+        <w:rPr>
+          <w:rFonts w:ascii="Times New Roman" w:eastAsia="Times New Roman" w:hAnsi="Times New Roman" w:cs="Times New Roman"/>
+          <w:b/>
+          <w:bCs/>
+          <w:kern w:val="0"/>
+          <w:sz w:val="27"/>
+          <w:szCs w:val="27"/>
+          <w:lang w:eastAsia="pt-BR"/>
+          <w14:ligatures w14:val="none"/>
+        </w:rPr>
+      </w:pPr>
+      <w:r>
+        <w:rPr>
+          <w:rFonts w:ascii="Times New Roman" w:eastAsia="Times New Roman" w:hAnsi="Times New Roman" w:cs="Times New Roman"/>
+          <w:b/>
+          <w:bCs/>
+          <w:kern w:val="0"/>
+          <w:sz w:val="27"/>
+          <w:szCs w:val="27"/>
+          <w:lang w:eastAsia="pt-BR"/>
+          <w14:ligatures w14:val="none"/>
+        </w:rPr>
+        <w:lastRenderedPageBreak/>
+        <w:t xml:space="preserve">7. </w:t>
+      </w:r>
+      <w:proofErr w:type="spellStart"/>
+      <w:r>
+        <w:rPr>
+          <w:rFonts w:ascii="Courier New" w:eastAsia="Times New Roman" w:hAnsi="Courier New" w:cs="Courier New"/>
+          <w:b/>
+          <w:bCs/>
+          <w:kern w:val="0"/>
+          <w:sz w:val="20"/>
+          <w:szCs w:val="20"/>
+          <w:lang w:eastAsia="pt-BR"/>
+          <w14:ligatures w14:val="none"/>
+        </w:rPr>
+        <w:t>git</w:t>
+      </w:r>
+      <w:proofErr w:type="spellEnd"/>
+      <w:r>
+        <w:rPr>
+          <w:rFonts w:ascii="Courier New" w:eastAsia="Times New Roman" w:hAnsi="Courier New" w:cs="Courier New"/>
+          <w:b/>
+          <w:bCs/>
+          <w:kern w:val="0"/>
+          <w:sz w:val="20"/>
+          <w:szCs w:val="20"/>
+          <w:lang w:eastAsia="pt-BR"/>
+          <w14:ligatures w14:val="none"/>
+        </w:rPr>
+        <w:t xml:space="preserve"> log</w:t>
+      </w:r>
+    </w:p>
+    <w:p>
+      <w:pPr>
+        <w:spacing w:before="100" w:beforeAutospacing="1" w:after="100" w:afterAutospacing="1" w:line="240" w:lineRule="auto"/>
+        <w:rPr>
+          <w:rFonts w:ascii="Times New Roman" w:eastAsia="Times New Roman" w:hAnsi="Times New Roman" w:cs="Times New Roman"/>
+          <w:kern w:val="0"/>
+          <w:lang w:eastAsia="pt-BR"/>
+          <w14:ligatures w14:val="none"/>
+        </w:rPr>
+      </w:pPr>
+      <w:r>
+        <w:rPr>
+          <w:rFonts w:ascii="Times New Roman" w:eastAsia="Times New Roman" w:hAnsi="Times New Roman" w:cs="Times New Roman"/>
+          <w:kern w:val="0"/>
+          <w:lang w:eastAsia="pt-BR"/>
+          <w14:ligatures w14:val="none"/>
+        </w:rPr>
+        <w:t xml:space="preserve">Exibe o histórico dos </w:t>
+      </w:r>
+      <w:proofErr w:type="spellStart"/>
+      <w:r>
+        <w:rPr>
+          <w:rFonts w:ascii="Times New Roman" w:eastAsia="Times New Roman" w:hAnsi="Times New Roman" w:cs="Times New Roman"/>
+          <w:kern w:val="0"/>
+          <w:lang w:eastAsia="pt-BR"/>
+          <w14:ligatures w14:val="none"/>
+        </w:rPr>
+        <w:t>commits</w:t>
+      </w:r>
+      <w:proofErr w:type="spellEnd"/>
+      <w:r>
+        <w:rPr>
+          <w:rFonts w:ascii="Times New Roman" w:eastAsia="Times New Roman" w:hAnsi="Times New Roman" w:cs="Times New Roman"/>
+          <w:kern w:val="0"/>
+          <w:lang w:eastAsia="pt-BR"/>
+          <w14:ligatures w14:val="none"/>
+        </w:rPr>
+        <w:t xml:space="preserve"> realizados no repositório.</w:t>
+      </w:r>
+      <w:r>
+        <w:rPr>
+          <w:rFonts w:ascii="Times New Roman" w:eastAsia="Times New Roman" w:hAnsi="Times New Roman" w:cs="Times New Roman"/>
+          <w:kern w:val="0"/>
+          <w:lang w:eastAsia="pt-BR"/>
+          <w14:ligatures w14:val="none"/>
+        </w:rPr>
+        <w:br/>
       </w:r>
       <w:proofErr w:type="gramStart"/>
       <w:r>
         <w:rPr>
-          <w:rFonts w:ascii="Times New Roman" w:hAnsi="Times New Roman" w:cs="Times New Roman"/>
-        </w:rPr>
-        <w:t>-  entrou</w:t>
+          <w:rFonts w:ascii="Segoe UI Emoji" w:eastAsia="Times New Roman" w:hAnsi="Segoe UI Emoji" w:cs="Segoe UI Emoji"/>
+          <w:kern w:val="0"/>
+          <w:lang w:eastAsia="pt-BR"/>
+          <w14:ligatures w14:val="none"/>
+        </w:rPr>
+        <w:t>📌</w:t>
+      </w:r>
+      <w:r>
+        <w:rPr>
+          <w:rFonts w:ascii="Times New Roman" w:eastAsia="Times New Roman" w:hAnsi="Times New Roman" w:cs="Times New Roman"/>
+          <w:kern w:val="0"/>
+          <w:lang w:eastAsia="pt-BR"/>
+          <w14:ligatures w14:val="none"/>
+        </w:rPr>
+        <w:t xml:space="preserve"> </w:t>
+      </w:r>
+      <w:r>
+        <w:rPr>
+          <w:rFonts w:ascii="Times New Roman" w:eastAsia="Times New Roman" w:hAnsi="Times New Roman" w:cs="Times New Roman"/>
+          <w:i/>
+          <w:iCs/>
+          <w:kern w:val="0"/>
+          <w:lang w:eastAsia="pt-BR"/>
+          <w14:ligatures w14:val="none"/>
+        </w:rPr>
+        <w:t>Mostra</w:t>
       </w:r>
       <w:proofErr w:type="gramEnd"/>
       <w:r>
         <w:rPr>
-          <w:rFonts w:ascii="Times New Roman" w:hAnsi="Times New Roman" w:cs="Times New Roman"/>
-        </w:rPr>
-        <w:t xml:space="preserve"> na pasta criada</w:t>
-      </w:r>
-    </w:p>
-    <w:p>
-      <w:pPr>
-        <w:rPr>
-          <w:rFonts w:ascii="Times New Roman" w:hAnsi="Times New Roman" w:cs="Times New Roman"/>
-        </w:rPr>
-      </w:pPr>
-      <w:proofErr w:type="spellStart"/>
-      <w:r>
-        <w:rPr>
-          <w:rFonts w:ascii="Times New Roman" w:hAnsi="Times New Roman" w:cs="Times New Roman"/>
-          <w:b/>
-          <w:bCs/>
+          <w:rFonts w:ascii="Times New Roman" w:eastAsia="Times New Roman" w:hAnsi="Times New Roman" w:cs="Times New Roman"/>
+          <w:i/>
+          <w:iCs/>
+          <w:kern w:val="0"/>
+          <w:lang w:eastAsia="pt-BR"/>
+          <w14:ligatures w14:val="none"/>
+        </w:rPr>
+        <w:t xml:space="preserve"> os autores, mensagens de </w:t>
+      </w:r>
+      <w:proofErr w:type="spellStart"/>
+      <w:r>
+        <w:rPr>
+          <w:rFonts w:ascii="Times New Roman" w:eastAsia="Times New Roman" w:hAnsi="Times New Roman" w:cs="Times New Roman"/>
+          <w:i/>
+          <w:iCs/>
+          <w:kern w:val="0"/>
+          <w:lang w:eastAsia="pt-BR"/>
+          <w14:ligatures w14:val="none"/>
+        </w:rPr>
+        <w:t>commit</w:t>
+      </w:r>
+      <w:proofErr w:type="spellEnd"/>
+      <w:r>
+        <w:rPr>
+          <w:rFonts w:ascii="Times New Roman" w:eastAsia="Times New Roman" w:hAnsi="Times New Roman" w:cs="Times New Roman"/>
+          <w:i/>
+          <w:iCs/>
+          <w:kern w:val="0"/>
+          <w:lang w:eastAsia="pt-BR"/>
+          <w14:ligatures w14:val="none"/>
+        </w:rPr>
+        <w:t>, datas e identificadores únicos.</w:t>
+      </w:r>
+    </w:p>
+    <w:p>
+      <w:pPr>
+        <w:tabs>
+          <w:tab w:val="left" w:pos="916"/>
+          <w:tab w:val="left" w:pos="1832"/>
+          <w:tab w:val="left" w:pos="2748"/>
+          <w:tab w:val="left" w:pos="3664"/>
+          <w:tab w:val="left" w:pos="4580"/>
+          <w:tab w:val="left" w:pos="5496"/>
+          <w:tab w:val="left" w:pos="6412"/>
+          <w:tab w:val="left" w:pos="7328"/>
+          <w:tab w:val="left" w:pos="8244"/>
+          <w:tab w:val="left" w:pos="9160"/>
+          <w:tab w:val="left" w:pos="10076"/>
+          <w:tab w:val="left" w:pos="10992"/>
+          <w:tab w:val="left" w:pos="11908"/>
+          <w:tab w:val="left" w:pos="12824"/>
+          <w:tab w:val="left" w:pos="13740"/>
+          <w:tab w:val="left" w:pos="14656"/>
+        </w:tabs>
+        <w:spacing w:after="0" w:line="240" w:lineRule="auto"/>
+        <w:rPr>
+          <w:rFonts w:ascii="Courier New" w:eastAsia="Times New Roman" w:hAnsi="Courier New" w:cs="Courier New"/>
+          <w:kern w:val="0"/>
+          <w:sz w:val="20"/>
+          <w:szCs w:val="20"/>
+          <w:lang w:eastAsia="pt-BR"/>
+          <w14:ligatures w14:val="none"/>
+        </w:rPr>
+      </w:pPr>
+    </w:p>
+    <w:p>
+      <w:pPr>
+        <w:autoSpaceDE w:val="0"/>
+        <w:autoSpaceDN w:val="0"/>
+        <w:adjustRightInd w:val="0"/>
+        <w:spacing w:after="0" w:line="240" w:lineRule="auto"/>
+        <w:rPr>
+          <w:rFonts w:ascii="Lucida Console" w:hAnsi="Lucida Console" w:cs="Lucida Console"/>
+          <w:kern w:val="0"/>
+          <w:sz w:val="18"/>
+          <w:szCs w:val="18"/>
+          <w:lang w:val="en-US"/>
+        </w:rPr>
+      </w:pPr>
+      <w:r>
+        <w:rPr>
+          <w:rFonts w:ascii="Lucida Console" w:hAnsi="Lucida Console" w:cs="Lucida Console"/>
+          <w:kern w:val="0"/>
+          <w:sz w:val="18"/>
+          <w:szCs w:val="18"/>
+          <w:lang w:val="en-US"/>
+        </w:rPr>
+        <w:t>$ git log</w:t>
+      </w:r>
+    </w:p>
+    <w:p>
+      <w:pPr>
+        <w:autoSpaceDE w:val="0"/>
+        <w:autoSpaceDN w:val="0"/>
+        <w:adjustRightInd w:val="0"/>
+        <w:spacing w:after="0" w:line="240" w:lineRule="auto"/>
+        <w:rPr>
+          <w:rFonts w:ascii="Lucida Console" w:hAnsi="Lucida Console" w:cs="Lucida Console"/>
+          <w:kern w:val="0"/>
+          <w:sz w:val="18"/>
+          <w:szCs w:val="18"/>
+          <w:lang w:val="en-US"/>
+        </w:rPr>
+      </w:pPr>
+      <w:r>
+        <w:rPr>
+          <w:rFonts w:ascii="Lucida Console" w:hAnsi="Lucida Console" w:cs="Lucida Console"/>
+          <w:kern w:val="0"/>
+          <w:sz w:val="18"/>
+          <w:szCs w:val="18"/>
+          <w:lang w:val="en-US"/>
+        </w:rPr>
+        <w:t>commit 5c6c15a54ef8c4dc33e81f2648283dd675f8329c (</w:t>
+      </w:r>
+      <w:r>
+        <w:rPr>
+          <w:rFonts w:ascii="Lucida Console" w:hAnsi="Lucida Console" w:cs="Lucida Console"/>
+          <w:b/>
+          <w:bCs/>
+          <w:kern w:val="0"/>
+          <w:sz w:val="18"/>
+          <w:szCs w:val="18"/>
+          <w:lang w:val="en-US"/>
+        </w:rPr>
+        <w:t>HEAD</w:t>
+      </w:r>
+      <w:r>
+        <w:rPr>
+          <w:rFonts w:ascii="Lucida Console" w:hAnsi="Lucida Console" w:cs="Lucida Console"/>
+          <w:kern w:val="0"/>
+          <w:sz w:val="18"/>
+          <w:szCs w:val="18"/>
+          <w:lang w:val="en-US"/>
+        </w:rPr>
+        <w:t xml:space="preserve"> -&gt; </w:t>
+      </w:r>
+      <w:r>
+        <w:rPr>
+          <w:rFonts w:ascii="Lucida Console" w:hAnsi="Lucida Console" w:cs="Lucida Console"/>
+          <w:b/>
+          <w:bCs/>
+          <w:kern w:val="0"/>
+          <w:sz w:val="18"/>
+          <w:szCs w:val="18"/>
+          <w:lang w:val="en-US"/>
+        </w:rPr>
+        <w:t>master</w:t>
+      </w:r>
+      <w:r>
+        <w:rPr>
+          <w:rFonts w:ascii="Lucida Console" w:hAnsi="Lucida Console" w:cs="Lucida Console"/>
+          <w:kern w:val="0"/>
+          <w:sz w:val="18"/>
+          <w:szCs w:val="18"/>
+          <w:lang w:val="en-US"/>
+        </w:rPr>
+        <w:t>)</w:t>
+      </w:r>
+    </w:p>
+    <w:p>
+      <w:pPr>
+        <w:autoSpaceDE w:val="0"/>
+        <w:autoSpaceDN w:val="0"/>
+        <w:adjustRightInd w:val="0"/>
+        <w:spacing w:after="0" w:line="240" w:lineRule="auto"/>
+        <w:rPr>
+          <w:rFonts w:ascii="Lucida Console" w:hAnsi="Lucida Console" w:cs="Lucida Console"/>
+          <w:kern w:val="0"/>
+          <w:sz w:val="18"/>
+          <w:szCs w:val="18"/>
+          <w:lang w:val="en-US"/>
+        </w:rPr>
+      </w:pPr>
+      <w:r>
+        <w:rPr>
+          <w:rFonts w:ascii="Lucida Console" w:hAnsi="Lucida Console" w:cs="Lucida Console"/>
+          <w:kern w:val="0"/>
+          <w:sz w:val="18"/>
+          <w:szCs w:val="18"/>
+          <w:lang w:val="en-US"/>
+        </w:rPr>
+        <w:t>Author: kadubass2025 &lt;kadubass@hotmail.com&gt;</w:t>
+      </w:r>
+    </w:p>
+    <w:p>
+      <w:pPr>
+        <w:autoSpaceDE w:val="0"/>
+        <w:autoSpaceDN w:val="0"/>
+        <w:adjustRightInd w:val="0"/>
+        <w:spacing w:after="0" w:line="240" w:lineRule="auto"/>
+        <w:rPr>
+          <w:rFonts w:ascii="Lucida Console" w:hAnsi="Lucida Console" w:cs="Lucida Console"/>
+          <w:kern w:val="0"/>
+          <w:sz w:val="18"/>
+          <w:szCs w:val="18"/>
+        </w:rPr>
+      </w:pPr>
+      <w:r>
+        <w:rPr>
+          <w:rFonts w:ascii="Lucida Console" w:hAnsi="Lucida Console" w:cs="Lucida Console"/>
+          <w:kern w:val="0"/>
+          <w:sz w:val="18"/>
+          <w:szCs w:val="18"/>
+        </w:rPr>
+        <w:t xml:space="preserve">Date:   Mon </w:t>
+      </w:r>
+      <w:proofErr w:type="spellStart"/>
+      <w:r>
+        <w:rPr>
+          <w:rFonts w:ascii="Lucida Console" w:hAnsi="Lucida Console" w:cs="Lucida Console"/>
+          <w:kern w:val="0"/>
+          <w:sz w:val="18"/>
+          <w:szCs w:val="18"/>
+        </w:rPr>
+        <w:t>Apr</w:t>
+      </w:r>
+      <w:proofErr w:type="spellEnd"/>
+      <w:r>
+        <w:rPr>
+          <w:rFonts w:ascii="Lucida Console" w:hAnsi="Lucida Console" w:cs="Lucida Console"/>
+          <w:kern w:val="0"/>
+          <w:sz w:val="18"/>
+          <w:szCs w:val="18"/>
+        </w:rPr>
+        <w:t xml:space="preserve"> 7 07:53:43 2025 -0300</w:t>
+      </w:r>
+    </w:p>
+    <w:p>
+      <w:pPr>
+        <w:autoSpaceDE w:val="0"/>
+        <w:autoSpaceDN w:val="0"/>
+        <w:adjustRightInd w:val="0"/>
+        <w:spacing w:after="0" w:line="240" w:lineRule="auto"/>
+        <w:rPr>
+          <w:rFonts w:ascii="Lucida Console" w:hAnsi="Lucida Console" w:cs="Lucida Console"/>
+          <w:kern w:val="0"/>
+          <w:sz w:val="18"/>
+          <w:szCs w:val="18"/>
+        </w:rPr>
+      </w:pPr>
+    </w:p>
+    <w:p>
+      <w:pPr>
+        <w:autoSpaceDE w:val="0"/>
+        <w:autoSpaceDN w:val="0"/>
+        <w:adjustRightInd w:val="0"/>
+        <w:spacing w:after="0" w:line="240" w:lineRule="auto"/>
+        <w:rPr>
+          <w:rFonts w:ascii="Lucida Console" w:hAnsi="Lucida Console" w:cs="Lucida Console"/>
+          <w:kern w:val="0"/>
+          <w:sz w:val="18"/>
+          <w:szCs w:val="18"/>
+        </w:rPr>
+      </w:pPr>
+      <w:r>
+        <w:rPr>
+          <w:rFonts w:ascii="Lucida Console" w:hAnsi="Lucida Console" w:cs="Lucida Console"/>
+          <w:kern w:val="0"/>
+          <w:sz w:val="18"/>
+          <w:szCs w:val="18"/>
+        </w:rPr>
+        <w:t xml:space="preserve">     Adicionado o arquivo word contendo estudos </w:t>
+      </w:r>
+      <w:proofErr w:type="spellStart"/>
+      <w:r>
+        <w:rPr>
+          <w:rFonts w:ascii="Lucida Console" w:hAnsi="Lucida Console" w:cs="Lucida Console"/>
+          <w:kern w:val="0"/>
+          <w:sz w:val="18"/>
+          <w:szCs w:val="18"/>
         </w:rPr>
         <w:t>git</w:t>
       </w:r>
       <w:proofErr w:type="spellEnd"/>
       <w:r>
         <w:rPr>
-          <w:rFonts w:ascii="Times New Roman" w:hAnsi="Times New Roman" w:cs="Times New Roman"/>
-          <w:b/>
-          <w:bCs/>
-        </w:rPr>
-        <w:t xml:space="preserve"> </w:t>
-      </w:r>
-      <w:proofErr w:type="spellStart"/>
-      <w:r>
-        <w:rPr>
-          <w:rFonts w:ascii="Times New Roman" w:hAnsi="Times New Roman" w:cs="Times New Roman"/>
-          <w:b/>
-          <w:bCs/>
-        </w:rPr>
-        <w:t>init</w:t>
-      </w:r>
-      <w:proofErr w:type="spellEnd"/>
-      <w:r>
-        <w:rPr>
-          <w:rFonts w:ascii="Times New Roman" w:hAnsi="Times New Roman" w:cs="Times New Roman"/>
-        </w:rPr>
-        <w:t xml:space="preserve"> - </w:t>
-      </w:r>
-      <w:r>
-        <w:rPr>
-          <w:rFonts w:ascii="Times New Roman" w:hAnsi="Times New Roman" w:cs="Times New Roman"/>
-        </w:rPr>
-        <w:t xml:space="preserve">O </w:t>
-      </w:r>
-      <w:proofErr w:type="spellStart"/>
-      <w:r>
-        <w:rPr>
-          <w:rFonts w:ascii="Times New Roman" w:hAnsi="Times New Roman" w:cs="Times New Roman"/>
-        </w:rPr>
-        <w:t>Git</w:t>
-      </w:r>
-      <w:proofErr w:type="spellEnd"/>
-      <w:r>
-        <w:rPr>
-          <w:rFonts w:ascii="Times New Roman" w:hAnsi="Times New Roman" w:cs="Times New Roman"/>
-        </w:rPr>
-        <w:t xml:space="preserve"> vai criar uma pasta oculta </w:t>
-      </w:r>
-      <w:proofErr w:type="gramStart"/>
-      <w:r>
-        <w:rPr>
-          <w:rFonts w:ascii="Times New Roman" w:hAnsi="Times New Roman" w:cs="Times New Roman"/>
-        </w:rPr>
-        <w:t xml:space="preserve">chamada </w:t>
-      </w:r>
-      <w:r>
-        <w:rPr>
-          <w:rStyle w:val="CdigoHTML"/>
-          <w:rFonts w:ascii="Times New Roman" w:eastAsiaTheme="minorHAnsi" w:hAnsi="Times New Roman" w:cs="Times New Roman"/>
-          <w:sz w:val="24"/>
-          <w:szCs w:val="24"/>
-        </w:rPr>
-        <w:t>.</w:t>
-      </w:r>
-      <w:proofErr w:type="spellStart"/>
-      <w:r>
-        <w:rPr>
-          <w:rStyle w:val="CdigoHTML"/>
-          <w:rFonts w:ascii="Times New Roman" w:eastAsiaTheme="minorHAnsi" w:hAnsi="Times New Roman" w:cs="Times New Roman"/>
-          <w:sz w:val="24"/>
-          <w:szCs w:val="24"/>
-        </w:rPr>
-        <w:t>git</w:t>
-      </w:r>
-      <w:proofErr w:type="spellEnd"/>
-      <w:proofErr w:type="gramEnd"/>
-      <w:r>
-        <w:rPr>
-          <w:rFonts w:ascii="Times New Roman" w:hAnsi="Times New Roman" w:cs="Times New Roman"/>
-        </w:rPr>
-        <w:t xml:space="preserve"> — é onde ele guarda todo o histórico do seu projeto.</w:t>
-      </w:r>
+          <w:rFonts w:ascii="Lucida Console" w:hAnsi="Lucida Console" w:cs="Lucida Console"/>
+          <w:kern w:val="0"/>
+          <w:sz w:val="18"/>
+          <w:szCs w:val="18"/>
+        </w:rPr>
+        <w:t>/</w:t>
+      </w:r>
+      <w:proofErr w:type="spellStart"/>
+      <w:r>
+        <w:rPr>
+          <w:rFonts w:ascii="Lucida Console" w:hAnsi="Lucida Console" w:cs="Lucida Console"/>
+          <w:kern w:val="0"/>
+          <w:sz w:val="18"/>
+          <w:szCs w:val="18"/>
+        </w:rPr>
+        <w:t>github</w:t>
+      </w:r>
+      <w:proofErr w:type="spellEnd"/>
+    </w:p>
+    <w:p>
+      <w:pPr>
+        <w:autoSpaceDE w:val="0"/>
+        <w:autoSpaceDN w:val="0"/>
+        <w:adjustRightInd w:val="0"/>
+        <w:spacing w:after="0" w:line="240" w:lineRule="auto"/>
+        <w:rPr>
+          <w:rFonts w:ascii="Lucida Console" w:hAnsi="Lucida Console" w:cs="Lucida Console"/>
+          <w:kern w:val="0"/>
+          <w:sz w:val="18"/>
+          <w:szCs w:val="18"/>
+        </w:rPr>
+      </w:pPr>
+    </w:p>
+    <w:p>
+      <w:pPr>
+        <w:autoSpaceDE w:val="0"/>
+        <w:autoSpaceDN w:val="0"/>
+        <w:adjustRightInd w:val="0"/>
+        <w:spacing w:after="0" w:line="240" w:lineRule="auto"/>
+        <w:rPr>
+          <w:rFonts w:ascii="Lucida Console" w:hAnsi="Lucida Console" w:cs="Lucida Console"/>
+          <w:kern w:val="0"/>
+          <w:sz w:val="18"/>
+          <w:szCs w:val="18"/>
+        </w:rPr>
+      </w:pPr>
     </w:p>
     <w:p>
       <w:pPr>
@@ -686,6 +2351,29 @@
   <w:style w:type="paragraph" w:default="1" w:styleId="Normal">
     <w:name w:val="Normal"/>
     <w:qFormat/>
+    <w:rsid w:val="008C41E4"/>
+  </w:style>
+  <w:style w:type="paragraph" w:styleId="Ttulo3">
+    <w:name w:val="heading 3"/>
+    <w:basedOn w:val="Normal"/>
+    <w:link w:val="Ttulo3Char"/>
+    <w:uiPriority w:val="9"/>
+    <w:qFormat/>
+    <w:rsid w:val="00237625"/>
+    <w:pPr>
+      <w:spacing w:before="100" w:beforeAutospacing="1" w:after="100" w:afterAutospacing="1" w:line="240" w:lineRule="auto"/>
+      <w:outlineLvl w:val="2"/>
+    </w:pPr>
+    <w:rPr>
+      <w:rFonts w:ascii="Times New Roman" w:eastAsia="Times New Roman" w:hAnsi="Times New Roman" w:cs="Times New Roman"/>
+      <w:b/>
+      <w:bCs/>
+      <w:kern w:val="0"/>
+      <w:sz w:val="27"/>
+      <w:szCs w:val="27"/>
+      <w:lang w:eastAsia="pt-BR"/>
+      <w14:ligatures w14:val="none"/>
+    </w:rPr>
   </w:style>
   <w:style w:type="character" w:default="1" w:styleId="Fontepargpadro">
     <w:name w:val="Default Paragraph Font"/>
@@ -726,6 +2414,93 @@
       <w:sz w:val="20"/>
       <w:szCs w:val="20"/>
     </w:rPr>
+  </w:style>
+  <w:style w:type="character" w:customStyle="1" w:styleId="Ttulo3Char">
+    <w:name w:val="Título 3 Char"/>
+    <w:basedOn w:val="Fontepargpadro"/>
+    <w:link w:val="Ttulo3"/>
+    <w:uiPriority w:val="9"/>
+    <w:rsid w:val="00237625"/>
+    <w:rPr>
+      <w:rFonts w:ascii="Times New Roman" w:eastAsia="Times New Roman" w:hAnsi="Times New Roman" w:cs="Times New Roman"/>
+      <w:b/>
+      <w:bCs/>
+      <w:kern w:val="0"/>
+      <w:sz w:val="27"/>
+      <w:szCs w:val="27"/>
+      <w:lang w:eastAsia="pt-BR"/>
+      <w14:ligatures w14:val="none"/>
+    </w:rPr>
+  </w:style>
+  <w:style w:type="character" w:styleId="nfase">
+    <w:name w:val="Emphasis"/>
+    <w:basedOn w:val="Fontepargpadro"/>
+    <w:uiPriority w:val="20"/>
+    <w:qFormat/>
+    <w:rsid w:val="00237625"/>
+    <w:rPr>
+      <w:i/>
+      <w:iCs/>
+    </w:rPr>
+  </w:style>
+  <w:style w:type="paragraph" w:styleId="Pr-formataoHTML">
+    <w:name w:val="HTML Preformatted"/>
+    <w:basedOn w:val="Normal"/>
+    <w:link w:val="Pr-formataoHTMLChar"/>
+    <w:uiPriority w:val="99"/>
+    <w:semiHidden/>
+    <w:unhideWhenUsed/>
+    <w:rsid w:val="00A47ADC"/>
+    <w:pPr>
+      <w:tabs>
+        <w:tab w:val="left" w:pos="916"/>
+        <w:tab w:val="left" w:pos="1832"/>
+        <w:tab w:val="left" w:pos="2748"/>
+        <w:tab w:val="left" w:pos="3664"/>
+        <w:tab w:val="left" w:pos="4580"/>
+        <w:tab w:val="left" w:pos="5496"/>
+        <w:tab w:val="left" w:pos="6412"/>
+        <w:tab w:val="left" w:pos="7328"/>
+        <w:tab w:val="left" w:pos="8244"/>
+        <w:tab w:val="left" w:pos="9160"/>
+        <w:tab w:val="left" w:pos="10076"/>
+        <w:tab w:val="left" w:pos="10992"/>
+        <w:tab w:val="left" w:pos="11908"/>
+        <w:tab w:val="left" w:pos="12824"/>
+        <w:tab w:val="left" w:pos="13740"/>
+        <w:tab w:val="left" w:pos="14656"/>
+      </w:tabs>
+      <w:spacing w:after="0" w:line="240" w:lineRule="auto"/>
+    </w:pPr>
+    <w:rPr>
+      <w:rFonts w:ascii="Courier New" w:eastAsia="Times New Roman" w:hAnsi="Courier New" w:cs="Courier New"/>
+      <w:kern w:val="0"/>
+      <w:sz w:val="20"/>
+      <w:szCs w:val="20"/>
+      <w:lang w:eastAsia="pt-BR"/>
+      <w14:ligatures w14:val="none"/>
+    </w:rPr>
+  </w:style>
+  <w:style w:type="character" w:customStyle="1" w:styleId="Pr-formataoHTMLChar">
+    <w:name w:val="Pré-formatação HTML Char"/>
+    <w:basedOn w:val="Fontepargpadro"/>
+    <w:link w:val="Pr-formataoHTML"/>
+    <w:uiPriority w:val="99"/>
+    <w:semiHidden/>
+    <w:rsid w:val="00A47ADC"/>
+    <w:rPr>
+      <w:rFonts w:ascii="Courier New" w:eastAsia="Times New Roman" w:hAnsi="Courier New" w:cs="Courier New"/>
+      <w:kern w:val="0"/>
+      <w:sz w:val="20"/>
+      <w:szCs w:val="20"/>
+      <w:lang w:eastAsia="pt-BR"/>
+      <w14:ligatures w14:val="none"/>
+    </w:rPr>
+  </w:style>
+  <w:style w:type="character" w:customStyle="1" w:styleId="hljs-string">
+    <w:name w:val="hljs-string"/>
+    <w:basedOn w:val="Fontepargpadro"/>
+    <w:rsid w:val="00A47ADC"/>
   </w:style>
 </w:styles>
 </file>

</xml_diff>

<commit_message>
incluído item 8 git diff no arquivo
</commit_message>
<xml_diff>
--- a/Estudos Git e Github.docx
+++ b/Estudos Git e Github.docx
@@ -1067,7 +1067,6 @@
         </w:rPr>
         <w:t xml:space="preserve"> </w:t>
       </w:r>
-      <w:proofErr w:type="spellStart"/>
       <w:proofErr w:type="gramStart"/>
       <w:r>
         <w:rPr>
@@ -1075,16 +1074,7 @@
           <w:b/>
           <w:bCs/>
         </w:rPr>
-        <w:t>add</w:t>
-      </w:r>
-      <w:proofErr w:type="spellEnd"/>
-      <w:r>
-        <w:rPr>
-          <w:rFonts w:ascii="Times New Roman" w:hAnsi="Times New Roman" w:cs="Times New Roman"/>
-          <w:b/>
-          <w:bCs/>
-        </w:rPr>
-        <w:t xml:space="preserve"> .</w:t>
+        <w:t>add .</w:t>
       </w:r>
       <w:proofErr w:type="gramEnd"/>
       <w:r>
@@ -1481,20 +1471,16 @@
           <w:b/>
           <w:bCs/>
           <w:kern w:val="0"/>
-          <w:sz w:val="27"/>
-          <w:szCs w:val="27"/>
-          <w:lang w:eastAsia="pt-BR"/>
-          <w14:ligatures w14:val="none"/>
-        </w:rPr>
-      </w:pPr>
-      <w:r>
-        <w:rPr>
-          <w:rFonts w:ascii="Times New Roman" w:eastAsia="Times New Roman" w:hAnsi="Times New Roman" w:cs="Times New Roman"/>
-          <w:b/>
-          <w:bCs/>
-          <w:kern w:val="0"/>
-          <w:sz w:val="27"/>
-          <w:szCs w:val="27"/>
+          <w:lang w:eastAsia="pt-BR"/>
+          <w14:ligatures w14:val="none"/>
+        </w:rPr>
+      </w:pPr>
+      <w:r>
+        <w:rPr>
+          <w:rFonts w:ascii="Times New Roman" w:eastAsia="Times New Roman" w:hAnsi="Times New Roman" w:cs="Times New Roman"/>
+          <w:b/>
+          <w:bCs/>
+          <w:kern w:val="0"/>
           <w:lang w:eastAsia="pt-BR"/>
           <w14:ligatures w14:val="none"/>
         </w:rPr>
@@ -1504,12 +1490,10 @@
       <w:proofErr w:type="spellStart"/>
       <w:r>
         <w:rPr>
-          <w:rFonts w:ascii="Courier New" w:eastAsia="Times New Roman" w:hAnsi="Courier New" w:cs="Courier New"/>
-          <w:b/>
-          <w:bCs/>
-          <w:kern w:val="0"/>
-          <w:sz w:val="20"/>
-          <w:szCs w:val="20"/>
+          <w:rFonts w:ascii="Times New Roman" w:eastAsia="Times New Roman" w:hAnsi="Times New Roman" w:cs="Times New Roman"/>
+          <w:b/>
+          <w:bCs/>
+          <w:kern w:val="0"/>
           <w:lang w:eastAsia="pt-BR"/>
           <w14:ligatures w14:val="none"/>
         </w:rPr>
@@ -1518,12 +1502,10 @@
       <w:proofErr w:type="spellEnd"/>
       <w:r>
         <w:rPr>
-          <w:rFonts w:ascii="Courier New" w:eastAsia="Times New Roman" w:hAnsi="Courier New" w:cs="Courier New"/>
-          <w:b/>
-          <w:bCs/>
-          <w:kern w:val="0"/>
-          <w:sz w:val="20"/>
-          <w:szCs w:val="20"/>
+          <w:rFonts w:ascii="Times New Roman" w:eastAsia="Times New Roman" w:hAnsi="Times New Roman" w:cs="Times New Roman"/>
+          <w:b/>
+          <w:bCs/>
+          <w:kern w:val="0"/>
           <w:lang w:eastAsia="pt-BR"/>
           <w14:ligatures w14:val="none"/>
         </w:rPr>
@@ -1667,10 +1649,8 @@
         </w:tabs>
         <w:spacing w:after="0" w:line="240" w:lineRule="auto"/>
         <w:rPr>
-          <w:rFonts w:ascii="Courier New" w:eastAsia="Times New Roman" w:hAnsi="Courier New" w:cs="Courier New"/>
-          <w:kern w:val="0"/>
-          <w:sz w:val="20"/>
-          <w:szCs w:val="20"/>
+          <w:rFonts w:ascii="Times New Roman" w:eastAsia="Times New Roman" w:hAnsi="Times New Roman" w:cs="Times New Roman"/>
+          <w:kern w:val="0"/>
           <w:lang w:eastAsia="pt-BR"/>
           <w14:ligatures w14:val="none"/>
         </w:rPr>
@@ -1683,19 +1663,15 @@
         <w:adjustRightInd w:val="0"/>
         <w:spacing w:after="0" w:line="240" w:lineRule="auto"/>
         <w:rPr>
-          <w:rFonts w:ascii="Lucida Console" w:hAnsi="Lucida Console" w:cs="Lucida Console"/>
-          <w:kern w:val="0"/>
-          <w:sz w:val="18"/>
-          <w:szCs w:val="18"/>
+          <w:rFonts w:ascii="Times New Roman" w:hAnsi="Times New Roman" w:cs="Times New Roman"/>
+          <w:kern w:val="0"/>
           <w:lang w:val="en-US"/>
         </w:rPr>
       </w:pPr>
       <w:r>
         <w:rPr>
-          <w:rFonts w:ascii="Lucida Console" w:hAnsi="Lucida Console" w:cs="Lucida Console"/>
-          <w:kern w:val="0"/>
-          <w:sz w:val="18"/>
-          <w:szCs w:val="18"/>
+          <w:rFonts w:ascii="Times New Roman" w:hAnsi="Times New Roman" w:cs="Times New Roman"/>
+          <w:kern w:val="0"/>
           <w:lang w:val="en-US"/>
         </w:rPr>
         <w:t>$ git log</w:t>
@@ -1708,63 +1684,51 @@
         <w:adjustRightInd w:val="0"/>
         <w:spacing w:after="0" w:line="240" w:lineRule="auto"/>
         <w:rPr>
-          <w:rFonts w:ascii="Lucida Console" w:hAnsi="Lucida Console" w:cs="Lucida Console"/>
-          <w:kern w:val="0"/>
-          <w:sz w:val="18"/>
-          <w:szCs w:val="18"/>
+          <w:rFonts w:ascii="Times New Roman" w:hAnsi="Times New Roman" w:cs="Times New Roman"/>
+          <w:kern w:val="0"/>
           <w:lang w:val="en-US"/>
         </w:rPr>
       </w:pPr>
       <w:r>
         <w:rPr>
-          <w:rFonts w:ascii="Lucida Console" w:hAnsi="Lucida Console" w:cs="Lucida Console"/>
-          <w:kern w:val="0"/>
-          <w:sz w:val="18"/>
-          <w:szCs w:val="18"/>
+          <w:rFonts w:ascii="Times New Roman" w:hAnsi="Times New Roman" w:cs="Times New Roman"/>
+          <w:kern w:val="0"/>
           <w:lang w:val="en-US"/>
         </w:rPr>
         <w:t>commit 5c6c15a54ef8c4dc33e81f2648283dd675f8329c (</w:t>
       </w:r>
       <w:r>
         <w:rPr>
-          <w:rFonts w:ascii="Lucida Console" w:hAnsi="Lucida Console" w:cs="Lucida Console"/>
-          <w:b/>
-          <w:bCs/>
-          <w:kern w:val="0"/>
-          <w:sz w:val="18"/>
-          <w:szCs w:val="18"/>
+          <w:rFonts w:ascii="Times New Roman" w:hAnsi="Times New Roman" w:cs="Times New Roman"/>
+          <w:b/>
+          <w:bCs/>
+          <w:kern w:val="0"/>
           <w:lang w:val="en-US"/>
         </w:rPr>
         <w:t>HEAD</w:t>
       </w:r>
       <w:r>
         <w:rPr>
-          <w:rFonts w:ascii="Lucida Console" w:hAnsi="Lucida Console" w:cs="Lucida Console"/>
-          <w:kern w:val="0"/>
-          <w:sz w:val="18"/>
-          <w:szCs w:val="18"/>
+          <w:rFonts w:ascii="Times New Roman" w:hAnsi="Times New Roman" w:cs="Times New Roman"/>
+          <w:kern w:val="0"/>
           <w:lang w:val="en-US"/>
         </w:rPr>
         <w:t xml:space="preserve"> -&gt; </w:t>
       </w:r>
       <w:r>
         <w:rPr>
-          <w:rFonts w:ascii="Lucida Console" w:hAnsi="Lucida Console" w:cs="Lucida Console"/>
-          <w:b/>
-          <w:bCs/>
-          <w:kern w:val="0"/>
-          <w:sz w:val="18"/>
-          <w:szCs w:val="18"/>
+          <w:rFonts w:ascii="Times New Roman" w:hAnsi="Times New Roman" w:cs="Times New Roman"/>
+          <w:b/>
+          <w:bCs/>
+          <w:kern w:val="0"/>
           <w:lang w:val="en-US"/>
         </w:rPr>
         <w:t>master</w:t>
       </w:r>
       <w:r>
         <w:rPr>
-          <w:rFonts w:ascii="Lucida Console" w:hAnsi="Lucida Console" w:cs="Lucida Console"/>
-          <w:kern w:val="0"/>
-          <w:sz w:val="18"/>
-          <w:szCs w:val="18"/>
+          <w:rFonts w:ascii="Times New Roman" w:hAnsi="Times New Roman" w:cs="Times New Roman"/>
+          <w:kern w:val="0"/>
           <w:lang w:val="en-US"/>
         </w:rPr>
         <w:t>)</w:t>
@@ -1777,19 +1741,15 @@
         <w:adjustRightInd w:val="0"/>
         <w:spacing w:after="0" w:line="240" w:lineRule="auto"/>
         <w:rPr>
-          <w:rFonts w:ascii="Lucida Console" w:hAnsi="Lucida Console" w:cs="Lucida Console"/>
-          <w:kern w:val="0"/>
-          <w:sz w:val="18"/>
-          <w:szCs w:val="18"/>
+          <w:rFonts w:ascii="Times New Roman" w:hAnsi="Times New Roman" w:cs="Times New Roman"/>
+          <w:kern w:val="0"/>
           <w:lang w:val="en-US"/>
         </w:rPr>
       </w:pPr>
       <w:r>
         <w:rPr>
-          <w:rFonts w:ascii="Lucida Console" w:hAnsi="Lucida Console" w:cs="Lucida Console"/>
-          <w:kern w:val="0"/>
-          <w:sz w:val="18"/>
-          <w:szCs w:val="18"/>
+          <w:rFonts w:ascii="Times New Roman" w:hAnsi="Times New Roman" w:cs="Times New Roman"/>
+          <w:kern w:val="0"/>
           <w:lang w:val="en-US"/>
         </w:rPr>
         <w:t>Author: kadubass2025 &lt;kadubass@hotmail.com&gt;</w:t>
@@ -1802,38 +1762,30 @@
         <w:adjustRightInd w:val="0"/>
         <w:spacing w:after="0" w:line="240" w:lineRule="auto"/>
         <w:rPr>
-          <w:rFonts w:ascii="Lucida Console" w:hAnsi="Lucida Console" w:cs="Lucida Console"/>
-          <w:kern w:val="0"/>
-          <w:sz w:val="18"/>
-          <w:szCs w:val="18"/>
-        </w:rPr>
-      </w:pPr>
-      <w:r>
-        <w:rPr>
-          <w:rFonts w:ascii="Lucida Console" w:hAnsi="Lucida Console" w:cs="Lucida Console"/>
-          <w:kern w:val="0"/>
-          <w:sz w:val="18"/>
-          <w:szCs w:val="18"/>
+          <w:rFonts w:ascii="Times New Roman" w:hAnsi="Times New Roman" w:cs="Times New Roman"/>
+          <w:kern w:val="0"/>
+        </w:rPr>
+      </w:pPr>
+      <w:r>
+        <w:rPr>
+          <w:rFonts w:ascii="Times New Roman" w:hAnsi="Times New Roman" w:cs="Times New Roman"/>
+          <w:kern w:val="0"/>
         </w:rPr>
         <w:t xml:space="preserve">Date:   Mon </w:t>
       </w:r>
       <w:proofErr w:type="spellStart"/>
       <w:r>
         <w:rPr>
-          <w:rFonts w:ascii="Lucida Console" w:hAnsi="Lucida Console" w:cs="Lucida Console"/>
-          <w:kern w:val="0"/>
-          <w:sz w:val="18"/>
-          <w:szCs w:val="18"/>
+          <w:rFonts w:ascii="Times New Roman" w:hAnsi="Times New Roman" w:cs="Times New Roman"/>
+          <w:kern w:val="0"/>
         </w:rPr>
         <w:t>Apr</w:t>
       </w:r>
       <w:proofErr w:type="spellEnd"/>
       <w:r>
         <w:rPr>
-          <w:rFonts w:ascii="Lucida Console" w:hAnsi="Lucida Console" w:cs="Lucida Console"/>
-          <w:kern w:val="0"/>
-          <w:sz w:val="18"/>
-          <w:szCs w:val="18"/>
+          <w:rFonts w:ascii="Times New Roman" w:hAnsi="Times New Roman" w:cs="Times New Roman"/>
+          <w:kern w:val="0"/>
         </w:rPr>
         <w:t xml:space="preserve"> 7 07:53:43 2025 -0300</w:t>
       </w:r>
@@ -1845,10 +1797,8 @@
         <w:adjustRightInd w:val="0"/>
         <w:spacing w:after="0" w:line="240" w:lineRule="auto"/>
         <w:rPr>
-          <w:rFonts w:ascii="Lucida Console" w:hAnsi="Lucida Console" w:cs="Lucida Console"/>
-          <w:kern w:val="0"/>
-          <w:sz w:val="18"/>
-          <w:szCs w:val="18"/>
+          <w:rFonts w:ascii="Times New Roman" w:hAnsi="Times New Roman" w:cs="Times New Roman"/>
+          <w:kern w:val="0"/>
         </w:rPr>
       </w:pPr>
     </w:p>
@@ -1859,48 +1809,38 @@
         <w:adjustRightInd w:val="0"/>
         <w:spacing w:after="0" w:line="240" w:lineRule="auto"/>
         <w:rPr>
-          <w:rFonts w:ascii="Lucida Console" w:hAnsi="Lucida Console" w:cs="Lucida Console"/>
-          <w:kern w:val="0"/>
-          <w:sz w:val="18"/>
-          <w:szCs w:val="18"/>
-        </w:rPr>
-      </w:pPr>
-      <w:r>
-        <w:rPr>
-          <w:rFonts w:ascii="Lucida Console" w:hAnsi="Lucida Console" w:cs="Lucida Console"/>
-          <w:kern w:val="0"/>
-          <w:sz w:val="18"/>
-          <w:szCs w:val="18"/>
+          <w:rFonts w:ascii="Times New Roman" w:hAnsi="Times New Roman" w:cs="Times New Roman"/>
+          <w:kern w:val="0"/>
+        </w:rPr>
+      </w:pPr>
+      <w:r>
+        <w:rPr>
+          <w:rFonts w:ascii="Times New Roman" w:hAnsi="Times New Roman" w:cs="Times New Roman"/>
+          <w:kern w:val="0"/>
         </w:rPr>
         <w:t xml:space="preserve">     Adicionado o arquivo word contendo estudos </w:t>
       </w:r>
       <w:proofErr w:type="spellStart"/>
       <w:r>
         <w:rPr>
-          <w:rFonts w:ascii="Lucida Console" w:hAnsi="Lucida Console" w:cs="Lucida Console"/>
-          <w:kern w:val="0"/>
-          <w:sz w:val="18"/>
-          <w:szCs w:val="18"/>
+          <w:rFonts w:ascii="Times New Roman" w:hAnsi="Times New Roman" w:cs="Times New Roman"/>
+          <w:kern w:val="0"/>
         </w:rPr>
         <w:t>git</w:t>
       </w:r>
       <w:proofErr w:type="spellEnd"/>
       <w:r>
         <w:rPr>
-          <w:rFonts w:ascii="Lucida Console" w:hAnsi="Lucida Console" w:cs="Lucida Console"/>
-          <w:kern w:val="0"/>
-          <w:sz w:val="18"/>
-          <w:szCs w:val="18"/>
+          <w:rFonts w:ascii="Times New Roman" w:hAnsi="Times New Roman" w:cs="Times New Roman"/>
+          <w:kern w:val="0"/>
         </w:rPr>
         <w:t>/</w:t>
       </w:r>
       <w:proofErr w:type="spellStart"/>
       <w:r>
         <w:rPr>
-          <w:rFonts w:ascii="Lucida Console" w:hAnsi="Lucida Console" w:cs="Lucida Console"/>
-          <w:kern w:val="0"/>
-          <w:sz w:val="18"/>
-          <w:szCs w:val="18"/>
+          <w:rFonts w:ascii="Times New Roman" w:hAnsi="Times New Roman" w:cs="Times New Roman"/>
+          <w:kern w:val="0"/>
         </w:rPr>
         <w:t>github</w:t>
       </w:r>
@@ -1913,12 +1853,263 @@
         <w:adjustRightInd w:val="0"/>
         <w:spacing w:after="0" w:line="240" w:lineRule="auto"/>
         <w:rPr>
-          <w:rFonts w:ascii="Lucida Console" w:hAnsi="Lucida Console" w:cs="Lucida Console"/>
-          <w:kern w:val="0"/>
-          <w:sz w:val="18"/>
-          <w:szCs w:val="18"/>
-        </w:rPr>
-      </w:pPr>
+          <w:rFonts w:ascii="Times New Roman" w:hAnsi="Times New Roman" w:cs="Times New Roman"/>
+          <w:kern w:val="0"/>
+        </w:rPr>
+      </w:pPr>
+    </w:p>
+    <w:p>
+      <w:pPr>
+        <w:pStyle w:val="Ttulo3"/>
+        <w:rPr>
+          <w:sz w:val="24"/>
+          <w:szCs w:val="24"/>
+        </w:rPr>
+      </w:pPr>
+      <w:r>
+        <w:rPr>
+          <w:sz w:val="24"/>
+          <w:szCs w:val="24"/>
+        </w:rPr>
+        <w:t xml:space="preserve">8. </w:t>
+      </w:r>
+      <w:proofErr w:type="spellStart"/>
+      <w:r>
+        <w:rPr>
+          <w:rStyle w:val="CdigoHTML"/>
+          <w:rFonts w:ascii="Times New Roman" w:hAnsi="Times New Roman" w:cs="Times New Roman"/>
+          <w:sz w:val="24"/>
+          <w:szCs w:val="24"/>
+        </w:rPr>
+        <w:t>git</w:t>
+      </w:r>
+      <w:proofErr w:type="spellEnd"/>
+      <w:r>
+        <w:rPr>
+          <w:rStyle w:val="CdigoHTML"/>
+          <w:rFonts w:ascii="Times New Roman" w:hAnsi="Times New Roman" w:cs="Times New Roman"/>
+          <w:sz w:val="24"/>
+          <w:szCs w:val="24"/>
+        </w:rPr>
+        <w:t xml:space="preserve"> </w:t>
+      </w:r>
+      <w:proofErr w:type="spellStart"/>
+      <w:r>
+        <w:rPr>
+          <w:rStyle w:val="CdigoHTML"/>
+          <w:rFonts w:ascii="Times New Roman" w:hAnsi="Times New Roman" w:cs="Times New Roman"/>
+          <w:sz w:val="24"/>
+          <w:szCs w:val="24"/>
+        </w:rPr>
+        <w:t>diff</w:t>
+      </w:r>
+      <w:proofErr w:type="spellEnd"/>
+    </w:p>
+    <w:p>
+      <w:pPr>
+        <w:spacing w:before="100" w:beforeAutospacing="1" w:after="100" w:afterAutospacing="1"/>
+        <w:rPr>
+          <w:rFonts w:ascii="Times New Roman" w:hAnsi="Times New Roman" w:cs="Times New Roman"/>
+        </w:rPr>
+      </w:pPr>
+      <w:r>
+        <w:rPr>
+          <w:rFonts w:ascii="Times New Roman" w:hAnsi="Times New Roman" w:cs="Times New Roman"/>
+        </w:rPr>
+        <w:t xml:space="preserve">Compara o conteúdo atual do(s) arquivo(s) com a última versão </w:t>
+      </w:r>
+      <w:proofErr w:type="spellStart"/>
+      <w:r>
+        <w:rPr>
+          <w:rFonts w:ascii="Times New Roman" w:hAnsi="Times New Roman" w:cs="Times New Roman"/>
+        </w:rPr>
+        <w:t>commitada</w:t>
+      </w:r>
+      <w:proofErr w:type="spellEnd"/>
+      <w:r>
+        <w:rPr>
+          <w:rFonts w:ascii="Times New Roman" w:hAnsi="Times New Roman" w:cs="Times New Roman"/>
+        </w:rPr>
+        <w:t>.</w:t>
+      </w:r>
+      <w:r>
+        <w:rPr>
+          <w:rFonts w:ascii="Times New Roman" w:hAnsi="Times New Roman" w:cs="Times New Roman"/>
+        </w:rPr>
+        <w:br/>
+      </w:r>
+      <w:proofErr w:type="gramStart"/>
+      <w:r>
+        <w:rPr>
+          <w:rFonts w:ascii="Segoe UI Emoji" w:hAnsi="Segoe UI Emoji" w:cs="Segoe UI Emoji"/>
+        </w:rPr>
+        <w:t>📌</w:t>
+      </w:r>
+      <w:r>
+        <w:rPr>
+          <w:rFonts w:ascii="Times New Roman" w:hAnsi="Times New Roman" w:cs="Times New Roman"/>
+        </w:rPr>
+        <w:t xml:space="preserve"> Mostra</w:t>
+      </w:r>
+      <w:proofErr w:type="gramEnd"/>
+      <w:r>
+        <w:rPr>
+          <w:rFonts w:ascii="Times New Roman" w:hAnsi="Times New Roman" w:cs="Times New Roman"/>
+        </w:rPr>
+        <w:t xml:space="preserve"> </w:t>
+      </w:r>
+      <w:r>
+        <w:rPr>
+          <w:rStyle w:val="Forte"/>
+          <w:rFonts w:ascii="Times New Roman" w:hAnsi="Times New Roman" w:cs="Times New Roman"/>
+        </w:rPr>
+        <w:t>o que foi modificado</w:t>
+      </w:r>
+      <w:r>
+        <w:rPr>
+          <w:rFonts w:ascii="Times New Roman" w:hAnsi="Times New Roman" w:cs="Times New Roman"/>
+        </w:rPr>
+        <w:t xml:space="preserve">, </w:t>
+      </w:r>
+      <w:r>
+        <w:rPr>
+          <w:rStyle w:val="Forte"/>
+          <w:rFonts w:ascii="Times New Roman" w:hAnsi="Times New Roman" w:cs="Times New Roman"/>
+        </w:rPr>
+        <w:t>adicionado</w:t>
+      </w:r>
+      <w:r>
+        <w:rPr>
+          <w:rFonts w:ascii="Times New Roman" w:hAnsi="Times New Roman" w:cs="Times New Roman"/>
+        </w:rPr>
+        <w:t xml:space="preserve"> ou </w:t>
+      </w:r>
+      <w:r>
+        <w:rPr>
+          <w:rStyle w:val="Forte"/>
+          <w:rFonts w:ascii="Times New Roman" w:hAnsi="Times New Roman" w:cs="Times New Roman"/>
+        </w:rPr>
+        <w:t>removido</w:t>
+      </w:r>
+      <w:r>
+        <w:rPr>
+          <w:rFonts w:ascii="Times New Roman" w:hAnsi="Times New Roman" w:cs="Times New Roman"/>
+        </w:rPr>
+        <w:t xml:space="preserve">, antes de fazer um novo </w:t>
+      </w:r>
+      <w:proofErr w:type="spellStart"/>
+      <w:r>
+        <w:rPr>
+          <w:rFonts w:ascii="Times New Roman" w:hAnsi="Times New Roman" w:cs="Times New Roman"/>
+        </w:rPr>
+        <w:t>commit</w:t>
+      </w:r>
+      <w:proofErr w:type="spellEnd"/>
+      <w:r>
+        <w:rPr>
+          <w:rFonts w:ascii="Times New Roman" w:hAnsi="Times New Roman" w:cs="Times New Roman"/>
+        </w:rPr>
+        <w:t>.</w:t>
+      </w:r>
+      <w:r>
+        <w:rPr>
+          <w:rFonts w:ascii="Times New Roman" w:hAnsi="Times New Roman" w:cs="Times New Roman"/>
+        </w:rPr>
+        <w:br/>
+        <w:t xml:space="preserve">Se o arquivo tiver </w:t>
+      </w:r>
+      <w:r>
+        <w:rPr>
+          <w:rStyle w:val="Forte"/>
+          <w:rFonts w:ascii="Times New Roman" w:hAnsi="Times New Roman" w:cs="Times New Roman"/>
+        </w:rPr>
+        <w:t>espaços no nome</w:t>
+      </w:r>
+      <w:r>
+        <w:rPr>
+          <w:rFonts w:ascii="Times New Roman" w:hAnsi="Times New Roman" w:cs="Times New Roman"/>
+        </w:rPr>
+        <w:t>, coloque entre aspas:</w:t>
+      </w:r>
+    </w:p>
+    <w:p>
+      <w:pPr>
+        <w:pStyle w:val="Pr-formataoHTML"/>
+        <w:rPr>
+          <w:rFonts w:ascii="Times New Roman" w:hAnsi="Times New Roman" w:cs="Times New Roman"/>
+          <w:sz w:val="24"/>
+          <w:szCs w:val="24"/>
+        </w:rPr>
+      </w:pPr>
+      <w:proofErr w:type="spellStart"/>
+      <w:r>
+        <w:rPr>
+          <w:rStyle w:val="CdigoHTML"/>
+          <w:rFonts w:ascii="Times New Roman" w:hAnsi="Times New Roman" w:cs="Times New Roman"/>
+          <w:sz w:val="24"/>
+          <w:szCs w:val="24"/>
+        </w:rPr>
+        <w:t>git</w:t>
+      </w:r>
+      <w:proofErr w:type="spellEnd"/>
+      <w:r>
+        <w:rPr>
+          <w:rStyle w:val="CdigoHTML"/>
+          <w:rFonts w:ascii="Times New Roman" w:hAnsi="Times New Roman" w:cs="Times New Roman"/>
+          <w:sz w:val="24"/>
+          <w:szCs w:val="24"/>
+        </w:rPr>
+        <w:t xml:space="preserve"> </w:t>
+      </w:r>
+      <w:proofErr w:type="spellStart"/>
+      <w:r>
+        <w:rPr>
+          <w:rStyle w:val="CdigoHTML"/>
+          <w:rFonts w:ascii="Times New Roman" w:hAnsi="Times New Roman" w:cs="Times New Roman"/>
+          <w:sz w:val="24"/>
+          <w:szCs w:val="24"/>
+        </w:rPr>
+        <w:t>diff</w:t>
+      </w:r>
+      <w:proofErr w:type="spellEnd"/>
+      <w:r>
+        <w:rPr>
+          <w:rStyle w:val="CdigoHTML"/>
+          <w:rFonts w:ascii="Times New Roman" w:hAnsi="Times New Roman" w:cs="Times New Roman"/>
+          <w:sz w:val="24"/>
+          <w:szCs w:val="24"/>
+        </w:rPr>
+        <w:t xml:space="preserve"> </w:t>
+      </w:r>
+      <w:r>
+        <w:rPr>
+          <w:rStyle w:val="hljs-string"/>
+          <w:rFonts w:ascii="Times New Roman" w:hAnsi="Times New Roman" w:cs="Times New Roman"/>
+          <w:sz w:val="24"/>
+          <w:szCs w:val="24"/>
+        </w:rPr>
+        <w:t xml:space="preserve">"Estudos </w:t>
+      </w:r>
+      <w:proofErr w:type="spellStart"/>
+      <w:r>
+        <w:rPr>
+          <w:rStyle w:val="hljs-string"/>
+          <w:rFonts w:ascii="Times New Roman" w:hAnsi="Times New Roman" w:cs="Times New Roman"/>
+          <w:sz w:val="24"/>
+          <w:szCs w:val="24"/>
+        </w:rPr>
+        <w:t>Git</w:t>
+      </w:r>
+      <w:proofErr w:type="spellEnd"/>
+      <w:r>
+        <w:rPr>
+          <w:rStyle w:val="hljs-string"/>
+          <w:rFonts w:ascii="Times New Roman" w:hAnsi="Times New Roman" w:cs="Times New Roman"/>
+          <w:sz w:val="24"/>
+          <w:szCs w:val="24"/>
+        </w:rPr>
+        <w:t xml:space="preserve"> e Github.docx"</w:t>
+      </w:r>
     </w:p>
     <w:p>
       <w:pPr>
@@ -1927,10 +2118,20 @@
         <w:adjustRightInd w:val="0"/>
         <w:spacing w:after="0" w:line="240" w:lineRule="auto"/>
         <w:rPr>
-          <w:rFonts w:ascii="Lucida Console" w:hAnsi="Lucida Console" w:cs="Lucida Console"/>
-          <w:kern w:val="0"/>
-          <w:sz w:val="18"/>
-          <w:szCs w:val="18"/>
+          <w:rFonts w:ascii="Times New Roman" w:hAnsi="Times New Roman" w:cs="Times New Roman"/>
+          <w:kern w:val="0"/>
+        </w:rPr>
+      </w:pPr>
+    </w:p>
+    <w:p>
+      <w:pPr>
+        <w:autoSpaceDE w:val="0"/>
+        <w:autoSpaceDN w:val="0"/>
+        <w:adjustRightInd w:val="0"/>
+        <w:spacing w:after="0" w:line="240" w:lineRule="auto"/>
+        <w:rPr>
+          <w:rFonts w:ascii="Times New Roman" w:hAnsi="Times New Roman" w:cs="Times New Roman"/>
+          <w:kern w:val="0"/>
         </w:rPr>
       </w:pPr>
     </w:p>
@@ -2502,6 +2703,17 @@
     <w:basedOn w:val="Fontepargpadro"/>
     <w:rsid w:val="00A47ADC"/>
   </w:style>
+  <w:style w:type="character" w:styleId="Forte">
+    <w:name w:val="Strong"/>
+    <w:basedOn w:val="Fontepargpadro"/>
+    <w:uiPriority w:val="22"/>
+    <w:qFormat/>
+    <w:rsid w:val="00741606"/>
+    <w:rPr>
+      <w:b/>
+      <w:bCs/>
+    </w:rPr>
+  </w:style>
 </w:styles>
 </file>
 

</xml_diff>

<commit_message>
adicionando mais uma etapa no arquivo
</commit_message>
<xml_diff>
--- a/Estudos Git e Github.docx
+++ b/Estudos Git e Github.docx
@@ -1860,6 +1860,122 @@
     </w:p>
     <w:p>
       <w:pPr>
+        <w:pStyle w:val="Ttulo2"/>
+        <w:rPr>
+          <w:rFonts w:ascii="Segoe UI Emoji" w:hAnsi="Segoe UI Emoji" w:cs="Segoe UI Emoji"/>
+        </w:rPr>
+      </w:pPr>
+    </w:p>
+    <w:p>
+      <w:pPr>
+        <w:pStyle w:val="Ttulo2"/>
+      </w:pPr>
+      <w:r>
+        <w:rPr>
+          <w:rFonts w:ascii="Segoe UI Emoji" w:hAnsi="Segoe UI Emoji" w:cs="Segoe UI Emoji"/>
+        </w:rPr>
+        <w:t>🧪</w:t>
+      </w:r>
+      <w:r>
+        <w:t xml:space="preserve"> ETAPA 1.2 — Trabalhando com alterações</w:t>
+      </w:r>
+    </w:p>
+    <w:p>
+      <w:pPr>
+        <w:pStyle w:val="Ttulo3"/>
+      </w:pPr>
+      <w:r>
+        <w:rPr>
+          <w:rFonts w:ascii="Segoe UI Emoji" w:hAnsi="Segoe UI Emoji" w:cs="Segoe UI Emoji"/>
+        </w:rPr>
+        <w:t>🎯</w:t>
+      </w:r>
+      <w:r>
+        <w:t xml:space="preserve"> Objetivo:</w:t>
+      </w:r>
+    </w:p>
+    <w:p>
+      <w:pPr>
+        <w:numPr>
+          <w:ilvl w:val="0"/>
+          <w:numId w:val="1"/>
+        </w:numPr>
+        <w:spacing w:before="100" w:beforeAutospacing="1" w:after="100" w:afterAutospacing="1" w:line="240" w:lineRule="auto"/>
+      </w:pPr>
+      <w:r>
+        <w:t xml:space="preserve">Ver como o </w:t>
+      </w:r>
+      <w:proofErr w:type="spellStart"/>
+      <w:r>
+        <w:t>Git</w:t>
+      </w:r>
+      <w:proofErr w:type="spellEnd"/>
+      <w:r>
+        <w:t xml:space="preserve"> detecta mudanças</w:t>
+      </w:r>
+    </w:p>
+    <w:p>
+      <w:pPr>
+        <w:numPr>
+          <w:ilvl w:val="0"/>
+          <w:numId w:val="1"/>
+        </w:numPr>
+        <w:spacing w:before="100" w:beforeAutospacing="1" w:after="100" w:afterAutospacing="1" w:line="240" w:lineRule="auto"/>
+      </w:pPr>
+      <w:r>
+        <w:t xml:space="preserve">Usar </w:t>
+      </w:r>
+      <w:proofErr w:type="spellStart"/>
+      <w:r>
+        <w:rPr>
+          <w:rStyle w:val="CdigoHTML"/>
+          <w:rFonts w:eastAsiaTheme="minorHAnsi"/>
+        </w:rPr>
+        <w:t>git</w:t>
+      </w:r>
+      <w:proofErr w:type="spellEnd"/>
+      <w:r>
+        <w:rPr>
+          <w:rStyle w:val="CdigoHTML"/>
+          <w:rFonts w:eastAsiaTheme="minorHAnsi"/>
+        </w:rPr>
+        <w:t xml:space="preserve"> </w:t>
+      </w:r>
+      <w:proofErr w:type="spellStart"/>
+      <w:r>
+        <w:rPr>
+          <w:rStyle w:val="CdigoHTML"/>
+          <w:rFonts w:eastAsiaTheme="minorHAnsi"/>
+        </w:rPr>
+        <w:t>diff</w:t>
+      </w:r>
+      <w:proofErr w:type="spellEnd"/>
+      <w:r>
+        <w:t xml:space="preserve"> para ver o que foi alterado</w:t>
+      </w:r>
+    </w:p>
+    <w:p>
+      <w:pPr>
+        <w:numPr>
+          <w:ilvl w:val="0"/>
+          <w:numId w:val="1"/>
+        </w:numPr>
+        <w:spacing w:before="100" w:beforeAutospacing="1" w:after="100" w:afterAutospacing="1" w:line="240" w:lineRule="auto"/>
+      </w:pPr>
+      <w:r>
+        <w:t xml:space="preserve">Fazer novos </w:t>
+      </w:r>
+      <w:proofErr w:type="spellStart"/>
+      <w:r>
+        <w:t>commits</w:t>
+      </w:r>
+      <w:proofErr w:type="spellEnd"/>
+      <w:r>
+        <w:t xml:space="preserve"> para salvar essas mudanças</w:t>
+      </w:r>
+    </w:p>
+    <w:p>
+      <w:pPr>
         <w:pStyle w:val="Ttulo3"/>
         <w:rPr>
           <w:sz w:val="24"/>
@@ -2036,6 +2152,7 @@
       <w:pPr>
         <w:pStyle w:val="Pr-formataoHTML"/>
         <w:rPr>
+          <w:rStyle w:val="hljs-string"/>
           <w:rFonts w:ascii="Times New Roman" w:hAnsi="Times New Roman" w:cs="Times New Roman"/>
           <w:sz w:val="24"/>
           <w:szCs w:val="24"/>
@@ -2110,6 +2227,16 @@
         </w:rPr>
         <w:t xml:space="preserve"> e Github.docx"</w:t>
       </w:r>
+    </w:p>
+    <w:p>
+      <w:pPr>
+        <w:pStyle w:val="Pr-formataoHTML"/>
+        <w:rPr>
+          <w:rFonts w:ascii="Times New Roman" w:hAnsi="Times New Roman" w:cs="Times New Roman"/>
+          <w:sz w:val="24"/>
+          <w:szCs w:val="24"/>
+        </w:rPr>
+      </w:pPr>
     </w:p>
     <w:p>
       <w:pPr>
@@ -2133,6 +2260,98 @@
           <w:rFonts w:ascii="Times New Roman" w:hAnsi="Times New Roman" w:cs="Times New Roman"/>
           <w:kern w:val="0"/>
         </w:rPr>
+      </w:pPr>
+    </w:p>
+    <w:p>
+      <w:pPr>
+        <w:pStyle w:val="Ttulo2"/>
+      </w:pPr>
+      <w:r>
+        <w:rPr>
+          <w:rFonts w:ascii="Segoe UI Emoji" w:hAnsi="Segoe UI Emoji" w:cs="Segoe UI Emoji"/>
+        </w:rPr>
+        <w:t>✅</w:t>
+      </w:r>
+      <w:r>
+        <w:t xml:space="preserve"> ETAPA 1.3 — </w:t>
+      </w:r>
+      <w:r>
+        <w:rPr>
+          <w:rStyle w:val="Forte"/>
+          <w:b w:val="0"/>
+          <w:bCs w:val="0"/>
+        </w:rPr>
+        <w:t>Remoção e recuperação de arquivos</w:t>
+      </w:r>
+    </w:p>
+    <w:p>
+      <w:pPr>
+        <w:pStyle w:val="Ttulo3"/>
+      </w:pPr>
+      <w:r>
+        <w:rPr>
+          <w:rFonts w:ascii="Segoe UI Emoji" w:hAnsi="Segoe UI Emoji" w:cs="Segoe UI Emoji"/>
+        </w:rPr>
+        <w:t>🎯</w:t>
+      </w:r>
+      <w:r>
+        <w:t xml:space="preserve"> Objetivo:</w:t>
+      </w:r>
+    </w:p>
+    <w:p>
+      <w:pPr>
+        <w:spacing w:before="100" w:beforeAutospacing="1" w:after="100" w:afterAutospacing="1"/>
+        <w:rPr>
+          <w:rFonts w:ascii="Segoe UI Emoji" w:hAnsi="Segoe UI Emoji" w:cs="Segoe UI Emoji"/>
+        </w:rPr>
+      </w:pPr>
+      <w:r>
+        <w:t xml:space="preserve">Aprender como </w:t>
+      </w:r>
+      <w:r>
+        <w:rPr>
+          <w:rStyle w:val="Forte"/>
+        </w:rPr>
+        <w:t xml:space="preserve">remover arquivos com o </w:t>
+      </w:r>
+      <w:proofErr w:type="spellStart"/>
+      <w:r>
+        <w:rPr>
+          <w:rStyle w:val="Forte"/>
+        </w:rPr>
+        <w:t>Git</w:t>
+      </w:r>
+      <w:proofErr w:type="spellEnd"/>
+      <w:r>
+        <w:t xml:space="preserve">, e como </w:t>
+      </w:r>
+      <w:r>
+        <w:rPr>
+          <w:rStyle w:val="Forte"/>
+        </w:rPr>
+        <w:t>restaurar arquivos excluídos ou modificados</w:t>
+      </w:r>
+      <w:r>
+        <w:t xml:space="preserve"> antes do </w:t>
+      </w:r>
+      <w:proofErr w:type="spellStart"/>
+      <w:r>
+        <w:t>commit</w:t>
+      </w:r>
+      <w:proofErr w:type="spellEnd"/>
+      <w:r>
+        <w:t xml:space="preserve">. Isso vai te ajudar a não entrar em pânico quando “apagar algo sem querer” </w:t>
+      </w:r>
+      <w:r>
+        <w:rPr>
+          <w:rFonts w:ascii="Segoe UI Emoji" w:hAnsi="Segoe UI Emoji" w:cs="Segoe UI Emoji"/>
+        </w:rPr>
+        <w:t>😅</w:t>
+      </w:r>
+    </w:p>
+    <w:p>
+      <w:pPr>
+        <w:spacing w:before="100" w:beforeAutospacing="1" w:after="100" w:afterAutospacing="1"/>
       </w:pPr>
     </w:p>
     <w:p>
@@ -2150,6 +2369,163 @@
     </w:sectPr>
   </w:body>
 </w:document>
+</file>
+
+<file path=word/numbering.xml><?xml version="1.0" encoding="utf-8"?>
+<w:numbering xmlns:wpc="http://schemas.microsoft.com/office/word/2010/wordprocessingCanvas" xmlns:cx="http://schemas.microsoft.com/office/drawing/2014/chartex" xmlns:cx1="http://schemas.microsoft.com/office/drawing/2015/9/8/chartex" xmlns:cx2="http://schemas.microsoft.com/office/drawing/2015/10/21/chartex" xmlns:cx3="http://schemas.microsoft.com/office/drawing/2016/5/9/chartex" xmlns:cx4="http://schemas.microsoft.com/office/drawing/2016/5/10/chartex" xmlns:cx5="http://schemas.microsoft.com/office/drawing/2016/5/11/chartex" xmlns:cx6="http://schemas.microsoft.com/office/drawing/2016/5/12/chartex" xmlns:cx7="http://schemas.microsoft.com/office/drawing/2016/5/13/chartex" xmlns:cx8="http://schemas.microsoft.com/office/drawing/2016/5/14/chartex" xmlns:mc="http://schemas.openxmlformats.org/markup-compatibility/2006" xmlns:aink="http://schemas.microsoft.com/office/drawing/2016/ink" xmlns:am3d="http://schemas.microsoft.com/office/drawing/2017/model3d" xmlns:o="urn:schemas-microsoft-com:office:office" xmlns:r="http://schemas.openxmlformats.org/officeDocument/2006/relationships" xmlns:m="http://schemas.openxmlformats.org/officeDocument/2006/math" xmlns:v="urn:schemas-microsoft-com:vml" xmlns:wp14="http://schemas.microsoft.com/office/word/2010/wordprocessingDrawing" xmlns:wp="http://schemas.openxmlformats.org/drawingml/2006/wordprocessingDrawing" xmlns:w10="urn:schemas-microsoft-com:office:word" xmlns:w="http://schemas.openxmlformats.org/wordprocessingml/2006/main" xmlns:w14="http://schemas.microsoft.com/office/word/2010/wordml" xmlns:w15="http://schemas.microsoft.com/office/word/2012/wordml" xmlns:w16cex="http://schemas.microsoft.com/office/word/2018/wordml/cex" xmlns:w16cid="http://schemas.microsoft.com/office/word/2016/wordml/cid" xmlns:w16="http://schemas.microsoft.com/office/word/2018/wordml" xmlns:w16sdtdh="http://schemas.microsoft.com/office/word/2020/wordml/sdtdatahash" xmlns:w16se="http://schemas.microsoft.com/office/word/2015/wordml/symex" xmlns:wpg="http://schemas.microsoft.com/office/word/2010/wordprocessingGroup" xmlns:wpi="http://schemas.microsoft.com/office/word/2010/wordprocessingInk" xmlns:wne="http://schemas.microsoft.com/office/word/2006/wordml" xmlns:wps="http://schemas.microsoft.com/office/word/2010/wordprocessingShape" mc:Ignorable="w14 w15 w16se w16cid w16 w16cex w16sdtdh wp14">
+  <w:abstractNum w:abstractNumId="0" w15:restartNumberingAfterBreak="0">
+    <w:nsid w:val="2F4527DA"/>
+    <w:multiLevelType w:val="multilevel"/>
+    <w:tmpl w:val="0B4CE6EC"/>
+    <w:lvl w:ilvl="0">
+      <w:start w:val="1"/>
+      <w:numFmt w:val="bullet"/>
+      <w:lvlText w:val=""/>
+      <w:lvlJc w:val="left"/>
+      <w:pPr>
+        <w:tabs>
+          <w:tab w:val="num" w:pos="720"/>
+        </w:tabs>
+        <w:ind w:left="720" w:hanging="360"/>
+      </w:pPr>
+      <w:rPr>
+        <w:rFonts w:ascii="Symbol" w:hAnsi="Symbol" w:hint="default"/>
+        <w:sz w:val="20"/>
+      </w:rPr>
+    </w:lvl>
+    <w:lvl w:ilvl="1" w:tentative="1">
+      <w:start w:val="1"/>
+      <w:numFmt w:val="bullet"/>
+      <w:lvlText w:val="o"/>
+      <w:lvlJc w:val="left"/>
+      <w:pPr>
+        <w:tabs>
+          <w:tab w:val="num" w:pos="1440"/>
+        </w:tabs>
+        <w:ind w:left="1440" w:hanging="360"/>
+      </w:pPr>
+      <w:rPr>
+        <w:rFonts w:ascii="Courier New" w:hAnsi="Courier New" w:hint="default"/>
+        <w:sz w:val="20"/>
+      </w:rPr>
+    </w:lvl>
+    <w:lvl w:ilvl="2" w:tentative="1">
+      <w:start w:val="1"/>
+      <w:numFmt w:val="bullet"/>
+      <w:lvlText w:val=""/>
+      <w:lvlJc w:val="left"/>
+      <w:pPr>
+        <w:tabs>
+          <w:tab w:val="num" w:pos="2160"/>
+        </w:tabs>
+        <w:ind w:left="2160" w:hanging="360"/>
+      </w:pPr>
+      <w:rPr>
+        <w:rFonts w:ascii="Wingdings" w:hAnsi="Wingdings" w:hint="default"/>
+        <w:sz w:val="20"/>
+      </w:rPr>
+    </w:lvl>
+    <w:lvl w:ilvl="3" w:tentative="1">
+      <w:start w:val="1"/>
+      <w:numFmt w:val="bullet"/>
+      <w:lvlText w:val=""/>
+      <w:lvlJc w:val="left"/>
+      <w:pPr>
+        <w:tabs>
+          <w:tab w:val="num" w:pos="2880"/>
+        </w:tabs>
+        <w:ind w:left="2880" w:hanging="360"/>
+      </w:pPr>
+      <w:rPr>
+        <w:rFonts w:ascii="Wingdings" w:hAnsi="Wingdings" w:hint="default"/>
+        <w:sz w:val="20"/>
+      </w:rPr>
+    </w:lvl>
+    <w:lvl w:ilvl="4" w:tentative="1">
+      <w:start w:val="1"/>
+      <w:numFmt w:val="bullet"/>
+      <w:lvlText w:val=""/>
+      <w:lvlJc w:val="left"/>
+      <w:pPr>
+        <w:tabs>
+          <w:tab w:val="num" w:pos="3600"/>
+        </w:tabs>
+        <w:ind w:left="3600" w:hanging="360"/>
+      </w:pPr>
+      <w:rPr>
+        <w:rFonts w:ascii="Wingdings" w:hAnsi="Wingdings" w:hint="default"/>
+        <w:sz w:val="20"/>
+      </w:rPr>
+    </w:lvl>
+    <w:lvl w:ilvl="5" w:tentative="1">
+      <w:start w:val="1"/>
+      <w:numFmt w:val="bullet"/>
+      <w:lvlText w:val=""/>
+      <w:lvlJc w:val="left"/>
+      <w:pPr>
+        <w:tabs>
+          <w:tab w:val="num" w:pos="4320"/>
+        </w:tabs>
+        <w:ind w:left="4320" w:hanging="360"/>
+      </w:pPr>
+      <w:rPr>
+        <w:rFonts w:ascii="Wingdings" w:hAnsi="Wingdings" w:hint="default"/>
+        <w:sz w:val="20"/>
+      </w:rPr>
+    </w:lvl>
+    <w:lvl w:ilvl="6" w:tentative="1">
+      <w:start w:val="1"/>
+      <w:numFmt w:val="bullet"/>
+      <w:lvlText w:val=""/>
+      <w:lvlJc w:val="left"/>
+      <w:pPr>
+        <w:tabs>
+          <w:tab w:val="num" w:pos="5040"/>
+        </w:tabs>
+        <w:ind w:left="5040" w:hanging="360"/>
+      </w:pPr>
+      <w:rPr>
+        <w:rFonts w:ascii="Wingdings" w:hAnsi="Wingdings" w:hint="default"/>
+        <w:sz w:val="20"/>
+      </w:rPr>
+    </w:lvl>
+    <w:lvl w:ilvl="7" w:tentative="1">
+      <w:start w:val="1"/>
+      <w:numFmt w:val="bullet"/>
+      <w:lvlText w:val=""/>
+      <w:lvlJc w:val="left"/>
+      <w:pPr>
+        <w:tabs>
+          <w:tab w:val="num" w:pos="5760"/>
+        </w:tabs>
+        <w:ind w:left="5760" w:hanging="360"/>
+      </w:pPr>
+      <w:rPr>
+        <w:rFonts w:ascii="Wingdings" w:hAnsi="Wingdings" w:hint="default"/>
+        <w:sz w:val="20"/>
+      </w:rPr>
+    </w:lvl>
+    <w:lvl w:ilvl="8" w:tentative="1">
+      <w:start w:val="1"/>
+      <w:numFmt w:val="bullet"/>
+      <w:lvlText w:val=""/>
+      <w:lvlJc w:val="left"/>
+      <w:pPr>
+        <w:tabs>
+          <w:tab w:val="num" w:pos="6480"/>
+        </w:tabs>
+        <w:ind w:left="6480" w:hanging="360"/>
+      </w:pPr>
+      <w:rPr>
+        <w:rFonts w:ascii="Wingdings" w:hAnsi="Wingdings" w:hint="default"/>
+        <w:sz w:val="20"/>
+      </w:rPr>
+    </w:lvl>
+  </w:abstractNum>
+  <w:num w:numId="1">
+    <w:abstractNumId w:val="0"/>
+  </w:num>
+</w:numbering>
 </file>
 
 <file path=word/styles.xml><?xml version="1.0" encoding="utf-8"?>
@@ -2554,6 +2930,29 @@
     <w:qFormat/>
     <w:rsid w:val="008C41E4"/>
   </w:style>
+  <w:style w:type="paragraph" w:styleId="Ttulo2">
+    <w:name w:val="heading 2"/>
+    <w:basedOn w:val="Normal"/>
+    <w:next w:val="Normal"/>
+    <w:link w:val="Ttulo2Char"/>
+    <w:uiPriority w:val="9"/>
+    <w:semiHidden/>
+    <w:unhideWhenUsed/>
+    <w:qFormat/>
+    <w:rsid w:val="002737DF"/>
+    <w:pPr>
+      <w:keepNext/>
+      <w:keepLines/>
+      <w:spacing w:before="40" w:after="0"/>
+      <w:outlineLvl w:val="1"/>
+    </w:pPr>
+    <w:rPr>
+      <w:rFonts w:asciiTheme="majorHAnsi" w:eastAsiaTheme="majorEastAsia" w:hAnsiTheme="majorHAnsi" w:cstheme="majorBidi"/>
+      <w:color w:val="0F4761" w:themeColor="accent1" w:themeShade="BF"/>
+      <w:sz w:val="26"/>
+      <w:szCs w:val="26"/>
+    </w:rPr>
+  </w:style>
   <w:style w:type="paragraph" w:styleId="Ttulo3">
     <w:name w:val="heading 3"/>
     <w:basedOn w:val="Normal"/>
@@ -2712,6 +3111,20 @@
     <w:rPr>
       <w:b/>
       <w:bCs/>
+    </w:rPr>
+  </w:style>
+  <w:style w:type="character" w:customStyle="1" w:styleId="Ttulo2Char">
+    <w:name w:val="Título 2 Char"/>
+    <w:basedOn w:val="Fontepargpadro"/>
+    <w:link w:val="Ttulo2"/>
+    <w:uiPriority w:val="9"/>
+    <w:semiHidden/>
+    <w:rsid w:val="002737DF"/>
+    <w:rPr>
+      <w:rFonts w:asciiTheme="majorHAnsi" w:eastAsiaTheme="majorEastAsia" w:hAnsiTheme="majorHAnsi" w:cstheme="majorBidi"/>
+      <w:color w:val="0F4761" w:themeColor="accent1" w:themeShade="BF"/>
+      <w:sz w:val="26"/>
+      <w:szCs w:val="26"/>
     </w:rPr>
   </w:style>
 </w:styles>

</xml_diff>

<commit_message>
adicionado itens novamente de 9 a 16 no word
</commit_message>
<xml_diff>
--- a/Estudos Git e Github.docx
+++ b/Estudos Git e Github.docx
@@ -2348,6 +2348,1132 @@
         </w:rPr>
         <w:t>😅</w:t>
       </w:r>
+    </w:p>
+    <w:p>
+      <w:pPr>
+        <w:pStyle w:val="Ttulo3"/>
+      </w:pPr>
+    </w:p>
+    <w:p>
+      <w:pPr>
+        <w:pStyle w:val="Ttulo3"/>
+      </w:pPr>
+    </w:p>
+    <w:p>
+      <w:pPr>
+        <w:pStyle w:val="Ttulo3"/>
+      </w:pPr>
+      <w:r>
+        <w:lastRenderedPageBreak/>
+        <w:t xml:space="preserve">9. </w:t>
+      </w:r>
+      <w:proofErr w:type="spellStart"/>
+      <w:r>
+        <w:rPr>
+          <w:rStyle w:val="CdigoHTML"/>
+        </w:rPr>
+        <w:t>git</w:t>
+      </w:r>
+      <w:proofErr w:type="spellEnd"/>
+      <w:r>
+        <w:rPr>
+          <w:rStyle w:val="CdigoHTML"/>
+        </w:rPr>
+        <w:t xml:space="preserve"> </w:t>
+      </w:r>
+      <w:proofErr w:type="spellStart"/>
+      <w:r>
+        <w:rPr>
+          <w:rStyle w:val="CdigoHTML"/>
+        </w:rPr>
+        <w:t>rm</w:t>
+      </w:r>
+      <w:proofErr w:type="spellEnd"/>
+      <w:r>
+        <w:rPr>
+          <w:rStyle w:val="CdigoHTML"/>
+        </w:rPr>
+        <w:t xml:space="preserve"> "nome-do-arquivo"</w:t>
+      </w:r>
+    </w:p>
+    <w:p>
+      <w:pPr>
+        <w:spacing w:before="100" w:beforeAutospacing="1" w:after="100" w:afterAutospacing="1"/>
+      </w:pPr>
+      <w:r>
+        <w:t>Remove o arquivo do projeto e do controle de versão.</w:t>
+      </w:r>
+      <w:r>
+        <w:br/>
+      </w:r>
+      <w:r>
+        <w:rPr>
+          <w:rFonts w:ascii="Segoe UI Emoji" w:hAnsi="Segoe UI Emoji" w:cs="Segoe UI Emoji"/>
+        </w:rPr>
+        <w:t>📌</w:t>
+      </w:r>
+      <w:r>
+        <w:t xml:space="preserve"> O arquivo é deletado fisicamente da pasta e o </w:t>
+      </w:r>
+      <w:proofErr w:type="spellStart"/>
+      <w:r>
+        <w:t>Git</w:t>
+      </w:r>
+      <w:proofErr w:type="spellEnd"/>
+      <w:r>
+        <w:t xml:space="preserve"> marca para remoção no próximo </w:t>
+      </w:r>
+      <w:proofErr w:type="spellStart"/>
+      <w:r>
+        <w:t>commit</w:t>
+      </w:r>
+      <w:proofErr w:type="spellEnd"/>
+      <w:r>
+        <w:t>.</w:t>
+      </w:r>
+    </w:p>
+    <w:p>
+      <w:pPr>
+        <w:pStyle w:val="Ttulo3"/>
+      </w:pPr>
+      <w:r>
+        <w:t xml:space="preserve">10. </w:t>
+      </w:r>
+      <w:proofErr w:type="spellStart"/>
+      <w:r>
+        <w:rPr>
+          <w:rStyle w:val="CdigoHTML"/>
+        </w:rPr>
+        <w:t>git</w:t>
+      </w:r>
+      <w:proofErr w:type="spellEnd"/>
+      <w:r>
+        <w:rPr>
+          <w:rStyle w:val="CdigoHTML"/>
+        </w:rPr>
+        <w:t xml:space="preserve"> </w:t>
+      </w:r>
+      <w:proofErr w:type="spellStart"/>
+      <w:r>
+        <w:rPr>
+          <w:rStyle w:val="CdigoHTML"/>
+        </w:rPr>
+        <w:t>restore</w:t>
+      </w:r>
+      <w:proofErr w:type="spellEnd"/>
+      <w:r>
+        <w:rPr>
+          <w:rStyle w:val="CdigoHTML"/>
+        </w:rPr>
+        <w:t xml:space="preserve"> "nome-do-arquivo"</w:t>
+      </w:r>
+    </w:p>
+    <w:p>
+      <w:pPr>
+        <w:spacing w:before="100" w:beforeAutospacing="1" w:after="100" w:afterAutospacing="1"/>
+      </w:pPr>
+      <w:r>
+        <w:t xml:space="preserve">Restaura um arquivo modificado ou deletado antes do </w:t>
+      </w:r>
+      <w:proofErr w:type="spellStart"/>
+      <w:r>
+        <w:t>commit</w:t>
+      </w:r>
+      <w:proofErr w:type="spellEnd"/>
+      <w:r>
+        <w:t>.</w:t>
+      </w:r>
+      <w:r>
+        <w:br/>
+      </w:r>
+      <w:r>
+        <w:rPr>
+          <w:rFonts w:ascii="Segoe UI Emoji" w:hAnsi="Segoe UI Emoji" w:cs="Segoe UI Emoji"/>
+        </w:rPr>
+        <w:t>📌</w:t>
+      </w:r>
+      <w:r>
+        <w:t xml:space="preserve"> O </w:t>
+      </w:r>
+      <w:proofErr w:type="spellStart"/>
+      <w:r>
+        <w:t>Git</w:t>
+      </w:r>
+      <w:proofErr w:type="spellEnd"/>
+      <w:r>
+        <w:t xml:space="preserve"> pega a </w:t>
+      </w:r>
+      <w:r>
+        <w:rPr>
+          <w:rStyle w:val="Forte"/>
+        </w:rPr>
+        <w:t>última versão salva</w:t>
+      </w:r>
+      <w:r>
+        <w:t xml:space="preserve"> (do último </w:t>
+      </w:r>
+      <w:proofErr w:type="spellStart"/>
+      <w:r>
+        <w:t>commit</w:t>
+      </w:r>
+      <w:proofErr w:type="spellEnd"/>
+      <w:r>
+        <w:t>) e recupera o arquivo.</w:t>
+      </w:r>
+    </w:p>
+    <w:p>
+      <w:pPr>
+        <w:pStyle w:val="Ttulo3"/>
+      </w:pPr>
+      <w:r>
+        <w:t xml:space="preserve">11. </w:t>
+      </w:r>
+      <w:proofErr w:type="spellStart"/>
+      <w:r>
+        <w:rPr>
+          <w:rStyle w:val="CdigoHTML"/>
+        </w:rPr>
+        <w:t>git</w:t>
+      </w:r>
+      <w:proofErr w:type="spellEnd"/>
+      <w:r>
+        <w:rPr>
+          <w:rStyle w:val="CdigoHTML"/>
+        </w:rPr>
+        <w:t xml:space="preserve"> </w:t>
+      </w:r>
+      <w:proofErr w:type="spellStart"/>
+      <w:r>
+        <w:rPr>
+          <w:rStyle w:val="CdigoHTML"/>
+        </w:rPr>
+        <w:t>restore</w:t>
+      </w:r>
+      <w:proofErr w:type="spellEnd"/>
+      <w:r>
+        <w:t xml:space="preserve"> pode falhar se o arquivo ainda </w:t>
+      </w:r>
+      <w:r>
+        <w:rPr>
+          <w:rStyle w:val="Forte"/>
+          <w:b/>
+          <w:bCs/>
+        </w:rPr>
+        <w:t xml:space="preserve">não foi </w:t>
+      </w:r>
+      <w:proofErr w:type="spellStart"/>
+      <w:r>
+        <w:rPr>
+          <w:rStyle w:val="Forte"/>
+          <w:b/>
+          <w:bCs/>
+        </w:rPr>
+        <w:t>commitado</w:t>
+      </w:r>
+      <w:proofErr w:type="spellEnd"/>
+    </w:p>
+    <w:p>
+      <w:pPr>
+        <w:spacing w:before="100" w:beforeAutospacing="1" w:after="100" w:afterAutospacing="1"/>
+      </w:pPr>
+      <w:proofErr w:type="gramStart"/>
+      <w:r>
+        <w:rPr>
+          <w:rFonts w:ascii="Segoe UI Emoji" w:hAnsi="Segoe UI Emoji" w:cs="Segoe UI Emoji"/>
+        </w:rPr>
+        <w:t>📌</w:t>
+      </w:r>
+      <w:r>
+        <w:t xml:space="preserve"> Se</w:t>
+      </w:r>
+      <w:proofErr w:type="gramEnd"/>
+      <w:r>
+        <w:t xml:space="preserve"> o </w:t>
+      </w:r>
+      <w:proofErr w:type="spellStart"/>
+      <w:r>
+        <w:t>Git</w:t>
+      </w:r>
+      <w:proofErr w:type="spellEnd"/>
+      <w:r>
+        <w:t xml:space="preserve"> </w:t>
+      </w:r>
+      <w:r>
+        <w:rPr>
+          <w:rStyle w:val="Forte"/>
+        </w:rPr>
+        <w:t>ainda não salvou nenhuma versão</w:t>
+      </w:r>
+      <w:r>
+        <w:t xml:space="preserve"> do arquivo, ele não poderá restaurar.</w:t>
+      </w:r>
+      <w:r>
+        <w:br/>
+      </w:r>
+      <w:r>
+        <w:rPr>
+          <w:rFonts w:ascii="Segoe UI Emoji" w:hAnsi="Segoe UI Emoji" w:cs="Segoe UI Emoji"/>
+        </w:rPr>
+        <w:t>📌</w:t>
+      </w:r>
+      <w:r>
+        <w:t xml:space="preserve"> Sempre faça um </w:t>
+      </w:r>
+      <w:proofErr w:type="spellStart"/>
+      <w:r>
+        <w:t>commit</w:t>
+      </w:r>
+      <w:proofErr w:type="spellEnd"/>
+      <w:r>
+        <w:t xml:space="preserve"> ao menos </w:t>
+      </w:r>
+      <w:r>
+        <w:rPr>
+          <w:rStyle w:val="Forte"/>
+        </w:rPr>
+        <w:t>uma vez</w:t>
+      </w:r>
+      <w:r>
+        <w:t xml:space="preserve"> antes de deletar arquivos importantes.</w:t>
+      </w:r>
+    </w:p>
+    <w:p>
+      <w:pPr>
+        <w:pStyle w:val="Ttulo3"/>
+      </w:pPr>
+      <w:r>
+        <w:t xml:space="preserve">12. </w:t>
+      </w:r>
+      <w:proofErr w:type="spellStart"/>
+      <w:r>
+        <w:rPr>
+          <w:rStyle w:val="CdigoHTML"/>
+        </w:rPr>
+        <w:t>git</w:t>
+      </w:r>
+      <w:proofErr w:type="spellEnd"/>
+      <w:r>
+        <w:rPr>
+          <w:rStyle w:val="CdigoHTML"/>
+        </w:rPr>
+        <w:t xml:space="preserve"> checkout HEAD^ -- "nome-do-arquivo"</w:t>
+      </w:r>
+    </w:p>
+    <w:p>
+      <w:pPr>
+        <w:spacing w:before="100" w:beforeAutospacing="1" w:after="100" w:afterAutospacing="1"/>
+      </w:pPr>
+      <w:proofErr w:type="gramStart"/>
+      <w:r>
+        <w:rPr>
+          <w:rFonts w:ascii="Segoe UI Emoji" w:hAnsi="Segoe UI Emoji" w:cs="Segoe UI Emoji"/>
+        </w:rPr>
+        <w:t>📌</w:t>
+      </w:r>
+      <w:r>
+        <w:t xml:space="preserve"> Restaura</w:t>
+      </w:r>
+      <w:proofErr w:type="gramEnd"/>
+      <w:r>
+        <w:t xml:space="preserve"> a versão do arquivo a partir do </w:t>
+      </w:r>
+      <w:proofErr w:type="spellStart"/>
+      <w:r>
+        <w:rPr>
+          <w:rStyle w:val="Forte"/>
+        </w:rPr>
+        <w:t>commit</w:t>
+      </w:r>
+      <w:proofErr w:type="spellEnd"/>
+      <w:r>
+        <w:rPr>
+          <w:rStyle w:val="Forte"/>
+        </w:rPr>
+        <w:t xml:space="preserve"> anterior ao atual</w:t>
+      </w:r>
+      <w:r>
+        <w:t>.</w:t>
+      </w:r>
+      <w:r>
+        <w:br/>
+      </w:r>
+      <w:r>
+        <w:rPr>
+          <w:rFonts w:ascii="Segoe UI Emoji" w:hAnsi="Segoe UI Emoji" w:cs="Segoe UI Emoji"/>
+        </w:rPr>
+        <w:t>💡</w:t>
+      </w:r>
+      <w:r>
+        <w:t xml:space="preserve"> Útil quando você </w:t>
+      </w:r>
+      <w:r>
+        <w:rPr>
+          <w:rStyle w:val="Forte"/>
+        </w:rPr>
+        <w:t>já cometeu a remoção</w:t>
+      </w:r>
+      <w:r>
+        <w:t xml:space="preserve"> de um arquivo e precisa recuperá-lo.</w:t>
+      </w:r>
+    </w:p>
+    <w:p>
+      <w:pPr>
+        <w:spacing w:before="100" w:beforeAutospacing="1" w:after="100" w:afterAutospacing="1" w:line="240" w:lineRule="auto"/>
+        <w:rPr>
+          <w:rFonts w:ascii="Times New Roman" w:eastAsia="Times New Roman" w:hAnsi="Times New Roman" w:cs="Times New Roman"/>
+          <w:kern w:val="0"/>
+          <w:lang w:eastAsia="pt-BR"/>
+          <w14:ligatures w14:val="none"/>
+        </w:rPr>
+      </w:pPr>
+      <w:proofErr w:type="gramStart"/>
+      <w:r>
+        <w:rPr>
+          <w:rFonts w:ascii="Times New Roman" w:eastAsia="Times New Roman" w:hAnsi="Symbol" w:cs="Times New Roman"/>
+          <w:kern w:val="0"/>
+          <w:lang w:eastAsia="pt-BR"/>
+          <w14:ligatures w14:val="none"/>
+        </w:rPr>
+        <w:t></w:t>
+      </w:r>
+      <w:r>
+        <w:rPr>
+          <w:rFonts w:ascii="Times New Roman" w:eastAsia="Times New Roman" w:hAnsi="Times New Roman" w:cs="Times New Roman"/>
+          <w:kern w:val="0"/>
+          <w:lang w:eastAsia="pt-BR"/>
+          <w14:ligatures w14:val="none"/>
+        </w:rPr>
+        <w:t xml:space="preserve">  </w:t>
+      </w:r>
+      <w:r>
+        <w:rPr>
+          <w:rFonts w:ascii="Courier New" w:eastAsia="Times New Roman" w:hAnsi="Courier New" w:cs="Courier New"/>
+          <w:kern w:val="0"/>
+          <w:sz w:val="20"/>
+          <w:szCs w:val="20"/>
+          <w:lang w:eastAsia="pt-BR"/>
+          <w14:ligatures w14:val="none"/>
+        </w:rPr>
+        <w:t>HEAD</w:t>
+      </w:r>
+      <w:proofErr w:type="gramEnd"/>
+      <w:r>
+        <w:rPr>
+          <w:rFonts w:ascii="Times New Roman" w:eastAsia="Times New Roman" w:hAnsi="Times New Roman" w:cs="Times New Roman"/>
+          <w:kern w:val="0"/>
+          <w:lang w:eastAsia="pt-BR"/>
+          <w14:ligatures w14:val="none"/>
+        </w:rPr>
+        <w:t xml:space="preserve"> = </w:t>
+      </w:r>
+      <w:proofErr w:type="spellStart"/>
+      <w:r>
+        <w:rPr>
+          <w:rFonts w:ascii="Times New Roman" w:eastAsia="Times New Roman" w:hAnsi="Times New Roman" w:cs="Times New Roman"/>
+          <w:kern w:val="0"/>
+          <w:lang w:eastAsia="pt-BR"/>
+          <w14:ligatures w14:val="none"/>
+        </w:rPr>
+        <w:t>commit</w:t>
+      </w:r>
+      <w:proofErr w:type="spellEnd"/>
+      <w:r>
+        <w:rPr>
+          <w:rFonts w:ascii="Times New Roman" w:eastAsia="Times New Roman" w:hAnsi="Times New Roman" w:cs="Times New Roman"/>
+          <w:kern w:val="0"/>
+          <w:lang w:eastAsia="pt-BR"/>
+          <w14:ligatures w14:val="none"/>
+        </w:rPr>
+        <w:t xml:space="preserve"> atual (onde o arquivo está </w:t>
+      </w:r>
+      <w:r>
+        <w:rPr>
+          <w:rFonts w:ascii="Times New Roman" w:eastAsia="Times New Roman" w:hAnsi="Times New Roman" w:cs="Times New Roman"/>
+          <w:b/>
+          <w:bCs/>
+          <w:kern w:val="0"/>
+          <w:lang w:eastAsia="pt-BR"/>
+          <w14:ligatures w14:val="none"/>
+        </w:rPr>
+        <w:t>removido</w:t>
+      </w:r>
+      <w:r>
+        <w:rPr>
+          <w:rFonts w:ascii="Times New Roman" w:eastAsia="Times New Roman" w:hAnsi="Times New Roman" w:cs="Times New Roman"/>
+          <w:kern w:val="0"/>
+          <w:lang w:eastAsia="pt-BR"/>
+          <w14:ligatures w14:val="none"/>
+        </w:rPr>
+        <w:t>)</w:t>
+      </w:r>
+    </w:p>
+    <w:p>
+      <w:pPr>
+        <w:spacing w:before="100" w:beforeAutospacing="1" w:after="100" w:afterAutospacing="1" w:line="240" w:lineRule="auto"/>
+        <w:rPr>
+          <w:rFonts w:ascii="Times New Roman" w:eastAsia="Times New Roman" w:hAnsi="Times New Roman" w:cs="Times New Roman"/>
+          <w:kern w:val="0"/>
+          <w:lang w:eastAsia="pt-BR"/>
+          <w14:ligatures w14:val="none"/>
+        </w:rPr>
+      </w:pPr>
+      <w:proofErr w:type="gramStart"/>
+      <w:r>
+        <w:rPr>
+          <w:rFonts w:ascii="Times New Roman" w:eastAsia="Times New Roman" w:hAnsi="Symbol" w:cs="Times New Roman"/>
+          <w:kern w:val="0"/>
+          <w:lang w:eastAsia="pt-BR"/>
+          <w14:ligatures w14:val="none"/>
+        </w:rPr>
+        <w:t></w:t>
+      </w:r>
+      <w:r>
+        <w:rPr>
+          <w:rFonts w:ascii="Times New Roman" w:eastAsia="Times New Roman" w:hAnsi="Times New Roman" w:cs="Times New Roman"/>
+          <w:kern w:val="0"/>
+          <w:lang w:eastAsia="pt-BR"/>
+          <w14:ligatures w14:val="none"/>
+        </w:rPr>
+        <w:t xml:space="preserve">  </w:t>
+      </w:r>
+      <w:r>
+        <w:rPr>
+          <w:rFonts w:ascii="Courier New" w:eastAsia="Times New Roman" w:hAnsi="Courier New" w:cs="Courier New"/>
+          <w:kern w:val="0"/>
+          <w:sz w:val="20"/>
+          <w:szCs w:val="20"/>
+          <w:lang w:eastAsia="pt-BR"/>
+          <w14:ligatures w14:val="none"/>
+        </w:rPr>
+        <w:t>HEAD</w:t>
+      </w:r>
+      <w:proofErr w:type="gramEnd"/>
+      <w:r>
+        <w:rPr>
+          <w:rFonts w:ascii="Courier New" w:eastAsia="Times New Roman" w:hAnsi="Courier New" w:cs="Courier New"/>
+          <w:kern w:val="0"/>
+          <w:sz w:val="20"/>
+          <w:szCs w:val="20"/>
+          <w:lang w:eastAsia="pt-BR"/>
+          <w14:ligatures w14:val="none"/>
+        </w:rPr>
+        <w:t>^</w:t>
+      </w:r>
+      <w:r>
+        <w:rPr>
+          <w:rFonts w:ascii="Times New Roman" w:eastAsia="Times New Roman" w:hAnsi="Times New Roman" w:cs="Times New Roman"/>
+          <w:kern w:val="0"/>
+          <w:lang w:eastAsia="pt-BR"/>
+          <w14:ligatures w14:val="none"/>
+        </w:rPr>
+        <w:t xml:space="preserve"> = </w:t>
+      </w:r>
+      <w:proofErr w:type="spellStart"/>
+      <w:r>
+        <w:rPr>
+          <w:rFonts w:ascii="Times New Roman" w:eastAsia="Times New Roman" w:hAnsi="Times New Roman" w:cs="Times New Roman"/>
+          <w:kern w:val="0"/>
+          <w:lang w:eastAsia="pt-BR"/>
+          <w14:ligatures w14:val="none"/>
+        </w:rPr>
+        <w:t>commit</w:t>
+      </w:r>
+      <w:proofErr w:type="spellEnd"/>
+      <w:r>
+        <w:rPr>
+          <w:rFonts w:ascii="Times New Roman" w:eastAsia="Times New Roman" w:hAnsi="Times New Roman" w:cs="Times New Roman"/>
+          <w:kern w:val="0"/>
+          <w:lang w:eastAsia="pt-BR"/>
+          <w14:ligatures w14:val="none"/>
+        </w:rPr>
+        <w:t xml:space="preserve"> anterior (onde o arquivo ainda </w:t>
+      </w:r>
+      <w:r>
+        <w:rPr>
+          <w:rFonts w:ascii="Times New Roman" w:eastAsia="Times New Roman" w:hAnsi="Times New Roman" w:cs="Times New Roman"/>
+          <w:b/>
+          <w:bCs/>
+          <w:kern w:val="0"/>
+          <w:lang w:eastAsia="pt-BR"/>
+          <w14:ligatures w14:val="none"/>
+        </w:rPr>
+        <w:t>existe</w:t>
+      </w:r>
+      <w:r>
+        <w:rPr>
+          <w:rFonts w:ascii="Times New Roman" w:eastAsia="Times New Roman" w:hAnsi="Times New Roman" w:cs="Times New Roman"/>
+          <w:kern w:val="0"/>
+          <w:lang w:eastAsia="pt-BR"/>
+          <w14:ligatures w14:val="none"/>
+        </w:rPr>
+        <w:t>)</w:t>
+      </w:r>
+    </w:p>
+    <w:p>
+      <w:pPr>
+        <w:spacing w:before="100" w:beforeAutospacing="1" w:after="100" w:afterAutospacing="1"/>
+        <w:rPr>
+          <w:rFonts w:ascii="Segoe UI Emoji" w:hAnsi="Segoe UI Emoji" w:cs="Segoe UI Emoji"/>
+          <w:lang w:val="en-US"/>
+        </w:rPr>
+      </w:pPr>
+      <w:r>
+        <w:rPr>
+          <w:rFonts w:ascii="Segoe UI Emoji" w:hAnsi="Segoe UI Emoji" w:cs="Segoe UI Emoji"/>
+          <w:lang w:val="en-US"/>
+        </w:rPr>
+        <w:t>git checkout HEAD^ -- "</w:t>
+      </w:r>
+      <w:proofErr w:type="spellStart"/>
+      <w:r>
+        <w:rPr>
+          <w:rFonts w:ascii="Segoe UI Emoji" w:hAnsi="Segoe UI Emoji" w:cs="Segoe UI Emoji"/>
+          <w:lang w:val="en-US"/>
+        </w:rPr>
+        <w:t>Estudos</w:t>
+      </w:r>
+      <w:proofErr w:type="spellEnd"/>
+      <w:r>
+        <w:rPr>
+          <w:rFonts w:ascii="Segoe UI Emoji" w:hAnsi="Segoe UI Emoji" w:cs="Segoe UI Emoji"/>
+          <w:lang w:val="en-US"/>
+        </w:rPr>
+        <w:t xml:space="preserve"> Git e Github.docx"</w:t>
+      </w:r>
+    </w:p>
+    <w:p>
+      <w:pPr>
+        <w:pStyle w:val="Ttulo2"/>
+      </w:pPr>
+      <w:r>
+        <w:rPr>
+          <w:rFonts w:ascii="Segoe UI Emoji" w:hAnsi="Segoe UI Emoji" w:cs="Segoe UI Emoji"/>
+        </w:rPr>
+        <w:t>✅</w:t>
+      </w:r>
+      <w:r>
+        <w:t xml:space="preserve"> ETAPA 1.4 — </w:t>
+      </w:r>
+      <w:proofErr w:type="spellStart"/>
+      <w:r>
+        <w:rPr>
+          <w:rStyle w:val="Forte"/>
+          <w:b w:val="0"/>
+          <w:bCs w:val="0"/>
+        </w:rPr>
+        <w:t>Branches</w:t>
+      </w:r>
+      <w:proofErr w:type="spellEnd"/>
+      <w:r>
+        <w:rPr>
+          <w:rStyle w:val="Forte"/>
+          <w:b w:val="0"/>
+          <w:bCs w:val="0"/>
+        </w:rPr>
+        <w:t xml:space="preserve"> (ramificações)</w:t>
+      </w:r>
+    </w:p>
+    <w:p>
+      <w:pPr>
+        <w:pStyle w:val="Ttulo3"/>
+      </w:pPr>
+      <w:r>
+        <w:rPr>
+          <w:rFonts w:ascii="Segoe UI Emoji" w:hAnsi="Segoe UI Emoji" w:cs="Segoe UI Emoji"/>
+        </w:rPr>
+        <w:t>🎯</w:t>
+      </w:r>
+      <w:r>
+        <w:t xml:space="preserve"> Objetivo:</w:t>
+      </w:r>
+    </w:p>
+    <w:p>
+      <w:pPr>
+        <w:spacing w:before="100" w:beforeAutospacing="1" w:after="100" w:afterAutospacing="1"/>
+      </w:pPr>
+      <w:r>
+        <w:t xml:space="preserve">Aprender a criar </w:t>
+      </w:r>
+      <w:r>
+        <w:rPr>
+          <w:rStyle w:val="Forte"/>
+        </w:rPr>
+        <w:t>ramificações (</w:t>
+      </w:r>
+      <w:proofErr w:type="spellStart"/>
+      <w:r>
+        <w:rPr>
+          <w:rStyle w:val="Forte"/>
+        </w:rPr>
+        <w:t>branches</w:t>
+      </w:r>
+      <w:proofErr w:type="spellEnd"/>
+      <w:r>
+        <w:rPr>
+          <w:rStyle w:val="Forte"/>
+        </w:rPr>
+        <w:t>)</w:t>
+      </w:r>
+      <w:r>
+        <w:t xml:space="preserve"> para testar novas ideias, corrigir bugs ou desenvolver recursos </w:t>
+      </w:r>
+      <w:r>
+        <w:rPr>
+          <w:rStyle w:val="Forte"/>
+        </w:rPr>
+        <w:t>sem mexer na versão principal do projeto</w:t>
+      </w:r>
+      <w:r>
+        <w:t>.</w:t>
+      </w:r>
+    </w:p>
+    <w:p>
+      <w:pPr>
+        <w:spacing w:after="0"/>
+      </w:pPr>
+      <w:r>
+        <w:pict w14:anchorId="0A413C83">
+          <v:rect id="_x0000_i1028" style="width:0;height:1.5pt" o:hralign="center" o:hrstd="t" o:hr="t" fillcolor="#a0a0a0" stroked="f"/>
+        </w:pict>
+      </w:r>
+    </w:p>
+    <w:p>
+      <w:pPr>
+        <w:pStyle w:val="Ttulo2"/>
+      </w:pPr>
+      <w:r>
+        <w:rPr>
+          <w:rFonts w:ascii="Segoe UI Emoji" w:hAnsi="Segoe UI Emoji" w:cs="Segoe UI Emoji"/>
+        </w:rPr>
+        <w:t>🧠</w:t>
+      </w:r>
+      <w:r>
+        <w:t xml:space="preserve"> O que é uma </w:t>
+      </w:r>
+      <w:proofErr w:type="spellStart"/>
+      <w:r>
+        <w:t>branch</w:t>
+      </w:r>
+      <w:proofErr w:type="spellEnd"/>
+      <w:r>
+        <w:t>?</w:t>
+      </w:r>
+    </w:p>
+    <w:p>
+      <w:pPr>
+        <w:spacing w:before="100" w:beforeAutospacing="1" w:after="100" w:afterAutospacing="1"/>
+      </w:pPr>
+      <w:r>
+        <w:t xml:space="preserve">Pense na </w:t>
+      </w:r>
+      <w:proofErr w:type="spellStart"/>
+      <w:r>
+        <w:rPr>
+          <w:rStyle w:val="Forte"/>
+        </w:rPr>
+        <w:t>branch</w:t>
+      </w:r>
+      <w:proofErr w:type="spellEnd"/>
+      <w:r>
+        <w:t xml:space="preserve"> como uma </w:t>
+      </w:r>
+      <w:r>
+        <w:rPr>
+          <w:rStyle w:val="Forte"/>
+        </w:rPr>
+        <w:t>cópia da sua linha de trabalho</w:t>
+      </w:r>
+      <w:r>
+        <w:t>.</w:t>
+      </w:r>
+    </w:p>
+    <w:p>
+      <w:pPr>
+        <w:spacing w:before="100" w:beforeAutospacing="1" w:after="100" w:afterAutospacing="1"/>
+      </w:pPr>
+      <w:r>
+        <w:t>Você pode:</w:t>
+      </w:r>
+    </w:p>
+    <w:p>
+      <w:pPr>
+        <w:spacing w:before="100" w:beforeAutospacing="1" w:after="100" w:afterAutospacing="1"/>
+      </w:pPr>
+      <w:r>
+        <w:rPr>
+          <w:rFonts w:ascii="Segoe UI Emoji" w:hAnsi="Segoe UI Emoji" w:cs="Segoe UI Emoji"/>
+        </w:rPr>
+        <w:lastRenderedPageBreak/>
+        <w:t>✅</w:t>
+      </w:r>
+      <w:r>
+        <w:t xml:space="preserve"> Criar uma </w:t>
+      </w:r>
+      <w:proofErr w:type="spellStart"/>
+      <w:r>
+        <w:t>branch</w:t>
+      </w:r>
+      <w:proofErr w:type="spellEnd"/>
+      <w:r>
+        <w:t xml:space="preserve"> nova</w:t>
+      </w:r>
+      <w:r>
+        <w:br/>
+      </w:r>
+      <w:r>
+        <w:rPr>
+          <w:rFonts w:ascii="Segoe UI Emoji" w:hAnsi="Segoe UI Emoji" w:cs="Segoe UI Emoji"/>
+        </w:rPr>
+        <w:t>✅</w:t>
+      </w:r>
+      <w:r>
+        <w:t xml:space="preserve"> Testar ou desenvolver algo nela</w:t>
+      </w:r>
+      <w:r>
+        <w:br/>
+      </w:r>
+      <w:r>
+        <w:rPr>
+          <w:rFonts w:ascii="Segoe UI Emoji" w:hAnsi="Segoe UI Emoji" w:cs="Segoe UI Emoji"/>
+        </w:rPr>
+        <w:t>✅</w:t>
+      </w:r>
+      <w:r>
+        <w:t xml:space="preserve"> E depois juntar de volta na principal (</w:t>
+      </w:r>
+      <w:r>
+        <w:rPr>
+          <w:rStyle w:val="CdigoHTML"/>
+          <w:rFonts w:eastAsiaTheme="minorHAnsi"/>
+        </w:rPr>
+        <w:t>master</w:t>
+      </w:r>
+      <w:r>
+        <w:t xml:space="preserve"> ou </w:t>
+      </w:r>
+      <w:proofErr w:type="spellStart"/>
+      <w:r>
+        <w:rPr>
+          <w:rStyle w:val="CdigoHTML"/>
+          <w:rFonts w:eastAsiaTheme="minorHAnsi"/>
+        </w:rPr>
+        <w:t>main</w:t>
+      </w:r>
+      <w:proofErr w:type="spellEnd"/>
+      <w:r>
+        <w:t>) quando estiver tudo ok</w:t>
+      </w:r>
+    </w:p>
+    <w:p>
+      <w:pPr>
+        <w:pStyle w:val="Ttulo3"/>
+      </w:pPr>
+      <w:r>
+        <w:t xml:space="preserve">13. </w:t>
+      </w:r>
+      <w:proofErr w:type="spellStart"/>
+      <w:r>
+        <w:rPr>
+          <w:rStyle w:val="CdigoHTML"/>
+        </w:rPr>
+        <w:t>git</w:t>
+      </w:r>
+      <w:proofErr w:type="spellEnd"/>
+      <w:r>
+        <w:rPr>
+          <w:rStyle w:val="CdigoHTML"/>
+        </w:rPr>
+        <w:t xml:space="preserve"> </w:t>
+      </w:r>
+      <w:proofErr w:type="spellStart"/>
+      <w:r>
+        <w:rPr>
+          <w:rStyle w:val="CdigoHTML"/>
+        </w:rPr>
+        <w:t>branch</w:t>
+      </w:r>
+      <w:proofErr w:type="spellEnd"/>
+    </w:p>
+    <w:p>
+      <w:pPr>
+        <w:spacing w:before="100" w:beforeAutospacing="1" w:after="100" w:afterAutospacing="1"/>
+      </w:pPr>
+      <w:proofErr w:type="gramStart"/>
+      <w:r>
+        <w:rPr>
+          <w:rFonts w:ascii="Segoe UI Emoji" w:hAnsi="Segoe UI Emoji" w:cs="Segoe UI Emoji"/>
+        </w:rPr>
+        <w:t>📌</w:t>
+      </w:r>
+      <w:r>
+        <w:t xml:space="preserve"> Mostra</w:t>
+      </w:r>
+      <w:proofErr w:type="gramEnd"/>
+      <w:r>
+        <w:t xml:space="preserve"> todas as </w:t>
+      </w:r>
+      <w:proofErr w:type="spellStart"/>
+      <w:r>
+        <w:t>branches</w:t>
+      </w:r>
+      <w:proofErr w:type="spellEnd"/>
+      <w:r>
+        <w:t xml:space="preserve"> do projeto e qual está ativa no momento.</w:t>
+      </w:r>
+    </w:p>
+    <w:p>
+      <w:pPr>
+        <w:spacing w:after="0"/>
+      </w:pPr>
+      <w:r>
+        <w:pict w14:anchorId="762B14AE">
+          <v:rect id="_x0000_i1030" style="width:0;height:1.5pt" o:hralign="center" o:hrstd="t" o:hr="t" fillcolor="#a0a0a0" stroked="f"/>
+        </w:pict>
+      </w:r>
+    </w:p>
+    <w:p>
+      <w:pPr>
+        <w:pStyle w:val="Ttulo3"/>
+      </w:pPr>
+      <w:r>
+        <w:t xml:space="preserve">14. </w:t>
+      </w:r>
+      <w:proofErr w:type="spellStart"/>
+      <w:r>
+        <w:rPr>
+          <w:rStyle w:val="CdigoHTML"/>
+        </w:rPr>
+        <w:t>git</w:t>
+      </w:r>
+      <w:proofErr w:type="spellEnd"/>
+      <w:r>
+        <w:rPr>
+          <w:rStyle w:val="CdigoHTML"/>
+        </w:rPr>
+        <w:t xml:space="preserve"> </w:t>
+      </w:r>
+      <w:proofErr w:type="spellStart"/>
+      <w:r>
+        <w:rPr>
+          <w:rStyle w:val="CdigoHTML"/>
+        </w:rPr>
+        <w:t>branch</w:t>
+      </w:r>
+      <w:proofErr w:type="spellEnd"/>
+      <w:r>
+        <w:rPr>
+          <w:rStyle w:val="CdigoHTML"/>
+        </w:rPr>
+        <w:t xml:space="preserve"> nome-da-</w:t>
+      </w:r>
+      <w:proofErr w:type="spellStart"/>
+      <w:r>
+        <w:rPr>
+          <w:rStyle w:val="CdigoHTML"/>
+        </w:rPr>
+        <w:t>branch</w:t>
+      </w:r>
+      <w:proofErr w:type="spellEnd"/>
+    </w:p>
+    <w:p>
+      <w:pPr>
+        <w:spacing w:before="100" w:beforeAutospacing="1" w:after="100" w:afterAutospacing="1"/>
+      </w:pPr>
+      <w:proofErr w:type="gramStart"/>
+      <w:r>
+        <w:rPr>
+          <w:rFonts w:ascii="Segoe UI Emoji" w:hAnsi="Segoe UI Emoji" w:cs="Segoe UI Emoji"/>
+        </w:rPr>
+        <w:t>📌</w:t>
+      </w:r>
+      <w:r>
+        <w:t xml:space="preserve"> Cria</w:t>
+      </w:r>
+      <w:proofErr w:type="gramEnd"/>
+      <w:r>
+        <w:t xml:space="preserve"> uma nova </w:t>
+      </w:r>
+      <w:proofErr w:type="spellStart"/>
+      <w:r>
+        <w:t>branch</w:t>
+      </w:r>
+      <w:proofErr w:type="spellEnd"/>
+      <w:r>
+        <w:t xml:space="preserve"> com o nome indicado, baseada na atual.</w:t>
+      </w:r>
+    </w:p>
+    <w:p>
+      <w:pPr>
+        <w:spacing w:after="0"/>
+      </w:pPr>
+      <w:r>
+        <w:pict w14:anchorId="6DC55A68">
+          <v:rect id="_x0000_i1031" style="width:0;height:1.5pt" o:hralign="center" o:hrstd="t" o:hr="t" fillcolor="#a0a0a0" stroked="f"/>
+        </w:pict>
+      </w:r>
+    </w:p>
+    <w:p>
+      <w:pPr>
+        <w:pStyle w:val="Ttulo3"/>
+      </w:pPr>
+      <w:r>
+        <w:t xml:space="preserve">15. </w:t>
+      </w:r>
+      <w:proofErr w:type="spellStart"/>
+      <w:r>
+        <w:rPr>
+          <w:rStyle w:val="CdigoHTML"/>
+        </w:rPr>
+        <w:t>git</w:t>
+      </w:r>
+      <w:proofErr w:type="spellEnd"/>
+      <w:r>
+        <w:rPr>
+          <w:rStyle w:val="CdigoHTML"/>
+        </w:rPr>
+        <w:t xml:space="preserve"> checkout nome-da-</w:t>
+      </w:r>
+      <w:proofErr w:type="spellStart"/>
+      <w:r>
+        <w:rPr>
+          <w:rStyle w:val="CdigoHTML"/>
+        </w:rPr>
+        <w:t>branch</w:t>
+      </w:r>
+      <w:proofErr w:type="spellEnd"/>
+      <w:r>
+        <w:t xml:space="preserve"> ou </w:t>
+      </w:r>
+      <w:proofErr w:type="spellStart"/>
+      <w:r>
+        <w:rPr>
+          <w:rStyle w:val="CdigoHTML"/>
+        </w:rPr>
+        <w:t>git</w:t>
+      </w:r>
+      <w:proofErr w:type="spellEnd"/>
+      <w:r>
+        <w:rPr>
+          <w:rStyle w:val="CdigoHTML"/>
+        </w:rPr>
+        <w:t xml:space="preserve"> switch nome-da-</w:t>
+      </w:r>
+      <w:proofErr w:type="spellStart"/>
+      <w:r>
+        <w:rPr>
+          <w:rStyle w:val="CdigoHTML"/>
+        </w:rPr>
+        <w:t>branch</w:t>
+      </w:r>
+      <w:proofErr w:type="spellEnd"/>
+    </w:p>
+    <w:p>
+      <w:pPr>
+        <w:spacing w:before="100" w:beforeAutospacing="1" w:after="100" w:afterAutospacing="1"/>
+      </w:pPr>
+      <w:proofErr w:type="gramStart"/>
+      <w:r>
+        <w:rPr>
+          <w:rFonts w:ascii="Segoe UI Emoji" w:hAnsi="Segoe UI Emoji" w:cs="Segoe UI Emoji"/>
+        </w:rPr>
+        <w:t>📌</w:t>
+      </w:r>
+      <w:r>
+        <w:t xml:space="preserve"> Muda</w:t>
+      </w:r>
+      <w:proofErr w:type="gramEnd"/>
+      <w:r>
+        <w:t xml:space="preserve"> para a </w:t>
+      </w:r>
+      <w:proofErr w:type="spellStart"/>
+      <w:r>
+        <w:t>branch</w:t>
+      </w:r>
+      <w:proofErr w:type="spellEnd"/>
+      <w:r>
+        <w:t xml:space="preserve"> especificada.</w:t>
+      </w:r>
+    </w:p>
+    <w:p>
+      <w:pPr>
+        <w:spacing w:after="0"/>
+      </w:pPr>
+      <w:r>
+        <w:pict w14:anchorId="472A4A15">
+          <v:rect id="_x0000_i1032" style="width:0;height:1.5pt" o:hralign="center" o:hrstd="t" o:hr="t" fillcolor="#a0a0a0" stroked="f"/>
+        </w:pict>
+      </w:r>
+    </w:p>
+    <w:p>
+      <w:pPr>
+        <w:pStyle w:val="Ttulo3"/>
+      </w:pPr>
+      <w:r>
+        <w:t xml:space="preserve">16. </w:t>
+      </w:r>
+      <w:proofErr w:type="spellStart"/>
+      <w:r>
+        <w:rPr>
+          <w:rStyle w:val="CdigoHTML"/>
+        </w:rPr>
+        <w:t>git</w:t>
+      </w:r>
+      <w:proofErr w:type="spellEnd"/>
+      <w:r>
+        <w:rPr>
+          <w:rStyle w:val="CdigoHTML"/>
+        </w:rPr>
+        <w:t xml:space="preserve"> </w:t>
+      </w:r>
+      <w:proofErr w:type="spellStart"/>
+      <w:r>
+        <w:rPr>
+          <w:rStyle w:val="CdigoHTML"/>
+        </w:rPr>
+        <w:t>commit</w:t>
+      </w:r>
+      <w:proofErr w:type="spellEnd"/>
+      <w:r>
+        <w:rPr>
+          <w:rStyle w:val="CdigoHTML"/>
+        </w:rPr>
+        <w:t xml:space="preserve"> -m "mensagem"</w:t>
+      </w:r>
+    </w:p>
+    <w:p>
+      <w:pPr>
+        <w:spacing w:before="100" w:beforeAutospacing="1" w:after="100" w:afterAutospacing="1"/>
+      </w:pPr>
+      <w:proofErr w:type="gramStart"/>
+      <w:r>
+        <w:rPr>
+          <w:rFonts w:ascii="Segoe UI Emoji" w:hAnsi="Segoe UI Emoji" w:cs="Segoe UI Emoji"/>
+        </w:rPr>
+        <w:t>📌</w:t>
+      </w:r>
+      <w:r>
+        <w:t xml:space="preserve"> Registra</w:t>
+      </w:r>
+      <w:proofErr w:type="gramEnd"/>
+      <w:r>
+        <w:t xml:space="preserve"> alterações na </w:t>
+      </w:r>
+      <w:proofErr w:type="spellStart"/>
+      <w:r>
+        <w:t>branch</w:t>
+      </w:r>
+      <w:proofErr w:type="spellEnd"/>
+      <w:r>
+        <w:t xml:space="preserve"> atual.</w:t>
+      </w:r>
+    </w:p>
+    <w:p>
+      <w:pPr>
+        <w:spacing w:before="100" w:beforeAutospacing="1" w:after="100" w:afterAutospacing="1"/>
+        <w:rPr>
+          <w:rFonts w:ascii="Segoe UI Emoji" w:hAnsi="Segoe UI Emoji" w:cs="Segoe UI Emoji"/>
+        </w:rPr>
+      </w:pPr>
     </w:p>
     <w:p>
       <w:pPr>

</xml_diff>

<commit_message>
adicionado novos itens para teste branch nova-ideia
</commit_message>
<xml_diff>
--- a/Estudos Git e Github.docx
+++ b/Estudos Git e Github.docx
@@ -3033,22 +3033,502 @@
       </w:pPr>
       <w:r>
         <w:pict w14:anchorId="0A413C83">
+          <v:rect id="_x0000_i1025" style="width:0;height:1.5pt" o:hralign="center" o:hrstd="t" o:hr="t" fillcolor="#a0a0a0" stroked="f"/>
+        </w:pict>
+      </w:r>
+    </w:p>
+    <w:p>
+      <w:pPr>
+        <w:pStyle w:val="Ttulo2"/>
+      </w:pPr>
+      <w:r>
+        <w:rPr>
+          <w:rFonts w:ascii="Segoe UI Emoji" w:hAnsi="Segoe UI Emoji" w:cs="Segoe UI Emoji"/>
+        </w:rPr>
+        <w:t>🧠</w:t>
+      </w:r>
+      <w:r>
+        <w:t xml:space="preserve"> O que é uma </w:t>
+      </w:r>
+      <w:proofErr w:type="spellStart"/>
+      <w:r>
+        <w:t>branch</w:t>
+      </w:r>
+      <w:proofErr w:type="spellEnd"/>
+      <w:r>
+        <w:t>?</w:t>
+      </w:r>
+    </w:p>
+    <w:p>
+      <w:pPr>
+        <w:spacing w:before="100" w:beforeAutospacing="1" w:after="100" w:afterAutospacing="1"/>
+      </w:pPr>
+      <w:r>
+        <w:t xml:space="preserve">Pense na </w:t>
+      </w:r>
+      <w:proofErr w:type="spellStart"/>
+      <w:r>
+        <w:rPr>
+          <w:rStyle w:val="Forte"/>
+        </w:rPr>
+        <w:t>branch</w:t>
+      </w:r>
+      <w:proofErr w:type="spellEnd"/>
+      <w:r>
+        <w:t xml:space="preserve"> como uma </w:t>
+      </w:r>
+      <w:r>
+        <w:rPr>
+          <w:rStyle w:val="Forte"/>
+        </w:rPr>
+        <w:t>cópia da sua linha de trabalho</w:t>
+      </w:r>
+      <w:r>
+        <w:t>.</w:t>
+      </w:r>
+    </w:p>
+    <w:p>
+      <w:pPr>
+        <w:spacing w:before="100" w:beforeAutospacing="1" w:after="100" w:afterAutospacing="1"/>
+      </w:pPr>
+      <w:r>
+        <w:t>Você pode:</w:t>
+      </w:r>
+    </w:p>
+    <w:p>
+      <w:pPr>
+        <w:spacing w:before="100" w:beforeAutospacing="1" w:after="100" w:afterAutospacing="1"/>
+      </w:pPr>
+      <w:r>
+        <w:rPr>
+          <w:rFonts w:ascii="Segoe UI Emoji" w:hAnsi="Segoe UI Emoji" w:cs="Segoe UI Emoji"/>
+        </w:rPr>
+        <w:lastRenderedPageBreak/>
+        <w:t>✅</w:t>
+      </w:r>
+      <w:r>
+        <w:t xml:space="preserve"> Criar uma </w:t>
+      </w:r>
+      <w:proofErr w:type="spellStart"/>
+      <w:r>
+        <w:t>branch</w:t>
+      </w:r>
+      <w:proofErr w:type="spellEnd"/>
+      <w:r>
+        <w:t xml:space="preserve"> nova</w:t>
+      </w:r>
+      <w:r>
+        <w:br/>
+      </w:r>
+      <w:r>
+        <w:rPr>
+          <w:rFonts w:ascii="Segoe UI Emoji" w:hAnsi="Segoe UI Emoji" w:cs="Segoe UI Emoji"/>
+        </w:rPr>
+        <w:t>✅</w:t>
+      </w:r>
+      <w:r>
+        <w:t xml:space="preserve"> Testar ou desenvolver algo nela</w:t>
+      </w:r>
+      <w:r>
+        <w:br/>
+      </w:r>
+      <w:r>
+        <w:rPr>
+          <w:rFonts w:ascii="Segoe UI Emoji" w:hAnsi="Segoe UI Emoji" w:cs="Segoe UI Emoji"/>
+        </w:rPr>
+        <w:t>✅</w:t>
+      </w:r>
+      <w:r>
+        <w:t xml:space="preserve"> E depois juntar de volta na principal (</w:t>
+      </w:r>
+      <w:r>
+        <w:rPr>
+          <w:rStyle w:val="CdigoHTML"/>
+          <w:rFonts w:eastAsiaTheme="minorHAnsi"/>
+        </w:rPr>
+        <w:t>master</w:t>
+      </w:r>
+      <w:r>
+        <w:t xml:space="preserve"> ou </w:t>
+      </w:r>
+      <w:proofErr w:type="spellStart"/>
+      <w:r>
+        <w:rPr>
+          <w:rStyle w:val="CdigoHTML"/>
+          <w:rFonts w:eastAsiaTheme="minorHAnsi"/>
+        </w:rPr>
+        <w:t>main</w:t>
+      </w:r>
+      <w:proofErr w:type="spellEnd"/>
+      <w:r>
+        <w:t>) quando estiver tudo ok</w:t>
+      </w:r>
+    </w:p>
+    <w:p>
+      <w:pPr>
+        <w:pStyle w:val="Ttulo3"/>
+        <w:rPr>
+          <w:sz w:val="24"/>
+          <w:szCs w:val="24"/>
+        </w:rPr>
+      </w:pPr>
+      <w:r>
+        <w:rPr>
+          <w:sz w:val="24"/>
+          <w:szCs w:val="24"/>
+        </w:rPr>
+        <w:t xml:space="preserve">13. </w:t>
+      </w:r>
+      <w:proofErr w:type="spellStart"/>
+      <w:r>
+        <w:rPr>
+          <w:rStyle w:val="CdigoHTML"/>
+          <w:sz w:val="24"/>
+          <w:szCs w:val="24"/>
+        </w:rPr>
+        <w:t>git</w:t>
+      </w:r>
+      <w:proofErr w:type="spellEnd"/>
+      <w:r>
+        <w:rPr>
+          <w:rStyle w:val="CdigoHTML"/>
+          <w:sz w:val="24"/>
+          <w:szCs w:val="24"/>
+        </w:rPr>
+        <w:t xml:space="preserve"> </w:t>
+      </w:r>
+      <w:proofErr w:type="spellStart"/>
+      <w:r>
+        <w:rPr>
+          <w:rStyle w:val="CdigoHTML"/>
+          <w:sz w:val="24"/>
+          <w:szCs w:val="24"/>
+        </w:rPr>
+        <w:t>branch</w:t>
+      </w:r>
+      <w:proofErr w:type="spellEnd"/>
+    </w:p>
+    <w:p>
+      <w:pPr>
+        <w:spacing w:before="100" w:beforeAutospacing="1" w:after="100" w:afterAutospacing="1"/>
+      </w:pPr>
+      <w:proofErr w:type="gramStart"/>
+      <w:r>
+        <w:rPr>
+          <w:rFonts w:ascii="Segoe UI Emoji" w:hAnsi="Segoe UI Emoji" w:cs="Segoe UI Emoji"/>
+        </w:rPr>
+        <w:t>📌</w:t>
+      </w:r>
+      <w:r>
+        <w:t xml:space="preserve"> Mostra</w:t>
+      </w:r>
+      <w:proofErr w:type="gramEnd"/>
+      <w:r>
+        <w:t xml:space="preserve"> todas as </w:t>
+      </w:r>
+      <w:proofErr w:type="spellStart"/>
+      <w:r>
+        <w:t>branches</w:t>
+      </w:r>
+      <w:proofErr w:type="spellEnd"/>
+      <w:r>
+        <w:t xml:space="preserve"> do projeto e qual está ativa no momento.</w:t>
+      </w:r>
+    </w:p>
+    <w:p>
+      <w:pPr>
+        <w:spacing w:after="0"/>
+      </w:pPr>
+      <w:r>
+        <w:pict w14:anchorId="762B14AE">
+          <v:rect id="_x0000_i1026" style="width:0;height:1.5pt" o:hralign="center" o:hrstd="t" o:hr="t" fillcolor="#a0a0a0" stroked="f"/>
+        </w:pict>
+      </w:r>
+    </w:p>
+    <w:p>
+      <w:pPr>
+        <w:pStyle w:val="Ttulo3"/>
+        <w:rPr>
+          <w:sz w:val="24"/>
+          <w:szCs w:val="24"/>
+        </w:rPr>
+      </w:pPr>
+      <w:r>
+        <w:rPr>
+          <w:sz w:val="24"/>
+          <w:szCs w:val="24"/>
+        </w:rPr>
+        <w:t xml:space="preserve">14. </w:t>
+      </w:r>
+      <w:proofErr w:type="spellStart"/>
+      <w:r>
+        <w:rPr>
+          <w:rStyle w:val="CdigoHTML"/>
+          <w:sz w:val="24"/>
+          <w:szCs w:val="24"/>
+        </w:rPr>
+        <w:t>git</w:t>
+      </w:r>
+      <w:proofErr w:type="spellEnd"/>
+      <w:r>
+        <w:rPr>
+          <w:rStyle w:val="CdigoHTML"/>
+          <w:sz w:val="24"/>
+          <w:szCs w:val="24"/>
+        </w:rPr>
+        <w:t xml:space="preserve"> </w:t>
+      </w:r>
+      <w:proofErr w:type="spellStart"/>
+      <w:r>
+        <w:rPr>
+          <w:rStyle w:val="CdigoHTML"/>
+          <w:sz w:val="24"/>
+          <w:szCs w:val="24"/>
+        </w:rPr>
+        <w:t>branch</w:t>
+      </w:r>
+      <w:proofErr w:type="spellEnd"/>
+      <w:r>
+        <w:rPr>
+          <w:rStyle w:val="CdigoHTML"/>
+          <w:sz w:val="24"/>
+          <w:szCs w:val="24"/>
+        </w:rPr>
+        <w:t xml:space="preserve"> nome-da-</w:t>
+      </w:r>
+      <w:proofErr w:type="spellStart"/>
+      <w:r>
+        <w:rPr>
+          <w:rStyle w:val="CdigoHTML"/>
+          <w:sz w:val="24"/>
+          <w:szCs w:val="24"/>
+        </w:rPr>
+        <w:t>branch</w:t>
+      </w:r>
+      <w:proofErr w:type="spellEnd"/>
+    </w:p>
+    <w:p>
+      <w:pPr>
+        <w:spacing w:before="100" w:beforeAutospacing="1" w:after="100" w:afterAutospacing="1"/>
+      </w:pPr>
+      <w:proofErr w:type="gramStart"/>
+      <w:r>
+        <w:rPr>
+          <w:rFonts w:ascii="Segoe UI Emoji" w:hAnsi="Segoe UI Emoji" w:cs="Segoe UI Emoji"/>
+        </w:rPr>
+        <w:t>📌</w:t>
+      </w:r>
+      <w:r>
+        <w:t xml:space="preserve"> Cria</w:t>
+      </w:r>
+      <w:proofErr w:type="gramEnd"/>
+      <w:r>
+        <w:t xml:space="preserve"> uma nova </w:t>
+      </w:r>
+      <w:proofErr w:type="spellStart"/>
+      <w:r>
+        <w:t>branch</w:t>
+      </w:r>
+      <w:proofErr w:type="spellEnd"/>
+      <w:r>
+        <w:t xml:space="preserve"> com o nome indicado, baseada na atual.</w:t>
+      </w:r>
+    </w:p>
+    <w:p>
+      <w:pPr>
+        <w:spacing w:after="0"/>
+      </w:pPr>
+      <w:r>
+        <w:pict w14:anchorId="6DC55A68">
+          <v:rect id="_x0000_i1027" style="width:0;height:1.5pt" o:hralign="center" o:hrstd="t" o:hr="t" fillcolor="#a0a0a0" stroked="f"/>
+        </w:pict>
+      </w:r>
+    </w:p>
+    <w:p>
+      <w:pPr>
+        <w:pStyle w:val="Ttulo3"/>
+        <w:rPr>
+          <w:sz w:val="24"/>
+          <w:szCs w:val="24"/>
+        </w:rPr>
+      </w:pPr>
+      <w:r>
+        <w:rPr>
+          <w:sz w:val="24"/>
+          <w:szCs w:val="24"/>
+        </w:rPr>
+        <w:t xml:space="preserve">15. </w:t>
+      </w:r>
+      <w:proofErr w:type="spellStart"/>
+      <w:r>
+        <w:rPr>
+          <w:rStyle w:val="CdigoHTML"/>
+          <w:sz w:val="24"/>
+          <w:szCs w:val="24"/>
+        </w:rPr>
+        <w:t>git</w:t>
+      </w:r>
+      <w:proofErr w:type="spellEnd"/>
+      <w:r>
+        <w:rPr>
+          <w:rStyle w:val="CdigoHTML"/>
+          <w:sz w:val="24"/>
+          <w:szCs w:val="24"/>
+        </w:rPr>
+        <w:t xml:space="preserve"> checkout nome-da-</w:t>
+      </w:r>
+      <w:proofErr w:type="spellStart"/>
+      <w:r>
+        <w:rPr>
+          <w:rStyle w:val="CdigoHTML"/>
+          <w:sz w:val="24"/>
+          <w:szCs w:val="24"/>
+        </w:rPr>
+        <w:t>branch</w:t>
+      </w:r>
+      <w:proofErr w:type="spellEnd"/>
+      <w:r>
+        <w:rPr>
+          <w:sz w:val="24"/>
+          <w:szCs w:val="24"/>
+        </w:rPr>
+        <w:t xml:space="preserve"> ou </w:t>
+      </w:r>
+      <w:proofErr w:type="spellStart"/>
+      <w:r>
+        <w:rPr>
+          <w:rStyle w:val="CdigoHTML"/>
+          <w:sz w:val="24"/>
+          <w:szCs w:val="24"/>
+        </w:rPr>
+        <w:t>git</w:t>
+      </w:r>
+      <w:proofErr w:type="spellEnd"/>
+      <w:r>
+        <w:rPr>
+          <w:rStyle w:val="CdigoHTML"/>
+          <w:sz w:val="24"/>
+          <w:szCs w:val="24"/>
+        </w:rPr>
+        <w:t xml:space="preserve"> switch nome-da-</w:t>
+      </w:r>
+      <w:proofErr w:type="spellStart"/>
+      <w:r>
+        <w:rPr>
+          <w:rStyle w:val="CdigoHTML"/>
+          <w:sz w:val="24"/>
+          <w:szCs w:val="24"/>
+        </w:rPr>
+        <w:t>branch</w:t>
+      </w:r>
+      <w:proofErr w:type="spellEnd"/>
+    </w:p>
+    <w:p>
+      <w:pPr>
+        <w:spacing w:before="100" w:beforeAutospacing="1" w:after="100" w:afterAutospacing="1"/>
+      </w:pPr>
+      <w:proofErr w:type="gramStart"/>
+      <w:r>
+        <w:rPr>
+          <w:rFonts w:ascii="Segoe UI Emoji" w:hAnsi="Segoe UI Emoji" w:cs="Segoe UI Emoji"/>
+        </w:rPr>
+        <w:t>📌</w:t>
+      </w:r>
+      <w:r>
+        <w:t xml:space="preserve"> Muda</w:t>
+      </w:r>
+      <w:proofErr w:type="gramEnd"/>
+      <w:r>
+        <w:t xml:space="preserve"> para a </w:t>
+      </w:r>
+      <w:proofErr w:type="spellStart"/>
+      <w:r>
+        <w:t>branch</w:t>
+      </w:r>
+      <w:proofErr w:type="spellEnd"/>
+      <w:r>
+        <w:t xml:space="preserve"> especificada.</w:t>
+      </w:r>
+    </w:p>
+    <w:p>
+      <w:pPr>
+        <w:spacing w:after="0"/>
+      </w:pPr>
+      <w:r>
+        <w:pict w14:anchorId="472A4A15">
           <v:rect id="_x0000_i1028" style="width:0;height:1.5pt" o:hralign="center" o:hrstd="t" o:hr="t" fillcolor="#a0a0a0" stroked="f"/>
         </w:pict>
       </w:r>
     </w:p>
     <w:p>
       <w:pPr>
-        <w:pStyle w:val="Ttulo2"/>
-      </w:pPr>
+        <w:pStyle w:val="Ttulo3"/>
+        <w:rPr>
+          <w:sz w:val="24"/>
+          <w:szCs w:val="24"/>
+        </w:rPr>
+      </w:pPr>
+      <w:r>
+        <w:rPr>
+          <w:sz w:val="24"/>
+          <w:szCs w:val="24"/>
+        </w:rPr>
+        <w:t xml:space="preserve">16. </w:t>
+      </w:r>
+      <w:proofErr w:type="spellStart"/>
+      <w:r>
+        <w:rPr>
+          <w:rStyle w:val="CdigoHTML"/>
+          <w:sz w:val="24"/>
+          <w:szCs w:val="24"/>
+        </w:rPr>
+        <w:t>git</w:t>
+      </w:r>
+      <w:proofErr w:type="spellEnd"/>
+      <w:r>
+        <w:rPr>
+          <w:rStyle w:val="CdigoHTML"/>
+          <w:sz w:val="24"/>
+          <w:szCs w:val="24"/>
+        </w:rPr>
+        <w:t xml:space="preserve"> </w:t>
+      </w:r>
+      <w:proofErr w:type="spellStart"/>
+      <w:r>
+        <w:rPr>
+          <w:rStyle w:val="CdigoHTML"/>
+          <w:sz w:val="24"/>
+          <w:szCs w:val="24"/>
+        </w:rPr>
+        <w:t>commit</w:t>
+      </w:r>
+      <w:proofErr w:type="spellEnd"/>
+      <w:r>
+        <w:rPr>
+          <w:rStyle w:val="CdigoHTML"/>
+          <w:sz w:val="24"/>
+          <w:szCs w:val="24"/>
+        </w:rPr>
+        <w:t xml:space="preserve"> -m "mensagem"</w:t>
+      </w:r>
+    </w:p>
+    <w:p>
+      <w:pPr>
+        <w:spacing w:before="100" w:beforeAutospacing="1" w:after="100" w:afterAutospacing="1"/>
+      </w:pPr>
+      <w:proofErr w:type="gramStart"/>
       <w:r>
         <w:rPr>
           <w:rFonts w:ascii="Segoe UI Emoji" w:hAnsi="Segoe UI Emoji" w:cs="Segoe UI Emoji"/>
         </w:rPr>
-        <w:t>🧠</w:t>
-      </w:r>
-      <w:r>
-        <w:t xml:space="preserve"> O que é uma </w:t>
+        <w:t>📌</w:t>
+      </w:r>
+      <w:r>
+        <w:t xml:space="preserve"> Registra</w:t>
+      </w:r>
+      <w:proofErr w:type="gramEnd"/>
+      <w:r>
+        <w:t xml:space="preserve"> alterações na </w:t>
       </w:r>
       <w:proofErr w:type="spellStart"/>
       <w:r>
@@ -3056,7 +3536,7 @@
       </w:r>
       <w:proofErr w:type="spellEnd"/>
       <w:r>
-        <w:t>?</w:t>
+        <w:t xml:space="preserve"> atual.</w:t>
       </w:r>
     </w:p>
     <w:p>
@@ -3064,408 +3544,274 @@
         <w:spacing w:before="100" w:beforeAutospacing="1" w:after="100" w:afterAutospacing="1"/>
       </w:pPr>
       <w:r>
-        <w:t xml:space="preserve">Pense na </w:t>
-      </w:r>
-      <w:proofErr w:type="spellStart"/>
+        <w:rPr>
+          <w:rFonts w:ascii="Segoe UI Emoji" w:hAnsi="Segoe UI Emoji" w:cs="Segoe UI Emoji"/>
+        </w:rPr>
+        <w:t>🗑</w:t>
+      </w:r>
+      <w:proofErr w:type="gramStart"/>
+      <w:r>
+        <w:t>️ Como</w:t>
+      </w:r>
+      <w:proofErr w:type="gramEnd"/>
+      <w:r>
+        <w:t xml:space="preserve"> excluir uma </w:t>
+      </w:r>
+      <w:proofErr w:type="spellStart"/>
+      <w:r>
+        <w:t>branch</w:t>
+      </w:r>
+      <w:proofErr w:type="spellEnd"/>
+      <w:r>
+        <w:t xml:space="preserve"> local no </w:t>
+      </w:r>
+      <w:proofErr w:type="spellStart"/>
+      <w:r>
+        <w:t>Git</w:t>
+      </w:r>
+      <w:proofErr w:type="spellEnd"/>
+    </w:p>
+    <w:p>
+      <w:pPr>
+        <w:pStyle w:val="Ttulo3"/>
+        <w:rPr>
+          <w:sz w:val="24"/>
+          <w:szCs w:val="24"/>
+        </w:rPr>
+      </w:pPr>
+      <w:r>
+        <w:rPr>
+          <w:sz w:val="24"/>
+          <w:szCs w:val="24"/>
+        </w:rPr>
+        <w:t xml:space="preserve">17. </w:t>
+      </w:r>
+      <w:proofErr w:type="spellStart"/>
+      <w:r>
+        <w:rPr>
+          <w:rStyle w:val="CdigoHTML"/>
+          <w:sz w:val="24"/>
+          <w:szCs w:val="24"/>
+        </w:rPr>
+        <w:t>git</w:t>
+      </w:r>
+      <w:proofErr w:type="spellEnd"/>
+      <w:r>
+        <w:rPr>
+          <w:rStyle w:val="CdigoHTML"/>
+          <w:sz w:val="24"/>
+          <w:szCs w:val="24"/>
+        </w:rPr>
+        <w:t xml:space="preserve"> </w:t>
+      </w:r>
+      <w:proofErr w:type="spellStart"/>
+      <w:r>
+        <w:rPr>
+          <w:rStyle w:val="CdigoHTML"/>
+          <w:sz w:val="24"/>
+          <w:szCs w:val="24"/>
+        </w:rPr>
+        <w:t>branch</w:t>
+      </w:r>
+      <w:proofErr w:type="spellEnd"/>
+      <w:r>
+        <w:rPr>
+          <w:rStyle w:val="CdigoHTML"/>
+          <w:sz w:val="24"/>
+          <w:szCs w:val="24"/>
+        </w:rPr>
+        <w:t xml:space="preserve"> -d nome-da-</w:t>
+      </w:r>
+      <w:proofErr w:type="spellStart"/>
+      <w:r>
+        <w:rPr>
+          <w:rStyle w:val="CdigoHTML"/>
+          <w:sz w:val="24"/>
+          <w:szCs w:val="24"/>
+        </w:rPr>
+        <w:t>branch</w:t>
+      </w:r>
+      <w:proofErr w:type="spellEnd"/>
+    </w:p>
+    <w:p>
+      <w:pPr>
+        <w:spacing w:before="100" w:beforeAutospacing="1" w:after="100" w:afterAutospacing="1"/>
+      </w:pPr>
+      <w:proofErr w:type="gramStart"/>
+      <w:r>
+        <w:rPr>
+          <w:rFonts w:ascii="Segoe UI Emoji" w:hAnsi="Segoe UI Emoji" w:cs="Segoe UI Emoji"/>
+        </w:rPr>
+        <w:t>📌</w:t>
+      </w:r>
+      <w:r>
+        <w:t xml:space="preserve"> Exclui</w:t>
+      </w:r>
+      <w:proofErr w:type="gramEnd"/>
+      <w:r>
+        <w:t xml:space="preserve"> uma </w:t>
+      </w:r>
+      <w:proofErr w:type="spellStart"/>
+      <w:r>
+        <w:t>branch</w:t>
+      </w:r>
+      <w:proofErr w:type="spellEnd"/>
+      <w:r>
+        <w:t xml:space="preserve"> local, </w:t>
+      </w:r>
       <w:r>
         <w:rPr>
           <w:rStyle w:val="Forte"/>
         </w:rPr>
+        <w:t xml:space="preserve">somente se todas as alterações já foram salvas com </w:t>
+      </w:r>
+      <w:proofErr w:type="spellStart"/>
+      <w:r>
+        <w:rPr>
+          <w:rStyle w:val="Forte"/>
+        </w:rPr>
+        <w:t>commit</w:t>
+      </w:r>
+      <w:proofErr w:type="spellEnd"/>
+      <w:r>
+        <w:rPr>
+          <w:rStyle w:val="Forte"/>
+        </w:rPr>
+        <w:t xml:space="preserve"> e/ou mescladas</w:t>
+      </w:r>
+      <w:r>
+        <w:t>.</w:t>
+      </w:r>
+    </w:p>
+    <w:p>
+      <w:pPr>
+        <w:spacing w:after="0"/>
+      </w:pPr>
+      <w:r>
+        <w:pict w14:anchorId="1CECDCC5">
+          <v:rect id="_x0000_i1029" style="width:0;height:1.5pt" o:hralign="center" o:hrstd="t" o:hr="t" fillcolor="#a0a0a0" stroked="f"/>
+        </w:pict>
+      </w:r>
+    </w:p>
+    <w:p>
+      <w:pPr>
+        <w:pStyle w:val="Ttulo3"/>
+        <w:rPr>
+          <w:sz w:val="24"/>
+          <w:szCs w:val="24"/>
+        </w:rPr>
+      </w:pPr>
+      <w:r>
+        <w:rPr>
+          <w:sz w:val="24"/>
+          <w:szCs w:val="24"/>
+        </w:rPr>
+        <w:t xml:space="preserve">18. </w:t>
+      </w:r>
+      <w:proofErr w:type="spellStart"/>
+      <w:r>
+        <w:rPr>
+          <w:rStyle w:val="CdigoHTML"/>
+          <w:sz w:val="24"/>
+          <w:szCs w:val="24"/>
+        </w:rPr>
+        <w:t>git</w:t>
+      </w:r>
+      <w:proofErr w:type="spellEnd"/>
+      <w:r>
+        <w:rPr>
+          <w:rStyle w:val="CdigoHTML"/>
+          <w:sz w:val="24"/>
+          <w:szCs w:val="24"/>
+        </w:rPr>
+        <w:t xml:space="preserve"> </w:t>
+      </w:r>
+      <w:proofErr w:type="spellStart"/>
+      <w:r>
+        <w:rPr>
+          <w:rStyle w:val="CdigoHTML"/>
+          <w:sz w:val="24"/>
+          <w:szCs w:val="24"/>
+        </w:rPr>
         <w:t>branch</w:t>
       </w:r>
       <w:proofErr w:type="spellEnd"/>
       <w:r>
-        <w:t xml:space="preserve"> como uma </w:t>
+        <w:rPr>
+          <w:rStyle w:val="CdigoHTML"/>
+          <w:sz w:val="24"/>
+          <w:szCs w:val="24"/>
+        </w:rPr>
+        <w:t xml:space="preserve"> -D nome-da-</w:t>
+      </w:r>
+      <w:proofErr w:type="spellStart"/>
+      <w:r>
+        <w:rPr>
+          <w:rStyle w:val="CdigoHTML"/>
+          <w:sz w:val="24"/>
+          <w:szCs w:val="24"/>
+        </w:rPr>
+        <w:t>branch</w:t>
+      </w:r>
+      <w:proofErr w:type="spellEnd"/>
+    </w:p>
+    <w:p>
+      <w:pPr>
+        <w:spacing w:before="100" w:beforeAutospacing="1" w:after="100" w:afterAutospacing="1"/>
+      </w:pPr>
+      <w:proofErr w:type="gramStart"/>
+      <w:r>
+        <w:rPr>
+          <w:rFonts w:ascii="Segoe UI Emoji" w:hAnsi="Segoe UI Emoji" w:cs="Segoe UI Emoji"/>
+        </w:rPr>
+        <w:t>📌</w:t>
+      </w:r>
+      <w:r>
+        <w:t xml:space="preserve"> Exclui</w:t>
+      </w:r>
+      <w:proofErr w:type="gramEnd"/>
+      <w:r>
+        <w:t xml:space="preserve"> uma </w:t>
+      </w:r>
+      <w:proofErr w:type="spellStart"/>
+      <w:r>
+        <w:t>branch</w:t>
+      </w:r>
+      <w:proofErr w:type="spellEnd"/>
+      <w:r>
+        <w:t xml:space="preserve"> local </w:t>
       </w:r>
       <w:r>
         <w:rPr>
           <w:rStyle w:val="Forte"/>
         </w:rPr>
-        <w:t>cópia da sua linha de trabalho</w:t>
-      </w:r>
-      <w:r>
-        <w:t>.</w:t>
+        <w:t>forçadamente</w:t>
+      </w:r>
+      <w:r>
+        <w:t>, mesmo se não foi mesclada.</w:t>
+      </w:r>
+      <w:r>
+        <w:br/>
+      </w:r>
+      <w:r>
+        <w:rPr>
+          <w:rFonts w:ascii="Segoe UI Emoji" w:hAnsi="Segoe UI Emoji" w:cs="Segoe UI Emoji"/>
+        </w:rPr>
+        <w:t>⚠</w:t>
+      </w:r>
+      <w:r>
+        <w:t>️ Use com cuidado para não perder trabalho não salvo.</w:t>
       </w:r>
     </w:p>
     <w:p>
       <w:pPr>
         <w:spacing w:before="100" w:beforeAutospacing="1" w:after="100" w:afterAutospacing="1"/>
       </w:pPr>
-      <w:r>
-        <w:t>Você pode:</w:t>
-      </w:r>
     </w:p>
     <w:p>
       <w:pPr>
         <w:spacing w:before="100" w:beforeAutospacing="1" w:after="100" w:afterAutospacing="1"/>
       </w:pPr>
-      <w:r>
-        <w:rPr>
-          <w:rFonts w:ascii="Segoe UI Emoji" w:hAnsi="Segoe UI Emoji" w:cs="Segoe UI Emoji"/>
-        </w:rPr>
-        <w:lastRenderedPageBreak/>
-        <w:t>✅</w:t>
-      </w:r>
-      <w:r>
-        <w:t xml:space="preserve"> Criar uma </w:t>
-      </w:r>
-      <w:proofErr w:type="spellStart"/>
-      <w:r>
-        <w:t>branch</w:t>
-      </w:r>
-      <w:proofErr w:type="spellEnd"/>
-      <w:r>
-        <w:t xml:space="preserve"> nova</w:t>
-      </w:r>
-      <w:r>
-        <w:br/>
-      </w:r>
-      <w:r>
-        <w:rPr>
-          <w:rFonts w:ascii="Segoe UI Emoji" w:hAnsi="Segoe UI Emoji" w:cs="Segoe UI Emoji"/>
-        </w:rPr>
-        <w:t>✅</w:t>
-      </w:r>
-      <w:r>
-        <w:t xml:space="preserve"> Testar ou desenvolver algo nela</w:t>
-      </w:r>
-      <w:r>
-        <w:br/>
-      </w:r>
-      <w:r>
-        <w:rPr>
-          <w:rFonts w:ascii="Segoe UI Emoji" w:hAnsi="Segoe UI Emoji" w:cs="Segoe UI Emoji"/>
-        </w:rPr>
-        <w:t>✅</w:t>
-      </w:r>
-      <w:r>
-        <w:t xml:space="preserve"> E depois juntar de volta na principal (</w:t>
-      </w:r>
-      <w:r>
-        <w:rPr>
-          <w:rStyle w:val="CdigoHTML"/>
-          <w:rFonts w:eastAsiaTheme="minorHAnsi"/>
-        </w:rPr>
-        <w:t>master</w:t>
-      </w:r>
-      <w:r>
-        <w:t xml:space="preserve"> ou </w:t>
-      </w:r>
-      <w:proofErr w:type="spellStart"/>
-      <w:r>
-        <w:rPr>
-          <w:rStyle w:val="CdigoHTML"/>
-          <w:rFonts w:eastAsiaTheme="minorHAnsi"/>
-        </w:rPr>
-        <w:t>main</w:t>
-      </w:r>
-      <w:proofErr w:type="spellEnd"/>
-      <w:r>
-        <w:t>) quando estiver tudo ok</w:t>
-      </w:r>
-    </w:p>
-    <w:p>
-      <w:pPr>
-        <w:pStyle w:val="Ttulo3"/>
-      </w:pPr>
-      <w:r>
-        <w:t xml:space="preserve">13. </w:t>
-      </w:r>
-      <w:proofErr w:type="spellStart"/>
-      <w:r>
-        <w:rPr>
-          <w:rStyle w:val="CdigoHTML"/>
-        </w:rPr>
-        <w:t>git</w:t>
-      </w:r>
-      <w:proofErr w:type="spellEnd"/>
-      <w:r>
-        <w:rPr>
-          <w:rStyle w:val="CdigoHTML"/>
-        </w:rPr>
-        <w:t xml:space="preserve"> </w:t>
-      </w:r>
-      <w:proofErr w:type="spellStart"/>
-      <w:r>
-        <w:rPr>
-          <w:rStyle w:val="CdigoHTML"/>
-        </w:rPr>
-        <w:t>branch</w:t>
-      </w:r>
-      <w:proofErr w:type="spellEnd"/>
-    </w:p>
-    <w:p>
-      <w:pPr>
-        <w:spacing w:before="100" w:beforeAutospacing="1" w:after="100" w:afterAutospacing="1"/>
-      </w:pPr>
-      <w:proofErr w:type="gramStart"/>
-      <w:r>
-        <w:rPr>
-          <w:rFonts w:ascii="Segoe UI Emoji" w:hAnsi="Segoe UI Emoji" w:cs="Segoe UI Emoji"/>
-        </w:rPr>
-        <w:t>📌</w:t>
-      </w:r>
-      <w:r>
-        <w:t xml:space="preserve"> Mostra</w:t>
-      </w:r>
-      <w:proofErr w:type="gramEnd"/>
-      <w:r>
-        <w:t xml:space="preserve"> todas as </w:t>
-      </w:r>
-      <w:proofErr w:type="spellStart"/>
-      <w:r>
-        <w:t>branches</w:t>
-      </w:r>
-      <w:proofErr w:type="spellEnd"/>
-      <w:r>
-        <w:t xml:space="preserve"> do projeto e qual está ativa no momento.</w:t>
-      </w:r>
-    </w:p>
-    <w:p>
-      <w:pPr>
-        <w:spacing w:after="0"/>
-      </w:pPr>
-      <w:r>
-        <w:pict w14:anchorId="762B14AE">
-          <v:rect id="_x0000_i1030" style="width:0;height:1.5pt" o:hralign="center" o:hrstd="t" o:hr="t" fillcolor="#a0a0a0" stroked="f"/>
-        </w:pict>
-      </w:r>
-    </w:p>
-    <w:p>
-      <w:pPr>
-        <w:pStyle w:val="Ttulo3"/>
-      </w:pPr>
-      <w:r>
-        <w:t xml:space="preserve">14. </w:t>
-      </w:r>
-      <w:proofErr w:type="spellStart"/>
-      <w:r>
-        <w:rPr>
-          <w:rStyle w:val="CdigoHTML"/>
-        </w:rPr>
-        <w:t>git</w:t>
-      </w:r>
-      <w:proofErr w:type="spellEnd"/>
-      <w:r>
-        <w:rPr>
-          <w:rStyle w:val="CdigoHTML"/>
-        </w:rPr>
-        <w:t xml:space="preserve"> </w:t>
-      </w:r>
-      <w:proofErr w:type="spellStart"/>
-      <w:r>
-        <w:rPr>
-          <w:rStyle w:val="CdigoHTML"/>
-        </w:rPr>
-        <w:t>branch</w:t>
-      </w:r>
-      <w:proofErr w:type="spellEnd"/>
-      <w:r>
-        <w:rPr>
-          <w:rStyle w:val="CdigoHTML"/>
-        </w:rPr>
-        <w:t xml:space="preserve"> nome-da-</w:t>
-      </w:r>
-      <w:proofErr w:type="spellStart"/>
-      <w:r>
-        <w:rPr>
-          <w:rStyle w:val="CdigoHTML"/>
-        </w:rPr>
-        <w:t>branch</w:t>
-      </w:r>
-      <w:proofErr w:type="spellEnd"/>
-    </w:p>
-    <w:p>
-      <w:pPr>
-        <w:spacing w:before="100" w:beforeAutospacing="1" w:after="100" w:afterAutospacing="1"/>
-      </w:pPr>
-      <w:proofErr w:type="gramStart"/>
-      <w:r>
-        <w:rPr>
-          <w:rFonts w:ascii="Segoe UI Emoji" w:hAnsi="Segoe UI Emoji" w:cs="Segoe UI Emoji"/>
-        </w:rPr>
-        <w:t>📌</w:t>
-      </w:r>
-      <w:r>
-        <w:t xml:space="preserve"> Cria</w:t>
-      </w:r>
-      <w:proofErr w:type="gramEnd"/>
-      <w:r>
-        <w:t xml:space="preserve"> uma nova </w:t>
-      </w:r>
-      <w:proofErr w:type="spellStart"/>
-      <w:r>
-        <w:t>branch</w:t>
-      </w:r>
-      <w:proofErr w:type="spellEnd"/>
-      <w:r>
-        <w:t xml:space="preserve"> com o nome indicado, baseada na atual.</w:t>
-      </w:r>
-    </w:p>
-    <w:p>
-      <w:pPr>
-        <w:spacing w:after="0"/>
-      </w:pPr>
-      <w:r>
-        <w:pict w14:anchorId="6DC55A68">
-          <v:rect id="_x0000_i1031" style="width:0;height:1.5pt" o:hralign="center" o:hrstd="t" o:hr="t" fillcolor="#a0a0a0" stroked="f"/>
-        </w:pict>
-      </w:r>
-    </w:p>
-    <w:p>
-      <w:pPr>
-        <w:pStyle w:val="Ttulo3"/>
-      </w:pPr>
-      <w:r>
-        <w:t xml:space="preserve">15. </w:t>
-      </w:r>
-      <w:proofErr w:type="spellStart"/>
-      <w:r>
-        <w:rPr>
-          <w:rStyle w:val="CdigoHTML"/>
-        </w:rPr>
-        <w:t>git</w:t>
-      </w:r>
-      <w:proofErr w:type="spellEnd"/>
-      <w:r>
-        <w:rPr>
-          <w:rStyle w:val="CdigoHTML"/>
-        </w:rPr>
-        <w:t xml:space="preserve"> checkout nome-da-</w:t>
-      </w:r>
-      <w:proofErr w:type="spellStart"/>
-      <w:r>
-        <w:rPr>
-          <w:rStyle w:val="CdigoHTML"/>
-        </w:rPr>
-        <w:t>branch</w:t>
-      </w:r>
-      <w:proofErr w:type="spellEnd"/>
-      <w:r>
-        <w:t xml:space="preserve"> ou </w:t>
-      </w:r>
-      <w:proofErr w:type="spellStart"/>
-      <w:r>
-        <w:rPr>
-          <w:rStyle w:val="CdigoHTML"/>
-        </w:rPr>
-        <w:t>git</w:t>
-      </w:r>
-      <w:proofErr w:type="spellEnd"/>
-      <w:r>
-        <w:rPr>
-          <w:rStyle w:val="CdigoHTML"/>
-        </w:rPr>
-        <w:t xml:space="preserve"> switch nome-da-</w:t>
-      </w:r>
-      <w:proofErr w:type="spellStart"/>
-      <w:r>
-        <w:rPr>
-          <w:rStyle w:val="CdigoHTML"/>
-        </w:rPr>
-        <w:t>branch</w:t>
-      </w:r>
-      <w:proofErr w:type="spellEnd"/>
-    </w:p>
-    <w:p>
-      <w:pPr>
-        <w:spacing w:before="100" w:beforeAutospacing="1" w:after="100" w:afterAutospacing="1"/>
-      </w:pPr>
-      <w:proofErr w:type="gramStart"/>
-      <w:r>
-        <w:rPr>
-          <w:rFonts w:ascii="Segoe UI Emoji" w:hAnsi="Segoe UI Emoji" w:cs="Segoe UI Emoji"/>
-        </w:rPr>
-        <w:t>📌</w:t>
-      </w:r>
-      <w:r>
-        <w:t xml:space="preserve"> Muda</w:t>
-      </w:r>
-      <w:proofErr w:type="gramEnd"/>
-      <w:r>
-        <w:t xml:space="preserve"> para a </w:t>
-      </w:r>
-      <w:proofErr w:type="spellStart"/>
-      <w:r>
-        <w:t>branch</w:t>
-      </w:r>
-      <w:proofErr w:type="spellEnd"/>
-      <w:r>
-        <w:t xml:space="preserve"> especificada.</w:t>
-      </w:r>
-    </w:p>
-    <w:p>
-      <w:pPr>
-        <w:spacing w:after="0"/>
-      </w:pPr>
-      <w:r>
-        <w:pict w14:anchorId="472A4A15">
-          <v:rect id="_x0000_i1032" style="width:0;height:1.5pt" o:hralign="center" o:hrstd="t" o:hr="t" fillcolor="#a0a0a0" stroked="f"/>
-        </w:pict>
-      </w:r>
-    </w:p>
-    <w:p>
-      <w:pPr>
-        <w:pStyle w:val="Ttulo3"/>
-      </w:pPr>
-      <w:r>
-        <w:t xml:space="preserve">16. </w:t>
-      </w:r>
-      <w:proofErr w:type="spellStart"/>
-      <w:r>
-        <w:rPr>
-          <w:rStyle w:val="CdigoHTML"/>
-        </w:rPr>
-        <w:t>git</w:t>
-      </w:r>
-      <w:proofErr w:type="spellEnd"/>
-      <w:r>
-        <w:rPr>
-          <w:rStyle w:val="CdigoHTML"/>
-        </w:rPr>
-        <w:t xml:space="preserve"> </w:t>
-      </w:r>
-      <w:proofErr w:type="spellStart"/>
-      <w:r>
-        <w:rPr>
-          <w:rStyle w:val="CdigoHTML"/>
-        </w:rPr>
-        <w:t>commit</w:t>
-      </w:r>
-      <w:proofErr w:type="spellEnd"/>
-      <w:r>
-        <w:rPr>
-          <w:rStyle w:val="CdigoHTML"/>
-        </w:rPr>
-        <w:t xml:space="preserve"> -m "mensagem"</w:t>
-      </w:r>
-    </w:p>
-    <w:p>
-      <w:pPr>
-        <w:spacing w:before="100" w:beforeAutospacing="1" w:after="100" w:afterAutospacing="1"/>
-      </w:pPr>
-      <w:proofErr w:type="gramStart"/>
-      <w:r>
-        <w:rPr>
-          <w:rFonts w:ascii="Segoe UI Emoji" w:hAnsi="Segoe UI Emoji" w:cs="Segoe UI Emoji"/>
-        </w:rPr>
-        <w:t>📌</w:t>
-      </w:r>
-      <w:r>
-        <w:t xml:space="preserve"> Registra</w:t>
-      </w:r>
-      <w:proofErr w:type="gramEnd"/>
-      <w:r>
-        <w:t xml:space="preserve"> alterações na </w:t>
-      </w:r>
-      <w:proofErr w:type="spellStart"/>
-      <w:r>
-        <w:t>branch</w:t>
-      </w:r>
-      <w:proofErr w:type="spellEnd"/>
-      <w:r>
-        <w:t xml:space="preserve"> atual.</w:t>
-      </w:r>
     </w:p>
     <w:p>
       <w:pPr>

</xml_diff>

<commit_message>
Adiconado itens de 27 a 38 no word
</commit_message>
<xml_diff>
--- a/Estudos Git e Github.docx
+++ b/Estudos Git e Github.docx
@@ -3033,7 +3033,7 @@
       </w:pPr>
       <w:r>
         <w:pict w14:anchorId="0A413C83">
-          <v:rect id="_x0000_i1155" style="width:0;height:1.5pt" o:hralign="center" o:hrstd="t" o:hr="t" fillcolor="#a0a0a0" stroked="f"/>
+          <v:rect id="_x0000_i1025" style="width:0;height:1.5pt" o:hralign="center" o:hrstd="t" o:hr="t" fillcolor="#a0a0a0" stroked="f"/>
         </w:pict>
       </w:r>
     </w:p>
@@ -3241,7 +3241,7 @@
       </w:pPr>
       <w:r>
         <w:pict w14:anchorId="762B14AE">
-          <v:rect id="_x0000_i1156" style="width:0;height:1.5pt" o:hralign="center" o:hrstd="t" o:hr="t" fillcolor="#a0a0a0" stroked="f"/>
+          <v:rect id="_x0000_i1026" style="width:0;height:1.5pt" o:hralign="center" o:hrstd="t" o:hr="t" fillcolor="#a0a0a0" stroked="f"/>
         </w:pict>
       </w:r>
     </w:p>
@@ -3344,16 +3344,7 @@
         <w:pStyle w:val="Ttulo3"/>
       </w:pPr>
       <w:r>
-        <w:t>1</w:t>
-      </w:r>
-      <w:r>
-        <w:t>4.</w:t>
-      </w:r>
-      <w:r>
-        <w:t>1</w:t>
-      </w:r>
-      <w:r>
-        <w:t xml:space="preserve"> </w:t>
+        <w:t xml:space="preserve">14.1 </w:t>
       </w:r>
       <w:proofErr w:type="spellStart"/>
       <w:r>
@@ -3488,7 +3479,7 @@
       </w:pPr>
       <w:r>
         <w:pict w14:anchorId="6DC55A68">
-          <v:rect id="_x0000_i1157" style="width:0;height:1.5pt" o:hralign="center" o:hrstd="t" o:hr="t" fillcolor="#a0a0a0" stroked="f"/>
+          <v:rect id="_x0000_i1027" style="width:0;height:1.5pt" o:hralign="center" o:hrstd="t" o:hr="t" fillcolor="#a0a0a0" stroked="f"/>
         </w:pict>
       </w:r>
     </w:p>
@@ -3604,7 +3595,7 @@
       </w:pPr>
       <w:r>
         <w:pict w14:anchorId="472A4A15">
-          <v:rect id="_x0000_i1158" style="width:0;height:1.5pt" o:hralign="center" o:hrstd="t" o:hr="t" fillcolor="#a0a0a0" stroked="f"/>
+          <v:rect id="_x0000_i1028" style="width:0;height:1.5pt" o:hralign="center" o:hrstd="t" o:hr="t" fillcolor="#a0a0a0" stroked="f"/>
         </w:pict>
       </w:r>
     </w:p>
@@ -3837,7 +3828,7 @@
       </w:pPr>
       <w:r>
         <w:pict w14:anchorId="1CECDCC5">
-          <v:rect id="_x0000_i1159" style="width:0;height:1.5pt" o:hralign="center" o:hrstd="t" o:hr="t" fillcolor="#a0a0a0" stroked="f"/>
+          <v:rect id="_x0000_i1029" style="width:0;height:1.5pt" o:hralign="center" o:hrstd="t" o:hr="t" fillcolor="#a0a0a0" stroked="f"/>
         </w:pict>
       </w:r>
     </w:p>
@@ -4131,7 +4122,7 @@
       </w:pPr>
       <w:r>
         <w:pict w14:anchorId="588067EE">
-          <v:rect id="_x0000_i1160" style="width:0;height:1.5pt" o:hralign="center" o:hrstd="t" o:hr="t" fillcolor="#a0a0a0" stroked="f"/>
+          <v:rect id="_x0000_i1030" style="width:0;height:1.5pt" o:hralign="center" o:hrstd="t" o:hr="t" fillcolor="#a0a0a0" stroked="f"/>
         </w:pict>
       </w:r>
     </w:p>
@@ -4391,7 +4382,7 @@
       </w:pPr>
       <w:r>
         <w:pict w14:anchorId="0D7218ED">
-          <v:rect id="_x0000_i1161" style="width:0;height:1.5pt" o:hralign="center" o:hrstd="t" o:hr="t" fillcolor="#a0a0a0" stroked="f"/>
+          <v:rect id="_x0000_i1031" style="width:0;height:1.5pt" o:hralign="center" o:hrstd="t" o:hr="t" fillcolor="#a0a0a0" stroked="f"/>
         </w:pict>
       </w:r>
     </w:p>
@@ -4510,6 +4501,9 @@
     <w:p>
       <w:pPr>
         <w:spacing w:before="100" w:beforeAutospacing="1" w:after="100" w:afterAutospacing="1"/>
+        <w:rPr>
+          <w:rFonts w:ascii="Times New Roman" w:hAnsi="Times New Roman" w:cs="Times New Roman"/>
+        </w:rPr>
       </w:pPr>
       <w:r>
         <w:rPr>
@@ -4519,11 +4513,15 @@
         <w:t>✅</w:t>
       </w:r>
       <w:r>
+        <w:rPr>
+          <w:rFonts w:ascii="Times New Roman" w:hAnsi="Times New Roman" w:cs="Times New Roman"/>
+        </w:rPr>
         <w:t xml:space="preserve"> </w:t>
       </w:r>
       <w:r>
         <w:rPr>
           <w:rStyle w:val="Forte"/>
+          <w:rFonts w:ascii="Times New Roman" w:hAnsi="Times New Roman" w:cs="Times New Roman"/>
         </w:rPr>
         <w:t xml:space="preserve">Certifique-se de estar na </w:t>
       </w:r>
@@ -4531,6 +4529,7 @@
       <w:r>
         <w:rPr>
           <w:rStyle w:val="Forte"/>
+          <w:rFonts w:ascii="Times New Roman" w:hAnsi="Times New Roman" w:cs="Times New Roman"/>
         </w:rPr>
         <w:t>branch</w:t>
       </w:r>
@@ -4538,42 +4537,68 @@
       <w:r>
         <w:rPr>
           <w:rStyle w:val="Forte"/>
+          <w:rFonts w:ascii="Times New Roman" w:hAnsi="Times New Roman" w:cs="Times New Roman"/>
         </w:rPr>
         <w:t xml:space="preserve"> principal</w:t>
       </w:r>
       <w:r>
+        <w:rPr>
+          <w:rFonts w:ascii="Times New Roman" w:hAnsi="Times New Roman" w:cs="Times New Roman"/>
+        </w:rPr>
         <w:t xml:space="preserve"> (</w:t>
       </w:r>
       <w:proofErr w:type="spellStart"/>
       <w:r>
+        <w:rPr>
+          <w:rFonts w:ascii="Times New Roman" w:hAnsi="Times New Roman" w:cs="Times New Roman"/>
+        </w:rPr>
         <w:t>ex</w:t>
       </w:r>
       <w:proofErr w:type="spellEnd"/>
       <w:r>
+        <w:rPr>
+          <w:rFonts w:ascii="Times New Roman" w:hAnsi="Times New Roman" w:cs="Times New Roman"/>
+        </w:rPr>
         <w:t xml:space="preserve">: </w:t>
       </w:r>
       <w:r>
         <w:rPr>
           <w:rStyle w:val="CdigoHTML"/>
-          <w:rFonts w:eastAsiaTheme="minorHAnsi"/>
+          <w:rFonts w:ascii="Times New Roman" w:eastAsiaTheme="minorHAnsi" w:hAnsi="Times New Roman" w:cs="Times New Roman"/>
+          <w:sz w:val="24"/>
+          <w:szCs w:val="24"/>
         </w:rPr>
         <w:t>master</w:t>
       </w:r>
       <w:r>
+        <w:rPr>
+          <w:rFonts w:ascii="Times New Roman" w:hAnsi="Times New Roman" w:cs="Times New Roman"/>
+        </w:rPr>
         <w:t>)</w:t>
       </w:r>
     </w:p>
     <w:p>
       <w:pPr>
         <w:pStyle w:val="Ttulo3"/>
-      </w:pPr>
-      <w:r>
+        <w:rPr>
+          <w:sz w:val="24"/>
+          <w:szCs w:val="24"/>
+        </w:rPr>
+      </w:pPr>
+      <w:r>
+        <w:rPr>
+          <w:sz w:val="24"/>
+          <w:szCs w:val="24"/>
+        </w:rPr>
         <w:t xml:space="preserve">21. </w:t>
       </w:r>
       <w:proofErr w:type="spellStart"/>
       <w:r>
         <w:rPr>
           <w:rStyle w:val="CdigoHTML"/>
+          <w:rFonts w:ascii="Times New Roman" w:hAnsi="Times New Roman" w:cs="Times New Roman"/>
+          <w:sz w:val="24"/>
+          <w:szCs w:val="24"/>
         </w:rPr>
         <w:t>git</w:t>
       </w:r>
@@ -4581,6 +4606,9 @@
       <w:r>
         <w:rPr>
           <w:rStyle w:val="CdigoHTML"/>
+          <w:rFonts w:ascii="Times New Roman" w:hAnsi="Times New Roman" w:cs="Times New Roman"/>
+          <w:sz w:val="24"/>
+          <w:szCs w:val="24"/>
         </w:rPr>
         <w:t xml:space="preserve"> merge nome-da-</w:t>
       </w:r>
@@ -4588,6 +4616,9 @@
       <w:r>
         <w:rPr>
           <w:rStyle w:val="CdigoHTML"/>
+          <w:rFonts w:ascii="Times New Roman" w:hAnsi="Times New Roman" w:cs="Times New Roman"/>
+          <w:sz w:val="24"/>
+          <w:szCs w:val="24"/>
         </w:rPr>
         <w:t>branch</w:t>
       </w:r>
@@ -4596,6 +4627,9 @@
     <w:p>
       <w:pPr>
         <w:spacing w:before="100" w:beforeAutospacing="1" w:after="100" w:afterAutospacing="1"/>
+        <w:rPr>
+          <w:rFonts w:ascii="Times New Roman" w:hAnsi="Times New Roman" w:cs="Times New Roman"/>
+        </w:rPr>
       </w:pPr>
       <w:proofErr w:type="gramStart"/>
       <w:r>
@@ -4605,29 +4639,50 @@
         <w:t>📌</w:t>
       </w:r>
       <w:r>
+        <w:rPr>
+          <w:rFonts w:ascii="Times New Roman" w:hAnsi="Times New Roman" w:cs="Times New Roman"/>
+        </w:rPr>
         <w:t xml:space="preserve"> Junta</w:t>
       </w:r>
       <w:proofErr w:type="gramEnd"/>
       <w:r>
+        <w:rPr>
+          <w:rFonts w:ascii="Times New Roman" w:hAnsi="Times New Roman" w:cs="Times New Roman"/>
+        </w:rPr>
         <w:t xml:space="preserve"> o conteúdo da </w:t>
       </w:r>
       <w:proofErr w:type="spellStart"/>
       <w:r>
+        <w:rPr>
+          <w:rFonts w:ascii="Times New Roman" w:hAnsi="Times New Roman" w:cs="Times New Roman"/>
+        </w:rPr>
         <w:t>branch</w:t>
       </w:r>
       <w:proofErr w:type="spellEnd"/>
       <w:r>
+        <w:rPr>
+          <w:rFonts w:ascii="Times New Roman" w:hAnsi="Times New Roman" w:cs="Times New Roman"/>
+        </w:rPr>
         <w:t xml:space="preserve"> indicada na </w:t>
       </w:r>
       <w:proofErr w:type="spellStart"/>
       <w:r>
+        <w:rPr>
+          <w:rFonts w:ascii="Times New Roman" w:hAnsi="Times New Roman" w:cs="Times New Roman"/>
+        </w:rPr>
         <w:t>branch</w:t>
       </w:r>
       <w:proofErr w:type="spellEnd"/>
       <w:r>
+        <w:rPr>
+          <w:rFonts w:ascii="Times New Roman" w:hAnsi="Times New Roman" w:cs="Times New Roman"/>
+        </w:rPr>
         <w:t xml:space="preserve"> atual.</w:t>
       </w:r>
       <w:r>
+        <w:rPr>
+          <w:rFonts w:ascii="Times New Roman" w:hAnsi="Times New Roman" w:cs="Times New Roman"/>
+        </w:rPr>
         <w:br/>
       </w:r>
       <w:r>
@@ -4637,38 +4692,64 @@
         <w:t>💡</w:t>
       </w:r>
       <w:r>
+        <w:rPr>
+          <w:rFonts w:ascii="Times New Roman" w:hAnsi="Times New Roman" w:cs="Times New Roman"/>
+        </w:rPr>
         <w:t xml:space="preserve"> É assim que se unem diferentes linhas de desenvolvimento no </w:t>
       </w:r>
       <w:proofErr w:type="spellStart"/>
       <w:r>
+        <w:rPr>
+          <w:rFonts w:ascii="Times New Roman" w:hAnsi="Times New Roman" w:cs="Times New Roman"/>
+        </w:rPr>
         <w:t>Git</w:t>
       </w:r>
       <w:proofErr w:type="spellEnd"/>
       <w:r>
+        <w:rPr>
+          <w:rFonts w:ascii="Times New Roman" w:hAnsi="Times New Roman" w:cs="Times New Roman"/>
+        </w:rPr>
         <w:t>.</w:t>
       </w:r>
     </w:p>
     <w:p>
       <w:pPr>
         <w:spacing w:after="0"/>
-      </w:pPr>
-      <w:r>
+        <w:rPr>
+          <w:rFonts w:ascii="Times New Roman" w:hAnsi="Times New Roman" w:cs="Times New Roman"/>
+        </w:rPr>
+      </w:pPr>
+      <w:r>
+        <w:rPr>
+          <w:rFonts w:ascii="Times New Roman" w:hAnsi="Times New Roman" w:cs="Times New Roman"/>
+        </w:rPr>
         <w:pict w14:anchorId="7C2D3A4D">
-          <v:rect id="_x0000_i1162" style="width:0;height:1.5pt" o:hralign="center" o:hrstd="t" o:hr="t" fillcolor="#a0a0a0" stroked="f"/>
+          <v:rect id="_x0000_i1032" style="width:0;height:1.5pt" o:hralign="center" o:hrstd="t" o:hr="t" fillcolor="#a0a0a0" stroked="f"/>
         </w:pict>
       </w:r>
     </w:p>
     <w:p>
       <w:pPr>
         <w:pStyle w:val="Ttulo3"/>
-      </w:pPr>
-      <w:r>
+        <w:rPr>
+          <w:sz w:val="24"/>
+          <w:szCs w:val="24"/>
+        </w:rPr>
+      </w:pPr>
+      <w:r>
+        <w:rPr>
+          <w:sz w:val="24"/>
+          <w:szCs w:val="24"/>
+        </w:rPr>
         <w:t xml:space="preserve">22. </w:t>
       </w:r>
       <w:proofErr w:type="spellStart"/>
       <w:r>
         <w:rPr>
           <w:rStyle w:val="CdigoHTML"/>
+          <w:rFonts w:ascii="Times New Roman" w:hAnsi="Times New Roman" w:cs="Times New Roman"/>
+          <w:sz w:val="24"/>
+          <w:szCs w:val="24"/>
         </w:rPr>
         <w:t>git</w:t>
       </w:r>
@@ -4676,6 +4757,9 @@
       <w:r>
         <w:rPr>
           <w:rStyle w:val="CdigoHTML"/>
+          <w:rFonts w:ascii="Times New Roman" w:hAnsi="Times New Roman" w:cs="Times New Roman"/>
+          <w:sz w:val="24"/>
+          <w:szCs w:val="24"/>
         </w:rPr>
         <w:t xml:space="preserve"> log --</w:t>
       </w:r>
@@ -4683,6 +4767,9 @@
       <w:r>
         <w:rPr>
           <w:rStyle w:val="CdigoHTML"/>
+          <w:rFonts w:ascii="Times New Roman" w:hAnsi="Times New Roman" w:cs="Times New Roman"/>
+          <w:sz w:val="24"/>
+          <w:szCs w:val="24"/>
         </w:rPr>
         <w:t>oneline</w:t>
       </w:r>
@@ -4690,6 +4777,9 @@
       <w:r>
         <w:rPr>
           <w:rStyle w:val="CdigoHTML"/>
+          <w:rFonts w:ascii="Times New Roman" w:hAnsi="Times New Roman" w:cs="Times New Roman"/>
+          <w:sz w:val="24"/>
+          <w:szCs w:val="24"/>
         </w:rPr>
         <w:t xml:space="preserve"> --</w:t>
       </w:r>
@@ -4697,6 +4787,9 @@
       <w:r>
         <w:rPr>
           <w:rStyle w:val="CdigoHTML"/>
+          <w:rFonts w:ascii="Times New Roman" w:hAnsi="Times New Roman" w:cs="Times New Roman"/>
+          <w:sz w:val="24"/>
+          <w:szCs w:val="24"/>
         </w:rPr>
         <w:t>graph</w:t>
       </w:r>
@@ -4704,6 +4797,9 @@
       <w:r>
         <w:rPr>
           <w:rStyle w:val="CdigoHTML"/>
+          <w:rFonts w:ascii="Times New Roman" w:hAnsi="Times New Roman" w:cs="Times New Roman"/>
+          <w:sz w:val="24"/>
+          <w:szCs w:val="24"/>
         </w:rPr>
         <w:t xml:space="preserve"> --</w:t>
       </w:r>
@@ -4711,6 +4807,9 @@
       <w:r>
         <w:rPr>
           <w:rStyle w:val="CdigoHTML"/>
+          <w:rFonts w:ascii="Times New Roman" w:hAnsi="Times New Roman" w:cs="Times New Roman"/>
+          <w:sz w:val="24"/>
+          <w:szCs w:val="24"/>
         </w:rPr>
         <w:t>all</w:t>
       </w:r>
@@ -4719,6 +4818,9 @@
     <w:p>
       <w:pPr>
         <w:spacing w:before="100" w:beforeAutospacing="1" w:after="100" w:afterAutospacing="1"/>
+        <w:rPr>
+          <w:rFonts w:ascii="Times New Roman" w:hAnsi="Times New Roman" w:cs="Times New Roman"/>
+        </w:rPr>
       </w:pPr>
       <w:proofErr w:type="gramStart"/>
       <w:r>
@@ -4728,29 +4830,50 @@
         <w:t>📌</w:t>
       </w:r>
       <w:r>
+        <w:rPr>
+          <w:rFonts w:ascii="Times New Roman" w:hAnsi="Times New Roman" w:cs="Times New Roman"/>
+        </w:rPr>
         <w:t xml:space="preserve"> Mostra</w:t>
       </w:r>
       <w:proofErr w:type="gramEnd"/>
       <w:r>
+        <w:rPr>
+          <w:rFonts w:ascii="Times New Roman" w:hAnsi="Times New Roman" w:cs="Times New Roman"/>
+        </w:rPr>
         <w:t xml:space="preserve"> um histórico visual simplificado de todos os </w:t>
       </w:r>
       <w:proofErr w:type="spellStart"/>
       <w:r>
+        <w:rPr>
+          <w:rFonts w:ascii="Times New Roman" w:hAnsi="Times New Roman" w:cs="Times New Roman"/>
+        </w:rPr>
         <w:t>commits</w:t>
       </w:r>
       <w:proofErr w:type="spellEnd"/>
       <w:r>
+        <w:rPr>
+          <w:rFonts w:ascii="Times New Roman" w:hAnsi="Times New Roman" w:cs="Times New Roman"/>
+        </w:rPr>
         <w:t xml:space="preserve"> em todas as </w:t>
       </w:r>
       <w:proofErr w:type="spellStart"/>
       <w:r>
+        <w:rPr>
+          <w:rFonts w:ascii="Times New Roman" w:hAnsi="Times New Roman" w:cs="Times New Roman"/>
+        </w:rPr>
         <w:t>branches</w:t>
       </w:r>
       <w:proofErr w:type="spellEnd"/>
       <w:r>
+        <w:rPr>
+          <w:rFonts w:ascii="Times New Roman" w:hAnsi="Times New Roman" w:cs="Times New Roman"/>
+        </w:rPr>
         <w:t>.</w:t>
       </w:r>
       <w:r>
+        <w:rPr>
+          <w:rFonts w:ascii="Times New Roman" w:hAnsi="Times New Roman" w:cs="Times New Roman"/>
+        </w:rPr>
         <w:br/>
       </w:r>
       <w:r>
@@ -4760,52 +4883,93 @@
         <w:t>🧠</w:t>
       </w:r>
       <w:r>
+        <w:rPr>
+          <w:rFonts w:ascii="Times New Roman" w:hAnsi="Times New Roman" w:cs="Times New Roman"/>
+        </w:rPr>
         <w:t xml:space="preserve"> Ótimo pra visualizar merges e divergências de </w:t>
       </w:r>
       <w:proofErr w:type="spellStart"/>
       <w:r>
+        <w:rPr>
+          <w:rFonts w:ascii="Times New Roman" w:hAnsi="Times New Roman" w:cs="Times New Roman"/>
+        </w:rPr>
         <w:t>branches</w:t>
       </w:r>
       <w:proofErr w:type="spellEnd"/>
       <w:r>
+        <w:rPr>
+          <w:rFonts w:ascii="Times New Roman" w:hAnsi="Times New Roman" w:cs="Times New Roman"/>
+        </w:rPr>
         <w:t>.</w:t>
       </w:r>
     </w:p>
     <w:p>
       <w:pPr>
         <w:pStyle w:val="Ttulo2"/>
+        <w:rPr>
+          <w:rFonts w:ascii="Times New Roman" w:hAnsi="Times New Roman" w:cs="Times New Roman"/>
+          <w:sz w:val="24"/>
+          <w:szCs w:val="24"/>
+        </w:rPr>
       </w:pPr>
       <w:r>
         <w:rPr>
           <w:rFonts w:ascii="Segoe UI Emoji" w:hAnsi="Segoe UI Emoji" w:cs="Segoe UI Emoji"/>
+          <w:sz w:val="24"/>
+          <w:szCs w:val="24"/>
         </w:rPr>
         <w:t>✅</w:t>
       </w:r>
       <w:r>
+        <w:rPr>
+          <w:rFonts w:ascii="Times New Roman" w:hAnsi="Times New Roman" w:cs="Times New Roman"/>
+          <w:sz w:val="24"/>
+          <w:szCs w:val="24"/>
+        </w:rPr>
         <w:t xml:space="preserve"> O que acontece com a </w:t>
       </w:r>
       <w:proofErr w:type="spellStart"/>
       <w:r>
+        <w:rPr>
+          <w:rFonts w:ascii="Times New Roman" w:hAnsi="Times New Roman" w:cs="Times New Roman"/>
+          <w:sz w:val="24"/>
+          <w:szCs w:val="24"/>
+        </w:rPr>
         <w:t>branch</w:t>
       </w:r>
       <w:proofErr w:type="spellEnd"/>
       <w:r>
+        <w:rPr>
+          <w:rFonts w:ascii="Times New Roman" w:hAnsi="Times New Roman" w:cs="Times New Roman"/>
+          <w:sz w:val="24"/>
+          <w:szCs w:val="24"/>
+        </w:rPr>
         <w:t xml:space="preserve"> </w:t>
       </w:r>
       <w:r>
         <w:rPr>
           <w:rStyle w:val="CdigoHTML"/>
-          <w:rFonts w:eastAsiaTheme="majorEastAsia"/>
+          <w:rFonts w:ascii="Times New Roman" w:eastAsiaTheme="majorEastAsia" w:hAnsi="Times New Roman" w:cs="Times New Roman"/>
+          <w:sz w:val="24"/>
+          <w:szCs w:val="24"/>
         </w:rPr>
         <w:t>nova-ideia</w:t>
       </w:r>
       <w:r>
+        <w:rPr>
+          <w:rFonts w:ascii="Times New Roman" w:hAnsi="Times New Roman" w:cs="Times New Roman"/>
+          <w:sz w:val="24"/>
+          <w:szCs w:val="24"/>
+        </w:rPr>
         <w:t xml:space="preserve"> depois do merge?</w:t>
       </w:r>
     </w:p>
     <w:p>
       <w:pPr>
         <w:spacing w:before="100" w:beforeAutospacing="1" w:after="100" w:afterAutospacing="1"/>
+        <w:rPr>
+          <w:rFonts w:ascii="Times New Roman" w:hAnsi="Times New Roman" w:cs="Times New Roman"/>
+        </w:rPr>
       </w:pPr>
       <w:proofErr w:type="gramStart"/>
       <w:r>
@@ -4815,11 +4979,15 @@
         <w:t>👉</w:t>
       </w:r>
       <w:r>
+        <w:rPr>
+          <w:rFonts w:ascii="Times New Roman" w:hAnsi="Times New Roman" w:cs="Times New Roman"/>
+        </w:rPr>
         <w:t xml:space="preserve"> </w:t>
       </w:r>
       <w:r>
         <w:rPr>
           <w:rStyle w:val="Forte"/>
+          <w:rFonts w:ascii="Times New Roman" w:hAnsi="Times New Roman" w:cs="Times New Roman"/>
         </w:rPr>
         <w:t>Nada</w:t>
       </w:r>
@@ -4827,55 +4995,84 @@
       <w:r>
         <w:rPr>
           <w:rStyle w:val="Forte"/>
+          <w:rFonts w:ascii="Times New Roman" w:hAnsi="Times New Roman" w:cs="Times New Roman"/>
         </w:rPr>
         <w:t xml:space="preserve"> é apagado automaticamente.</w:t>
       </w:r>
       <w:r>
+        <w:rPr>
+          <w:rFonts w:ascii="Times New Roman" w:hAnsi="Times New Roman" w:cs="Times New Roman"/>
+        </w:rPr>
         <w:br/>
         <w:t xml:space="preserve">A </w:t>
       </w:r>
       <w:proofErr w:type="spellStart"/>
       <w:r>
+        <w:rPr>
+          <w:rFonts w:ascii="Times New Roman" w:hAnsi="Times New Roman" w:cs="Times New Roman"/>
+        </w:rPr>
         <w:t>branch</w:t>
       </w:r>
       <w:proofErr w:type="spellEnd"/>
       <w:r>
+        <w:rPr>
+          <w:rFonts w:ascii="Times New Roman" w:hAnsi="Times New Roman" w:cs="Times New Roman"/>
+        </w:rPr>
         <w:t xml:space="preserve"> </w:t>
       </w:r>
       <w:r>
         <w:rPr>
           <w:rStyle w:val="CdigoHTML"/>
-          <w:rFonts w:eastAsiaTheme="minorHAnsi"/>
+          <w:rFonts w:ascii="Times New Roman" w:eastAsiaTheme="minorHAnsi" w:hAnsi="Times New Roman" w:cs="Times New Roman"/>
+          <w:sz w:val="24"/>
+          <w:szCs w:val="24"/>
         </w:rPr>
         <w:t>nova-ideia</w:t>
       </w:r>
       <w:r>
+        <w:rPr>
+          <w:rFonts w:ascii="Times New Roman" w:hAnsi="Times New Roman" w:cs="Times New Roman"/>
+        </w:rPr>
         <w:t xml:space="preserve"> ainda existe, intacta, com o histórico dela, </w:t>
       </w:r>
       <w:r>
         <w:rPr>
           <w:rStyle w:val="Forte"/>
+          <w:rFonts w:ascii="Times New Roman" w:hAnsi="Times New Roman" w:cs="Times New Roman"/>
         </w:rPr>
         <w:t xml:space="preserve">mas agora tudo o que foi feito nela também está presente na </w:t>
       </w:r>
       <w:r>
         <w:rPr>
           <w:rStyle w:val="CdigoHTML"/>
-          <w:rFonts w:eastAsiaTheme="minorHAnsi"/>
+          <w:rFonts w:ascii="Times New Roman" w:eastAsiaTheme="minorHAnsi" w:hAnsi="Times New Roman" w:cs="Times New Roman"/>
           <w:b/>
           <w:bCs/>
+          <w:sz w:val="24"/>
+          <w:szCs w:val="24"/>
         </w:rPr>
         <w:t>master</w:t>
       </w:r>
       <w:r>
+        <w:rPr>
+          <w:rFonts w:ascii="Times New Roman" w:hAnsi="Times New Roman" w:cs="Times New Roman"/>
+        </w:rPr>
         <w:t>.</w:t>
       </w:r>
     </w:p>
     <w:p>
       <w:pPr>
         <w:pStyle w:val="Ttulo3"/>
-      </w:pPr>
-      <w:r>
+        <w:rPr>
+          <w:sz w:val="24"/>
+          <w:szCs w:val="24"/>
+        </w:rPr>
+      </w:pPr>
+      <w:r>
+        <w:rPr>
+          <w:sz w:val="24"/>
+          <w:szCs w:val="24"/>
+        </w:rPr>
         <w:t>Ou seja:</w:t>
       </w:r>
     </w:p>
@@ -4886,32 +5083,46 @@
           <w:numId w:val="2"/>
         </w:numPr>
         <w:spacing w:before="100" w:beforeAutospacing="1" w:after="100" w:afterAutospacing="1" w:line="240" w:lineRule="auto"/>
-      </w:pPr>
-      <w:r>
+        <w:rPr>
+          <w:rFonts w:ascii="Times New Roman" w:hAnsi="Times New Roman" w:cs="Times New Roman"/>
+        </w:rPr>
+      </w:pPr>
+      <w:r>
+        <w:rPr>
+          <w:rFonts w:ascii="Times New Roman" w:hAnsi="Times New Roman" w:cs="Times New Roman"/>
+        </w:rPr>
         <w:t xml:space="preserve">A </w:t>
       </w:r>
       <w:r>
         <w:rPr>
           <w:rStyle w:val="CdigoHTML"/>
-          <w:rFonts w:eastAsiaTheme="minorHAnsi"/>
+          <w:rFonts w:ascii="Times New Roman" w:eastAsiaTheme="minorHAnsi" w:hAnsi="Times New Roman" w:cs="Times New Roman"/>
+          <w:sz w:val="24"/>
+          <w:szCs w:val="24"/>
         </w:rPr>
         <w:t>master</w:t>
       </w:r>
       <w:r>
+        <w:rPr>
+          <w:rFonts w:ascii="Times New Roman" w:hAnsi="Times New Roman" w:cs="Times New Roman"/>
+        </w:rPr>
         <w:t xml:space="preserve"> agora tem </w:t>
       </w:r>
       <w:r>
         <w:rPr>
           <w:rStyle w:val="Forte"/>
+          <w:rFonts w:ascii="Times New Roman" w:hAnsi="Times New Roman" w:cs="Times New Roman"/>
         </w:rPr>
         <w:t xml:space="preserve">todo o conteúdo da </w:t>
       </w:r>
       <w:r>
         <w:rPr>
           <w:rStyle w:val="CdigoHTML"/>
-          <w:rFonts w:eastAsiaTheme="minorHAnsi"/>
+          <w:rFonts w:ascii="Times New Roman" w:eastAsiaTheme="minorHAnsi" w:hAnsi="Times New Roman" w:cs="Times New Roman"/>
           <w:b/>
           <w:bCs/>
+          <w:sz w:val="24"/>
+          <w:szCs w:val="24"/>
         </w:rPr>
         <w:t>nova-ideia</w:t>
       </w:r>
@@ -4923,18 +5134,29 @@
           <w:numId w:val="2"/>
         </w:numPr>
         <w:spacing w:before="100" w:beforeAutospacing="1" w:after="100" w:afterAutospacing="1" w:line="240" w:lineRule="auto"/>
-      </w:pPr>
-      <w:r>
+        <w:rPr>
+          <w:rFonts w:ascii="Times New Roman" w:hAnsi="Times New Roman" w:cs="Times New Roman"/>
+        </w:rPr>
+      </w:pPr>
+      <w:r>
+        <w:rPr>
+          <w:rFonts w:ascii="Times New Roman" w:hAnsi="Times New Roman" w:cs="Times New Roman"/>
+        </w:rPr>
         <w:t xml:space="preserve">Mas a </w:t>
       </w:r>
       <w:r>
         <w:rPr>
           <w:rStyle w:val="CdigoHTML"/>
-          <w:rFonts w:eastAsiaTheme="minorHAnsi"/>
+          <w:rFonts w:ascii="Times New Roman" w:eastAsiaTheme="minorHAnsi" w:hAnsi="Times New Roman" w:cs="Times New Roman"/>
+          <w:sz w:val="24"/>
+          <w:szCs w:val="24"/>
         </w:rPr>
         <w:t>nova-ideia</w:t>
       </w:r>
       <w:r>
+        <w:rPr>
+          <w:rFonts w:ascii="Times New Roman" w:hAnsi="Times New Roman" w:cs="Times New Roman"/>
+        </w:rPr>
         <w:t xml:space="preserve"> ainda pode ser usada separadamente se você quiser</w:t>
       </w:r>
     </w:p>
@@ -4945,13 +5167,20 @@
           <w:numId w:val="2"/>
         </w:numPr>
         <w:spacing w:before="100" w:beforeAutospacing="1" w:after="100" w:afterAutospacing="1" w:line="240" w:lineRule="auto"/>
-      </w:pPr>
-      <w:r>
+        <w:rPr>
+          <w:rFonts w:ascii="Times New Roman" w:hAnsi="Times New Roman" w:cs="Times New Roman"/>
+        </w:rPr>
+      </w:pPr>
+      <w:r>
+        <w:rPr>
+          <w:rFonts w:ascii="Times New Roman" w:hAnsi="Times New Roman" w:cs="Times New Roman"/>
+        </w:rPr>
         <w:t xml:space="preserve">Só que... </w:t>
       </w:r>
       <w:r>
         <w:rPr>
           <w:rStyle w:val="Forte"/>
+          <w:rFonts w:ascii="Times New Roman" w:hAnsi="Times New Roman" w:cs="Times New Roman"/>
         </w:rPr>
         <w:t>ela se torna meio “inútil” se não for mais continuar trabalhando nela</w:t>
       </w:r>
@@ -4959,43 +5188,76 @@
     <w:p>
       <w:pPr>
         <w:spacing w:after="0"/>
-      </w:pPr>
-      <w:r>
+        <w:rPr>
+          <w:rFonts w:ascii="Times New Roman" w:hAnsi="Times New Roman" w:cs="Times New Roman"/>
+        </w:rPr>
+      </w:pPr>
+      <w:r>
+        <w:rPr>
+          <w:rFonts w:ascii="Times New Roman" w:hAnsi="Times New Roman" w:cs="Times New Roman"/>
+        </w:rPr>
         <w:pict w14:anchorId="17E8D67A">
-          <v:rect id="_x0000_i1163" style="width:0;height:1.5pt" o:hralign="center" o:hrstd="t" o:hr="t" fillcolor="#a0a0a0" stroked="f"/>
+          <v:rect id="_x0000_i1033" style="width:0;height:1.5pt" o:hralign="center" o:hrstd="t" o:hr="t" fillcolor="#a0a0a0" stroked="f"/>
         </w:pict>
       </w:r>
     </w:p>
     <w:p>
       <w:pPr>
         <w:pStyle w:val="Ttulo2"/>
+        <w:rPr>
+          <w:rFonts w:ascii="Times New Roman" w:hAnsi="Times New Roman" w:cs="Times New Roman"/>
+          <w:sz w:val="24"/>
+          <w:szCs w:val="24"/>
+        </w:rPr>
       </w:pPr>
       <w:proofErr w:type="gramStart"/>
       <w:r>
         <w:rPr>
           <w:rFonts w:ascii="Segoe UI Emoji" w:hAnsi="Segoe UI Emoji" w:cs="Segoe UI Emoji"/>
+          <w:sz w:val="24"/>
+          <w:szCs w:val="24"/>
         </w:rPr>
         <w:t>📌</w:t>
       </w:r>
       <w:r>
+        <w:rPr>
+          <w:rFonts w:ascii="Times New Roman" w:hAnsi="Times New Roman" w:cs="Times New Roman"/>
+          <w:sz w:val="24"/>
+          <w:szCs w:val="24"/>
+        </w:rPr>
         <w:t xml:space="preserve"> Então</w:t>
       </w:r>
       <w:proofErr w:type="gramEnd"/>
       <w:r>
+        <w:rPr>
+          <w:rFonts w:ascii="Times New Roman" w:hAnsi="Times New Roman" w:cs="Times New Roman"/>
+          <w:sz w:val="24"/>
+          <w:szCs w:val="24"/>
+        </w:rPr>
         <w:t xml:space="preserve"> o que normalmente se faz?</w:t>
       </w:r>
     </w:p>
     <w:p>
       <w:pPr>
         <w:pStyle w:val="Ttulo3"/>
+        <w:rPr>
+          <w:sz w:val="24"/>
+          <w:szCs w:val="24"/>
+        </w:rPr>
       </w:pPr>
       <w:r>
         <w:rPr>
           <w:rFonts w:ascii="Segoe UI Emoji" w:hAnsi="Segoe UI Emoji" w:cs="Segoe UI Emoji"/>
+          <w:sz w:val="24"/>
+          <w:szCs w:val="24"/>
         </w:rPr>
         <w:t>✅</w:t>
       </w:r>
       <w:r>
+        <w:rPr>
+          <w:sz w:val="24"/>
+          <w:szCs w:val="24"/>
+        </w:rPr>
         <w:t xml:space="preserve"> </w:t>
       </w:r>
       <w:r>
@@ -5003,6 +5265,8 @@
           <w:rStyle w:val="Forte"/>
           <w:b/>
           <w:bCs/>
+          <w:sz w:val="24"/>
+          <w:szCs w:val="24"/>
         </w:rPr>
         <w:t xml:space="preserve">Depois do merge, a gente costuma excluir a </w:t>
       </w:r>
@@ -5012,6 +5276,8 @@
           <w:rStyle w:val="Forte"/>
           <w:b/>
           <w:bCs/>
+          <w:sz w:val="24"/>
+          <w:szCs w:val="24"/>
         </w:rPr>
         <w:t>branch</w:t>
       </w:r>
@@ -5021,19 +5287,35 @@
           <w:rStyle w:val="Forte"/>
           <w:b/>
           <w:bCs/>
+          <w:sz w:val="24"/>
+          <w:szCs w:val="24"/>
         </w:rPr>
         <w:t xml:space="preserve"> temporária</w:t>
       </w:r>
       <w:r>
+        <w:rPr>
+          <w:sz w:val="24"/>
+          <w:szCs w:val="24"/>
+        </w:rPr>
         <w:t>, pra manter o projeto limpo:</w:t>
       </w:r>
     </w:p>
     <w:p>
       <w:pPr>
         <w:pStyle w:val="Pr-formataoHTML"/>
-      </w:pPr>
-      <w:proofErr w:type="spellStart"/>
-      <w:r>
+        <w:rPr>
+          <w:rFonts w:ascii="Times New Roman" w:hAnsi="Times New Roman" w:cs="Times New Roman"/>
+          <w:sz w:val="24"/>
+          <w:szCs w:val="24"/>
+        </w:rPr>
+      </w:pPr>
+      <w:proofErr w:type="spellStart"/>
+      <w:r>
+        <w:rPr>
+          <w:rFonts w:ascii="Times New Roman" w:hAnsi="Times New Roman" w:cs="Times New Roman"/>
+          <w:sz w:val="24"/>
+          <w:szCs w:val="24"/>
+        </w:rPr>
         <w:t>bash</w:t>
       </w:r>
       <w:proofErr w:type="spellEnd"/>
@@ -5041,9 +5323,19 @@
     <w:p>
       <w:pPr>
         <w:pStyle w:val="Pr-formataoHTML"/>
-      </w:pPr>
-      <w:proofErr w:type="spellStart"/>
-      <w:r>
+        <w:rPr>
+          <w:rFonts w:ascii="Times New Roman" w:hAnsi="Times New Roman" w:cs="Times New Roman"/>
+          <w:sz w:val="24"/>
+          <w:szCs w:val="24"/>
+        </w:rPr>
+      </w:pPr>
+      <w:proofErr w:type="spellStart"/>
+      <w:r>
+        <w:rPr>
+          <w:rFonts w:ascii="Times New Roman" w:hAnsi="Times New Roman" w:cs="Times New Roman"/>
+          <w:sz w:val="24"/>
+          <w:szCs w:val="24"/>
+        </w:rPr>
         <w:t>CopiarEditar</w:t>
       </w:r>
       <w:proofErr w:type="spellEnd"/>
@@ -5053,12 +5345,18 @@
         <w:pStyle w:val="Pr-formataoHTML"/>
         <w:rPr>
           <w:rStyle w:val="CdigoHTML"/>
-        </w:rPr>
-      </w:pPr>
-      <w:proofErr w:type="spellStart"/>
-      <w:r>
-        <w:rPr>
-          <w:rStyle w:val="CdigoHTML"/>
+          <w:rFonts w:ascii="Times New Roman" w:hAnsi="Times New Roman" w:cs="Times New Roman"/>
+          <w:sz w:val="24"/>
+          <w:szCs w:val="24"/>
+        </w:rPr>
+      </w:pPr>
+      <w:proofErr w:type="spellStart"/>
+      <w:r>
+        <w:rPr>
+          <w:rStyle w:val="CdigoHTML"/>
+          <w:rFonts w:ascii="Times New Roman" w:hAnsi="Times New Roman" w:cs="Times New Roman"/>
+          <w:sz w:val="24"/>
+          <w:szCs w:val="24"/>
         </w:rPr>
         <w:t>git</w:t>
       </w:r>
@@ -5066,6 +5364,9 @@
       <w:r>
         <w:rPr>
           <w:rStyle w:val="CdigoHTML"/>
+          <w:rFonts w:ascii="Times New Roman" w:hAnsi="Times New Roman" w:cs="Times New Roman"/>
+          <w:sz w:val="24"/>
+          <w:szCs w:val="24"/>
         </w:rPr>
         <w:t xml:space="preserve"> </w:t>
       </w:r>
@@ -5073,6 +5374,9 @@
       <w:r>
         <w:rPr>
           <w:rStyle w:val="CdigoHTML"/>
+          <w:rFonts w:ascii="Times New Roman" w:hAnsi="Times New Roman" w:cs="Times New Roman"/>
+          <w:sz w:val="24"/>
+          <w:szCs w:val="24"/>
         </w:rPr>
         <w:t>branch</w:t>
       </w:r>
@@ -5080,6 +5384,9 @@
       <w:r>
         <w:rPr>
           <w:rStyle w:val="CdigoHTML"/>
+          <w:rFonts w:ascii="Times New Roman" w:hAnsi="Times New Roman" w:cs="Times New Roman"/>
+          <w:sz w:val="24"/>
+          <w:szCs w:val="24"/>
         </w:rPr>
         <w:t xml:space="preserve"> -d nova-ideia</w:t>
       </w:r>
@@ -5087,6 +5394,9 @@
     <w:p>
       <w:pPr>
         <w:spacing w:before="100" w:beforeAutospacing="1" w:after="100" w:afterAutospacing="1"/>
+        <w:rPr>
+          <w:rFonts w:ascii="Times New Roman" w:hAnsi="Times New Roman" w:cs="Times New Roman"/>
+        </w:rPr>
       </w:pPr>
       <w:proofErr w:type="gramStart"/>
       <w:r>
@@ -5096,60 +5406,94 @@
         <w:t>📌</w:t>
       </w:r>
       <w:r>
+        <w:rPr>
+          <w:rFonts w:ascii="Times New Roman" w:hAnsi="Times New Roman" w:cs="Times New Roman"/>
+        </w:rPr>
         <w:t xml:space="preserve"> Esse</w:t>
       </w:r>
       <w:proofErr w:type="gramEnd"/>
       <w:r>
+        <w:rPr>
+          <w:rFonts w:ascii="Times New Roman" w:hAnsi="Times New Roman" w:cs="Times New Roman"/>
+        </w:rPr>
         <w:t xml:space="preserve"> comando exclui a </w:t>
       </w:r>
       <w:proofErr w:type="spellStart"/>
       <w:r>
+        <w:rPr>
+          <w:rFonts w:ascii="Times New Roman" w:hAnsi="Times New Roman" w:cs="Times New Roman"/>
+        </w:rPr>
         <w:t>branch</w:t>
       </w:r>
       <w:proofErr w:type="spellEnd"/>
       <w:r>
+        <w:rPr>
+          <w:rFonts w:ascii="Times New Roman" w:hAnsi="Times New Roman" w:cs="Times New Roman"/>
+        </w:rPr>
         <w:t xml:space="preserve"> local </w:t>
       </w:r>
       <w:r>
         <w:rPr>
           <w:rStyle w:val="CdigoHTML"/>
-          <w:rFonts w:eastAsiaTheme="minorHAnsi"/>
+          <w:rFonts w:ascii="Times New Roman" w:eastAsiaTheme="minorHAnsi" w:hAnsi="Times New Roman" w:cs="Times New Roman"/>
+          <w:sz w:val="24"/>
+          <w:szCs w:val="24"/>
         </w:rPr>
         <w:t>nova-ideia</w:t>
       </w:r>
       <w:r>
+        <w:rPr>
+          <w:rFonts w:ascii="Times New Roman" w:hAnsi="Times New Roman" w:cs="Times New Roman"/>
+        </w:rPr>
         <w:t xml:space="preserve">, </w:t>
       </w:r>
       <w:r>
         <w:rPr>
           <w:rStyle w:val="Forte"/>
+          <w:rFonts w:ascii="Times New Roman" w:hAnsi="Times New Roman" w:cs="Times New Roman"/>
         </w:rPr>
         <w:t xml:space="preserve">sem afetar em nada o que foi mesclado na </w:t>
       </w:r>
       <w:r>
         <w:rPr>
           <w:rStyle w:val="CdigoHTML"/>
-          <w:rFonts w:eastAsiaTheme="minorHAnsi"/>
+          <w:rFonts w:ascii="Times New Roman" w:eastAsiaTheme="minorHAnsi" w:hAnsi="Times New Roman" w:cs="Times New Roman"/>
           <w:b/>
           <w:bCs/>
+          <w:sz w:val="24"/>
+          <w:szCs w:val="24"/>
         </w:rPr>
         <w:t>master</w:t>
       </w:r>
       <w:r>
+        <w:rPr>
+          <w:rFonts w:ascii="Times New Roman" w:hAnsi="Times New Roman" w:cs="Times New Roman"/>
+        </w:rPr>
         <w:t>.</w:t>
       </w:r>
     </w:p>
     <w:p>
       <w:pPr>
         <w:pStyle w:val="Ttulo3"/>
-      </w:pPr>
-      <w:r>
+        <w:rPr>
+          <w:sz w:val="24"/>
+          <w:szCs w:val="24"/>
+        </w:rPr>
+      </w:pPr>
+      <w:r>
+        <w:rPr>
+          <w:sz w:val="24"/>
+          <w:szCs w:val="24"/>
+        </w:rPr>
         <w:t xml:space="preserve">23. O que acontece após o </w:t>
       </w:r>
       <w:proofErr w:type="spellStart"/>
       <w:r>
         <w:rPr>
           <w:rStyle w:val="CdigoHTML"/>
+          <w:rFonts w:ascii="Times New Roman" w:hAnsi="Times New Roman" w:cs="Times New Roman"/>
+          <w:sz w:val="24"/>
+          <w:szCs w:val="24"/>
         </w:rPr>
         <w:t>git</w:t>
       </w:r>
@@ -5157,16 +5501,26 @@
       <w:r>
         <w:rPr>
           <w:rStyle w:val="CdigoHTML"/>
+          <w:rFonts w:ascii="Times New Roman" w:hAnsi="Times New Roman" w:cs="Times New Roman"/>
+          <w:sz w:val="24"/>
+          <w:szCs w:val="24"/>
         </w:rPr>
         <w:t xml:space="preserve"> merge</w:t>
       </w:r>
       <w:r>
+        <w:rPr>
+          <w:sz w:val="24"/>
+          <w:szCs w:val="24"/>
+        </w:rPr>
         <w:t>?</w:t>
       </w:r>
     </w:p>
     <w:p>
       <w:pPr>
         <w:spacing w:before="100" w:beforeAutospacing="1" w:after="100" w:afterAutospacing="1"/>
+        <w:rPr>
+          <w:rFonts w:ascii="Times New Roman" w:hAnsi="Times New Roman" w:cs="Times New Roman"/>
+        </w:rPr>
       </w:pPr>
       <w:proofErr w:type="gramStart"/>
       <w:r>
@@ -5176,65 +5530,2789 @@
         <w:t>📌</w:t>
       </w:r>
       <w:r>
+        <w:rPr>
+          <w:rFonts w:ascii="Times New Roman" w:hAnsi="Times New Roman" w:cs="Times New Roman"/>
+        </w:rPr>
         <w:t xml:space="preserve"> Após</w:t>
       </w:r>
       <w:proofErr w:type="gramEnd"/>
       <w:r>
+        <w:rPr>
+          <w:rFonts w:ascii="Times New Roman" w:hAnsi="Times New Roman" w:cs="Times New Roman"/>
+        </w:rPr>
         <w:t xml:space="preserve"> o merge, a </w:t>
       </w:r>
       <w:proofErr w:type="spellStart"/>
       <w:r>
+        <w:rPr>
+          <w:rFonts w:ascii="Times New Roman" w:hAnsi="Times New Roman" w:cs="Times New Roman"/>
+        </w:rPr>
         <w:t>branch</w:t>
       </w:r>
       <w:proofErr w:type="spellEnd"/>
       <w:r>
+        <w:rPr>
+          <w:rFonts w:ascii="Times New Roman" w:hAnsi="Times New Roman" w:cs="Times New Roman"/>
+        </w:rPr>
         <w:t xml:space="preserve"> que foi mesclada </w:t>
       </w:r>
       <w:r>
         <w:rPr>
           <w:rStyle w:val="Forte"/>
+          <w:rFonts w:ascii="Times New Roman" w:hAnsi="Times New Roman" w:cs="Times New Roman"/>
         </w:rPr>
         <w:t>continua existindo</w:t>
       </w:r>
       <w:r>
+        <w:rPr>
+          <w:rFonts w:ascii="Times New Roman" w:hAnsi="Times New Roman" w:cs="Times New Roman"/>
+        </w:rPr>
         <w:t xml:space="preserve">, mas suas alterações agora fazem parte da </w:t>
       </w:r>
       <w:proofErr w:type="spellStart"/>
       <w:r>
+        <w:rPr>
+          <w:rFonts w:ascii="Times New Roman" w:hAnsi="Times New Roman" w:cs="Times New Roman"/>
+        </w:rPr>
         <w:t>branch</w:t>
       </w:r>
       <w:proofErr w:type="spellEnd"/>
       <w:r>
+        <w:rPr>
+          <w:rFonts w:ascii="Times New Roman" w:hAnsi="Times New Roman" w:cs="Times New Roman"/>
+        </w:rPr>
         <w:t xml:space="preserve"> atual (</w:t>
       </w:r>
       <w:proofErr w:type="spellStart"/>
       <w:r>
+        <w:rPr>
+          <w:rFonts w:ascii="Times New Roman" w:hAnsi="Times New Roman" w:cs="Times New Roman"/>
+        </w:rPr>
         <w:t>ex</w:t>
       </w:r>
       <w:proofErr w:type="spellEnd"/>
       <w:r>
+        <w:rPr>
+          <w:rFonts w:ascii="Times New Roman" w:hAnsi="Times New Roman" w:cs="Times New Roman"/>
+        </w:rPr>
         <w:t xml:space="preserve">: </w:t>
       </w:r>
       <w:r>
         <w:rPr>
           <w:rStyle w:val="CdigoHTML"/>
+          <w:rFonts w:ascii="Times New Roman" w:eastAsiaTheme="minorHAnsi" w:hAnsi="Times New Roman" w:cs="Times New Roman"/>
+          <w:sz w:val="24"/>
+          <w:szCs w:val="24"/>
+        </w:rPr>
+        <w:t>master</w:t>
+      </w:r>
+      <w:r>
+        <w:rPr>
+          <w:rFonts w:ascii="Times New Roman" w:hAnsi="Times New Roman" w:cs="Times New Roman"/>
+        </w:rPr>
+        <w:t>).</w:t>
+      </w:r>
+    </w:p>
+    <w:p>
+      <w:pPr>
+        <w:pStyle w:val="Ttulo2"/>
+        <w:rPr>
+          <w:rFonts w:ascii="Times New Roman" w:hAnsi="Times New Roman" w:cs="Times New Roman"/>
+          <w:sz w:val="24"/>
+          <w:szCs w:val="24"/>
+        </w:rPr>
+      </w:pPr>
+      <w:r>
+        <w:rPr>
+          <w:rFonts w:ascii="Segoe UI Emoji" w:hAnsi="Segoe UI Emoji" w:cs="Segoe UI Emoji"/>
+          <w:sz w:val="24"/>
+          <w:szCs w:val="24"/>
+        </w:rPr>
+        <w:lastRenderedPageBreak/>
+        <w:t>🚀</w:t>
+      </w:r>
+      <w:r>
+        <w:rPr>
+          <w:rFonts w:ascii="Times New Roman" w:hAnsi="Times New Roman" w:cs="Times New Roman"/>
+          <w:sz w:val="24"/>
+          <w:szCs w:val="24"/>
+        </w:rPr>
+        <w:t xml:space="preserve"> ETAPA 2 — Trabalhando com GitHub (Repositórios Remotos)</w:t>
+      </w:r>
+    </w:p>
+    <w:p>
+      <w:pPr>
+        <w:pStyle w:val="Ttulo3"/>
+        <w:rPr>
+          <w:sz w:val="24"/>
+          <w:szCs w:val="24"/>
+        </w:rPr>
+      </w:pPr>
+      <w:r>
+        <w:rPr>
+          <w:rFonts w:ascii="Segoe UI Emoji" w:hAnsi="Segoe UI Emoji" w:cs="Segoe UI Emoji"/>
+          <w:sz w:val="24"/>
+          <w:szCs w:val="24"/>
+        </w:rPr>
+        <w:t>🎯</w:t>
+      </w:r>
+      <w:r>
+        <w:rPr>
+          <w:sz w:val="24"/>
+          <w:szCs w:val="24"/>
+        </w:rPr>
+        <w:t xml:space="preserve"> Objetivo:</w:t>
+      </w:r>
+    </w:p>
+    <w:p>
+      <w:pPr>
+        <w:spacing w:before="100" w:beforeAutospacing="1" w:after="100" w:afterAutospacing="1"/>
+        <w:rPr>
+          <w:rFonts w:ascii="Times New Roman" w:hAnsi="Times New Roman" w:cs="Times New Roman"/>
+        </w:rPr>
+      </w:pPr>
+      <w:r>
+        <w:rPr>
+          <w:rFonts w:ascii="Times New Roman" w:hAnsi="Times New Roman" w:cs="Times New Roman"/>
+        </w:rPr>
+        <w:t xml:space="preserve">Agora que você já domina o </w:t>
+      </w:r>
+      <w:proofErr w:type="spellStart"/>
+      <w:r>
+        <w:rPr>
+          <w:rFonts w:ascii="Times New Roman" w:hAnsi="Times New Roman" w:cs="Times New Roman"/>
+        </w:rPr>
+        <w:t>Git</w:t>
+      </w:r>
+      <w:proofErr w:type="spellEnd"/>
+      <w:r>
+        <w:rPr>
+          <w:rFonts w:ascii="Times New Roman" w:hAnsi="Times New Roman" w:cs="Times New Roman"/>
+        </w:rPr>
+        <w:t xml:space="preserve"> local, vamos aprender a </w:t>
+      </w:r>
+      <w:r>
+        <w:rPr>
+          <w:rStyle w:val="Forte"/>
+          <w:rFonts w:ascii="Times New Roman" w:hAnsi="Times New Roman" w:cs="Times New Roman"/>
+        </w:rPr>
+        <w:t>conectar seus projetos ao GitHub</w:t>
+      </w:r>
+      <w:r>
+        <w:rPr>
+          <w:rFonts w:ascii="Times New Roman" w:hAnsi="Times New Roman" w:cs="Times New Roman"/>
+        </w:rPr>
+        <w:t>, subir códigos, baixar, colaborar e gerenciar versões remotamente.</w:t>
+      </w:r>
+    </w:p>
+    <w:p>
+      <w:pPr>
+        <w:spacing w:after="0"/>
+        <w:rPr>
+          <w:rFonts w:ascii="Times New Roman" w:hAnsi="Times New Roman" w:cs="Times New Roman"/>
+        </w:rPr>
+      </w:pPr>
+      <w:r>
+        <w:rPr>
+          <w:rFonts w:ascii="Times New Roman" w:hAnsi="Times New Roman" w:cs="Times New Roman"/>
+        </w:rPr>
+        <w:pict w14:anchorId="50F290B2">
+          <v:rect id="_x0000_i1034" style="width:0;height:1.5pt" o:hralign="center" o:hrstd="t" o:hr="t" fillcolor="#a0a0a0" stroked="f"/>
+        </w:pict>
+      </w:r>
+    </w:p>
+    <w:p>
+      <w:pPr>
+        <w:pStyle w:val="Ttulo3"/>
+        <w:rPr>
+          <w:sz w:val="24"/>
+          <w:szCs w:val="24"/>
+        </w:rPr>
+      </w:pPr>
+      <w:r>
+        <w:rPr>
+          <w:rFonts w:ascii="Segoe UI Emoji" w:hAnsi="Segoe UI Emoji" w:cs="Segoe UI Emoji"/>
+          <w:sz w:val="24"/>
+          <w:szCs w:val="24"/>
+        </w:rPr>
+        <w:t>🧠</w:t>
+      </w:r>
+      <w:r>
+        <w:rPr>
+          <w:sz w:val="24"/>
+          <w:szCs w:val="24"/>
+        </w:rPr>
+        <w:t xml:space="preserve"> </w:t>
+      </w:r>
+      <w:proofErr w:type="spellStart"/>
+      <w:r>
+        <w:rPr>
+          <w:sz w:val="24"/>
+          <w:szCs w:val="24"/>
+        </w:rPr>
+        <w:t>Git</w:t>
+      </w:r>
+      <w:proofErr w:type="spellEnd"/>
+      <w:r>
+        <w:rPr>
+          <w:sz w:val="24"/>
+          <w:szCs w:val="24"/>
+        </w:rPr>
+        <w:t xml:space="preserve"> </w:t>
+      </w:r>
+      <w:proofErr w:type="spellStart"/>
+      <w:r>
+        <w:rPr>
+          <w:sz w:val="24"/>
+          <w:szCs w:val="24"/>
+        </w:rPr>
+        <w:t>vs</w:t>
+      </w:r>
+      <w:proofErr w:type="spellEnd"/>
+      <w:r>
+        <w:rPr>
+          <w:sz w:val="24"/>
+          <w:szCs w:val="24"/>
+        </w:rPr>
+        <w:t xml:space="preserve"> GitHub — Entenda a diferença</w:t>
+      </w:r>
+    </w:p>
+    <w:tbl>
+      <w:tblPr>
+        <w:tblW w:w="0" w:type="auto"/>
+        <w:tblCellSpacing w:w="15" w:type="dxa"/>
+        <w:tblCellMar>
+          <w:top w:w="15" w:type="dxa"/>
+          <w:left w:w="15" w:type="dxa"/>
+          <w:bottom w:w="15" w:type="dxa"/>
+          <w:right w:w="15" w:type="dxa"/>
+        </w:tblCellMar>
+        <w:tblLook w:val="04A0" w:firstRow="1" w:lastRow="0" w:firstColumn="1" w:lastColumn="0" w:noHBand="0" w:noVBand="1"/>
+      </w:tblPr>
+      <w:tblGrid>
+        <w:gridCol w:w="3252"/>
+        <w:gridCol w:w="5252"/>
+      </w:tblGrid>
+      <w:tr>
+        <w:trPr>
+          <w:tblHeader/>
+          <w:tblCellSpacing w:w="15" w:type="dxa"/>
+        </w:trPr>
+        <w:tc>
+          <w:tcPr>
+            <w:tcW w:w="0" w:type="auto"/>
+            <w:vAlign w:val="center"/>
+            <w:hideMark/>
+          </w:tcPr>
+          <w:p>
+            <w:pPr>
+              <w:jc w:val="center"/>
+              <w:rPr>
+                <w:rFonts w:ascii="Times New Roman" w:hAnsi="Times New Roman" w:cs="Times New Roman"/>
+                <w:b/>
+                <w:bCs/>
+              </w:rPr>
+            </w:pPr>
+            <w:proofErr w:type="spellStart"/>
+            <w:r>
+              <w:rPr>
+                <w:rFonts w:ascii="Times New Roman" w:hAnsi="Times New Roman" w:cs="Times New Roman"/>
+                <w:b/>
+                <w:bCs/>
+              </w:rPr>
+              <w:t>Git</w:t>
+            </w:r>
+            <w:proofErr w:type="spellEnd"/>
+          </w:p>
+        </w:tc>
+        <w:tc>
+          <w:tcPr>
+            <w:tcW w:w="0" w:type="auto"/>
+            <w:vAlign w:val="center"/>
+            <w:hideMark/>
+          </w:tcPr>
+          <w:p>
+            <w:pPr>
+              <w:jc w:val="center"/>
+              <w:rPr>
+                <w:rFonts w:ascii="Times New Roman" w:hAnsi="Times New Roman" w:cs="Times New Roman"/>
+                <w:b/>
+                <w:bCs/>
+              </w:rPr>
+            </w:pPr>
+            <w:r>
+              <w:rPr>
+                <w:rFonts w:ascii="Times New Roman" w:hAnsi="Times New Roman" w:cs="Times New Roman"/>
+                <w:b/>
+                <w:bCs/>
+              </w:rPr>
+              <w:t>GitHub</w:t>
+            </w:r>
+          </w:p>
+        </w:tc>
+      </w:tr>
+      <w:tr>
+        <w:trPr>
+          <w:tblCellSpacing w:w="15" w:type="dxa"/>
+        </w:trPr>
+        <w:tc>
+          <w:tcPr>
+            <w:tcW w:w="0" w:type="auto"/>
+            <w:vAlign w:val="center"/>
+            <w:hideMark/>
+          </w:tcPr>
+          <w:p>
+            <w:pPr>
+              <w:rPr>
+                <w:rFonts w:ascii="Times New Roman" w:hAnsi="Times New Roman" w:cs="Times New Roman"/>
+              </w:rPr>
+            </w:pPr>
+            <w:r>
+              <w:rPr>
+                <w:rFonts w:ascii="Times New Roman" w:hAnsi="Times New Roman" w:cs="Times New Roman"/>
+              </w:rPr>
+              <w:t>Funciona no seu computador (local)</w:t>
+            </w:r>
+          </w:p>
+        </w:tc>
+        <w:tc>
+          <w:tcPr>
+            <w:tcW w:w="0" w:type="auto"/>
+            <w:vAlign w:val="center"/>
+            <w:hideMark/>
+          </w:tcPr>
+          <w:p>
+            <w:pPr>
+              <w:rPr>
+                <w:rFonts w:ascii="Times New Roman" w:hAnsi="Times New Roman" w:cs="Times New Roman"/>
+              </w:rPr>
+            </w:pPr>
+            <w:r>
+              <w:rPr>
+                <w:rFonts w:ascii="Times New Roman" w:hAnsi="Times New Roman" w:cs="Times New Roman"/>
+              </w:rPr>
+              <w:t>Plataforma online para guardar e compartilhar seus projetos</w:t>
+            </w:r>
+          </w:p>
+        </w:tc>
+      </w:tr>
+      <w:tr>
+        <w:trPr>
+          <w:tblCellSpacing w:w="15" w:type="dxa"/>
+        </w:trPr>
+        <w:tc>
+          <w:tcPr>
+            <w:tcW w:w="0" w:type="auto"/>
+            <w:vAlign w:val="center"/>
+            <w:hideMark/>
+          </w:tcPr>
+          <w:p>
+            <w:pPr>
+              <w:rPr>
+                <w:rFonts w:ascii="Times New Roman" w:hAnsi="Times New Roman" w:cs="Times New Roman"/>
+              </w:rPr>
+            </w:pPr>
+            <w:r>
+              <w:rPr>
+                <w:rFonts w:ascii="Times New Roman" w:hAnsi="Times New Roman" w:cs="Times New Roman"/>
+              </w:rPr>
+              <w:t>Salva, controla versões</w:t>
+            </w:r>
+          </w:p>
+        </w:tc>
+        <w:tc>
+          <w:tcPr>
+            <w:tcW w:w="0" w:type="auto"/>
+            <w:vAlign w:val="center"/>
+            <w:hideMark/>
+          </w:tcPr>
+          <w:p>
+            <w:pPr>
+              <w:rPr>
+                <w:rFonts w:ascii="Times New Roman" w:hAnsi="Times New Roman" w:cs="Times New Roman"/>
+              </w:rPr>
+            </w:pPr>
+            <w:r>
+              <w:rPr>
+                <w:rFonts w:ascii="Times New Roman" w:hAnsi="Times New Roman" w:cs="Times New Roman"/>
+              </w:rPr>
+              <w:t xml:space="preserve">Permite colaboração, portfólio, histórico de </w:t>
+            </w:r>
+            <w:proofErr w:type="spellStart"/>
+            <w:r>
+              <w:rPr>
+                <w:rFonts w:ascii="Times New Roman" w:hAnsi="Times New Roman" w:cs="Times New Roman"/>
+              </w:rPr>
+              <w:t>commits</w:t>
+            </w:r>
+            <w:proofErr w:type="spellEnd"/>
+          </w:p>
+        </w:tc>
+      </w:tr>
+      <w:tr>
+        <w:trPr>
+          <w:tblCellSpacing w:w="15" w:type="dxa"/>
+        </w:trPr>
+        <w:tc>
+          <w:tcPr>
+            <w:tcW w:w="0" w:type="auto"/>
+            <w:vAlign w:val="center"/>
+            <w:hideMark/>
+          </w:tcPr>
+          <w:p>
+            <w:pPr>
+              <w:rPr>
+                <w:rFonts w:ascii="Times New Roman" w:hAnsi="Times New Roman" w:cs="Times New Roman"/>
+                <w:lang w:val="en-US"/>
+              </w:rPr>
+            </w:pPr>
+            <w:r>
+              <w:rPr>
+                <w:rFonts w:ascii="Times New Roman" w:hAnsi="Times New Roman" w:cs="Times New Roman"/>
+                <w:lang w:val="en-US"/>
+              </w:rPr>
+              <w:t xml:space="preserve">Ex: </w:t>
+            </w:r>
+            <w:r>
+              <w:rPr>
+                <w:rStyle w:val="CdigoHTML"/>
+                <w:rFonts w:ascii="Times New Roman" w:eastAsiaTheme="minorHAnsi" w:hAnsi="Times New Roman" w:cs="Times New Roman"/>
+                <w:sz w:val="24"/>
+                <w:szCs w:val="24"/>
+                <w:lang w:val="en-US"/>
+              </w:rPr>
+              <w:t>git commit</w:t>
+            </w:r>
+            <w:r>
+              <w:rPr>
+                <w:rFonts w:ascii="Times New Roman" w:hAnsi="Times New Roman" w:cs="Times New Roman"/>
+                <w:lang w:val="en-US"/>
+              </w:rPr>
+              <w:t xml:space="preserve">, </w:t>
+            </w:r>
+            <w:r>
+              <w:rPr>
+                <w:rStyle w:val="CdigoHTML"/>
+                <w:rFonts w:ascii="Times New Roman" w:eastAsiaTheme="minorHAnsi" w:hAnsi="Times New Roman" w:cs="Times New Roman"/>
+                <w:sz w:val="24"/>
+                <w:szCs w:val="24"/>
+                <w:lang w:val="en-US"/>
+              </w:rPr>
+              <w:t>git branch</w:t>
+            </w:r>
+          </w:p>
+        </w:tc>
+        <w:tc>
+          <w:tcPr>
+            <w:tcW w:w="0" w:type="auto"/>
+            <w:vAlign w:val="center"/>
+            <w:hideMark/>
+          </w:tcPr>
+          <w:p>
+            <w:pPr>
+              <w:rPr>
+                <w:rFonts w:ascii="Times New Roman" w:hAnsi="Times New Roman" w:cs="Times New Roman"/>
+              </w:rPr>
+            </w:pPr>
+            <w:proofErr w:type="spellStart"/>
+            <w:r>
+              <w:rPr>
+                <w:rFonts w:ascii="Times New Roman" w:hAnsi="Times New Roman" w:cs="Times New Roman"/>
+              </w:rPr>
+              <w:t>Ex</w:t>
+            </w:r>
+            <w:proofErr w:type="spellEnd"/>
+            <w:r>
+              <w:rPr>
+                <w:rFonts w:ascii="Times New Roman" w:hAnsi="Times New Roman" w:cs="Times New Roman"/>
+              </w:rPr>
+              <w:t xml:space="preserve">: site github.com, comandos como </w:t>
+            </w:r>
+            <w:proofErr w:type="spellStart"/>
+            <w:r>
+              <w:rPr>
+                <w:rStyle w:val="CdigoHTML"/>
+                <w:rFonts w:ascii="Times New Roman" w:eastAsiaTheme="minorHAnsi" w:hAnsi="Times New Roman" w:cs="Times New Roman"/>
+                <w:sz w:val="24"/>
+                <w:szCs w:val="24"/>
+              </w:rPr>
+              <w:t>git</w:t>
+            </w:r>
+            <w:proofErr w:type="spellEnd"/>
+            <w:r>
+              <w:rPr>
+                <w:rStyle w:val="CdigoHTML"/>
+                <w:rFonts w:ascii="Times New Roman" w:eastAsiaTheme="minorHAnsi" w:hAnsi="Times New Roman" w:cs="Times New Roman"/>
+                <w:sz w:val="24"/>
+                <w:szCs w:val="24"/>
+              </w:rPr>
+              <w:t xml:space="preserve"> </w:t>
+            </w:r>
+            <w:proofErr w:type="spellStart"/>
+            <w:r>
+              <w:rPr>
+                <w:rStyle w:val="CdigoHTML"/>
+                <w:rFonts w:ascii="Times New Roman" w:eastAsiaTheme="minorHAnsi" w:hAnsi="Times New Roman" w:cs="Times New Roman"/>
+                <w:sz w:val="24"/>
+                <w:szCs w:val="24"/>
+              </w:rPr>
+              <w:t>push</w:t>
+            </w:r>
+            <w:proofErr w:type="spellEnd"/>
+            <w:r>
+              <w:rPr>
+                <w:rFonts w:ascii="Times New Roman" w:hAnsi="Times New Roman" w:cs="Times New Roman"/>
+              </w:rPr>
+              <w:t xml:space="preserve"> e </w:t>
+            </w:r>
+            <w:proofErr w:type="spellStart"/>
+            <w:r>
+              <w:rPr>
+                <w:rStyle w:val="CdigoHTML"/>
+                <w:rFonts w:ascii="Times New Roman" w:eastAsiaTheme="minorHAnsi" w:hAnsi="Times New Roman" w:cs="Times New Roman"/>
+                <w:sz w:val="24"/>
+                <w:szCs w:val="24"/>
+              </w:rPr>
+              <w:t>git</w:t>
+            </w:r>
+            <w:proofErr w:type="spellEnd"/>
+            <w:r>
+              <w:rPr>
+                <w:rStyle w:val="CdigoHTML"/>
+                <w:rFonts w:ascii="Times New Roman" w:eastAsiaTheme="minorHAnsi" w:hAnsi="Times New Roman" w:cs="Times New Roman"/>
+                <w:sz w:val="24"/>
+                <w:szCs w:val="24"/>
+              </w:rPr>
+              <w:t xml:space="preserve"> </w:t>
+            </w:r>
+            <w:proofErr w:type="spellStart"/>
+            <w:r>
+              <w:rPr>
+                <w:rStyle w:val="CdigoHTML"/>
+                <w:rFonts w:ascii="Times New Roman" w:eastAsiaTheme="minorHAnsi" w:hAnsi="Times New Roman" w:cs="Times New Roman"/>
+                <w:sz w:val="24"/>
+                <w:szCs w:val="24"/>
+              </w:rPr>
+              <w:t>pull</w:t>
+            </w:r>
+            <w:proofErr w:type="spellEnd"/>
+          </w:p>
+        </w:tc>
+      </w:tr>
+    </w:tbl>
+    <w:p>
+      <w:pPr>
+        <w:rPr>
+          <w:rFonts w:ascii="Times New Roman" w:hAnsi="Times New Roman" w:cs="Times New Roman"/>
+        </w:rPr>
+      </w:pPr>
+      <w:r>
+        <w:rPr>
+          <w:rFonts w:ascii="Times New Roman" w:hAnsi="Times New Roman" w:cs="Times New Roman"/>
+        </w:rPr>
+        <w:pict w14:anchorId="04A5CBDE">
+          <v:rect id="_x0000_i1035" style="width:0;height:1.5pt" o:hralign="center" o:hrstd="t" o:hr="t" fillcolor="#a0a0a0" stroked="f"/>
+        </w:pict>
+      </w:r>
+    </w:p>
+    <w:p>
+      <w:pPr>
+        <w:pStyle w:val="Ttulo2"/>
+        <w:rPr>
+          <w:rFonts w:ascii="Times New Roman" w:hAnsi="Times New Roman" w:cs="Times New Roman"/>
+          <w:sz w:val="24"/>
+          <w:szCs w:val="24"/>
+        </w:rPr>
+      </w:pPr>
+      <w:r>
+        <w:rPr>
+          <w:rFonts w:ascii="Segoe UI Emoji" w:hAnsi="Segoe UI Emoji" w:cs="Segoe UI Emoji"/>
+          <w:sz w:val="24"/>
+          <w:szCs w:val="24"/>
+        </w:rPr>
+        <w:t>✅</w:t>
+      </w:r>
+      <w:r>
+        <w:rPr>
+          <w:rFonts w:ascii="Times New Roman" w:hAnsi="Times New Roman" w:cs="Times New Roman"/>
+          <w:sz w:val="24"/>
+          <w:szCs w:val="24"/>
+        </w:rPr>
+        <w:t xml:space="preserve"> Vamos praticar: subir um repositório local para o GitHub</w:t>
+      </w:r>
+    </w:p>
+    <w:p>
+      <w:pPr>
+        <w:spacing w:before="100" w:beforeAutospacing="1" w:after="100" w:afterAutospacing="1"/>
+        <w:rPr>
+          <w:rFonts w:ascii="Times New Roman" w:hAnsi="Times New Roman" w:cs="Times New Roman"/>
+        </w:rPr>
+      </w:pPr>
+      <w:r>
+        <w:rPr>
+          <w:rFonts w:ascii="Times New Roman" w:hAnsi="Times New Roman" w:cs="Times New Roman"/>
+        </w:rPr>
+        <w:t xml:space="preserve">Você provavelmente já fez isso antes, mas agora vamos </w:t>
+      </w:r>
+      <w:r>
+        <w:rPr>
+          <w:rStyle w:val="Forte"/>
+          <w:rFonts w:ascii="Times New Roman" w:hAnsi="Times New Roman" w:cs="Times New Roman"/>
+        </w:rPr>
+        <w:t>reforçar com explicações completas</w:t>
+      </w:r>
+      <w:r>
+        <w:rPr>
+          <w:rFonts w:ascii="Times New Roman" w:hAnsi="Times New Roman" w:cs="Times New Roman"/>
+        </w:rPr>
+        <w:t>!</w:t>
+      </w:r>
+    </w:p>
+    <w:p>
+      <w:pPr>
+        <w:spacing w:before="100" w:beforeAutospacing="1" w:after="100" w:afterAutospacing="1" w:line="240" w:lineRule="auto"/>
+        <w:outlineLvl w:val="2"/>
+        <w:rPr>
+          <w:rFonts w:ascii="Times New Roman" w:eastAsia="Times New Roman" w:hAnsi="Times New Roman" w:cs="Times New Roman"/>
+          <w:b/>
+          <w:bCs/>
+          <w:kern w:val="0"/>
+          <w:lang w:eastAsia="pt-BR"/>
+          <w14:ligatures w14:val="none"/>
+        </w:rPr>
+      </w:pPr>
+      <w:r>
+        <w:rPr>
+          <w:rFonts w:ascii="Segoe UI Emoji" w:eastAsia="Times New Roman" w:hAnsi="Segoe UI Emoji" w:cs="Segoe UI Emoji"/>
+          <w:b/>
+          <w:bCs/>
+          <w:kern w:val="0"/>
+          <w:lang w:eastAsia="pt-BR"/>
+          <w14:ligatures w14:val="none"/>
+        </w:rPr>
+        <w:t>🛠</w:t>
+      </w:r>
+      <w:r>
+        <w:rPr>
+          <w:rFonts w:ascii="Times New Roman" w:eastAsia="Times New Roman" w:hAnsi="Times New Roman" w:cs="Times New Roman"/>
+          <w:b/>
+          <w:bCs/>
+          <w:kern w:val="0"/>
+          <w:lang w:eastAsia="pt-BR"/>
+          <w14:ligatures w14:val="none"/>
+        </w:rPr>
+        <w:t>️ PASSO A PASSO</w:t>
+      </w:r>
+    </w:p>
+    <w:p>
+      <w:pPr>
+        <w:spacing w:after="0" w:line="240" w:lineRule="auto"/>
+        <w:rPr>
+          <w:rFonts w:ascii="Times New Roman" w:eastAsia="Times New Roman" w:hAnsi="Times New Roman" w:cs="Times New Roman"/>
+          <w:kern w:val="0"/>
+          <w:lang w:eastAsia="pt-BR"/>
+          <w14:ligatures w14:val="none"/>
+        </w:rPr>
+      </w:pPr>
+      <w:r>
+        <w:rPr>
+          <w:rFonts w:ascii="Times New Roman" w:eastAsia="Times New Roman" w:hAnsi="Times New Roman" w:cs="Times New Roman"/>
+          <w:kern w:val="0"/>
+          <w:lang w:eastAsia="pt-BR"/>
+          <w14:ligatures w14:val="none"/>
+        </w:rPr>
+        <w:pict w14:anchorId="3CB579EB">
+          <v:rect id="_x0000_i1038" style="width:0;height:1.5pt" o:hralign="center" o:hrstd="t" o:hr="t" fillcolor="#a0a0a0" stroked="f"/>
+        </w:pict>
+      </w:r>
+    </w:p>
+    <w:p>
+      <w:pPr>
+        <w:spacing w:before="100" w:beforeAutospacing="1" w:after="100" w:afterAutospacing="1" w:line="240" w:lineRule="auto"/>
+        <w:outlineLvl w:val="2"/>
+        <w:rPr>
+          <w:rFonts w:ascii="Times New Roman" w:eastAsia="Times New Roman" w:hAnsi="Times New Roman" w:cs="Times New Roman"/>
+          <w:b/>
+          <w:bCs/>
+          <w:kern w:val="0"/>
+          <w:lang w:eastAsia="pt-BR"/>
+          <w14:ligatures w14:val="none"/>
+        </w:rPr>
+      </w:pPr>
+      <w:r>
+        <w:rPr>
+          <w:rFonts w:ascii="Times New Roman" w:eastAsia="Times New Roman" w:hAnsi="Times New Roman" w:cs="Times New Roman"/>
+          <w:b/>
+          <w:bCs/>
+          <w:kern w:val="0"/>
+          <w:lang w:eastAsia="pt-BR"/>
+          <w14:ligatures w14:val="none"/>
+        </w:rPr>
+        <w:t xml:space="preserve">1. </w:t>
+      </w:r>
+      <w:r>
+        <w:rPr>
+          <w:rFonts w:ascii="Segoe UI Emoji" w:eastAsia="Times New Roman" w:hAnsi="Segoe UI Emoji" w:cs="Segoe UI Emoji"/>
+          <w:b/>
+          <w:bCs/>
+          <w:kern w:val="0"/>
+          <w:lang w:eastAsia="pt-BR"/>
+          <w14:ligatures w14:val="none"/>
+        </w:rPr>
+        <w:t>🖥</w:t>
+      </w:r>
+      <w:proofErr w:type="gramStart"/>
+      <w:r>
+        <w:rPr>
+          <w:rFonts w:ascii="Times New Roman" w:eastAsia="Times New Roman" w:hAnsi="Times New Roman" w:cs="Times New Roman"/>
+          <w:b/>
+          <w:bCs/>
+          <w:kern w:val="0"/>
+          <w:lang w:eastAsia="pt-BR"/>
+          <w14:ligatures w14:val="none"/>
+        </w:rPr>
+        <w:t>️ Crie</w:t>
+      </w:r>
+      <w:proofErr w:type="gramEnd"/>
+      <w:r>
+        <w:rPr>
+          <w:rFonts w:ascii="Times New Roman" w:eastAsia="Times New Roman" w:hAnsi="Times New Roman" w:cs="Times New Roman"/>
+          <w:b/>
+          <w:bCs/>
+          <w:kern w:val="0"/>
+          <w:lang w:eastAsia="pt-BR"/>
+          <w14:ligatures w14:val="none"/>
+        </w:rPr>
+        <w:t xml:space="preserve"> um novo repositório no GitHub:</w:t>
+      </w:r>
+    </w:p>
+    <w:p>
+      <w:pPr>
+        <w:numPr>
+          <w:ilvl w:val="0"/>
+          <w:numId w:val="3"/>
+        </w:numPr>
+        <w:spacing w:before="100" w:beforeAutospacing="1" w:after="100" w:afterAutospacing="1" w:line="240" w:lineRule="auto"/>
+        <w:rPr>
+          <w:rFonts w:ascii="Times New Roman" w:eastAsia="Times New Roman" w:hAnsi="Times New Roman" w:cs="Times New Roman"/>
+          <w:kern w:val="0"/>
+          <w:lang w:eastAsia="pt-BR"/>
+          <w14:ligatures w14:val="none"/>
+        </w:rPr>
+      </w:pPr>
+      <w:r>
+        <w:rPr>
+          <w:rFonts w:ascii="Times New Roman" w:eastAsia="Times New Roman" w:hAnsi="Times New Roman" w:cs="Times New Roman"/>
+          <w:kern w:val="0"/>
+          <w:lang w:eastAsia="pt-BR"/>
+          <w14:ligatures w14:val="none"/>
+        </w:rPr>
+        <w:t xml:space="preserve">Acesse: </w:t>
+      </w:r>
+      <w:hyperlink r:id="rId5" w:tgtFrame="_new" w:history="1">
+        <w:r>
+          <w:rPr>
+            <w:rFonts w:ascii="Times New Roman" w:eastAsia="Times New Roman" w:hAnsi="Times New Roman" w:cs="Times New Roman"/>
+            <w:color w:val="0000FF"/>
+            <w:kern w:val="0"/>
+            <w:u w:val="single"/>
+            <w:lang w:eastAsia="pt-BR"/>
+            <w14:ligatures w14:val="none"/>
+          </w:rPr>
+          <w:t>https://github.com</w:t>
+        </w:r>
+      </w:hyperlink>
+    </w:p>
+    <w:p>
+      <w:pPr>
+        <w:numPr>
+          <w:ilvl w:val="0"/>
+          <w:numId w:val="3"/>
+        </w:numPr>
+        <w:spacing w:before="100" w:beforeAutospacing="1" w:after="100" w:afterAutospacing="1" w:line="240" w:lineRule="auto"/>
+        <w:rPr>
+          <w:rFonts w:ascii="Times New Roman" w:eastAsia="Times New Roman" w:hAnsi="Times New Roman" w:cs="Times New Roman"/>
+          <w:kern w:val="0"/>
+          <w:lang w:eastAsia="pt-BR"/>
+          <w14:ligatures w14:val="none"/>
+        </w:rPr>
+      </w:pPr>
+      <w:r>
+        <w:rPr>
+          <w:rFonts w:ascii="Times New Roman" w:eastAsia="Times New Roman" w:hAnsi="Times New Roman" w:cs="Times New Roman"/>
+          <w:kern w:val="0"/>
+          <w:lang w:eastAsia="pt-BR"/>
+          <w14:ligatures w14:val="none"/>
+        </w:rPr>
+        <w:t xml:space="preserve">Clique em </w:t>
+      </w:r>
+      <w:r>
+        <w:rPr>
+          <w:rFonts w:ascii="Segoe UI Emoji" w:eastAsia="Times New Roman" w:hAnsi="Segoe UI Emoji" w:cs="Segoe UI Emoji"/>
+          <w:kern w:val="0"/>
+          <w:lang w:eastAsia="pt-BR"/>
+          <w14:ligatures w14:val="none"/>
+        </w:rPr>
+        <w:t>➕</w:t>
+      </w:r>
+      <w:r>
+        <w:rPr>
+          <w:rFonts w:ascii="Times New Roman" w:eastAsia="Times New Roman" w:hAnsi="Times New Roman" w:cs="Times New Roman"/>
+          <w:kern w:val="0"/>
+          <w:lang w:eastAsia="pt-BR"/>
+          <w14:ligatures w14:val="none"/>
+        </w:rPr>
+        <w:t xml:space="preserve"> "New </w:t>
+      </w:r>
+      <w:proofErr w:type="spellStart"/>
+      <w:r>
+        <w:rPr>
+          <w:rFonts w:ascii="Times New Roman" w:eastAsia="Times New Roman" w:hAnsi="Times New Roman" w:cs="Times New Roman"/>
+          <w:kern w:val="0"/>
+          <w:lang w:eastAsia="pt-BR"/>
+          <w14:ligatures w14:val="none"/>
+        </w:rPr>
+        <w:t>repository</w:t>
+      </w:r>
+      <w:proofErr w:type="spellEnd"/>
+      <w:r>
+        <w:rPr>
+          <w:rFonts w:ascii="Times New Roman" w:eastAsia="Times New Roman" w:hAnsi="Times New Roman" w:cs="Times New Roman"/>
+          <w:kern w:val="0"/>
+          <w:lang w:eastAsia="pt-BR"/>
+          <w14:ligatures w14:val="none"/>
+        </w:rPr>
+        <w:t>"</w:t>
+      </w:r>
+    </w:p>
+    <w:p>
+      <w:pPr>
+        <w:numPr>
+          <w:ilvl w:val="0"/>
+          <w:numId w:val="3"/>
+        </w:numPr>
+        <w:spacing w:before="100" w:beforeAutospacing="1" w:after="100" w:afterAutospacing="1" w:line="240" w:lineRule="auto"/>
+        <w:rPr>
+          <w:rFonts w:ascii="Times New Roman" w:eastAsia="Times New Roman" w:hAnsi="Times New Roman" w:cs="Times New Roman"/>
+          <w:kern w:val="0"/>
+          <w:lang w:eastAsia="pt-BR"/>
+          <w14:ligatures w14:val="none"/>
+        </w:rPr>
+      </w:pPr>
+      <w:r>
+        <w:rPr>
+          <w:rFonts w:ascii="Times New Roman" w:eastAsia="Times New Roman" w:hAnsi="Times New Roman" w:cs="Times New Roman"/>
+          <w:kern w:val="0"/>
+          <w:lang w:eastAsia="pt-BR"/>
+          <w14:ligatures w14:val="none"/>
+        </w:rPr>
+        <w:t>Nome: estudos-</w:t>
+      </w:r>
+      <w:proofErr w:type="spellStart"/>
+      <w:r>
+        <w:rPr>
+          <w:rFonts w:ascii="Times New Roman" w:eastAsia="Times New Roman" w:hAnsi="Times New Roman" w:cs="Times New Roman"/>
+          <w:kern w:val="0"/>
+          <w:lang w:eastAsia="pt-BR"/>
+          <w14:ligatures w14:val="none"/>
+        </w:rPr>
+        <w:t>git</w:t>
+      </w:r>
+      <w:proofErr w:type="spellEnd"/>
+      <w:r>
+        <w:rPr>
+          <w:rFonts w:ascii="Times New Roman" w:eastAsia="Times New Roman" w:hAnsi="Times New Roman" w:cs="Times New Roman"/>
+          <w:kern w:val="0"/>
+          <w:lang w:eastAsia="pt-BR"/>
+          <w14:ligatures w14:val="none"/>
+        </w:rPr>
+        <w:t>-</w:t>
+      </w:r>
+      <w:proofErr w:type="spellStart"/>
+      <w:r>
+        <w:rPr>
+          <w:rFonts w:ascii="Times New Roman" w:eastAsia="Times New Roman" w:hAnsi="Times New Roman" w:cs="Times New Roman"/>
+          <w:kern w:val="0"/>
+          <w:lang w:eastAsia="pt-BR"/>
+          <w14:ligatures w14:val="none"/>
+        </w:rPr>
+        <w:t>github</w:t>
+      </w:r>
+      <w:proofErr w:type="spellEnd"/>
+    </w:p>
+    <w:p>
+      <w:pPr>
+        <w:numPr>
+          <w:ilvl w:val="0"/>
+          <w:numId w:val="3"/>
+        </w:numPr>
+        <w:spacing w:before="100" w:beforeAutospacing="1" w:after="100" w:afterAutospacing="1" w:line="240" w:lineRule="auto"/>
+        <w:rPr>
+          <w:rFonts w:ascii="Times New Roman" w:eastAsia="Times New Roman" w:hAnsi="Times New Roman" w:cs="Times New Roman"/>
+          <w:kern w:val="0"/>
+          <w:lang w:eastAsia="pt-BR"/>
+          <w14:ligatures w14:val="none"/>
+        </w:rPr>
+      </w:pPr>
+      <w:r>
+        <w:rPr>
+          <w:rFonts w:ascii="Times New Roman" w:eastAsia="Times New Roman" w:hAnsi="Times New Roman" w:cs="Times New Roman"/>
+          <w:b/>
+          <w:bCs/>
+          <w:kern w:val="0"/>
+          <w:lang w:eastAsia="pt-BR"/>
+          <w14:ligatures w14:val="none"/>
+        </w:rPr>
+        <w:t>Não marque nada</w:t>
+      </w:r>
+      <w:r>
+        <w:rPr>
+          <w:rFonts w:ascii="Times New Roman" w:eastAsia="Times New Roman" w:hAnsi="Times New Roman" w:cs="Times New Roman"/>
+          <w:kern w:val="0"/>
+          <w:lang w:eastAsia="pt-BR"/>
+          <w14:ligatures w14:val="none"/>
+        </w:rPr>
+        <w:t xml:space="preserve"> (nem README</w:t>
+      </w:r>
+      <w:proofErr w:type="gramStart"/>
+      <w:r>
+        <w:rPr>
+          <w:rFonts w:ascii="Times New Roman" w:eastAsia="Times New Roman" w:hAnsi="Times New Roman" w:cs="Times New Roman"/>
+          <w:kern w:val="0"/>
+          <w:lang w:eastAsia="pt-BR"/>
+          <w14:ligatures w14:val="none"/>
+        </w:rPr>
+        <w:t>, .</w:t>
+      </w:r>
+      <w:proofErr w:type="spellStart"/>
+      <w:r>
+        <w:rPr>
+          <w:rFonts w:ascii="Times New Roman" w:eastAsia="Times New Roman" w:hAnsi="Times New Roman" w:cs="Times New Roman"/>
+          <w:kern w:val="0"/>
+          <w:lang w:eastAsia="pt-BR"/>
+          <w14:ligatures w14:val="none"/>
+        </w:rPr>
+        <w:t>gitignore</w:t>
+      </w:r>
+      <w:proofErr w:type="spellEnd"/>
+      <w:proofErr w:type="gramEnd"/>
+      <w:r>
+        <w:rPr>
+          <w:rFonts w:ascii="Times New Roman" w:eastAsia="Times New Roman" w:hAnsi="Times New Roman" w:cs="Times New Roman"/>
+          <w:kern w:val="0"/>
+          <w:lang w:eastAsia="pt-BR"/>
+          <w14:ligatures w14:val="none"/>
+        </w:rPr>
+        <w:t>, etc.)</w:t>
+      </w:r>
+    </w:p>
+    <w:p>
+      <w:pPr>
+        <w:numPr>
+          <w:ilvl w:val="0"/>
+          <w:numId w:val="3"/>
+        </w:numPr>
+        <w:spacing w:before="100" w:beforeAutospacing="1" w:after="100" w:afterAutospacing="1" w:line="240" w:lineRule="auto"/>
+        <w:rPr>
+          <w:rFonts w:ascii="Times New Roman" w:eastAsia="Times New Roman" w:hAnsi="Times New Roman" w:cs="Times New Roman"/>
+          <w:kern w:val="0"/>
+          <w:lang w:eastAsia="pt-BR"/>
+          <w14:ligatures w14:val="none"/>
+        </w:rPr>
+      </w:pPr>
+      <w:r>
+        <w:rPr>
+          <w:rFonts w:ascii="Times New Roman" w:eastAsia="Times New Roman" w:hAnsi="Times New Roman" w:cs="Times New Roman"/>
+          <w:kern w:val="0"/>
+          <w:lang w:eastAsia="pt-BR"/>
+          <w14:ligatures w14:val="none"/>
+        </w:rPr>
+        <w:t xml:space="preserve">Clique em </w:t>
+      </w:r>
+      <w:proofErr w:type="spellStart"/>
+      <w:r>
+        <w:rPr>
+          <w:rFonts w:ascii="Times New Roman" w:eastAsia="Times New Roman" w:hAnsi="Times New Roman" w:cs="Times New Roman"/>
+          <w:b/>
+          <w:bCs/>
+          <w:kern w:val="0"/>
+          <w:lang w:eastAsia="pt-BR"/>
+          <w14:ligatures w14:val="none"/>
+        </w:rPr>
+        <w:t>Create</w:t>
+      </w:r>
+      <w:proofErr w:type="spellEnd"/>
+      <w:r>
+        <w:rPr>
+          <w:rFonts w:ascii="Times New Roman" w:eastAsia="Times New Roman" w:hAnsi="Times New Roman" w:cs="Times New Roman"/>
+          <w:b/>
+          <w:bCs/>
+          <w:kern w:val="0"/>
+          <w:lang w:eastAsia="pt-BR"/>
+          <w14:ligatures w14:val="none"/>
+        </w:rPr>
+        <w:t xml:space="preserve"> </w:t>
+      </w:r>
+      <w:proofErr w:type="spellStart"/>
+      <w:r>
+        <w:rPr>
+          <w:rFonts w:ascii="Times New Roman" w:eastAsia="Times New Roman" w:hAnsi="Times New Roman" w:cs="Times New Roman"/>
+          <w:b/>
+          <w:bCs/>
+          <w:kern w:val="0"/>
+          <w:lang w:eastAsia="pt-BR"/>
+          <w14:ligatures w14:val="none"/>
+        </w:rPr>
+        <w:t>repository</w:t>
+      </w:r>
+      <w:proofErr w:type="spellEnd"/>
+    </w:p>
+    <w:p>
+      <w:pPr>
+        <w:spacing w:before="100" w:beforeAutospacing="1" w:after="100" w:afterAutospacing="1"/>
+        <w:rPr>
+          <w:rFonts w:ascii="Times New Roman" w:hAnsi="Times New Roman" w:cs="Times New Roman"/>
+        </w:rPr>
+      </w:pPr>
+      <w:proofErr w:type="spellStart"/>
+      <w:r>
+        <w:rPr>
+          <w:rFonts w:ascii="Times New Roman" w:hAnsi="Times New Roman" w:cs="Times New Roman"/>
+          <w:b/>
+          <w:bCs/>
+        </w:rPr>
+        <w:t>cd</w:t>
+      </w:r>
+      <w:proofErr w:type="spellEnd"/>
+      <w:r>
+        <w:rPr>
+          <w:rFonts w:ascii="Times New Roman" w:hAnsi="Times New Roman" w:cs="Times New Roman"/>
+        </w:rPr>
+        <w:t xml:space="preserve"> /c/</w:t>
+      </w:r>
+      <w:proofErr w:type="spellStart"/>
+      <w:r>
+        <w:rPr>
+          <w:rFonts w:ascii="Times New Roman" w:hAnsi="Times New Roman" w:cs="Times New Roman"/>
+        </w:rPr>
+        <w:t>Git</w:t>
+      </w:r>
+      <w:proofErr w:type="spellEnd"/>
+      <w:r>
+        <w:rPr>
+          <w:rFonts w:ascii="Times New Roman" w:hAnsi="Times New Roman" w:cs="Times New Roman"/>
+        </w:rPr>
+        <w:t>-Estudo</w:t>
+      </w:r>
+    </w:p>
+    <w:p>
+      <w:pPr>
+        <w:rPr>
+          <w:rFonts w:ascii="Times New Roman" w:hAnsi="Times New Roman" w:cs="Times New Roman"/>
+        </w:rPr>
+      </w:pPr>
+      <w:proofErr w:type="gramStart"/>
+      <w:r>
+        <w:rPr>
+          <w:rFonts w:ascii="Segoe UI Emoji" w:hAnsi="Segoe UI Emoji" w:cs="Segoe UI Emoji"/>
+        </w:rPr>
+        <w:t>🔗</w:t>
+      </w:r>
+      <w:r>
+        <w:rPr>
+          <w:rFonts w:ascii="Times New Roman" w:hAnsi="Times New Roman" w:cs="Times New Roman"/>
+        </w:rPr>
+        <w:t xml:space="preserve"> Conecte</w:t>
+      </w:r>
+      <w:proofErr w:type="gramEnd"/>
+      <w:r>
+        <w:rPr>
+          <w:rFonts w:ascii="Times New Roman" w:hAnsi="Times New Roman" w:cs="Times New Roman"/>
+        </w:rPr>
+        <w:t xml:space="preserve"> seu repositório local ao GitHub:</w:t>
+      </w:r>
+    </w:p>
+    <w:p>
+      <w:pPr>
+        <w:rPr>
+          <w:rFonts w:ascii="Times New Roman" w:hAnsi="Times New Roman" w:cs="Times New Roman"/>
+          <w:lang w:val="en-US"/>
+        </w:rPr>
+      </w:pPr>
+      <w:r>
+        <w:rPr>
+          <w:rFonts w:ascii="Times New Roman" w:hAnsi="Times New Roman" w:cs="Times New Roman"/>
+          <w:lang w:val="en-US"/>
+        </w:rPr>
+        <w:t xml:space="preserve">git remote add origin </w:t>
+      </w:r>
+      <w:hyperlink r:id="rId6" w:history="1">
+        <w:r>
+          <w:rPr>
+            <w:rStyle w:val="Hyperlink"/>
+            <w:rFonts w:ascii="Times New Roman" w:hAnsi="Times New Roman" w:cs="Times New Roman"/>
+            <w:lang w:val="en-US"/>
+          </w:rPr>
+          <w:t>https://github.com/seu-usuario/estudos-git-github.git</w:t>
+        </w:r>
+      </w:hyperlink>
+    </w:p>
+    <w:p>
+      <w:pPr>
+        <w:rPr>
+          <w:rFonts w:ascii="Times New Roman" w:hAnsi="Times New Roman" w:cs="Times New Roman"/>
+        </w:rPr>
+      </w:pPr>
+      <w:r>
+        <w:rPr>
+          <w:rStyle w:val="Forte"/>
+          <w:rFonts w:ascii="Times New Roman" w:hAnsi="Times New Roman" w:cs="Times New Roman"/>
+        </w:rPr>
+        <w:t xml:space="preserve">Se já tiver um </w:t>
+      </w:r>
+      <w:proofErr w:type="spellStart"/>
+      <w:r>
+        <w:rPr>
+          <w:rStyle w:val="Forte"/>
+          <w:rFonts w:ascii="Times New Roman" w:hAnsi="Times New Roman" w:cs="Times New Roman"/>
+        </w:rPr>
+        <w:t>origin</w:t>
+      </w:r>
+      <w:proofErr w:type="spellEnd"/>
+      <w:r>
+        <w:rPr>
+          <w:rStyle w:val="Forte"/>
+          <w:rFonts w:ascii="Times New Roman" w:hAnsi="Times New Roman" w:cs="Times New Roman"/>
+        </w:rPr>
+        <w:t xml:space="preserve"> configurado</w:t>
+      </w:r>
+      <w:r>
+        <w:rPr>
+          <w:rFonts w:ascii="Times New Roman" w:hAnsi="Times New Roman" w:cs="Times New Roman"/>
+        </w:rPr>
+        <w:t>, use:</w:t>
+      </w:r>
+    </w:p>
+    <w:p>
+      <w:pPr>
+        <w:rPr>
+          <w:rFonts w:ascii="Times New Roman" w:hAnsi="Times New Roman" w:cs="Times New Roman"/>
+          <w:lang w:val="en-US"/>
+        </w:rPr>
+      </w:pPr>
+      <w:r>
+        <w:rPr>
+          <w:rFonts w:ascii="Times New Roman" w:hAnsi="Times New Roman" w:cs="Times New Roman"/>
+          <w:lang w:val="en-US"/>
+        </w:rPr>
+        <w:lastRenderedPageBreak/>
+        <w:t>git remote set-</w:t>
+      </w:r>
+      <w:proofErr w:type="spellStart"/>
+      <w:r>
+        <w:rPr>
+          <w:rFonts w:ascii="Times New Roman" w:hAnsi="Times New Roman" w:cs="Times New Roman"/>
+          <w:lang w:val="en-US"/>
+        </w:rPr>
+        <w:t>url</w:t>
+      </w:r>
+      <w:proofErr w:type="spellEnd"/>
+      <w:r>
+        <w:rPr>
+          <w:rFonts w:ascii="Times New Roman" w:hAnsi="Times New Roman" w:cs="Times New Roman"/>
+          <w:lang w:val="en-US"/>
+        </w:rPr>
+        <w:t xml:space="preserve"> origin </w:t>
+      </w:r>
+      <w:hyperlink r:id="rId7" w:history="1">
+        <w:r>
+          <w:rPr>
+            <w:rStyle w:val="Hyperlink"/>
+            <w:rFonts w:ascii="Times New Roman" w:hAnsi="Times New Roman" w:cs="Times New Roman"/>
+            <w:lang w:val="en-US"/>
+          </w:rPr>
+          <w:t>https://github.com/seu-usuario/estudos-git-github.git</w:t>
+        </w:r>
+      </w:hyperlink>
+    </w:p>
+    <w:p>
+      <w:pPr>
+        <w:rPr>
+          <w:rFonts w:ascii="Times New Roman" w:hAnsi="Times New Roman" w:cs="Times New Roman"/>
+        </w:rPr>
+      </w:pPr>
+      <w:proofErr w:type="gramStart"/>
+      <w:r>
+        <w:rPr>
+          <w:rFonts w:ascii="Segoe UI Emoji" w:hAnsi="Segoe UI Emoji" w:cs="Segoe UI Emoji"/>
+        </w:rPr>
+        <w:t>📤</w:t>
+      </w:r>
+      <w:r>
+        <w:rPr>
+          <w:rFonts w:ascii="Times New Roman" w:hAnsi="Times New Roman" w:cs="Times New Roman"/>
+        </w:rPr>
+        <w:t xml:space="preserve"> Suba</w:t>
+      </w:r>
+      <w:proofErr w:type="gramEnd"/>
+      <w:r>
+        <w:rPr>
+          <w:rFonts w:ascii="Times New Roman" w:hAnsi="Times New Roman" w:cs="Times New Roman"/>
+        </w:rPr>
+        <w:t xml:space="preserve"> o projeto pro GitHub:</w:t>
+      </w:r>
+    </w:p>
+    <w:p>
+      <w:pPr>
+        <w:rPr>
+          <w:rFonts w:ascii="Times New Roman" w:hAnsi="Times New Roman" w:cs="Times New Roman"/>
+        </w:rPr>
+      </w:pPr>
+      <w:proofErr w:type="spellStart"/>
+      <w:r>
+        <w:rPr>
+          <w:rFonts w:ascii="Times New Roman" w:hAnsi="Times New Roman" w:cs="Times New Roman"/>
+        </w:rPr>
+        <w:t>git</w:t>
+      </w:r>
+      <w:proofErr w:type="spellEnd"/>
+      <w:r>
+        <w:rPr>
+          <w:rFonts w:ascii="Times New Roman" w:hAnsi="Times New Roman" w:cs="Times New Roman"/>
+        </w:rPr>
+        <w:t xml:space="preserve"> </w:t>
+      </w:r>
+      <w:proofErr w:type="spellStart"/>
+      <w:r>
+        <w:rPr>
+          <w:rFonts w:ascii="Times New Roman" w:hAnsi="Times New Roman" w:cs="Times New Roman"/>
+        </w:rPr>
+        <w:t>push</w:t>
+      </w:r>
+      <w:proofErr w:type="spellEnd"/>
+      <w:r>
+        <w:rPr>
+          <w:rFonts w:ascii="Times New Roman" w:hAnsi="Times New Roman" w:cs="Times New Roman"/>
+        </w:rPr>
+        <w:t xml:space="preserve"> -u </w:t>
+      </w:r>
+      <w:proofErr w:type="spellStart"/>
+      <w:r>
+        <w:rPr>
+          <w:rFonts w:ascii="Times New Roman" w:hAnsi="Times New Roman" w:cs="Times New Roman"/>
+        </w:rPr>
+        <w:t>origin</w:t>
+      </w:r>
+      <w:proofErr w:type="spellEnd"/>
+      <w:r>
+        <w:rPr>
+          <w:rFonts w:ascii="Times New Roman" w:hAnsi="Times New Roman" w:cs="Times New Roman"/>
+        </w:rPr>
+        <w:t xml:space="preserve"> master</w:t>
+      </w:r>
+    </w:p>
+    <w:p>
+      <w:pPr>
+        <w:pStyle w:val="Ttulo3"/>
+        <w:rPr>
+          <w:sz w:val="24"/>
+          <w:szCs w:val="24"/>
+        </w:rPr>
+      </w:pPr>
+      <w:r>
+        <w:rPr>
+          <w:rFonts w:ascii="Segoe UI Emoji" w:hAnsi="Segoe UI Emoji" w:cs="Segoe UI Emoji"/>
+          <w:sz w:val="24"/>
+          <w:szCs w:val="24"/>
+        </w:rPr>
+        <w:t>✅</w:t>
+      </w:r>
+      <w:r>
+        <w:rPr>
+          <w:sz w:val="24"/>
+          <w:szCs w:val="24"/>
+        </w:rPr>
+        <w:t xml:space="preserve"> Pronto! Agora seu projeto estará online no GitHub</w:t>
+      </w:r>
+    </w:p>
+    <w:p>
+      <w:pPr>
+        <w:spacing w:before="100" w:beforeAutospacing="1" w:after="100" w:afterAutospacing="1"/>
+        <w:rPr>
+          <w:rFonts w:ascii="Times New Roman" w:hAnsi="Times New Roman" w:cs="Times New Roman"/>
+        </w:rPr>
+      </w:pPr>
+      <w:r>
+        <w:rPr>
+          <w:rFonts w:ascii="Times New Roman" w:hAnsi="Times New Roman" w:cs="Times New Roman"/>
+        </w:rPr>
+        <w:t xml:space="preserve">Você pode acessar no navegador, compartilhar o link e usar como </w:t>
+      </w:r>
+      <w:r>
+        <w:rPr>
+          <w:rStyle w:val="Forte"/>
+          <w:rFonts w:ascii="Times New Roman" w:hAnsi="Times New Roman" w:cs="Times New Roman"/>
+        </w:rPr>
+        <w:t>portfólio</w:t>
+      </w:r>
+      <w:r>
+        <w:rPr>
+          <w:rFonts w:ascii="Times New Roman" w:hAnsi="Times New Roman" w:cs="Times New Roman"/>
+        </w:rPr>
+        <w:t>!</w:t>
+      </w:r>
+    </w:p>
+    <w:p>
+      <w:pPr>
+        <w:pStyle w:val="Ttulo3"/>
+        <w:rPr>
+          <w:sz w:val="24"/>
+          <w:szCs w:val="24"/>
+        </w:rPr>
+      </w:pPr>
+      <w:r>
+        <w:rPr>
+          <w:sz w:val="24"/>
+          <w:szCs w:val="24"/>
+        </w:rPr>
+        <w:t xml:space="preserve">25. </w:t>
+      </w:r>
+      <w:proofErr w:type="spellStart"/>
+      <w:r>
+        <w:rPr>
+          <w:rStyle w:val="CdigoHTML"/>
+          <w:rFonts w:ascii="Times New Roman" w:hAnsi="Times New Roman" w:cs="Times New Roman"/>
+          <w:sz w:val="24"/>
+          <w:szCs w:val="24"/>
+        </w:rPr>
+        <w:t>git</w:t>
+      </w:r>
+      <w:proofErr w:type="spellEnd"/>
+      <w:r>
+        <w:rPr>
+          <w:rStyle w:val="CdigoHTML"/>
+          <w:rFonts w:ascii="Times New Roman" w:hAnsi="Times New Roman" w:cs="Times New Roman"/>
+          <w:sz w:val="24"/>
+          <w:szCs w:val="24"/>
+        </w:rPr>
+        <w:t xml:space="preserve"> </w:t>
+      </w:r>
+      <w:proofErr w:type="spellStart"/>
+      <w:r>
+        <w:rPr>
+          <w:rStyle w:val="CdigoHTML"/>
+          <w:rFonts w:ascii="Times New Roman" w:hAnsi="Times New Roman" w:cs="Times New Roman"/>
+          <w:sz w:val="24"/>
+          <w:szCs w:val="24"/>
+        </w:rPr>
+        <w:t>remote</w:t>
+      </w:r>
+      <w:proofErr w:type="spellEnd"/>
+      <w:r>
+        <w:rPr>
+          <w:rStyle w:val="CdigoHTML"/>
+          <w:rFonts w:ascii="Times New Roman" w:hAnsi="Times New Roman" w:cs="Times New Roman"/>
+          <w:sz w:val="24"/>
+          <w:szCs w:val="24"/>
+        </w:rPr>
+        <w:t xml:space="preserve"> </w:t>
+      </w:r>
+      <w:proofErr w:type="spellStart"/>
+      <w:r>
+        <w:rPr>
+          <w:rStyle w:val="CdigoHTML"/>
+          <w:rFonts w:ascii="Times New Roman" w:hAnsi="Times New Roman" w:cs="Times New Roman"/>
+          <w:sz w:val="24"/>
+          <w:szCs w:val="24"/>
+        </w:rPr>
+        <w:t>add</w:t>
+      </w:r>
+      <w:proofErr w:type="spellEnd"/>
+      <w:r>
+        <w:rPr>
+          <w:rStyle w:val="CdigoHTML"/>
+          <w:rFonts w:ascii="Times New Roman" w:hAnsi="Times New Roman" w:cs="Times New Roman"/>
+          <w:sz w:val="24"/>
+          <w:szCs w:val="24"/>
+        </w:rPr>
+        <w:t xml:space="preserve"> </w:t>
+      </w:r>
+      <w:proofErr w:type="spellStart"/>
+      <w:r>
+        <w:rPr>
+          <w:rStyle w:val="CdigoHTML"/>
+          <w:rFonts w:ascii="Times New Roman" w:hAnsi="Times New Roman" w:cs="Times New Roman"/>
+          <w:sz w:val="24"/>
+          <w:szCs w:val="24"/>
+        </w:rPr>
+        <w:t>origin</w:t>
+      </w:r>
+      <w:proofErr w:type="spellEnd"/>
+      <w:r>
+        <w:rPr>
+          <w:rStyle w:val="CdigoHTML"/>
+          <w:rFonts w:ascii="Times New Roman" w:hAnsi="Times New Roman" w:cs="Times New Roman"/>
+          <w:sz w:val="24"/>
+          <w:szCs w:val="24"/>
+        </w:rPr>
+        <w:t xml:space="preserve"> URL</w:t>
+      </w:r>
+    </w:p>
+    <w:p>
+      <w:pPr>
+        <w:spacing w:before="100" w:beforeAutospacing="1" w:after="100" w:afterAutospacing="1"/>
+        <w:rPr>
+          <w:rFonts w:ascii="Times New Roman" w:hAnsi="Times New Roman" w:cs="Times New Roman"/>
+        </w:rPr>
+      </w:pPr>
+      <w:proofErr w:type="gramStart"/>
+      <w:r>
+        <w:rPr>
+          <w:rFonts w:ascii="Segoe UI Emoji" w:hAnsi="Segoe UI Emoji" w:cs="Segoe UI Emoji"/>
+        </w:rPr>
+        <w:t>📌</w:t>
+      </w:r>
+      <w:r>
+        <w:rPr>
+          <w:rFonts w:ascii="Times New Roman" w:hAnsi="Times New Roman" w:cs="Times New Roman"/>
+        </w:rPr>
+        <w:t xml:space="preserve"> Conecta</w:t>
+      </w:r>
+      <w:proofErr w:type="gramEnd"/>
+      <w:r>
+        <w:rPr>
+          <w:rFonts w:ascii="Times New Roman" w:hAnsi="Times New Roman" w:cs="Times New Roman"/>
+        </w:rPr>
+        <w:t xml:space="preserve"> seu repositório local a um repositório remoto (no GitHub).</w:t>
+      </w:r>
+      <w:r>
+        <w:rPr>
+          <w:rFonts w:ascii="Times New Roman" w:hAnsi="Times New Roman" w:cs="Times New Roman"/>
+        </w:rPr>
+        <w:br/>
+      </w:r>
+      <w:r>
+        <w:rPr>
+          <w:rFonts w:ascii="Segoe UI Emoji" w:hAnsi="Segoe UI Emoji" w:cs="Segoe UI Emoji"/>
+        </w:rPr>
+        <w:t>💡</w:t>
+      </w:r>
+      <w:r>
+        <w:rPr>
+          <w:rFonts w:ascii="Times New Roman" w:hAnsi="Times New Roman" w:cs="Times New Roman"/>
+        </w:rPr>
+        <w:t xml:space="preserve"> A URL pode ser HTTPS ou SSH.</w:t>
+      </w:r>
+    </w:p>
+    <w:p>
+      <w:pPr>
+        <w:spacing w:after="0"/>
+        <w:rPr>
+          <w:rFonts w:ascii="Times New Roman" w:hAnsi="Times New Roman" w:cs="Times New Roman"/>
+        </w:rPr>
+      </w:pPr>
+      <w:r>
+        <w:rPr>
+          <w:rFonts w:ascii="Times New Roman" w:hAnsi="Times New Roman" w:cs="Times New Roman"/>
+        </w:rPr>
+        <w:pict w14:anchorId="596649E8">
+          <v:rect id="_x0000_i1040" style="width:0;height:1.5pt" o:hralign="center" o:hrstd="t" o:hr="t" fillcolor="#a0a0a0" stroked="f"/>
+        </w:pict>
+      </w:r>
+    </w:p>
+    <w:p>
+      <w:pPr>
+        <w:pStyle w:val="Ttulo3"/>
+        <w:rPr>
+          <w:sz w:val="24"/>
+          <w:szCs w:val="24"/>
+        </w:rPr>
+      </w:pPr>
+      <w:r>
+        <w:rPr>
+          <w:sz w:val="24"/>
+          <w:szCs w:val="24"/>
+        </w:rPr>
+        <w:t xml:space="preserve">26. </w:t>
+      </w:r>
+      <w:proofErr w:type="spellStart"/>
+      <w:r>
+        <w:rPr>
+          <w:rStyle w:val="CdigoHTML"/>
+          <w:rFonts w:ascii="Times New Roman" w:hAnsi="Times New Roman" w:cs="Times New Roman"/>
+          <w:sz w:val="24"/>
+          <w:szCs w:val="24"/>
+        </w:rPr>
+        <w:t>git</w:t>
+      </w:r>
+      <w:proofErr w:type="spellEnd"/>
+      <w:r>
+        <w:rPr>
+          <w:rStyle w:val="CdigoHTML"/>
+          <w:rFonts w:ascii="Times New Roman" w:hAnsi="Times New Roman" w:cs="Times New Roman"/>
+          <w:sz w:val="24"/>
+          <w:szCs w:val="24"/>
+        </w:rPr>
+        <w:t xml:space="preserve"> </w:t>
+      </w:r>
+      <w:proofErr w:type="spellStart"/>
+      <w:r>
+        <w:rPr>
+          <w:rStyle w:val="CdigoHTML"/>
+          <w:rFonts w:ascii="Times New Roman" w:hAnsi="Times New Roman" w:cs="Times New Roman"/>
+          <w:sz w:val="24"/>
+          <w:szCs w:val="24"/>
+        </w:rPr>
+        <w:t>push</w:t>
+      </w:r>
+      <w:proofErr w:type="spellEnd"/>
+      <w:r>
+        <w:rPr>
+          <w:rStyle w:val="CdigoHTML"/>
+          <w:rFonts w:ascii="Times New Roman" w:hAnsi="Times New Roman" w:cs="Times New Roman"/>
+          <w:sz w:val="24"/>
+          <w:szCs w:val="24"/>
+        </w:rPr>
+        <w:t xml:space="preserve"> -u </w:t>
+      </w:r>
+      <w:proofErr w:type="spellStart"/>
+      <w:r>
+        <w:rPr>
+          <w:rStyle w:val="CdigoHTML"/>
+          <w:rFonts w:ascii="Times New Roman" w:hAnsi="Times New Roman" w:cs="Times New Roman"/>
+          <w:sz w:val="24"/>
+          <w:szCs w:val="24"/>
+        </w:rPr>
+        <w:t>origin</w:t>
+      </w:r>
+      <w:proofErr w:type="spellEnd"/>
+      <w:r>
+        <w:rPr>
+          <w:rStyle w:val="CdigoHTML"/>
+          <w:rFonts w:ascii="Times New Roman" w:hAnsi="Times New Roman" w:cs="Times New Roman"/>
+          <w:sz w:val="24"/>
+          <w:szCs w:val="24"/>
+        </w:rPr>
+        <w:t xml:space="preserve"> nome-da-</w:t>
+      </w:r>
+      <w:proofErr w:type="spellStart"/>
+      <w:r>
+        <w:rPr>
+          <w:rStyle w:val="CdigoHTML"/>
+          <w:rFonts w:ascii="Times New Roman" w:hAnsi="Times New Roman" w:cs="Times New Roman"/>
+          <w:sz w:val="24"/>
+          <w:szCs w:val="24"/>
+        </w:rPr>
+        <w:t>branch</w:t>
+      </w:r>
+      <w:proofErr w:type="spellEnd"/>
+    </w:p>
+    <w:p>
+      <w:pPr>
+        <w:spacing w:before="100" w:beforeAutospacing="1" w:after="100" w:afterAutospacing="1"/>
+        <w:rPr>
+          <w:rFonts w:ascii="Times New Roman" w:hAnsi="Times New Roman" w:cs="Times New Roman"/>
+        </w:rPr>
+      </w:pPr>
+      <w:proofErr w:type="gramStart"/>
+      <w:r>
+        <w:rPr>
+          <w:rFonts w:ascii="Segoe UI Emoji" w:hAnsi="Segoe UI Emoji" w:cs="Segoe UI Emoji"/>
+        </w:rPr>
+        <w:t>📌</w:t>
+      </w:r>
+      <w:r>
+        <w:rPr>
+          <w:rFonts w:ascii="Times New Roman" w:hAnsi="Times New Roman" w:cs="Times New Roman"/>
+        </w:rPr>
+        <w:t xml:space="preserve"> Envia</w:t>
+      </w:r>
+      <w:proofErr w:type="gramEnd"/>
+      <w:r>
+        <w:rPr>
+          <w:rFonts w:ascii="Times New Roman" w:hAnsi="Times New Roman" w:cs="Times New Roman"/>
+        </w:rPr>
+        <w:t xml:space="preserve"> os </w:t>
+      </w:r>
+      <w:proofErr w:type="spellStart"/>
+      <w:r>
+        <w:rPr>
+          <w:rFonts w:ascii="Times New Roman" w:hAnsi="Times New Roman" w:cs="Times New Roman"/>
+        </w:rPr>
+        <w:t>commits</w:t>
+      </w:r>
+      <w:proofErr w:type="spellEnd"/>
+      <w:r>
+        <w:rPr>
+          <w:rFonts w:ascii="Times New Roman" w:hAnsi="Times New Roman" w:cs="Times New Roman"/>
+        </w:rPr>
+        <w:t xml:space="preserve"> da sua </w:t>
+      </w:r>
+      <w:proofErr w:type="spellStart"/>
+      <w:r>
+        <w:rPr>
+          <w:rFonts w:ascii="Times New Roman" w:hAnsi="Times New Roman" w:cs="Times New Roman"/>
+        </w:rPr>
+        <w:t>branch</w:t>
+      </w:r>
+      <w:proofErr w:type="spellEnd"/>
+      <w:r>
+        <w:rPr>
+          <w:rFonts w:ascii="Times New Roman" w:hAnsi="Times New Roman" w:cs="Times New Roman"/>
+        </w:rPr>
+        <w:t xml:space="preserve"> local para o GitHub.</w:t>
+      </w:r>
+      <w:r>
+        <w:rPr>
+          <w:rFonts w:ascii="Times New Roman" w:hAnsi="Times New Roman" w:cs="Times New Roman"/>
+        </w:rPr>
+        <w:br/>
+      </w:r>
+      <w:r>
+        <w:rPr>
+          <w:rFonts w:ascii="Segoe UI Emoji" w:hAnsi="Segoe UI Emoji" w:cs="Segoe UI Emoji"/>
+        </w:rPr>
+        <w:t>💡</w:t>
+      </w:r>
+      <w:r>
+        <w:rPr>
+          <w:rFonts w:ascii="Times New Roman" w:hAnsi="Times New Roman" w:cs="Times New Roman"/>
+        </w:rPr>
+        <w:t xml:space="preserve"> O </w:t>
+      </w:r>
+      <w:r>
+        <w:rPr>
+          <w:rStyle w:val="CdigoHTML"/>
+          <w:rFonts w:ascii="Times New Roman" w:eastAsiaTheme="minorHAnsi" w:hAnsi="Times New Roman" w:cs="Times New Roman"/>
+          <w:sz w:val="24"/>
+          <w:szCs w:val="24"/>
+        </w:rPr>
+        <w:t>-u</w:t>
+      </w:r>
+      <w:r>
+        <w:rPr>
+          <w:rFonts w:ascii="Times New Roman" w:hAnsi="Times New Roman" w:cs="Times New Roman"/>
+        </w:rPr>
+        <w:t xml:space="preserve"> salva essa referência para os próximos </w:t>
+      </w:r>
+      <w:proofErr w:type="spellStart"/>
+      <w:r>
+        <w:rPr>
+          <w:rFonts w:ascii="Times New Roman" w:hAnsi="Times New Roman" w:cs="Times New Roman"/>
+        </w:rPr>
+        <w:t>pushs</w:t>
+      </w:r>
+      <w:proofErr w:type="spellEnd"/>
+      <w:r>
+        <w:rPr>
+          <w:rFonts w:ascii="Times New Roman" w:hAnsi="Times New Roman" w:cs="Times New Roman"/>
+        </w:rPr>
+        <w:t>.</w:t>
+      </w:r>
+    </w:p>
+    <w:p>
+      <w:pPr>
+        <w:spacing w:after="0"/>
+        <w:rPr>
+          <w:rFonts w:ascii="Times New Roman" w:hAnsi="Times New Roman" w:cs="Times New Roman"/>
+        </w:rPr>
+      </w:pPr>
+      <w:r>
+        <w:rPr>
+          <w:rFonts w:ascii="Times New Roman" w:hAnsi="Times New Roman" w:cs="Times New Roman"/>
+        </w:rPr>
+        <w:pict w14:anchorId="442E3D7F">
+          <v:rect id="_x0000_i1041" style="width:0;height:1.5pt" o:hralign="center" o:hrstd="t" o:hr="t" fillcolor="#a0a0a0" stroked="f"/>
+        </w:pict>
+      </w:r>
+    </w:p>
+    <w:p>
+      <w:pPr>
+        <w:pStyle w:val="Ttulo3"/>
+        <w:rPr>
+          <w:sz w:val="24"/>
+          <w:szCs w:val="24"/>
+          <w:lang w:val="en-US"/>
+        </w:rPr>
+      </w:pPr>
+      <w:r>
+        <w:rPr>
+          <w:sz w:val="24"/>
+          <w:szCs w:val="24"/>
+          <w:lang w:val="en-US"/>
+        </w:rPr>
+        <w:t xml:space="preserve">27. </w:t>
+      </w:r>
+      <w:r>
+        <w:rPr>
+          <w:rStyle w:val="CdigoHTML"/>
+          <w:rFonts w:ascii="Times New Roman" w:hAnsi="Times New Roman" w:cs="Times New Roman"/>
+          <w:sz w:val="24"/>
+          <w:szCs w:val="24"/>
+          <w:lang w:val="en-US"/>
+        </w:rPr>
+        <w:t>git remote set-</w:t>
+      </w:r>
+      <w:proofErr w:type="spellStart"/>
+      <w:r>
+        <w:rPr>
+          <w:rStyle w:val="CdigoHTML"/>
+          <w:rFonts w:ascii="Times New Roman" w:hAnsi="Times New Roman" w:cs="Times New Roman"/>
+          <w:sz w:val="24"/>
+          <w:szCs w:val="24"/>
+          <w:lang w:val="en-US"/>
+        </w:rPr>
+        <w:t>url</w:t>
+      </w:r>
+      <w:proofErr w:type="spellEnd"/>
+      <w:r>
+        <w:rPr>
+          <w:rStyle w:val="CdigoHTML"/>
+          <w:rFonts w:ascii="Times New Roman" w:hAnsi="Times New Roman" w:cs="Times New Roman"/>
+          <w:sz w:val="24"/>
+          <w:szCs w:val="24"/>
+          <w:lang w:val="en-US"/>
+        </w:rPr>
+        <w:t xml:space="preserve"> origin nova-</w:t>
+      </w:r>
+      <w:proofErr w:type="spellStart"/>
+      <w:r>
+        <w:rPr>
+          <w:rStyle w:val="CdigoHTML"/>
+          <w:rFonts w:ascii="Times New Roman" w:hAnsi="Times New Roman" w:cs="Times New Roman"/>
+          <w:sz w:val="24"/>
+          <w:szCs w:val="24"/>
+          <w:lang w:val="en-US"/>
+        </w:rPr>
+        <w:t>url</w:t>
+      </w:r>
+      <w:proofErr w:type="spellEnd"/>
+    </w:p>
+    <w:p>
+      <w:pPr>
+        <w:spacing w:before="100" w:beforeAutospacing="1" w:after="100" w:afterAutospacing="1"/>
+        <w:rPr>
+          <w:rFonts w:ascii="Times New Roman" w:hAnsi="Times New Roman" w:cs="Times New Roman"/>
+        </w:rPr>
+      </w:pPr>
+      <w:r>
+        <w:rPr>
+          <w:rFonts w:ascii="Segoe UI Emoji" w:hAnsi="Segoe UI Emoji" w:cs="Segoe UI Emoji"/>
+        </w:rPr>
+        <w:t>📌</w:t>
+      </w:r>
+      <w:r>
+        <w:rPr>
+          <w:rFonts w:ascii="Times New Roman" w:hAnsi="Times New Roman" w:cs="Times New Roman"/>
+        </w:rPr>
+        <w:t xml:space="preserve"> Atualiza a URL do repositório remoto se precisar corrigir ou trocar.</w:t>
+      </w:r>
+    </w:p>
+    <w:p>
+      <w:pPr>
+        <w:pStyle w:val="Ttulo2"/>
+        <w:rPr>
+          <w:rFonts w:ascii="Segoe UI Emoji" w:hAnsi="Segoe UI Emoji" w:cs="Segoe UI Emoji"/>
+        </w:rPr>
+      </w:pPr>
+    </w:p>
+    <w:p>
+      <w:pPr>
+        <w:pStyle w:val="Ttulo2"/>
+        <w:rPr>
+          <w:rFonts w:ascii="Segoe UI Emoji" w:hAnsi="Segoe UI Emoji" w:cs="Segoe UI Emoji"/>
+        </w:rPr>
+      </w:pPr>
+    </w:p>
+    <w:p>
+      <w:pPr>
+        <w:pStyle w:val="Ttulo2"/>
+        <w:rPr>
+          <w:rFonts w:ascii="Segoe UI Emoji" w:hAnsi="Segoe UI Emoji" w:cs="Segoe UI Emoji"/>
+        </w:rPr>
+      </w:pPr>
+    </w:p>
+    <w:p>
+      <w:pPr>
+        <w:pStyle w:val="Ttulo2"/>
+      </w:pPr>
+      <w:r>
+        <w:rPr>
+          <w:rFonts w:ascii="Segoe UI Emoji" w:hAnsi="Segoe UI Emoji" w:cs="Segoe UI Emoji"/>
+        </w:rPr>
+        <w:t>✅</w:t>
+      </w:r>
+      <w:r>
+        <w:t xml:space="preserve"> 2. Precisa mudar a </w:t>
+      </w:r>
+      <w:proofErr w:type="spellStart"/>
+      <w:r>
+        <w:rPr>
+          <w:b/>
+          <w:bCs/>
+        </w:rPr>
+        <w:t>branch</w:t>
+      </w:r>
+      <w:proofErr w:type="spellEnd"/>
+      <w:r>
+        <w:t xml:space="preserve"> de </w:t>
+      </w:r>
+      <w:r>
+        <w:rPr>
+          <w:rStyle w:val="CdigoHTML"/>
+          <w:rFonts w:eastAsiaTheme="majorEastAsia"/>
+        </w:rPr>
+        <w:t>master</w:t>
+      </w:r>
+      <w:r>
+        <w:t xml:space="preserve"> para </w:t>
+      </w:r>
+      <w:proofErr w:type="spellStart"/>
+      <w:r>
+        <w:rPr>
+          <w:rStyle w:val="CdigoHTML"/>
+          <w:rFonts w:eastAsiaTheme="majorEastAsia"/>
+          <w:b/>
+          <w:bCs/>
+          <w:u w:val="single"/>
+        </w:rPr>
+        <w:t>main</w:t>
+      </w:r>
+      <w:proofErr w:type="spellEnd"/>
+      <w:r>
+        <w:t>?</w:t>
+      </w:r>
+    </w:p>
+    <w:p>
+      <w:pPr>
+        <w:pStyle w:val="Ttulo3"/>
+      </w:pPr>
+      <w:r>
+        <w:rPr>
+          <w:rFonts w:ascii="Segoe UI Emoji" w:hAnsi="Segoe UI Emoji" w:cs="Segoe UI Emoji"/>
+        </w:rPr>
+        <w:t>🧠</w:t>
+      </w:r>
+      <w:r>
+        <w:t xml:space="preserve"> Resposta curta: </w:t>
+      </w:r>
+      <w:r>
+        <w:rPr>
+          <w:rStyle w:val="Forte"/>
+          <w:b/>
+          <w:bCs/>
+        </w:rPr>
+        <w:t>não é obrigatório</w:t>
+      </w:r>
+      <w:r>
+        <w:t xml:space="preserve">, mas é </w:t>
+      </w:r>
+      <w:r>
+        <w:rPr>
+          <w:rStyle w:val="Forte"/>
+          <w:b/>
+          <w:bCs/>
+        </w:rPr>
+        <w:t>recomendado</w:t>
+      </w:r>
+      <w:r>
+        <w:t>.</w:t>
+      </w:r>
+    </w:p>
+    <w:p>
+      <w:r>
+        <w:pict w14:anchorId="3F262E7F">
+          <v:rect id="_x0000_i1058" style="width:0;height:1.5pt" o:hralign="center" o:hrstd="t" o:hr="t" fillcolor="#a0a0a0" stroked="f"/>
+        </w:pict>
+      </w:r>
+    </w:p>
+    <w:p>
+      <w:pPr>
+        <w:pStyle w:val="Ttulo3"/>
+      </w:pPr>
+      <w:r>
+        <w:rPr>
+          <w:rFonts w:ascii="Segoe UI Emoji" w:hAnsi="Segoe UI Emoji" w:cs="Segoe UI Emoji"/>
+        </w:rPr>
+        <w:t>📝</w:t>
+      </w:r>
+      <w:r>
+        <w:t xml:space="preserve"> Explicação:</w:t>
+      </w:r>
+    </w:p>
+    <w:p>
+      <w:pPr>
+        <w:numPr>
+          <w:ilvl w:val="0"/>
+          <w:numId w:val="4"/>
+        </w:numPr>
+        <w:spacing w:before="100" w:beforeAutospacing="1" w:after="100" w:afterAutospacing="1" w:line="240" w:lineRule="auto"/>
+      </w:pPr>
+      <w:r>
+        <w:t xml:space="preserve">Antigamente, o </w:t>
+      </w:r>
+      <w:proofErr w:type="spellStart"/>
+      <w:r>
+        <w:t>Git</w:t>
+      </w:r>
+      <w:proofErr w:type="spellEnd"/>
+      <w:r>
+        <w:t xml:space="preserve"> usava </w:t>
+      </w:r>
+      <w:r>
+        <w:rPr>
+          <w:rStyle w:val="CdigoHTML"/>
           <w:rFonts w:eastAsiaTheme="minorHAnsi"/>
         </w:rPr>
         <w:t>master</w:t>
       </w:r>
       <w:r>
-        <w:t>).</w:t>
+        <w:t xml:space="preserve"> como nome padrão da primeira </w:t>
+      </w:r>
+      <w:proofErr w:type="spellStart"/>
+      <w:r>
+        <w:t>branch</w:t>
+      </w:r>
+      <w:proofErr w:type="spellEnd"/>
+      <w:r>
+        <w:t>.</w:t>
+      </w:r>
+    </w:p>
+    <w:p>
+      <w:pPr>
+        <w:numPr>
+          <w:ilvl w:val="0"/>
+          <w:numId w:val="4"/>
+        </w:numPr>
+        <w:spacing w:before="100" w:beforeAutospacing="1" w:after="100" w:afterAutospacing="1" w:line="240" w:lineRule="auto"/>
+      </w:pPr>
+      <w:r>
+        <w:t xml:space="preserve">Hoje, o padrão mudou para </w:t>
+      </w:r>
+      <w:proofErr w:type="spellStart"/>
+      <w:r>
+        <w:rPr>
+          <w:rStyle w:val="CdigoHTML"/>
+          <w:rFonts w:eastAsiaTheme="minorHAnsi"/>
+        </w:rPr>
+        <w:t>main</w:t>
+      </w:r>
+      <w:proofErr w:type="spellEnd"/>
+      <w:r>
+        <w:t xml:space="preserve"> (mais neutro e moderno).</w:t>
+      </w:r>
+    </w:p>
+    <w:p>
+      <w:pPr>
+        <w:numPr>
+          <w:ilvl w:val="0"/>
+          <w:numId w:val="4"/>
+        </w:numPr>
+        <w:spacing w:before="100" w:beforeAutospacing="1" w:after="100" w:afterAutospacing="1" w:line="240" w:lineRule="auto"/>
+      </w:pPr>
+      <w:r>
+        <w:t xml:space="preserve">O GitHub já cria repositórios novos com </w:t>
+      </w:r>
+      <w:proofErr w:type="spellStart"/>
+      <w:r>
+        <w:rPr>
+          <w:rStyle w:val="CdigoHTML"/>
+          <w:rFonts w:eastAsiaTheme="minorHAnsi"/>
+        </w:rPr>
+        <w:t>main</w:t>
+      </w:r>
+      <w:proofErr w:type="spellEnd"/>
+      <w:r>
+        <w:t>.</w:t>
+      </w:r>
+    </w:p>
+    <w:p>
+      <w:pPr>
+        <w:spacing w:after="0"/>
+      </w:pPr>
+      <w:r>
+        <w:pict w14:anchorId="36D2A53D">
+          <v:rect id="_x0000_i1059" style="width:0;height:1.5pt" o:hralign="center" o:hrstd="t" o:hr="t" fillcolor="#a0a0a0" stroked="f"/>
+        </w:pict>
+      </w:r>
+    </w:p>
+    <w:p>
+      <w:pPr>
+        <w:pStyle w:val="Ttulo3"/>
+      </w:pPr>
+      <w:r>
+        <w:rPr>
+          <w:rFonts w:ascii="Segoe UI Emoji" w:hAnsi="Segoe UI Emoji" w:cs="Segoe UI Emoji"/>
+        </w:rPr>
+        <w:lastRenderedPageBreak/>
+        <w:t>✅</w:t>
+      </w:r>
+      <w:r>
+        <w:t xml:space="preserve"> Vantagens de usar </w:t>
+      </w:r>
+      <w:proofErr w:type="spellStart"/>
+      <w:r>
+        <w:rPr>
+          <w:rStyle w:val="CdigoHTML"/>
+        </w:rPr>
+        <w:t>main</w:t>
+      </w:r>
+      <w:proofErr w:type="spellEnd"/>
+      <w:r>
+        <w:t>:</w:t>
+      </w:r>
+    </w:p>
+    <w:p>
+      <w:pPr>
+        <w:numPr>
+          <w:ilvl w:val="0"/>
+          <w:numId w:val="5"/>
+        </w:numPr>
+        <w:spacing w:before="100" w:beforeAutospacing="1" w:after="100" w:afterAutospacing="1" w:line="240" w:lineRule="auto"/>
+      </w:pPr>
+      <w:r>
+        <w:t>Evita confusões quando você clona repositórios modernos</w:t>
+      </w:r>
+    </w:p>
+    <w:p>
+      <w:pPr>
+        <w:numPr>
+          <w:ilvl w:val="0"/>
+          <w:numId w:val="5"/>
+        </w:numPr>
+        <w:spacing w:before="100" w:beforeAutospacing="1" w:after="100" w:afterAutospacing="1" w:line="240" w:lineRule="auto"/>
+      </w:pPr>
+      <w:r>
+        <w:t>Fica alinhado com o padrão atual</w:t>
+      </w:r>
+    </w:p>
+    <w:p>
+      <w:pPr>
+        <w:numPr>
+          <w:ilvl w:val="0"/>
+          <w:numId w:val="5"/>
+        </w:numPr>
+        <w:spacing w:before="100" w:beforeAutospacing="1" w:after="100" w:afterAutospacing="1" w:line="240" w:lineRule="auto"/>
+      </w:pPr>
+      <w:r>
+        <w:t>Mais profissional para portfólio e trabalho em equipe</w:t>
+      </w:r>
+    </w:p>
+    <w:p>
+      <w:pPr>
+        <w:spacing w:before="100" w:beforeAutospacing="1" w:after="100" w:afterAutospacing="1" w:line="240" w:lineRule="auto"/>
+      </w:pPr>
+      <w:proofErr w:type="gramStart"/>
+      <w:r>
+        <w:rPr>
+          <w:rFonts w:ascii="Segoe UI Emoji" w:hAnsi="Segoe UI Emoji" w:cs="Segoe UI Emoji"/>
+        </w:rPr>
+        <w:t>🔄</w:t>
+      </w:r>
+      <w:r>
+        <w:t xml:space="preserve"> Como</w:t>
+      </w:r>
+      <w:proofErr w:type="gramEnd"/>
+      <w:r>
+        <w:t xml:space="preserve"> mudar de </w:t>
+      </w:r>
+      <w:r>
+        <w:rPr>
+          <w:rStyle w:val="CdigoHTML"/>
+          <w:rFonts w:eastAsiaTheme="minorHAnsi"/>
+        </w:rPr>
+        <w:t>master</w:t>
+      </w:r>
+      <w:r>
+        <w:t xml:space="preserve"> para </w:t>
+      </w:r>
+      <w:proofErr w:type="spellStart"/>
+      <w:r>
+        <w:rPr>
+          <w:rStyle w:val="CdigoHTML"/>
+          <w:rFonts w:eastAsiaTheme="minorHAnsi"/>
+        </w:rPr>
+        <w:t>main</w:t>
+      </w:r>
+      <w:proofErr w:type="spellEnd"/>
+      <w:r>
+        <w:t xml:space="preserve"> (se quiser):</w:t>
+      </w:r>
+    </w:p>
+    <w:p>
+      <w:pPr>
+        <w:spacing w:before="100" w:beforeAutospacing="1" w:after="100" w:afterAutospacing="1" w:line="240" w:lineRule="auto"/>
+        <w:rPr>
+          <w:lang w:val="en-US"/>
+        </w:rPr>
+      </w:pPr>
+      <w:r>
+        <w:rPr>
+          <w:lang w:val="en-US"/>
+        </w:rPr>
+        <w:t>git branch -m master main</w:t>
+      </w:r>
+    </w:p>
+    <w:p>
+      <w:pPr>
+        <w:spacing w:before="100" w:beforeAutospacing="1" w:after="100" w:afterAutospacing="1" w:line="240" w:lineRule="auto"/>
+        <w:rPr>
+          <w:lang w:val="en-US"/>
+        </w:rPr>
+      </w:pPr>
+      <w:r>
+        <w:rPr>
+          <w:lang w:val="en-US"/>
+        </w:rPr>
+        <w:t>git push origin -u main</w:t>
+      </w:r>
+    </w:p>
+    <w:p>
+      <w:pPr>
+        <w:spacing w:before="100" w:beforeAutospacing="1" w:after="100" w:afterAutospacing="1" w:line="240" w:lineRule="auto"/>
+      </w:pPr>
+      <w:r>
+        <w:t xml:space="preserve">Depois, no GitHub, vá em </w:t>
+      </w:r>
+      <w:r>
+        <w:rPr>
+          <w:rStyle w:val="Forte"/>
+        </w:rPr>
+        <w:t xml:space="preserve">Settings &gt; </w:t>
+      </w:r>
+      <w:proofErr w:type="spellStart"/>
+      <w:r>
+        <w:rPr>
+          <w:rStyle w:val="Forte"/>
+        </w:rPr>
+        <w:t>Branches</w:t>
+      </w:r>
+      <w:proofErr w:type="spellEnd"/>
+      <w:r>
+        <w:t xml:space="preserve"> e defina </w:t>
+      </w:r>
+      <w:proofErr w:type="spellStart"/>
+      <w:r>
+        <w:rPr>
+          <w:rStyle w:val="CdigoHTML"/>
+          <w:rFonts w:eastAsiaTheme="minorHAnsi"/>
+        </w:rPr>
+        <w:t>main</w:t>
+      </w:r>
+      <w:proofErr w:type="spellEnd"/>
+      <w:r>
+        <w:t xml:space="preserve"> como padrão.</w:t>
+      </w:r>
+    </w:p>
+    <w:p>
+      <w:pPr>
+        <w:pStyle w:val="Ttulo3"/>
+        <w:rPr>
+          <w:lang w:val="en-US"/>
+        </w:rPr>
+      </w:pPr>
+      <w:r>
+        <w:rPr>
+          <w:lang w:val="en-US"/>
+        </w:rPr>
+        <w:t>2</w:t>
+      </w:r>
+      <w:r>
+        <w:rPr>
+          <w:lang w:val="en-US"/>
+        </w:rPr>
+        <w:t>8</w:t>
+      </w:r>
+      <w:r>
+        <w:rPr>
+          <w:lang w:val="en-US"/>
+        </w:rPr>
+        <w:t xml:space="preserve">. </w:t>
+      </w:r>
+      <w:r>
+        <w:rPr>
+          <w:rStyle w:val="CdigoHTML"/>
+          <w:lang w:val="en-US"/>
+        </w:rPr>
+        <w:t>git branch -m master main</w:t>
       </w:r>
     </w:p>
     <w:p>
       <w:pPr>
         <w:spacing w:before="100" w:beforeAutospacing="1" w:after="100" w:afterAutospacing="1"/>
       </w:pPr>
+      <w:proofErr w:type="gramStart"/>
+      <w:r>
+        <w:rPr>
+          <w:rFonts w:ascii="Segoe UI Emoji" w:hAnsi="Segoe UI Emoji" w:cs="Segoe UI Emoji"/>
+        </w:rPr>
+        <w:t>📌</w:t>
+      </w:r>
+      <w:r>
+        <w:t xml:space="preserve"> Renomeia</w:t>
+      </w:r>
+      <w:proofErr w:type="gramEnd"/>
+      <w:r>
+        <w:t xml:space="preserve"> a </w:t>
+      </w:r>
+      <w:proofErr w:type="spellStart"/>
+      <w:r>
+        <w:t>branch</w:t>
+      </w:r>
+      <w:proofErr w:type="spellEnd"/>
+      <w:r>
+        <w:t xml:space="preserve"> atual de </w:t>
+      </w:r>
+      <w:r>
+        <w:rPr>
+          <w:rStyle w:val="CdigoHTML"/>
+          <w:rFonts w:eastAsiaTheme="minorHAnsi"/>
+        </w:rPr>
+        <w:t>master</w:t>
+      </w:r>
+      <w:r>
+        <w:t xml:space="preserve"> para </w:t>
+      </w:r>
+      <w:proofErr w:type="spellStart"/>
+      <w:r>
+        <w:rPr>
+          <w:rStyle w:val="CdigoHTML"/>
+          <w:rFonts w:eastAsiaTheme="minorHAnsi"/>
+        </w:rPr>
+        <w:t>main</w:t>
+      </w:r>
+      <w:proofErr w:type="spellEnd"/>
+      <w:r>
+        <w:t>.</w:t>
+      </w:r>
+      <w:r>
+        <w:br/>
+      </w:r>
+      <w:r>
+        <w:rPr>
+          <w:rFonts w:ascii="Segoe UI Emoji" w:hAnsi="Segoe UI Emoji" w:cs="Segoe UI Emoji"/>
+        </w:rPr>
+        <w:t>💡</w:t>
+      </w:r>
+      <w:r>
+        <w:t xml:space="preserve"> Recomendado para seguir o padrão moderno do GitHub.</w:t>
+      </w:r>
+    </w:p>
+    <w:p>
+      <w:pPr>
+        <w:pStyle w:val="Ttulo3"/>
+      </w:pPr>
+      <w:r>
+        <w:t>29</w:t>
+      </w:r>
+      <w:r>
+        <w:t xml:space="preserve">. </w:t>
+      </w:r>
+      <w:proofErr w:type="spellStart"/>
+      <w:r>
+        <w:rPr>
+          <w:rStyle w:val="CdigoHTML"/>
+        </w:rPr>
+        <w:t>git</w:t>
+      </w:r>
+      <w:proofErr w:type="spellEnd"/>
+      <w:r>
+        <w:rPr>
+          <w:rStyle w:val="CdigoHTML"/>
+        </w:rPr>
+        <w:t xml:space="preserve"> </w:t>
+      </w:r>
+      <w:proofErr w:type="spellStart"/>
+      <w:r>
+        <w:rPr>
+          <w:rStyle w:val="CdigoHTML"/>
+        </w:rPr>
+        <w:t>push</w:t>
+      </w:r>
+      <w:proofErr w:type="spellEnd"/>
+      <w:r>
+        <w:rPr>
+          <w:rStyle w:val="CdigoHTML"/>
+        </w:rPr>
+        <w:t xml:space="preserve"> -u </w:t>
+      </w:r>
+      <w:proofErr w:type="spellStart"/>
+      <w:r>
+        <w:rPr>
+          <w:rStyle w:val="CdigoHTML"/>
+        </w:rPr>
+        <w:t>origin</w:t>
+      </w:r>
+      <w:proofErr w:type="spellEnd"/>
+      <w:r>
+        <w:rPr>
+          <w:rStyle w:val="CdigoHTML"/>
+        </w:rPr>
+        <w:t xml:space="preserve"> nome-da-</w:t>
+      </w:r>
+      <w:proofErr w:type="spellStart"/>
+      <w:r>
+        <w:rPr>
+          <w:rStyle w:val="CdigoHTML"/>
+        </w:rPr>
+        <w:t>branch</w:t>
+      </w:r>
+      <w:proofErr w:type="spellEnd"/>
     </w:p>
     <w:p>
       <w:pPr>
         <w:spacing w:before="100" w:beforeAutospacing="1" w:after="100" w:afterAutospacing="1"/>
       </w:pPr>
+      <w:proofErr w:type="gramStart"/>
+      <w:r>
+        <w:rPr>
+          <w:rFonts w:ascii="Segoe UI Emoji" w:hAnsi="Segoe UI Emoji" w:cs="Segoe UI Emoji"/>
+        </w:rPr>
+        <w:t>📌</w:t>
+      </w:r>
+      <w:r>
+        <w:t xml:space="preserve"> Envia</w:t>
+      </w:r>
+      <w:proofErr w:type="gramEnd"/>
+      <w:r>
+        <w:t xml:space="preserve"> a </w:t>
+      </w:r>
+      <w:proofErr w:type="spellStart"/>
+      <w:r>
+        <w:t>branch</w:t>
+      </w:r>
+      <w:proofErr w:type="spellEnd"/>
+      <w:r>
+        <w:t xml:space="preserve"> e </w:t>
+      </w:r>
+      <w:r>
+        <w:rPr>
+          <w:rStyle w:val="Forte"/>
+        </w:rPr>
+        <w:t xml:space="preserve">vincula ela à </w:t>
+      </w:r>
+      <w:proofErr w:type="spellStart"/>
+      <w:r>
+        <w:rPr>
+          <w:rStyle w:val="Forte"/>
+        </w:rPr>
+        <w:t>branch</w:t>
+      </w:r>
+      <w:proofErr w:type="spellEnd"/>
+      <w:r>
+        <w:rPr>
+          <w:rStyle w:val="Forte"/>
+        </w:rPr>
+        <w:t xml:space="preserve"> remota</w:t>
+      </w:r>
+      <w:r>
+        <w:t xml:space="preserve"> no GitHub.</w:t>
+      </w:r>
+      <w:r>
+        <w:br/>
+      </w:r>
+      <w:r>
+        <w:rPr>
+          <w:rFonts w:ascii="Segoe UI Emoji" w:hAnsi="Segoe UI Emoji" w:cs="Segoe UI Emoji"/>
+        </w:rPr>
+        <w:t>💡</w:t>
+      </w:r>
+      <w:r>
+        <w:t xml:space="preserve"> Assim, nos próximos </w:t>
+      </w:r>
+      <w:proofErr w:type="spellStart"/>
+      <w:r>
+        <w:t>push</w:t>
+      </w:r>
+      <w:proofErr w:type="spellEnd"/>
+      <w:r>
+        <w:t>/</w:t>
+      </w:r>
+      <w:proofErr w:type="spellStart"/>
+      <w:r>
+        <w:t>pull</w:t>
+      </w:r>
+      <w:proofErr w:type="spellEnd"/>
+      <w:r>
+        <w:t xml:space="preserve"> você pode usar só </w:t>
+      </w:r>
+      <w:proofErr w:type="spellStart"/>
+      <w:r>
+        <w:rPr>
+          <w:rStyle w:val="CdigoHTML"/>
+          <w:rFonts w:eastAsiaTheme="minorHAnsi"/>
+        </w:rPr>
+        <w:t>git</w:t>
+      </w:r>
+      <w:proofErr w:type="spellEnd"/>
+      <w:r>
+        <w:rPr>
+          <w:rStyle w:val="CdigoHTML"/>
+          <w:rFonts w:eastAsiaTheme="minorHAnsi"/>
+        </w:rPr>
+        <w:t xml:space="preserve"> </w:t>
+      </w:r>
+      <w:proofErr w:type="spellStart"/>
+      <w:r>
+        <w:rPr>
+          <w:rStyle w:val="CdigoHTML"/>
+          <w:rFonts w:eastAsiaTheme="minorHAnsi"/>
+        </w:rPr>
+        <w:t>push</w:t>
+      </w:r>
+      <w:proofErr w:type="spellEnd"/>
+      <w:r>
+        <w:t>.</w:t>
+      </w:r>
+    </w:p>
+    <w:p>
+      <w:pPr>
+        <w:spacing w:before="100" w:beforeAutospacing="1" w:after="100" w:afterAutospacing="1"/>
+      </w:pPr>
+    </w:p>
+    <w:p>
+      <w:pPr>
+        <w:rPr>
+          <w:rFonts w:ascii="Times New Roman" w:hAnsi="Times New Roman" w:cs="Times New Roman"/>
+        </w:rPr>
+      </w:pPr>
+      <w:r>
+        <w:rPr>
+          <w:rFonts w:ascii="Segoe UI Emoji" w:hAnsi="Segoe UI Emoji" w:cs="Segoe UI Emoji"/>
+        </w:rPr>
+        <w:t>✅</w:t>
+      </w:r>
+      <w:r>
+        <w:rPr>
+          <w:rFonts w:ascii="Times New Roman" w:hAnsi="Times New Roman" w:cs="Times New Roman"/>
+        </w:rPr>
+        <w:t xml:space="preserve"> COMANDOS COM </w:t>
+      </w:r>
+      <w:r>
+        <w:rPr>
+          <w:rStyle w:val="CdigoHTML"/>
+          <w:rFonts w:ascii="Times New Roman" w:eastAsiaTheme="minorHAnsi" w:hAnsi="Times New Roman" w:cs="Times New Roman"/>
+          <w:b/>
+          <w:bCs/>
+          <w:sz w:val="24"/>
+          <w:szCs w:val="24"/>
+        </w:rPr>
+        <w:t>CD</w:t>
+      </w:r>
+      <w:r>
+        <w:rPr>
+          <w:rFonts w:ascii="Times New Roman" w:hAnsi="Times New Roman" w:cs="Times New Roman"/>
+        </w:rPr>
+        <w:t xml:space="preserve"> (</w:t>
+      </w:r>
+      <w:proofErr w:type="spellStart"/>
+      <w:r>
+        <w:rPr>
+          <w:rFonts w:ascii="Times New Roman" w:hAnsi="Times New Roman" w:cs="Times New Roman"/>
+        </w:rPr>
+        <w:t>change</w:t>
+      </w:r>
+      <w:proofErr w:type="spellEnd"/>
+      <w:r>
+        <w:rPr>
+          <w:rFonts w:ascii="Times New Roman" w:hAnsi="Times New Roman" w:cs="Times New Roman"/>
+        </w:rPr>
+        <w:t xml:space="preserve"> </w:t>
+      </w:r>
+      <w:proofErr w:type="spellStart"/>
+      <w:r>
+        <w:rPr>
+          <w:rFonts w:ascii="Times New Roman" w:hAnsi="Times New Roman" w:cs="Times New Roman"/>
+        </w:rPr>
+        <w:t>directory</w:t>
+      </w:r>
+      <w:proofErr w:type="spellEnd"/>
+      <w:r>
+        <w:rPr>
+          <w:rFonts w:ascii="Times New Roman" w:hAnsi="Times New Roman" w:cs="Times New Roman"/>
+        </w:rPr>
+        <w:t>)</w:t>
+      </w:r>
+    </w:p>
+    <w:p>
+      <w:pPr>
+        <w:pStyle w:val="Ttulo3"/>
+      </w:pPr>
+      <w:r>
+        <w:t xml:space="preserve">31. </w:t>
+      </w:r>
+      <w:proofErr w:type="spellStart"/>
+      <w:r>
+        <w:rPr>
+          <w:rStyle w:val="CdigoHTML"/>
+        </w:rPr>
+        <w:t>cd</w:t>
+      </w:r>
+      <w:proofErr w:type="spellEnd"/>
+      <w:r>
+        <w:rPr>
+          <w:rStyle w:val="CdigoHTML"/>
+        </w:rPr>
+        <w:t xml:space="preserve"> ..</w:t>
+      </w:r>
+    </w:p>
+    <w:p>
+      <w:pPr>
+        <w:spacing w:before="100" w:beforeAutospacing="1" w:after="100" w:afterAutospacing="1"/>
+      </w:pPr>
+      <w:r>
+        <w:rPr>
+          <w:rFonts w:ascii="Segoe UI Emoji" w:hAnsi="Segoe UI Emoji" w:cs="Segoe UI Emoji"/>
+        </w:rPr>
+        <w:t>📌</w:t>
+      </w:r>
+      <w:r>
+        <w:t xml:space="preserve"> Volta uma pasta na estrutura.</w:t>
+      </w:r>
+    </w:p>
+    <w:p>
+      <w:pPr>
+        <w:pStyle w:val="Ttulo3"/>
+      </w:pPr>
+      <w:r>
+        <w:t xml:space="preserve">32. </w:t>
+      </w:r>
+      <w:proofErr w:type="spellStart"/>
+      <w:r>
+        <w:rPr>
+          <w:rStyle w:val="CdigoHTML"/>
+        </w:rPr>
+        <w:t>cd</w:t>
+      </w:r>
+      <w:proofErr w:type="spellEnd"/>
+      <w:r>
+        <w:rPr>
+          <w:rStyle w:val="CdigoHTML"/>
+        </w:rPr>
+        <w:t xml:space="preserve"> nome-da-pasta</w:t>
+      </w:r>
+    </w:p>
+    <w:p>
+      <w:pPr>
+        <w:spacing w:before="100" w:beforeAutospacing="1" w:after="100" w:afterAutospacing="1"/>
+      </w:pPr>
+      <w:r>
+        <w:rPr>
+          <w:rFonts w:ascii="Segoe UI Emoji" w:hAnsi="Segoe UI Emoji" w:cs="Segoe UI Emoji"/>
+        </w:rPr>
+        <w:t>📌</w:t>
+      </w:r>
+      <w:r>
+        <w:t xml:space="preserve"> Entra na pasta especificada.</w:t>
+      </w:r>
+    </w:p>
+    <w:p>
+      <w:pPr>
+        <w:pStyle w:val="Ttulo3"/>
+      </w:pPr>
+      <w:r>
+        <w:t xml:space="preserve">33. </w:t>
+      </w:r>
+      <w:proofErr w:type="spellStart"/>
+      <w:r>
+        <w:rPr>
+          <w:rStyle w:val="CdigoHTML"/>
+        </w:rPr>
+        <w:t>cd</w:t>
+      </w:r>
+      <w:proofErr w:type="spellEnd"/>
+      <w:r>
+        <w:rPr>
+          <w:rStyle w:val="CdigoHTML"/>
+        </w:rPr>
+        <w:t xml:space="preserve"> nome1/nome2</w:t>
+      </w:r>
+    </w:p>
+    <w:p>
+      <w:pPr>
+        <w:spacing w:before="100" w:beforeAutospacing="1" w:after="100" w:afterAutospacing="1"/>
+      </w:pPr>
+      <w:r>
+        <w:rPr>
+          <w:rFonts w:ascii="Segoe UI Emoji" w:hAnsi="Segoe UI Emoji" w:cs="Segoe UI Emoji"/>
+        </w:rPr>
+        <w:t>📌</w:t>
+      </w:r>
+      <w:r>
+        <w:t xml:space="preserve"> Entra em subpastas encadeadas.</w:t>
+      </w:r>
+    </w:p>
+    <w:p>
+      <w:pPr>
+        <w:pStyle w:val="Ttulo3"/>
+      </w:pPr>
+      <w:r>
+        <w:t xml:space="preserve">34. </w:t>
+      </w:r>
+      <w:proofErr w:type="spellStart"/>
+      <w:r>
+        <w:rPr>
+          <w:rStyle w:val="CdigoHTML"/>
+        </w:rPr>
+        <w:t>cd</w:t>
+      </w:r>
+      <w:proofErr w:type="spellEnd"/>
+      <w:r>
+        <w:t xml:space="preserve"> (sozinho)</w:t>
+      </w:r>
+    </w:p>
+    <w:p>
+      <w:pPr>
+        <w:spacing w:before="100" w:beforeAutospacing="1" w:after="100" w:afterAutospacing="1"/>
+      </w:pPr>
+      <w:r>
+        <w:rPr>
+          <w:rFonts w:ascii="Segoe UI Emoji" w:hAnsi="Segoe UI Emoji" w:cs="Segoe UI Emoji"/>
+        </w:rPr>
+        <w:t>📌</w:t>
+      </w:r>
+      <w:r>
+        <w:t xml:space="preserve"> Vai para a pasta pessoal do usuário.</w:t>
+      </w:r>
+    </w:p>
+    <w:p>
+      <w:pPr>
+        <w:pStyle w:val="Ttulo3"/>
+      </w:pPr>
+      <w:r>
+        <w:t xml:space="preserve">35. </w:t>
+      </w:r>
+      <w:proofErr w:type="spellStart"/>
+      <w:r>
+        <w:rPr>
+          <w:rStyle w:val="CdigoHTML"/>
+        </w:rPr>
+        <w:t>cd</w:t>
+      </w:r>
+      <w:proofErr w:type="spellEnd"/>
+      <w:r>
+        <w:rPr>
+          <w:rStyle w:val="CdigoHTML"/>
+        </w:rPr>
+        <w:t xml:space="preserve"> ~</w:t>
+      </w:r>
+    </w:p>
+    <w:p>
+      <w:pPr>
+        <w:spacing w:before="100" w:beforeAutospacing="1" w:after="100" w:afterAutospacing="1"/>
+      </w:pPr>
+      <w:r>
+        <w:rPr>
+          <w:rFonts w:ascii="Segoe UI Emoji" w:hAnsi="Segoe UI Emoji" w:cs="Segoe UI Emoji"/>
+        </w:rPr>
+        <w:lastRenderedPageBreak/>
+        <w:t>📌</w:t>
+      </w:r>
+      <w:r>
+        <w:t xml:space="preserve"> Vai para a pasta pessoal (atalho igual ao anterior).</w:t>
+      </w:r>
+    </w:p>
+    <w:p>
+      <w:pPr>
+        <w:pStyle w:val="Ttulo3"/>
+      </w:pPr>
+      <w:r>
+        <w:t xml:space="preserve">36. </w:t>
+      </w:r>
+      <w:proofErr w:type="spellStart"/>
+      <w:r>
+        <w:rPr>
+          <w:rStyle w:val="CdigoHTML"/>
+        </w:rPr>
+        <w:t>cd</w:t>
+      </w:r>
+      <w:proofErr w:type="spellEnd"/>
+      <w:r>
+        <w:rPr>
+          <w:rStyle w:val="CdigoHTML"/>
+        </w:rPr>
+        <w:t xml:space="preserve"> /</w:t>
+      </w:r>
+    </w:p>
+    <w:p>
+      <w:pPr>
+        <w:spacing w:before="100" w:beforeAutospacing="1" w:after="100" w:afterAutospacing="1"/>
+      </w:pPr>
+      <w:r>
+        <w:rPr>
+          <w:rFonts w:ascii="Segoe UI Emoji" w:hAnsi="Segoe UI Emoji" w:cs="Segoe UI Emoji"/>
+        </w:rPr>
+        <w:t>📌</w:t>
+      </w:r>
+      <w:r>
+        <w:t xml:space="preserve"> Vai para a raiz do sistema.</w:t>
+      </w:r>
+    </w:p>
+    <w:p>
+      <w:pPr>
+        <w:pStyle w:val="Ttulo3"/>
+      </w:pPr>
+      <w:r>
+        <w:t xml:space="preserve">37. </w:t>
+      </w:r>
+      <w:proofErr w:type="spellStart"/>
+      <w:r>
+        <w:rPr>
+          <w:rStyle w:val="CdigoHTML"/>
+        </w:rPr>
+        <w:t>cd</w:t>
+      </w:r>
+      <w:proofErr w:type="spellEnd"/>
+      <w:r>
+        <w:rPr>
+          <w:rStyle w:val="CdigoHTML"/>
+        </w:rPr>
+        <w:t xml:space="preserve"> -</w:t>
+      </w:r>
+    </w:p>
+    <w:p>
+      <w:pPr>
+        <w:spacing w:before="100" w:beforeAutospacing="1" w:after="100" w:afterAutospacing="1"/>
+      </w:pPr>
+      <w:r>
+        <w:rPr>
+          <w:rFonts w:ascii="Segoe UI Emoji" w:hAnsi="Segoe UI Emoji" w:cs="Segoe UI Emoji"/>
+        </w:rPr>
+        <w:t>📌</w:t>
+      </w:r>
+      <w:r>
+        <w:t xml:space="preserve"> Volta para o diretório anterior.</w:t>
+      </w:r>
+    </w:p>
+    <w:p>
+      <w:pPr>
+        <w:pStyle w:val="Ttulo3"/>
+      </w:pPr>
+      <w:r>
+        <w:t xml:space="preserve">38. </w:t>
+      </w:r>
+      <w:proofErr w:type="spellStart"/>
+      <w:r>
+        <w:rPr>
+          <w:rStyle w:val="CdigoHTML"/>
+        </w:rPr>
+        <w:t>ls</w:t>
+      </w:r>
+      <w:proofErr w:type="spellEnd"/>
+    </w:p>
+    <w:p>
+      <w:pPr>
+        <w:spacing w:before="100" w:beforeAutospacing="1" w:after="100" w:afterAutospacing="1"/>
+      </w:pPr>
+      <w:r>
+        <w:rPr>
+          <w:rFonts w:ascii="Segoe UI Emoji" w:hAnsi="Segoe UI Emoji" w:cs="Segoe UI Emoji"/>
+        </w:rPr>
+        <w:t>📌</w:t>
+      </w:r>
+      <w:r>
+        <w:t xml:space="preserve"> Lista os arquivos e pastas da pasta atual.</w:t>
+      </w:r>
     </w:p>
     <w:p>
       <w:pPr>
@@ -5256,9 +8334,9 @@
 <file path=word/numbering.xml><?xml version="1.0" encoding="utf-8"?>
 <w:numbering xmlns:wpc="http://schemas.microsoft.com/office/word/2010/wordprocessingCanvas" xmlns:cx="http://schemas.microsoft.com/office/drawing/2014/chartex" xmlns:cx1="http://schemas.microsoft.com/office/drawing/2015/9/8/chartex" xmlns:cx2="http://schemas.microsoft.com/office/drawing/2015/10/21/chartex" xmlns:cx3="http://schemas.microsoft.com/office/drawing/2016/5/9/chartex" xmlns:cx4="http://schemas.microsoft.com/office/drawing/2016/5/10/chartex" xmlns:cx5="http://schemas.microsoft.com/office/drawing/2016/5/11/chartex" xmlns:cx6="http://schemas.microsoft.com/office/drawing/2016/5/12/chartex" xmlns:cx7="http://schemas.microsoft.com/office/drawing/2016/5/13/chartex" xmlns:cx8="http://schemas.microsoft.com/office/drawing/2016/5/14/chartex" xmlns:mc="http://schemas.openxmlformats.org/markup-compatibility/2006" xmlns:aink="http://schemas.microsoft.com/office/drawing/2016/ink" xmlns:am3d="http://schemas.microsoft.com/office/drawing/2017/model3d" xmlns:o="urn:schemas-microsoft-com:office:office" xmlns:r="http://schemas.openxmlformats.org/officeDocument/2006/relationships" xmlns:m="http://schemas.openxmlformats.org/officeDocument/2006/math" xmlns:v="urn:schemas-microsoft-com:vml" xmlns:wp14="http://schemas.microsoft.com/office/word/2010/wordprocessingDrawing" xmlns:wp="http://schemas.openxmlformats.org/drawingml/2006/wordprocessingDrawing" xmlns:w10="urn:schemas-microsoft-com:office:word" xmlns:w="http://schemas.openxmlformats.org/wordprocessingml/2006/main" xmlns:w14="http://schemas.microsoft.com/office/word/2010/wordml" xmlns:w15="http://schemas.microsoft.com/office/word/2012/wordml" xmlns:w16cex="http://schemas.microsoft.com/office/word/2018/wordml/cex" xmlns:w16cid="http://schemas.microsoft.com/office/word/2016/wordml/cid" xmlns:w16="http://schemas.microsoft.com/office/word/2018/wordml" xmlns:w16sdtdh="http://schemas.microsoft.com/office/word/2020/wordml/sdtdatahash" xmlns:w16se="http://schemas.microsoft.com/office/word/2015/wordml/symex" xmlns:wpg="http://schemas.microsoft.com/office/word/2010/wordprocessingGroup" xmlns:wpi="http://schemas.microsoft.com/office/word/2010/wordprocessingInk" xmlns:wne="http://schemas.microsoft.com/office/word/2006/wordml" xmlns:wps="http://schemas.microsoft.com/office/word/2010/wordprocessingShape" mc:Ignorable="w14 w15 w16se w16cid w16 w16cex w16sdtdh wp14">
   <w:abstractNum w:abstractNumId="0" w15:restartNumberingAfterBreak="0">
-    <w:nsid w:val="2F4527DA"/>
+    <w:nsid w:val="2EA11604"/>
     <w:multiLevelType w:val="multilevel"/>
-    <w:tmpl w:val="0B4CE6EC"/>
+    <w:tmpl w:val="7374B136"/>
     <w:lvl w:ilvl="0">
       <w:start w:val="1"/>
       <w:numFmt w:val="bullet"/>
@@ -5405,9 +8483,9 @@
     </w:lvl>
   </w:abstractNum>
   <w:abstractNum w:abstractNumId="1" w15:restartNumberingAfterBreak="0">
-    <w:nsid w:val="5F60264A"/>
+    <w:nsid w:val="2F4527DA"/>
     <w:multiLevelType w:val="multilevel"/>
-    <w:tmpl w:val="521C4E78"/>
+    <w:tmpl w:val="0B4CE6EC"/>
     <w:lvl w:ilvl="0">
       <w:start w:val="1"/>
       <w:numFmt w:val="bullet"/>
@@ -5553,11 +8631,467 @@
       </w:rPr>
     </w:lvl>
   </w:abstractNum>
+  <w:abstractNum w:abstractNumId="2" w15:restartNumberingAfterBreak="0">
+    <w:nsid w:val="3CAC4111"/>
+    <w:multiLevelType w:val="multilevel"/>
+    <w:tmpl w:val="B1ACAFEC"/>
+    <w:lvl w:ilvl="0">
+      <w:start w:val="1"/>
+      <w:numFmt w:val="bullet"/>
+      <w:lvlText w:val=""/>
+      <w:lvlJc w:val="left"/>
+      <w:pPr>
+        <w:tabs>
+          <w:tab w:val="num" w:pos="720"/>
+        </w:tabs>
+        <w:ind w:left="720" w:hanging="360"/>
+      </w:pPr>
+      <w:rPr>
+        <w:rFonts w:ascii="Symbol" w:hAnsi="Symbol" w:hint="default"/>
+        <w:sz w:val="20"/>
+      </w:rPr>
+    </w:lvl>
+    <w:lvl w:ilvl="1" w:tentative="1">
+      <w:start w:val="1"/>
+      <w:numFmt w:val="bullet"/>
+      <w:lvlText w:val="o"/>
+      <w:lvlJc w:val="left"/>
+      <w:pPr>
+        <w:tabs>
+          <w:tab w:val="num" w:pos="1440"/>
+        </w:tabs>
+        <w:ind w:left="1440" w:hanging="360"/>
+      </w:pPr>
+      <w:rPr>
+        <w:rFonts w:ascii="Courier New" w:hAnsi="Courier New" w:hint="default"/>
+        <w:sz w:val="20"/>
+      </w:rPr>
+    </w:lvl>
+    <w:lvl w:ilvl="2" w:tentative="1">
+      <w:start w:val="1"/>
+      <w:numFmt w:val="bullet"/>
+      <w:lvlText w:val=""/>
+      <w:lvlJc w:val="left"/>
+      <w:pPr>
+        <w:tabs>
+          <w:tab w:val="num" w:pos="2160"/>
+        </w:tabs>
+        <w:ind w:left="2160" w:hanging="360"/>
+      </w:pPr>
+      <w:rPr>
+        <w:rFonts w:ascii="Wingdings" w:hAnsi="Wingdings" w:hint="default"/>
+        <w:sz w:val="20"/>
+      </w:rPr>
+    </w:lvl>
+    <w:lvl w:ilvl="3" w:tentative="1">
+      <w:start w:val="1"/>
+      <w:numFmt w:val="bullet"/>
+      <w:lvlText w:val=""/>
+      <w:lvlJc w:val="left"/>
+      <w:pPr>
+        <w:tabs>
+          <w:tab w:val="num" w:pos="2880"/>
+        </w:tabs>
+        <w:ind w:left="2880" w:hanging="360"/>
+      </w:pPr>
+      <w:rPr>
+        <w:rFonts w:ascii="Wingdings" w:hAnsi="Wingdings" w:hint="default"/>
+        <w:sz w:val="20"/>
+      </w:rPr>
+    </w:lvl>
+    <w:lvl w:ilvl="4" w:tentative="1">
+      <w:start w:val="1"/>
+      <w:numFmt w:val="bullet"/>
+      <w:lvlText w:val=""/>
+      <w:lvlJc w:val="left"/>
+      <w:pPr>
+        <w:tabs>
+          <w:tab w:val="num" w:pos="3600"/>
+        </w:tabs>
+        <w:ind w:left="3600" w:hanging="360"/>
+      </w:pPr>
+      <w:rPr>
+        <w:rFonts w:ascii="Wingdings" w:hAnsi="Wingdings" w:hint="default"/>
+        <w:sz w:val="20"/>
+      </w:rPr>
+    </w:lvl>
+    <w:lvl w:ilvl="5" w:tentative="1">
+      <w:start w:val="1"/>
+      <w:numFmt w:val="bullet"/>
+      <w:lvlText w:val=""/>
+      <w:lvlJc w:val="left"/>
+      <w:pPr>
+        <w:tabs>
+          <w:tab w:val="num" w:pos="4320"/>
+        </w:tabs>
+        <w:ind w:left="4320" w:hanging="360"/>
+      </w:pPr>
+      <w:rPr>
+        <w:rFonts w:ascii="Wingdings" w:hAnsi="Wingdings" w:hint="default"/>
+        <w:sz w:val="20"/>
+      </w:rPr>
+    </w:lvl>
+    <w:lvl w:ilvl="6" w:tentative="1">
+      <w:start w:val="1"/>
+      <w:numFmt w:val="bullet"/>
+      <w:lvlText w:val=""/>
+      <w:lvlJc w:val="left"/>
+      <w:pPr>
+        <w:tabs>
+          <w:tab w:val="num" w:pos="5040"/>
+        </w:tabs>
+        <w:ind w:left="5040" w:hanging="360"/>
+      </w:pPr>
+      <w:rPr>
+        <w:rFonts w:ascii="Wingdings" w:hAnsi="Wingdings" w:hint="default"/>
+        <w:sz w:val="20"/>
+      </w:rPr>
+    </w:lvl>
+    <w:lvl w:ilvl="7" w:tentative="1">
+      <w:start w:val="1"/>
+      <w:numFmt w:val="bullet"/>
+      <w:lvlText w:val=""/>
+      <w:lvlJc w:val="left"/>
+      <w:pPr>
+        <w:tabs>
+          <w:tab w:val="num" w:pos="5760"/>
+        </w:tabs>
+        <w:ind w:left="5760" w:hanging="360"/>
+      </w:pPr>
+      <w:rPr>
+        <w:rFonts w:ascii="Wingdings" w:hAnsi="Wingdings" w:hint="default"/>
+        <w:sz w:val="20"/>
+      </w:rPr>
+    </w:lvl>
+    <w:lvl w:ilvl="8" w:tentative="1">
+      <w:start w:val="1"/>
+      <w:numFmt w:val="bullet"/>
+      <w:lvlText w:val=""/>
+      <w:lvlJc w:val="left"/>
+      <w:pPr>
+        <w:tabs>
+          <w:tab w:val="num" w:pos="6480"/>
+        </w:tabs>
+        <w:ind w:left="6480" w:hanging="360"/>
+      </w:pPr>
+      <w:rPr>
+        <w:rFonts w:ascii="Wingdings" w:hAnsi="Wingdings" w:hint="default"/>
+        <w:sz w:val="20"/>
+      </w:rPr>
+    </w:lvl>
+  </w:abstractNum>
+  <w:abstractNum w:abstractNumId="3" w15:restartNumberingAfterBreak="0">
+    <w:nsid w:val="406F28DE"/>
+    <w:multiLevelType w:val="multilevel"/>
+    <w:tmpl w:val="EEA846AA"/>
+    <w:lvl w:ilvl="0">
+      <w:start w:val="1"/>
+      <w:numFmt w:val="bullet"/>
+      <w:lvlText w:val=""/>
+      <w:lvlJc w:val="left"/>
+      <w:pPr>
+        <w:tabs>
+          <w:tab w:val="num" w:pos="720"/>
+        </w:tabs>
+        <w:ind w:left="720" w:hanging="360"/>
+      </w:pPr>
+      <w:rPr>
+        <w:rFonts w:ascii="Symbol" w:hAnsi="Symbol" w:hint="default"/>
+        <w:sz w:val="20"/>
+      </w:rPr>
+    </w:lvl>
+    <w:lvl w:ilvl="1" w:tentative="1">
+      <w:start w:val="1"/>
+      <w:numFmt w:val="bullet"/>
+      <w:lvlText w:val="o"/>
+      <w:lvlJc w:val="left"/>
+      <w:pPr>
+        <w:tabs>
+          <w:tab w:val="num" w:pos="1440"/>
+        </w:tabs>
+        <w:ind w:left="1440" w:hanging="360"/>
+      </w:pPr>
+      <w:rPr>
+        <w:rFonts w:ascii="Courier New" w:hAnsi="Courier New" w:hint="default"/>
+        <w:sz w:val="20"/>
+      </w:rPr>
+    </w:lvl>
+    <w:lvl w:ilvl="2" w:tentative="1">
+      <w:start w:val="1"/>
+      <w:numFmt w:val="bullet"/>
+      <w:lvlText w:val=""/>
+      <w:lvlJc w:val="left"/>
+      <w:pPr>
+        <w:tabs>
+          <w:tab w:val="num" w:pos="2160"/>
+        </w:tabs>
+        <w:ind w:left="2160" w:hanging="360"/>
+      </w:pPr>
+      <w:rPr>
+        <w:rFonts w:ascii="Wingdings" w:hAnsi="Wingdings" w:hint="default"/>
+        <w:sz w:val="20"/>
+      </w:rPr>
+    </w:lvl>
+    <w:lvl w:ilvl="3" w:tentative="1">
+      <w:start w:val="1"/>
+      <w:numFmt w:val="bullet"/>
+      <w:lvlText w:val=""/>
+      <w:lvlJc w:val="left"/>
+      <w:pPr>
+        <w:tabs>
+          <w:tab w:val="num" w:pos="2880"/>
+        </w:tabs>
+        <w:ind w:left="2880" w:hanging="360"/>
+      </w:pPr>
+      <w:rPr>
+        <w:rFonts w:ascii="Wingdings" w:hAnsi="Wingdings" w:hint="default"/>
+        <w:sz w:val="20"/>
+      </w:rPr>
+    </w:lvl>
+    <w:lvl w:ilvl="4" w:tentative="1">
+      <w:start w:val="1"/>
+      <w:numFmt w:val="bullet"/>
+      <w:lvlText w:val=""/>
+      <w:lvlJc w:val="left"/>
+      <w:pPr>
+        <w:tabs>
+          <w:tab w:val="num" w:pos="3600"/>
+        </w:tabs>
+        <w:ind w:left="3600" w:hanging="360"/>
+      </w:pPr>
+      <w:rPr>
+        <w:rFonts w:ascii="Wingdings" w:hAnsi="Wingdings" w:hint="default"/>
+        <w:sz w:val="20"/>
+      </w:rPr>
+    </w:lvl>
+    <w:lvl w:ilvl="5" w:tentative="1">
+      <w:start w:val="1"/>
+      <w:numFmt w:val="bullet"/>
+      <w:lvlText w:val=""/>
+      <w:lvlJc w:val="left"/>
+      <w:pPr>
+        <w:tabs>
+          <w:tab w:val="num" w:pos="4320"/>
+        </w:tabs>
+        <w:ind w:left="4320" w:hanging="360"/>
+      </w:pPr>
+      <w:rPr>
+        <w:rFonts w:ascii="Wingdings" w:hAnsi="Wingdings" w:hint="default"/>
+        <w:sz w:val="20"/>
+      </w:rPr>
+    </w:lvl>
+    <w:lvl w:ilvl="6" w:tentative="1">
+      <w:start w:val="1"/>
+      <w:numFmt w:val="bullet"/>
+      <w:lvlText w:val=""/>
+      <w:lvlJc w:val="left"/>
+      <w:pPr>
+        <w:tabs>
+          <w:tab w:val="num" w:pos="5040"/>
+        </w:tabs>
+        <w:ind w:left="5040" w:hanging="360"/>
+      </w:pPr>
+      <w:rPr>
+        <w:rFonts w:ascii="Wingdings" w:hAnsi="Wingdings" w:hint="default"/>
+        <w:sz w:val="20"/>
+      </w:rPr>
+    </w:lvl>
+    <w:lvl w:ilvl="7" w:tentative="1">
+      <w:start w:val="1"/>
+      <w:numFmt w:val="bullet"/>
+      <w:lvlText w:val=""/>
+      <w:lvlJc w:val="left"/>
+      <w:pPr>
+        <w:tabs>
+          <w:tab w:val="num" w:pos="5760"/>
+        </w:tabs>
+        <w:ind w:left="5760" w:hanging="360"/>
+      </w:pPr>
+      <w:rPr>
+        <w:rFonts w:ascii="Wingdings" w:hAnsi="Wingdings" w:hint="default"/>
+        <w:sz w:val="20"/>
+      </w:rPr>
+    </w:lvl>
+    <w:lvl w:ilvl="8" w:tentative="1">
+      <w:start w:val="1"/>
+      <w:numFmt w:val="bullet"/>
+      <w:lvlText w:val=""/>
+      <w:lvlJc w:val="left"/>
+      <w:pPr>
+        <w:tabs>
+          <w:tab w:val="num" w:pos="6480"/>
+        </w:tabs>
+        <w:ind w:left="6480" w:hanging="360"/>
+      </w:pPr>
+      <w:rPr>
+        <w:rFonts w:ascii="Wingdings" w:hAnsi="Wingdings" w:hint="default"/>
+        <w:sz w:val="20"/>
+      </w:rPr>
+    </w:lvl>
+  </w:abstractNum>
+  <w:abstractNum w:abstractNumId="4" w15:restartNumberingAfterBreak="0">
+    <w:nsid w:val="5F60264A"/>
+    <w:multiLevelType w:val="multilevel"/>
+    <w:tmpl w:val="521C4E78"/>
+    <w:lvl w:ilvl="0">
+      <w:start w:val="1"/>
+      <w:numFmt w:val="bullet"/>
+      <w:lvlText w:val=""/>
+      <w:lvlJc w:val="left"/>
+      <w:pPr>
+        <w:tabs>
+          <w:tab w:val="num" w:pos="720"/>
+        </w:tabs>
+        <w:ind w:left="720" w:hanging="360"/>
+      </w:pPr>
+      <w:rPr>
+        <w:rFonts w:ascii="Symbol" w:hAnsi="Symbol" w:hint="default"/>
+        <w:sz w:val="20"/>
+      </w:rPr>
+    </w:lvl>
+    <w:lvl w:ilvl="1" w:tentative="1">
+      <w:start w:val="1"/>
+      <w:numFmt w:val="bullet"/>
+      <w:lvlText w:val="o"/>
+      <w:lvlJc w:val="left"/>
+      <w:pPr>
+        <w:tabs>
+          <w:tab w:val="num" w:pos="1440"/>
+        </w:tabs>
+        <w:ind w:left="1440" w:hanging="360"/>
+      </w:pPr>
+      <w:rPr>
+        <w:rFonts w:ascii="Courier New" w:hAnsi="Courier New" w:hint="default"/>
+        <w:sz w:val="20"/>
+      </w:rPr>
+    </w:lvl>
+    <w:lvl w:ilvl="2" w:tentative="1">
+      <w:start w:val="1"/>
+      <w:numFmt w:val="bullet"/>
+      <w:lvlText w:val=""/>
+      <w:lvlJc w:val="left"/>
+      <w:pPr>
+        <w:tabs>
+          <w:tab w:val="num" w:pos="2160"/>
+        </w:tabs>
+        <w:ind w:left="2160" w:hanging="360"/>
+      </w:pPr>
+      <w:rPr>
+        <w:rFonts w:ascii="Wingdings" w:hAnsi="Wingdings" w:hint="default"/>
+        <w:sz w:val="20"/>
+      </w:rPr>
+    </w:lvl>
+    <w:lvl w:ilvl="3" w:tentative="1">
+      <w:start w:val="1"/>
+      <w:numFmt w:val="bullet"/>
+      <w:lvlText w:val=""/>
+      <w:lvlJc w:val="left"/>
+      <w:pPr>
+        <w:tabs>
+          <w:tab w:val="num" w:pos="2880"/>
+        </w:tabs>
+        <w:ind w:left="2880" w:hanging="360"/>
+      </w:pPr>
+      <w:rPr>
+        <w:rFonts w:ascii="Wingdings" w:hAnsi="Wingdings" w:hint="default"/>
+        <w:sz w:val="20"/>
+      </w:rPr>
+    </w:lvl>
+    <w:lvl w:ilvl="4" w:tentative="1">
+      <w:start w:val="1"/>
+      <w:numFmt w:val="bullet"/>
+      <w:lvlText w:val=""/>
+      <w:lvlJc w:val="left"/>
+      <w:pPr>
+        <w:tabs>
+          <w:tab w:val="num" w:pos="3600"/>
+        </w:tabs>
+        <w:ind w:left="3600" w:hanging="360"/>
+      </w:pPr>
+      <w:rPr>
+        <w:rFonts w:ascii="Wingdings" w:hAnsi="Wingdings" w:hint="default"/>
+        <w:sz w:val="20"/>
+      </w:rPr>
+    </w:lvl>
+    <w:lvl w:ilvl="5" w:tentative="1">
+      <w:start w:val="1"/>
+      <w:numFmt w:val="bullet"/>
+      <w:lvlText w:val=""/>
+      <w:lvlJc w:val="left"/>
+      <w:pPr>
+        <w:tabs>
+          <w:tab w:val="num" w:pos="4320"/>
+        </w:tabs>
+        <w:ind w:left="4320" w:hanging="360"/>
+      </w:pPr>
+      <w:rPr>
+        <w:rFonts w:ascii="Wingdings" w:hAnsi="Wingdings" w:hint="default"/>
+        <w:sz w:val="20"/>
+      </w:rPr>
+    </w:lvl>
+    <w:lvl w:ilvl="6" w:tentative="1">
+      <w:start w:val="1"/>
+      <w:numFmt w:val="bullet"/>
+      <w:lvlText w:val=""/>
+      <w:lvlJc w:val="left"/>
+      <w:pPr>
+        <w:tabs>
+          <w:tab w:val="num" w:pos="5040"/>
+        </w:tabs>
+        <w:ind w:left="5040" w:hanging="360"/>
+      </w:pPr>
+      <w:rPr>
+        <w:rFonts w:ascii="Wingdings" w:hAnsi="Wingdings" w:hint="default"/>
+        <w:sz w:val="20"/>
+      </w:rPr>
+    </w:lvl>
+    <w:lvl w:ilvl="7" w:tentative="1">
+      <w:start w:val="1"/>
+      <w:numFmt w:val="bullet"/>
+      <w:lvlText w:val=""/>
+      <w:lvlJc w:val="left"/>
+      <w:pPr>
+        <w:tabs>
+          <w:tab w:val="num" w:pos="5760"/>
+        </w:tabs>
+        <w:ind w:left="5760" w:hanging="360"/>
+      </w:pPr>
+      <w:rPr>
+        <w:rFonts w:ascii="Wingdings" w:hAnsi="Wingdings" w:hint="default"/>
+        <w:sz w:val="20"/>
+      </w:rPr>
+    </w:lvl>
+    <w:lvl w:ilvl="8" w:tentative="1">
+      <w:start w:val="1"/>
+      <w:numFmt w:val="bullet"/>
+      <w:lvlText w:val=""/>
+      <w:lvlJc w:val="left"/>
+      <w:pPr>
+        <w:tabs>
+          <w:tab w:val="num" w:pos="6480"/>
+        </w:tabs>
+        <w:ind w:left="6480" w:hanging="360"/>
+      </w:pPr>
+      <w:rPr>
+        <w:rFonts w:ascii="Wingdings" w:hAnsi="Wingdings" w:hint="default"/>
+        <w:sz w:val="20"/>
+      </w:rPr>
+    </w:lvl>
+  </w:abstractNum>
   <w:num w:numId="1">
-    <w:abstractNumId w:val="0"/>
+    <w:abstractNumId w:val="1"/>
   </w:num>
   <w:num w:numId="2">
-    <w:abstractNumId w:val="1"/>
+    <w:abstractNumId w:val="4"/>
+  </w:num>
+  <w:num w:numId="3">
+    <w:abstractNumId w:val="3"/>
+  </w:num>
+  <w:num w:numId="4">
+    <w:abstractNumId w:val="2"/>
+  </w:num>
+  <w:num w:numId="5">
+    <w:abstractNumId w:val="0"/>
   </w:num>
 </w:numbering>
 </file>
@@ -5962,7 +9496,7 @@
   <w:style w:type="paragraph" w:default="1" w:styleId="Normal">
     <w:name w:val="Normal"/>
     <w:qFormat/>
-    <w:rsid w:val="008C41E4"/>
+    <w:rsid w:val="00F57D10"/>
   </w:style>
   <w:style w:type="paragraph" w:styleId="Ttulo2">
     <w:name w:val="heading 2"/>
@@ -6159,6 +9693,29 @@
       <w:color w:val="0F4761" w:themeColor="accent1" w:themeShade="BF"/>
       <w:sz w:val="26"/>
       <w:szCs w:val="26"/>
+    </w:rPr>
+  </w:style>
+  <w:style w:type="character" w:styleId="Hyperlink">
+    <w:name w:val="Hyperlink"/>
+    <w:basedOn w:val="Fontepargpadro"/>
+    <w:uiPriority w:val="99"/>
+    <w:unhideWhenUsed/>
+    <w:rsid w:val="00CD1678"/>
+    <w:rPr>
+      <w:color w:val="0000FF"/>
+      <w:u w:val="single"/>
+    </w:rPr>
+  </w:style>
+  <w:style w:type="character" w:styleId="MenoPendente">
+    <w:name w:val="Unresolved Mention"/>
+    <w:basedOn w:val="Fontepargpadro"/>
+    <w:uiPriority w:val="99"/>
+    <w:semiHidden/>
+    <w:unhideWhenUsed/>
+    <w:rsid w:val="00CD1678"/>
+    <w:rPr>
+      <w:color w:val="605E5C"/>
+      <w:shd w:val="clear" w:color="auto" w:fill="E1DFDD"/>
     </w:rPr>
   </w:style>
 </w:styles>

</xml_diff>

<commit_message>
adicionado roteiro que falta pra concluir o estudo
</commit_message>
<xml_diff>
--- a/Estudos Git e Github.docx
+++ b/Estudos Git e Github.docx
@@ -8039,7 +8039,13 @@
         <w:pStyle w:val="Ttulo3"/>
       </w:pPr>
       <w:r>
-        <w:t xml:space="preserve">31. </w:t>
+        <w:t>3</w:t>
+      </w:r>
+      <w:r>
+        <w:t>0</w:t>
+      </w:r>
+      <w:r>
+        <w:t xml:space="preserve">. </w:t>
       </w:r>
       <w:proofErr w:type="spellStart"/>
       <w:r>
@@ -8049,12 +8055,14 @@
         <w:t>cd</w:t>
       </w:r>
       <w:proofErr w:type="spellEnd"/>
+      <w:proofErr w:type="gramStart"/>
       <w:r>
         <w:rPr>
           <w:rStyle w:val="CdigoHTML"/>
         </w:rPr>
         <w:t xml:space="preserve"> ..</w:t>
       </w:r>
+      <w:proofErr w:type="gramEnd"/>
     </w:p>
     <w:p>
       <w:pPr>
@@ -8075,7 +8083,13 @@
         <w:pStyle w:val="Ttulo3"/>
       </w:pPr>
       <w:r>
-        <w:t xml:space="preserve">32. </w:t>
+        <w:t>3</w:t>
+      </w:r>
+      <w:r>
+        <w:t>1</w:t>
+      </w:r>
+      <w:r>
+        <w:t xml:space="preserve">. </w:t>
       </w:r>
       <w:proofErr w:type="spellStart"/>
       <w:r>
@@ -8096,6 +8110,7 @@
       <w:pPr>
         <w:spacing w:before="100" w:beforeAutospacing="1" w:after="100" w:afterAutospacing="1"/>
       </w:pPr>
+      <w:proofErr w:type="gramStart"/>
       <w:r>
         <w:rPr>
           <w:rFonts w:ascii="Segoe UI Emoji" w:hAnsi="Segoe UI Emoji" w:cs="Segoe UI Emoji"/>
@@ -8103,7 +8118,11 @@
         <w:t>📌</w:t>
       </w:r>
       <w:r>
-        <w:t xml:space="preserve"> Entra na pasta especificada.</w:t>
+        <w:t xml:space="preserve"> Entra</w:t>
+      </w:r>
+      <w:proofErr w:type="gramEnd"/>
+      <w:r>
+        <w:t xml:space="preserve"> na pasta especificada.</w:t>
       </w:r>
     </w:p>
     <w:p>
@@ -8111,7 +8130,13 @@
         <w:pStyle w:val="Ttulo3"/>
       </w:pPr>
       <w:r>
-        <w:t xml:space="preserve">33. </w:t>
+        <w:t>3</w:t>
+      </w:r>
+      <w:r>
+        <w:t>2</w:t>
+      </w:r>
+      <w:r>
+        <w:t xml:space="preserve">. </w:t>
       </w:r>
       <w:proofErr w:type="spellStart"/>
       <w:r>
@@ -8132,6 +8157,7 @@
       <w:pPr>
         <w:spacing w:before="100" w:beforeAutospacing="1" w:after="100" w:afterAutospacing="1"/>
       </w:pPr>
+      <w:proofErr w:type="gramStart"/>
       <w:r>
         <w:rPr>
           <w:rFonts w:ascii="Segoe UI Emoji" w:hAnsi="Segoe UI Emoji" w:cs="Segoe UI Emoji"/>
@@ -8139,7 +8165,11 @@
         <w:t>📌</w:t>
       </w:r>
       <w:r>
-        <w:t xml:space="preserve"> Entra em subpastas encadeadas.</w:t>
+        <w:t xml:space="preserve"> Entra</w:t>
+      </w:r>
+      <w:proofErr w:type="gramEnd"/>
+      <w:r>
+        <w:t xml:space="preserve"> em subpastas encadeadas.</w:t>
       </w:r>
     </w:p>
     <w:p>
@@ -8147,7 +8177,13 @@
         <w:pStyle w:val="Ttulo3"/>
       </w:pPr>
       <w:r>
-        <w:t xml:space="preserve">34. </w:t>
+        <w:t>3</w:t>
+      </w:r>
+      <w:r>
+        <w:t>3</w:t>
+      </w:r>
+      <w:r>
+        <w:t xml:space="preserve">. </w:t>
       </w:r>
       <w:proofErr w:type="spellStart"/>
       <w:r>
@@ -8165,6 +8201,7 @@
       <w:pPr>
         <w:spacing w:before="100" w:beforeAutospacing="1" w:after="100" w:afterAutospacing="1"/>
       </w:pPr>
+      <w:proofErr w:type="gramStart"/>
       <w:r>
         <w:rPr>
           <w:rFonts w:ascii="Segoe UI Emoji" w:hAnsi="Segoe UI Emoji" w:cs="Segoe UI Emoji"/>
@@ -8172,7 +8209,11 @@
         <w:t>📌</w:t>
       </w:r>
       <w:r>
-        <w:t xml:space="preserve"> Vai para a pasta pessoal do usuário.</w:t>
+        <w:t xml:space="preserve"> Vai</w:t>
+      </w:r>
+      <w:proofErr w:type="gramEnd"/>
+      <w:r>
+        <w:t xml:space="preserve"> para a pasta pessoal do usuário.</w:t>
       </w:r>
     </w:p>
     <w:p>
@@ -8180,7 +8221,13 @@
         <w:pStyle w:val="Ttulo3"/>
       </w:pPr>
       <w:r>
-        <w:t xml:space="preserve">35. </w:t>
+        <w:t>3</w:t>
+      </w:r>
+      <w:r>
+        <w:t>4</w:t>
+      </w:r>
+      <w:r>
+        <w:t xml:space="preserve">. </w:t>
       </w:r>
       <w:proofErr w:type="spellStart"/>
       <w:r>
@@ -8201,6 +8248,7 @@
       <w:pPr>
         <w:spacing w:before="100" w:beforeAutospacing="1" w:after="100" w:afterAutospacing="1"/>
       </w:pPr>
+      <w:proofErr w:type="gramStart"/>
       <w:r>
         <w:rPr>
           <w:rFonts w:ascii="Segoe UI Emoji" w:hAnsi="Segoe UI Emoji" w:cs="Segoe UI Emoji"/>
@@ -8209,7 +8257,11 @@
         <w:t>📌</w:t>
       </w:r>
       <w:r>
-        <w:t xml:space="preserve"> Vai para a pasta pessoal (atalho igual ao anterior).</w:t>
+        <w:t xml:space="preserve"> Vai</w:t>
+      </w:r>
+      <w:proofErr w:type="gramEnd"/>
+      <w:r>
+        <w:t xml:space="preserve"> para a pasta pessoal (atalho igual ao anterior).</w:t>
       </w:r>
     </w:p>
     <w:p>
@@ -8217,7 +8269,13 @@
         <w:pStyle w:val="Ttulo3"/>
       </w:pPr>
       <w:r>
-        <w:t xml:space="preserve">36. </w:t>
+        <w:t>3</w:t>
+      </w:r>
+      <w:r>
+        <w:t>5</w:t>
+      </w:r>
+      <w:r>
+        <w:t xml:space="preserve">. </w:t>
       </w:r>
       <w:proofErr w:type="spellStart"/>
       <w:r>
@@ -8238,6 +8296,7 @@
       <w:pPr>
         <w:spacing w:before="100" w:beforeAutospacing="1" w:after="100" w:afterAutospacing="1"/>
       </w:pPr>
+      <w:proofErr w:type="gramStart"/>
       <w:r>
         <w:rPr>
           <w:rFonts w:ascii="Segoe UI Emoji" w:hAnsi="Segoe UI Emoji" w:cs="Segoe UI Emoji"/>
@@ -8245,7 +8304,11 @@
         <w:t>📌</w:t>
       </w:r>
       <w:r>
-        <w:t xml:space="preserve"> Vai para a raiz do sistema.</w:t>
+        <w:t xml:space="preserve"> Vai</w:t>
+      </w:r>
+      <w:proofErr w:type="gramEnd"/>
+      <w:r>
+        <w:t xml:space="preserve"> para a raiz do sistema.</w:t>
       </w:r>
     </w:p>
     <w:p>
@@ -8253,7 +8316,13 @@
         <w:pStyle w:val="Ttulo3"/>
       </w:pPr>
       <w:r>
-        <w:t xml:space="preserve">37. </w:t>
+        <w:t>3</w:t>
+      </w:r>
+      <w:r>
+        <w:t>6</w:t>
+      </w:r>
+      <w:r>
+        <w:t xml:space="preserve">. </w:t>
       </w:r>
       <w:proofErr w:type="spellStart"/>
       <w:r>
@@ -8289,6 +8358,113 @@
         <w:pStyle w:val="Ttulo3"/>
       </w:pPr>
       <w:r>
+        <w:t>3</w:t>
+      </w:r>
+      <w:r>
+        <w:t>7</w:t>
+      </w:r>
+      <w:r>
+        <w:t xml:space="preserve">. </w:t>
+      </w:r>
+      <w:proofErr w:type="spellStart"/>
+      <w:r>
+        <w:rPr>
+          <w:rStyle w:val="CdigoHTML"/>
+        </w:rPr>
+        <w:t>ls</w:t>
+      </w:r>
+      <w:proofErr w:type="spellEnd"/>
+    </w:p>
+    <w:p>
+      <w:pPr>
+        <w:spacing w:before="100" w:beforeAutospacing="1" w:after="100" w:afterAutospacing="1"/>
+      </w:pPr>
+      <w:proofErr w:type="gramStart"/>
+      <w:r>
+        <w:rPr>
+          <w:rFonts w:ascii="Segoe UI Emoji" w:hAnsi="Segoe UI Emoji" w:cs="Segoe UI Emoji"/>
+        </w:rPr>
+        <w:t>📌</w:t>
+      </w:r>
+      <w:r>
+        <w:t xml:space="preserve"> Lista</w:t>
+      </w:r>
+      <w:proofErr w:type="gramEnd"/>
+      <w:r>
+        <w:t xml:space="preserve"> os arquivos e pastas da pasta atual.</w:t>
+      </w:r>
+    </w:p>
+    <w:p>
+      <w:pPr>
+        <w:pStyle w:val="Ttulo2"/>
+        <w:rPr>
+          <w:rFonts w:ascii="Times New Roman" w:hAnsi="Times New Roman" w:cs="Times New Roman"/>
+          <w:b/>
+          <w:bCs/>
+          <w:sz w:val="36"/>
+          <w:szCs w:val="36"/>
+        </w:rPr>
+      </w:pPr>
+      <w:r>
+        <w:rPr>
+          <w:rFonts w:ascii="Segoe UI Emoji" w:hAnsi="Segoe UI Emoji" w:cs="Segoe UI Emoji"/>
+        </w:rPr>
+        <w:t>🚀</w:t>
+      </w:r>
+      <w:r>
+        <w:t xml:space="preserve"> </w:t>
+      </w:r>
+      <w:r>
+        <w:rPr>
+          <w:rFonts w:ascii="Times New Roman" w:hAnsi="Times New Roman" w:cs="Times New Roman"/>
+          <w:b/>
+          <w:bCs/>
+          <w:sz w:val="36"/>
+          <w:szCs w:val="36"/>
+        </w:rPr>
+        <w:t xml:space="preserve">O que falta para </w:t>
+      </w:r>
+      <w:r>
+        <w:rPr>
+          <w:rStyle w:val="Forte"/>
+          <w:rFonts w:ascii="Times New Roman" w:hAnsi="Times New Roman" w:cs="Times New Roman"/>
+          <w:b w:val="0"/>
+          <w:bCs w:val="0"/>
+          <w:sz w:val="36"/>
+          <w:szCs w:val="36"/>
+        </w:rPr>
+        <w:t>finalizar a jornada completa</w:t>
+      </w:r>
+      <w:r>
+        <w:rPr>
+          <w:rFonts w:ascii="Times New Roman" w:hAnsi="Times New Roman" w:cs="Times New Roman"/>
+          <w:b/>
+          <w:bCs/>
+          <w:sz w:val="36"/>
+          <w:szCs w:val="36"/>
+        </w:rPr>
+        <w:t>:</w:t>
+      </w:r>
+    </w:p>
+    <w:p>
+      <w:r>
+        <w:rPr>
+          <w:rFonts w:ascii="Times New Roman" w:hAnsi="Times New Roman" w:cs="Times New Roman"/>
+          <w:b/>
+          <w:bCs/>
+          <w:sz w:val="36"/>
+          <w:szCs w:val="36"/>
+        </w:rPr>
+        <w:pict w14:anchorId="2DA50FC3">
+          <v:rect id="_x0000_i1062" style="width:0;height:1.5pt" o:hralign="center" o:hrstd="t" o:hr="t" fillcolor="#a0a0a0" stroked="f"/>
+        </w:pict>
+      </w:r>
+    </w:p>
+    <w:p>
+      <w:pPr>
+        <w:pStyle w:val="Ttulo3"/>
+      </w:pPr>
+      <w:r>
         <w:t xml:space="preserve">38. </w:t>
       </w:r>
       <w:proofErr w:type="spellStart"/>
@@ -8296,14 +8472,29 @@
         <w:rPr>
           <w:rStyle w:val="CdigoHTML"/>
         </w:rPr>
-        <w:t>ls</w:t>
-      </w:r>
-      <w:proofErr w:type="spellEnd"/>
+        <w:t>git</w:t>
+      </w:r>
+      <w:proofErr w:type="spellEnd"/>
+      <w:r>
+        <w:rPr>
+          <w:rStyle w:val="CdigoHTML"/>
+        </w:rPr>
+        <w:t xml:space="preserve"> clone</w:t>
+      </w:r>
+      <w:r>
+        <w:rPr>
+          <w:rStyle w:val="Forte"/>
+          <w:b/>
+          <w:bCs/>
+        </w:rPr>
+        <w:t xml:space="preserve"> — Clonar repositórios do GitHub</w:t>
+      </w:r>
     </w:p>
     <w:p>
       <w:pPr>
         <w:spacing w:before="100" w:beforeAutospacing="1" w:after="100" w:afterAutospacing="1"/>
       </w:pPr>
+      <w:proofErr w:type="gramStart"/>
       <w:r>
         <w:rPr>
           <w:rFonts w:ascii="Segoe UI Emoji" w:hAnsi="Segoe UI Emoji" w:cs="Segoe UI Emoji"/>
@@ -8311,7 +8502,538 @@
         <w:t>📌</w:t>
       </w:r>
       <w:r>
-        <w:t xml:space="preserve"> Lista os arquivos e pastas da pasta atual.</w:t>
+        <w:t xml:space="preserve"> Baixar</w:t>
+      </w:r>
+      <w:proofErr w:type="gramEnd"/>
+      <w:r>
+        <w:t xml:space="preserve"> um projeto pronto do GitHub para o seu computador.</w:t>
+      </w:r>
+    </w:p>
+    <w:p>
+      <w:pPr>
+        <w:spacing w:after="0"/>
+      </w:pPr>
+      <w:r>
+        <w:pict w14:anchorId="305A6E61">
+          <v:rect id="_x0000_i1063" style="width:0;height:1.5pt" o:hralign="center" o:hrstd="t" o:hr="t" fillcolor="#a0a0a0" stroked="f"/>
+        </w:pict>
+      </w:r>
+    </w:p>
+    <w:p>
+      <w:pPr>
+        <w:pStyle w:val="Ttulo3"/>
+      </w:pPr>
+      <w:r>
+        <w:t xml:space="preserve">39. </w:t>
+      </w:r>
+      <w:proofErr w:type="spellStart"/>
+      <w:r>
+        <w:rPr>
+          <w:rStyle w:val="CdigoHTML"/>
+        </w:rPr>
+        <w:t>git</w:t>
+      </w:r>
+      <w:proofErr w:type="spellEnd"/>
+      <w:r>
+        <w:rPr>
+          <w:rStyle w:val="CdigoHTML"/>
+        </w:rPr>
+        <w:t xml:space="preserve"> </w:t>
+      </w:r>
+      <w:proofErr w:type="spellStart"/>
+      <w:r>
+        <w:rPr>
+          <w:rStyle w:val="CdigoHTML"/>
+        </w:rPr>
+        <w:t>pull</w:t>
+      </w:r>
+      <w:proofErr w:type="spellEnd"/>
+      <w:r>
+        <w:rPr>
+          <w:rStyle w:val="Forte"/>
+          <w:b/>
+          <w:bCs/>
+        </w:rPr>
+        <w:t xml:space="preserve"> — Atualizar seu projeto local com o remoto</w:t>
+      </w:r>
+    </w:p>
+    <w:p>
+      <w:pPr>
+        <w:spacing w:before="100" w:beforeAutospacing="1" w:after="100" w:afterAutospacing="1"/>
+      </w:pPr>
+      <w:proofErr w:type="gramStart"/>
+      <w:r>
+        <w:rPr>
+          <w:rFonts w:ascii="Segoe UI Emoji" w:hAnsi="Segoe UI Emoji" w:cs="Segoe UI Emoji"/>
+        </w:rPr>
+        <w:t>📌</w:t>
+      </w:r>
+      <w:r>
+        <w:t xml:space="preserve"> Puxa</w:t>
+      </w:r>
+      <w:proofErr w:type="gramEnd"/>
+      <w:r>
+        <w:t xml:space="preserve"> as últimas alterações feitas por você ou por outros colaboradores.</w:t>
+      </w:r>
+    </w:p>
+    <w:p>
+      <w:pPr>
+        <w:spacing w:after="0"/>
+      </w:pPr>
+      <w:r>
+        <w:pict w14:anchorId="18493E1B">
+          <v:rect id="_x0000_i1064" style="width:0;height:1.5pt" o:hralign="center" o:hrstd="t" o:hr="t" fillcolor="#a0a0a0" stroked="f"/>
+        </w:pict>
+      </w:r>
+    </w:p>
+    <w:p>
+      <w:pPr>
+        <w:pStyle w:val="Ttulo3"/>
+      </w:pPr>
+      <w:proofErr w:type="gramStart"/>
+      <w:r>
+        <w:t xml:space="preserve">40. </w:t>
+      </w:r>
+      <w:r>
+        <w:rPr>
+          <w:rStyle w:val="Forte"/>
+          <w:b/>
+          <w:bCs/>
+        </w:rPr>
+        <w:t>.</w:t>
+      </w:r>
+      <w:proofErr w:type="spellStart"/>
+      <w:r>
+        <w:rPr>
+          <w:rStyle w:val="Forte"/>
+          <w:b/>
+          <w:bCs/>
+        </w:rPr>
+        <w:t>gitignore</w:t>
+      </w:r>
+      <w:proofErr w:type="spellEnd"/>
+      <w:proofErr w:type="gramEnd"/>
+      <w:r>
+        <w:rPr>
+          <w:rStyle w:val="Forte"/>
+          <w:b/>
+          <w:bCs/>
+        </w:rPr>
+        <w:t xml:space="preserve"> — Ignorar arquivos que não devem ir para o GitHub</w:t>
+      </w:r>
+    </w:p>
+    <w:p>
+      <w:pPr>
+        <w:spacing w:before="100" w:beforeAutospacing="1" w:after="100" w:afterAutospacing="1"/>
+      </w:pPr>
+      <w:r>
+        <w:rPr>
+          <w:rFonts w:ascii="Segoe UI Emoji" w:hAnsi="Segoe UI Emoji" w:cs="Segoe UI Emoji"/>
+        </w:rPr>
+        <w:t>📌</w:t>
+      </w:r>
+      <w:r>
+        <w:t xml:space="preserve"> Oculta arquivos </w:t>
+      </w:r>
+      <w:proofErr w:type="gramStart"/>
+      <w:r>
+        <w:t xml:space="preserve">como </w:t>
+      </w:r>
+      <w:r>
+        <w:rPr>
+          <w:rStyle w:val="CdigoHTML"/>
+          <w:rFonts w:eastAsiaTheme="minorHAnsi"/>
+        </w:rPr>
+        <w:t>.</w:t>
+      </w:r>
+      <w:proofErr w:type="spellStart"/>
+      <w:r>
+        <w:rPr>
+          <w:rStyle w:val="CdigoHTML"/>
+          <w:rFonts w:eastAsiaTheme="minorHAnsi"/>
+        </w:rPr>
+        <w:t>idea</w:t>
+      </w:r>
+      <w:proofErr w:type="spellEnd"/>
+      <w:proofErr w:type="gramEnd"/>
+      <w:r>
+        <w:rPr>
+          <w:rStyle w:val="CdigoHTML"/>
+          <w:rFonts w:eastAsiaTheme="minorHAnsi"/>
+        </w:rPr>
+        <w:t>/</w:t>
+      </w:r>
+      <w:r>
+        <w:t xml:space="preserve">, </w:t>
+      </w:r>
+      <w:proofErr w:type="spellStart"/>
+      <w:r>
+        <w:rPr>
+          <w:rStyle w:val="CdigoHTML"/>
+          <w:rFonts w:eastAsiaTheme="minorHAnsi"/>
+        </w:rPr>
+        <w:t>node_modules</w:t>
+      </w:r>
+      <w:proofErr w:type="spellEnd"/>
+      <w:r>
+        <w:rPr>
+          <w:rStyle w:val="CdigoHTML"/>
+          <w:rFonts w:eastAsiaTheme="minorHAnsi"/>
+        </w:rPr>
+        <w:t>/</w:t>
+      </w:r>
+      <w:r>
+        <w:t>, arquivos temporários, etc.</w:t>
+      </w:r>
+    </w:p>
+    <w:p>
+      <w:pPr>
+        <w:spacing w:after="0"/>
+      </w:pPr>
+      <w:r>
+        <w:pict w14:anchorId="4CE0547F">
+          <v:rect id="_x0000_i1065" style="width:0;height:1.5pt" o:hralign="center" o:hrstd="t" o:hr="t" fillcolor="#a0a0a0" stroked="f"/>
+        </w:pict>
+      </w:r>
+    </w:p>
+    <w:p>
+      <w:pPr>
+        <w:pStyle w:val="Ttulo3"/>
+      </w:pPr>
+      <w:r>
+        <w:t xml:space="preserve">41. </w:t>
+      </w:r>
+      <w:r>
+        <w:rPr>
+          <w:rStyle w:val="Forte"/>
+          <w:b/>
+          <w:bCs/>
+        </w:rPr>
+        <w:t xml:space="preserve">GitHub colaborativo — </w:t>
+      </w:r>
+      <w:proofErr w:type="spellStart"/>
+      <w:r>
+        <w:rPr>
+          <w:rStyle w:val="Forte"/>
+          <w:b/>
+          <w:bCs/>
+        </w:rPr>
+        <w:t>Fork</w:t>
+      </w:r>
+      <w:proofErr w:type="spellEnd"/>
+      <w:r>
+        <w:rPr>
+          <w:rStyle w:val="Forte"/>
+          <w:b/>
+          <w:bCs/>
+        </w:rPr>
+        <w:t xml:space="preserve"> e </w:t>
+      </w:r>
+      <w:proofErr w:type="spellStart"/>
+      <w:r>
+        <w:rPr>
+          <w:rStyle w:val="Forte"/>
+          <w:b/>
+          <w:bCs/>
+        </w:rPr>
+        <w:t>Pull</w:t>
+      </w:r>
+      <w:proofErr w:type="spellEnd"/>
+      <w:r>
+        <w:rPr>
+          <w:rStyle w:val="Forte"/>
+          <w:b/>
+          <w:bCs/>
+        </w:rPr>
+        <w:t xml:space="preserve"> </w:t>
+      </w:r>
+      <w:proofErr w:type="spellStart"/>
+      <w:r>
+        <w:rPr>
+          <w:rStyle w:val="Forte"/>
+          <w:b/>
+          <w:bCs/>
+        </w:rPr>
+        <w:t>Request</w:t>
+      </w:r>
+      <w:proofErr w:type="spellEnd"/>
+    </w:p>
+    <w:p>
+      <w:pPr>
+        <w:spacing w:before="100" w:beforeAutospacing="1" w:after="100" w:afterAutospacing="1"/>
+      </w:pPr>
+      <w:proofErr w:type="gramStart"/>
+      <w:r>
+        <w:rPr>
+          <w:rFonts w:ascii="Segoe UI Emoji" w:hAnsi="Segoe UI Emoji" w:cs="Segoe UI Emoji"/>
+        </w:rPr>
+        <w:t>📌</w:t>
+      </w:r>
+      <w:r>
+        <w:t xml:space="preserve"> Como</w:t>
+      </w:r>
+      <w:proofErr w:type="gramEnd"/>
+      <w:r>
+        <w:t xml:space="preserve"> contribuir em projetos de outras pessoas ou trabalhar em equipe:</w:t>
+      </w:r>
+    </w:p>
+    <w:p>
+      <w:pPr>
+        <w:numPr>
+          <w:ilvl w:val="0"/>
+          <w:numId w:val="6"/>
+        </w:numPr>
+        <w:spacing w:before="100" w:beforeAutospacing="1" w:after="100" w:afterAutospacing="1" w:line="240" w:lineRule="auto"/>
+      </w:pPr>
+      <w:r>
+        <w:t xml:space="preserve">Fazer um </w:t>
+      </w:r>
+      <w:proofErr w:type="spellStart"/>
+      <w:r>
+        <w:rPr>
+          <w:rStyle w:val="nfase"/>
+        </w:rPr>
+        <w:t>fork</w:t>
+      </w:r>
+      <w:proofErr w:type="spellEnd"/>
+    </w:p>
+    <w:p>
+      <w:pPr>
+        <w:numPr>
+          <w:ilvl w:val="0"/>
+          <w:numId w:val="6"/>
+        </w:numPr>
+        <w:spacing w:before="100" w:beforeAutospacing="1" w:after="100" w:afterAutospacing="1" w:line="240" w:lineRule="auto"/>
+      </w:pPr>
+      <w:r>
+        <w:t xml:space="preserve">Criar </w:t>
+      </w:r>
+      <w:proofErr w:type="spellStart"/>
+      <w:r>
+        <w:t>branch</w:t>
+      </w:r>
+      <w:proofErr w:type="spellEnd"/>
+      <w:r>
+        <w:t xml:space="preserve"> para correção/melhoria</w:t>
+      </w:r>
+    </w:p>
+    <w:p>
+      <w:pPr>
+        <w:numPr>
+          <w:ilvl w:val="0"/>
+          <w:numId w:val="6"/>
+        </w:numPr>
+        <w:spacing w:before="100" w:beforeAutospacing="1" w:after="100" w:afterAutospacing="1" w:line="240" w:lineRule="auto"/>
+      </w:pPr>
+      <w:r>
+        <w:t xml:space="preserve">Criar um </w:t>
+      </w:r>
+      <w:proofErr w:type="spellStart"/>
+      <w:r>
+        <w:rPr>
+          <w:rStyle w:val="nfase"/>
+        </w:rPr>
+        <w:t>pull</w:t>
+      </w:r>
+      <w:proofErr w:type="spellEnd"/>
+      <w:r>
+        <w:rPr>
+          <w:rStyle w:val="nfase"/>
+        </w:rPr>
+        <w:t xml:space="preserve"> </w:t>
+      </w:r>
+      <w:proofErr w:type="spellStart"/>
+      <w:r>
+        <w:rPr>
+          <w:rStyle w:val="nfase"/>
+        </w:rPr>
+        <w:t>request</w:t>
+      </w:r>
+      <w:proofErr w:type="spellEnd"/>
+      <w:r>
+        <w:t xml:space="preserve"> (PR)</w:t>
+      </w:r>
+    </w:p>
+    <w:p>
+      <w:pPr>
+        <w:numPr>
+          <w:ilvl w:val="0"/>
+          <w:numId w:val="6"/>
+        </w:numPr>
+        <w:spacing w:before="100" w:beforeAutospacing="1" w:after="100" w:afterAutospacing="1" w:line="240" w:lineRule="auto"/>
+      </w:pPr>
+      <w:r>
+        <w:t>Esperar o código ser aprovado/mesclado</w:t>
+      </w:r>
+    </w:p>
+    <w:p>
+      <w:pPr>
+        <w:spacing w:after="0"/>
+      </w:pPr>
+      <w:r>
+        <w:lastRenderedPageBreak/>
+        <w:pict w14:anchorId="551658F0">
+          <v:rect id="_x0000_i1066" style="width:0;height:1.5pt" o:hralign="center" o:hrstd="t" o:hr="t" fillcolor="#a0a0a0" stroked="f"/>
+        </w:pict>
+      </w:r>
+    </w:p>
+    <w:p>
+      <w:pPr>
+        <w:pStyle w:val="Ttulo3"/>
+      </w:pPr>
+      <w:r>
+        <w:t xml:space="preserve">42. </w:t>
+      </w:r>
+      <w:r>
+        <w:rPr>
+          <w:rStyle w:val="Forte"/>
+          <w:b/>
+          <w:bCs/>
+        </w:rPr>
+        <w:t>Resolvendo conflitos de merge</w:t>
+      </w:r>
+    </w:p>
+    <w:p>
+      <w:pPr>
+        <w:spacing w:before="100" w:beforeAutospacing="1" w:after="100" w:afterAutospacing="1"/>
+      </w:pPr>
+      <w:r>
+        <w:rPr>
+          <w:rFonts w:ascii="Segoe UI Emoji" w:hAnsi="Segoe UI Emoji" w:cs="Segoe UI Emoji"/>
+        </w:rPr>
+        <w:t>📌</w:t>
+      </w:r>
+      <w:r>
+        <w:t xml:space="preserve"> O que fazer quando dois </w:t>
+      </w:r>
+      <w:proofErr w:type="spellStart"/>
+      <w:r>
+        <w:t>commits</w:t>
+      </w:r>
+      <w:proofErr w:type="spellEnd"/>
+      <w:r>
+        <w:t xml:space="preserve"> mexem no mesmo lugar do código e o </w:t>
+      </w:r>
+      <w:proofErr w:type="spellStart"/>
+      <w:r>
+        <w:t>Git</w:t>
+      </w:r>
+      <w:proofErr w:type="spellEnd"/>
+      <w:r>
+        <w:t xml:space="preserve"> não sabe o que manter.</w:t>
+      </w:r>
+    </w:p>
+    <w:p>
+      <w:pPr>
+        <w:spacing w:after="0"/>
+      </w:pPr>
+      <w:r>
+        <w:pict w14:anchorId="555ECFFE">
+          <v:rect id="_x0000_i1067" style="width:0;height:1.5pt" o:hralign="center" o:hrstd="t" o:hr="t" fillcolor="#a0a0a0" stroked="f"/>
+        </w:pict>
+      </w:r>
+    </w:p>
+    <w:p>
+      <w:pPr>
+        <w:pStyle w:val="Ttulo3"/>
+      </w:pPr>
+      <w:r>
+        <w:t xml:space="preserve">43. </w:t>
+      </w:r>
+      <w:r>
+        <w:rPr>
+          <w:rStyle w:val="Forte"/>
+          <w:b/>
+          <w:bCs/>
+        </w:rPr>
+        <w:t xml:space="preserve">SSH </w:t>
+      </w:r>
+      <w:proofErr w:type="spellStart"/>
+      <w:r>
+        <w:rPr>
+          <w:rStyle w:val="Forte"/>
+          <w:b/>
+          <w:bCs/>
+        </w:rPr>
+        <w:t>vs</w:t>
+      </w:r>
+      <w:proofErr w:type="spellEnd"/>
+      <w:r>
+        <w:rPr>
+          <w:rStyle w:val="Forte"/>
+          <w:b/>
+          <w:bCs/>
+        </w:rPr>
+        <w:t xml:space="preserve"> HTTPS no GitHub</w:t>
+      </w:r>
+    </w:p>
+    <w:p>
+      <w:pPr>
+        <w:spacing w:before="100" w:beforeAutospacing="1" w:after="100" w:afterAutospacing="1"/>
+      </w:pPr>
+      <w:r>
+        <w:rPr>
+          <w:rFonts w:ascii="Segoe UI Emoji" w:hAnsi="Segoe UI Emoji" w:cs="Segoe UI Emoji"/>
+        </w:rPr>
+        <w:t>📌</w:t>
+      </w:r>
+      <w:r>
+        <w:t xml:space="preserve"> Diferenças entre usar HTTPS ou autenticação via chave SSH (mais segura).</w:t>
+      </w:r>
+    </w:p>
+    <w:p>
+      <w:pPr>
+        <w:spacing w:after="0"/>
+      </w:pPr>
+      <w:r>
+        <w:pict w14:anchorId="315E3730">
+          <v:rect id="_x0000_i1068" style="width:0;height:1.5pt" o:hralign="center" o:hrstd="t" o:hr="t" fillcolor="#a0a0a0" stroked="f"/>
+        </w:pict>
+      </w:r>
+    </w:p>
+    <w:p>
+      <w:pPr>
+        <w:pStyle w:val="Ttulo3"/>
+      </w:pPr>
+      <w:r>
+        <w:t xml:space="preserve">44. </w:t>
+      </w:r>
+      <w:proofErr w:type="spellStart"/>
+      <w:r>
+        <w:rPr>
+          <w:rStyle w:val="Forte"/>
+          <w:b/>
+          <w:bCs/>
+        </w:rPr>
+        <w:t>Tag</w:t>
+      </w:r>
+      <w:proofErr w:type="spellEnd"/>
+      <w:r>
+        <w:rPr>
+          <w:rStyle w:val="Forte"/>
+          <w:b/>
+          <w:bCs/>
+        </w:rPr>
+        <w:t xml:space="preserve"> e versões</w:t>
+      </w:r>
+    </w:p>
+    <w:p>
+      <w:pPr>
+        <w:spacing w:before="100" w:beforeAutospacing="1" w:after="100" w:afterAutospacing="1"/>
+      </w:pPr>
+      <w:proofErr w:type="gramStart"/>
+      <w:r>
+        <w:rPr>
+          <w:rFonts w:ascii="Segoe UI Emoji" w:hAnsi="Segoe UI Emoji" w:cs="Segoe UI Emoji"/>
+        </w:rPr>
+        <w:t>📌</w:t>
+      </w:r>
+      <w:r>
+        <w:t xml:space="preserve"> Criar</w:t>
+      </w:r>
+      <w:proofErr w:type="gramEnd"/>
+      <w:r>
+        <w:t xml:space="preserve"> versões marcadas no código, útil para releases.</w:t>
       </w:r>
     </w:p>
     <w:p>
@@ -8781,9 +9503,9 @@
     </w:lvl>
   </w:abstractNum>
   <w:abstractNum w:abstractNumId="3" w15:restartNumberingAfterBreak="0">
-    <w:nsid w:val="406F28DE"/>
+    <w:nsid w:val="3D01091B"/>
     <w:multiLevelType w:val="multilevel"/>
-    <w:tmpl w:val="EEA846AA"/>
+    <w:tmpl w:val="0194F796"/>
     <w:lvl w:ilvl="0">
       <w:start w:val="1"/>
       <w:numFmt w:val="bullet"/>
@@ -8930,9 +9652,9 @@
     </w:lvl>
   </w:abstractNum>
   <w:abstractNum w:abstractNumId="4" w15:restartNumberingAfterBreak="0">
-    <w:nsid w:val="5F60264A"/>
+    <w:nsid w:val="406F28DE"/>
     <w:multiLevelType w:val="multilevel"/>
-    <w:tmpl w:val="521C4E78"/>
+    <w:tmpl w:val="EEA846AA"/>
     <w:lvl w:ilvl="0">
       <w:start w:val="1"/>
       <w:numFmt w:val="bullet"/>
@@ -9078,20 +9800,172 @@
       </w:rPr>
     </w:lvl>
   </w:abstractNum>
+  <w:abstractNum w:abstractNumId="5" w15:restartNumberingAfterBreak="0">
+    <w:nsid w:val="5F60264A"/>
+    <w:multiLevelType w:val="multilevel"/>
+    <w:tmpl w:val="521C4E78"/>
+    <w:lvl w:ilvl="0">
+      <w:start w:val="1"/>
+      <w:numFmt w:val="bullet"/>
+      <w:lvlText w:val=""/>
+      <w:lvlJc w:val="left"/>
+      <w:pPr>
+        <w:tabs>
+          <w:tab w:val="num" w:pos="720"/>
+        </w:tabs>
+        <w:ind w:left="720" w:hanging="360"/>
+      </w:pPr>
+      <w:rPr>
+        <w:rFonts w:ascii="Symbol" w:hAnsi="Symbol" w:hint="default"/>
+        <w:sz w:val="20"/>
+      </w:rPr>
+    </w:lvl>
+    <w:lvl w:ilvl="1" w:tentative="1">
+      <w:start w:val="1"/>
+      <w:numFmt w:val="bullet"/>
+      <w:lvlText w:val="o"/>
+      <w:lvlJc w:val="left"/>
+      <w:pPr>
+        <w:tabs>
+          <w:tab w:val="num" w:pos="1440"/>
+        </w:tabs>
+        <w:ind w:left="1440" w:hanging="360"/>
+      </w:pPr>
+      <w:rPr>
+        <w:rFonts w:ascii="Courier New" w:hAnsi="Courier New" w:hint="default"/>
+        <w:sz w:val="20"/>
+      </w:rPr>
+    </w:lvl>
+    <w:lvl w:ilvl="2" w:tentative="1">
+      <w:start w:val="1"/>
+      <w:numFmt w:val="bullet"/>
+      <w:lvlText w:val=""/>
+      <w:lvlJc w:val="left"/>
+      <w:pPr>
+        <w:tabs>
+          <w:tab w:val="num" w:pos="2160"/>
+        </w:tabs>
+        <w:ind w:left="2160" w:hanging="360"/>
+      </w:pPr>
+      <w:rPr>
+        <w:rFonts w:ascii="Wingdings" w:hAnsi="Wingdings" w:hint="default"/>
+        <w:sz w:val="20"/>
+      </w:rPr>
+    </w:lvl>
+    <w:lvl w:ilvl="3" w:tentative="1">
+      <w:start w:val="1"/>
+      <w:numFmt w:val="bullet"/>
+      <w:lvlText w:val=""/>
+      <w:lvlJc w:val="left"/>
+      <w:pPr>
+        <w:tabs>
+          <w:tab w:val="num" w:pos="2880"/>
+        </w:tabs>
+        <w:ind w:left="2880" w:hanging="360"/>
+      </w:pPr>
+      <w:rPr>
+        <w:rFonts w:ascii="Wingdings" w:hAnsi="Wingdings" w:hint="default"/>
+        <w:sz w:val="20"/>
+      </w:rPr>
+    </w:lvl>
+    <w:lvl w:ilvl="4" w:tentative="1">
+      <w:start w:val="1"/>
+      <w:numFmt w:val="bullet"/>
+      <w:lvlText w:val=""/>
+      <w:lvlJc w:val="left"/>
+      <w:pPr>
+        <w:tabs>
+          <w:tab w:val="num" w:pos="3600"/>
+        </w:tabs>
+        <w:ind w:left="3600" w:hanging="360"/>
+      </w:pPr>
+      <w:rPr>
+        <w:rFonts w:ascii="Wingdings" w:hAnsi="Wingdings" w:hint="default"/>
+        <w:sz w:val="20"/>
+      </w:rPr>
+    </w:lvl>
+    <w:lvl w:ilvl="5" w:tentative="1">
+      <w:start w:val="1"/>
+      <w:numFmt w:val="bullet"/>
+      <w:lvlText w:val=""/>
+      <w:lvlJc w:val="left"/>
+      <w:pPr>
+        <w:tabs>
+          <w:tab w:val="num" w:pos="4320"/>
+        </w:tabs>
+        <w:ind w:left="4320" w:hanging="360"/>
+      </w:pPr>
+      <w:rPr>
+        <w:rFonts w:ascii="Wingdings" w:hAnsi="Wingdings" w:hint="default"/>
+        <w:sz w:val="20"/>
+      </w:rPr>
+    </w:lvl>
+    <w:lvl w:ilvl="6" w:tentative="1">
+      <w:start w:val="1"/>
+      <w:numFmt w:val="bullet"/>
+      <w:lvlText w:val=""/>
+      <w:lvlJc w:val="left"/>
+      <w:pPr>
+        <w:tabs>
+          <w:tab w:val="num" w:pos="5040"/>
+        </w:tabs>
+        <w:ind w:left="5040" w:hanging="360"/>
+      </w:pPr>
+      <w:rPr>
+        <w:rFonts w:ascii="Wingdings" w:hAnsi="Wingdings" w:hint="default"/>
+        <w:sz w:val="20"/>
+      </w:rPr>
+    </w:lvl>
+    <w:lvl w:ilvl="7" w:tentative="1">
+      <w:start w:val="1"/>
+      <w:numFmt w:val="bullet"/>
+      <w:lvlText w:val=""/>
+      <w:lvlJc w:val="left"/>
+      <w:pPr>
+        <w:tabs>
+          <w:tab w:val="num" w:pos="5760"/>
+        </w:tabs>
+        <w:ind w:left="5760" w:hanging="360"/>
+      </w:pPr>
+      <w:rPr>
+        <w:rFonts w:ascii="Wingdings" w:hAnsi="Wingdings" w:hint="default"/>
+        <w:sz w:val="20"/>
+      </w:rPr>
+    </w:lvl>
+    <w:lvl w:ilvl="8" w:tentative="1">
+      <w:start w:val="1"/>
+      <w:numFmt w:val="bullet"/>
+      <w:lvlText w:val=""/>
+      <w:lvlJc w:val="left"/>
+      <w:pPr>
+        <w:tabs>
+          <w:tab w:val="num" w:pos="6480"/>
+        </w:tabs>
+        <w:ind w:left="6480" w:hanging="360"/>
+      </w:pPr>
+      <w:rPr>
+        <w:rFonts w:ascii="Wingdings" w:hAnsi="Wingdings" w:hint="default"/>
+        <w:sz w:val="20"/>
+      </w:rPr>
+    </w:lvl>
+  </w:abstractNum>
   <w:num w:numId="1">
     <w:abstractNumId w:val="1"/>
   </w:num>
   <w:num w:numId="2">
-    <w:abstractNumId w:val="4"/>
+    <w:abstractNumId w:val="5"/>
   </w:num>
   <w:num w:numId="3">
-    <w:abstractNumId w:val="3"/>
+    <w:abstractNumId w:val="4"/>
   </w:num>
   <w:num w:numId="4">
     <w:abstractNumId w:val="2"/>
   </w:num>
   <w:num w:numId="5">
     <w:abstractNumId w:val="0"/>
+  </w:num>
+  <w:num w:numId="6">
+    <w:abstractNumId w:val="3"/>
   </w:num>
 </w:numbering>
 </file>

</xml_diff>

<commit_message>
ignorando arquivo temporário word
</commit_message>
<xml_diff>
--- a/Estudos Git e Github.docx
+++ b/Estudos Git e Github.docx
@@ -6222,7 +6222,7 @@
           <w14:ligatures w14:val="none"/>
         </w:rPr>
         <w:pict w14:anchorId="3CB579EB">
-          <v:rect id="_x0000_i1038" style="width:0;height:1.5pt" o:hralign="center" o:hrstd="t" o:hr="t" fillcolor="#a0a0a0" stroked="f"/>
+          <v:rect id="_x0000_i1036" style="width:0;height:1.5pt" o:hralign="center" o:hrstd="t" o:hr="t" fillcolor="#a0a0a0" stroked="f"/>
         </w:pict>
       </w:r>
     </w:p>
@@ -6766,242 +6766,423 @@
       <w:pPr>
         <w:rPr>
           <w:rFonts w:ascii="Times New Roman" w:hAnsi="Times New Roman" w:cs="Times New Roman"/>
-        </w:rPr>
-      </w:pPr>
-      <w:proofErr w:type="spellStart"/>
-      <w:r>
-        <w:rPr>
-          <w:rFonts w:ascii="Times New Roman" w:hAnsi="Times New Roman" w:cs="Times New Roman"/>
+          <w:lang w:val="en-US"/>
+        </w:rPr>
+      </w:pPr>
+      <w:r>
+        <w:rPr>
+          <w:rFonts w:ascii="Times New Roman" w:hAnsi="Times New Roman" w:cs="Times New Roman"/>
+          <w:lang w:val="en-US"/>
+        </w:rPr>
+        <w:t>git push -u origin master</w:t>
+      </w:r>
+    </w:p>
+    <w:p>
+      <w:pPr>
+        <w:pStyle w:val="Ttulo3"/>
+        <w:rPr>
+          <w:sz w:val="24"/>
+          <w:szCs w:val="24"/>
+        </w:rPr>
+      </w:pPr>
+      <w:r>
+        <w:rPr>
+          <w:rFonts w:ascii="Segoe UI Emoji" w:hAnsi="Segoe UI Emoji" w:cs="Segoe UI Emoji"/>
+          <w:sz w:val="24"/>
+          <w:szCs w:val="24"/>
+          <w:lang w:val="en-US"/>
+        </w:rPr>
+        <w:t>✅</w:t>
+      </w:r>
+      <w:r>
+        <w:rPr>
+          <w:sz w:val="24"/>
+          <w:szCs w:val="24"/>
+          <w:lang w:val="en-US"/>
+        </w:rPr>
+        <w:t xml:space="preserve"> Pronto! </w:t>
+      </w:r>
+      <w:r>
+        <w:rPr>
+          <w:sz w:val="24"/>
+          <w:szCs w:val="24"/>
+        </w:rPr>
+        <w:t>Agora seu projeto estará online no GitHub</w:t>
+      </w:r>
+    </w:p>
+    <w:p>
+      <w:pPr>
+        <w:spacing w:before="100" w:beforeAutospacing="1" w:after="100" w:afterAutospacing="1"/>
+        <w:rPr>
+          <w:rFonts w:ascii="Times New Roman" w:hAnsi="Times New Roman" w:cs="Times New Roman"/>
+        </w:rPr>
+      </w:pPr>
+      <w:r>
+        <w:rPr>
+          <w:rFonts w:ascii="Times New Roman" w:hAnsi="Times New Roman" w:cs="Times New Roman"/>
+        </w:rPr>
+        <w:t xml:space="preserve">Você pode acessar no navegador, compartilhar o link e usar como </w:t>
+      </w:r>
+      <w:r>
+        <w:rPr>
+          <w:rStyle w:val="Forte"/>
+          <w:rFonts w:ascii="Times New Roman" w:hAnsi="Times New Roman" w:cs="Times New Roman"/>
+        </w:rPr>
+        <w:t>portfólio</w:t>
+      </w:r>
+      <w:r>
+        <w:rPr>
+          <w:rFonts w:ascii="Times New Roman" w:hAnsi="Times New Roman" w:cs="Times New Roman"/>
+        </w:rPr>
+        <w:t>!</w:t>
+      </w:r>
+    </w:p>
+    <w:p>
+      <w:pPr>
+        <w:pStyle w:val="Ttulo3"/>
+        <w:rPr>
+          <w:sz w:val="24"/>
+          <w:szCs w:val="24"/>
+        </w:rPr>
+      </w:pPr>
+      <w:r>
+        <w:rPr>
+          <w:sz w:val="24"/>
+          <w:szCs w:val="24"/>
+        </w:rPr>
+        <w:t xml:space="preserve">25. </w:t>
+      </w:r>
+      <w:proofErr w:type="spellStart"/>
+      <w:r>
+        <w:rPr>
+          <w:rStyle w:val="CdigoHTML"/>
+          <w:rFonts w:ascii="Times New Roman" w:hAnsi="Times New Roman" w:cs="Times New Roman"/>
+          <w:sz w:val="24"/>
+          <w:szCs w:val="24"/>
         </w:rPr>
         <w:t>git</w:t>
       </w:r>
       <w:proofErr w:type="spellEnd"/>
       <w:r>
         <w:rPr>
-          <w:rFonts w:ascii="Times New Roman" w:hAnsi="Times New Roman" w:cs="Times New Roman"/>
+          <w:rStyle w:val="CdigoHTML"/>
+          <w:rFonts w:ascii="Times New Roman" w:hAnsi="Times New Roman" w:cs="Times New Roman"/>
+          <w:sz w:val="24"/>
+          <w:szCs w:val="24"/>
         </w:rPr>
         <w:t xml:space="preserve"> </w:t>
       </w:r>
       <w:proofErr w:type="spellStart"/>
       <w:r>
         <w:rPr>
-          <w:rFonts w:ascii="Times New Roman" w:hAnsi="Times New Roman" w:cs="Times New Roman"/>
+          <w:rStyle w:val="CdigoHTML"/>
+          <w:rFonts w:ascii="Times New Roman" w:hAnsi="Times New Roman" w:cs="Times New Roman"/>
+          <w:sz w:val="24"/>
+          <w:szCs w:val="24"/>
+        </w:rPr>
+        <w:t>remote</w:t>
+      </w:r>
+      <w:proofErr w:type="spellEnd"/>
+      <w:r>
+        <w:rPr>
+          <w:rStyle w:val="CdigoHTML"/>
+          <w:rFonts w:ascii="Times New Roman" w:hAnsi="Times New Roman" w:cs="Times New Roman"/>
+          <w:sz w:val="24"/>
+          <w:szCs w:val="24"/>
+        </w:rPr>
+        <w:t xml:space="preserve"> </w:t>
+      </w:r>
+      <w:proofErr w:type="spellStart"/>
+      <w:r>
+        <w:rPr>
+          <w:rStyle w:val="CdigoHTML"/>
+          <w:rFonts w:ascii="Times New Roman" w:hAnsi="Times New Roman" w:cs="Times New Roman"/>
+          <w:sz w:val="24"/>
+          <w:szCs w:val="24"/>
+        </w:rPr>
+        <w:t>add</w:t>
+      </w:r>
+      <w:proofErr w:type="spellEnd"/>
+      <w:r>
+        <w:rPr>
+          <w:rStyle w:val="CdigoHTML"/>
+          <w:rFonts w:ascii="Times New Roman" w:hAnsi="Times New Roman" w:cs="Times New Roman"/>
+          <w:sz w:val="24"/>
+          <w:szCs w:val="24"/>
+        </w:rPr>
+        <w:t xml:space="preserve"> </w:t>
+      </w:r>
+      <w:proofErr w:type="spellStart"/>
+      <w:r>
+        <w:rPr>
+          <w:rStyle w:val="CdigoHTML"/>
+          <w:rFonts w:ascii="Times New Roman" w:hAnsi="Times New Roman" w:cs="Times New Roman"/>
+          <w:sz w:val="24"/>
+          <w:szCs w:val="24"/>
+        </w:rPr>
+        <w:t>origin</w:t>
+      </w:r>
+      <w:proofErr w:type="spellEnd"/>
+      <w:r>
+        <w:rPr>
+          <w:rStyle w:val="CdigoHTML"/>
+          <w:rFonts w:ascii="Times New Roman" w:hAnsi="Times New Roman" w:cs="Times New Roman"/>
+          <w:sz w:val="24"/>
+          <w:szCs w:val="24"/>
+        </w:rPr>
+        <w:t xml:space="preserve"> URL</w:t>
+      </w:r>
+    </w:p>
+    <w:p>
+      <w:pPr>
+        <w:spacing w:before="100" w:beforeAutospacing="1" w:after="100" w:afterAutospacing="1"/>
+        <w:rPr>
+          <w:rFonts w:ascii="Times New Roman" w:hAnsi="Times New Roman" w:cs="Times New Roman"/>
+        </w:rPr>
+      </w:pPr>
+      <w:proofErr w:type="gramStart"/>
+      <w:r>
+        <w:rPr>
+          <w:rFonts w:ascii="Segoe UI Emoji" w:hAnsi="Segoe UI Emoji" w:cs="Segoe UI Emoji"/>
+        </w:rPr>
+        <w:t>📌</w:t>
+      </w:r>
+      <w:r>
+        <w:rPr>
+          <w:rFonts w:ascii="Times New Roman" w:hAnsi="Times New Roman" w:cs="Times New Roman"/>
+        </w:rPr>
+        <w:t xml:space="preserve"> Conecta</w:t>
+      </w:r>
+      <w:proofErr w:type="gramEnd"/>
+      <w:r>
+        <w:rPr>
+          <w:rFonts w:ascii="Times New Roman" w:hAnsi="Times New Roman" w:cs="Times New Roman"/>
+        </w:rPr>
+        <w:t xml:space="preserve"> seu repositório local a um repositório remoto (no GitHub).</w:t>
+      </w:r>
+      <w:r>
+        <w:rPr>
+          <w:rFonts w:ascii="Times New Roman" w:hAnsi="Times New Roman" w:cs="Times New Roman"/>
+        </w:rPr>
+        <w:br/>
+      </w:r>
+      <w:r>
+        <w:rPr>
+          <w:rFonts w:ascii="Segoe UI Emoji" w:hAnsi="Segoe UI Emoji" w:cs="Segoe UI Emoji"/>
+        </w:rPr>
+        <w:t>💡</w:t>
+      </w:r>
+      <w:r>
+        <w:rPr>
+          <w:rFonts w:ascii="Times New Roman" w:hAnsi="Times New Roman" w:cs="Times New Roman"/>
+        </w:rPr>
+        <w:t xml:space="preserve"> A URL pode ser HTTPS ou SSH.</w:t>
+      </w:r>
+    </w:p>
+    <w:p>
+      <w:pPr>
+        <w:spacing w:after="0"/>
+        <w:rPr>
+          <w:rFonts w:ascii="Times New Roman" w:hAnsi="Times New Roman" w:cs="Times New Roman"/>
+        </w:rPr>
+      </w:pPr>
+      <w:r>
+        <w:rPr>
+          <w:rFonts w:ascii="Times New Roman" w:hAnsi="Times New Roman" w:cs="Times New Roman"/>
+        </w:rPr>
+        <w:pict w14:anchorId="596649E8">
+          <v:rect id="_x0000_i1037" style="width:0;height:1.5pt" o:hralign="center" o:hrstd="t" o:hr="t" fillcolor="#a0a0a0" stroked="f"/>
+        </w:pict>
+      </w:r>
+    </w:p>
+    <w:p>
+      <w:pPr>
+        <w:pStyle w:val="Ttulo3"/>
+        <w:rPr>
+          <w:sz w:val="24"/>
+          <w:szCs w:val="24"/>
+        </w:rPr>
+      </w:pPr>
+      <w:r>
+        <w:rPr>
+          <w:sz w:val="24"/>
+          <w:szCs w:val="24"/>
+        </w:rPr>
+        <w:t xml:space="preserve">26. </w:t>
+      </w:r>
+      <w:proofErr w:type="spellStart"/>
+      <w:r>
+        <w:rPr>
+          <w:rStyle w:val="CdigoHTML"/>
+          <w:rFonts w:ascii="Times New Roman" w:hAnsi="Times New Roman" w:cs="Times New Roman"/>
+          <w:sz w:val="24"/>
+          <w:szCs w:val="24"/>
+        </w:rPr>
+        <w:t>git</w:t>
+      </w:r>
+      <w:proofErr w:type="spellEnd"/>
+      <w:r>
+        <w:rPr>
+          <w:rStyle w:val="CdigoHTML"/>
+          <w:rFonts w:ascii="Times New Roman" w:hAnsi="Times New Roman" w:cs="Times New Roman"/>
+          <w:sz w:val="24"/>
+          <w:szCs w:val="24"/>
+        </w:rPr>
+        <w:t xml:space="preserve"> </w:t>
+      </w:r>
+      <w:proofErr w:type="spellStart"/>
+      <w:r>
+        <w:rPr>
+          <w:rStyle w:val="CdigoHTML"/>
+          <w:rFonts w:ascii="Times New Roman" w:hAnsi="Times New Roman" w:cs="Times New Roman"/>
+          <w:sz w:val="24"/>
+          <w:szCs w:val="24"/>
         </w:rPr>
         <w:t>push</w:t>
       </w:r>
       <w:proofErr w:type="spellEnd"/>
       <w:r>
         <w:rPr>
-          <w:rFonts w:ascii="Times New Roman" w:hAnsi="Times New Roman" w:cs="Times New Roman"/>
+          <w:rStyle w:val="CdigoHTML"/>
+          <w:rFonts w:ascii="Times New Roman" w:hAnsi="Times New Roman" w:cs="Times New Roman"/>
+          <w:sz w:val="24"/>
+          <w:szCs w:val="24"/>
         </w:rPr>
         <w:t xml:space="preserve"> -u </w:t>
       </w:r>
       <w:proofErr w:type="spellStart"/>
       <w:r>
         <w:rPr>
-          <w:rFonts w:ascii="Times New Roman" w:hAnsi="Times New Roman" w:cs="Times New Roman"/>
+          <w:rStyle w:val="CdigoHTML"/>
+          <w:rFonts w:ascii="Times New Roman" w:hAnsi="Times New Roman" w:cs="Times New Roman"/>
+          <w:sz w:val="24"/>
+          <w:szCs w:val="24"/>
         </w:rPr>
         <w:t>origin</w:t>
       </w:r>
       <w:proofErr w:type="spellEnd"/>
       <w:r>
         <w:rPr>
-          <w:rFonts w:ascii="Times New Roman" w:hAnsi="Times New Roman" w:cs="Times New Roman"/>
-        </w:rPr>
-        <w:t xml:space="preserve"> master</w:t>
-      </w:r>
-    </w:p>
-    <w:p>
-      <w:pPr>
-        <w:pStyle w:val="Ttulo3"/>
-        <w:rPr>
-          <w:sz w:val="24"/>
-          <w:szCs w:val="24"/>
-        </w:rPr>
-      </w:pPr>
+          <w:rStyle w:val="CdigoHTML"/>
+          <w:rFonts w:ascii="Times New Roman" w:hAnsi="Times New Roman" w:cs="Times New Roman"/>
+          <w:sz w:val="24"/>
+          <w:szCs w:val="24"/>
+        </w:rPr>
+        <w:t xml:space="preserve"> nome-da-</w:t>
+      </w:r>
+      <w:proofErr w:type="spellStart"/>
+      <w:r>
+        <w:rPr>
+          <w:rStyle w:val="CdigoHTML"/>
+          <w:rFonts w:ascii="Times New Roman" w:hAnsi="Times New Roman" w:cs="Times New Roman"/>
+          <w:sz w:val="24"/>
+          <w:szCs w:val="24"/>
+        </w:rPr>
+        <w:t>branch</w:t>
+      </w:r>
+      <w:proofErr w:type="spellEnd"/>
+    </w:p>
+    <w:p>
+      <w:pPr>
+        <w:spacing w:before="100" w:beforeAutospacing="1" w:after="100" w:afterAutospacing="1"/>
+        <w:rPr>
+          <w:rFonts w:ascii="Times New Roman" w:hAnsi="Times New Roman" w:cs="Times New Roman"/>
+        </w:rPr>
+      </w:pPr>
+      <w:proofErr w:type="gramStart"/>
       <w:r>
         <w:rPr>
           <w:rFonts w:ascii="Segoe UI Emoji" w:hAnsi="Segoe UI Emoji" w:cs="Segoe UI Emoji"/>
-          <w:sz w:val="24"/>
-          <w:szCs w:val="24"/>
-        </w:rPr>
-        <w:t>✅</w:t>
-      </w:r>
-      <w:r>
-        <w:rPr>
-          <w:sz w:val="24"/>
-          <w:szCs w:val="24"/>
-        </w:rPr>
-        <w:t xml:space="preserve"> Pronto! Agora seu projeto estará online no GitHub</w:t>
-      </w:r>
-    </w:p>
-    <w:p>
-      <w:pPr>
-        <w:spacing w:before="100" w:beforeAutospacing="1" w:after="100" w:afterAutospacing="1"/>
-        <w:rPr>
-          <w:rFonts w:ascii="Times New Roman" w:hAnsi="Times New Roman" w:cs="Times New Roman"/>
-        </w:rPr>
-      </w:pPr>
-      <w:r>
-        <w:rPr>
-          <w:rFonts w:ascii="Times New Roman" w:hAnsi="Times New Roman" w:cs="Times New Roman"/>
-        </w:rPr>
-        <w:t xml:space="preserve">Você pode acessar no navegador, compartilhar o link e usar como </w:t>
-      </w:r>
-      <w:r>
-        <w:rPr>
-          <w:rStyle w:val="Forte"/>
-          <w:rFonts w:ascii="Times New Roman" w:hAnsi="Times New Roman" w:cs="Times New Roman"/>
-        </w:rPr>
-        <w:t>portfólio</w:t>
-      </w:r>
-      <w:r>
-        <w:rPr>
-          <w:rFonts w:ascii="Times New Roman" w:hAnsi="Times New Roman" w:cs="Times New Roman"/>
-        </w:rPr>
-        <w:t>!</w:t>
-      </w:r>
-    </w:p>
-    <w:p>
-      <w:pPr>
-        <w:pStyle w:val="Ttulo3"/>
-        <w:rPr>
-          <w:sz w:val="24"/>
-          <w:szCs w:val="24"/>
-        </w:rPr>
-      </w:pPr>
-      <w:r>
-        <w:rPr>
-          <w:sz w:val="24"/>
-          <w:szCs w:val="24"/>
-        </w:rPr>
-        <w:t xml:space="preserve">25. </w:t>
-      </w:r>
-      <w:proofErr w:type="spellStart"/>
-      <w:r>
-        <w:rPr>
-          <w:rStyle w:val="CdigoHTML"/>
-          <w:rFonts w:ascii="Times New Roman" w:hAnsi="Times New Roman" w:cs="Times New Roman"/>
-          <w:sz w:val="24"/>
-          <w:szCs w:val="24"/>
-        </w:rPr>
-        <w:t>git</w:t>
-      </w:r>
-      <w:proofErr w:type="spellEnd"/>
-      <w:r>
-        <w:rPr>
-          <w:rStyle w:val="CdigoHTML"/>
-          <w:rFonts w:ascii="Times New Roman" w:hAnsi="Times New Roman" w:cs="Times New Roman"/>
-          <w:sz w:val="24"/>
-          <w:szCs w:val="24"/>
-        </w:rPr>
-        <w:t xml:space="preserve"> </w:t>
-      </w:r>
-      <w:proofErr w:type="spellStart"/>
-      <w:r>
-        <w:rPr>
-          <w:rStyle w:val="CdigoHTML"/>
-          <w:rFonts w:ascii="Times New Roman" w:hAnsi="Times New Roman" w:cs="Times New Roman"/>
-          <w:sz w:val="24"/>
-          <w:szCs w:val="24"/>
-        </w:rPr>
-        <w:t>remote</w:t>
-      </w:r>
-      <w:proofErr w:type="spellEnd"/>
-      <w:r>
-        <w:rPr>
-          <w:rStyle w:val="CdigoHTML"/>
-          <w:rFonts w:ascii="Times New Roman" w:hAnsi="Times New Roman" w:cs="Times New Roman"/>
-          <w:sz w:val="24"/>
-          <w:szCs w:val="24"/>
-        </w:rPr>
-        <w:t xml:space="preserve"> </w:t>
-      </w:r>
-      <w:proofErr w:type="spellStart"/>
-      <w:r>
-        <w:rPr>
-          <w:rStyle w:val="CdigoHTML"/>
-          <w:rFonts w:ascii="Times New Roman" w:hAnsi="Times New Roman" w:cs="Times New Roman"/>
-          <w:sz w:val="24"/>
-          <w:szCs w:val="24"/>
-        </w:rPr>
-        <w:t>add</w:t>
-      </w:r>
-      <w:proofErr w:type="spellEnd"/>
-      <w:r>
-        <w:rPr>
-          <w:rStyle w:val="CdigoHTML"/>
-          <w:rFonts w:ascii="Times New Roman" w:hAnsi="Times New Roman" w:cs="Times New Roman"/>
-          <w:sz w:val="24"/>
-          <w:szCs w:val="24"/>
-        </w:rPr>
-        <w:t xml:space="preserve"> </w:t>
-      </w:r>
-      <w:proofErr w:type="spellStart"/>
-      <w:r>
-        <w:rPr>
-          <w:rStyle w:val="CdigoHTML"/>
-          <w:rFonts w:ascii="Times New Roman" w:hAnsi="Times New Roman" w:cs="Times New Roman"/>
-          <w:sz w:val="24"/>
-          <w:szCs w:val="24"/>
-        </w:rPr>
-        <w:t>origin</w:t>
-      </w:r>
-      <w:proofErr w:type="spellEnd"/>
-      <w:r>
-        <w:rPr>
-          <w:rStyle w:val="CdigoHTML"/>
-          <w:rFonts w:ascii="Times New Roman" w:hAnsi="Times New Roman" w:cs="Times New Roman"/>
-          <w:sz w:val="24"/>
-          <w:szCs w:val="24"/>
-        </w:rPr>
-        <w:t xml:space="preserve"> URL</w:t>
-      </w:r>
-    </w:p>
-    <w:p>
-      <w:pPr>
-        <w:spacing w:before="100" w:beforeAutospacing="1" w:after="100" w:afterAutospacing="1"/>
-        <w:rPr>
-          <w:rFonts w:ascii="Times New Roman" w:hAnsi="Times New Roman" w:cs="Times New Roman"/>
-        </w:rPr>
-      </w:pPr>
-      <w:proofErr w:type="gramStart"/>
+        </w:rPr>
+        <w:t>📌</w:t>
+      </w:r>
+      <w:r>
+        <w:rPr>
+          <w:rFonts w:ascii="Times New Roman" w:hAnsi="Times New Roman" w:cs="Times New Roman"/>
+        </w:rPr>
+        <w:t xml:space="preserve"> Envia</w:t>
+      </w:r>
+      <w:proofErr w:type="gramEnd"/>
+      <w:r>
+        <w:rPr>
+          <w:rFonts w:ascii="Times New Roman" w:hAnsi="Times New Roman" w:cs="Times New Roman"/>
+        </w:rPr>
+        <w:t xml:space="preserve"> os </w:t>
+      </w:r>
+      <w:proofErr w:type="spellStart"/>
+      <w:r>
+        <w:rPr>
+          <w:rFonts w:ascii="Times New Roman" w:hAnsi="Times New Roman" w:cs="Times New Roman"/>
+        </w:rPr>
+        <w:t>commits</w:t>
+      </w:r>
+      <w:proofErr w:type="spellEnd"/>
+      <w:r>
+        <w:rPr>
+          <w:rFonts w:ascii="Times New Roman" w:hAnsi="Times New Roman" w:cs="Times New Roman"/>
+        </w:rPr>
+        <w:t xml:space="preserve"> da sua </w:t>
+      </w:r>
+      <w:proofErr w:type="spellStart"/>
+      <w:r>
+        <w:rPr>
+          <w:rFonts w:ascii="Times New Roman" w:hAnsi="Times New Roman" w:cs="Times New Roman"/>
+        </w:rPr>
+        <w:t>branch</w:t>
+      </w:r>
+      <w:proofErr w:type="spellEnd"/>
+      <w:r>
+        <w:rPr>
+          <w:rFonts w:ascii="Times New Roman" w:hAnsi="Times New Roman" w:cs="Times New Roman"/>
+        </w:rPr>
+        <w:t xml:space="preserve"> local para o GitHub.</w:t>
+      </w:r>
+      <w:r>
+        <w:rPr>
+          <w:rFonts w:ascii="Times New Roman" w:hAnsi="Times New Roman" w:cs="Times New Roman"/>
+        </w:rPr>
+        <w:br/>
+      </w:r>
       <w:r>
         <w:rPr>
           <w:rFonts w:ascii="Segoe UI Emoji" w:hAnsi="Segoe UI Emoji" w:cs="Segoe UI Emoji"/>
         </w:rPr>
-        <w:t>📌</w:t>
-      </w:r>
-      <w:r>
-        <w:rPr>
-          <w:rFonts w:ascii="Times New Roman" w:hAnsi="Times New Roman" w:cs="Times New Roman"/>
-        </w:rPr>
-        <w:t xml:space="preserve"> Conecta</w:t>
-      </w:r>
-      <w:proofErr w:type="gramEnd"/>
-      <w:r>
-        <w:rPr>
-          <w:rFonts w:ascii="Times New Roman" w:hAnsi="Times New Roman" w:cs="Times New Roman"/>
-        </w:rPr>
-        <w:t xml:space="preserve"> seu repositório local a um repositório remoto (no GitHub).</w:t>
-      </w:r>
-      <w:r>
-        <w:rPr>
-          <w:rFonts w:ascii="Times New Roman" w:hAnsi="Times New Roman" w:cs="Times New Roman"/>
-        </w:rPr>
-        <w:br/>
-      </w:r>
-      <w:r>
-        <w:rPr>
-          <w:rFonts w:ascii="Segoe UI Emoji" w:hAnsi="Segoe UI Emoji" w:cs="Segoe UI Emoji"/>
-        </w:rPr>
         <w:t>💡</w:t>
       </w:r>
       <w:r>
         <w:rPr>
           <w:rFonts w:ascii="Times New Roman" w:hAnsi="Times New Roman" w:cs="Times New Roman"/>
         </w:rPr>
-        <w:t xml:space="preserve"> A URL pode ser HTTPS ou SSH.</w:t>
+        <w:t xml:space="preserve"> O </w:t>
+      </w:r>
+      <w:r>
+        <w:rPr>
+          <w:rStyle w:val="CdigoHTML"/>
+          <w:rFonts w:ascii="Times New Roman" w:eastAsiaTheme="minorHAnsi" w:hAnsi="Times New Roman" w:cs="Times New Roman"/>
+          <w:sz w:val="24"/>
+          <w:szCs w:val="24"/>
+        </w:rPr>
+        <w:t>-u</w:t>
+      </w:r>
+      <w:r>
+        <w:rPr>
+          <w:rFonts w:ascii="Times New Roman" w:hAnsi="Times New Roman" w:cs="Times New Roman"/>
+        </w:rPr>
+        <w:t xml:space="preserve"> salva essa referência para os próximos </w:t>
+      </w:r>
+      <w:proofErr w:type="spellStart"/>
+      <w:r>
+        <w:rPr>
+          <w:rFonts w:ascii="Times New Roman" w:hAnsi="Times New Roman" w:cs="Times New Roman"/>
+        </w:rPr>
+        <w:t>pushs</w:t>
+      </w:r>
+      <w:proofErr w:type="spellEnd"/>
+      <w:r>
+        <w:rPr>
+          <w:rFonts w:ascii="Times New Roman" w:hAnsi="Times New Roman" w:cs="Times New Roman"/>
+        </w:rPr>
+        <w:t>.</w:t>
       </w:r>
     </w:p>
     <w:p>
@@ -7015,214 +7196,8 @@
         <w:rPr>
           <w:rFonts w:ascii="Times New Roman" w:hAnsi="Times New Roman" w:cs="Times New Roman"/>
         </w:rPr>
-        <w:pict w14:anchorId="596649E8">
-          <v:rect id="_x0000_i1040" style="width:0;height:1.5pt" o:hralign="center" o:hrstd="t" o:hr="t" fillcolor="#a0a0a0" stroked="f"/>
-        </w:pict>
-      </w:r>
-    </w:p>
-    <w:p>
-      <w:pPr>
-        <w:pStyle w:val="Ttulo3"/>
-        <w:rPr>
-          <w:sz w:val="24"/>
-          <w:szCs w:val="24"/>
-        </w:rPr>
-      </w:pPr>
-      <w:r>
-        <w:rPr>
-          <w:sz w:val="24"/>
-          <w:szCs w:val="24"/>
-        </w:rPr>
-        <w:t xml:space="preserve">26. </w:t>
-      </w:r>
-      <w:proofErr w:type="spellStart"/>
-      <w:r>
-        <w:rPr>
-          <w:rStyle w:val="CdigoHTML"/>
-          <w:rFonts w:ascii="Times New Roman" w:hAnsi="Times New Roman" w:cs="Times New Roman"/>
-          <w:sz w:val="24"/>
-          <w:szCs w:val="24"/>
-        </w:rPr>
-        <w:t>git</w:t>
-      </w:r>
-      <w:proofErr w:type="spellEnd"/>
-      <w:r>
-        <w:rPr>
-          <w:rStyle w:val="CdigoHTML"/>
-          <w:rFonts w:ascii="Times New Roman" w:hAnsi="Times New Roman" w:cs="Times New Roman"/>
-          <w:sz w:val="24"/>
-          <w:szCs w:val="24"/>
-        </w:rPr>
-        <w:t xml:space="preserve"> </w:t>
-      </w:r>
-      <w:proofErr w:type="spellStart"/>
-      <w:r>
-        <w:rPr>
-          <w:rStyle w:val="CdigoHTML"/>
-          <w:rFonts w:ascii="Times New Roman" w:hAnsi="Times New Roman" w:cs="Times New Roman"/>
-          <w:sz w:val="24"/>
-          <w:szCs w:val="24"/>
-        </w:rPr>
-        <w:t>push</w:t>
-      </w:r>
-      <w:proofErr w:type="spellEnd"/>
-      <w:r>
-        <w:rPr>
-          <w:rStyle w:val="CdigoHTML"/>
-          <w:rFonts w:ascii="Times New Roman" w:hAnsi="Times New Roman" w:cs="Times New Roman"/>
-          <w:sz w:val="24"/>
-          <w:szCs w:val="24"/>
-        </w:rPr>
-        <w:t xml:space="preserve"> -u </w:t>
-      </w:r>
-      <w:proofErr w:type="spellStart"/>
-      <w:r>
-        <w:rPr>
-          <w:rStyle w:val="CdigoHTML"/>
-          <w:rFonts w:ascii="Times New Roman" w:hAnsi="Times New Roman" w:cs="Times New Roman"/>
-          <w:sz w:val="24"/>
-          <w:szCs w:val="24"/>
-        </w:rPr>
-        <w:t>origin</w:t>
-      </w:r>
-      <w:proofErr w:type="spellEnd"/>
-      <w:r>
-        <w:rPr>
-          <w:rStyle w:val="CdigoHTML"/>
-          <w:rFonts w:ascii="Times New Roman" w:hAnsi="Times New Roman" w:cs="Times New Roman"/>
-          <w:sz w:val="24"/>
-          <w:szCs w:val="24"/>
-        </w:rPr>
-        <w:t xml:space="preserve"> nome-da-</w:t>
-      </w:r>
-      <w:proofErr w:type="spellStart"/>
-      <w:r>
-        <w:rPr>
-          <w:rStyle w:val="CdigoHTML"/>
-          <w:rFonts w:ascii="Times New Roman" w:hAnsi="Times New Roman" w:cs="Times New Roman"/>
-          <w:sz w:val="24"/>
-          <w:szCs w:val="24"/>
-        </w:rPr>
-        <w:t>branch</w:t>
-      </w:r>
-      <w:proofErr w:type="spellEnd"/>
-    </w:p>
-    <w:p>
-      <w:pPr>
-        <w:spacing w:before="100" w:beforeAutospacing="1" w:after="100" w:afterAutospacing="1"/>
-        <w:rPr>
-          <w:rFonts w:ascii="Times New Roman" w:hAnsi="Times New Roman" w:cs="Times New Roman"/>
-        </w:rPr>
-      </w:pPr>
-      <w:proofErr w:type="gramStart"/>
-      <w:r>
-        <w:rPr>
-          <w:rFonts w:ascii="Segoe UI Emoji" w:hAnsi="Segoe UI Emoji" w:cs="Segoe UI Emoji"/>
-        </w:rPr>
-        <w:t>📌</w:t>
-      </w:r>
-      <w:r>
-        <w:rPr>
-          <w:rFonts w:ascii="Times New Roman" w:hAnsi="Times New Roman" w:cs="Times New Roman"/>
-        </w:rPr>
-        <w:t xml:space="preserve"> Envia</w:t>
-      </w:r>
-      <w:proofErr w:type="gramEnd"/>
-      <w:r>
-        <w:rPr>
-          <w:rFonts w:ascii="Times New Roman" w:hAnsi="Times New Roman" w:cs="Times New Roman"/>
-        </w:rPr>
-        <w:t xml:space="preserve"> os </w:t>
-      </w:r>
-      <w:proofErr w:type="spellStart"/>
-      <w:r>
-        <w:rPr>
-          <w:rFonts w:ascii="Times New Roman" w:hAnsi="Times New Roman" w:cs="Times New Roman"/>
-        </w:rPr>
-        <w:t>commits</w:t>
-      </w:r>
-      <w:proofErr w:type="spellEnd"/>
-      <w:r>
-        <w:rPr>
-          <w:rFonts w:ascii="Times New Roman" w:hAnsi="Times New Roman" w:cs="Times New Roman"/>
-        </w:rPr>
-        <w:t xml:space="preserve"> da sua </w:t>
-      </w:r>
-      <w:proofErr w:type="spellStart"/>
-      <w:r>
-        <w:rPr>
-          <w:rFonts w:ascii="Times New Roman" w:hAnsi="Times New Roman" w:cs="Times New Roman"/>
-        </w:rPr>
-        <w:t>branch</w:t>
-      </w:r>
-      <w:proofErr w:type="spellEnd"/>
-      <w:r>
-        <w:rPr>
-          <w:rFonts w:ascii="Times New Roman" w:hAnsi="Times New Roman" w:cs="Times New Roman"/>
-        </w:rPr>
-        <w:t xml:space="preserve"> local para o GitHub.</w:t>
-      </w:r>
-      <w:r>
-        <w:rPr>
-          <w:rFonts w:ascii="Times New Roman" w:hAnsi="Times New Roman" w:cs="Times New Roman"/>
-        </w:rPr>
-        <w:br/>
-      </w:r>
-      <w:r>
-        <w:rPr>
-          <w:rFonts w:ascii="Segoe UI Emoji" w:hAnsi="Segoe UI Emoji" w:cs="Segoe UI Emoji"/>
-        </w:rPr>
-        <w:t>💡</w:t>
-      </w:r>
-      <w:r>
-        <w:rPr>
-          <w:rFonts w:ascii="Times New Roman" w:hAnsi="Times New Roman" w:cs="Times New Roman"/>
-        </w:rPr>
-        <w:t xml:space="preserve"> O </w:t>
-      </w:r>
-      <w:r>
-        <w:rPr>
-          <w:rStyle w:val="CdigoHTML"/>
-          <w:rFonts w:ascii="Times New Roman" w:eastAsiaTheme="minorHAnsi" w:hAnsi="Times New Roman" w:cs="Times New Roman"/>
-          <w:sz w:val="24"/>
-          <w:szCs w:val="24"/>
-        </w:rPr>
-        <w:t>-u</w:t>
-      </w:r>
-      <w:r>
-        <w:rPr>
-          <w:rFonts w:ascii="Times New Roman" w:hAnsi="Times New Roman" w:cs="Times New Roman"/>
-        </w:rPr>
-        <w:t xml:space="preserve"> salva essa referência para os próximos </w:t>
-      </w:r>
-      <w:proofErr w:type="spellStart"/>
-      <w:r>
-        <w:rPr>
-          <w:rFonts w:ascii="Times New Roman" w:hAnsi="Times New Roman" w:cs="Times New Roman"/>
-        </w:rPr>
-        <w:t>pushs</w:t>
-      </w:r>
-      <w:proofErr w:type="spellEnd"/>
-      <w:r>
-        <w:rPr>
-          <w:rFonts w:ascii="Times New Roman" w:hAnsi="Times New Roman" w:cs="Times New Roman"/>
-        </w:rPr>
-        <w:t>.</w:t>
-      </w:r>
-    </w:p>
-    <w:p>
-      <w:pPr>
-        <w:spacing w:after="0"/>
-        <w:rPr>
-          <w:rFonts w:ascii="Times New Roman" w:hAnsi="Times New Roman" w:cs="Times New Roman"/>
-        </w:rPr>
-      </w:pPr>
-      <w:r>
-        <w:rPr>
-          <w:rFonts w:ascii="Times New Roman" w:hAnsi="Times New Roman" w:cs="Times New Roman"/>
-        </w:rPr>
         <w:pict w14:anchorId="442E3D7F">
-          <v:rect id="_x0000_i1041" style="width:0;height:1.5pt" o:hralign="center" o:hrstd="t" o:hr="t" fillcolor="#a0a0a0" stroked="f"/>
+          <v:rect id="_x0000_i1038" style="width:0;height:1.5pt" o:hralign="center" o:hrstd="t" o:hr="t" fillcolor="#a0a0a0" stroked="f"/>
         </w:pict>
       </w:r>
     </w:p>
@@ -7422,7 +7397,7 @@
     <w:p>
       <w:r>
         <w:pict w14:anchorId="3F262E7F">
-          <v:rect id="_x0000_i1058" style="width:0;height:1.5pt" o:hralign="center" o:hrstd="t" o:hr="t" fillcolor="#a0a0a0" stroked="f"/>
+          <v:rect id="_x0000_i1039" style="width:0;height:1.5pt" o:hralign="center" o:hrstd="t" o:hr="t" fillcolor="#a0a0a0" stroked="f"/>
         </w:pict>
       </w:r>
     </w:p>
@@ -7532,7 +7507,7 @@
       </w:pPr>
       <w:r>
         <w:pict w14:anchorId="36D2A53D">
-          <v:rect id="_x0000_i1059" style="width:0;height:1.5pt" o:hralign="center" o:hrstd="t" o:hr="t" fillcolor="#a0a0a0" stroked="f"/>
+          <v:rect id="_x0000_i1040" style="width:0;height:1.5pt" o:hralign="center" o:hrstd="t" o:hr="t" fillcolor="#a0a0a0" stroked="f"/>
         </w:pict>
       </w:r>
     </w:p>
@@ -7715,25 +7690,13 @@
         <w:rPr>
           <w:lang w:val="en-US"/>
         </w:rPr>
-        <w:t>2</w:t>
-      </w:r>
-      <w:r>
-        <w:rPr>
+        <w:t xml:space="preserve">28. </w:t>
+      </w:r>
+      <w:r>
+        <w:rPr>
+          <w:rStyle w:val="CdigoHTML"/>
           <w:lang w:val="en-US"/>
         </w:rPr>
-        <w:t>8</w:t>
-      </w:r>
-      <w:r>
-        <w:rPr>
-          <w:lang w:val="en-US"/>
-        </w:rPr>
-        <w:t xml:space="preserve">. </w:t>
-      </w:r>
-      <w:r>
-        <w:rPr>
-          <w:rStyle w:val="CdigoHTML"/>
-          <w:lang w:val="en-US"/>
-        </w:rPr>
         <w:t>git branch -m master main</w:t>
       </w:r>
     </w:p>
@@ -7803,10 +7766,7 @@
         <w:pStyle w:val="Ttulo3"/>
       </w:pPr>
       <w:r>
-        <w:t>29</w:t>
-      </w:r>
-      <w:r>
-        <w:t xml:space="preserve">. </w:t>
+        <w:t xml:space="preserve">29. </w:t>
       </w:r>
       <w:proofErr w:type="spellStart"/>
       <w:r>
@@ -8396,651 +8356,1678 @@
     </w:p>
     <w:p>
       <w:pPr>
+        <w:pStyle w:val="Ttulo3"/>
+      </w:pPr>
+      <w:r>
+        <w:t xml:space="preserve">38. </w:t>
+      </w:r>
+      <w:proofErr w:type="spellStart"/>
+      <w:r>
+        <w:rPr>
+          <w:rStyle w:val="CdigoHTML"/>
+        </w:rPr>
+        <w:t>git</w:t>
+      </w:r>
+      <w:proofErr w:type="spellEnd"/>
+      <w:r>
+        <w:rPr>
+          <w:rStyle w:val="CdigoHTML"/>
+        </w:rPr>
+        <w:t xml:space="preserve"> clone URL</w:t>
+      </w:r>
+    </w:p>
+    <w:p>
+      <w:pPr>
+        <w:spacing w:before="100" w:beforeAutospacing="1" w:after="100" w:afterAutospacing="1"/>
+      </w:pPr>
+      <w:proofErr w:type="gramStart"/>
+      <w:r>
+        <w:rPr>
+          <w:rFonts w:ascii="Segoe UI Emoji" w:hAnsi="Segoe UI Emoji" w:cs="Segoe UI Emoji"/>
+        </w:rPr>
+        <w:t>📌</w:t>
+      </w:r>
+      <w:r>
+        <w:t xml:space="preserve"> Copia</w:t>
+      </w:r>
+      <w:proofErr w:type="gramEnd"/>
+      <w:r>
+        <w:t xml:space="preserve"> um repositório inteiro do GitHub para o seu computador.</w:t>
+      </w:r>
+      <w:r>
+        <w:br/>
+      </w:r>
+      <w:r>
+        <w:rPr>
+          <w:rFonts w:ascii="Segoe UI Emoji" w:hAnsi="Segoe UI Emoji" w:cs="Segoe UI Emoji"/>
+        </w:rPr>
+        <w:t>💡</w:t>
+      </w:r>
+      <w:r>
+        <w:t xml:space="preserve"> Ideal para baixar projetos de terceiros ou começar a trabalhar em um projeto já existente.</w:t>
+      </w:r>
+    </w:p>
+    <w:p>
+      <w:pPr>
+        <w:pStyle w:val="Ttulo3"/>
+      </w:pPr>
+      <w:r>
+        <w:rPr>
+          <w:rFonts w:ascii="Segoe UI Emoji" w:hAnsi="Segoe UI Emoji" w:cs="Segoe UI Emoji"/>
+        </w:rPr>
+        <w:t>🎯</w:t>
+      </w:r>
+      <w:r>
+        <w:t xml:space="preserve"> Objetivo:</w:t>
+      </w:r>
+    </w:p>
+    <w:p>
+      <w:pPr>
+        <w:spacing w:before="100" w:beforeAutospacing="1" w:after="100" w:afterAutospacing="1"/>
+      </w:pPr>
+      <w:r>
+        <w:t xml:space="preserve">Copiar um repositório inteiro que está no GitHub </w:t>
+      </w:r>
+      <w:r>
+        <w:rPr>
+          <w:rStyle w:val="Forte"/>
+        </w:rPr>
+        <w:t>para o seu computador</w:t>
+      </w:r>
+      <w:r>
+        <w:t xml:space="preserve">, com todo o histórico de </w:t>
+      </w:r>
+      <w:proofErr w:type="spellStart"/>
+      <w:r>
+        <w:t>commits</w:t>
+      </w:r>
+      <w:proofErr w:type="spellEnd"/>
+      <w:r>
+        <w:t xml:space="preserve">, </w:t>
+      </w:r>
+      <w:proofErr w:type="spellStart"/>
+      <w:r>
+        <w:t>branches</w:t>
+      </w:r>
+      <w:proofErr w:type="spellEnd"/>
+      <w:r>
+        <w:t>, arquivos, etc.</w:t>
+      </w:r>
+    </w:p>
+    <w:p>
+      <w:pPr>
+        <w:spacing w:after="0"/>
+      </w:pPr>
+      <w:r>
+        <w:pict w14:anchorId="541AE135">
+          <v:rect id="_x0000_i1055" style="width:0;height:1.5pt" o:hralign="center" o:hrstd="t" o:hr="t" fillcolor="#a0a0a0" stroked="f"/>
+        </w:pict>
+      </w:r>
+    </w:p>
+    <w:p>
+      <w:pPr>
+        <w:pStyle w:val="Ttulo3"/>
+      </w:pPr>
+      <w:proofErr w:type="gramStart"/>
+      <w:r>
+        <w:rPr>
+          <w:rFonts w:ascii="Segoe UI Emoji" w:hAnsi="Segoe UI Emoji" w:cs="Segoe UI Emoji"/>
+        </w:rPr>
+        <w:t>🧠</w:t>
+      </w:r>
+      <w:r>
+        <w:t xml:space="preserve"> Quando</w:t>
+      </w:r>
+      <w:proofErr w:type="gramEnd"/>
+      <w:r>
+        <w:t xml:space="preserve"> usar </w:t>
+      </w:r>
+      <w:proofErr w:type="spellStart"/>
+      <w:r>
+        <w:rPr>
+          <w:rStyle w:val="CdigoHTML"/>
+        </w:rPr>
+        <w:t>git</w:t>
+      </w:r>
+      <w:proofErr w:type="spellEnd"/>
+      <w:r>
+        <w:rPr>
+          <w:rStyle w:val="CdigoHTML"/>
+        </w:rPr>
+        <w:t xml:space="preserve"> clone</w:t>
+      </w:r>
+      <w:r>
+        <w:t>?</w:t>
+      </w:r>
+    </w:p>
+    <w:p>
+      <w:pPr>
+        <w:numPr>
+          <w:ilvl w:val="0"/>
+          <w:numId w:val="7"/>
+        </w:numPr>
+        <w:spacing w:before="100" w:beforeAutospacing="1" w:after="100" w:afterAutospacing="1" w:line="240" w:lineRule="auto"/>
+      </w:pPr>
+      <w:r>
+        <w:t xml:space="preserve">Quando você quer </w:t>
+      </w:r>
+      <w:r>
+        <w:rPr>
+          <w:rStyle w:val="Forte"/>
+        </w:rPr>
+        <w:t>baixar um projeto pronto</w:t>
+      </w:r>
+    </w:p>
+    <w:p>
+      <w:pPr>
+        <w:numPr>
+          <w:ilvl w:val="0"/>
+          <w:numId w:val="7"/>
+        </w:numPr>
+        <w:spacing w:before="100" w:beforeAutospacing="1" w:after="100" w:afterAutospacing="1" w:line="240" w:lineRule="auto"/>
+      </w:pPr>
+      <w:r>
+        <w:t>Quando você quer estudar um repositório que viu no GitHub</w:t>
+      </w:r>
+    </w:p>
+    <w:p>
+      <w:pPr>
+        <w:numPr>
+          <w:ilvl w:val="0"/>
+          <w:numId w:val="7"/>
+        </w:numPr>
+        <w:spacing w:before="100" w:beforeAutospacing="1" w:after="100" w:afterAutospacing="1" w:line="240" w:lineRule="auto"/>
+      </w:pPr>
+      <w:r>
+        <w:t xml:space="preserve">Quando vai contribuir com um projeto open </w:t>
+      </w:r>
+      <w:proofErr w:type="spellStart"/>
+      <w:r>
+        <w:t>source</w:t>
+      </w:r>
+      <w:proofErr w:type="spellEnd"/>
+      <w:r>
+        <w:t xml:space="preserve"> ou da empresa</w:t>
+      </w:r>
+    </w:p>
+    <w:p>
+      <w:pPr>
         <w:pStyle w:val="Ttulo2"/>
-        <w:rPr>
-          <w:rFonts w:ascii="Times New Roman" w:hAnsi="Times New Roman" w:cs="Times New Roman"/>
+      </w:pPr>
+      <w:r>
+        <w:rPr>
+          <w:rFonts w:ascii="Segoe UI Emoji" w:hAnsi="Segoe UI Emoji" w:cs="Segoe UI Emoji"/>
+        </w:rPr>
+        <w:t>🛠</w:t>
+      </w:r>
+      <w:r>
+        <w:t>️ PASSO A PASSO</w:t>
+      </w:r>
+    </w:p>
+    <w:p>
+      <w:r>
+        <w:pict w14:anchorId="0AA42BFF">
+          <v:rect id="_x0000_i1057" style="width:0;height:1.5pt" o:hralign="center" o:hrstd="t" o:hr="t" fillcolor="#a0a0a0" stroked="f"/>
+        </w:pict>
+      </w:r>
+    </w:p>
+    <w:p>
+      <w:pPr>
+        <w:pStyle w:val="Ttulo3"/>
+      </w:pPr>
+      <w:r>
+        <w:t xml:space="preserve">1. </w:t>
+      </w:r>
+      <w:r>
+        <w:rPr>
+          <w:rFonts w:ascii="Segoe UI Emoji" w:hAnsi="Segoe UI Emoji" w:cs="Segoe UI Emoji"/>
+        </w:rPr>
+        <w:t>🔗</w:t>
+      </w:r>
+      <w:r>
+        <w:t xml:space="preserve"> Pegue a URL do repositório no GitHub</w:t>
+      </w:r>
+    </w:p>
+    <w:p>
+      <w:pPr>
+        <w:spacing w:before="100" w:beforeAutospacing="1" w:after="100" w:afterAutospacing="1"/>
+      </w:pPr>
+      <w:r>
+        <w:t>Exemplo (pode usar esse pra testar):</w:t>
+      </w:r>
+    </w:p>
+    <w:p>
+      <w:pPr>
+        <w:spacing w:before="100" w:beforeAutospacing="1" w:after="100" w:afterAutospacing="1"/>
+      </w:pPr>
+      <w:r>
+        <w:rPr>
+          <w:rFonts w:ascii="Segoe UI Emoji" w:hAnsi="Segoe UI Emoji" w:cs="Segoe UI Emoji"/>
+        </w:rPr>
+        <w:t>👉</w:t>
+      </w:r>
+      <w:r>
+        <w:t xml:space="preserve"> </w:t>
+      </w:r>
+      <w:hyperlink r:id="rId8" w:tgtFrame="_new" w:history="1">
+        <w:r>
+          <w:rPr>
+            <w:rStyle w:val="Hyperlink"/>
+          </w:rPr>
+          <w:t>https://github.com/kadubass2025/CursoJava.git</w:t>
+        </w:r>
+      </w:hyperlink>
+    </w:p>
+    <w:p>
+      <w:pPr>
+        <w:spacing w:after="0"/>
+      </w:pPr>
+      <w:r>
+        <w:pict w14:anchorId="57388165">
+          <v:rect id="_x0000_i1058" style="width:0;height:1.5pt" o:hralign="center" o:hrstd="t" o:hr="t" fillcolor="#a0a0a0" stroked="f"/>
+        </w:pict>
+      </w:r>
+    </w:p>
+    <w:p>
+      <w:pPr>
+        <w:pStyle w:val="Ttulo3"/>
+      </w:pPr>
+      <w:r>
+        <w:lastRenderedPageBreak/>
+        <w:t xml:space="preserve">2. </w:t>
+      </w:r>
+      <w:proofErr w:type="gramStart"/>
+      <w:r>
+        <w:rPr>
+          <w:rFonts w:ascii="Segoe UI Emoji" w:hAnsi="Segoe UI Emoji" w:cs="Segoe UI Emoji"/>
+        </w:rPr>
+        <w:t>🌍</w:t>
+      </w:r>
+      <w:r>
+        <w:t xml:space="preserve"> No</w:t>
+      </w:r>
+      <w:proofErr w:type="gramEnd"/>
+      <w:r>
+        <w:t xml:space="preserve"> terminal, escolha uma pasta onde você quer salvar o projeto</w:t>
+      </w:r>
+    </w:p>
+    <w:p>
+      <w:pPr>
+        <w:pStyle w:val="Pr-formataoHTML"/>
+      </w:pPr>
+      <w:proofErr w:type="spellStart"/>
+      <w:r>
+        <w:rPr>
+          <w:rStyle w:val="hljs-builtin"/>
+        </w:rPr>
+        <w:t>cd</w:t>
+      </w:r>
+      <w:proofErr w:type="spellEnd"/>
+      <w:r>
+        <w:rPr>
+          <w:rStyle w:val="CdigoHTML"/>
+          <w:rFonts w:eastAsiaTheme="majorEastAsia"/>
+        </w:rPr>
+        <w:t xml:space="preserve"> /c/</w:t>
+      </w:r>
+      <w:proofErr w:type="spellStart"/>
+      <w:r>
+        <w:rPr>
+          <w:rStyle w:val="CdigoHTML"/>
+          <w:rFonts w:eastAsiaTheme="majorEastAsia"/>
+        </w:rPr>
+        <w:t>Users</w:t>
+      </w:r>
+      <w:proofErr w:type="spellEnd"/>
+      <w:r>
+        <w:rPr>
+          <w:rStyle w:val="CdigoHTML"/>
+          <w:rFonts w:eastAsiaTheme="majorEastAsia"/>
+        </w:rPr>
+        <w:t>/Ricardo/Documentos/Projetos</w:t>
+      </w:r>
+    </w:p>
+    <w:p>
+      <w:pPr>
+        <w:spacing w:before="100" w:beforeAutospacing="1" w:after="100" w:afterAutospacing="1" w:line="240" w:lineRule="auto"/>
+        <w:outlineLvl w:val="2"/>
+        <w:rPr>
+          <w:rFonts w:ascii="Times New Roman" w:eastAsia="Times New Roman" w:hAnsi="Times New Roman" w:cs="Times New Roman"/>
           <w:b/>
           <w:bCs/>
-          <w:sz w:val="36"/>
-          <w:szCs w:val="36"/>
-        </w:rPr>
-      </w:pPr>
-      <w:r>
-        <w:rPr>
-          <w:rFonts w:ascii="Segoe UI Emoji" w:hAnsi="Segoe UI Emoji" w:cs="Segoe UI Emoji"/>
-        </w:rPr>
-        <w:t>🚀</w:t>
-      </w:r>
-      <w:r>
-        <w:t xml:space="preserve"> </w:t>
-      </w:r>
-      <w:r>
-        <w:rPr>
-          <w:rFonts w:ascii="Times New Roman" w:hAnsi="Times New Roman" w:cs="Times New Roman"/>
+          <w:kern w:val="0"/>
+          <w:sz w:val="27"/>
+          <w:szCs w:val="27"/>
+          <w:lang w:val="en-US" w:eastAsia="pt-BR"/>
+          <w14:ligatures w14:val="none"/>
+        </w:rPr>
+      </w:pPr>
+      <w:r>
+        <w:rPr>
+          <w:rFonts w:ascii="Times New Roman" w:eastAsia="Times New Roman" w:hAnsi="Times New Roman" w:cs="Times New Roman"/>
           <w:b/>
           <w:bCs/>
-          <w:sz w:val="36"/>
-          <w:szCs w:val="36"/>
-        </w:rPr>
-        <w:t xml:space="preserve">O que falta para </w:t>
-      </w:r>
-      <w:r>
-        <w:rPr>
-          <w:rStyle w:val="Forte"/>
-          <w:rFonts w:ascii="Times New Roman" w:hAnsi="Times New Roman" w:cs="Times New Roman"/>
-          <w:b w:val="0"/>
-          <w:bCs w:val="0"/>
-          <w:sz w:val="36"/>
-          <w:szCs w:val="36"/>
-        </w:rPr>
-        <w:t>finalizar a jornada completa</w:t>
-      </w:r>
-      <w:r>
-        <w:rPr>
-          <w:rFonts w:ascii="Times New Roman" w:hAnsi="Times New Roman" w:cs="Times New Roman"/>
+          <w:kern w:val="0"/>
+          <w:sz w:val="27"/>
+          <w:szCs w:val="27"/>
+          <w:lang w:val="en-US" w:eastAsia="pt-BR"/>
+          <w14:ligatures w14:val="none"/>
+        </w:rPr>
+        <w:t xml:space="preserve">3. </w:t>
+      </w:r>
+      <w:r>
+        <w:rPr>
+          <w:rFonts w:ascii="Segoe UI Emoji" w:eastAsia="Times New Roman" w:hAnsi="Segoe UI Emoji" w:cs="Segoe UI Emoji"/>
           <w:b/>
           <w:bCs/>
-          <w:sz w:val="36"/>
-          <w:szCs w:val="36"/>
-        </w:rPr>
-        <w:t>:</w:t>
-      </w:r>
-    </w:p>
-    <w:p>
-      <w:r>
-        <w:rPr>
-          <w:rFonts w:ascii="Times New Roman" w:hAnsi="Times New Roman" w:cs="Times New Roman"/>
+          <w:kern w:val="0"/>
+          <w:sz w:val="27"/>
+          <w:szCs w:val="27"/>
+          <w:lang w:eastAsia="pt-BR"/>
+          <w14:ligatures w14:val="none"/>
+        </w:rPr>
+        <w:t>🧬</w:t>
+      </w:r>
+      <w:r>
+        <w:rPr>
+          <w:rFonts w:ascii="Times New Roman" w:eastAsia="Times New Roman" w:hAnsi="Times New Roman" w:cs="Times New Roman"/>
           <w:b/>
           <w:bCs/>
-          <w:sz w:val="36"/>
-          <w:szCs w:val="36"/>
-        </w:rPr>
-        <w:pict w14:anchorId="2DA50FC3">
+          <w:kern w:val="0"/>
+          <w:sz w:val="27"/>
+          <w:szCs w:val="27"/>
+          <w:lang w:val="en-US" w:eastAsia="pt-BR"/>
+          <w14:ligatures w14:val="none"/>
+        </w:rPr>
+        <w:t xml:space="preserve"> Use </w:t>
+      </w:r>
+      <w:proofErr w:type="spellStart"/>
+      <w:r>
+        <w:rPr>
+          <w:rFonts w:ascii="Times New Roman" w:eastAsia="Times New Roman" w:hAnsi="Times New Roman" w:cs="Times New Roman"/>
+          <w:b/>
+          <w:bCs/>
+          <w:kern w:val="0"/>
+          <w:sz w:val="27"/>
+          <w:szCs w:val="27"/>
+          <w:lang w:val="en-US" w:eastAsia="pt-BR"/>
+          <w14:ligatures w14:val="none"/>
+        </w:rPr>
+        <w:t>o</w:t>
+      </w:r>
+      <w:proofErr w:type="spellEnd"/>
+      <w:r>
+        <w:rPr>
+          <w:rFonts w:ascii="Times New Roman" w:eastAsia="Times New Roman" w:hAnsi="Times New Roman" w:cs="Times New Roman"/>
+          <w:b/>
+          <w:bCs/>
+          <w:kern w:val="0"/>
+          <w:sz w:val="27"/>
+          <w:szCs w:val="27"/>
+          <w:lang w:val="en-US" w:eastAsia="pt-BR"/>
+          <w14:ligatures w14:val="none"/>
+        </w:rPr>
+        <w:t xml:space="preserve"> </w:t>
+      </w:r>
+      <w:proofErr w:type="spellStart"/>
+      <w:r>
+        <w:rPr>
+          <w:rFonts w:ascii="Times New Roman" w:eastAsia="Times New Roman" w:hAnsi="Times New Roman" w:cs="Times New Roman"/>
+          <w:b/>
+          <w:bCs/>
+          <w:kern w:val="0"/>
+          <w:sz w:val="27"/>
+          <w:szCs w:val="27"/>
+          <w:lang w:val="en-US" w:eastAsia="pt-BR"/>
+          <w14:ligatures w14:val="none"/>
+        </w:rPr>
+        <w:t>comando</w:t>
+      </w:r>
+      <w:proofErr w:type="spellEnd"/>
+      <w:r>
+        <w:rPr>
+          <w:rFonts w:ascii="Times New Roman" w:eastAsia="Times New Roman" w:hAnsi="Times New Roman" w:cs="Times New Roman"/>
+          <w:b/>
+          <w:bCs/>
+          <w:kern w:val="0"/>
+          <w:sz w:val="27"/>
+          <w:szCs w:val="27"/>
+          <w:lang w:val="en-US" w:eastAsia="pt-BR"/>
+          <w14:ligatures w14:val="none"/>
+        </w:rPr>
+        <w:t xml:space="preserve"> </w:t>
+      </w:r>
+      <w:r>
+        <w:rPr>
+          <w:rFonts w:ascii="Courier New" w:eastAsia="Times New Roman" w:hAnsi="Courier New" w:cs="Courier New"/>
+          <w:b/>
+          <w:bCs/>
+          <w:kern w:val="0"/>
+          <w:sz w:val="20"/>
+          <w:szCs w:val="20"/>
+          <w:lang w:val="en-US" w:eastAsia="pt-BR"/>
+          <w14:ligatures w14:val="none"/>
+        </w:rPr>
+        <w:t>git clone</w:t>
+      </w:r>
+      <w:r>
+        <w:rPr>
+          <w:rFonts w:ascii="Times New Roman" w:eastAsia="Times New Roman" w:hAnsi="Times New Roman" w:cs="Times New Roman"/>
+          <w:b/>
+          <w:bCs/>
+          <w:kern w:val="0"/>
+          <w:sz w:val="27"/>
+          <w:szCs w:val="27"/>
+          <w:lang w:val="en-US" w:eastAsia="pt-BR"/>
+          <w14:ligatures w14:val="none"/>
+        </w:rPr>
+        <w:t>:</w:t>
+      </w:r>
+    </w:p>
+    <w:p>
+      <w:pPr>
+        <w:tabs>
+          <w:tab w:val="left" w:pos="916"/>
+          <w:tab w:val="left" w:pos="1832"/>
+          <w:tab w:val="left" w:pos="2748"/>
+          <w:tab w:val="left" w:pos="3664"/>
+          <w:tab w:val="left" w:pos="4580"/>
+          <w:tab w:val="left" w:pos="5496"/>
+          <w:tab w:val="left" w:pos="6412"/>
+          <w:tab w:val="left" w:pos="7328"/>
+          <w:tab w:val="left" w:pos="8244"/>
+          <w:tab w:val="left" w:pos="9160"/>
+          <w:tab w:val="left" w:pos="10076"/>
+          <w:tab w:val="left" w:pos="10992"/>
+          <w:tab w:val="left" w:pos="11908"/>
+          <w:tab w:val="left" w:pos="12824"/>
+          <w:tab w:val="left" w:pos="13740"/>
+          <w:tab w:val="left" w:pos="14656"/>
+        </w:tabs>
+        <w:spacing w:after="0" w:line="240" w:lineRule="auto"/>
+        <w:rPr>
+          <w:rFonts w:ascii="Courier New" w:eastAsia="Times New Roman" w:hAnsi="Courier New" w:cs="Courier New"/>
+          <w:kern w:val="0"/>
+          <w:sz w:val="20"/>
+          <w:szCs w:val="20"/>
+          <w:lang w:val="en-US" w:eastAsia="pt-BR"/>
+          <w14:ligatures w14:val="none"/>
+        </w:rPr>
+      </w:pPr>
+      <w:r>
+        <w:rPr>
+          <w:rFonts w:ascii="Courier New" w:eastAsia="Times New Roman" w:hAnsi="Courier New" w:cs="Courier New"/>
+          <w:kern w:val="0"/>
+          <w:sz w:val="20"/>
+          <w:szCs w:val="20"/>
+          <w:lang w:val="en-US" w:eastAsia="pt-BR"/>
+          <w14:ligatures w14:val="none"/>
+        </w:rPr>
+        <w:t>git clone https://github.com/kadubass2025/CursoJava.git</w:t>
+      </w:r>
+    </w:p>
+    <w:p>
+      <w:pPr>
+        <w:spacing w:before="100" w:beforeAutospacing="1" w:after="100" w:afterAutospacing="1" w:line="240" w:lineRule="auto"/>
+        <w:rPr>
+          <w:rFonts w:ascii="Times New Roman" w:eastAsia="Times New Roman" w:hAnsi="Times New Roman" w:cs="Times New Roman"/>
+          <w:kern w:val="0"/>
+          <w:lang w:eastAsia="pt-BR"/>
+          <w14:ligatures w14:val="none"/>
+        </w:rPr>
+      </w:pPr>
+      <w:proofErr w:type="gramStart"/>
+      <w:r>
+        <w:rPr>
+          <w:rFonts w:ascii="Segoe UI Emoji" w:eastAsia="Times New Roman" w:hAnsi="Segoe UI Emoji" w:cs="Segoe UI Emoji"/>
+          <w:kern w:val="0"/>
+          <w:lang w:eastAsia="pt-BR"/>
+          <w14:ligatures w14:val="none"/>
+        </w:rPr>
+        <w:t>📌</w:t>
+      </w:r>
+      <w:r>
+        <w:rPr>
+          <w:rFonts w:ascii="Times New Roman" w:eastAsia="Times New Roman" w:hAnsi="Times New Roman" w:cs="Times New Roman"/>
+          <w:kern w:val="0"/>
+          <w:lang w:eastAsia="pt-BR"/>
+          <w14:ligatures w14:val="none"/>
+        </w:rPr>
+        <w:t xml:space="preserve"> Isso</w:t>
+      </w:r>
+      <w:proofErr w:type="gramEnd"/>
+      <w:r>
+        <w:rPr>
+          <w:rFonts w:ascii="Times New Roman" w:eastAsia="Times New Roman" w:hAnsi="Times New Roman" w:cs="Times New Roman"/>
+          <w:kern w:val="0"/>
+          <w:lang w:eastAsia="pt-BR"/>
+          <w14:ligatures w14:val="none"/>
+        </w:rPr>
+        <w:t xml:space="preserve"> vai:</w:t>
+      </w:r>
+    </w:p>
+    <w:p>
+      <w:pPr>
+        <w:numPr>
+          <w:ilvl w:val="0"/>
+          <w:numId w:val="8"/>
+        </w:numPr>
+        <w:spacing w:before="100" w:beforeAutospacing="1" w:after="100" w:afterAutospacing="1" w:line="240" w:lineRule="auto"/>
+        <w:rPr>
+          <w:rFonts w:ascii="Times New Roman" w:eastAsia="Times New Roman" w:hAnsi="Times New Roman" w:cs="Times New Roman"/>
+          <w:kern w:val="0"/>
+          <w:lang w:eastAsia="pt-BR"/>
+          <w14:ligatures w14:val="none"/>
+        </w:rPr>
+      </w:pPr>
+      <w:r>
+        <w:rPr>
+          <w:rFonts w:ascii="Times New Roman" w:eastAsia="Times New Roman" w:hAnsi="Times New Roman" w:cs="Times New Roman"/>
+          <w:kern w:val="0"/>
+          <w:lang w:eastAsia="pt-BR"/>
+          <w14:ligatures w14:val="none"/>
+        </w:rPr>
+        <w:t xml:space="preserve">Criar uma nova pasta chamada </w:t>
+      </w:r>
+      <w:proofErr w:type="spellStart"/>
+      <w:r>
+        <w:rPr>
+          <w:rFonts w:ascii="Courier New" w:eastAsia="Times New Roman" w:hAnsi="Courier New" w:cs="Courier New"/>
+          <w:kern w:val="0"/>
+          <w:sz w:val="20"/>
+          <w:szCs w:val="20"/>
+          <w:lang w:eastAsia="pt-BR"/>
+          <w14:ligatures w14:val="none"/>
+        </w:rPr>
+        <w:t>CursoJava</w:t>
+      </w:r>
+      <w:proofErr w:type="spellEnd"/>
+    </w:p>
+    <w:p>
+      <w:pPr>
+        <w:numPr>
+          <w:ilvl w:val="0"/>
+          <w:numId w:val="8"/>
+        </w:numPr>
+        <w:spacing w:before="100" w:beforeAutospacing="1" w:after="100" w:afterAutospacing="1" w:line="240" w:lineRule="auto"/>
+        <w:rPr>
+          <w:rFonts w:ascii="Times New Roman" w:eastAsia="Times New Roman" w:hAnsi="Times New Roman" w:cs="Times New Roman"/>
+          <w:kern w:val="0"/>
+          <w:lang w:eastAsia="pt-BR"/>
+          <w14:ligatures w14:val="none"/>
+        </w:rPr>
+      </w:pPr>
+      <w:r>
+        <w:rPr>
+          <w:rFonts w:ascii="Times New Roman" w:eastAsia="Times New Roman" w:hAnsi="Times New Roman" w:cs="Times New Roman"/>
+          <w:kern w:val="0"/>
+          <w:lang w:eastAsia="pt-BR"/>
+          <w14:ligatures w14:val="none"/>
+        </w:rPr>
+        <w:t>Baixar todos os arquivos do repositório</w:t>
+      </w:r>
+    </w:p>
+    <w:p>
+      <w:pPr>
+        <w:numPr>
+          <w:ilvl w:val="0"/>
+          <w:numId w:val="8"/>
+        </w:numPr>
+        <w:spacing w:before="100" w:beforeAutospacing="1" w:after="100" w:afterAutospacing="1" w:line="240" w:lineRule="auto"/>
+        <w:rPr>
+          <w:rFonts w:ascii="Times New Roman" w:eastAsia="Times New Roman" w:hAnsi="Times New Roman" w:cs="Times New Roman"/>
+          <w:kern w:val="0"/>
+          <w:lang w:eastAsia="pt-BR"/>
+          <w14:ligatures w14:val="none"/>
+        </w:rPr>
+      </w:pPr>
+      <w:r>
+        <w:rPr>
+          <w:rFonts w:ascii="Times New Roman" w:eastAsia="Times New Roman" w:hAnsi="Times New Roman" w:cs="Times New Roman"/>
+          <w:kern w:val="0"/>
+          <w:lang w:eastAsia="pt-BR"/>
+          <w14:ligatures w14:val="none"/>
+        </w:rPr>
+        <w:t xml:space="preserve">Trazer o histórico de </w:t>
+      </w:r>
+      <w:proofErr w:type="spellStart"/>
+      <w:r>
+        <w:rPr>
+          <w:rFonts w:ascii="Times New Roman" w:eastAsia="Times New Roman" w:hAnsi="Times New Roman" w:cs="Times New Roman"/>
+          <w:kern w:val="0"/>
+          <w:lang w:eastAsia="pt-BR"/>
+          <w14:ligatures w14:val="none"/>
+        </w:rPr>
+        <w:t>commits</w:t>
+      </w:r>
+      <w:proofErr w:type="spellEnd"/>
+    </w:p>
+    <w:p>
+      <w:pPr>
+        <w:numPr>
+          <w:ilvl w:val="0"/>
+          <w:numId w:val="8"/>
+        </w:numPr>
+        <w:spacing w:before="100" w:beforeAutospacing="1" w:after="100" w:afterAutospacing="1" w:line="240" w:lineRule="auto"/>
+        <w:rPr>
+          <w:rFonts w:ascii="Times New Roman" w:eastAsia="Times New Roman" w:hAnsi="Times New Roman" w:cs="Times New Roman"/>
+          <w:kern w:val="0"/>
+          <w:lang w:eastAsia="pt-BR"/>
+          <w14:ligatures w14:val="none"/>
+        </w:rPr>
+      </w:pPr>
+      <w:r>
+        <w:rPr>
+          <w:rFonts w:ascii="Times New Roman" w:eastAsia="Times New Roman" w:hAnsi="Times New Roman" w:cs="Times New Roman"/>
+          <w:kern w:val="0"/>
+          <w:lang w:eastAsia="pt-BR"/>
+          <w14:ligatures w14:val="none"/>
+        </w:rPr>
+        <w:t xml:space="preserve">Já deixar o repositório conectado ao GitHub (com </w:t>
+      </w:r>
+      <w:proofErr w:type="spellStart"/>
+      <w:r>
+        <w:rPr>
+          <w:rFonts w:ascii="Courier New" w:eastAsia="Times New Roman" w:hAnsi="Courier New" w:cs="Courier New"/>
+          <w:kern w:val="0"/>
+          <w:sz w:val="20"/>
+          <w:szCs w:val="20"/>
+          <w:lang w:eastAsia="pt-BR"/>
+          <w14:ligatures w14:val="none"/>
+        </w:rPr>
+        <w:t>origin</w:t>
+      </w:r>
+      <w:proofErr w:type="spellEnd"/>
+      <w:r>
+        <w:rPr>
+          <w:rFonts w:ascii="Times New Roman" w:eastAsia="Times New Roman" w:hAnsi="Times New Roman" w:cs="Times New Roman"/>
+          <w:kern w:val="0"/>
+          <w:lang w:eastAsia="pt-BR"/>
+          <w14:ligatures w14:val="none"/>
+        </w:rPr>
+        <w:t xml:space="preserve"> configurado)</w:t>
+      </w:r>
+    </w:p>
+    <w:p>
+      <w:pPr>
+        <w:pStyle w:val="Ttulo3"/>
+      </w:pPr>
+      <w:r>
+        <w:t xml:space="preserve">4. </w:t>
+      </w:r>
+      <w:r>
+        <w:rPr>
+          <w:rFonts w:ascii="Segoe UI Emoji" w:hAnsi="Segoe UI Emoji" w:cs="Segoe UI Emoji"/>
+        </w:rPr>
+        <w:t>🔍</w:t>
+      </w:r>
+      <w:r>
+        <w:t xml:space="preserve"> Entre na pasta:</w:t>
+      </w:r>
+    </w:p>
+    <w:p>
+      <w:pPr>
+        <w:pStyle w:val="Pr-formataoHTML"/>
+      </w:pPr>
+      <w:proofErr w:type="spellStart"/>
+      <w:r>
+        <w:t>bash</w:t>
+      </w:r>
+      <w:proofErr w:type="spellEnd"/>
+    </w:p>
+    <w:p>
+      <w:pPr>
+        <w:pStyle w:val="Pr-formataoHTML"/>
+        <w:rPr>
+          <w:rStyle w:val="CdigoHTML"/>
+        </w:rPr>
+      </w:pPr>
+      <w:proofErr w:type="spellStart"/>
+      <w:r>
+        <w:rPr>
+          <w:rStyle w:val="hljs-builtin"/>
+        </w:rPr>
+        <w:t>cd</w:t>
+      </w:r>
+      <w:proofErr w:type="spellEnd"/>
+      <w:r>
+        <w:rPr>
+          <w:rStyle w:val="CdigoHTML"/>
+        </w:rPr>
+        <w:t xml:space="preserve"> </w:t>
+      </w:r>
+      <w:proofErr w:type="spellStart"/>
+      <w:r>
+        <w:rPr>
+          <w:rStyle w:val="CdigoHTML"/>
+        </w:rPr>
+        <w:t>CursoJava</w:t>
+      </w:r>
+      <w:proofErr w:type="spellEnd"/>
+    </w:p>
+    <w:p>
+      <w:pPr>
+        <w:spacing w:before="100" w:beforeAutospacing="1" w:after="100" w:afterAutospacing="1"/>
+      </w:pPr>
+      <w:r>
+        <w:t>E rode:</w:t>
+      </w:r>
+    </w:p>
+    <w:p>
+      <w:pPr>
+        <w:pStyle w:val="Pr-formataoHTML"/>
+      </w:pPr>
+      <w:proofErr w:type="spellStart"/>
+      <w:r>
+        <w:t>bash</w:t>
+      </w:r>
+      <w:proofErr w:type="spellEnd"/>
+    </w:p>
+    <w:p>
+      <w:pPr>
+        <w:pStyle w:val="Pr-formataoHTML"/>
+        <w:rPr>
+          <w:rStyle w:val="CdigoHTML"/>
+        </w:rPr>
+      </w:pPr>
+      <w:proofErr w:type="spellStart"/>
+      <w:r>
+        <w:rPr>
+          <w:rStyle w:val="CdigoHTML"/>
+        </w:rPr>
+        <w:t>git</w:t>
+      </w:r>
+      <w:proofErr w:type="spellEnd"/>
+      <w:r>
+        <w:rPr>
+          <w:rStyle w:val="CdigoHTML"/>
+        </w:rPr>
+        <w:t xml:space="preserve"> status</w:t>
+      </w:r>
+    </w:p>
+    <w:p>
+      <w:pPr>
+        <w:pStyle w:val="Pr-formataoHTML"/>
+        <w:rPr>
+          <w:rStyle w:val="CdigoHTML"/>
+        </w:rPr>
+      </w:pPr>
+      <w:proofErr w:type="spellStart"/>
+      <w:r>
+        <w:rPr>
+          <w:rStyle w:val="CdigoHTML"/>
+        </w:rPr>
+        <w:t>git</w:t>
+      </w:r>
+      <w:proofErr w:type="spellEnd"/>
+      <w:r>
+        <w:rPr>
+          <w:rStyle w:val="CdigoHTML"/>
+        </w:rPr>
+        <w:t xml:space="preserve"> </w:t>
+      </w:r>
+      <w:r>
+        <w:rPr>
+          <w:rStyle w:val="hljs-builtin"/>
+        </w:rPr>
+        <w:t>log</w:t>
+      </w:r>
+    </w:p>
+    <w:p>
+      <w:pPr>
+        <w:spacing w:before="100" w:beforeAutospacing="1" w:after="100" w:afterAutospacing="1"/>
+      </w:pPr>
+      <w:r>
+        <w:t xml:space="preserve">Pra ver que já é um repositório </w:t>
+      </w:r>
+      <w:proofErr w:type="spellStart"/>
+      <w:r>
+        <w:t>Git</w:t>
+      </w:r>
+      <w:proofErr w:type="spellEnd"/>
+      <w:r>
+        <w:t xml:space="preserve"> completo.</w:t>
+      </w:r>
+    </w:p>
+    <w:p>
+      <w:pPr>
+        <w:pStyle w:val="Ttulo2"/>
+      </w:pPr>
+      <w:r>
+        <w:rPr>
+          <w:rFonts w:ascii="Segoe UI Emoji" w:hAnsi="Segoe UI Emoji" w:cs="Segoe UI Emoji"/>
+        </w:rPr>
+        <w:t>✅</w:t>
+      </w:r>
+      <w:r>
+        <w:t xml:space="preserve"> 39. </w:t>
+      </w:r>
+      <w:proofErr w:type="spellStart"/>
+      <w:r>
+        <w:rPr>
+          <w:rStyle w:val="CdigoHTML"/>
+          <w:rFonts w:eastAsiaTheme="majorEastAsia"/>
+        </w:rPr>
+        <w:t>git</w:t>
+      </w:r>
+      <w:proofErr w:type="spellEnd"/>
+      <w:r>
+        <w:rPr>
+          <w:rStyle w:val="CdigoHTML"/>
+          <w:rFonts w:eastAsiaTheme="majorEastAsia"/>
+        </w:rPr>
+        <w:t xml:space="preserve"> </w:t>
+      </w:r>
+      <w:proofErr w:type="spellStart"/>
+      <w:r>
+        <w:rPr>
+          <w:rStyle w:val="CdigoHTML"/>
+          <w:rFonts w:eastAsiaTheme="majorEastAsia"/>
+        </w:rPr>
+        <w:t>pull</w:t>
+      </w:r>
+      <w:proofErr w:type="spellEnd"/>
+      <w:r>
+        <w:t xml:space="preserve"> — Atualizando seu repositório local com o remoto</w:t>
+      </w:r>
+    </w:p>
+    <w:p>
+      <w:pPr>
+        <w:pStyle w:val="Ttulo3"/>
+      </w:pPr>
+      <w:r>
+        <w:t xml:space="preserve">39. </w:t>
+      </w:r>
+      <w:proofErr w:type="spellStart"/>
+      <w:r>
+        <w:rPr>
+          <w:rStyle w:val="CdigoHTML"/>
+        </w:rPr>
+        <w:t>git</w:t>
+      </w:r>
+      <w:proofErr w:type="spellEnd"/>
+      <w:r>
+        <w:rPr>
+          <w:rStyle w:val="CdigoHTML"/>
+        </w:rPr>
+        <w:t xml:space="preserve"> </w:t>
+      </w:r>
+      <w:proofErr w:type="spellStart"/>
+      <w:r>
+        <w:rPr>
+          <w:rStyle w:val="CdigoHTML"/>
+        </w:rPr>
+        <w:t>pull</w:t>
+      </w:r>
+      <w:proofErr w:type="spellEnd"/>
+    </w:p>
+    <w:p>
+      <w:pPr>
+        <w:spacing w:before="100" w:beforeAutospacing="1" w:after="100" w:afterAutospacing="1"/>
+      </w:pPr>
+      <w:proofErr w:type="gramStart"/>
+      <w:r>
+        <w:rPr>
+          <w:rFonts w:ascii="Segoe UI Emoji" w:hAnsi="Segoe UI Emoji" w:cs="Segoe UI Emoji"/>
+        </w:rPr>
+        <w:t>📌</w:t>
+      </w:r>
+      <w:r>
+        <w:t xml:space="preserve"> Atualiza</w:t>
+      </w:r>
+      <w:proofErr w:type="gramEnd"/>
+      <w:r>
+        <w:t xml:space="preserve"> o repositório local com as mudanças do repositório remoto.</w:t>
+      </w:r>
+      <w:r>
+        <w:br/>
+      </w:r>
+      <w:r>
+        <w:rPr>
+          <w:rFonts w:ascii="Segoe UI Emoji" w:hAnsi="Segoe UI Emoji" w:cs="Segoe UI Emoji"/>
+        </w:rPr>
+        <w:t>💡</w:t>
+      </w:r>
+      <w:r>
+        <w:t xml:space="preserve"> Une o que está no GitHub com o que está no seu computador.</w:t>
+      </w:r>
+    </w:p>
+    <w:p>
+      <w:pPr>
+        <w:pStyle w:val="Ttulo3"/>
+      </w:pPr>
+      <w:r>
+        <w:rPr>
+          <w:rFonts w:ascii="Segoe UI Emoji" w:hAnsi="Segoe UI Emoji" w:cs="Segoe UI Emoji"/>
+        </w:rPr>
+        <w:t>🎯</w:t>
+      </w:r>
+      <w:r>
+        <w:t xml:space="preserve"> Objetivo:</w:t>
+      </w:r>
+    </w:p>
+    <w:p>
+      <w:pPr>
+        <w:spacing w:before="100" w:beforeAutospacing="1" w:after="100" w:afterAutospacing="1"/>
+      </w:pPr>
+      <w:r>
+        <w:t>Baixar as alterações mais recentes do repositório remoto (GitHub) para o seu repositório local.</w:t>
+      </w:r>
+    </w:p>
+    <w:p>
+      <w:pPr>
+        <w:spacing w:after="0"/>
+      </w:pPr>
+      <w:r>
+        <w:pict w14:anchorId="3B2DA0E8">
+          <v:rect id="_x0000_i1061" style="width:0;height:1.5pt" o:hralign="center" o:hrstd="t" o:hr="t" fillcolor="#a0a0a0" stroked="f"/>
+        </w:pict>
+      </w:r>
+    </w:p>
+    <w:p>
+      <w:pPr>
+        <w:pStyle w:val="Ttulo3"/>
+      </w:pPr>
+      <w:proofErr w:type="gramStart"/>
+      <w:r>
+        <w:rPr>
+          <w:rFonts w:ascii="Segoe UI Emoji" w:hAnsi="Segoe UI Emoji" w:cs="Segoe UI Emoji"/>
+        </w:rPr>
+        <w:t>🧠</w:t>
+      </w:r>
+      <w:r>
+        <w:t xml:space="preserve"> Quando</w:t>
+      </w:r>
+      <w:proofErr w:type="gramEnd"/>
+      <w:r>
+        <w:t xml:space="preserve"> usar </w:t>
+      </w:r>
+      <w:proofErr w:type="spellStart"/>
+      <w:r>
+        <w:rPr>
+          <w:rStyle w:val="CdigoHTML"/>
+        </w:rPr>
+        <w:t>git</w:t>
+      </w:r>
+      <w:proofErr w:type="spellEnd"/>
+      <w:r>
+        <w:rPr>
+          <w:rStyle w:val="CdigoHTML"/>
+        </w:rPr>
+        <w:t xml:space="preserve"> </w:t>
+      </w:r>
+      <w:proofErr w:type="spellStart"/>
+      <w:r>
+        <w:rPr>
+          <w:rStyle w:val="CdigoHTML"/>
+        </w:rPr>
+        <w:t>pull</w:t>
+      </w:r>
+      <w:proofErr w:type="spellEnd"/>
+      <w:r>
+        <w:t>?</w:t>
+      </w:r>
+    </w:p>
+    <w:p>
+      <w:pPr>
+        <w:numPr>
+          <w:ilvl w:val="0"/>
+          <w:numId w:val="9"/>
+        </w:numPr>
+        <w:spacing w:before="100" w:beforeAutospacing="1" w:after="100" w:afterAutospacing="1" w:line="240" w:lineRule="auto"/>
+      </w:pPr>
+      <w:r>
+        <w:t xml:space="preserve">Quando </w:t>
+      </w:r>
+      <w:r>
+        <w:rPr>
+          <w:rStyle w:val="Forte"/>
+        </w:rPr>
+        <w:t>outra pessoa</w:t>
+      </w:r>
+      <w:r>
+        <w:t xml:space="preserve"> fez mudanças no GitHub</w:t>
+      </w:r>
+    </w:p>
+    <w:p>
+      <w:pPr>
+        <w:numPr>
+          <w:ilvl w:val="0"/>
+          <w:numId w:val="9"/>
+        </w:numPr>
+        <w:spacing w:before="100" w:beforeAutospacing="1" w:after="100" w:afterAutospacing="1" w:line="240" w:lineRule="auto"/>
+      </w:pPr>
+      <w:r>
+        <w:t xml:space="preserve">Quando </w:t>
+      </w:r>
+      <w:r>
+        <w:rPr>
+          <w:rStyle w:val="Forte"/>
+        </w:rPr>
+        <w:t>você mesmo alterou algo no GitHub</w:t>
+      </w:r>
+      <w:r>
+        <w:t xml:space="preserve"> (README.md, por exemplo)</w:t>
+      </w:r>
+    </w:p>
+    <w:p>
+      <w:pPr>
+        <w:numPr>
+          <w:ilvl w:val="0"/>
+          <w:numId w:val="9"/>
+        </w:numPr>
+        <w:spacing w:before="100" w:beforeAutospacing="1" w:after="100" w:afterAutospacing="1" w:line="240" w:lineRule="auto"/>
+      </w:pPr>
+      <w:r>
+        <w:t xml:space="preserve">Quando quer garantir que está com a </w:t>
+      </w:r>
+      <w:r>
+        <w:rPr>
+          <w:rStyle w:val="Forte"/>
+        </w:rPr>
+        <w:t>versão mais atualizada</w:t>
+      </w:r>
+    </w:p>
+    <w:p>
+      <w:pPr>
+        <w:spacing w:after="0"/>
+      </w:pPr>
+      <w:r>
+        <w:lastRenderedPageBreak/>
+        <w:pict w14:anchorId="6082BC8C">
           <v:rect id="_x0000_i1062" style="width:0;height:1.5pt" o:hralign="center" o:hrstd="t" o:hr="t" fillcolor="#a0a0a0" stroked="f"/>
         </w:pict>
       </w:r>
     </w:p>
     <w:p>
       <w:pPr>
+        <w:pStyle w:val="Ttulo2"/>
+      </w:pPr>
+      <w:r>
+        <w:rPr>
+          <w:rFonts w:ascii="Segoe UI Emoji" w:hAnsi="Segoe UI Emoji" w:cs="Segoe UI Emoji"/>
+        </w:rPr>
+        <w:t>🛠</w:t>
+      </w:r>
+      <w:r>
+        <w:t>️ EXEMPLO PRÁTICO</w:t>
+      </w:r>
+    </w:p>
+    <w:p>
+      <w:r>
+        <w:pict w14:anchorId="12881FA7">
+          <v:rect id="_x0000_i1063" style="width:0;height:1.5pt" o:hralign="center" o:hrstd="t" o:hr="t" fillcolor="#a0a0a0" stroked="f"/>
+        </w:pict>
+      </w:r>
+    </w:p>
+    <w:p>
+      <w:pPr>
         <w:pStyle w:val="Ttulo3"/>
       </w:pPr>
       <w:r>
-        <w:t xml:space="preserve">38. </w:t>
-      </w:r>
-      <w:proofErr w:type="spellStart"/>
-      <w:r>
-        <w:rPr>
-          <w:rStyle w:val="CdigoHTML"/>
-        </w:rPr>
-        <w:t>git</w:t>
-      </w:r>
-      <w:proofErr w:type="spellEnd"/>
-      <w:r>
-        <w:rPr>
-          <w:rStyle w:val="CdigoHTML"/>
-        </w:rPr>
-        <w:t xml:space="preserve"> clone</w:t>
-      </w:r>
-      <w:r>
-        <w:rPr>
-          <w:rStyle w:val="Forte"/>
+        <w:t xml:space="preserve">1. </w:t>
+      </w:r>
+      <w:proofErr w:type="gramStart"/>
+      <w:r>
+        <w:rPr>
+          <w:rFonts w:ascii="Segoe UI Emoji" w:hAnsi="Segoe UI Emoji" w:cs="Segoe UI Emoji"/>
+        </w:rPr>
+        <w:t>🌐</w:t>
+      </w:r>
+      <w:r>
+        <w:t xml:space="preserve"> Suponha</w:t>
+      </w:r>
+      <w:proofErr w:type="gramEnd"/>
+      <w:r>
+        <w:t xml:space="preserve"> que alguém alterou algo no GitHub (ou você mesmo editou o README lá direto)</w:t>
+      </w:r>
+    </w:p>
+    <w:p>
+      <w:pPr>
+        <w:pStyle w:val="Ttulo3"/>
+      </w:pPr>
+      <w:r>
+        <w:t>2. Vá no terminal na pasta clonada:</w:t>
+      </w:r>
+    </w:p>
+    <w:p>
+      <w:pPr>
+        <w:pStyle w:val="Pr-formataoHTML"/>
+        <w:rPr>
+          <w:lang w:val="en-US"/>
+        </w:rPr>
+      </w:pPr>
+      <w:r>
+        <w:rPr>
+          <w:lang w:val="en-US"/>
+        </w:rPr>
+        <w:t>bash</w:t>
+      </w:r>
+    </w:p>
+    <w:p>
+      <w:pPr>
+        <w:pStyle w:val="Pr-formataoHTML"/>
+        <w:rPr>
+          <w:rStyle w:val="CdigoHTML"/>
+          <w:lang w:val="en-US"/>
+        </w:rPr>
+      </w:pPr>
+      <w:r>
+        <w:rPr>
+          <w:rStyle w:val="hljs-builtin"/>
+          <w:rFonts w:eastAsiaTheme="majorEastAsia"/>
+          <w:lang w:val="en-US"/>
+        </w:rPr>
+        <w:t>cd</w:t>
+      </w:r>
+      <w:r>
+        <w:rPr>
+          <w:rStyle w:val="CdigoHTML"/>
+          <w:lang w:val="en-US"/>
+        </w:rPr>
+        <w:t xml:space="preserve"> /c/</w:t>
+      </w:r>
+      <w:proofErr w:type="spellStart"/>
+      <w:r>
+        <w:rPr>
+          <w:rStyle w:val="CdigoHTML"/>
+          <w:lang w:val="en-US"/>
+        </w:rPr>
+        <w:t>Projetos-github</w:t>
+      </w:r>
+      <w:proofErr w:type="spellEnd"/>
+      <w:r>
+        <w:rPr>
+          <w:rStyle w:val="CdigoHTML"/>
+          <w:lang w:val="en-US"/>
+        </w:rPr>
+        <w:t>/SpringBoot2CascadeDropDownEx</w:t>
+      </w:r>
+    </w:p>
+    <w:p>
+      <w:pPr>
+        <w:pStyle w:val="Ttulo3"/>
+        <w:rPr>
+          <w:lang w:val="en-US"/>
+        </w:rPr>
+      </w:pPr>
+      <w:r>
+        <w:rPr>
+          <w:lang w:val="en-US"/>
+        </w:rPr>
+        <w:t>3. Rode:</w:t>
+      </w:r>
+    </w:p>
+    <w:p>
+      <w:pPr>
+        <w:pStyle w:val="Pr-formataoHTML"/>
+        <w:rPr>
+          <w:lang w:val="en-US"/>
+        </w:rPr>
+      </w:pPr>
+      <w:r>
+        <w:rPr>
+          <w:lang w:val="en-US"/>
+        </w:rPr>
+        <w:t>bash</w:t>
+      </w:r>
+    </w:p>
+    <w:p>
+      <w:pPr>
+        <w:pStyle w:val="Pr-formataoHTML"/>
+        <w:rPr>
+          <w:rStyle w:val="CdigoHTML"/>
+          <w:lang w:val="en-US"/>
+        </w:rPr>
+      </w:pPr>
+      <w:r>
+        <w:rPr>
+          <w:rStyle w:val="CdigoHTML"/>
+          <w:lang w:val="en-US"/>
+        </w:rPr>
+        <w:t xml:space="preserve">git </w:t>
+      </w:r>
+      <w:proofErr w:type="gramStart"/>
+      <w:r>
+        <w:rPr>
+          <w:rStyle w:val="CdigoHTML"/>
+          <w:lang w:val="en-US"/>
+        </w:rPr>
+        <w:t>pull</w:t>
+      </w:r>
+      <w:proofErr w:type="gramEnd"/>
+    </w:p>
+    <w:p>
+      <w:pPr>
+        <w:spacing w:before="100" w:beforeAutospacing="1" w:after="100" w:afterAutospacing="1"/>
+      </w:pPr>
+      <w:r>
+        <w:rPr>
+          <w:rFonts w:ascii="Segoe UI Emoji" w:hAnsi="Segoe UI Emoji" w:cs="Segoe UI Emoji"/>
+        </w:rPr>
+        <w:t>📌</w:t>
+      </w:r>
+      <w:r>
+        <w:t xml:space="preserve"> O </w:t>
+      </w:r>
+      <w:proofErr w:type="spellStart"/>
+      <w:r>
+        <w:t>Git</w:t>
+      </w:r>
+      <w:proofErr w:type="spellEnd"/>
+      <w:r>
+        <w:t xml:space="preserve"> vai:</w:t>
+      </w:r>
+    </w:p>
+    <w:p>
+      <w:pPr>
+        <w:numPr>
+          <w:ilvl w:val="0"/>
+          <w:numId w:val="10"/>
+        </w:numPr>
+        <w:spacing w:before="100" w:beforeAutospacing="1" w:after="100" w:afterAutospacing="1" w:line="240" w:lineRule="auto"/>
+      </w:pPr>
+      <w:r>
+        <w:t>Conectar com o GitHub</w:t>
+      </w:r>
+    </w:p>
+    <w:p>
+      <w:pPr>
+        <w:numPr>
+          <w:ilvl w:val="0"/>
+          <w:numId w:val="10"/>
+        </w:numPr>
+        <w:spacing w:before="100" w:beforeAutospacing="1" w:after="100" w:afterAutospacing="1" w:line="240" w:lineRule="auto"/>
+      </w:pPr>
+      <w:r>
+        <w:t xml:space="preserve">Comparar os </w:t>
+      </w:r>
+      <w:proofErr w:type="spellStart"/>
+      <w:r>
+        <w:t>commits</w:t>
+      </w:r>
+      <w:proofErr w:type="spellEnd"/>
+    </w:p>
+    <w:p>
+      <w:pPr>
+        <w:numPr>
+          <w:ilvl w:val="0"/>
+          <w:numId w:val="10"/>
+        </w:numPr>
+        <w:spacing w:before="100" w:beforeAutospacing="1" w:after="100" w:afterAutospacing="1" w:line="240" w:lineRule="auto"/>
+      </w:pPr>
+      <w:r>
+        <w:t>Baixar os novos arquivos ou atualizações</w:t>
+      </w:r>
+    </w:p>
+    <w:p>
+      <w:pPr>
+        <w:pStyle w:val="PargrafodaLista"/>
+        <w:numPr>
+          <w:ilvl w:val="0"/>
+          <w:numId w:val="10"/>
+        </w:numPr>
+        <w:spacing w:before="100" w:beforeAutospacing="1" w:after="100" w:afterAutospacing="1" w:line="240" w:lineRule="auto"/>
+        <w:rPr>
+          <w:rFonts w:ascii="Times New Roman" w:eastAsia="Times New Roman" w:hAnsi="Times New Roman" w:cs="Times New Roman"/>
+          <w:kern w:val="0"/>
+          <w:lang w:eastAsia="pt-BR"/>
+          <w14:ligatures w14:val="none"/>
+        </w:rPr>
+      </w:pPr>
+    </w:p>
+    <w:p>
+      <w:pPr>
+        <w:spacing w:before="100" w:beforeAutospacing="1" w:after="100" w:afterAutospacing="1" w:line="240" w:lineRule="auto"/>
+        <w:ind w:left="360"/>
+        <w:rPr>
+          <w:rFonts w:ascii="Times New Roman" w:eastAsia="Times New Roman" w:hAnsi="Times New Roman" w:cs="Times New Roman"/>
+          <w:kern w:val="0"/>
+          <w:lang w:eastAsia="pt-BR"/>
+          <w14:ligatures w14:val="none"/>
+        </w:rPr>
+      </w:pPr>
+      <w:r>
+        <w:rPr>
+          <w:rFonts w:ascii="Times New Roman" w:eastAsia="Times New Roman" w:hAnsi="Times New Roman" w:cs="Times New Roman"/>
           <w:b/>
           <w:bCs/>
-        </w:rPr>
-        <w:t xml:space="preserve"> — Clonar repositórios do GitHub</w:t>
-      </w:r>
-    </w:p>
-    <w:p>
-      <w:pPr>
-        <w:spacing w:before="100" w:beforeAutospacing="1" w:after="100" w:afterAutospacing="1"/>
-      </w:pPr>
-      <w:proofErr w:type="gramStart"/>
-      <w:r>
-        <w:rPr>
-          <w:rFonts w:ascii="Segoe UI Emoji" w:hAnsi="Segoe UI Emoji" w:cs="Segoe UI Emoji"/>
-        </w:rPr>
-        <w:t>📌</w:t>
-      </w:r>
-      <w:r>
-        <w:t xml:space="preserve"> Baixar</w:t>
-      </w:r>
-      <w:proofErr w:type="gramEnd"/>
-      <w:r>
-        <w:t xml:space="preserve"> um projeto pronto do GitHub para o seu computador.</w:t>
-      </w:r>
-    </w:p>
-    <w:p>
-      <w:pPr>
-        <w:spacing w:after="0"/>
-      </w:pPr>
-      <w:r>
-        <w:pict w14:anchorId="305A6E61">
-          <v:rect id="_x0000_i1063" style="width:0;height:1.5pt" o:hralign="center" o:hrstd="t" o:hr="t" fillcolor="#a0a0a0" stroked="f"/>
-        </w:pict>
-      </w:r>
-    </w:p>
-    <w:p>
-      <w:pPr>
-        <w:pStyle w:val="Ttulo3"/>
-      </w:pPr>
-      <w:r>
-        <w:t xml:space="preserve">39. </w:t>
-      </w:r>
-      <w:proofErr w:type="spellStart"/>
-      <w:r>
-        <w:rPr>
-          <w:rStyle w:val="CdigoHTML"/>
+          <w:kern w:val="0"/>
+          <w:lang w:eastAsia="pt-BR"/>
+          <w14:ligatures w14:val="none"/>
+        </w:rPr>
+        <w:t>Observação importante:</w:t>
+      </w:r>
+    </w:p>
+    <w:p>
+      <w:pPr>
+        <w:pStyle w:val="PargrafodaLista"/>
+        <w:numPr>
+          <w:ilvl w:val="0"/>
+          <w:numId w:val="10"/>
+        </w:numPr>
+        <w:spacing w:before="100" w:beforeAutospacing="1" w:after="100" w:afterAutospacing="1" w:line="240" w:lineRule="auto"/>
+        <w:rPr>
+          <w:rFonts w:ascii="Times New Roman" w:eastAsia="Times New Roman" w:hAnsi="Times New Roman" w:cs="Times New Roman"/>
+          <w:kern w:val="0"/>
+          <w:lang w:eastAsia="pt-BR"/>
+          <w14:ligatures w14:val="none"/>
+        </w:rPr>
+      </w:pPr>
+      <w:r>
+        <w:rPr>
+          <w:rFonts w:ascii="Segoe UI Emoji" w:eastAsia="Times New Roman" w:hAnsi="Segoe UI Emoji" w:cs="Segoe UI Emoji"/>
+          <w:kern w:val="0"/>
+          <w:lang w:eastAsia="pt-BR"/>
+          <w14:ligatures w14:val="none"/>
+        </w:rPr>
+        <w:t>🧠</w:t>
+      </w:r>
+      <w:r>
+        <w:rPr>
+          <w:rFonts w:ascii="Times New Roman" w:eastAsia="Times New Roman" w:hAnsi="Times New Roman" w:cs="Times New Roman"/>
+          <w:kern w:val="0"/>
+          <w:lang w:eastAsia="pt-BR"/>
+          <w14:ligatures w14:val="none"/>
+        </w:rPr>
+        <w:t xml:space="preserve"> O </w:t>
+      </w:r>
+      <w:proofErr w:type="spellStart"/>
+      <w:r>
+        <w:rPr>
+          <w:rFonts w:ascii="Courier New" w:eastAsia="Times New Roman" w:hAnsi="Courier New" w:cs="Courier New"/>
+          <w:kern w:val="0"/>
+          <w:sz w:val="20"/>
+          <w:szCs w:val="20"/>
+          <w:lang w:eastAsia="pt-BR"/>
+          <w14:ligatures w14:val="none"/>
         </w:rPr>
         <w:t>git</w:t>
       </w:r>
       <w:proofErr w:type="spellEnd"/>
       <w:r>
         <w:rPr>
-          <w:rStyle w:val="CdigoHTML"/>
+          <w:rFonts w:ascii="Courier New" w:eastAsia="Times New Roman" w:hAnsi="Courier New" w:cs="Courier New"/>
+          <w:kern w:val="0"/>
+          <w:sz w:val="20"/>
+          <w:szCs w:val="20"/>
+          <w:lang w:eastAsia="pt-BR"/>
+          <w14:ligatures w14:val="none"/>
         </w:rPr>
         <w:t xml:space="preserve"> </w:t>
       </w:r>
       <w:proofErr w:type="spellStart"/>
       <w:r>
         <w:rPr>
-          <w:rStyle w:val="CdigoHTML"/>
+          <w:rFonts w:ascii="Courier New" w:eastAsia="Times New Roman" w:hAnsi="Courier New" w:cs="Courier New"/>
+          <w:kern w:val="0"/>
+          <w:sz w:val="20"/>
+          <w:szCs w:val="20"/>
+          <w:lang w:eastAsia="pt-BR"/>
+          <w14:ligatures w14:val="none"/>
         </w:rPr>
         <w:t>pull</w:t>
       </w:r>
       <w:proofErr w:type="spellEnd"/>
       <w:r>
         <w:rPr>
-          <w:rStyle w:val="Forte"/>
+          <w:rFonts w:ascii="Times New Roman" w:eastAsia="Times New Roman" w:hAnsi="Times New Roman" w:cs="Times New Roman"/>
+          <w:kern w:val="0"/>
+          <w:lang w:eastAsia="pt-BR"/>
+          <w14:ligatures w14:val="none"/>
+        </w:rPr>
+        <w:t xml:space="preserve"> na verdade é um atalho para dois comandos:</w:t>
+      </w:r>
+    </w:p>
+    <w:p>
+      <w:pPr>
+        <w:pStyle w:val="PargrafodaLista"/>
+        <w:tabs>
+          <w:tab w:val="left" w:pos="916"/>
+          <w:tab w:val="left" w:pos="1832"/>
+          <w:tab w:val="left" w:pos="2748"/>
+          <w:tab w:val="left" w:pos="3664"/>
+          <w:tab w:val="left" w:pos="4580"/>
+          <w:tab w:val="left" w:pos="5496"/>
+          <w:tab w:val="left" w:pos="6412"/>
+          <w:tab w:val="left" w:pos="7328"/>
+          <w:tab w:val="left" w:pos="8244"/>
+          <w:tab w:val="left" w:pos="9160"/>
+          <w:tab w:val="left" w:pos="10076"/>
+          <w:tab w:val="left" w:pos="10992"/>
+          <w:tab w:val="left" w:pos="11908"/>
+          <w:tab w:val="left" w:pos="12824"/>
+          <w:tab w:val="left" w:pos="13740"/>
+          <w:tab w:val="left" w:pos="14656"/>
+        </w:tabs>
+        <w:spacing w:after="0" w:line="240" w:lineRule="auto"/>
+        <w:rPr>
+          <w:rFonts w:ascii="Courier New" w:eastAsia="Times New Roman" w:hAnsi="Courier New" w:cs="Courier New"/>
+          <w:kern w:val="0"/>
+          <w:sz w:val="20"/>
+          <w:szCs w:val="20"/>
+          <w:lang w:eastAsia="pt-BR"/>
+          <w14:ligatures w14:val="none"/>
+        </w:rPr>
+      </w:pPr>
+    </w:p>
+    <w:p>
+      <w:pPr>
+        <w:pStyle w:val="PargrafodaLista"/>
+        <w:tabs>
+          <w:tab w:val="left" w:pos="916"/>
+          <w:tab w:val="left" w:pos="1832"/>
+          <w:tab w:val="left" w:pos="2748"/>
+          <w:tab w:val="left" w:pos="3664"/>
+          <w:tab w:val="left" w:pos="4580"/>
+          <w:tab w:val="left" w:pos="5496"/>
+          <w:tab w:val="left" w:pos="6412"/>
+          <w:tab w:val="left" w:pos="7328"/>
+          <w:tab w:val="left" w:pos="8244"/>
+          <w:tab w:val="left" w:pos="9160"/>
+          <w:tab w:val="left" w:pos="10076"/>
+          <w:tab w:val="left" w:pos="10992"/>
+          <w:tab w:val="left" w:pos="11908"/>
+          <w:tab w:val="left" w:pos="12824"/>
+          <w:tab w:val="left" w:pos="13740"/>
+          <w:tab w:val="left" w:pos="14656"/>
+        </w:tabs>
+        <w:spacing w:after="0" w:line="240" w:lineRule="auto"/>
+        <w:rPr>
+          <w:rFonts w:ascii="Courier New" w:eastAsia="Times New Roman" w:hAnsi="Courier New" w:cs="Courier New"/>
+          <w:kern w:val="0"/>
+          <w:sz w:val="20"/>
+          <w:szCs w:val="20"/>
+          <w:lang w:eastAsia="pt-BR"/>
+          <w14:ligatures w14:val="none"/>
+        </w:rPr>
+      </w:pPr>
+      <w:proofErr w:type="spellStart"/>
+      <w:r>
+        <w:rPr>
+          <w:rFonts w:ascii="Courier New" w:eastAsia="Times New Roman" w:hAnsi="Courier New" w:cs="Courier New"/>
+          <w:kern w:val="0"/>
+          <w:sz w:val="20"/>
+          <w:szCs w:val="20"/>
+          <w:lang w:eastAsia="pt-BR"/>
+          <w14:ligatures w14:val="none"/>
+        </w:rPr>
+        <w:t>git</w:t>
+      </w:r>
+      <w:proofErr w:type="spellEnd"/>
+      <w:r>
+        <w:rPr>
+          <w:rFonts w:ascii="Courier New" w:eastAsia="Times New Roman" w:hAnsi="Courier New" w:cs="Courier New"/>
+          <w:kern w:val="0"/>
+          <w:sz w:val="20"/>
+          <w:szCs w:val="20"/>
+          <w:lang w:eastAsia="pt-BR"/>
+          <w14:ligatures w14:val="none"/>
+        </w:rPr>
+        <w:t xml:space="preserve"> </w:t>
+      </w:r>
+      <w:proofErr w:type="spellStart"/>
+      <w:r>
+        <w:rPr>
+          <w:rFonts w:ascii="Courier New" w:eastAsia="Times New Roman" w:hAnsi="Courier New" w:cs="Courier New"/>
+          <w:kern w:val="0"/>
+          <w:sz w:val="20"/>
+          <w:szCs w:val="20"/>
+          <w:lang w:eastAsia="pt-BR"/>
+          <w14:ligatures w14:val="none"/>
+        </w:rPr>
+        <w:t>fetch</w:t>
+      </w:r>
+      <w:proofErr w:type="spellEnd"/>
+    </w:p>
+    <w:p>
+      <w:pPr>
+        <w:pStyle w:val="PargrafodaLista"/>
+        <w:numPr>
+          <w:ilvl w:val="0"/>
+          <w:numId w:val="10"/>
+        </w:numPr>
+        <w:tabs>
+          <w:tab w:val="left" w:pos="916"/>
+          <w:tab w:val="left" w:pos="1832"/>
+          <w:tab w:val="left" w:pos="2748"/>
+          <w:tab w:val="left" w:pos="3664"/>
+          <w:tab w:val="left" w:pos="4580"/>
+          <w:tab w:val="left" w:pos="5496"/>
+          <w:tab w:val="left" w:pos="6412"/>
+          <w:tab w:val="left" w:pos="7328"/>
+          <w:tab w:val="left" w:pos="8244"/>
+          <w:tab w:val="left" w:pos="9160"/>
+          <w:tab w:val="left" w:pos="10076"/>
+          <w:tab w:val="left" w:pos="10992"/>
+          <w:tab w:val="left" w:pos="11908"/>
+          <w:tab w:val="left" w:pos="12824"/>
+          <w:tab w:val="left" w:pos="13740"/>
+          <w:tab w:val="left" w:pos="14656"/>
+        </w:tabs>
+        <w:spacing w:after="0" w:line="240" w:lineRule="auto"/>
+        <w:rPr>
+          <w:rFonts w:ascii="Courier New" w:eastAsia="Times New Roman" w:hAnsi="Courier New" w:cs="Courier New"/>
+          <w:kern w:val="0"/>
+          <w:sz w:val="20"/>
+          <w:szCs w:val="20"/>
+          <w:lang w:eastAsia="pt-BR"/>
+          <w14:ligatures w14:val="none"/>
+        </w:rPr>
+      </w:pPr>
+      <w:proofErr w:type="spellStart"/>
+      <w:r>
+        <w:rPr>
+          <w:rFonts w:ascii="Courier New" w:eastAsia="Times New Roman" w:hAnsi="Courier New" w:cs="Courier New"/>
+          <w:kern w:val="0"/>
+          <w:sz w:val="20"/>
+          <w:szCs w:val="20"/>
+          <w:lang w:eastAsia="pt-BR"/>
+          <w14:ligatures w14:val="none"/>
+        </w:rPr>
+        <w:t>git</w:t>
+      </w:r>
+      <w:proofErr w:type="spellEnd"/>
+      <w:r>
+        <w:rPr>
+          <w:rFonts w:ascii="Courier New" w:eastAsia="Times New Roman" w:hAnsi="Courier New" w:cs="Courier New"/>
+          <w:kern w:val="0"/>
+          <w:sz w:val="20"/>
+          <w:szCs w:val="20"/>
+          <w:lang w:eastAsia="pt-BR"/>
+          <w14:ligatures w14:val="none"/>
+        </w:rPr>
+        <w:t xml:space="preserve"> merge</w:t>
+      </w:r>
+    </w:p>
+    <w:p>
+      <w:pPr>
+        <w:pStyle w:val="PargrafodaLista"/>
+        <w:numPr>
+          <w:ilvl w:val="0"/>
+          <w:numId w:val="10"/>
+        </w:numPr>
+        <w:spacing w:before="100" w:beforeAutospacing="1" w:after="100" w:afterAutospacing="1" w:line="240" w:lineRule="auto"/>
+        <w:rPr>
+          <w:rFonts w:ascii="Times New Roman" w:eastAsia="Times New Roman" w:hAnsi="Times New Roman" w:cs="Times New Roman"/>
+          <w:kern w:val="0"/>
+          <w:lang w:eastAsia="pt-BR"/>
+          <w14:ligatures w14:val="none"/>
+        </w:rPr>
+      </w:pPr>
+      <w:r>
+        <w:rPr>
+          <w:rFonts w:ascii="Times New Roman" w:eastAsia="Times New Roman" w:hAnsi="Times New Roman" w:cs="Times New Roman"/>
+          <w:kern w:val="0"/>
+          <w:lang w:eastAsia="pt-BR"/>
+          <w14:ligatures w14:val="none"/>
+        </w:rPr>
+        <w:t xml:space="preserve">Ou seja, ele </w:t>
+      </w:r>
+      <w:r>
+        <w:rPr>
+          <w:rFonts w:ascii="Times New Roman" w:eastAsia="Times New Roman" w:hAnsi="Times New Roman" w:cs="Times New Roman"/>
           <w:b/>
           <w:bCs/>
-        </w:rPr>
-        <w:t xml:space="preserve"> — Atualizar seu projeto local com o remoto</w:t>
-      </w:r>
-    </w:p>
-    <w:p>
-      <w:pPr>
-        <w:spacing w:before="100" w:beforeAutospacing="1" w:after="100" w:afterAutospacing="1"/>
-      </w:pPr>
-      <w:proofErr w:type="gramStart"/>
-      <w:r>
-        <w:rPr>
-          <w:rFonts w:ascii="Segoe UI Emoji" w:hAnsi="Segoe UI Emoji" w:cs="Segoe UI Emoji"/>
-        </w:rPr>
-        <w:t>📌</w:t>
-      </w:r>
-      <w:r>
-        <w:t xml:space="preserve"> Puxa</w:t>
-      </w:r>
-      <w:proofErr w:type="gramEnd"/>
-      <w:r>
-        <w:t xml:space="preserve"> as últimas alterações feitas por você ou por outros colaboradores.</w:t>
-      </w:r>
-    </w:p>
-    <w:p>
-      <w:pPr>
-        <w:spacing w:after="0"/>
-      </w:pPr>
-      <w:r>
-        <w:pict w14:anchorId="18493E1B">
-          <v:rect id="_x0000_i1064" style="width:0;height:1.5pt" o:hralign="center" o:hrstd="t" o:hr="t" fillcolor="#a0a0a0" stroked="f"/>
-        </w:pict>
-      </w:r>
-    </w:p>
-    <w:p>
-      <w:pPr>
-        <w:pStyle w:val="Ttulo3"/>
-      </w:pPr>
-      <w:proofErr w:type="gramStart"/>
-      <w:r>
-        <w:t xml:space="preserve">40. </w:t>
-      </w:r>
-      <w:r>
-        <w:rPr>
-          <w:rStyle w:val="Forte"/>
+          <w:kern w:val="0"/>
+          <w:lang w:eastAsia="pt-BR"/>
+          <w14:ligatures w14:val="none"/>
+        </w:rPr>
+        <w:t>busca</w:t>
+      </w:r>
+      <w:r>
+        <w:rPr>
+          <w:rFonts w:ascii="Times New Roman" w:eastAsia="Times New Roman" w:hAnsi="Times New Roman" w:cs="Times New Roman"/>
+          <w:kern w:val="0"/>
+          <w:lang w:eastAsia="pt-BR"/>
+          <w14:ligatures w14:val="none"/>
+        </w:rPr>
+        <w:t xml:space="preserve"> do GitHub e depois </w:t>
+      </w:r>
+      <w:r>
+        <w:rPr>
+          <w:rFonts w:ascii="Times New Roman" w:eastAsia="Times New Roman" w:hAnsi="Times New Roman" w:cs="Times New Roman"/>
           <w:b/>
           <w:bCs/>
-        </w:rPr>
-        <w:t>.</w:t>
-      </w:r>
-      <w:proofErr w:type="spellStart"/>
-      <w:r>
-        <w:rPr>
-          <w:rStyle w:val="Forte"/>
-          <w:b/>
-          <w:bCs/>
-        </w:rPr>
-        <w:t>gitignore</w:t>
-      </w:r>
-      <w:proofErr w:type="spellEnd"/>
-      <w:proofErr w:type="gramEnd"/>
-      <w:r>
-        <w:rPr>
-          <w:rStyle w:val="Forte"/>
-          <w:b/>
-          <w:bCs/>
-        </w:rPr>
-        <w:t xml:space="preserve"> — Ignorar arquivos que não devem ir para o GitHub</w:t>
-      </w:r>
-    </w:p>
-    <w:p>
-      <w:pPr>
-        <w:spacing w:before="100" w:beforeAutospacing="1" w:after="100" w:afterAutospacing="1"/>
-      </w:pPr>
-      <w:r>
-        <w:rPr>
-          <w:rFonts w:ascii="Segoe UI Emoji" w:hAnsi="Segoe UI Emoji" w:cs="Segoe UI Emoji"/>
-        </w:rPr>
-        <w:t>📌</w:t>
-      </w:r>
-      <w:r>
-        <w:t xml:space="preserve"> Oculta arquivos </w:t>
-      </w:r>
-      <w:proofErr w:type="gramStart"/>
-      <w:r>
-        <w:t xml:space="preserve">como </w:t>
-      </w:r>
-      <w:r>
-        <w:rPr>
-          <w:rStyle w:val="CdigoHTML"/>
-          <w:rFonts w:eastAsiaTheme="minorHAnsi"/>
-        </w:rPr>
-        <w:t>.</w:t>
-      </w:r>
-      <w:proofErr w:type="spellStart"/>
-      <w:r>
-        <w:rPr>
-          <w:rStyle w:val="CdigoHTML"/>
-          <w:rFonts w:eastAsiaTheme="minorHAnsi"/>
-        </w:rPr>
-        <w:t>idea</w:t>
-      </w:r>
-      <w:proofErr w:type="spellEnd"/>
-      <w:proofErr w:type="gramEnd"/>
-      <w:r>
-        <w:rPr>
-          <w:rStyle w:val="CdigoHTML"/>
-          <w:rFonts w:eastAsiaTheme="minorHAnsi"/>
-        </w:rPr>
-        <w:t>/</w:t>
-      </w:r>
-      <w:r>
-        <w:t xml:space="preserve">, </w:t>
-      </w:r>
-      <w:proofErr w:type="spellStart"/>
-      <w:r>
-        <w:rPr>
-          <w:rStyle w:val="CdigoHTML"/>
-          <w:rFonts w:eastAsiaTheme="minorHAnsi"/>
-        </w:rPr>
-        <w:t>node_modules</w:t>
-      </w:r>
-      <w:proofErr w:type="spellEnd"/>
-      <w:r>
-        <w:rPr>
-          <w:rStyle w:val="CdigoHTML"/>
-          <w:rFonts w:eastAsiaTheme="minorHAnsi"/>
-        </w:rPr>
-        <w:t>/</w:t>
-      </w:r>
-      <w:r>
-        <w:t>, arquivos temporários, etc.</w:t>
+          <w:kern w:val="0"/>
+          <w:lang w:eastAsia="pt-BR"/>
+          <w14:ligatures w14:val="none"/>
+        </w:rPr>
+        <w:t>mescla</w:t>
+      </w:r>
+      <w:r>
+        <w:rPr>
+          <w:rFonts w:ascii="Times New Roman" w:eastAsia="Times New Roman" w:hAnsi="Times New Roman" w:cs="Times New Roman"/>
+          <w:kern w:val="0"/>
+          <w:lang w:eastAsia="pt-BR"/>
+          <w14:ligatures w14:val="none"/>
+        </w:rPr>
+        <w:t xml:space="preserve"> com sua </w:t>
+      </w:r>
+      <w:proofErr w:type="spellStart"/>
+      <w:r>
+        <w:rPr>
+          <w:rFonts w:ascii="Times New Roman" w:eastAsia="Times New Roman" w:hAnsi="Times New Roman" w:cs="Times New Roman"/>
+          <w:kern w:val="0"/>
+          <w:lang w:eastAsia="pt-BR"/>
+          <w14:ligatures w14:val="none"/>
+        </w:rPr>
+        <w:t>branch</w:t>
+      </w:r>
+      <w:proofErr w:type="spellEnd"/>
+      <w:r>
+        <w:rPr>
+          <w:rFonts w:ascii="Times New Roman" w:eastAsia="Times New Roman" w:hAnsi="Times New Roman" w:cs="Times New Roman"/>
+          <w:kern w:val="0"/>
+          <w:lang w:eastAsia="pt-BR"/>
+          <w14:ligatures w14:val="none"/>
+        </w:rPr>
+        <w:t xml:space="preserve"> atual.</w:t>
       </w:r>
     </w:p>
     <w:p>
       <w:pPr>
         <w:spacing w:after="0"/>
-      </w:pPr>
-      <w:r>
-        <w:pict w14:anchorId="4CE0547F">
-          <v:rect id="_x0000_i1065" style="width:0;height:1.5pt" o:hralign="center" o:hrstd="t" o:hr="t" fillcolor="#a0a0a0" stroked="f"/>
-        </w:pict>
-      </w:r>
-    </w:p>
-    <w:p>
-      <w:pPr>
-        <w:pStyle w:val="Ttulo3"/>
-      </w:pPr>
-      <w:r>
-        <w:t xml:space="preserve">41. </w:t>
-      </w:r>
-      <w:r>
-        <w:rPr>
-          <w:rStyle w:val="Forte"/>
-          <w:b/>
-          <w:bCs/>
-        </w:rPr>
-        <w:t xml:space="preserve">GitHub colaborativo — </w:t>
-      </w:r>
-      <w:proofErr w:type="spellStart"/>
-      <w:r>
-        <w:rPr>
-          <w:rStyle w:val="Forte"/>
-          <w:b/>
-          <w:bCs/>
-        </w:rPr>
-        <w:t>Fork</w:t>
-      </w:r>
-      <w:proofErr w:type="spellEnd"/>
-      <w:r>
-        <w:rPr>
-          <w:rStyle w:val="Forte"/>
-          <w:b/>
-          <w:bCs/>
-        </w:rPr>
-        <w:t xml:space="preserve"> e </w:t>
-      </w:r>
-      <w:proofErr w:type="spellStart"/>
-      <w:r>
-        <w:rPr>
-          <w:rStyle w:val="Forte"/>
-          <w:b/>
-          <w:bCs/>
-        </w:rPr>
-        <w:t>Pull</w:t>
-      </w:r>
-      <w:proofErr w:type="spellEnd"/>
-      <w:r>
-        <w:rPr>
-          <w:rStyle w:val="Forte"/>
-          <w:b/>
-          <w:bCs/>
-        </w:rPr>
-        <w:t xml:space="preserve"> </w:t>
-      </w:r>
-      <w:proofErr w:type="spellStart"/>
-      <w:r>
-        <w:rPr>
-          <w:rStyle w:val="Forte"/>
-          <w:b/>
-          <w:bCs/>
-        </w:rPr>
-        <w:t>Request</w:t>
-      </w:r>
-      <w:proofErr w:type="spellEnd"/>
-    </w:p>
-    <w:p>
-      <w:pPr>
-        <w:spacing w:before="100" w:beforeAutospacing="1" w:after="100" w:afterAutospacing="1"/>
-      </w:pPr>
-      <w:proofErr w:type="gramStart"/>
-      <w:r>
-        <w:rPr>
-          <w:rFonts w:ascii="Segoe UI Emoji" w:hAnsi="Segoe UI Emoji" w:cs="Segoe UI Emoji"/>
-        </w:rPr>
-        <w:t>📌</w:t>
-      </w:r>
-      <w:r>
-        <w:t xml:space="preserve"> Como</w:t>
-      </w:r>
-      <w:proofErr w:type="gramEnd"/>
-      <w:r>
-        <w:t xml:space="preserve"> contribuir em projetos de outras pessoas ou trabalhar em equipe:</w:t>
-      </w:r>
-    </w:p>
-    <w:p>
-      <w:pPr>
-        <w:numPr>
-          <w:ilvl w:val="0"/>
-          <w:numId w:val="6"/>
-        </w:numPr>
-        <w:spacing w:before="100" w:beforeAutospacing="1" w:after="100" w:afterAutospacing="1" w:line="240" w:lineRule="auto"/>
-      </w:pPr>
-      <w:r>
-        <w:t xml:space="preserve">Fazer um </w:t>
-      </w:r>
-      <w:proofErr w:type="spellStart"/>
-      <w:r>
-        <w:rPr>
-          <w:rStyle w:val="nfase"/>
-        </w:rPr>
-        <w:t>fork</w:t>
-      </w:r>
-      <w:proofErr w:type="spellEnd"/>
-    </w:p>
-    <w:p>
-      <w:pPr>
-        <w:numPr>
-          <w:ilvl w:val="0"/>
-          <w:numId w:val="6"/>
-        </w:numPr>
-        <w:spacing w:before="100" w:beforeAutospacing="1" w:after="100" w:afterAutospacing="1" w:line="240" w:lineRule="auto"/>
-      </w:pPr>
-      <w:r>
-        <w:t xml:space="preserve">Criar </w:t>
-      </w:r>
-      <w:proofErr w:type="spellStart"/>
-      <w:r>
-        <w:t>branch</w:t>
-      </w:r>
-      <w:proofErr w:type="spellEnd"/>
-      <w:r>
-        <w:t xml:space="preserve"> para correção/melhoria</w:t>
-      </w:r>
-    </w:p>
-    <w:p>
-      <w:pPr>
-        <w:numPr>
-          <w:ilvl w:val="0"/>
-          <w:numId w:val="6"/>
-        </w:numPr>
-        <w:spacing w:before="100" w:beforeAutospacing="1" w:after="100" w:afterAutospacing="1" w:line="240" w:lineRule="auto"/>
-      </w:pPr>
-      <w:r>
-        <w:t xml:space="preserve">Criar um </w:t>
-      </w:r>
-      <w:proofErr w:type="spellStart"/>
-      <w:r>
-        <w:rPr>
-          <w:rStyle w:val="nfase"/>
-        </w:rPr>
-        <w:t>pull</w:t>
-      </w:r>
-      <w:proofErr w:type="spellEnd"/>
-      <w:r>
-        <w:rPr>
-          <w:rStyle w:val="nfase"/>
-        </w:rPr>
-        <w:t xml:space="preserve"> </w:t>
-      </w:r>
-      <w:proofErr w:type="spellStart"/>
-      <w:r>
-        <w:rPr>
-          <w:rStyle w:val="nfase"/>
-        </w:rPr>
-        <w:t>request</w:t>
-      </w:r>
-      <w:proofErr w:type="spellEnd"/>
-      <w:r>
-        <w:t xml:space="preserve"> (PR)</w:t>
-      </w:r>
-    </w:p>
-    <w:p>
-      <w:pPr>
-        <w:numPr>
-          <w:ilvl w:val="0"/>
-          <w:numId w:val="6"/>
-        </w:numPr>
-        <w:spacing w:before="100" w:beforeAutospacing="1" w:after="100" w:afterAutospacing="1" w:line="240" w:lineRule="auto"/>
-      </w:pPr>
-      <w:r>
-        <w:t>Esperar o código ser aprovado/mesclado</w:t>
-      </w:r>
-    </w:p>
-    <w:p>
-      <w:pPr>
-        <w:spacing w:after="0"/>
-      </w:pPr>
-      <w:r>
-        <w:lastRenderedPageBreak/>
-        <w:pict w14:anchorId="551658F0">
-          <v:rect id="_x0000_i1066" style="width:0;height:1.5pt" o:hralign="center" o:hrstd="t" o:hr="t" fillcolor="#a0a0a0" stroked="f"/>
-        </w:pict>
-      </w:r>
-    </w:p>
-    <w:p>
-      <w:pPr>
-        <w:pStyle w:val="Ttulo3"/>
-      </w:pPr>
-      <w:r>
-        <w:t xml:space="preserve">42. </w:t>
-      </w:r>
-      <w:r>
-        <w:rPr>
-          <w:rStyle w:val="Forte"/>
-          <w:b/>
-          <w:bCs/>
-        </w:rPr>
-        <w:t>Resolvendo conflitos de merge</w:t>
-      </w:r>
-    </w:p>
-    <w:p>
-      <w:pPr>
-        <w:spacing w:before="100" w:beforeAutospacing="1" w:after="100" w:afterAutospacing="1"/>
-      </w:pPr>
-      <w:r>
-        <w:rPr>
-          <w:rFonts w:ascii="Segoe UI Emoji" w:hAnsi="Segoe UI Emoji" w:cs="Segoe UI Emoji"/>
-        </w:rPr>
-        <w:t>📌</w:t>
-      </w:r>
-      <w:r>
-        <w:t xml:space="preserve"> O que fazer quando dois </w:t>
-      </w:r>
-      <w:proofErr w:type="spellStart"/>
-      <w:r>
-        <w:t>commits</w:t>
-      </w:r>
-      <w:proofErr w:type="spellEnd"/>
-      <w:r>
-        <w:t xml:space="preserve"> mexem no mesmo lugar do código e o </w:t>
-      </w:r>
-      <w:proofErr w:type="spellStart"/>
-      <w:r>
-        <w:t>Git</w:t>
-      </w:r>
-      <w:proofErr w:type="spellEnd"/>
-      <w:r>
-        <w:t xml:space="preserve"> não sabe o que manter.</w:t>
-      </w:r>
-    </w:p>
-    <w:p>
-      <w:pPr>
-        <w:spacing w:after="0"/>
-      </w:pPr>
-      <w:r>
-        <w:pict w14:anchorId="555ECFFE">
-          <v:rect id="_x0000_i1067" style="width:0;height:1.5pt" o:hralign="center" o:hrstd="t" o:hr="t" fillcolor="#a0a0a0" stroked="f"/>
-        </w:pict>
-      </w:r>
-    </w:p>
-    <w:p>
-      <w:pPr>
-        <w:pStyle w:val="Ttulo3"/>
-      </w:pPr>
-      <w:r>
-        <w:t xml:space="preserve">43. </w:t>
-      </w:r>
-      <w:r>
-        <w:rPr>
-          <w:rStyle w:val="Forte"/>
-          <w:b/>
-          <w:bCs/>
-        </w:rPr>
-        <w:t xml:space="preserve">SSH </w:t>
-      </w:r>
-      <w:proofErr w:type="spellStart"/>
-      <w:r>
-        <w:rPr>
-          <w:rStyle w:val="Forte"/>
-          <w:b/>
-          <w:bCs/>
-        </w:rPr>
-        <w:t>vs</w:t>
-      </w:r>
-      <w:proofErr w:type="spellEnd"/>
-      <w:r>
-        <w:rPr>
-          <w:rStyle w:val="Forte"/>
-          <w:b/>
-          <w:bCs/>
-        </w:rPr>
-        <w:t xml:space="preserve"> HTTPS no GitHub</w:t>
-      </w:r>
-    </w:p>
-    <w:p>
-      <w:pPr>
-        <w:spacing w:before="100" w:beforeAutospacing="1" w:after="100" w:afterAutospacing="1"/>
-      </w:pPr>
-      <w:r>
-        <w:rPr>
-          <w:rFonts w:ascii="Segoe UI Emoji" w:hAnsi="Segoe UI Emoji" w:cs="Segoe UI Emoji"/>
-        </w:rPr>
-        <w:t>📌</w:t>
-      </w:r>
-      <w:r>
-        <w:t xml:space="preserve"> Diferenças entre usar HTTPS ou autenticação via chave SSH (mais segura).</w:t>
-      </w:r>
-    </w:p>
-    <w:p>
-      <w:pPr>
-        <w:spacing w:after="0"/>
-      </w:pPr>
-      <w:r>
-        <w:pict w14:anchorId="315E3730">
-          <v:rect id="_x0000_i1068" style="width:0;height:1.5pt" o:hralign="center" o:hrstd="t" o:hr="t" fillcolor="#a0a0a0" stroked="f"/>
-        </w:pict>
-      </w:r>
-    </w:p>
-    <w:p>
-      <w:pPr>
-        <w:pStyle w:val="Ttulo3"/>
-      </w:pPr>
-      <w:r>
-        <w:t xml:space="preserve">44. </w:t>
-      </w:r>
-      <w:proofErr w:type="spellStart"/>
-      <w:r>
-        <w:rPr>
-          <w:rStyle w:val="Forte"/>
-          <w:b/>
-          <w:bCs/>
-        </w:rPr>
-        <w:t>Tag</w:t>
-      </w:r>
-      <w:proofErr w:type="spellEnd"/>
-      <w:r>
-        <w:rPr>
-          <w:rStyle w:val="Forte"/>
-          <w:b/>
-          <w:bCs/>
-        </w:rPr>
-        <w:t xml:space="preserve"> e versões</w:t>
-      </w:r>
-    </w:p>
-    <w:p>
-      <w:pPr>
-        <w:spacing w:before="100" w:beforeAutospacing="1" w:after="100" w:afterAutospacing="1"/>
-      </w:pPr>
-      <w:proofErr w:type="gramStart"/>
-      <w:r>
-        <w:rPr>
-          <w:rFonts w:ascii="Segoe UI Emoji" w:hAnsi="Segoe UI Emoji" w:cs="Segoe UI Emoji"/>
-        </w:rPr>
-        <w:t>📌</w:t>
-      </w:r>
-      <w:r>
-        <w:t xml:space="preserve"> Criar</w:t>
-      </w:r>
-      <w:proofErr w:type="gramEnd"/>
-      <w:r>
-        <w:t xml:space="preserve"> versões marcadas no código, útil para releases.</w:t>
-      </w:r>
-    </w:p>
-    <w:p>
-      <w:pPr>
-        <w:rPr>
-          <w:rFonts w:ascii="Times New Roman" w:hAnsi="Times New Roman" w:cs="Times New Roman"/>
-        </w:rPr>
       </w:pPr>
     </w:p>
     <w:sectPr>
@@ -9056,9 +10043,9 @@
 <file path=word/numbering.xml><?xml version="1.0" encoding="utf-8"?>
 <w:numbering xmlns:wpc="http://schemas.microsoft.com/office/word/2010/wordprocessingCanvas" xmlns:cx="http://schemas.microsoft.com/office/drawing/2014/chartex" xmlns:cx1="http://schemas.microsoft.com/office/drawing/2015/9/8/chartex" xmlns:cx2="http://schemas.microsoft.com/office/drawing/2015/10/21/chartex" xmlns:cx3="http://schemas.microsoft.com/office/drawing/2016/5/9/chartex" xmlns:cx4="http://schemas.microsoft.com/office/drawing/2016/5/10/chartex" xmlns:cx5="http://schemas.microsoft.com/office/drawing/2016/5/11/chartex" xmlns:cx6="http://schemas.microsoft.com/office/drawing/2016/5/12/chartex" xmlns:cx7="http://schemas.microsoft.com/office/drawing/2016/5/13/chartex" xmlns:cx8="http://schemas.microsoft.com/office/drawing/2016/5/14/chartex" xmlns:mc="http://schemas.openxmlformats.org/markup-compatibility/2006" xmlns:aink="http://schemas.microsoft.com/office/drawing/2016/ink" xmlns:am3d="http://schemas.microsoft.com/office/drawing/2017/model3d" xmlns:o="urn:schemas-microsoft-com:office:office" xmlns:r="http://schemas.openxmlformats.org/officeDocument/2006/relationships" xmlns:m="http://schemas.openxmlformats.org/officeDocument/2006/math" xmlns:v="urn:schemas-microsoft-com:vml" xmlns:wp14="http://schemas.microsoft.com/office/word/2010/wordprocessingDrawing" xmlns:wp="http://schemas.openxmlformats.org/drawingml/2006/wordprocessingDrawing" xmlns:w10="urn:schemas-microsoft-com:office:word" xmlns:w="http://schemas.openxmlformats.org/wordprocessingml/2006/main" xmlns:w14="http://schemas.microsoft.com/office/word/2010/wordml" xmlns:w15="http://schemas.microsoft.com/office/word/2012/wordml" xmlns:w16cex="http://schemas.microsoft.com/office/word/2018/wordml/cex" xmlns:w16cid="http://schemas.microsoft.com/office/word/2016/wordml/cid" xmlns:w16="http://schemas.microsoft.com/office/word/2018/wordml" xmlns:w16sdtdh="http://schemas.microsoft.com/office/word/2020/wordml/sdtdatahash" xmlns:w16se="http://schemas.microsoft.com/office/word/2015/wordml/symex" xmlns:wpg="http://schemas.microsoft.com/office/word/2010/wordprocessingGroup" xmlns:wpi="http://schemas.microsoft.com/office/word/2010/wordprocessingInk" xmlns:wne="http://schemas.microsoft.com/office/word/2006/wordml" xmlns:wps="http://schemas.microsoft.com/office/word/2010/wordprocessingShape" mc:Ignorable="w14 w15 w16se w16cid w16 w16cex w16sdtdh wp14">
   <w:abstractNum w:abstractNumId="0" w15:restartNumberingAfterBreak="0">
-    <w:nsid w:val="2EA11604"/>
+    <w:nsid w:val="04D46328"/>
     <w:multiLevelType w:val="multilevel"/>
-    <w:tmpl w:val="7374B136"/>
+    <w:tmpl w:val="88627F42"/>
     <w:lvl w:ilvl="0">
       <w:start w:val="1"/>
       <w:numFmt w:val="bullet"/>
@@ -9205,9 +10192,9 @@
     </w:lvl>
   </w:abstractNum>
   <w:abstractNum w:abstractNumId="1" w15:restartNumberingAfterBreak="0">
-    <w:nsid w:val="2F4527DA"/>
+    <w:nsid w:val="2EA11604"/>
     <w:multiLevelType w:val="multilevel"/>
-    <w:tmpl w:val="0B4CE6EC"/>
+    <w:tmpl w:val="7374B136"/>
     <w:lvl w:ilvl="0">
       <w:start w:val="1"/>
       <w:numFmt w:val="bullet"/>
@@ -9354,9 +10341,9 @@
     </w:lvl>
   </w:abstractNum>
   <w:abstractNum w:abstractNumId="2" w15:restartNumberingAfterBreak="0">
-    <w:nsid w:val="3CAC4111"/>
+    <w:nsid w:val="2F4527DA"/>
     <w:multiLevelType w:val="multilevel"/>
-    <w:tmpl w:val="B1ACAFEC"/>
+    <w:tmpl w:val="0B4CE6EC"/>
     <w:lvl w:ilvl="0">
       <w:start w:val="1"/>
       <w:numFmt w:val="bullet"/>
@@ -9503,9 +10490,9 @@
     </w:lvl>
   </w:abstractNum>
   <w:abstractNum w:abstractNumId="3" w15:restartNumberingAfterBreak="0">
-    <w:nsid w:val="3D01091B"/>
+    <w:nsid w:val="3AE525EE"/>
     <w:multiLevelType w:val="multilevel"/>
-    <w:tmpl w:val="0194F796"/>
+    <w:tmpl w:val="91DE94CE"/>
     <w:lvl w:ilvl="0">
       <w:start w:val="1"/>
       <w:numFmt w:val="bullet"/>
@@ -9652,9 +10639,9 @@
     </w:lvl>
   </w:abstractNum>
   <w:abstractNum w:abstractNumId="4" w15:restartNumberingAfterBreak="0">
-    <w:nsid w:val="406F28DE"/>
+    <w:nsid w:val="3CAC4111"/>
     <w:multiLevelType w:val="multilevel"/>
-    <w:tmpl w:val="EEA846AA"/>
+    <w:tmpl w:val="B1ACAFEC"/>
     <w:lvl w:ilvl="0">
       <w:start w:val="1"/>
       <w:numFmt w:val="bullet"/>
@@ -9801,9 +10788,9 @@
     </w:lvl>
   </w:abstractNum>
   <w:abstractNum w:abstractNumId="5" w15:restartNumberingAfterBreak="0">
-    <w:nsid w:val="5F60264A"/>
+    <w:nsid w:val="3D01091B"/>
     <w:multiLevelType w:val="multilevel"/>
-    <w:tmpl w:val="521C4E78"/>
+    <w:tmpl w:val="0194F796"/>
     <w:lvl w:ilvl="0">
       <w:start w:val="1"/>
       <w:numFmt w:val="bullet"/>
@@ -9949,23 +10936,631 @@
       </w:rPr>
     </w:lvl>
   </w:abstractNum>
+  <w:abstractNum w:abstractNumId="6" w15:restartNumberingAfterBreak="0">
+    <w:nsid w:val="406F28DE"/>
+    <w:multiLevelType w:val="multilevel"/>
+    <w:tmpl w:val="EEA846AA"/>
+    <w:lvl w:ilvl="0">
+      <w:start w:val="1"/>
+      <w:numFmt w:val="bullet"/>
+      <w:lvlText w:val=""/>
+      <w:lvlJc w:val="left"/>
+      <w:pPr>
+        <w:tabs>
+          <w:tab w:val="num" w:pos="720"/>
+        </w:tabs>
+        <w:ind w:left="720" w:hanging="360"/>
+      </w:pPr>
+      <w:rPr>
+        <w:rFonts w:ascii="Symbol" w:hAnsi="Symbol" w:hint="default"/>
+        <w:sz w:val="20"/>
+      </w:rPr>
+    </w:lvl>
+    <w:lvl w:ilvl="1" w:tentative="1">
+      <w:start w:val="1"/>
+      <w:numFmt w:val="bullet"/>
+      <w:lvlText w:val="o"/>
+      <w:lvlJc w:val="left"/>
+      <w:pPr>
+        <w:tabs>
+          <w:tab w:val="num" w:pos="1440"/>
+        </w:tabs>
+        <w:ind w:left="1440" w:hanging="360"/>
+      </w:pPr>
+      <w:rPr>
+        <w:rFonts w:ascii="Courier New" w:hAnsi="Courier New" w:hint="default"/>
+        <w:sz w:val="20"/>
+      </w:rPr>
+    </w:lvl>
+    <w:lvl w:ilvl="2" w:tentative="1">
+      <w:start w:val="1"/>
+      <w:numFmt w:val="bullet"/>
+      <w:lvlText w:val=""/>
+      <w:lvlJc w:val="left"/>
+      <w:pPr>
+        <w:tabs>
+          <w:tab w:val="num" w:pos="2160"/>
+        </w:tabs>
+        <w:ind w:left="2160" w:hanging="360"/>
+      </w:pPr>
+      <w:rPr>
+        <w:rFonts w:ascii="Wingdings" w:hAnsi="Wingdings" w:hint="default"/>
+        <w:sz w:val="20"/>
+      </w:rPr>
+    </w:lvl>
+    <w:lvl w:ilvl="3" w:tentative="1">
+      <w:start w:val="1"/>
+      <w:numFmt w:val="bullet"/>
+      <w:lvlText w:val=""/>
+      <w:lvlJc w:val="left"/>
+      <w:pPr>
+        <w:tabs>
+          <w:tab w:val="num" w:pos="2880"/>
+        </w:tabs>
+        <w:ind w:left="2880" w:hanging="360"/>
+      </w:pPr>
+      <w:rPr>
+        <w:rFonts w:ascii="Wingdings" w:hAnsi="Wingdings" w:hint="default"/>
+        <w:sz w:val="20"/>
+      </w:rPr>
+    </w:lvl>
+    <w:lvl w:ilvl="4" w:tentative="1">
+      <w:start w:val="1"/>
+      <w:numFmt w:val="bullet"/>
+      <w:lvlText w:val=""/>
+      <w:lvlJc w:val="left"/>
+      <w:pPr>
+        <w:tabs>
+          <w:tab w:val="num" w:pos="3600"/>
+        </w:tabs>
+        <w:ind w:left="3600" w:hanging="360"/>
+      </w:pPr>
+      <w:rPr>
+        <w:rFonts w:ascii="Wingdings" w:hAnsi="Wingdings" w:hint="default"/>
+        <w:sz w:val="20"/>
+      </w:rPr>
+    </w:lvl>
+    <w:lvl w:ilvl="5" w:tentative="1">
+      <w:start w:val="1"/>
+      <w:numFmt w:val="bullet"/>
+      <w:lvlText w:val=""/>
+      <w:lvlJc w:val="left"/>
+      <w:pPr>
+        <w:tabs>
+          <w:tab w:val="num" w:pos="4320"/>
+        </w:tabs>
+        <w:ind w:left="4320" w:hanging="360"/>
+      </w:pPr>
+      <w:rPr>
+        <w:rFonts w:ascii="Wingdings" w:hAnsi="Wingdings" w:hint="default"/>
+        <w:sz w:val="20"/>
+      </w:rPr>
+    </w:lvl>
+    <w:lvl w:ilvl="6" w:tentative="1">
+      <w:start w:val="1"/>
+      <w:numFmt w:val="bullet"/>
+      <w:lvlText w:val=""/>
+      <w:lvlJc w:val="left"/>
+      <w:pPr>
+        <w:tabs>
+          <w:tab w:val="num" w:pos="5040"/>
+        </w:tabs>
+        <w:ind w:left="5040" w:hanging="360"/>
+      </w:pPr>
+      <w:rPr>
+        <w:rFonts w:ascii="Wingdings" w:hAnsi="Wingdings" w:hint="default"/>
+        <w:sz w:val="20"/>
+      </w:rPr>
+    </w:lvl>
+    <w:lvl w:ilvl="7" w:tentative="1">
+      <w:start w:val="1"/>
+      <w:numFmt w:val="bullet"/>
+      <w:lvlText w:val=""/>
+      <w:lvlJc w:val="left"/>
+      <w:pPr>
+        <w:tabs>
+          <w:tab w:val="num" w:pos="5760"/>
+        </w:tabs>
+        <w:ind w:left="5760" w:hanging="360"/>
+      </w:pPr>
+      <w:rPr>
+        <w:rFonts w:ascii="Wingdings" w:hAnsi="Wingdings" w:hint="default"/>
+        <w:sz w:val="20"/>
+      </w:rPr>
+    </w:lvl>
+    <w:lvl w:ilvl="8" w:tentative="1">
+      <w:start w:val="1"/>
+      <w:numFmt w:val="bullet"/>
+      <w:lvlText w:val=""/>
+      <w:lvlJc w:val="left"/>
+      <w:pPr>
+        <w:tabs>
+          <w:tab w:val="num" w:pos="6480"/>
+        </w:tabs>
+        <w:ind w:left="6480" w:hanging="360"/>
+      </w:pPr>
+      <w:rPr>
+        <w:rFonts w:ascii="Wingdings" w:hAnsi="Wingdings" w:hint="default"/>
+        <w:sz w:val="20"/>
+      </w:rPr>
+    </w:lvl>
+  </w:abstractNum>
+  <w:abstractNum w:abstractNumId="7" w15:restartNumberingAfterBreak="0">
+    <w:nsid w:val="5F60264A"/>
+    <w:multiLevelType w:val="multilevel"/>
+    <w:tmpl w:val="521C4E78"/>
+    <w:lvl w:ilvl="0">
+      <w:start w:val="1"/>
+      <w:numFmt w:val="bullet"/>
+      <w:lvlText w:val=""/>
+      <w:lvlJc w:val="left"/>
+      <w:pPr>
+        <w:tabs>
+          <w:tab w:val="num" w:pos="720"/>
+        </w:tabs>
+        <w:ind w:left="720" w:hanging="360"/>
+      </w:pPr>
+      <w:rPr>
+        <w:rFonts w:ascii="Symbol" w:hAnsi="Symbol" w:hint="default"/>
+        <w:sz w:val="20"/>
+      </w:rPr>
+    </w:lvl>
+    <w:lvl w:ilvl="1" w:tentative="1">
+      <w:start w:val="1"/>
+      <w:numFmt w:val="bullet"/>
+      <w:lvlText w:val="o"/>
+      <w:lvlJc w:val="left"/>
+      <w:pPr>
+        <w:tabs>
+          <w:tab w:val="num" w:pos="1440"/>
+        </w:tabs>
+        <w:ind w:left="1440" w:hanging="360"/>
+      </w:pPr>
+      <w:rPr>
+        <w:rFonts w:ascii="Courier New" w:hAnsi="Courier New" w:hint="default"/>
+        <w:sz w:val="20"/>
+      </w:rPr>
+    </w:lvl>
+    <w:lvl w:ilvl="2" w:tentative="1">
+      <w:start w:val="1"/>
+      <w:numFmt w:val="bullet"/>
+      <w:lvlText w:val=""/>
+      <w:lvlJc w:val="left"/>
+      <w:pPr>
+        <w:tabs>
+          <w:tab w:val="num" w:pos="2160"/>
+        </w:tabs>
+        <w:ind w:left="2160" w:hanging="360"/>
+      </w:pPr>
+      <w:rPr>
+        <w:rFonts w:ascii="Wingdings" w:hAnsi="Wingdings" w:hint="default"/>
+        <w:sz w:val="20"/>
+      </w:rPr>
+    </w:lvl>
+    <w:lvl w:ilvl="3" w:tentative="1">
+      <w:start w:val="1"/>
+      <w:numFmt w:val="bullet"/>
+      <w:lvlText w:val=""/>
+      <w:lvlJc w:val="left"/>
+      <w:pPr>
+        <w:tabs>
+          <w:tab w:val="num" w:pos="2880"/>
+        </w:tabs>
+        <w:ind w:left="2880" w:hanging="360"/>
+      </w:pPr>
+      <w:rPr>
+        <w:rFonts w:ascii="Wingdings" w:hAnsi="Wingdings" w:hint="default"/>
+        <w:sz w:val="20"/>
+      </w:rPr>
+    </w:lvl>
+    <w:lvl w:ilvl="4" w:tentative="1">
+      <w:start w:val="1"/>
+      <w:numFmt w:val="bullet"/>
+      <w:lvlText w:val=""/>
+      <w:lvlJc w:val="left"/>
+      <w:pPr>
+        <w:tabs>
+          <w:tab w:val="num" w:pos="3600"/>
+        </w:tabs>
+        <w:ind w:left="3600" w:hanging="360"/>
+      </w:pPr>
+      <w:rPr>
+        <w:rFonts w:ascii="Wingdings" w:hAnsi="Wingdings" w:hint="default"/>
+        <w:sz w:val="20"/>
+      </w:rPr>
+    </w:lvl>
+    <w:lvl w:ilvl="5" w:tentative="1">
+      <w:start w:val="1"/>
+      <w:numFmt w:val="bullet"/>
+      <w:lvlText w:val=""/>
+      <w:lvlJc w:val="left"/>
+      <w:pPr>
+        <w:tabs>
+          <w:tab w:val="num" w:pos="4320"/>
+        </w:tabs>
+        <w:ind w:left="4320" w:hanging="360"/>
+      </w:pPr>
+      <w:rPr>
+        <w:rFonts w:ascii="Wingdings" w:hAnsi="Wingdings" w:hint="default"/>
+        <w:sz w:val="20"/>
+      </w:rPr>
+    </w:lvl>
+    <w:lvl w:ilvl="6" w:tentative="1">
+      <w:start w:val="1"/>
+      <w:numFmt w:val="bullet"/>
+      <w:lvlText w:val=""/>
+      <w:lvlJc w:val="left"/>
+      <w:pPr>
+        <w:tabs>
+          <w:tab w:val="num" w:pos="5040"/>
+        </w:tabs>
+        <w:ind w:left="5040" w:hanging="360"/>
+      </w:pPr>
+      <w:rPr>
+        <w:rFonts w:ascii="Wingdings" w:hAnsi="Wingdings" w:hint="default"/>
+        <w:sz w:val="20"/>
+      </w:rPr>
+    </w:lvl>
+    <w:lvl w:ilvl="7" w:tentative="1">
+      <w:start w:val="1"/>
+      <w:numFmt w:val="bullet"/>
+      <w:lvlText w:val=""/>
+      <w:lvlJc w:val="left"/>
+      <w:pPr>
+        <w:tabs>
+          <w:tab w:val="num" w:pos="5760"/>
+        </w:tabs>
+        <w:ind w:left="5760" w:hanging="360"/>
+      </w:pPr>
+      <w:rPr>
+        <w:rFonts w:ascii="Wingdings" w:hAnsi="Wingdings" w:hint="default"/>
+        <w:sz w:val="20"/>
+      </w:rPr>
+    </w:lvl>
+    <w:lvl w:ilvl="8" w:tentative="1">
+      <w:start w:val="1"/>
+      <w:numFmt w:val="bullet"/>
+      <w:lvlText w:val=""/>
+      <w:lvlJc w:val="left"/>
+      <w:pPr>
+        <w:tabs>
+          <w:tab w:val="num" w:pos="6480"/>
+        </w:tabs>
+        <w:ind w:left="6480" w:hanging="360"/>
+      </w:pPr>
+      <w:rPr>
+        <w:rFonts w:ascii="Wingdings" w:hAnsi="Wingdings" w:hint="default"/>
+        <w:sz w:val="20"/>
+      </w:rPr>
+    </w:lvl>
+  </w:abstractNum>
+  <w:abstractNum w:abstractNumId="8" w15:restartNumberingAfterBreak="0">
+    <w:nsid w:val="6B4514F1"/>
+    <w:multiLevelType w:val="multilevel"/>
+    <w:tmpl w:val="2FD46874"/>
+    <w:lvl w:ilvl="0">
+      <w:start w:val="1"/>
+      <w:numFmt w:val="bullet"/>
+      <w:lvlText w:val=""/>
+      <w:lvlJc w:val="left"/>
+      <w:pPr>
+        <w:tabs>
+          <w:tab w:val="num" w:pos="720"/>
+        </w:tabs>
+        <w:ind w:left="720" w:hanging="360"/>
+      </w:pPr>
+      <w:rPr>
+        <w:rFonts w:ascii="Symbol" w:hAnsi="Symbol" w:hint="default"/>
+        <w:sz w:val="20"/>
+      </w:rPr>
+    </w:lvl>
+    <w:lvl w:ilvl="1" w:tentative="1">
+      <w:start w:val="1"/>
+      <w:numFmt w:val="bullet"/>
+      <w:lvlText w:val="o"/>
+      <w:lvlJc w:val="left"/>
+      <w:pPr>
+        <w:tabs>
+          <w:tab w:val="num" w:pos="1440"/>
+        </w:tabs>
+        <w:ind w:left="1440" w:hanging="360"/>
+      </w:pPr>
+      <w:rPr>
+        <w:rFonts w:ascii="Courier New" w:hAnsi="Courier New" w:hint="default"/>
+        <w:sz w:val="20"/>
+      </w:rPr>
+    </w:lvl>
+    <w:lvl w:ilvl="2" w:tentative="1">
+      <w:start w:val="1"/>
+      <w:numFmt w:val="bullet"/>
+      <w:lvlText w:val=""/>
+      <w:lvlJc w:val="left"/>
+      <w:pPr>
+        <w:tabs>
+          <w:tab w:val="num" w:pos="2160"/>
+        </w:tabs>
+        <w:ind w:left="2160" w:hanging="360"/>
+      </w:pPr>
+      <w:rPr>
+        <w:rFonts w:ascii="Wingdings" w:hAnsi="Wingdings" w:hint="default"/>
+        <w:sz w:val="20"/>
+      </w:rPr>
+    </w:lvl>
+    <w:lvl w:ilvl="3" w:tentative="1">
+      <w:start w:val="1"/>
+      <w:numFmt w:val="bullet"/>
+      <w:lvlText w:val=""/>
+      <w:lvlJc w:val="left"/>
+      <w:pPr>
+        <w:tabs>
+          <w:tab w:val="num" w:pos="2880"/>
+        </w:tabs>
+        <w:ind w:left="2880" w:hanging="360"/>
+      </w:pPr>
+      <w:rPr>
+        <w:rFonts w:ascii="Wingdings" w:hAnsi="Wingdings" w:hint="default"/>
+        <w:sz w:val="20"/>
+      </w:rPr>
+    </w:lvl>
+    <w:lvl w:ilvl="4" w:tentative="1">
+      <w:start w:val="1"/>
+      <w:numFmt w:val="bullet"/>
+      <w:lvlText w:val=""/>
+      <w:lvlJc w:val="left"/>
+      <w:pPr>
+        <w:tabs>
+          <w:tab w:val="num" w:pos="3600"/>
+        </w:tabs>
+        <w:ind w:left="3600" w:hanging="360"/>
+      </w:pPr>
+      <w:rPr>
+        <w:rFonts w:ascii="Wingdings" w:hAnsi="Wingdings" w:hint="default"/>
+        <w:sz w:val="20"/>
+      </w:rPr>
+    </w:lvl>
+    <w:lvl w:ilvl="5" w:tentative="1">
+      <w:start w:val="1"/>
+      <w:numFmt w:val="bullet"/>
+      <w:lvlText w:val=""/>
+      <w:lvlJc w:val="left"/>
+      <w:pPr>
+        <w:tabs>
+          <w:tab w:val="num" w:pos="4320"/>
+        </w:tabs>
+        <w:ind w:left="4320" w:hanging="360"/>
+      </w:pPr>
+      <w:rPr>
+        <w:rFonts w:ascii="Wingdings" w:hAnsi="Wingdings" w:hint="default"/>
+        <w:sz w:val="20"/>
+      </w:rPr>
+    </w:lvl>
+    <w:lvl w:ilvl="6" w:tentative="1">
+      <w:start w:val="1"/>
+      <w:numFmt w:val="bullet"/>
+      <w:lvlText w:val=""/>
+      <w:lvlJc w:val="left"/>
+      <w:pPr>
+        <w:tabs>
+          <w:tab w:val="num" w:pos="5040"/>
+        </w:tabs>
+        <w:ind w:left="5040" w:hanging="360"/>
+      </w:pPr>
+      <w:rPr>
+        <w:rFonts w:ascii="Wingdings" w:hAnsi="Wingdings" w:hint="default"/>
+        <w:sz w:val="20"/>
+      </w:rPr>
+    </w:lvl>
+    <w:lvl w:ilvl="7" w:tentative="1">
+      <w:start w:val="1"/>
+      <w:numFmt w:val="bullet"/>
+      <w:lvlText w:val=""/>
+      <w:lvlJc w:val="left"/>
+      <w:pPr>
+        <w:tabs>
+          <w:tab w:val="num" w:pos="5760"/>
+        </w:tabs>
+        <w:ind w:left="5760" w:hanging="360"/>
+      </w:pPr>
+      <w:rPr>
+        <w:rFonts w:ascii="Wingdings" w:hAnsi="Wingdings" w:hint="default"/>
+        <w:sz w:val="20"/>
+      </w:rPr>
+    </w:lvl>
+    <w:lvl w:ilvl="8" w:tentative="1">
+      <w:start w:val="1"/>
+      <w:numFmt w:val="bullet"/>
+      <w:lvlText w:val=""/>
+      <w:lvlJc w:val="left"/>
+      <w:pPr>
+        <w:tabs>
+          <w:tab w:val="num" w:pos="6480"/>
+        </w:tabs>
+        <w:ind w:left="6480" w:hanging="360"/>
+      </w:pPr>
+      <w:rPr>
+        <w:rFonts w:ascii="Wingdings" w:hAnsi="Wingdings" w:hint="default"/>
+        <w:sz w:val="20"/>
+      </w:rPr>
+    </w:lvl>
+  </w:abstractNum>
+  <w:abstractNum w:abstractNumId="9" w15:restartNumberingAfterBreak="0">
+    <w:nsid w:val="6E6D0FD9"/>
+    <w:multiLevelType w:val="multilevel"/>
+    <w:tmpl w:val="752A32A0"/>
+    <w:lvl w:ilvl="0">
+      <w:start w:val="1"/>
+      <w:numFmt w:val="bullet"/>
+      <w:lvlText w:val=""/>
+      <w:lvlJc w:val="left"/>
+      <w:pPr>
+        <w:tabs>
+          <w:tab w:val="num" w:pos="720"/>
+        </w:tabs>
+        <w:ind w:left="720" w:hanging="360"/>
+      </w:pPr>
+      <w:rPr>
+        <w:rFonts w:ascii="Symbol" w:hAnsi="Symbol" w:hint="default"/>
+        <w:sz w:val="20"/>
+      </w:rPr>
+    </w:lvl>
+    <w:lvl w:ilvl="1" w:tentative="1">
+      <w:start w:val="1"/>
+      <w:numFmt w:val="bullet"/>
+      <w:lvlText w:val="o"/>
+      <w:lvlJc w:val="left"/>
+      <w:pPr>
+        <w:tabs>
+          <w:tab w:val="num" w:pos="1440"/>
+        </w:tabs>
+        <w:ind w:left="1440" w:hanging="360"/>
+      </w:pPr>
+      <w:rPr>
+        <w:rFonts w:ascii="Courier New" w:hAnsi="Courier New" w:hint="default"/>
+        <w:sz w:val="20"/>
+      </w:rPr>
+    </w:lvl>
+    <w:lvl w:ilvl="2" w:tentative="1">
+      <w:start w:val="1"/>
+      <w:numFmt w:val="bullet"/>
+      <w:lvlText w:val=""/>
+      <w:lvlJc w:val="left"/>
+      <w:pPr>
+        <w:tabs>
+          <w:tab w:val="num" w:pos="2160"/>
+        </w:tabs>
+        <w:ind w:left="2160" w:hanging="360"/>
+      </w:pPr>
+      <w:rPr>
+        <w:rFonts w:ascii="Wingdings" w:hAnsi="Wingdings" w:hint="default"/>
+        <w:sz w:val="20"/>
+      </w:rPr>
+    </w:lvl>
+    <w:lvl w:ilvl="3" w:tentative="1">
+      <w:start w:val="1"/>
+      <w:numFmt w:val="bullet"/>
+      <w:lvlText w:val=""/>
+      <w:lvlJc w:val="left"/>
+      <w:pPr>
+        <w:tabs>
+          <w:tab w:val="num" w:pos="2880"/>
+        </w:tabs>
+        <w:ind w:left="2880" w:hanging="360"/>
+      </w:pPr>
+      <w:rPr>
+        <w:rFonts w:ascii="Wingdings" w:hAnsi="Wingdings" w:hint="default"/>
+        <w:sz w:val="20"/>
+      </w:rPr>
+    </w:lvl>
+    <w:lvl w:ilvl="4" w:tentative="1">
+      <w:start w:val="1"/>
+      <w:numFmt w:val="bullet"/>
+      <w:lvlText w:val=""/>
+      <w:lvlJc w:val="left"/>
+      <w:pPr>
+        <w:tabs>
+          <w:tab w:val="num" w:pos="3600"/>
+        </w:tabs>
+        <w:ind w:left="3600" w:hanging="360"/>
+      </w:pPr>
+      <w:rPr>
+        <w:rFonts w:ascii="Wingdings" w:hAnsi="Wingdings" w:hint="default"/>
+        <w:sz w:val="20"/>
+      </w:rPr>
+    </w:lvl>
+    <w:lvl w:ilvl="5" w:tentative="1">
+      <w:start w:val="1"/>
+      <w:numFmt w:val="bullet"/>
+      <w:lvlText w:val=""/>
+      <w:lvlJc w:val="left"/>
+      <w:pPr>
+        <w:tabs>
+          <w:tab w:val="num" w:pos="4320"/>
+        </w:tabs>
+        <w:ind w:left="4320" w:hanging="360"/>
+      </w:pPr>
+      <w:rPr>
+        <w:rFonts w:ascii="Wingdings" w:hAnsi="Wingdings" w:hint="default"/>
+        <w:sz w:val="20"/>
+      </w:rPr>
+    </w:lvl>
+    <w:lvl w:ilvl="6" w:tentative="1">
+      <w:start w:val="1"/>
+      <w:numFmt w:val="bullet"/>
+      <w:lvlText w:val=""/>
+      <w:lvlJc w:val="left"/>
+      <w:pPr>
+        <w:tabs>
+          <w:tab w:val="num" w:pos="5040"/>
+        </w:tabs>
+        <w:ind w:left="5040" w:hanging="360"/>
+      </w:pPr>
+      <w:rPr>
+        <w:rFonts w:ascii="Wingdings" w:hAnsi="Wingdings" w:hint="default"/>
+        <w:sz w:val="20"/>
+      </w:rPr>
+    </w:lvl>
+    <w:lvl w:ilvl="7" w:tentative="1">
+      <w:start w:val="1"/>
+      <w:numFmt w:val="bullet"/>
+      <w:lvlText w:val=""/>
+      <w:lvlJc w:val="left"/>
+      <w:pPr>
+        <w:tabs>
+          <w:tab w:val="num" w:pos="5760"/>
+        </w:tabs>
+        <w:ind w:left="5760" w:hanging="360"/>
+      </w:pPr>
+      <w:rPr>
+        <w:rFonts w:ascii="Wingdings" w:hAnsi="Wingdings" w:hint="default"/>
+        <w:sz w:val="20"/>
+      </w:rPr>
+    </w:lvl>
+    <w:lvl w:ilvl="8" w:tentative="1">
+      <w:start w:val="1"/>
+      <w:numFmt w:val="bullet"/>
+      <w:lvlText w:val=""/>
+      <w:lvlJc w:val="left"/>
+      <w:pPr>
+        <w:tabs>
+          <w:tab w:val="num" w:pos="6480"/>
+        </w:tabs>
+        <w:ind w:left="6480" w:hanging="360"/>
+      </w:pPr>
+      <w:rPr>
+        <w:rFonts w:ascii="Wingdings" w:hAnsi="Wingdings" w:hint="default"/>
+        <w:sz w:val="20"/>
+      </w:rPr>
+    </w:lvl>
+  </w:abstractNum>
   <w:num w:numId="1">
+    <w:abstractNumId w:val="2"/>
+  </w:num>
+  <w:num w:numId="2">
+    <w:abstractNumId w:val="7"/>
+  </w:num>
+  <w:num w:numId="3">
+    <w:abstractNumId w:val="6"/>
+  </w:num>
+  <w:num w:numId="4">
+    <w:abstractNumId w:val="4"/>
+  </w:num>
+  <w:num w:numId="5">
     <w:abstractNumId w:val="1"/>
   </w:num>
-  <w:num w:numId="2">
+  <w:num w:numId="6">
     <w:abstractNumId w:val="5"/>
   </w:num>
-  <w:num w:numId="3">
-    <w:abstractNumId w:val="4"/>
+  <w:num w:numId="7">
+    <w:abstractNumId w:val="8"/>
   </w:num>
-  <w:num w:numId="4">
-    <w:abstractNumId w:val="2"/>
+  <w:num w:numId="8">
+    <w:abstractNumId w:val="9"/>
   </w:num>
-  <w:num w:numId="5">
+  <w:num w:numId="9">
+    <w:abstractNumId w:val="3"/>
+  </w:num>
+  <w:num w:numId="10">
     <w:abstractNumId w:val="0"/>
-  </w:num>
-  <w:num w:numId="6">
-    <w:abstractNumId w:val="3"/>
   </w:num>
 </w:numbering>
 </file>
@@ -10370,7 +11965,7 @@
   <w:style w:type="paragraph" w:default="1" w:styleId="Normal">
     <w:name w:val="Normal"/>
     <w:qFormat/>
-    <w:rsid w:val="00F57D10"/>
+    <w:rsid w:val="005E4948"/>
   </w:style>
   <w:style w:type="paragraph" w:styleId="Ttulo2">
     <w:name w:val="heading 2"/>
@@ -10591,6 +12186,22 @@
       <w:color w:val="605E5C"/>
       <w:shd w:val="clear" w:color="auto" w:fill="E1DFDD"/>
     </w:rPr>
+  </w:style>
+  <w:style w:type="character" w:customStyle="1" w:styleId="hljs-builtin">
+    <w:name w:val="hljs-built_in"/>
+    <w:basedOn w:val="Fontepargpadro"/>
+    <w:rsid w:val="001619FF"/>
+  </w:style>
+  <w:style w:type="paragraph" w:styleId="PargrafodaLista">
+    <w:name w:val="List Paragraph"/>
+    <w:basedOn w:val="Normal"/>
+    <w:uiPriority w:val="34"/>
+    <w:qFormat/>
+    <w:rsid w:val="001A1FBC"/>
+    <w:pPr>
+      <w:ind w:left="720"/>
+      <w:contextualSpacing/>
+    </w:pPr>
   </w:style>
 </w:styles>
 </file>

</xml_diff>

<commit_message>
adicionado item 41 no word gitignore
</commit_message>
<xml_diff>
--- a/Estudos Git e Github.docx
+++ b/Estudos Git e Github.docx
@@ -10027,9 +10027,1389 @@
     </w:p>
     <w:p>
       <w:pPr>
+        <w:pStyle w:val="Ttulo2"/>
+      </w:pPr>
+      <w:r>
+        <w:rPr>
+          <w:rFonts w:ascii="Segoe UI Emoji" w:hAnsi="Segoe UI Emoji" w:cs="Segoe UI Emoji"/>
+        </w:rPr>
+        <w:t>✅</w:t>
+      </w:r>
+      <w:r>
+        <w:t xml:space="preserve"> 41. </w:t>
+      </w:r>
+      <w:proofErr w:type="gramStart"/>
+      <w:r>
+        <w:rPr>
+          <w:rStyle w:val="CdigoHTML"/>
+          <w:rFonts w:eastAsiaTheme="majorEastAsia"/>
+        </w:rPr>
+        <w:t>.</w:t>
+      </w:r>
+      <w:proofErr w:type="spellStart"/>
+      <w:r>
+        <w:rPr>
+          <w:rStyle w:val="CdigoHTML"/>
+          <w:rFonts w:eastAsiaTheme="majorEastAsia"/>
+        </w:rPr>
+        <w:t>gitignore</w:t>
+      </w:r>
+      <w:proofErr w:type="spellEnd"/>
+      <w:proofErr w:type="gramEnd"/>
+      <w:r>
+        <w:t xml:space="preserve"> — O que é e pra que serve?</w:t>
+      </w:r>
+    </w:p>
+    <w:p/>
+    <w:p>
+      <w:pPr>
+        <w:pStyle w:val="Ttulo3"/>
+      </w:pPr>
+      <w:proofErr w:type="gramStart"/>
+      <w:r>
+        <w:t xml:space="preserve">41. </w:t>
+      </w:r>
+      <w:r>
+        <w:rPr>
+          <w:rStyle w:val="CdigoHTML"/>
+        </w:rPr>
+        <w:t>.</w:t>
+      </w:r>
+      <w:proofErr w:type="spellStart"/>
+      <w:r>
+        <w:rPr>
+          <w:rStyle w:val="CdigoHTML"/>
+        </w:rPr>
+        <w:t>gitignore</w:t>
+      </w:r>
+      <w:proofErr w:type="spellEnd"/>
+      <w:proofErr w:type="gramEnd"/>
+    </w:p>
+    <w:p>
+      <w:r>
+        <w:rPr>
+          <w:rFonts w:ascii="Segoe UI Emoji" w:hAnsi="Segoe UI Emoji" w:cs="Segoe UI Emoji"/>
+        </w:rPr>
+        <w:t>📌</w:t>
+      </w:r>
+      <w:r>
+        <w:t xml:space="preserve"> Arquivo onde você define o que o </w:t>
+      </w:r>
+      <w:proofErr w:type="spellStart"/>
+      <w:r>
+        <w:t>Git</w:t>
+      </w:r>
+      <w:proofErr w:type="spellEnd"/>
+      <w:r>
+        <w:t xml:space="preserve"> deve ignorar.</w:t>
+      </w:r>
+      <w:r>
+        <w:br/>
+      </w:r>
+      <w:r>
+        <w:rPr>
+          <w:rFonts w:ascii="Segoe UI Emoji" w:hAnsi="Segoe UI Emoji" w:cs="Segoe UI Emoji"/>
+        </w:rPr>
+        <w:t>💡</w:t>
+      </w:r>
+      <w:r>
+        <w:t xml:space="preserve"> Impede que arquivos </w:t>
+      </w:r>
+      <w:proofErr w:type="gramStart"/>
+      <w:r>
+        <w:t xml:space="preserve">como </w:t>
+      </w:r>
+      <w:r>
+        <w:rPr>
+          <w:rStyle w:val="CdigoHTML"/>
+          <w:rFonts w:eastAsiaTheme="minorHAnsi"/>
+        </w:rPr>
+        <w:t>.</w:t>
+      </w:r>
+      <w:proofErr w:type="spellStart"/>
+      <w:r>
+        <w:rPr>
+          <w:rStyle w:val="CdigoHTML"/>
+          <w:rFonts w:eastAsiaTheme="minorHAnsi"/>
+        </w:rPr>
+        <w:t>idea</w:t>
+      </w:r>
+      <w:proofErr w:type="spellEnd"/>
+      <w:proofErr w:type="gramEnd"/>
+      <w:r>
+        <w:rPr>
+          <w:rStyle w:val="CdigoHTML"/>
+          <w:rFonts w:eastAsiaTheme="minorHAnsi"/>
+        </w:rPr>
+        <w:t>/</w:t>
+      </w:r>
+      <w:r>
+        <w:t xml:space="preserve">, </w:t>
+      </w:r>
+      <w:r>
+        <w:rPr>
+          <w:rStyle w:val="CdigoHTML"/>
+          <w:rFonts w:eastAsiaTheme="minorHAnsi"/>
+        </w:rPr>
+        <w:t>out/</w:t>
+      </w:r>
+      <w:r>
+        <w:t xml:space="preserve">, </w:t>
+      </w:r>
+      <w:r>
+        <w:rPr>
+          <w:rStyle w:val="CdigoHTML"/>
+          <w:rFonts w:eastAsiaTheme="minorHAnsi"/>
+        </w:rPr>
+        <w:t>*.</w:t>
+      </w:r>
+      <w:proofErr w:type="spellStart"/>
+      <w:r>
+        <w:rPr>
+          <w:rStyle w:val="CdigoHTML"/>
+          <w:rFonts w:eastAsiaTheme="minorHAnsi"/>
+        </w:rPr>
+        <w:t>class</w:t>
+      </w:r>
+      <w:proofErr w:type="spellEnd"/>
+      <w:r>
+        <w:t>, etc., sejam enviados ao GitHub.</w:t>
+      </w:r>
+      <w:r>
+        <w:br/>
+      </w:r>
+      <w:r>
+        <w:rPr>
+          <w:rFonts w:ascii="Segoe UI Emoji" w:hAnsi="Segoe UI Emoji" w:cs="Segoe UI Emoji"/>
+        </w:rPr>
+        <w:t>🔐</w:t>
+      </w:r>
+      <w:r>
+        <w:t xml:space="preserve"> Também usado para ocultar arquivos com dados sensíveis.</w:t>
+      </w:r>
+    </w:p>
+    <w:p>
+      <w:pPr>
+        <w:pStyle w:val="Ttulo3"/>
+      </w:pPr>
+      <w:r>
+        <w:rPr>
+          <w:rFonts w:ascii="Segoe UI Emoji" w:hAnsi="Segoe UI Emoji" w:cs="Segoe UI Emoji"/>
+        </w:rPr>
+        <w:t>🎯</w:t>
+      </w:r>
+      <w:r>
+        <w:t xml:space="preserve"> Objetivo:</w:t>
+      </w:r>
+    </w:p>
+    <w:p>
+      <w:pPr>
+        <w:spacing w:before="100" w:beforeAutospacing="1" w:after="100" w:afterAutospacing="1"/>
+      </w:pPr>
+      <w:r>
+        <w:t xml:space="preserve">Evitar que arquivos </w:t>
+      </w:r>
+      <w:r>
+        <w:rPr>
+          <w:rStyle w:val="Forte"/>
+        </w:rPr>
+        <w:t>desnecessários ou sensíveis</w:t>
+      </w:r>
+      <w:r>
+        <w:t xml:space="preserve"> sejam enviados ao GitHub (</w:t>
+      </w:r>
+      <w:proofErr w:type="spellStart"/>
+      <w:r>
+        <w:t>ex</w:t>
+      </w:r>
+      <w:proofErr w:type="spellEnd"/>
+      <w:r>
+        <w:t xml:space="preserve">: </w:t>
+      </w:r>
+      <w:proofErr w:type="gramStart"/>
+      <w:r>
+        <w:t xml:space="preserve">pastas </w:t>
+      </w:r>
+      <w:r>
+        <w:rPr>
+          <w:rStyle w:val="CdigoHTML"/>
+          <w:rFonts w:eastAsiaTheme="minorHAnsi"/>
+        </w:rPr>
+        <w:t>.</w:t>
+      </w:r>
+      <w:proofErr w:type="spellStart"/>
+      <w:r>
+        <w:rPr>
+          <w:rStyle w:val="CdigoHTML"/>
+          <w:rFonts w:eastAsiaTheme="minorHAnsi"/>
+        </w:rPr>
+        <w:t>idea</w:t>
+      </w:r>
+      <w:proofErr w:type="spellEnd"/>
+      <w:proofErr w:type="gramEnd"/>
+      <w:r>
+        <w:rPr>
+          <w:rStyle w:val="CdigoHTML"/>
+          <w:rFonts w:eastAsiaTheme="minorHAnsi"/>
+        </w:rPr>
+        <w:t>/</w:t>
+      </w:r>
+      <w:r>
+        <w:t>, arquivos temporários, backups, etc.)</w:t>
+      </w:r>
+    </w:p>
+    <w:p>
+      <w:pPr>
         <w:spacing w:after="0"/>
       </w:pPr>
-    </w:p>
+      <w:r>
+        <w:lastRenderedPageBreak/>
+        <w:pict w14:anchorId="769EB96A">
+          <v:rect id="_x0000_i1073" style="width:0;height:1.5pt" o:hralign="center" o:hrstd="t" o:hr="t" fillcolor="#a0a0a0" stroked="f"/>
+        </w:pict>
+      </w:r>
+    </w:p>
+    <w:p>
+      <w:pPr>
+        <w:pStyle w:val="Ttulo2"/>
+      </w:pPr>
+      <w:r>
+        <w:rPr>
+          <w:rFonts w:ascii="Segoe UI Emoji" w:hAnsi="Segoe UI Emoji" w:cs="Segoe UI Emoji"/>
+        </w:rPr>
+        <w:t>🧠</w:t>
+      </w:r>
+      <w:r>
+        <w:t xml:space="preserve"> Por que </w:t>
+      </w:r>
+      <w:proofErr w:type="gramStart"/>
+      <w:r>
+        <w:t xml:space="preserve">usar </w:t>
+      </w:r>
+      <w:r>
+        <w:rPr>
+          <w:rStyle w:val="CdigoHTML"/>
+          <w:rFonts w:eastAsiaTheme="majorEastAsia"/>
+        </w:rPr>
+        <w:t>.</w:t>
+      </w:r>
+      <w:proofErr w:type="spellStart"/>
+      <w:r>
+        <w:rPr>
+          <w:rStyle w:val="CdigoHTML"/>
+          <w:rFonts w:eastAsiaTheme="majorEastAsia"/>
+        </w:rPr>
+        <w:t>gitignore</w:t>
+      </w:r>
+      <w:proofErr w:type="spellEnd"/>
+      <w:proofErr w:type="gramEnd"/>
+      <w:r>
+        <w:t>?</w:t>
+      </w:r>
+    </w:p>
+    <w:p>
+      <w:pPr>
+        <w:numPr>
+          <w:ilvl w:val="0"/>
+          <w:numId w:val="11"/>
+        </w:numPr>
+        <w:spacing w:before="100" w:beforeAutospacing="1" w:after="100" w:afterAutospacing="1" w:line="240" w:lineRule="auto"/>
+      </w:pPr>
+      <w:r>
+        <w:t xml:space="preserve">Evita subir arquivos </w:t>
+      </w:r>
+      <w:r>
+        <w:rPr>
+          <w:rStyle w:val="Forte"/>
+        </w:rPr>
+        <w:t>do seu editor</w:t>
+      </w:r>
+      <w:r>
+        <w:t xml:space="preserve"> (</w:t>
+      </w:r>
+      <w:proofErr w:type="spellStart"/>
+      <w:r>
+        <w:t>ex</w:t>
+      </w:r>
+      <w:proofErr w:type="spellEnd"/>
+      <w:proofErr w:type="gramStart"/>
+      <w:r>
+        <w:t xml:space="preserve">: </w:t>
+      </w:r>
+      <w:r>
+        <w:rPr>
+          <w:rStyle w:val="CdigoHTML"/>
+          <w:rFonts w:eastAsiaTheme="minorHAnsi"/>
+        </w:rPr>
+        <w:t>.</w:t>
+      </w:r>
+      <w:proofErr w:type="spellStart"/>
+      <w:r>
+        <w:rPr>
+          <w:rStyle w:val="CdigoHTML"/>
+          <w:rFonts w:eastAsiaTheme="minorHAnsi"/>
+        </w:rPr>
+        <w:t>idea</w:t>
+      </w:r>
+      <w:proofErr w:type="spellEnd"/>
+      <w:proofErr w:type="gramEnd"/>
+      <w:r>
+        <w:rPr>
+          <w:rStyle w:val="CdigoHTML"/>
+          <w:rFonts w:eastAsiaTheme="minorHAnsi"/>
+        </w:rPr>
+        <w:t>/</w:t>
+      </w:r>
+      <w:r>
+        <w:t xml:space="preserve">, </w:t>
+      </w:r>
+      <w:r>
+        <w:rPr>
+          <w:rStyle w:val="CdigoHTML"/>
+          <w:rFonts w:eastAsiaTheme="minorHAnsi"/>
+        </w:rPr>
+        <w:t>out/</w:t>
+      </w:r>
+      <w:r>
+        <w:t xml:space="preserve">, </w:t>
+      </w:r>
+      <w:r>
+        <w:rPr>
+          <w:rStyle w:val="CdigoHTML"/>
+          <w:rFonts w:eastAsiaTheme="minorHAnsi"/>
+        </w:rPr>
+        <w:t>.</w:t>
+      </w:r>
+      <w:proofErr w:type="spellStart"/>
+      <w:r>
+        <w:rPr>
+          <w:rStyle w:val="CdigoHTML"/>
+          <w:rFonts w:eastAsiaTheme="minorHAnsi"/>
+        </w:rPr>
+        <w:t>vscode</w:t>
+      </w:r>
+      <w:proofErr w:type="spellEnd"/>
+      <w:r>
+        <w:rPr>
+          <w:rStyle w:val="CdigoHTML"/>
+          <w:rFonts w:eastAsiaTheme="minorHAnsi"/>
+        </w:rPr>
+        <w:t>/</w:t>
+      </w:r>
+      <w:r>
+        <w:t>)</w:t>
+      </w:r>
+    </w:p>
+    <w:p>
+      <w:pPr>
+        <w:numPr>
+          <w:ilvl w:val="0"/>
+          <w:numId w:val="11"/>
+        </w:numPr>
+        <w:spacing w:before="100" w:beforeAutospacing="1" w:after="100" w:afterAutospacing="1" w:line="240" w:lineRule="auto"/>
+      </w:pPr>
+      <w:r>
+        <w:t xml:space="preserve">Não polui o GitHub com arquivos que </w:t>
+      </w:r>
+      <w:r>
+        <w:rPr>
+          <w:rStyle w:val="Forte"/>
+        </w:rPr>
+        <w:t>ninguém precisa ver</w:t>
+      </w:r>
+    </w:p>
+    <w:p>
+      <w:pPr>
+        <w:numPr>
+          <w:ilvl w:val="0"/>
+          <w:numId w:val="11"/>
+        </w:numPr>
+        <w:spacing w:before="100" w:beforeAutospacing="1" w:after="100" w:afterAutospacing="1" w:line="240" w:lineRule="auto"/>
+      </w:pPr>
+      <w:r>
+        <w:t xml:space="preserve">Protege arquivos locais, como chaves de API, senhas, </w:t>
+      </w:r>
+      <w:proofErr w:type="spellStart"/>
+      <w:r>
+        <w:t>configs</w:t>
+      </w:r>
+      <w:proofErr w:type="spellEnd"/>
+      <w:r>
+        <w:t xml:space="preserve"> pessoais</w:t>
+      </w:r>
+    </w:p>
+    <w:p>
+      <w:pPr>
+        <w:spacing w:after="0"/>
+      </w:pPr>
+      <w:r>
+        <w:pict w14:anchorId="423C1889">
+          <v:rect id="_x0000_i1074" style="width:0;height:1.5pt" o:hralign="center" o:hrstd="t" o:hr="t" fillcolor="#a0a0a0" stroked="f"/>
+        </w:pict>
+      </w:r>
+    </w:p>
+    <w:p>
+      <w:pPr>
+        <w:pStyle w:val="Ttulo2"/>
+      </w:pPr>
+      <w:r>
+        <w:rPr>
+          <w:rFonts w:ascii="Segoe UI Emoji" w:hAnsi="Segoe UI Emoji" w:cs="Segoe UI Emoji"/>
+        </w:rPr>
+        <w:t>🛠</w:t>
+      </w:r>
+      <w:r>
+        <w:t xml:space="preserve">️ COMO CRIAR E </w:t>
+      </w:r>
+      <w:proofErr w:type="gramStart"/>
+      <w:r>
+        <w:t xml:space="preserve">USAR </w:t>
+      </w:r>
+      <w:r>
+        <w:rPr>
+          <w:rStyle w:val="CdigoHTML"/>
+          <w:rFonts w:eastAsiaTheme="majorEastAsia"/>
+        </w:rPr>
+        <w:t>.</w:t>
+      </w:r>
+      <w:proofErr w:type="spellStart"/>
+      <w:r>
+        <w:rPr>
+          <w:rStyle w:val="CdigoHTML"/>
+          <w:rFonts w:eastAsiaTheme="majorEastAsia"/>
+        </w:rPr>
+        <w:t>gitignore</w:t>
+      </w:r>
+      <w:proofErr w:type="spellEnd"/>
+      <w:proofErr w:type="gramEnd"/>
+    </w:p>
+    <w:p>
+      <w:r>
+        <w:pict w14:anchorId="16861185">
+          <v:rect id="_x0000_i1075" style="width:0;height:1.5pt" o:hralign="center" o:hrstd="t" o:hr="t" fillcolor="#a0a0a0" stroked="f"/>
+        </w:pict>
+      </w:r>
+    </w:p>
+    <w:p>
+      <w:pPr>
+        <w:pStyle w:val="Ttulo3"/>
+      </w:pPr>
+      <w:r>
+        <w:t>1. Crie um arquivo chamado:</w:t>
+      </w:r>
+    </w:p>
+    <w:p>
+      <w:pPr>
+        <w:pStyle w:val="Pr-formataoHTML"/>
+      </w:pPr>
+      <w:proofErr w:type="spellStart"/>
+      <w:r>
+        <w:t>bash</w:t>
+      </w:r>
+      <w:proofErr w:type="spellEnd"/>
+    </w:p>
+    <w:p>
+      <w:pPr>
+        <w:pStyle w:val="Pr-formataoHTML"/>
+      </w:pPr>
+    </w:p>
+    <w:p>
+      <w:pPr>
+        <w:pStyle w:val="Pr-formataoHTML"/>
+        <w:rPr>
+          <w:rStyle w:val="CdigoHTML"/>
+        </w:rPr>
+      </w:pPr>
+      <w:proofErr w:type="gramStart"/>
+      <w:r>
+        <w:rPr>
+          <w:rStyle w:val="CdigoHTML"/>
+        </w:rPr>
+        <w:t>.</w:t>
+      </w:r>
+      <w:proofErr w:type="spellStart"/>
+      <w:r>
+        <w:rPr>
+          <w:rStyle w:val="CdigoHTML"/>
+        </w:rPr>
+        <w:t>gitignore</w:t>
+      </w:r>
+      <w:proofErr w:type="spellEnd"/>
+      <w:proofErr w:type="gramEnd"/>
+    </w:p>
+    <w:p>
+      <w:pPr>
+        <w:spacing w:before="100" w:beforeAutospacing="1" w:after="100" w:afterAutospacing="1"/>
+      </w:pPr>
+      <w:r>
+        <w:t xml:space="preserve">No terminal, ou direto pelo </w:t>
+      </w:r>
+      <w:proofErr w:type="spellStart"/>
+      <w:r>
+        <w:t>VSCode</w:t>
+      </w:r>
+      <w:proofErr w:type="spellEnd"/>
+      <w:r>
+        <w:t>:</w:t>
+      </w:r>
+    </w:p>
+    <w:p>
+      <w:pPr>
+        <w:numPr>
+          <w:ilvl w:val="0"/>
+          <w:numId w:val="12"/>
+        </w:numPr>
+        <w:spacing w:before="100" w:beforeAutospacing="1" w:after="100" w:afterAutospacing="1" w:line="240" w:lineRule="auto"/>
+      </w:pPr>
+      <w:r>
+        <w:t xml:space="preserve">Clique com o direito &gt; Novo arquivo </w:t>
+      </w:r>
+      <w:proofErr w:type="gramStart"/>
+      <w:r>
+        <w:t xml:space="preserve">&gt; </w:t>
+      </w:r>
+      <w:r>
+        <w:rPr>
+          <w:rStyle w:val="CdigoHTML"/>
+          <w:rFonts w:eastAsiaTheme="minorHAnsi"/>
+        </w:rPr>
+        <w:t>.</w:t>
+      </w:r>
+      <w:proofErr w:type="spellStart"/>
+      <w:r>
+        <w:rPr>
+          <w:rStyle w:val="CdigoHTML"/>
+          <w:rFonts w:eastAsiaTheme="minorHAnsi"/>
+        </w:rPr>
+        <w:t>gitignore</w:t>
+      </w:r>
+      <w:proofErr w:type="spellEnd"/>
+      <w:proofErr w:type="gramEnd"/>
+    </w:p>
+    <w:p>
+      <w:pPr>
+        <w:spacing w:after="0"/>
+      </w:pPr>
+      <w:r>
+        <w:pict w14:anchorId="305AD550">
+          <v:rect id="_x0000_i1076" style="width:0;height:1.5pt" o:hralign="center" o:hrstd="t" o:hr="t" fillcolor="#a0a0a0" stroked="f"/>
+        </w:pict>
+      </w:r>
+    </w:p>
+    <w:p>
+      <w:pPr>
+        <w:pStyle w:val="Ttulo3"/>
+      </w:pPr>
+      <w:r>
+        <w:t xml:space="preserve">2. Adicione os arquivos ou pastas que você quer </w:t>
+      </w:r>
+      <w:r>
+        <w:rPr>
+          <w:rStyle w:val="Forte"/>
+          <w:b/>
+          <w:bCs/>
+        </w:rPr>
+        <w:t>ignorar</w:t>
+      </w:r>
+    </w:p>
+    <w:p>
+      <w:pPr>
+        <w:spacing w:before="100" w:beforeAutospacing="1" w:after="100" w:afterAutospacing="1"/>
+      </w:pPr>
+      <w:r>
+        <w:t xml:space="preserve">Aqui vai um exemplo clássico pra projetos Java com </w:t>
+      </w:r>
+      <w:proofErr w:type="spellStart"/>
+      <w:r>
+        <w:t>IntelliJ</w:t>
+      </w:r>
+      <w:proofErr w:type="spellEnd"/>
+      <w:r>
+        <w:t>:</w:t>
+      </w:r>
+    </w:p>
+    <w:p>
+      <w:pPr>
+        <w:pStyle w:val="Pr-formataoHTML"/>
+      </w:pPr>
+      <w:proofErr w:type="spellStart"/>
+      <w:r>
+        <w:t>csharp</w:t>
+      </w:r>
+      <w:proofErr w:type="spellEnd"/>
+    </w:p>
+    <w:p>
+      <w:pPr>
+        <w:pStyle w:val="Pr-formataoHTML"/>
+      </w:pPr>
+    </w:p>
+    <w:p>
+      <w:pPr>
+        <w:pStyle w:val="Pr-formataoHTML"/>
+        <w:rPr>
+          <w:rStyle w:val="CdigoHTML"/>
+        </w:rPr>
+      </w:pPr>
+      <w:r>
+        <w:rPr>
+          <w:rStyle w:val="hljs-meta"/>
+          <w:rFonts w:eastAsiaTheme="majorEastAsia"/>
+        </w:rPr>
+        <w:t xml:space="preserve"># Pasta do </w:t>
+      </w:r>
+      <w:proofErr w:type="spellStart"/>
+      <w:r>
+        <w:rPr>
+          <w:rStyle w:val="hljs-meta"/>
+          <w:rFonts w:eastAsiaTheme="majorEastAsia"/>
+        </w:rPr>
+        <w:t>IntelliJ</w:t>
+      </w:r>
+      <w:proofErr w:type="spellEnd"/>
+      <w:r>
+        <w:rPr>
+          <w:rStyle w:val="hljs-meta"/>
+          <w:rFonts w:eastAsiaTheme="majorEastAsia"/>
+        </w:rPr>
+        <w:t xml:space="preserve"> IDEA</w:t>
+      </w:r>
+    </w:p>
+    <w:p>
+      <w:pPr>
+        <w:pStyle w:val="Pr-formataoHTML"/>
+        <w:rPr>
+          <w:rStyle w:val="CdigoHTML"/>
+        </w:rPr>
+      </w:pPr>
+      <w:proofErr w:type="gramStart"/>
+      <w:r>
+        <w:rPr>
+          <w:rStyle w:val="CdigoHTML"/>
+        </w:rPr>
+        <w:t>.</w:t>
+      </w:r>
+      <w:proofErr w:type="spellStart"/>
+      <w:r>
+        <w:rPr>
+          <w:rStyle w:val="CdigoHTML"/>
+        </w:rPr>
+        <w:t>idea</w:t>
+      </w:r>
+      <w:proofErr w:type="spellEnd"/>
+      <w:proofErr w:type="gramEnd"/>
+      <w:r>
+        <w:rPr>
+          <w:rStyle w:val="CdigoHTML"/>
+        </w:rPr>
+        <w:t>/</w:t>
+      </w:r>
+    </w:p>
+    <w:p>
+      <w:pPr>
+        <w:pStyle w:val="Pr-formataoHTML"/>
+        <w:rPr>
+          <w:rStyle w:val="CdigoHTML"/>
+        </w:rPr>
+      </w:pPr>
+      <w:r>
+        <w:rPr>
+          <w:rStyle w:val="CdigoHTML"/>
+        </w:rPr>
+        <w:t>*.</w:t>
+      </w:r>
+      <w:proofErr w:type="spellStart"/>
+      <w:r>
+        <w:rPr>
+          <w:rStyle w:val="CdigoHTML"/>
+        </w:rPr>
+        <w:t>iml</w:t>
+      </w:r>
+      <w:proofErr w:type="spellEnd"/>
+    </w:p>
+    <w:p>
+      <w:pPr>
+        <w:pStyle w:val="Pr-formataoHTML"/>
+        <w:rPr>
+          <w:rStyle w:val="CdigoHTML"/>
+        </w:rPr>
+      </w:pPr>
+    </w:p>
+    <w:p>
+      <w:pPr>
+        <w:pStyle w:val="Pr-formataoHTML"/>
+        <w:rPr>
+          <w:rStyle w:val="CdigoHTML"/>
+        </w:rPr>
+      </w:pPr>
+      <w:r>
+        <w:rPr>
+          <w:rStyle w:val="hljs-meta"/>
+          <w:rFonts w:eastAsiaTheme="majorEastAsia"/>
+        </w:rPr>
+        <w:t># Saída de compilação</w:t>
+      </w:r>
+    </w:p>
+    <w:p>
+      <w:pPr>
+        <w:pStyle w:val="Pr-formataoHTML"/>
+        <w:rPr>
+          <w:rStyle w:val="CdigoHTML"/>
+        </w:rPr>
+      </w:pPr>
+      <w:r>
+        <w:rPr>
+          <w:rStyle w:val="hljs-keyword"/>
+        </w:rPr>
+        <w:t>out</w:t>
+      </w:r>
+      <w:r>
+        <w:rPr>
+          <w:rStyle w:val="CdigoHTML"/>
+        </w:rPr>
+        <w:t>/</w:t>
+      </w:r>
+    </w:p>
+    <w:p>
+      <w:pPr>
+        <w:pStyle w:val="Pr-formataoHTML"/>
+        <w:rPr>
+          <w:rStyle w:val="CdigoHTML"/>
+        </w:rPr>
+      </w:pPr>
+    </w:p>
+    <w:p>
+      <w:pPr>
+        <w:pStyle w:val="Pr-formataoHTML"/>
+        <w:rPr>
+          <w:rStyle w:val="CdigoHTML"/>
+        </w:rPr>
+      </w:pPr>
+      <w:r>
+        <w:rPr>
+          <w:rStyle w:val="hljs-meta"/>
+          <w:rFonts w:eastAsiaTheme="majorEastAsia"/>
+        </w:rPr>
+        <w:t># Arquivos temporários</w:t>
+      </w:r>
+    </w:p>
+    <w:p>
+      <w:pPr>
+        <w:pStyle w:val="Pr-formataoHTML"/>
+        <w:rPr>
+          <w:rStyle w:val="CdigoHTML"/>
+        </w:rPr>
+      </w:pPr>
+      <w:r>
+        <w:rPr>
+          <w:rStyle w:val="CdigoHTML"/>
+        </w:rPr>
+        <w:t>*.</w:t>
+      </w:r>
+      <w:proofErr w:type="spellStart"/>
+      <w:r>
+        <w:rPr>
+          <w:rStyle w:val="hljs-keyword"/>
+        </w:rPr>
+        <w:t>class</w:t>
+      </w:r>
+      <w:proofErr w:type="spellEnd"/>
+    </w:p>
+    <w:p>
+      <w:pPr>
+        <w:pStyle w:val="Pr-formataoHTML"/>
+        <w:rPr>
+          <w:rStyle w:val="CdigoHTML"/>
+        </w:rPr>
+      </w:pPr>
+      <w:r>
+        <w:rPr>
+          <w:rStyle w:val="CdigoHTML"/>
+        </w:rPr>
+        <w:t>*.log</w:t>
+      </w:r>
+    </w:p>
+    <w:p>
+      <w:pPr>
+        <w:pStyle w:val="Pr-formataoHTML"/>
+        <w:rPr>
+          <w:rStyle w:val="CdigoHTML"/>
+        </w:rPr>
+      </w:pPr>
+      <w:r>
+        <w:rPr>
+          <w:rStyle w:val="CdigoHTML"/>
+        </w:rPr>
+        <w:t>*.tmp</w:t>
+      </w:r>
+    </w:p>
+    <w:p>
+      <w:pPr>
+        <w:pStyle w:val="Pr-formataoHTML"/>
+        <w:rPr>
+          <w:rStyle w:val="CdigoHTML"/>
+        </w:rPr>
+      </w:pPr>
+      <w:r>
+        <w:rPr>
+          <w:rStyle w:val="CdigoHTML"/>
+        </w:rPr>
+        <w:t>~*</w:t>
+      </w:r>
+    </w:p>
+    <w:p>
+      <w:pPr>
+        <w:pStyle w:val="Pr-formataoHTML"/>
+        <w:rPr>
+          <w:rStyle w:val="CdigoHTML"/>
+        </w:rPr>
+      </w:pPr>
+    </w:p>
+    <w:p>
+      <w:pPr>
+        <w:pStyle w:val="Pr-formataoHTML"/>
+        <w:rPr>
+          <w:rStyle w:val="CdigoHTML"/>
+        </w:rPr>
+      </w:pPr>
+      <w:r>
+        <w:rPr>
+          <w:rStyle w:val="hljs-meta"/>
+          <w:rFonts w:eastAsiaTheme="majorEastAsia"/>
+        </w:rPr>
+        <w:t># Sistema operacional</w:t>
+      </w:r>
+    </w:p>
+    <w:p>
+      <w:pPr>
+        <w:pStyle w:val="Pr-formataoHTML"/>
+        <w:rPr>
+          <w:rStyle w:val="CdigoHTML"/>
+        </w:rPr>
+      </w:pPr>
+      <w:r>
+        <w:rPr>
+          <w:rStyle w:val="CdigoHTML"/>
+        </w:rPr>
+        <w:t>.</w:t>
+      </w:r>
+      <w:proofErr w:type="spellStart"/>
+      <w:r>
+        <w:rPr>
+          <w:rStyle w:val="CdigoHTML"/>
+        </w:rPr>
+        <w:t>DS_Store</w:t>
+      </w:r>
+      <w:proofErr w:type="spellEnd"/>
+    </w:p>
+    <w:p>
+      <w:pPr>
+        <w:pStyle w:val="Pr-formataoHTML"/>
+        <w:rPr>
+          <w:rStyle w:val="CdigoHTML"/>
+        </w:rPr>
+      </w:pPr>
+      <w:proofErr w:type="spellStart"/>
+      <w:r>
+        <w:rPr>
+          <w:rStyle w:val="CdigoHTML"/>
+        </w:rPr>
+        <w:t>Thumbs.db</w:t>
+      </w:r>
+      <w:proofErr w:type="spellEnd"/>
+    </w:p>
+    <w:p>
+      <w:r>
+        <w:pict w14:anchorId="27B6282B">
+          <v:rect id="_x0000_i1077" style="width:0;height:1.5pt" o:hralign="center" o:hrstd="t" o:hr="t" fillcolor="#a0a0a0" stroked="f"/>
+        </w:pict>
+      </w:r>
+    </w:p>
+    <w:p>
+      <w:pPr>
+        <w:pStyle w:val="Ttulo3"/>
+      </w:pPr>
+    </w:p>
+    <w:p>
+      <w:pPr>
+        <w:pStyle w:val="Ttulo3"/>
+      </w:pPr>
+    </w:p>
+    <w:p>
+      <w:pPr>
+        <w:pStyle w:val="Ttulo3"/>
+      </w:pPr>
+      <w:r>
+        <w:lastRenderedPageBreak/>
+        <w:t>3. Salve o arquivo</w:t>
+      </w:r>
+    </w:p>
+    <w:p>
+      <w:pPr>
+        <w:spacing w:before="100" w:beforeAutospacing="1" w:after="100" w:afterAutospacing="1"/>
+      </w:pPr>
+      <w:r>
+        <w:t xml:space="preserve">Depois de criado, o </w:t>
+      </w:r>
+      <w:proofErr w:type="spellStart"/>
+      <w:r>
+        <w:t>Git</w:t>
+      </w:r>
+      <w:proofErr w:type="spellEnd"/>
+      <w:r>
+        <w:t xml:space="preserve"> </w:t>
+      </w:r>
+      <w:r>
+        <w:rPr>
+          <w:rStyle w:val="Forte"/>
+        </w:rPr>
+        <w:t>ignora tudo que estiver listado ali</w:t>
+      </w:r>
+      <w:r>
+        <w:t xml:space="preserve">, desde que </w:t>
+      </w:r>
+      <w:r>
+        <w:rPr>
+          <w:rStyle w:val="Forte"/>
+        </w:rPr>
+        <w:t xml:space="preserve">você ainda não tenha feito </w:t>
+      </w:r>
+      <w:proofErr w:type="spellStart"/>
+      <w:r>
+        <w:rPr>
+          <w:rStyle w:val="Forte"/>
+        </w:rPr>
+        <w:t>commit</w:t>
+      </w:r>
+      <w:proofErr w:type="spellEnd"/>
+      <w:r>
+        <w:rPr>
+          <w:rStyle w:val="Forte"/>
+        </w:rPr>
+        <w:t xml:space="preserve"> desses arquivos antes</w:t>
+      </w:r>
+      <w:r>
+        <w:t>.</w:t>
+      </w:r>
+    </w:p>
+    <w:p>
+      <w:pPr>
+        <w:spacing w:after="0"/>
+      </w:pPr>
+      <w:r>
+        <w:pict w14:anchorId="122FC5C0">
+          <v:rect id="_x0000_i1078" style="width:0;height:1.5pt" o:hralign="center" o:hrstd="t" o:hr="t" fillcolor="#a0a0a0" stroked="f"/>
+        </w:pict>
+      </w:r>
+    </w:p>
+    <w:p>
+      <w:pPr>
+        <w:pStyle w:val="Ttulo3"/>
+      </w:pPr>
+      <w:r>
+        <w:t>4. Se já cometeu os arquivos antes, use:</w:t>
+      </w:r>
+    </w:p>
+    <w:p>
+      <w:pPr>
+        <w:pStyle w:val="Pr-formataoHTML"/>
+      </w:pPr>
+      <w:proofErr w:type="spellStart"/>
+      <w:r>
+        <w:t>bash</w:t>
+      </w:r>
+      <w:proofErr w:type="spellEnd"/>
+    </w:p>
+    <w:p>
+      <w:pPr>
+        <w:pStyle w:val="Pr-formataoHTML"/>
+      </w:pPr>
+    </w:p>
+    <w:p>
+      <w:pPr>
+        <w:pStyle w:val="Pr-formataoHTML"/>
+        <w:rPr>
+          <w:rStyle w:val="CdigoHTML"/>
+        </w:rPr>
+      </w:pPr>
+      <w:proofErr w:type="spellStart"/>
+      <w:r>
+        <w:rPr>
+          <w:rStyle w:val="CdigoHTML"/>
+        </w:rPr>
+        <w:t>git</w:t>
+      </w:r>
+      <w:proofErr w:type="spellEnd"/>
+      <w:r>
+        <w:rPr>
+          <w:rStyle w:val="CdigoHTML"/>
+        </w:rPr>
+        <w:t xml:space="preserve"> </w:t>
+      </w:r>
+      <w:proofErr w:type="spellStart"/>
+      <w:r>
+        <w:rPr>
+          <w:rStyle w:val="hljs-builtin"/>
+        </w:rPr>
+        <w:t>rm</w:t>
+      </w:r>
+      <w:proofErr w:type="spellEnd"/>
+      <w:r>
+        <w:rPr>
+          <w:rStyle w:val="CdigoHTML"/>
+        </w:rPr>
+        <w:t xml:space="preserve"> -r --</w:t>
+      </w:r>
+      <w:proofErr w:type="spellStart"/>
+      <w:r>
+        <w:rPr>
+          <w:rStyle w:val="CdigoHTML"/>
+        </w:rPr>
+        <w:t>cached</w:t>
+      </w:r>
+      <w:proofErr w:type="spellEnd"/>
+      <w:r>
+        <w:rPr>
+          <w:rStyle w:val="CdigoHTML"/>
+        </w:rPr>
+        <w:t xml:space="preserve"> nome-da-pasta</w:t>
+      </w:r>
+    </w:p>
+    <w:p>
+      <w:pPr>
+        <w:spacing w:before="100" w:beforeAutospacing="1" w:after="100" w:afterAutospacing="1"/>
+        <w:rPr>
+          <w:lang w:val="en-US"/>
+        </w:rPr>
+      </w:pPr>
+      <w:proofErr w:type="spellStart"/>
+      <w:r>
+        <w:rPr>
+          <w:lang w:val="en-US"/>
+        </w:rPr>
+        <w:t>Exemplo</w:t>
+      </w:r>
+      <w:proofErr w:type="spellEnd"/>
+      <w:r>
+        <w:rPr>
+          <w:lang w:val="en-US"/>
+        </w:rPr>
+        <w:t>:</w:t>
+      </w:r>
+    </w:p>
+    <w:p>
+      <w:pPr>
+        <w:pStyle w:val="Pr-formataoHTML"/>
+        <w:rPr>
+          <w:lang w:val="en-US"/>
+        </w:rPr>
+      </w:pPr>
+      <w:r>
+        <w:rPr>
+          <w:lang w:val="en-US"/>
+        </w:rPr>
+        <w:t>bash</w:t>
+      </w:r>
+    </w:p>
+    <w:p>
+      <w:pPr>
+        <w:pStyle w:val="Pr-formataoHTML"/>
+        <w:rPr>
+          <w:lang w:val="en-US"/>
+        </w:rPr>
+      </w:pPr>
+    </w:p>
+    <w:p>
+      <w:pPr>
+        <w:pStyle w:val="Pr-formataoHTML"/>
+        <w:rPr>
+          <w:rStyle w:val="CdigoHTML"/>
+          <w:lang w:val="en-US"/>
+        </w:rPr>
+      </w:pPr>
+      <w:r>
+        <w:rPr>
+          <w:rStyle w:val="CdigoHTML"/>
+          <w:lang w:val="en-US"/>
+        </w:rPr>
+        <w:t xml:space="preserve">git </w:t>
+      </w:r>
+      <w:r>
+        <w:rPr>
+          <w:rStyle w:val="hljs-builtin"/>
+          <w:lang w:val="en-US"/>
+        </w:rPr>
+        <w:t>rm</w:t>
+      </w:r>
+      <w:r>
+        <w:rPr>
+          <w:rStyle w:val="CdigoHTML"/>
+          <w:lang w:val="en-US"/>
+        </w:rPr>
+        <w:t xml:space="preserve"> -r --</w:t>
+      </w:r>
+      <w:proofErr w:type="gramStart"/>
+      <w:r>
+        <w:rPr>
+          <w:rStyle w:val="CdigoHTML"/>
+          <w:lang w:val="en-US"/>
+        </w:rPr>
+        <w:t>cached .idea</w:t>
+      </w:r>
+      <w:proofErr w:type="gramEnd"/>
+    </w:p>
+    <w:p>
+      <w:pPr>
+        <w:pStyle w:val="Pr-formataoHTML"/>
+        <w:rPr>
+          <w:rStyle w:val="CdigoHTML"/>
+          <w:lang w:val="en-US"/>
+        </w:rPr>
+      </w:pPr>
+      <w:r>
+        <w:rPr>
+          <w:rStyle w:val="CdigoHTML"/>
+          <w:lang w:val="en-US"/>
+        </w:rPr>
+        <w:t xml:space="preserve">git </w:t>
+      </w:r>
+      <w:r>
+        <w:rPr>
+          <w:rStyle w:val="hljs-builtin"/>
+          <w:lang w:val="en-US"/>
+        </w:rPr>
+        <w:t>rm</w:t>
+      </w:r>
+      <w:r>
+        <w:rPr>
+          <w:rStyle w:val="CdigoHTML"/>
+          <w:lang w:val="en-US"/>
+        </w:rPr>
+        <w:t xml:space="preserve"> -r --cached out</w:t>
+      </w:r>
+    </w:p>
+    <w:p>
+      <w:pPr>
+        <w:spacing w:before="100" w:beforeAutospacing="1" w:after="100" w:afterAutospacing="1"/>
+      </w:pPr>
+      <w:r>
+        <w:t xml:space="preserve">Isso </w:t>
+      </w:r>
+      <w:r>
+        <w:rPr>
+          <w:rStyle w:val="Forte"/>
+        </w:rPr>
+        <w:t xml:space="preserve">remove os arquivos do </w:t>
+      </w:r>
+      <w:proofErr w:type="spellStart"/>
+      <w:r>
+        <w:rPr>
+          <w:rStyle w:val="Forte"/>
+        </w:rPr>
+        <w:t>Git</w:t>
+      </w:r>
+      <w:proofErr w:type="spellEnd"/>
+      <w:r>
+        <w:t xml:space="preserve">, mas </w:t>
+      </w:r>
+      <w:r>
+        <w:rPr>
+          <w:rStyle w:val="Forte"/>
+        </w:rPr>
+        <w:t>não apaga do seu computador.</w:t>
+      </w:r>
+    </w:p>
+    <w:p>
+      <w:pPr>
+        <w:spacing w:after="0"/>
+      </w:pPr>
+      <w:r>
+        <w:pict w14:anchorId="4DC21F35">
+          <v:rect id="_x0000_i1079" style="width:0;height:1.5pt" o:hralign="center" o:hrstd="t" o:hr="t" fillcolor="#a0a0a0" stroked="f"/>
+        </w:pict>
+      </w:r>
+    </w:p>
+    <w:p>
+      <w:pPr>
+        <w:pStyle w:val="Ttulo3"/>
+      </w:pPr>
+      <w:r>
+        <w:t xml:space="preserve">5. Agora </w:t>
+      </w:r>
+      <w:proofErr w:type="spellStart"/>
+      <w:r>
+        <w:t>commit</w:t>
+      </w:r>
+      <w:proofErr w:type="spellEnd"/>
+      <w:r>
+        <w:t xml:space="preserve"> e </w:t>
+      </w:r>
+      <w:proofErr w:type="spellStart"/>
+      <w:r>
+        <w:t>push</w:t>
+      </w:r>
+      <w:proofErr w:type="spellEnd"/>
+      <w:r>
+        <w:t xml:space="preserve"> normalmente:</w:t>
+      </w:r>
+    </w:p>
+    <w:p>
+      <w:pPr>
+        <w:pStyle w:val="Pr-formataoHTML"/>
+      </w:pPr>
+      <w:proofErr w:type="spellStart"/>
+      <w:r>
+        <w:t>bash</w:t>
+      </w:r>
+      <w:proofErr w:type="spellEnd"/>
+    </w:p>
+    <w:p>
+      <w:pPr>
+        <w:pStyle w:val="Pr-formataoHTML"/>
+      </w:pPr>
+    </w:p>
+    <w:p>
+      <w:pPr>
+        <w:pStyle w:val="Pr-formataoHTML"/>
+        <w:rPr>
+          <w:rStyle w:val="CdigoHTML"/>
+        </w:rPr>
+      </w:pPr>
+      <w:proofErr w:type="spellStart"/>
+      <w:r>
+        <w:rPr>
+          <w:rStyle w:val="CdigoHTML"/>
+        </w:rPr>
+        <w:t>git</w:t>
+      </w:r>
+      <w:proofErr w:type="spellEnd"/>
+      <w:r>
+        <w:rPr>
+          <w:rStyle w:val="CdigoHTML"/>
+        </w:rPr>
+        <w:t xml:space="preserve"> </w:t>
+      </w:r>
+      <w:proofErr w:type="spellStart"/>
+      <w:proofErr w:type="gramStart"/>
+      <w:r>
+        <w:rPr>
+          <w:rStyle w:val="CdigoHTML"/>
+        </w:rPr>
+        <w:t>add</w:t>
+      </w:r>
+      <w:proofErr w:type="spellEnd"/>
+      <w:r>
+        <w:rPr>
+          <w:rStyle w:val="CdigoHTML"/>
+        </w:rPr>
+        <w:t xml:space="preserve"> .</w:t>
+      </w:r>
+      <w:proofErr w:type="spellStart"/>
+      <w:r>
+        <w:rPr>
+          <w:rStyle w:val="CdigoHTML"/>
+        </w:rPr>
+        <w:t>gitignore</w:t>
+      </w:r>
+      <w:proofErr w:type="spellEnd"/>
+      <w:proofErr w:type="gramEnd"/>
+    </w:p>
+    <w:p>
+      <w:pPr>
+        <w:pStyle w:val="Pr-formataoHTML"/>
+        <w:rPr>
+          <w:rStyle w:val="CdigoHTML"/>
+        </w:rPr>
+      </w:pPr>
+      <w:proofErr w:type="spellStart"/>
+      <w:r>
+        <w:rPr>
+          <w:rStyle w:val="CdigoHTML"/>
+        </w:rPr>
+        <w:t>git</w:t>
+      </w:r>
+      <w:proofErr w:type="spellEnd"/>
+      <w:r>
+        <w:rPr>
+          <w:rStyle w:val="CdigoHTML"/>
+        </w:rPr>
+        <w:t xml:space="preserve"> </w:t>
+      </w:r>
+      <w:proofErr w:type="spellStart"/>
+      <w:r>
+        <w:rPr>
+          <w:rStyle w:val="CdigoHTML"/>
+        </w:rPr>
+        <w:t>commit</w:t>
+      </w:r>
+      <w:proofErr w:type="spellEnd"/>
+      <w:r>
+        <w:rPr>
+          <w:rStyle w:val="CdigoHTML"/>
+        </w:rPr>
+        <w:t xml:space="preserve"> -m </w:t>
+      </w:r>
+      <w:r>
+        <w:rPr>
+          <w:rStyle w:val="hljs-string"/>
+        </w:rPr>
+        <w:t>"</w:t>
+      </w:r>
+      <w:proofErr w:type="gramStart"/>
+      <w:r>
+        <w:rPr>
+          <w:rStyle w:val="hljs-string"/>
+        </w:rPr>
+        <w:t>Adicionado .</w:t>
+      </w:r>
+      <w:proofErr w:type="spellStart"/>
+      <w:r>
+        <w:rPr>
+          <w:rStyle w:val="hljs-string"/>
+        </w:rPr>
+        <w:t>gitignore</w:t>
+      </w:r>
+      <w:proofErr w:type="spellEnd"/>
+      <w:proofErr w:type="gramEnd"/>
+      <w:r>
+        <w:rPr>
+          <w:rStyle w:val="hljs-string"/>
+        </w:rPr>
+        <w:t xml:space="preserve"> para limpar arquivos desnecessários"</w:t>
+      </w:r>
+    </w:p>
+    <w:p>
+      <w:pPr>
+        <w:pStyle w:val="Pr-formataoHTML"/>
+        <w:rPr>
+          <w:rStyle w:val="CdigoHTML"/>
+        </w:rPr>
+      </w:pPr>
+      <w:proofErr w:type="spellStart"/>
+      <w:r>
+        <w:rPr>
+          <w:rStyle w:val="CdigoHTML"/>
+        </w:rPr>
+        <w:t>git</w:t>
+      </w:r>
+      <w:proofErr w:type="spellEnd"/>
+      <w:r>
+        <w:rPr>
+          <w:rStyle w:val="CdigoHTML"/>
+        </w:rPr>
+        <w:t xml:space="preserve"> </w:t>
+      </w:r>
+      <w:proofErr w:type="spellStart"/>
+      <w:r>
+        <w:rPr>
+          <w:rStyle w:val="CdigoHTML"/>
+        </w:rPr>
+        <w:t>push</w:t>
+      </w:r>
+      <w:proofErr w:type="spellEnd"/>
+    </w:p>
+    <w:p/>
+    <w:p/>
+    <w:p/>
     <w:sectPr>
       <w:pgSz w:w="11906" w:h="16838"/>
       <w:pgMar w:top="1417" w:right="1701" w:bottom="1417" w:left="1701" w:header="708" w:footer="708" w:gutter="0"/>
@@ -10192,9 +11572,9 @@
     </w:lvl>
   </w:abstractNum>
   <w:abstractNum w:abstractNumId="1" w15:restartNumberingAfterBreak="0">
-    <w:nsid w:val="2EA11604"/>
+    <w:nsid w:val="160455B5"/>
     <w:multiLevelType w:val="multilevel"/>
-    <w:tmpl w:val="7374B136"/>
+    <w:tmpl w:val="9912DD92"/>
     <w:lvl w:ilvl="0">
       <w:start w:val="1"/>
       <w:numFmt w:val="bullet"/>
@@ -10341,9 +11721,9 @@
     </w:lvl>
   </w:abstractNum>
   <w:abstractNum w:abstractNumId="2" w15:restartNumberingAfterBreak="0">
-    <w:nsid w:val="2F4527DA"/>
+    <w:nsid w:val="2EA11604"/>
     <w:multiLevelType w:val="multilevel"/>
-    <w:tmpl w:val="0B4CE6EC"/>
+    <w:tmpl w:val="7374B136"/>
     <w:lvl w:ilvl="0">
       <w:start w:val="1"/>
       <w:numFmt w:val="bullet"/>
@@ -10490,9 +11870,9 @@
     </w:lvl>
   </w:abstractNum>
   <w:abstractNum w:abstractNumId="3" w15:restartNumberingAfterBreak="0">
-    <w:nsid w:val="3AE525EE"/>
+    <w:nsid w:val="2F4527DA"/>
     <w:multiLevelType w:val="multilevel"/>
-    <w:tmpl w:val="91DE94CE"/>
+    <w:tmpl w:val="0B4CE6EC"/>
     <w:lvl w:ilvl="0">
       <w:start w:val="1"/>
       <w:numFmt w:val="bullet"/>
@@ -10639,9 +12019,9 @@
     </w:lvl>
   </w:abstractNum>
   <w:abstractNum w:abstractNumId="4" w15:restartNumberingAfterBreak="0">
-    <w:nsid w:val="3CAC4111"/>
+    <w:nsid w:val="3AE525EE"/>
     <w:multiLevelType w:val="multilevel"/>
-    <w:tmpl w:val="B1ACAFEC"/>
+    <w:tmpl w:val="91DE94CE"/>
     <w:lvl w:ilvl="0">
       <w:start w:val="1"/>
       <w:numFmt w:val="bullet"/>
@@ -10788,9 +12168,9 @@
     </w:lvl>
   </w:abstractNum>
   <w:abstractNum w:abstractNumId="5" w15:restartNumberingAfterBreak="0">
-    <w:nsid w:val="3D01091B"/>
+    <w:nsid w:val="3CAC4111"/>
     <w:multiLevelType w:val="multilevel"/>
-    <w:tmpl w:val="0194F796"/>
+    <w:tmpl w:val="B1ACAFEC"/>
     <w:lvl w:ilvl="0">
       <w:start w:val="1"/>
       <w:numFmt w:val="bullet"/>
@@ -10937,9 +12317,9 @@
     </w:lvl>
   </w:abstractNum>
   <w:abstractNum w:abstractNumId="6" w15:restartNumberingAfterBreak="0">
-    <w:nsid w:val="406F28DE"/>
+    <w:nsid w:val="3D01091B"/>
     <w:multiLevelType w:val="multilevel"/>
-    <w:tmpl w:val="EEA846AA"/>
+    <w:tmpl w:val="0194F796"/>
     <w:lvl w:ilvl="0">
       <w:start w:val="1"/>
       <w:numFmt w:val="bullet"/>
@@ -11086,9 +12466,9 @@
     </w:lvl>
   </w:abstractNum>
   <w:abstractNum w:abstractNumId="7" w15:restartNumberingAfterBreak="0">
-    <w:nsid w:val="5F60264A"/>
+    <w:nsid w:val="406F28DE"/>
     <w:multiLevelType w:val="multilevel"/>
-    <w:tmpl w:val="521C4E78"/>
+    <w:tmpl w:val="EEA846AA"/>
     <w:lvl w:ilvl="0">
       <w:start w:val="1"/>
       <w:numFmt w:val="bullet"/>
@@ -11235,9 +12615,9 @@
     </w:lvl>
   </w:abstractNum>
   <w:abstractNum w:abstractNumId="8" w15:restartNumberingAfterBreak="0">
-    <w:nsid w:val="6B4514F1"/>
+    <w:nsid w:val="5F60264A"/>
     <w:multiLevelType w:val="multilevel"/>
-    <w:tmpl w:val="2FD46874"/>
+    <w:tmpl w:val="521C4E78"/>
     <w:lvl w:ilvl="0">
       <w:start w:val="1"/>
       <w:numFmt w:val="bullet"/>
@@ -11384,9 +12764,9 @@
     </w:lvl>
   </w:abstractNum>
   <w:abstractNum w:abstractNumId="9" w15:restartNumberingAfterBreak="0">
-    <w:nsid w:val="6E6D0FD9"/>
+    <w:nsid w:val="68AF3D5A"/>
     <w:multiLevelType w:val="multilevel"/>
-    <w:tmpl w:val="752A32A0"/>
+    <w:tmpl w:val="ECA61A68"/>
     <w:lvl w:ilvl="0">
       <w:start w:val="1"/>
       <w:numFmt w:val="bullet"/>
@@ -11532,35 +12912,339 @@
       </w:rPr>
     </w:lvl>
   </w:abstractNum>
+  <w:abstractNum w:abstractNumId="10" w15:restartNumberingAfterBreak="0">
+    <w:nsid w:val="6B4514F1"/>
+    <w:multiLevelType w:val="multilevel"/>
+    <w:tmpl w:val="2FD46874"/>
+    <w:lvl w:ilvl="0">
+      <w:start w:val="1"/>
+      <w:numFmt w:val="bullet"/>
+      <w:lvlText w:val=""/>
+      <w:lvlJc w:val="left"/>
+      <w:pPr>
+        <w:tabs>
+          <w:tab w:val="num" w:pos="720"/>
+        </w:tabs>
+        <w:ind w:left="720" w:hanging="360"/>
+      </w:pPr>
+      <w:rPr>
+        <w:rFonts w:ascii="Symbol" w:hAnsi="Symbol" w:hint="default"/>
+        <w:sz w:val="20"/>
+      </w:rPr>
+    </w:lvl>
+    <w:lvl w:ilvl="1" w:tentative="1">
+      <w:start w:val="1"/>
+      <w:numFmt w:val="bullet"/>
+      <w:lvlText w:val="o"/>
+      <w:lvlJc w:val="left"/>
+      <w:pPr>
+        <w:tabs>
+          <w:tab w:val="num" w:pos="1440"/>
+        </w:tabs>
+        <w:ind w:left="1440" w:hanging="360"/>
+      </w:pPr>
+      <w:rPr>
+        <w:rFonts w:ascii="Courier New" w:hAnsi="Courier New" w:hint="default"/>
+        <w:sz w:val="20"/>
+      </w:rPr>
+    </w:lvl>
+    <w:lvl w:ilvl="2" w:tentative="1">
+      <w:start w:val="1"/>
+      <w:numFmt w:val="bullet"/>
+      <w:lvlText w:val=""/>
+      <w:lvlJc w:val="left"/>
+      <w:pPr>
+        <w:tabs>
+          <w:tab w:val="num" w:pos="2160"/>
+        </w:tabs>
+        <w:ind w:left="2160" w:hanging="360"/>
+      </w:pPr>
+      <w:rPr>
+        <w:rFonts w:ascii="Wingdings" w:hAnsi="Wingdings" w:hint="default"/>
+        <w:sz w:val="20"/>
+      </w:rPr>
+    </w:lvl>
+    <w:lvl w:ilvl="3" w:tentative="1">
+      <w:start w:val="1"/>
+      <w:numFmt w:val="bullet"/>
+      <w:lvlText w:val=""/>
+      <w:lvlJc w:val="left"/>
+      <w:pPr>
+        <w:tabs>
+          <w:tab w:val="num" w:pos="2880"/>
+        </w:tabs>
+        <w:ind w:left="2880" w:hanging="360"/>
+      </w:pPr>
+      <w:rPr>
+        <w:rFonts w:ascii="Wingdings" w:hAnsi="Wingdings" w:hint="default"/>
+        <w:sz w:val="20"/>
+      </w:rPr>
+    </w:lvl>
+    <w:lvl w:ilvl="4" w:tentative="1">
+      <w:start w:val="1"/>
+      <w:numFmt w:val="bullet"/>
+      <w:lvlText w:val=""/>
+      <w:lvlJc w:val="left"/>
+      <w:pPr>
+        <w:tabs>
+          <w:tab w:val="num" w:pos="3600"/>
+        </w:tabs>
+        <w:ind w:left="3600" w:hanging="360"/>
+      </w:pPr>
+      <w:rPr>
+        <w:rFonts w:ascii="Wingdings" w:hAnsi="Wingdings" w:hint="default"/>
+        <w:sz w:val="20"/>
+      </w:rPr>
+    </w:lvl>
+    <w:lvl w:ilvl="5" w:tentative="1">
+      <w:start w:val="1"/>
+      <w:numFmt w:val="bullet"/>
+      <w:lvlText w:val=""/>
+      <w:lvlJc w:val="left"/>
+      <w:pPr>
+        <w:tabs>
+          <w:tab w:val="num" w:pos="4320"/>
+        </w:tabs>
+        <w:ind w:left="4320" w:hanging="360"/>
+      </w:pPr>
+      <w:rPr>
+        <w:rFonts w:ascii="Wingdings" w:hAnsi="Wingdings" w:hint="default"/>
+        <w:sz w:val="20"/>
+      </w:rPr>
+    </w:lvl>
+    <w:lvl w:ilvl="6" w:tentative="1">
+      <w:start w:val="1"/>
+      <w:numFmt w:val="bullet"/>
+      <w:lvlText w:val=""/>
+      <w:lvlJc w:val="left"/>
+      <w:pPr>
+        <w:tabs>
+          <w:tab w:val="num" w:pos="5040"/>
+        </w:tabs>
+        <w:ind w:left="5040" w:hanging="360"/>
+      </w:pPr>
+      <w:rPr>
+        <w:rFonts w:ascii="Wingdings" w:hAnsi="Wingdings" w:hint="default"/>
+        <w:sz w:val="20"/>
+      </w:rPr>
+    </w:lvl>
+    <w:lvl w:ilvl="7" w:tentative="1">
+      <w:start w:val="1"/>
+      <w:numFmt w:val="bullet"/>
+      <w:lvlText w:val=""/>
+      <w:lvlJc w:val="left"/>
+      <w:pPr>
+        <w:tabs>
+          <w:tab w:val="num" w:pos="5760"/>
+        </w:tabs>
+        <w:ind w:left="5760" w:hanging="360"/>
+      </w:pPr>
+      <w:rPr>
+        <w:rFonts w:ascii="Wingdings" w:hAnsi="Wingdings" w:hint="default"/>
+        <w:sz w:val="20"/>
+      </w:rPr>
+    </w:lvl>
+    <w:lvl w:ilvl="8" w:tentative="1">
+      <w:start w:val="1"/>
+      <w:numFmt w:val="bullet"/>
+      <w:lvlText w:val=""/>
+      <w:lvlJc w:val="left"/>
+      <w:pPr>
+        <w:tabs>
+          <w:tab w:val="num" w:pos="6480"/>
+        </w:tabs>
+        <w:ind w:left="6480" w:hanging="360"/>
+      </w:pPr>
+      <w:rPr>
+        <w:rFonts w:ascii="Wingdings" w:hAnsi="Wingdings" w:hint="default"/>
+        <w:sz w:val="20"/>
+      </w:rPr>
+    </w:lvl>
+  </w:abstractNum>
+  <w:abstractNum w:abstractNumId="11" w15:restartNumberingAfterBreak="0">
+    <w:nsid w:val="6E6D0FD9"/>
+    <w:multiLevelType w:val="multilevel"/>
+    <w:tmpl w:val="752A32A0"/>
+    <w:lvl w:ilvl="0">
+      <w:start w:val="1"/>
+      <w:numFmt w:val="bullet"/>
+      <w:lvlText w:val=""/>
+      <w:lvlJc w:val="left"/>
+      <w:pPr>
+        <w:tabs>
+          <w:tab w:val="num" w:pos="720"/>
+        </w:tabs>
+        <w:ind w:left="720" w:hanging="360"/>
+      </w:pPr>
+      <w:rPr>
+        <w:rFonts w:ascii="Symbol" w:hAnsi="Symbol" w:hint="default"/>
+        <w:sz w:val="20"/>
+      </w:rPr>
+    </w:lvl>
+    <w:lvl w:ilvl="1" w:tentative="1">
+      <w:start w:val="1"/>
+      <w:numFmt w:val="bullet"/>
+      <w:lvlText w:val="o"/>
+      <w:lvlJc w:val="left"/>
+      <w:pPr>
+        <w:tabs>
+          <w:tab w:val="num" w:pos="1440"/>
+        </w:tabs>
+        <w:ind w:left="1440" w:hanging="360"/>
+      </w:pPr>
+      <w:rPr>
+        <w:rFonts w:ascii="Courier New" w:hAnsi="Courier New" w:hint="default"/>
+        <w:sz w:val="20"/>
+      </w:rPr>
+    </w:lvl>
+    <w:lvl w:ilvl="2" w:tentative="1">
+      <w:start w:val="1"/>
+      <w:numFmt w:val="bullet"/>
+      <w:lvlText w:val=""/>
+      <w:lvlJc w:val="left"/>
+      <w:pPr>
+        <w:tabs>
+          <w:tab w:val="num" w:pos="2160"/>
+        </w:tabs>
+        <w:ind w:left="2160" w:hanging="360"/>
+      </w:pPr>
+      <w:rPr>
+        <w:rFonts w:ascii="Wingdings" w:hAnsi="Wingdings" w:hint="default"/>
+        <w:sz w:val="20"/>
+      </w:rPr>
+    </w:lvl>
+    <w:lvl w:ilvl="3" w:tentative="1">
+      <w:start w:val="1"/>
+      <w:numFmt w:val="bullet"/>
+      <w:lvlText w:val=""/>
+      <w:lvlJc w:val="left"/>
+      <w:pPr>
+        <w:tabs>
+          <w:tab w:val="num" w:pos="2880"/>
+        </w:tabs>
+        <w:ind w:left="2880" w:hanging="360"/>
+      </w:pPr>
+      <w:rPr>
+        <w:rFonts w:ascii="Wingdings" w:hAnsi="Wingdings" w:hint="default"/>
+        <w:sz w:val="20"/>
+      </w:rPr>
+    </w:lvl>
+    <w:lvl w:ilvl="4" w:tentative="1">
+      <w:start w:val="1"/>
+      <w:numFmt w:val="bullet"/>
+      <w:lvlText w:val=""/>
+      <w:lvlJc w:val="left"/>
+      <w:pPr>
+        <w:tabs>
+          <w:tab w:val="num" w:pos="3600"/>
+        </w:tabs>
+        <w:ind w:left="3600" w:hanging="360"/>
+      </w:pPr>
+      <w:rPr>
+        <w:rFonts w:ascii="Wingdings" w:hAnsi="Wingdings" w:hint="default"/>
+        <w:sz w:val="20"/>
+      </w:rPr>
+    </w:lvl>
+    <w:lvl w:ilvl="5" w:tentative="1">
+      <w:start w:val="1"/>
+      <w:numFmt w:val="bullet"/>
+      <w:lvlText w:val=""/>
+      <w:lvlJc w:val="left"/>
+      <w:pPr>
+        <w:tabs>
+          <w:tab w:val="num" w:pos="4320"/>
+        </w:tabs>
+        <w:ind w:left="4320" w:hanging="360"/>
+      </w:pPr>
+      <w:rPr>
+        <w:rFonts w:ascii="Wingdings" w:hAnsi="Wingdings" w:hint="default"/>
+        <w:sz w:val="20"/>
+      </w:rPr>
+    </w:lvl>
+    <w:lvl w:ilvl="6" w:tentative="1">
+      <w:start w:val="1"/>
+      <w:numFmt w:val="bullet"/>
+      <w:lvlText w:val=""/>
+      <w:lvlJc w:val="left"/>
+      <w:pPr>
+        <w:tabs>
+          <w:tab w:val="num" w:pos="5040"/>
+        </w:tabs>
+        <w:ind w:left="5040" w:hanging="360"/>
+      </w:pPr>
+      <w:rPr>
+        <w:rFonts w:ascii="Wingdings" w:hAnsi="Wingdings" w:hint="default"/>
+        <w:sz w:val="20"/>
+      </w:rPr>
+    </w:lvl>
+    <w:lvl w:ilvl="7" w:tentative="1">
+      <w:start w:val="1"/>
+      <w:numFmt w:val="bullet"/>
+      <w:lvlText w:val=""/>
+      <w:lvlJc w:val="left"/>
+      <w:pPr>
+        <w:tabs>
+          <w:tab w:val="num" w:pos="5760"/>
+        </w:tabs>
+        <w:ind w:left="5760" w:hanging="360"/>
+      </w:pPr>
+      <w:rPr>
+        <w:rFonts w:ascii="Wingdings" w:hAnsi="Wingdings" w:hint="default"/>
+        <w:sz w:val="20"/>
+      </w:rPr>
+    </w:lvl>
+    <w:lvl w:ilvl="8" w:tentative="1">
+      <w:start w:val="1"/>
+      <w:numFmt w:val="bullet"/>
+      <w:lvlText w:val=""/>
+      <w:lvlJc w:val="left"/>
+      <w:pPr>
+        <w:tabs>
+          <w:tab w:val="num" w:pos="6480"/>
+        </w:tabs>
+        <w:ind w:left="6480" w:hanging="360"/>
+      </w:pPr>
+      <w:rPr>
+        <w:rFonts w:ascii="Wingdings" w:hAnsi="Wingdings" w:hint="default"/>
+        <w:sz w:val="20"/>
+      </w:rPr>
+    </w:lvl>
+  </w:abstractNum>
   <w:num w:numId="1">
+    <w:abstractNumId w:val="3"/>
+  </w:num>
+  <w:num w:numId="2">
+    <w:abstractNumId w:val="8"/>
+  </w:num>
+  <w:num w:numId="3">
+    <w:abstractNumId w:val="7"/>
+  </w:num>
+  <w:num w:numId="4">
+    <w:abstractNumId w:val="5"/>
+  </w:num>
+  <w:num w:numId="5">
     <w:abstractNumId w:val="2"/>
   </w:num>
-  <w:num w:numId="2">
-    <w:abstractNumId w:val="7"/>
-  </w:num>
-  <w:num w:numId="3">
+  <w:num w:numId="6">
     <w:abstractNumId w:val="6"/>
   </w:num>
-  <w:num w:numId="4">
-    <w:abstractNumId w:val="4"/>
-  </w:num>
-  <w:num w:numId="5">
-    <w:abstractNumId w:val="1"/>
-  </w:num>
-  <w:num w:numId="6">
-    <w:abstractNumId w:val="5"/>
-  </w:num>
   <w:num w:numId="7">
-    <w:abstractNumId w:val="8"/>
+    <w:abstractNumId w:val="10"/>
   </w:num>
   <w:num w:numId="8">
-    <w:abstractNumId w:val="9"/>
+    <w:abstractNumId w:val="11"/>
   </w:num>
   <w:num w:numId="9">
-    <w:abstractNumId w:val="3"/>
+    <w:abstractNumId w:val="4"/>
   </w:num>
   <w:num w:numId="10">
     <w:abstractNumId w:val="0"/>
+  </w:num>
+  <w:num w:numId="11">
+    <w:abstractNumId w:val="1"/>
+  </w:num>
+  <w:num w:numId="12">
+    <w:abstractNumId w:val="9"/>
   </w:num>
 </w:numbering>
 </file>
@@ -11965,7 +13649,7 @@
   <w:style w:type="paragraph" w:default="1" w:styleId="Normal">
     <w:name w:val="Normal"/>
     <w:qFormat/>
-    <w:rsid w:val="005E4948"/>
+    <w:rsid w:val="004A095A"/>
   </w:style>
   <w:style w:type="paragraph" w:styleId="Ttulo2">
     <w:name w:val="heading 2"/>
@@ -12202,6 +13886,16 @@
       <w:ind w:left="720"/>
       <w:contextualSpacing/>
     </w:pPr>
+  </w:style>
+  <w:style w:type="character" w:customStyle="1" w:styleId="hljs-meta">
+    <w:name w:val="hljs-meta"/>
+    <w:basedOn w:val="Fontepargpadro"/>
+    <w:rsid w:val="004A095A"/>
+  </w:style>
+  <w:style w:type="character" w:customStyle="1" w:styleId="hljs-keyword">
+    <w:name w:val="hljs-keyword"/>
+    <w:basedOn w:val="Fontepargpadro"/>
+    <w:rsid w:val="004A095A"/>
   </w:style>
 </w:styles>
 </file>

</xml_diff>

<commit_message>
Atualização readme para teste tag 1.1
</commit_message>
<xml_diff>
--- a/Estudos Git e Github.docx
+++ b/Estudos Git e Github.docx
@@ -11408,6 +11408,762 @@
       <w:proofErr w:type="spellEnd"/>
     </w:p>
     <w:p/>
+    <w:p>
+      <w:pPr>
+        <w:pStyle w:val="Ttulo2"/>
+      </w:pPr>
+      <w:r>
+        <w:rPr>
+          <w:rFonts w:ascii="Segoe UI Emoji" w:hAnsi="Segoe UI Emoji" w:cs="Segoe UI Emoji"/>
+        </w:rPr>
+        <w:t>✅</w:t>
+      </w:r>
+      <w:r>
+        <w:t xml:space="preserve"> </w:t>
+      </w:r>
+      <w:proofErr w:type="spellStart"/>
+      <w:r>
+        <w:rPr>
+          <w:rStyle w:val="Forte"/>
+          <w:b w:val="0"/>
+          <w:bCs w:val="0"/>
+        </w:rPr>
+        <w:t>Fork</w:t>
+      </w:r>
+      <w:proofErr w:type="spellEnd"/>
+      <w:r>
+        <w:rPr>
+          <w:rStyle w:val="Forte"/>
+          <w:b w:val="0"/>
+          <w:bCs w:val="0"/>
+        </w:rPr>
+        <w:t xml:space="preserve"> &amp; </w:t>
+      </w:r>
+      <w:proofErr w:type="spellStart"/>
+      <w:r>
+        <w:rPr>
+          <w:rStyle w:val="Forte"/>
+          <w:b w:val="0"/>
+          <w:bCs w:val="0"/>
+        </w:rPr>
+        <w:t>Pull</w:t>
+      </w:r>
+      <w:proofErr w:type="spellEnd"/>
+      <w:r>
+        <w:rPr>
+          <w:rStyle w:val="Forte"/>
+          <w:b w:val="0"/>
+          <w:bCs w:val="0"/>
+        </w:rPr>
+        <w:t xml:space="preserve"> </w:t>
+      </w:r>
+      <w:proofErr w:type="spellStart"/>
+      <w:r>
+        <w:rPr>
+          <w:rStyle w:val="Forte"/>
+          <w:b w:val="0"/>
+          <w:bCs w:val="0"/>
+        </w:rPr>
+        <w:t>Request</w:t>
+      </w:r>
+      <w:proofErr w:type="spellEnd"/>
+      <w:r>
+        <w:t xml:space="preserve"> – colaboração em projetos reais</w:t>
+      </w:r>
+    </w:p>
+    <w:p>
+      <w:r>
+        <w:pict w14:anchorId="12FD39D5">
+          <v:rect id="_x0000_i1093" style="width:0;height:1.5pt" o:hralign="center" o:hrstd="t" o:hr="t" fillcolor="#a0a0a0" stroked="f"/>
+        </w:pict>
+      </w:r>
+    </w:p>
+    <w:p>
+      <w:pPr>
+        <w:pStyle w:val="Ttulo3"/>
+      </w:pPr>
+      <w:proofErr w:type="gramStart"/>
+      <w:r>
+        <w:rPr>
+          <w:rFonts w:ascii="Segoe UI Emoji" w:hAnsi="Segoe UI Emoji" w:cs="Segoe UI Emoji"/>
+        </w:rPr>
+        <w:t>🎯</w:t>
+      </w:r>
+      <w:r>
+        <w:t xml:space="preserve"> Pra</w:t>
+      </w:r>
+      <w:proofErr w:type="gramEnd"/>
+      <w:r>
+        <w:t xml:space="preserve"> que serve isso?</w:t>
+      </w:r>
+    </w:p>
+    <w:p>
+      <w:pPr>
+        <w:spacing w:before="100" w:beforeAutospacing="1" w:after="100" w:afterAutospacing="1"/>
+      </w:pPr>
+      <w:r>
+        <w:t xml:space="preserve">Esses dois conceitos são usados </w:t>
+      </w:r>
+      <w:r>
+        <w:rPr>
+          <w:rStyle w:val="Forte"/>
+        </w:rPr>
+        <w:t>quando você quer contribuir com um projeto de outra pessoa</w:t>
+      </w:r>
+      <w:r>
+        <w:t xml:space="preserve"> ou com um projeto </w:t>
+      </w:r>
+      <w:r>
+        <w:rPr>
+          <w:rStyle w:val="Forte"/>
+        </w:rPr>
+        <w:t xml:space="preserve">open </w:t>
+      </w:r>
+      <w:proofErr w:type="spellStart"/>
+      <w:r>
+        <w:rPr>
+          <w:rStyle w:val="Forte"/>
+        </w:rPr>
+        <w:t>source</w:t>
+      </w:r>
+      <w:proofErr w:type="spellEnd"/>
+      <w:r>
+        <w:t>.</w:t>
+      </w:r>
+    </w:p>
+    <w:p>
+      <w:pPr>
+        <w:spacing w:before="100" w:beforeAutospacing="1" w:after="100" w:afterAutospacing="1"/>
+      </w:pPr>
+      <w:r>
+        <w:t>É o que você faria, por exemplo, se quisesse ajudar num repositório famoso no GitHub ou colaborar com outro dev.</w:t>
+      </w:r>
+    </w:p>
+    <w:p>
+      <w:pPr>
+        <w:spacing w:after="0"/>
+      </w:pPr>
+      <w:r>
+        <w:pict w14:anchorId="17A0677D">
+          <v:rect id="_x0000_i1094" style="width:0;height:1.5pt" o:hralign="center" o:hrstd="t" o:hr="t" fillcolor="#a0a0a0" stroked="f"/>
+        </w:pict>
+      </w:r>
+    </w:p>
+    <w:p>
+      <w:pPr>
+        <w:pStyle w:val="Ttulo2"/>
+      </w:pPr>
+      <w:r>
+        <w:rPr>
+          <w:rFonts w:ascii="Segoe UI Emoji" w:hAnsi="Segoe UI Emoji" w:cs="Segoe UI Emoji"/>
+        </w:rPr>
+        <w:t>✅</w:t>
+      </w:r>
+      <w:r>
+        <w:t xml:space="preserve"> 42. FORK — Copiar um projeto de outra pessoa pra sua conta</w:t>
+      </w:r>
+    </w:p>
+    <w:p>
+      <w:r>
+        <w:pict w14:anchorId="7FAEE858">
+          <v:rect id="_x0000_i1095" style="width:0;height:1.5pt" o:hralign="center" o:hrstd="t" o:hr="t" fillcolor="#a0a0a0" stroked="f"/>
+        </w:pict>
+      </w:r>
+    </w:p>
+    <w:p>
+      <w:pPr>
+        <w:pStyle w:val="Ttulo3"/>
+      </w:pPr>
+      <w:r>
+        <w:rPr>
+          <w:rFonts w:ascii="Segoe UI Emoji" w:hAnsi="Segoe UI Emoji" w:cs="Segoe UI Emoji"/>
+        </w:rPr>
+        <w:lastRenderedPageBreak/>
+        <w:t>🧠</w:t>
+      </w:r>
+      <w:r>
+        <w:t xml:space="preserve"> O que é?</w:t>
+      </w:r>
+    </w:p>
+    <w:p>
+      <w:pPr>
+        <w:spacing w:before="100" w:beforeAutospacing="1" w:after="100" w:afterAutospacing="1"/>
+      </w:pPr>
+      <w:r>
+        <w:t xml:space="preserve">O </w:t>
+      </w:r>
+      <w:proofErr w:type="spellStart"/>
+      <w:r>
+        <w:rPr>
+          <w:rStyle w:val="Forte"/>
+        </w:rPr>
+        <w:t>Fork</w:t>
+      </w:r>
+      <w:proofErr w:type="spellEnd"/>
+      <w:r>
+        <w:t xml:space="preserve"> cria uma </w:t>
+      </w:r>
+      <w:r>
+        <w:rPr>
+          <w:rStyle w:val="Forte"/>
+        </w:rPr>
+        <w:t>cópia completa</w:t>
+      </w:r>
+      <w:r>
+        <w:t xml:space="preserve"> de um repositório que está em outra conta </w:t>
+      </w:r>
+      <w:r>
+        <w:rPr>
+          <w:rStyle w:val="Forte"/>
+        </w:rPr>
+        <w:t>pra dentro da sua conta do GitHub</w:t>
+      </w:r>
+      <w:r>
+        <w:t>, com todos os arquivos e histórico.</w:t>
+      </w:r>
+    </w:p>
+    <w:p>
+      <w:pPr>
+        <w:spacing w:after="0"/>
+      </w:pPr>
+      <w:r>
+        <w:pict w14:anchorId="7414722D">
+          <v:rect id="_x0000_i1096" style="width:0;height:1.5pt" o:hralign="center" o:hrstd="t" o:hr="t" fillcolor="#a0a0a0" stroked="f"/>
+        </w:pict>
+      </w:r>
+    </w:p>
+    <w:p>
+      <w:pPr>
+        <w:pStyle w:val="Ttulo3"/>
+      </w:pPr>
+      <w:proofErr w:type="gramStart"/>
+      <w:r>
+        <w:rPr>
+          <w:rFonts w:ascii="Segoe UI Emoji" w:hAnsi="Segoe UI Emoji" w:cs="Segoe UI Emoji"/>
+        </w:rPr>
+        <w:t>👣</w:t>
+      </w:r>
+      <w:r>
+        <w:t xml:space="preserve"> Como</w:t>
+      </w:r>
+      <w:proofErr w:type="gramEnd"/>
+      <w:r>
+        <w:t xml:space="preserve"> fazer:</w:t>
+      </w:r>
+    </w:p>
+    <w:p>
+      <w:pPr>
+        <w:numPr>
+          <w:ilvl w:val="0"/>
+          <w:numId w:val="13"/>
+        </w:numPr>
+        <w:spacing w:before="100" w:beforeAutospacing="1" w:after="100" w:afterAutospacing="1" w:line="240" w:lineRule="auto"/>
+      </w:pPr>
+      <w:r>
+        <w:t>Acesse um repositório público de outra pessoa no GitHub</w:t>
+      </w:r>
+      <w:r>
+        <w:br/>
+        <w:t xml:space="preserve">(exemplo: </w:t>
+      </w:r>
+      <w:hyperlink r:id="rId9" w:tgtFrame="_new" w:history="1">
+        <w:r>
+          <w:rPr>
+            <w:rStyle w:val="Hyperlink"/>
+          </w:rPr>
+          <w:t>https://github.com/spring-projects/spring-boot</w:t>
+        </w:r>
+      </w:hyperlink>
+      <w:r>
+        <w:t>)</w:t>
+      </w:r>
+    </w:p>
+    <w:p>
+      <w:pPr>
+        <w:numPr>
+          <w:ilvl w:val="0"/>
+          <w:numId w:val="13"/>
+        </w:numPr>
+        <w:spacing w:before="100" w:beforeAutospacing="1" w:after="100" w:afterAutospacing="1" w:line="240" w:lineRule="auto"/>
+      </w:pPr>
+      <w:r>
+        <w:t xml:space="preserve">Clique no botão </w:t>
+      </w:r>
+      <w:proofErr w:type="spellStart"/>
+      <w:r>
+        <w:rPr>
+          <w:rStyle w:val="Forte"/>
+        </w:rPr>
+        <w:t>Fork</w:t>
+      </w:r>
+      <w:proofErr w:type="spellEnd"/>
+      <w:r>
+        <w:t xml:space="preserve"> no topo direito</w:t>
+      </w:r>
+    </w:p>
+    <w:p>
+      <w:pPr>
+        <w:numPr>
+          <w:ilvl w:val="0"/>
+          <w:numId w:val="13"/>
+        </w:numPr>
+        <w:spacing w:before="100" w:beforeAutospacing="1" w:after="100" w:afterAutospacing="1" w:line="240" w:lineRule="auto"/>
+      </w:pPr>
+      <w:r>
+        <w:t>Escolha sua conta para criar a cópia</w:t>
+      </w:r>
+    </w:p>
+    <w:p>
+      <w:pPr>
+        <w:spacing w:before="100" w:beforeAutospacing="1" w:after="100" w:afterAutospacing="1"/>
+      </w:pPr>
+      <w:r>
+        <w:t>Pronto! Agora esse projeto está na sua conta e você pode fazer alterações como quiser.</w:t>
+      </w:r>
+    </w:p>
+    <w:p>
+      <w:pPr>
+        <w:spacing w:after="0"/>
+      </w:pPr>
+      <w:r>
+        <w:pict w14:anchorId="4F6D0C14">
+          <v:rect id="_x0000_i1097" style="width:0;height:1.5pt" o:hralign="center" o:hrstd="t" o:hr="t" fillcolor="#a0a0a0" stroked="f"/>
+        </w:pict>
+      </w:r>
+    </w:p>
+    <w:p>
+      <w:pPr>
+        <w:pStyle w:val="Ttulo2"/>
+      </w:pPr>
+      <w:r>
+        <w:rPr>
+          <w:rFonts w:ascii="Segoe UI Emoji" w:hAnsi="Segoe UI Emoji" w:cs="Segoe UI Emoji"/>
+        </w:rPr>
+        <w:t>✅</w:t>
+      </w:r>
+      <w:r>
+        <w:t xml:space="preserve"> 43. PULL REQUEST — Pedir pra sua alteração ser adicionada ao projeto original</w:t>
+      </w:r>
+    </w:p>
+    <w:p>
+      <w:r>
+        <w:pict w14:anchorId="25752C1D">
+          <v:rect id="_x0000_i1098" style="width:0;height:1.5pt" o:hralign="center" o:hrstd="t" o:hr="t" fillcolor="#a0a0a0" stroked="f"/>
+        </w:pict>
+      </w:r>
+    </w:p>
+    <w:p>
+      <w:pPr>
+        <w:pStyle w:val="Ttulo3"/>
+      </w:pPr>
+      <w:r>
+        <w:rPr>
+          <w:rFonts w:ascii="Segoe UI Emoji" w:hAnsi="Segoe UI Emoji" w:cs="Segoe UI Emoji"/>
+        </w:rPr>
+        <w:t>🧠</w:t>
+      </w:r>
+      <w:r>
+        <w:t xml:space="preserve"> O que é?</w:t>
+      </w:r>
+    </w:p>
+    <w:p>
+      <w:pPr>
+        <w:spacing w:before="100" w:beforeAutospacing="1" w:after="100" w:afterAutospacing="1"/>
+      </w:pPr>
+      <w:r>
+        <w:t>Depois de fazer alterações no projeto que você "</w:t>
+      </w:r>
+      <w:proofErr w:type="spellStart"/>
+      <w:r>
+        <w:t>forkou</w:t>
+      </w:r>
+      <w:proofErr w:type="spellEnd"/>
+      <w:r>
+        <w:t xml:space="preserve">", você pode pedir ao </w:t>
+      </w:r>
+      <w:r>
+        <w:rPr>
+          <w:rStyle w:val="Forte"/>
+        </w:rPr>
+        <w:t>autor original</w:t>
+      </w:r>
+      <w:r>
+        <w:t xml:space="preserve"> para revisar e aceitar suas alterações. Esse pedido é o </w:t>
+      </w:r>
+      <w:proofErr w:type="spellStart"/>
+      <w:r>
+        <w:rPr>
+          <w:rStyle w:val="Forte"/>
+        </w:rPr>
+        <w:t>Pull</w:t>
+      </w:r>
+      <w:proofErr w:type="spellEnd"/>
+      <w:r>
+        <w:rPr>
+          <w:rStyle w:val="Forte"/>
+        </w:rPr>
+        <w:t xml:space="preserve"> </w:t>
+      </w:r>
+      <w:proofErr w:type="spellStart"/>
+      <w:r>
+        <w:rPr>
+          <w:rStyle w:val="Forte"/>
+        </w:rPr>
+        <w:t>Request</w:t>
+      </w:r>
+      <w:proofErr w:type="spellEnd"/>
+      <w:r>
+        <w:rPr>
+          <w:rStyle w:val="Forte"/>
+        </w:rPr>
+        <w:t xml:space="preserve"> (PR)</w:t>
+      </w:r>
+      <w:r>
+        <w:t>.</w:t>
+      </w:r>
+    </w:p>
+    <w:p>
+      <w:pPr>
+        <w:spacing w:after="0"/>
+      </w:pPr>
+      <w:r>
+        <w:pict w14:anchorId="1B2A2E01">
+          <v:rect id="_x0000_i1099" style="width:0;height:1.5pt" o:hralign="center" o:hrstd="t" o:hr="t" fillcolor="#a0a0a0" stroked="f"/>
+        </w:pict>
+      </w:r>
+    </w:p>
+    <w:p>
+      <w:pPr>
+        <w:pStyle w:val="Ttulo3"/>
+      </w:pPr>
+      <w:proofErr w:type="gramStart"/>
+      <w:r>
+        <w:rPr>
+          <w:rFonts w:ascii="Segoe UI Emoji" w:hAnsi="Segoe UI Emoji" w:cs="Segoe UI Emoji"/>
+        </w:rPr>
+        <w:t>👣</w:t>
+      </w:r>
+      <w:r>
+        <w:t xml:space="preserve"> Como</w:t>
+      </w:r>
+      <w:proofErr w:type="gramEnd"/>
+      <w:r>
+        <w:t xml:space="preserve"> funciona:</w:t>
+      </w:r>
+    </w:p>
+    <w:p>
+      <w:pPr>
+        <w:numPr>
+          <w:ilvl w:val="0"/>
+          <w:numId w:val="14"/>
+        </w:numPr>
+        <w:spacing w:before="100" w:beforeAutospacing="1" w:after="100" w:afterAutospacing="1" w:line="240" w:lineRule="auto"/>
+      </w:pPr>
+      <w:r>
+        <w:t xml:space="preserve">Faça um </w:t>
+      </w:r>
+      <w:proofErr w:type="spellStart"/>
+      <w:r>
+        <w:rPr>
+          <w:rStyle w:val="Forte"/>
+        </w:rPr>
+        <w:t>Fork</w:t>
+      </w:r>
+      <w:proofErr w:type="spellEnd"/>
+      <w:r>
+        <w:t xml:space="preserve"> do projeto</w:t>
+      </w:r>
+    </w:p>
+    <w:p>
+      <w:pPr>
+        <w:numPr>
+          <w:ilvl w:val="0"/>
+          <w:numId w:val="14"/>
+        </w:numPr>
+        <w:spacing w:before="100" w:beforeAutospacing="1" w:after="100" w:afterAutospacing="1" w:line="240" w:lineRule="auto"/>
+      </w:pPr>
+      <w:r>
+        <w:t>Clone o repositório na sua máquina</w:t>
+      </w:r>
+    </w:p>
+    <w:p>
+      <w:pPr>
+        <w:numPr>
+          <w:ilvl w:val="0"/>
+          <w:numId w:val="14"/>
+        </w:numPr>
+        <w:spacing w:before="100" w:beforeAutospacing="1" w:after="100" w:afterAutospacing="1" w:line="240" w:lineRule="auto"/>
+      </w:pPr>
+      <w:r>
+        <w:t xml:space="preserve">Crie uma nova </w:t>
+      </w:r>
+      <w:proofErr w:type="spellStart"/>
+      <w:r>
+        <w:t>branch</w:t>
+      </w:r>
+      <w:proofErr w:type="spellEnd"/>
+      <w:r>
+        <w:t>, faça alterações</w:t>
+      </w:r>
+    </w:p>
+    <w:p>
+      <w:pPr>
+        <w:numPr>
+          <w:ilvl w:val="0"/>
+          <w:numId w:val="14"/>
+        </w:numPr>
+        <w:spacing w:before="100" w:beforeAutospacing="1" w:after="100" w:afterAutospacing="1" w:line="240" w:lineRule="auto"/>
+      </w:pPr>
+      <w:r>
+        <w:t xml:space="preserve">Dê </w:t>
+      </w:r>
+      <w:proofErr w:type="spellStart"/>
+      <w:r>
+        <w:rPr>
+          <w:rStyle w:val="CdigoHTML"/>
+          <w:rFonts w:eastAsiaTheme="minorHAnsi"/>
+        </w:rPr>
+        <w:t>git</w:t>
+      </w:r>
+      <w:proofErr w:type="spellEnd"/>
+      <w:r>
+        <w:rPr>
+          <w:rStyle w:val="CdigoHTML"/>
+          <w:rFonts w:eastAsiaTheme="minorHAnsi"/>
+        </w:rPr>
+        <w:t xml:space="preserve"> </w:t>
+      </w:r>
+      <w:proofErr w:type="spellStart"/>
+      <w:r>
+        <w:rPr>
+          <w:rStyle w:val="CdigoHTML"/>
+          <w:rFonts w:eastAsiaTheme="minorHAnsi"/>
+        </w:rPr>
+        <w:t>push</w:t>
+      </w:r>
+      <w:proofErr w:type="spellEnd"/>
+    </w:p>
+    <w:p>
+      <w:pPr>
+        <w:numPr>
+          <w:ilvl w:val="0"/>
+          <w:numId w:val="14"/>
+        </w:numPr>
+        <w:spacing w:before="100" w:beforeAutospacing="1" w:after="100" w:afterAutospacing="1" w:line="240" w:lineRule="auto"/>
+      </w:pPr>
+      <w:r>
+        <w:t>Vá no GitHub → Vai aparecer um botão verde:</w:t>
+      </w:r>
+      <w:r>
+        <w:br/>
+      </w:r>
+      <w:r>
+        <w:rPr>
+          <w:rStyle w:val="Forte"/>
+        </w:rPr>
+        <w:t xml:space="preserve">“Compare &amp; </w:t>
+      </w:r>
+      <w:proofErr w:type="spellStart"/>
+      <w:r>
+        <w:rPr>
+          <w:rStyle w:val="Forte"/>
+        </w:rPr>
+        <w:t>pull</w:t>
+      </w:r>
+      <w:proofErr w:type="spellEnd"/>
+      <w:r>
+        <w:rPr>
+          <w:rStyle w:val="Forte"/>
+        </w:rPr>
+        <w:t xml:space="preserve"> </w:t>
+      </w:r>
+      <w:proofErr w:type="spellStart"/>
+      <w:r>
+        <w:rPr>
+          <w:rStyle w:val="Forte"/>
+        </w:rPr>
+        <w:t>request</w:t>
+      </w:r>
+      <w:proofErr w:type="spellEnd"/>
+      <w:r>
+        <w:rPr>
+          <w:rStyle w:val="Forte"/>
+        </w:rPr>
+        <w:t>”</w:t>
+      </w:r>
+    </w:p>
+    <w:p>
+      <w:pPr>
+        <w:numPr>
+          <w:ilvl w:val="0"/>
+          <w:numId w:val="14"/>
+        </w:numPr>
+        <w:spacing w:before="100" w:beforeAutospacing="1" w:after="100" w:afterAutospacing="1" w:line="240" w:lineRule="auto"/>
+      </w:pPr>
+      <w:r>
+        <w:t>Clique, escreva uma mensagem explicando a alteração e envie</w:t>
+      </w:r>
+    </w:p>
+    <w:p>
+      <w:pPr>
+        <w:spacing w:before="100" w:beforeAutospacing="1" w:after="100" w:afterAutospacing="1"/>
+      </w:pPr>
+      <w:r>
+        <w:t xml:space="preserve">Agora o dono do repositório vai revisar e, se aprovar, ele </w:t>
+      </w:r>
+      <w:r>
+        <w:rPr>
+          <w:rStyle w:val="Forte"/>
+        </w:rPr>
+        <w:t>aceita seu código no projeto original</w:t>
+      </w:r>
+      <w:r>
+        <w:t xml:space="preserve"> </w:t>
+      </w:r>
+      <w:r>
+        <w:rPr>
+          <w:rFonts w:ascii="Segoe UI Emoji" w:hAnsi="Segoe UI Emoji" w:cs="Segoe UI Emoji"/>
+        </w:rPr>
+        <w:t>🎉</w:t>
+      </w:r>
+    </w:p>
+    <w:p/>
+    <w:p/>
+    <w:p>
+      <w:pPr>
+        <w:pStyle w:val="Ttulo3"/>
+      </w:pPr>
+      <w:r>
+        <w:lastRenderedPageBreak/>
+        <w:t xml:space="preserve">42. </w:t>
+      </w:r>
+      <w:proofErr w:type="spellStart"/>
+      <w:r>
+        <w:rPr>
+          <w:rStyle w:val="CdigoHTML"/>
+        </w:rPr>
+        <w:t>Fork</w:t>
+      </w:r>
+      <w:proofErr w:type="spellEnd"/>
+    </w:p>
+    <w:p>
+      <w:pPr>
+        <w:spacing w:before="100" w:beforeAutospacing="1" w:after="100" w:afterAutospacing="1"/>
+      </w:pPr>
+      <w:r>
+        <w:rPr>
+          <w:rFonts w:ascii="Segoe UI Emoji" w:hAnsi="Segoe UI Emoji" w:cs="Segoe UI Emoji"/>
+        </w:rPr>
+        <w:t>📌</w:t>
+      </w:r>
+      <w:r>
+        <w:t xml:space="preserve"> Cópia de um repositório de outro usuário do GitHub para a sua conta.</w:t>
+      </w:r>
+      <w:r>
+        <w:br/>
+      </w:r>
+      <w:proofErr w:type="gramStart"/>
+      <w:r>
+        <w:rPr>
+          <w:rFonts w:ascii="Segoe UI Emoji" w:hAnsi="Segoe UI Emoji" w:cs="Segoe UI Emoji"/>
+        </w:rPr>
+        <w:t>💡</w:t>
+      </w:r>
+      <w:r>
+        <w:t xml:space="preserve"> Serve</w:t>
+      </w:r>
+      <w:proofErr w:type="gramEnd"/>
+      <w:r>
+        <w:t xml:space="preserve"> para você estudar ou contribuir com o projeto sem alterar o original.</w:t>
+      </w:r>
+    </w:p>
+    <w:p>
+      <w:pPr>
+        <w:spacing w:after="0"/>
+      </w:pPr>
+      <w:r>
+        <w:pict w14:anchorId="7ADD9275">
+          <v:rect id="_x0000_i1102" style="width:0;height:1.5pt" o:hralign="center" o:hrstd="t" o:hr="t" fillcolor="#a0a0a0" stroked="f"/>
+        </w:pict>
+      </w:r>
+    </w:p>
+    <w:p>
+      <w:pPr>
+        <w:pStyle w:val="Ttulo3"/>
+      </w:pPr>
+      <w:r>
+        <w:t xml:space="preserve">43. </w:t>
+      </w:r>
+      <w:proofErr w:type="spellStart"/>
+      <w:r>
+        <w:rPr>
+          <w:rStyle w:val="CdigoHTML"/>
+        </w:rPr>
+        <w:t>Pull</w:t>
+      </w:r>
+      <w:proofErr w:type="spellEnd"/>
+      <w:r>
+        <w:rPr>
+          <w:rStyle w:val="CdigoHTML"/>
+        </w:rPr>
+        <w:t xml:space="preserve"> </w:t>
+      </w:r>
+      <w:proofErr w:type="spellStart"/>
+      <w:r>
+        <w:rPr>
+          <w:rStyle w:val="CdigoHTML"/>
+        </w:rPr>
+        <w:t>Request</w:t>
+      </w:r>
+      <w:proofErr w:type="spellEnd"/>
+    </w:p>
+    <w:p>
+      <w:pPr>
+        <w:spacing w:before="100" w:beforeAutospacing="1" w:after="100" w:afterAutospacing="1"/>
+      </w:pPr>
+      <w:r>
+        <w:rPr>
+          <w:rFonts w:ascii="Segoe UI Emoji" w:hAnsi="Segoe UI Emoji" w:cs="Segoe UI Emoji"/>
+        </w:rPr>
+        <w:t>📌</w:t>
+      </w:r>
+      <w:r>
+        <w:t xml:space="preserve"> Requisição para que suas alterações em um repositório </w:t>
+      </w:r>
+      <w:proofErr w:type="spellStart"/>
+      <w:r>
+        <w:t>forkado</w:t>
+      </w:r>
+      <w:proofErr w:type="spellEnd"/>
+      <w:r>
+        <w:t xml:space="preserve"> sejam adicionadas ao projeto original.</w:t>
+      </w:r>
+      <w:r>
+        <w:br/>
+      </w:r>
+      <w:proofErr w:type="gramStart"/>
+      <w:r>
+        <w:rPr>
+          <w:rFonts w:ascii="Segoe UI Emoji" w:hAnsi="Segoe UI Emoji" w:cs="Segoe UI Emoji"/>
+        </w:rPr>
+        <w:t>💡</w:t>
+      </w:r>
+      <w:r>
+        <w:t xml:space="preserve"> Muito</w:t>
+      </w:r>
+      <w:proofErr w:type="gramEnd"/>
+      <w:r>
+        <w:t xml:space="preserve"> usado para colaborar com projetos open </w:t>
+      </w:r>
+      <w:proofErr w:type="spellStart"/>
+      <w:r>
+        <w:t>source</w:t>
+      </w:r>
+      <w:proofErr w:type="spellEnd"/>
+      <w:r>
+        <w:t>.</w:t>
+      </w:r>
+    </w:p>
     <w:p/>
     <w:p/>
     <w:sectPr>
@@ -12615,6 +13371,119 @@
     </w:lvl>
   </w:abstractNum>
   <w:abstractNum w:abstractNumId="8" w15:restartNumberingAfterBreak="0">
+    <w:nsid w:val="473B5BD1"/>
+    <w:multiLevelType w:val="multilevel"/>
+    <w:tmpl w:val="3CCCE77A"/>
+    <w:lvl w:ilvl="0">
+      <w:start w:val="1"/>
+      <w:numFmt w:val="decimal"/>
+      <w:lvlText w:val="%1."/>
+      <w:lvlJc w:val="left"/>
+      <w:pPr>
+        <w:tabs>
+          <w:tab w:val="num" w:pos="720"/>
+        </w:tabs>
+        <w:ind w:left="720" w:hanging="360"/>
+      </w:pPr>
+    </w:lvl>
+    <w:lvl w:ilvl="1" w:tentative="1">
+      <w:start w:val="1"/>
+      <w:numFmt w:val="decimal"/>
+      <w:lvlText w:val="%2."/>
+      <w:lvlJc w:val="left"/>
+      <w:pPr>
+        <w:tabs>
+          <w:tab w:val="num" w:pos="1440"/>
+        </w:tabs>
+        <w:ind w:left="1440" w:hanging="360"/>
+      </w:pPr>
+    </w:lvl>
+    <w:lvl w:ilvl="2" w:tentative="1">
+      <w:start w:val="1"/>
+      <w:numFmt w:val="decimal"/>
+      <w:lvlText w:val="%3."/>
+      <w:lvlJc w:val="left"/>
+      <w:pPr>
+        <w:tabs>
+          <w:tab w:val="num" w:pos="2160"/>
+        </w:tabs>
+        <w:ind w:left="2160" w:hanging="360"/>
+      </w:pPr>
+    </w:lvl>
+    <w:lvl w:ilvl="3" w:tentative="1">
+      <w:start w:val="1"/>
+      <w:numFmt w:val="decimal"/>
+      <w:lvlText w:val="%4."/>
+      <w:lvlJc w:val="left"/>
+      <w:pPr>
+        <w:tabs>
+          <w:tab w:val="num" w:pos="2880"/>
+        </w:tabs>
+        <w:ind w:left="2880" w:hanging="360"/>
+      </w:pPr>
+    </w:lvl>
+    <w:lvl w:ilvl="4" w:tentative="1">
+      <w:start w:val="1"/>
+      <w:numFmt w:val="decimal"/>
+      <w:lvlText w:val="%5."/>
+      <w:lvlJc w:val="left"/>
+      <w:pPr>
+        <w:tabs>
+          <w:tab w:val="num" w:pos="3600"/>
+        </w:tabs>
+        <w:ind w:left="3600" w:hanging="360"/>
+      </w:pPr>
+    </w:lvl>
+    <w:lvl w:ilvl="5" w:tentative="1">
+      <w:start w:val="1"/>
+      <w:numFmt w:val="decimal"/>
+      <w:lvlText w:val="%6."/>
+      <w:lvlJc w:val="left"/>
+      <w:pPr>
+        <w:tabs>
+          <w:tab w:val="num" w:pos="4320"/>
+        </w:tabs>
+        <w:ind w:left="4320" w:hanging="360"/>
+      </w:pPr>
+    </w:lvl>
+    <w:lvl w:ilvl="6" w:tentative="1">
+      <w:start w:val="1"/>
+      <w:numFmt w:val="decimal"/>
+      <w:lvlText w:val="%7."/>
+      <w:lvlJc w:val="left"/>
+      <w:pPr>
+        <w:tabs>
+          <w:tab w:val="num" w:pos="5040"/>
+        </w:tabs>
+        <w:ind w:left="5040" w:hanging="360"/>
+      </w:pPr>
+    </w:lvl>
+    <w:lvl w:ilvl="7" w:tentative="1">
+      <w:start w:val="1"/>
+      <w:numFmt w:val="decimal"/>
+      <w:lvlText w:val="%8."/>
+      <w:lvlJc w:val="left"/>
+      <w:pPr>
+        <w:tabs>
+          <w:tab w:val="num" w:pos="5760"/>
+        </w:tabs>
+        <w:ind w:left="5760" w:hanging="360"/>
+      </w:pPr>
+    </w:lvl>
+    <w:lvl w:ilvl="8" w:tentative="1">
+      <w:start w:val="1"/>
+      <w:numFmt w:val="decimal"/>
+      <w:lvlText w:val="%9."/>
+      <w:lvlJc w:val="left"/>
+      <w:pPr>
+        <w:tabs>
+          <w:tab w:val="num" w:pos="6480"/>
+        </w:tabs>
+        <w:ind w:left="6480" w:hanging="360"/>
+      </w:pPr>
+    </w:lvl>
+  </w:abstractNum>
+  <w:abstractNum w:abstractNumId="9" w15:restartNumberingAfterBreak="0">
     <w:nsid w:val="5F60264A"/>
     <w:multiLevelType w:val="multilevel"/>
     <w:tmpl w:val="521C4E78"/>
@@ -12763,7 +13632,7 @@
       </w:rPr>
     </w:lvl>
   </w:abstractNum>
-  <w:abstractNum w:abstractNumId="9" w15:restartNumberingAfterBreak="0">
+  <w:abstractNum w:abstractNumId="10" w15:restartNumberingAfterBreak="0">
     <w:nsid w:val="68AF3D5A"/>
     <w:multiLevelType w:val="multilevel"/>
     <w:tmpl w:val="ECA61A68"/>
@@ -12912,7 +13781,7 @@
       </w:rPr>
     </w:lvl>
   </w:abstractNum>
-  <w:abstractNum w:abstractNumId="10" w15:restartNumberingAfterBreak="0">
+  <w:abstractNum w:abstractNumId="11" w15:restartNumberingAfterBreak="0">
     <w:nsid w:val="6B4514F1"/>
     <w:multiLevelType w:val="multilevel"/>
     <w:tmpl w:val="2FD46874"/>
@@ -13061,7 +13930,7 @@
       </w:rPr>
     </w:lvl>
   </w:abstractNum>
-  <w:abstractNum w:abstractNumId="11" w15:restartNumberingAfterBreak="0">
+  <w:abstractNum w:abstractNumId="12" w15:restartNumberingAfterBreak="0">
     <w:nsid w:val="6E6D0FD9"/>
     <w:multiLevelType w:val="multilevel"/>
     <w:tmpl w:val="752A32A0"/>
@@ -13210,11 +14079,124 @@
       </w:rPr>
     </w:lvl>
   </w:abstractNum>
+  <w:abstractNum w:abstractNumId="13" w15:restartNumberingAfterBreak="0">
+    <w:nsid w:val="78906EC1"/>
+    <w:multiLevelType w:val="multilevel"/>
+    <w:tmpl w:val="7168123C"/>
+    <w:lvl w:ilvl="0">
+      <w:start w:val="1"/>
+      <w:numFmt w:val="decimal"/>
+      <w:lvlText w:val="%1."/>
+      <w:lvlJc w:val="left"/>
+      <w:pPr>
+        <w:tabs>
+          <w:tab w:val="num" w:pos="720"/>
+        </w:tabs>
+        <w:ind w:left="720" w:hanging="360"/>
+      </w:pPr>
+    </w:lvl>
+    <w:lvl w:ilvl="1" w:tentative="1">
+      <w:start w:val="1"/>
+      <w:numFmt w:val="decimal"/>
+      <w:lvlText w:val="%2."/>
+      <w:lvlJc w:val="left"/>
+      <w:pPr>
+        <w:tabs>
+          <w:tab w:val="num" w:pos="1440"/>
+        </w:tabs>
+        <w:ind w:left="1440" w:hanging="360"/>
+      </w:pPr>
+    </w:lvl>
+    <w:lvl w:ilvl="2" w:tentative="1">
+      <w:start w:val="1"/>
+      <w:numFmt w:val="decimal"/>
+      <w:lvlText w:val="%3."/>
+      <w:lvlJc w:val="left"/>
+      <w:pPr>
+        <w:tabs>
+          <w:tab w:val="num" w:pos="2160"/>
+        </w:tabs>
+        <w:ind w:left="2160" w:hanging="360"/>
+      </w:pPr>
+    </w:lvl>
+    <w:lvl w:ilvl="3" w:tentative="1">
+      <w:start w:val="1"/>
+      <w:numFmt w:val="decimal"/>
+      <w:lvlText w:val="%4."/>
+      <w:lvlJc w:val="left"/>
+      <w:pPr>
+        <w:tabs>
+          <w:tab w:val="num" w:pos="2880"/>
+        </w:tabs>
+        <w:ind w:left="2880" w:hanging="360"/>
+      </w:pPr>
+    </w:lvl>
+    <w:lvl w:ilvl="4" w:tentative="1">
+      <w:start w:val="1"/>
+      <w:numFmt w:val="decimal"/>
+      <w:lvlText w:val="%5."/>
+      <w:lvlJc w:val="left"/>
+      <w:pPr>
+        <w:tabs>
+          <w:tab w:val="num" w:pos="3600"/>
+        </w:tabs>
+        <w:ind w:left="3600" w:hanging="360"/>
+      </w:pPr>
+    </w:lvl>
+    <w:lvl w:ilvl="5" w:tentative="1">
+      <w:start w:val="1"/>
+      <w:numFmt w:val="decimal"/>
+      <w:lvlText w:val="%6."/>
+      <w:lvlJc w:val="left"/>
+      <w:pPr>
+        <w:tabs>
+          <w:tab w:val="num" w:pos="4320"/>
+        </w:tabs>
+        <w:ind w:left="4320" w:hanging="360"/>
+      </w:pPr>
+    </w:lvl>
+    <w:lvl w:ilvl="6" w:tentative="1">
+      <w:start w:val="1"/>
+      <w:numFmt w:val="decimal"/>
+      <w:lvlText w:val="%7."/>
+      <w:lvlJc w:val="left"/>
+      <w:pPr>
+        <w:tabs>
+          <w:tab w:val="num" w:pos="5040"/>
+        </w:tabs>
+        <w:ind w:left="5040" w:hanging="360"/>
+      </w:pPr>
+    </w:lvl>
+    <w:lvl w:ilvl="7" w:tentative="1">
+      <w:start w:val="1"/>
+      <w:numFmt w:val="decimal"/>
+      <w:lvlText w:val="%8."/>
+      <w:lvlJc w:val="left"/>
+      <w:pPr>
+        <w:tabs>
+          <w:tab w:val="num" w:pos="5760"/>
+        </w:tabs>
+        <w:ind w:left="5760" w:hanging="360"/>
+      </w:pPr>
+    </w:lvl>
+    <w:lvl w:ilvl="8" w:tentative="1">
+      <w:start w:val="1"/>
+      <w:numFmt w:val="decimal"/>
+      <w:lvlText w:val="%9."/>
+      <w:lvlJc w:val="left"/>
+      <w:pPr>
+        <w:tabs>
+          <w:tab w:val="num" w:pos="6480"/>
+        </w:tabs>
+        <w:ind w:left="6480" w:hanging="360"/>
+      </w:pPr>
+    </w:lvl>
+  </w:abstractNum>
   <w:num w:numId="1">
     <w:abstractNumId w:val="3"/>
   </w:num>
   <w:num w:numId="2">
-    <w:abstractNumId w:val="8"/>
+    <w:abstractNumId w:val="9"/>
   </w:num>
   <w:num w:numId="3">
     <w:abstractNumId w:val="7"/>
@@ -13229,10 +14211,10 @@
     <w:abstractNumId w:val="6"/>
   </w:num>
   <w:num w:numId="7">
-    <w:abstractNumId w:val="10"/>
+    <w:abstractNumId w:val="11"/>
   </w:num>
   <w:num w:numId="8">
-    <w:abstractNumId w:val="11"/>
+    <w:abstractNumId w:val="12"/>
   </w:num>
   <w:num w:numId="9">
     <w:abstractNumId w:val="4"/>
@@ -13244,7 +14226,13 @@
     <w:abstractNumId w:val="1"/>
   </w:num>
   <w:num w:numId="12">
-    <w:abstractNumId w:val="9"/>
+    <w:abstractNumId w:val="10"/>
+  </w:num>
+  <w:num w:numId="13">
+    <w:abstractNumId w:val="8"/>
+  </w:num>
+  <w:num w:numId="14">
+    <w:abstractNumId w:val="13"/>
   </w:num>
 </w:numbering>
 </file>

</xml_diff>

<commit_message>
Adicionado item 43 tag no word
</commit_message>
<xml_diff>
--- a/Estudos Git e Github.docx
+++ b/Estudos Git e Github.docx
@@ -12165,6 +12165,1457 @@
       </w:r>
     </w:p>
     <w:p/>
+    <w:p>
+      <w:pPr>
+        <w:pStyle w:val="Ttulo1"/>
+      </w:pPr>
+      <w:r>
+        <w:rPr>
+          <w:rFonts w:ascii="Segoe UI Emoji" w:hAnsi="Segoe UI Emoji" w:cs="Segoe UI Emoji"/>
+        </w:rPr>
+        <w:t>✅</w:t>
+      </w:r>
+      <w:r>
+        <w:t xml:space="preserve"> 44. </w:t>
+      </w:r>
+      <w:proofErr w:type="spellStart"/>
+      <w:r>
+        <w:rPr>
+          <w:rStyle w:val="CdigoHTML"/>
+          <w:rFonts w:eastAsiaTheme="majorEastAsia"/>
+        </w:rPr>
+        <w:t>git</w:t>
+      </w:r>
+      <w:proofErr w:type="spellEnd"/>
+      <w:r>
+        <w:rPr>
+          <w:rStyle w:val="CdigoHTML"/>
+          <w:rFonts w:eastAsiaTheme="majorEastAsia"/>
+        </w:rPr>
+        <w:t xml:space="preserve"> </w:t>
+      </w:r>
+      <w:proofErr w:type="spellStart"/>
+      <w:r>
+        <w:rPr>
+          <w:rStyle w:val="CdigoHTML"/>
+          <w:rFonts w:eastAsiaTheme="majorEastAsia"/>
+        </w:rPr>
+        <w:t>tag</w:t>
+      </w:r>
+      <w:proofErr w:type="spellEnd"/>
+      <w:r>
+        <w:t xml:space="preserve"> – marcando versões no seu projeto</w:t>
+      </w:r>
+    </w:p>
+    <w:p>
+      <w:r>
+        <w:pict w14:anchorId="1EC8024D">
+          <v:rect id="_x0000_i1115" style="width:0;height:1.5pt" o:hralign="center" o:hrstd="t" o:hr="t" fillcolor="#a0a0a0" stroked="f"/>
+        </w:pict>
+      </w:r>
+    </w:p>
+    <w:p>
+      <w:pPr>
+        <w:pStyle w:val="Ttulo2"/>
+      </w:pPr>
+      <w:r>
+        <w:rPr>
+          <w:rFonts w:ascii="Segoe UI Emoji" w:hAnsi="Segoe UI Emoji" w:cs="Segoe UI Emoji"/>
+        </w:rPr>
+        <w:t>🧠</w:t>
+      </w:r>
+      <w:r>
+        <w:t xml:space="preserve"> O que é </w:t>
+      </w:r>
+      <w:proofErr w:type="spellStart"/>
+      <w:r>
+        <w:rPr>
+          <w:rStyle w:val="CdigoHTML"/>
+          <w:rFonts w:eastAsiaTheme="majorEastAsia"/>
+        </w:rPr>
+        <w:t>git</w:t>
+      </w:r>
+      <w:proofErr w:type="spellEnd"/>
+      <w:r>
+        <w:rPr>
+          <w:rStyle w:val="CdigoHTML"/>
+          <w:rFonts w:eastAsiaTheme="majorEastAsia"/>
+        </w:rPr>
+        <w:t xml:space="preserve"> </w:t>
+      </w:r>
+      <w:proofErr w:type="spellStart"/>
+      <w:r>
+        <w:rPr>
+          <w:rStyle w:val="CdigoHTML"/>
+          <w:rFonts w:eastAsiaTheme="majorEastAsia"/>
+        </w:rPr>
+        <w:t>tag</w:t>
+      </w:r>
+      <w:proofErr w:type="spellEnd"/>
+      <w:r>
+        <w:t>?</w:t>
+      </w:r>
+    </w:p>
+    <w:p>
+      <w:pPr>
+        <w:spacing w:before="100" w:beforeAutospacing="1" w:after="100" w:afterAutospacing="1"/>
+      </w:pPr>
+      <w:r>
+        <w:t xml:space="preserve">Serve pra marcar </w:t>
+      </w:r>
+      <w:r>
+        <w:rPr>
+          <w:rStyle w:val="Forte"/>
+        </w:rPr>
+        <w:t>momentos importantes</w:t>
+      </w:r>
+      <w:r>
+        <w:t xml:space="preserve"> do seu projeto, como:</w:t>
+      </w:r>
+    </w:p>
+    <w:p>
+      <w:pPr>
+        <w:numPr>
+          <w:ilvl w:val="0"/>
+          <w:numId w:val="15"/>
+        </w:numPr>
+        <w:spacing w:before="100" w:beforeAutospacing="1" w:after="100" w:afterAutospacing="1" w:line="240" w:lineRule="auto"/>
+      </w:pPr>
+      <w:r>
+        <w:t>Primeira versão estável (</w:t>
+      </w:r>
+      <w:r>
+        <w:rPr>
+          <w:rStyle w:val="CdigoHTML"/>
+          <w:rFonts w:eastAsiaTheme="minorHAnsi"/>
+        </w:rPr>
+        <w:t>v1.0</w:t>
+      </w:r>
+      <w:r>
+        <w:t>)</w:t>
+      </w:r>
+    </w:p>
+    <w:p>
+      <w:pPr>
+        <w:numPr>
+          <w:ilvl w:val="0"/>
+          <w:numId w:val="15"/>
+        </w:numPr>
+        <w:spacing w:before="100" w:beforeAutospacing="1" w:after="100" w:afterAutospacing="1" w:line="240" w:lineRule="auto"/>
+      </w:pPr>
+      <w:r>
+        <w:t>Grande atualização (</w:t>
+      </w:r>
+      <w:r>
+        <w:rPr>
+          <w:rStyle w:val="CdigoHTML"/>
+          <w:rFonts w:eastAsiaTheme="minorHAnsi"/>
+        </w:rPr>
+        <w:t>v2.0</w:t>
+      </w:r>
+      <w:r>
+        <w:t>)</w:t>
+      </w:r>
+    </w:p>
+    <w:p>
+      <w:pPr>
+        <w:numPr>
+          <w:ilvl w:val="0"/>
+          <w:numId w:val="15"/>
+        </w:numPr>
+        <w:spacing w:before="100" w:beforeAutospacing="1" w:after="100" w:afterAutospacing="1" w:line="240" w:lineRule="auto"/>
+      </w:pPr>
+      <w:r>
+        <w:t>Versão pronta pra produção (</w:t>
+      </w:r>
+      <w:r>
+        <w:rPr>
+          <w:rStyle w:val="CdigoHTML"/>
+          <w:rFonts w:eastAsiaTheme="minorHAnsi"/>
+        </w:rPr>
+        <w:t>release-1.0</w:t>
+      </w:r>
+      <w:r>
+        <w:t>)</w:t>
+      </w:r>
+    </w:p>
+    <w:p>
+      <w:pPr>
+        <w:spacing w:before="100" w:beforeAutospacing="1" w:after="100" w:afterAutospacing="1"/>
+      </w:pPr>
+      <w:r>
+        <w:rPr>
+          <w:rFonts w:ascii="Segoe UI Emoji" w:hAnsi="Segoe UI Emoji" w:cs="Segoe UI Emoji"/>
+        </w:rPr>
+        <w:t>📌</w:t>
+      </w:r>
+      <w:r>
+        <w:t xml:space="preserve"> Ele não altera nada no código, é só um </w:t>
+      </w:r>
+      <w:r>
+        <w:rPr>
+          <w:rStyle w:val="Forte"/>
+        </w:rPr>
+        <w:t>marcador de referência</w:t>
+      </w:r>
+      <w:r>
+        <w:t xml:space="preserve"> no histórico do </w:t>
+      </w:r>
+      <w:proofErr w:type="spellStart"/>
+      <w:r>
+        <w:t>Git</w:t>
+      </w:r>
+      <w:proofErr w:type="spellEnd"/>
+      <w:r>
+        <w:t>.</w:t>
+      </w:r>
+    </w:p>
+    <w:p>
+      <w:pPr>
+        <w:spacing w:after="0"/>
+      </w:pPr>
+      <w:r>
+        <w:pict w14:anchorId="7A0CF486">
+          <v:rect id="_x0000_i1116" style="width:0;height:1.5pt" o:hralign="center" o:hrstd="t" o:hr="t" fillcolor="#a0a0a0" stroked="f"/>
+        </w:pict>
+      </w:r>
+    </w:p>
+    <w:p>
+      <w:pPr>
+        <w:pStyle w:val="Ttulo2"/>
+      </w:pPr>
+      <w:r>
+        <w:rPr>
+          <w:rFonts w:ascii="Segoe UI Emoji" w:hAnsi="Segoe UI Emoji" w:cs="Segoe UI Emoji"/>
+        </w:rPr>
+        <w:t>✅</w:t>
+      </w:r>
+      <w:r>
+        <w:t xml:space="preserve"> Exemplo prático</w:t>
+      </w:r>
+    </w:p>
+    <w:p>
+      <w:pPr>
+        <w:spacing w:before="100" w:beforeAutospacing="1" w:after="100" w:afterAutospacing="1"/>
+      </w:pPr>
+      <w:r>
+        <w:t xml:space="preserve">Imagine que você finalizou seu projeto, testou tudo e agora quer marcar a </w:t>
+      </w:r>
+      <w:r>
+        <w:rPr>
+          <w:rStyle w:val="Forte"/>
+        </w:rPr>
+        <w:t>versão 1.0</w:t>
+      </w:r>
+      <w:r>
+        <w:t>:</w:t>
+      </w:r>
+    </w:p>
+    <w:p>
+      <w:pPr>
+        <w:pStyle w:val="Pr-formataoHTML"/>
+      </w:pPr>
+      <w:proofErr w:type="spellStart"/>
+      <w:r>
+        <w:t>bash</w:t>
+      </w:r>
+      <w:proofErr w:type="spellEnd"/>
+    </w:p>
+    <w:p>
+      <w:pPr>
+        <w:pStyle w:val="Pr-formataoHTML"/>
+      </w:pPr>
+    </w:p>
+    <w:p>
+      <w:pPr>
+        <w:pStyle w:val="Pr-formataoHTML"/>
+        <w:rPr>
+          <w:rStyle w:val="CdigoHTML"/>
+        </w:rPr>
+      </w:pPr>
+      <w:proofErr w:type="spellStart"/>
+      <w:r>
+        <w:rPr>
+          <w:rStyle w:val="CdigoHTML"/>
+        </w:rPr>
+        <w:t>git</w:t>
+      </w:r>
+      <w:proofErr w:type="spellEnd"/>
+      <w:r>
+        <w:rPr>
+          <w:rStyle w:val="CdigoHTML"/>
+        </w:rPr>
+        <w:t xml:space="preserve"> </w:t>
+      </w:r>
+      <w:proofErr w:type="spellStart"/>
+      <w:r>
+        <w:rPr>
+          <w:rStyle w:val="CdigoHTML"/>
+        </w:rPr>
+        <w:t>tag</w:t>
+      </w:r>
+      <w:proofErr w:type="spellEnd"/>
+      <w:r>
+        <w:rPr>
+          <w:rStyle w:val="CdigoHTML"/>
+        </w:rPr>
+        <w:t xml:space="preserve"> -a v1.0 -m </w:t>
+      </w:r>
+      <w:r>
+        <w:rPr>
+          <w:rStyle w:val="hljs-string"/>
+          <w:rFonts w:eastAsiaTheme="majorEastAsia"/>
+        </w:rPr>
+        <w:t>"Versão 1.0 finalizada"</w:t>
+      </w:r>
+    </w:p>
+    <w:p>
+      <w:pPr>
+        <w:spacing w:before="100" w:beforeAutospacing="1" w:after="100" w:afterAutospacing="1"/>
+      </w:pPr>
+      <w:r>
+        <w:rPr>
+          <w:rFonts w:ascii="Segoe UI Emoji" w:hAnsi="Segoe UI Emoji" w:cs="Segoe UI Emoji"/>
+        </w:rPr>
+        <w:t>🔍</w:t>
+      </w:r>
+      <w:r>
+        <w:t xml:space="preserve"> Explicando:</w:t>
+      </w:r>
+    </w:p>
+    <w:p>
+      <w:pPr>
+        <w:numPr>
+          <w:ilvl w:val="0"/>
+          <w:numId w:val="16"/>
+        </w:numPr>
+        <w:spacing w:before="100" w:beforeAutospacing="1" w:after="100" w:afterAutospacing="1" w:line="240" w:lineRule="auto"/>
+      </w:pPr>
+      <w:r>
+        <w:rPr>
+          <w:rStyle w:val="CdigoHTML"/>
+          <w:rFonts w:eastAsiaTheme="minorHAnsi"/>
+        </w:rPr>
+        <w:t>-</w:t>
+      </w:r>
+      <w:proofErr w:type="gramStart"/>
+      <w:r>
+        <w:rPr>
+          <w:rStyle w:val="CdigoHTML"/>
+          <w:rFonts w:eastAsiaTheme="minorHAnsi"/>
+        </w:rPr>
+        <w:t>a</w:t>
+      </w:r>
+      <w:proofErr w:type="gramEnd"/>
+      <w:r>
+        <w:rPr>
+          <w:rStyle w:val="CdigoHTML"/>
+          <w:rFonts w:eastAsiaTheme="minorHAnsi"/>
+        </w:rPr>
+        <w:t xml:space="preserve"> v1.0</w:t>
+      </w:r>
+      <w:r>
+        <w:t xml:space="preserve"> → nome da </w:t>
+      </w:r>
+      <w:proofErr w:type="spellStart"/>
+      <w:r>
+        <w:t>tag</w:t>
+      </w:r>
+      <w:proofErr w:type="spellEnd"/>
+    </w:p>
+    <w:p>
+      <w:pPr>
+        <w:numPr>
+          <w:ilvl w:val="0"/>
+          <w:numId w:val="16"/>
+        </w:numPr>
+        <w:spacing w:before="100" w:beforeAutospacing="1" w:after="100" w:afterAutospacing="1" w:line="240" w:lineRule="auto"/>
+      </w:pPr>
+      <w:r>
+        <w:rPr>
+          <w:rStyle w:val="CdigoHTML"/>
+          <w:rFonts w:eastAsiaTheme="minorHAnsi"/>
+        </w:rPr>
+        <w:t>-</w:t>
+      </w:r>
+      <w:proofErr w:type="gramStart"/>
+      <w:r>
+        <w:rPr>
+          <w:rStyle w:val="CdigoHTML"/>
+          <w:rFonts w:eastAsiaTheme="minorHAnsi"/>
+        </w:rPr>
+        <w:t>m</w:t>
+      </w:r>
+      <w:proofErr w:type="gramEnd"/>
+      <w:r>
+        <w:t xml:space="preserve"> → mensagem descritiva</w:t>
+      </w:r>
+    </w:p>
+    <w:p>
+      <w:pPr>
+        <w:spacing w:after="0"/>
+      </w:pPr>
+      <w:r>
+        <w:pict w14:anchorId="5E0DAD7E">
+          <v:rect id="_x0000_i1117" style="width:0;height:1.5pt" o:hralign="center" o:hrstd="t" o:hr="t" fillcolor="#a0a0a0" stroked="f"/>
+        </w:pict>
+      </w:r>
+    </w:p>
+    <w:p>
+      <w:pPr>
+        <w:pStyle w:val="Ttulo2"/>
+      </w:pPr>
+      <w:r>
+        <w:rPr>
+          <w:rFonts w:ascii="Segoe UI Emoji" w:hAnsi="Segoe UI Emoji" w:cs="Segoe UI Emoji"/>
+        </w:rPr>
+        <w:lastRenderedPageBreak/>
+        <w:t>✅</w:t>
+      </w:r>
+      <w:r>
+        <w:t xml:space="preserve"> Ver todas as </w:t>
+      </w:r>
+      <w:proofErr w:type="spellStart"/>
+      <w:r>
+        <w:t>tags</w:t>
+      </w:r>
+      <w:proofErr w:type="spellEnd"/>
+      <w:r>
+        <w:t xml:space="preserve"> criadas:</w:t>
+      </w:r>
+    </w:p>
+    <w:p>
+      <w:pPr>
+        <w:pStyle w:val="Pr-formataoHTML"/>
+      </w:pPr>
+      <w:proofErr w:type="spellStart"/>
+      <w:r>
+        <w:t>bash</w:t>
+      </w:r>
+      <w:proofErr w:type="spellEnd"/>
+    </w:p>
+    <w:p>
+      <w:pPr>
+        <w:pStyle w:val="Pr-formataoHTML"/>
+      </w:pPr>
+    </w:p>
+    <w:p>
+      <w:pPr>
+        <w:pStyle w:val="Pr-formataoHTML"/>
+        <w:rPr>
+          <w:rStyle w:val="CdigoHTML"/>
+        </w:rPr>
+      </w:pPr>
+      <w:proofErr w:type="spellStart"/>
+      <w:r>
+        <w:rPr>
+          <w:rStyle w:val="CdigoHTML"/>
+        </w:rPr>
+        <w:t>git</w:t>
+      </w:r>
+      <w:proofErr w:type="spellEnd"/>
+      <w:r>
+        <w:rPr>
+          <w:rStyle w:val="CdigoHTML"/>
+        </w:rPr>
+        <w:t xml:space="preserve"> </w:t>
+      </w:r>
+      <w:proofErr w:type="spellStart"/>
+      <w:r>
+        <w:rPr>
+          <w:rStyle w:val="CdigoHTML"/>
+        </w:rPr>
+        <w:t>tag</w:t>
+      </w:r>
+      <w:proofErr w:type="spellEnd"/>
+    </w:p>
+    <w:p>
+      <w:r>
+        <w:pict w14:anchorId="4DC59B81">
+          <v:rect id="_x0000_i1118" style="width:0;height:1.5pt" o:hralign="center" o:hrstd="t" o:hr="t" fillcolor="#a0a0a0" stroked="f"/>
+        </w:pict>
+      </w:r>
+    </w:p>
+    <w:p>
+      <w:pPr>
+        <w:pStyle w:val="Ttulo2"/>
+        <w:rPr>
+          <w:lang w:val="en-US"/>
+        </w:rPr>
+      </w:pPr>
+      <w:r>
+        <w:rPr>
+          <w:rFonts w:ascii="Segoe UI Emoji" w:hAnsi="Segoe UI Emoji" w:cs="Segoe UI Emoji"/>
+          <w:lang w:val="en-US"/>
+        </w:rPr>
+        <w:t>✅</w:t>
+      </w:r>
+      <w:r>
+        <w:rPr>
+          <w:lang w:val="en-US"/>
+        </w:rPr>
+        <w:t xml:space="preserve"> </w:t>
+      </w:r>
+      <w:proofErr w:type="spellStart"/>
+      <w:r>
+        <w:rPr>
+          <w:lang w:val="en-US"/>
+        </w:rPr>
+        <w:t>Subir</w:t>
+      </w:r>
+      <w:proofErr w:type="spellEnd"/>
+      <w:r>
+        <w:rPr>
+          <w:lang w:val="en-US"/>
+        </w:rPr>
+        <w:t xml:space="preserve"> a tag pro GitHub:</w:t>
+      </w:r>
+    </w:p>
+    <w:p>
+      <w:pPr>
+        <w:pStyle w:val="Pr-formataoHTML"/>
+        <w:rPr>
+          <w:lang w:val="en-US"/>
+        </w:rPr>
+      </w:pPr>
+      <w:r>
+        <w:rPr>
+          <w:lang w:val="en-US"/>
+        </w:rPr>
+        <w:t>bash</w:t>
+      </w:r>
+    </w:p>
+    <w:p>
+      <w:pPr>
+        <w:pStyle w:val="Pr-formataoHTML"/>
+        <w:rPr>
+          <w:lang w:val="en-US"/>
+        </w:rPr>
+      </w:pPr>
+    </w:p>
+    <w:p>
+      <w:pPr>
+        <w:pStyle w:val="Pr-formataoHTML"/>
+        <w:rPr>
+          <w:rStyle w:val="CdigoHTML"/>
+          <w:lang w:val="en-US"/>
+        </w:rPr>
+      </w:pPr>
+      <w:r>
+        <w:rPr>
+          <w:rStyle w:val="CdigoHTML"/>
+          <w:lang w:val="en-US"/>
+        </w:rPr>
+        <w:t>git push origin v1.0</w:t>
+      </w:r>
+    </w:p>
+    <w:p>
+      <w:pPr>
+        <w:spacing w:before="100" w:beforeAutospacing="1" w:after="100" w:afterAutospacing="1"/>
+      </w:pPr>
+      <w:proofErr w:type="gramStart"/>
+      <w:r>
+        <w:rPr>
+          <w:rFonts w:ascii="Segoe UI Emoji" w:hAnsi="Segoe UI Emoji" w:cs="Segoe UI Emoji"/>
+        </w:rPr>
+        <w:t>🔁</w:t>
+      </w:r>
+      <w:r>
+        <w:t xml:space="preserve"> Isso</w:t>
+      </w:r>
+      <w:proofErr w:type="gramEnd"/>
+      <w:r>
+        <w:t xml:space="preserve"> manda a </w:t>
+      </w:r>
+      <w:proofErr w:type="spellStart"/>
+      <w:r>
+        <w:t>tag</w:t>
+      </w:r>
+      <w:proofErr w:type="spellEnd"/>
+      <w:r>
+        <w:t xml:space="preserve"> pro repositório remoto (GitHub), e ela aparecerá como uma versão no projeto.</w:t>
+      </w:r>
+    </w:p>
+    <w:p>
+      <w:pPr>
+        <w:spacing w:after="0"/>
+      </w:pPr>
+      <w:r>
+        <w:pict w14:anchorId="30EB90CF">
+          <v:rect id="_x0000_i1119" style="width:0;height:1.5pt" o:hralign="center" o:hrstd="t" o:hr="t" fillcolor="#a0a0a0" stroked="f"/>
+        </w:pict>
+      </w:r>
+    </w:p>
+    <w:p>
+      <w:pPr>
+        <w:pStyle w:val="Ttulo2"/>
+      </w:pPr>
+      <w:r>
+        <w:rPr>
+          <w:rFonts w:ascii="Segoe UI Emoji" w:hAnsi="Segoe UI Emoji" w:cs="Segoe UI Emoji"/>
+        </w:rPr>
+        <w:t>✅</w:t>
+      </w:r>
+      <w:r>
+        <w:t xml:space="preserve"> Excluir uma </w:t>
+      </w:r>
+      <w:proofErr w:type="spellStart"/>
+      <w:r>
+        <w:t>tag</w:t>
+      </w:r>
+      <w:proofErr w:type="spellEnd"/>
+      <w:r>
+        <w:t xml:space="preserve"> (se quiser remover):</w:t>
+      </w:r>
+    </w:p>
+    <w:p>
+      <w:pPr>
+        <w:pStyle w:val="Pr-formataoHTML"/>
+      </w:pPr>
+      <w:proofErr w:type="spellStart"/>
+      <w:r>
+        <w:t>bash</w:t>
+      </w:r>
+      <w:proofErr w:type="spellEnd"/>
+    </w:p>
+    <w:p>
+      <w:pPr>
+        <w:pStyle w:val="Pr-formataoHTML"/>
+      </w:pPr>
+    </w:p>
+    <w:p>
+      <w:pPr>
+        <w:pStyle w:val="Pr-formataoHTML"/>
+        <w:rPr>
+          <w:rStyle w:val="CdigoHTML"/>
+        </w:rPr>
+      </w:pPr>
+      <w:proofErr w:type="spellStart"/>
+      <w:r>
+        <w:rPr>
+          <w:rStyle w:val="CdigoHTML"/>
+        </w:rPr>
+        <w:t>git</w:t>
+      </w:r>
+      <w:proofErr w:type="spellEnd"/>
+      <w:r>
+        <w:rPr>
+          <w:rStyle w:val="CdigoHTML"/>
+        </w:rPr>
+        <w:t xml:space="preserve"> </w:t>
+      </w:r>
+      <w:proofErr w:type="spellStart"/>
+      <w:r>
+        <w:rPr>
+          <w:rStyle w:val="CdigoHTML"/>
+        </w:rPr>
+        <w:t>tag</w:t>
+      </w:r>
+      <w:proofErr w:type="spellEnd"/>
+      <w:r>
+        <w:rPr>
+          <w:rStyle w:val="CdigoHTML"/>
+        </w:rPr>
+        <w:t xml:space="preserve"> -d v1.0               </w:t>
+      </w:r>
+      <w:r>
+        <w:rPr>
+          <w:rStyle w:val="hljs-comment"/>
+        </w:rPr>
+        <w:t># Apaga local</w:t>
+      </w:r>
+    </w:p>
+    <w:p>
+      <w:pPr>
+        <w:pStyle w:val="Pr-formataoHTML"/>
+        <w:rPr>
+          <w:rStyle w:val="CdigoHTML"/>
+        </w:rPr>
+      </w:pPr>
+      <w:proofErr w:type="spellStart"/>
+      <w:r>
+        <w:rPr>
+          <w:rStyle w:val="CdigoHTML"/>
+        </w:rPr>
+        <w:t>git</w:t>
+      </w:r>
+      <w:proofErr w:type="spellEnd"/>
+      <w:r>
+        <w:rPr>
+          <w:rStyle w:val="CdigoHTML"/>
+        </w:rPr>
+        <w:t xml:space="preserve"> </w:t>
+      </w:r>
+      <w:proofErr w:type="spellStart"/>
+      <w:r>
+        <w:rPr>
+          <w:rStyle w:val="CdigoHTML"/>
+        </w:rPr>
+        <w:t>push</w:t>
+      </w:r>
+      <w:proofErr w:type="spellEnd"/>
+      <w:r>
+        <w:rPr>
+          <w:rStyle w:val="CdigoHTML"/>
+        </w:rPr>
+        <w:t xml:space="preserve"> </w:t>
+      </w:r>
+      <w:proofErr w:type="spellStart"/>
+      <w:r>
+        <w:rPr>
+          <w:rStyle w:val="CdigoHTML"/>
+        </w:rPr>
+        <w:t>origin</w:t>
+      </w:r>
+      <w:proofErr w:type="spellEnd"/>
+      <w:r>
+        <w:rPr>
+          <w:rStyle w:val="CdigoHTML"/>
+        </w:rPr>
+        <w:t xml:space="preserve"> :</w:t>
+      </w:r>
+      <w:proofErr w:type="spellStart"/>
+      <w:r>
+        <w:rPr>
+          <w:rStyle w:val="CdigoHTML"/>
+        </w:rPr>
+        <w:t>refs</w:t>
+      </w:r>
+      <w:proofErr w:type="spellEnd"/>
+      <w:r>
+        <w:rPr>
+          <w:rStyle w:val="CdigoHTML"/>
+        </w:rPr>
+        <w:t>/</w:t>
+      </w:r>
+      <w:proofErr w:type="spellStart"/>
+      <w:r>
+        <w:rPr>
+          <w:rStyle w:val="CdigoHTML"/>
+        </w:rPr>
+        <w:t>tags</w:t>
+      </w:r>
+      <w:proofErr w:type="spellEnd"/>
+      <w:r>
+        <w:rPr>
+          <w:rStyle w:val="CdigoHTML"/>
+        </w:rPr>
+        <w:t xml:space="preserve">/v1.0   </w:t>
+      </w:r>
+      <w:r>
+        <w:rPr>
+          <w:rStyle w:val="hljs-comment"/>
+        </w:rPr>
+        <w:t># Apaga do GitHub</w:t>
+      </w:r>
+    </w:p>
+    <w:p>
+      <w:r>
+        <w:pict w14:anchorId="581F3315">
+          <v:rect id="_x0000_i1120" style="width:0;height:1.5pt" o:hralign="center" o:hrstd="t" o:hr="t" fillcolor="#a0a0a0" stroked="f"/>
+        </w:pict>
+      </w:r>
+    </w:p>
+    <w:p>
+      <w:pPr>
+        <w:pStyle w:val="Ttulo3"/>
+      </w:pPr>
+      <w:r>
+        <w:t xml:space="preserve">44. </w:t>
+      </w:r>
+      <w:proofErr w:type="spellStart"/>
+      <w:r>
+        <w:rPr>
+          <w:rStyle w:val="CdigoHTML"/>
+        </w:rPr>
+        <w:t>git</w:t>
+      </w:r>
+      <w:proofErr w:type="spellEnd"/>
+      <w:r>
+        <w:rPr>
+          <w:rStyle w:val="CdigoHTML"/>
+        </w:rPr>
+        <w:t xml:space="preserve"> </w:t>
+      </w:r>
+      <w:proofErr w:type="spellStart"/>
+      <w:r>
+        <w:rPr>
+          <w:rStyle w:val="CdigoHTML"/>
+        </w:rPr>
+        <w:t>tag</w:t>
+      </w:r>
+      <w:proofErr w:type="spellEnd"/>
+    </w:p>
+    <w:p>
+      <w:pPr>
+        <w:spacing w:before="100" w:beforeAutospacing="1" w:after="100" w:afterAutospacing="1"/>
+      </w:pPr>
+      <w:proofErr w:type="gramStart"/>
+      <w:r>
+        <w:rPr>
+          <w:rFonts w:ascii="Segoe UI Emoji" w:hAnsi="Segoe UI Emoji" w:cs="Segoe UI Emoji"/>
+        </w:rPr>
+        <w:t>📌</w:t>
+      </w:r>
+      <w:r>
+        <w:t xml:space="preserve"> Usado</w:t>
+      </w:r>
+      <w:proofErr w:type="gramEnd"/>
+      <w:r>
+        <w:t xml:space="preserve"> para marcar versões importantes no histórico do projeto.</w:t>
+      </w:r>
+      <w:r>
+        <w:br/>
+      </w:r>
+      <w:r>
+        <w:rPr>
+          <w:rFonts w:ascii="Segoe UI Emoji" w:hAnsi="Segoe UI Emoji" w:cs="Segoe UI Emoji"/>
+        </w:rPr>
+        <w:t>💡</w:t>
+      </w:r>
+      <w:r>
+        <w:t xml:space="preserve"> Exemplo: </w:t>
+      </w:r>
+      <w:r>
+        <w:rPr>
+          <w:rStyle w:val="CdigoHTML"/>
+          <w:rFonts w:eastAsiaTheme="minorHAnsi"/>
+        </w:rPr>
+        <w:t>v1.0</w:t>
+      </w:r>
+      <w:r>
+        <w:t xml:space="preserve">, </w:t>
+      </w:r>
+      <w:r>
+        <w:rPr>
+          <w:rStyle w:val="CdigoHTML"/>
+          <w:rFonts w:eastAsiaTheme="minorHAnsi"/>
+        </w:rPr>
+        <w:t>v2.1-beta</w:t>
+      </w:r>
+      <w:r>
+        <w:t xml:space="preserve">, </w:t>
+      </w:r>
+      <w:r>
+        <w:rPr>
+          <w:rStyle w:val="CdigoHTML"/>
+          <w:rFonts w:eastAsiaTheme="minorHAnsi"/>
+        </w:rPr>
+        <w:t>release-2025</w:t>
+      </w:r>
+      <w:r>
+        <w:t>.</w:t>
+      </w:r>
+    </w:p>
+    <w:p>
+      <w:pPr>
+        <w:pStyle w:val="Pr-formataoHTML"/>
+      </w:pPr>
+      <w:proofErr w:type="spellStart"/>
+      <w:r>
+        <w:t>bash</w:t>
+      </w:r>
+      <w:proofErr w:type="spellEnd"/>
+    </w:p>
+    <w:p>
+      <w:pPr>
+        <w:pStyle w:val="Pr-formataoHTML"/>
+      </w:pPr>
+    </w:p>
+    <w:p>
+      <w:pPr>
+        <w:pStyle w:val="Pr-formataoHTML"/>
+        <w:rPr>
+          <w:rStyle w:val="CdigoHTML"/>
+        </w:rPr>
+      </w:pPr>
+      <w:proofErr w:type="spellStart"/>
+      <w:r>
+        <w:rPr>
+          <w:rStyle w:val="CdigoHTML"/>
+        </w:rPr>
+        <w:t>git</w:t>
+      </w:r>
+      <w:proofErr w:type="spellEnd"/>
+      <w:r>
+        <w:rPr>
+          <w:rStyle w:val="CdigoHTML"/>
+        </w:rPr>
+        <w:t xml:space="preserve"> </w:t>
+      </w:r>
+      <w:proofErr w:type="spellStart"/>
+      <w:r>
+        <w:rPr>
+          <w:rStyle w:val="CdigoHTML"/>
+        </w:rPr>
+        <w:t>tag</w:t>
+      </w:r>
+      <w:proofErr w:type="spellEnd"/>
+      <w:r>
+        <w:rPr>
+          <w:rStyle w:val="CdigoHTML"/>
+        </w:rPr>
+        <w:t xml:space="preserve"> -a v1.0 -m </w:t>
+      </w:r>
+      <w:r>
+        <w:rPr>
+          <w:rStyle w:val="hljs-string"/>
+          <w:rFonts w:eastAsiaTheme="majorEastAsia"/>
+        </w:rPr>
+        <w:t>"Versão 1.0 finalizada"</w:t>
+      </w:r>
+    </w:p>
+    <w:p>
+      <w:pPr>
+        <w:pStyle w:val="Pr-formataoHTML"/>
+        <w:rPr>
+          <w:rStyle w:val="CdigoHTML"/>
+        </w:rPr>
+      </w:pPr>
+      <w:proofErr w:type="spellStart"/>
+      <w:r>
+        <w:rPr>
+          <w:rStyle w:val="CdigoHTML"/>
+        </w:rPr>
+        <w:t>git</w:t>
+      </w:r>
+      <w:proofErr w:type="spellEnd"/>
+      <w:r>
+        <w:rPr>
+          <w:rStyle w:val="CdigoHTML"/>
+        </w:rPr>
+        <w:t xml:space="preserve"> </w:t>
+      </w:r>
+      <w:proofErr w:type="spellStart"/>
+      <w:r>
+        <w:rPr>
+          <w:rStyle w:val="CdigoHTML"/>
+        </w:rPr>
+        <w:t>push</w:t>
+      </w:r>
+      <w:proofErr w:type="spellEnd"/>
+      <w:r>
+        <w:rPr>
+          <w:rStyle w:val="CdigoHTML"/>
+        </w:rPr>
+        <w:t xml:space="preserve"> </w:t>
+      </w:r>
+      <w:proofErr w:type="spellStart"/>
+      <w:r>
+        <w:rPr>
+          <w:rStyle w:val="CdigoHTML"/>
+        </w:rPr>
+        <w:t>origin</w:t>
+      </w:r>
+      <w:proofErr w:type="spellEnd"/>
+      <w:r>
+        <w:rPr>
+          <w:rStyle w:val="CdigoHTML"/>
+        </w:rPr>
+        <w:t xml:space="preserve"> v1.0</w:t>
+      </w:r>
+    </w:p>
+    <w:p/>
+    <w:p>
+      <w:pPr>
+        <w:pStyle w:val="Ttulo3"/>
+      </w:pPr>
+      <w:proofErr w:type="gramStart"/>
+      <w:r>
+        <w:rPr>
+          <w:rFonts w:ascii="Segoe UI Emoji" w:hAnsi="Segoe UI Emoji" w:cs="Segoe UI Emoji"/>
+        </w:rPr>
+        <w:t>💼</w:t>
+      </w:r>
+      <w:r>
+        <w:t xml:space="preserve"> Por</w:t>
+      </w:r>
+      <w:proofErr w:type="gramEnd"/>
+      <w:r>
+        <w:t xml:space="preserve"> que as </w:t>
+      </w:r>
+      <w:proofErr w:type="spellStart"/>
+      <w:r>
+        <w:t>tags</w:t>
+      </w:r>
+      <w:proofErr w:type="spellEnd"/>
+      <w:r>
+        <w:t xml:space="preserve"> (</w:t>
+      </w:r>
+      <w:proofErr w:type="spellStart"/>
+      <w:r>
+        <w:rPr>
+          <w:rStyle w:val="CdigoHTML"/>
+        </w:rPr>
+        <w:t>git</w:t>
+      </w:r>
+      <w:proofErr w:type="spellEnd"/>
+      <w:r>
+        <w:rPr>
+          <w:rStyle w:val="CdigoHTML"/>
+        </w:rPr>
+        <w:t xml:space="preserve"> </w:t>
+      </w:r>
+      <w:proofErr w:type="spellStart"/>
+      <w:r>
+        <w:rPr>
+          <w:rStyle w:val="CdigoHTML"/>
+        </w:rPr>
+        <w:t>tag</w:t>
+      </w:r>
+      <w:proofErr w:type="spellEnd"/>
+      <w:r>
+        <w:t>) são tão importantes nas empresas?</w:t>
+      </w:r>
+    </w:p>
+    <w:p>
+      <w:pPr>
+        <w:numPr>
+          <w:ilvl w:val="0"/>
+          <w:numId w:val="17"/>
+        </w:numPr>
+        <w:spacing w:before="100" w:beforeAutospacing="1" w:after="100" w:afterAutospacing="1" w:line="240" w:lineRule="auto"/>
+      </w:pPr>
+      <w:r>
+        <w:rPr>
+          <w:rStyle w:val="Forte"/>
+        </w:rPr>
+        <w:t>Organização de versões</w:t>
+      </w:r>
+    </w:p>
+    <w:p>
+      <w:pPr>
+        <w:numPr>
+          <w:ilvl w:val="1"/>
+          <w:numId w:val="17"/>
+        </w:numPr>
+        <w:spacing w:before="100" w:beforeAutospacing="1" w:after="100" w:afterAutospacing="1" w:line="240" w:lineRule="auto"/>
+      </w:pPr>
+      <w:r>
+        <w:t xml:space="preserve">Toda entrega ou versão importante do sistema recebe uma </w:t>
+      </w:r>
+      <w:proofErr w:type="spellStart"/>
+      <w:r>
+        <w:rPr>
+          <w:rStyle w:val="Forte"/>
+        </w:rPr>
+        <w:t>tag</w:t>
+      </w:r>
+      <w:proofErr w:type="spellEnd"/>
+      <w:r>
+        <w:t>, tipo:</w:t>
+      </w:r>
+    </w:p>
+    <w:p>
+      <w:pPr>
+        <w:pStyle w:val="Pr-formataoHTML"/>
+        <w:ind w:left="1440"/>
+      </w:pPr>
+      <w:proofErr w:type="spellStart"/>
+      <w:r>
+        <w:t>arduino</w:t>
+      </w:r>
+      <w:proofErr w:type="spellEnd"/>
+    </w:p>
+    <w:p>
+      <w:pPr>
+        <w:pStyle w:val="Pr-formataoHTML"/>
+        <w:ind w:left="1440"/>
+      </w:pPr>
+      <w:proofErr w:type="spellStart"/>
+      <w:r>
+        <w:t>CopiarEditar</w:t>
+      </w:r>
+      <w:proofErr w:type="spellEnd"/>
+    </w:p>
+    <w:p>
+      <w:pPr>
+        <w:pStyle w:val="Pr-formataoHTML"/>
+        <w:ind w:left="1440"/>
+        <w:rPr>
+          <w:rStyle w:val="CdigoHTML"/>
+        </w:rPr>
+      </w:pPr>
+      <w:r>
+        <w:rPr>
+          <w:rStyle w:val="CdigoHTML"/>
+        </w:rPr>
+        <w:t>v1</w:t>
+      </w:r>
+      <w:r>
+        <w:rPr>
+          <w:rStyle w:val="hljs-number"/>
+        </w:rPr>
+        <w:t>.0.0</w:t>
+      </w:r>
+    </w:p>
+    <w:p>
+      <w:pPr>
+        <w:pStyle w:val="Pr-formataoHTML"/>
+        <w:ind w:left="1440"/>
+        <w:rPr>
+          <w:rStyle w:val="CdigoHTML"/>
+        </w:rPr>
+      </w:pPr>
+      <w:r>
+        <w:rPr>
+          <w:rStyle w:val="CdigoHTML"/>
+        </w:rPr>
+        <w:t>v2</w:t>
+      </w:r>
+      <w:r>
+        <w:rPr>
+          <w:rStyle w:val="hljs-number"/>
+        </w:rPr>
+        <w:t>.3.1</w:t>
+      </w:r>
+    </w:p>
+    <w:p>
+      <w:pPr>
+        <w:pStyle w:val="Pr-formataoHTML"/>
+        <w:ind w:left="1440"/>
+        <w:rPr>
+          <w:rStyle w:val="CdigoHTML"/>
+        </w:rPr>
+      </w:pPr>
+      <w:r>
+        <w:rPr>
+          <w:rStyle w:val="CdigoHTML"/>
+        </w:rPr>
+        <w:t>release</w:t>
+      </w:r>
+      <w:r>
+        <w:rPr>
+          <w:rStyle w:val="hljs-number"/>
+        </w:rPr>
+        <w:t>-2025-04</w:t>
+      </w:r>
+    </w:p>
+    <w:p>
+      <w:pPr>
+        <w:numPr>
+          <w:ilvl w:val="0"/>
+          <w:numId w:val="17"/>
+        </w:numPr>
+        <w:spacing w:before="100" w:beforeAutospacing="1" w:after="100" w:afterAutospacing="1" w:line="240" w:lineRule="auto"/>
+      </w:pPr>
+      <w:proofErr w:type="spellStart"/>
+      <w:r>
+        <w:rPr>
+          <w:rStyle w:val="Forte"/>
+        </w:rPr>
+        <w:t>Deploys</w:t>
+      </w:r>
+      <w:proofErr w:type="spellEnd"/>
+      <w:r>
+        <w:rPr>
+          <w:rStyle w:val="Forte"/>
+        </w:rPr>
+        <w:t xml:space="preserve"> e entregas</w:t>
+      </w:r>
+    </w:p>
+    <w:p>
+      <w:pPr>
+        <w:numPr>
+          <w:ilvl w:val="1"/>
+          <w:numId w:val="17"/>
+        </w:numPr>
+        <w:spacing w:before="100" w:beforeAutospacing="1" w:after="100" w:afterAutospacing="1" w:line="240" w:lineRule="auto"/>
+      </w:pPr>
+      <w:r>
+        <w:t xml:space="preserve">Muitas empresas fazem </w:t>
+      </w:r>
+      <w:proofErr w:type="spellStart"/>
+      <w:r>
+        <w:rPr>
+          <w:rStyle w:val="Forte"/>
+        </w:rPr>
+        <w:t>deploy</w:t>
+      </w:r>
+      <w:proofErr w:type="spellEnd"/>
+      <w:r>
+        <w:rPr>
+          <w:rStyle w:val="Forte"/>
+        </w:rPr>
+        <w:t xml:space="preserve"> (publicar o sistema)</w:t>
+      </w:r>
+      <w:r>
+        <w:t xml:space="preserve"> baseado em uma </w:t>
+      </w:r>
+      <w:proofErr w:type="spellStart"/>
+      <w:r>
+        <w:t>tag</w:t>
+      </w:r>
+      <w:proofErr w:type="spellEnd"/>
+      <w:r>
+        <w:t xml:space="preserve"> específica.</w:t>
+      </w:r>
+    </w:p>
+    <w:p>
+      <w:pPr>
+        <w:numPr>
+          <w:ilvl w:val="1"/>
+          <w:numId w:val="17"/>
+        </w:numPr>
+        <w:spacing w:before="100" w:beforeAutospacing="1" w:after="100" w:afterAutospacing="1" w:line="240" w:lineRule="auto"/>
+      </w:pPr>
+      <w:proofErr w:type="spellStart"/>
+      <w:r>
+        <w:t>Ex</w:t>
+      </w:r>
+      <w:proofErr w:type="spellEnd"/>
+      <w:r>
+        <w:t xml:space="preserve">: o servidor de produção puxa sempre a </w:t>
+      </w:r>
+      <w:r>
+        <w:rPr>
+          <w:rStyle w:val="CdigoHTML"/>
+          <w:rFonts w:eastAsiaTheme="minorHAnsi"/>
+        </w:rPr>
+        <w:t>v3.2</w:t>
+      </w:r>
+      <w:r>
+        <w:t>.</w:t>
+      </w:r>
+    </w:p>
+    <w:p>
+      <w:pPr>
+        <w:numPr>
+          <w:ilvl w:val="0"/>
+          <w:numId w:val="17"/>
+        </w:numPr>
+        <w:spacing w:before="100" w:beforeAutospacing="1" w:after="100" w:afterAutospacing="1" w:line="240" w:lineRule="auto"/>
+      </w:pPr>
+      <w:r>
+        <w:rPr>
+          <w:rStyle w:val="Forte"/>
+        </w:rPr>
+        <w:t>Rastreamento de bugs</w:t>
+      </w:r>
+    </w:p>
+    <w:p>
+      <w:pPr>
+        <w:numPr>
+          <w:ilvl w:val="1"/>
+          <w:numId w:val="17"/>
+        </w:numPr>
+        <w:spacing w:before="100" w:beforeAutospacing="1" w:after="100" w:afterAutospacing="1" w:line="240" w:lineRule="auto"/>
+      </w:pPr>
+      <w:r>
+        <w:lastRenderedPageBreak/>
+        <w:t xml:space="preserve">Se der erro numa versão específica, a equipe consegue ver </w:t>
+      </w:r>
+      <w:r>
+        <w:rPr>
+          <w:rStyle w:val="Forte"/>
+        </w:rPr>
+        <w:t xml:space="preserve">exatamente como estava o código naquela </w:t>
+      </w:r>
+      <w:proofErr w:type="spellStart"/>
+      <w:r>
+        <w:rPr>
+          <w:rStyle w:val="Forte"/>
+        </w:rPr>
+        <w:t>tag</w:t>
+      </w:r>
+      <w:proofErr w:type="spellEnd"/>
+      <w:r>
+        <w:t>.</w:t>
+      </w:r>
+    </w:p>
+    <w:p>
+      <w:pPr>
+        <w:numPr>
+          <w:ilvl w:val="0"/>
+          <w:numId w:val="17"/>
+        </w:numPr>
+        <w:spacing w:before="100" w:beforeAutospacing="1" w:after="100" w:afterAutospacing="1" w:line="240" w:lineRule="auto"/>
+      </w:pPr>
+      <w:r>
+        <w:rPr>
+          <w:rStyle w:val="Forte"/>
+        </w:rPr>
+        <w:t>Controle de versões entre ambientes</w:t>
+      </w:r>
+    </w:p>
+    <w:p>
+      <w:pPr>
+        <w:numPr>
+          <w:ilvl w:val="1"/>
+          <w:numId w:val="17"/>
+        </w:numPr>
+        <w:spacing w:before="100" w:beforeAutospacing="1" w:after="100" w:afterAutospacing="1" w:line="240" w:lineRule="auto"/>
+      </w:pPr>
+      <w:proofErr w:type="spellStart"/>
+      <w:r>
+        <w:t>Ex</w:t>
+      </w:r>
+      <w:proofErr w:type="spellEnd"/>
+      <w:r>
+        <w:t xml:space="preserve">: a </w:t>
+      </w:r>
+      <w:proofErr w:type="spellStart"/>
+      <w:r>
+        <w:t>tag</w:t>
+      </w:r>
+      <w:proofErr w:type="spellEnd"/>
+      <w:r>
+        <w:t xml:space="preserve"> </w:t>
+      </w:r>
+      <w:r>
+        <w:rPr>
+          <w:rStyle w:val="CdigoHTML"/>
+          <w:rFonts w:eastAsiaTheme="minorHAnsi"/>
+        </w:rPr>
+        <w:t>v2.1-rc</w:t>
+      </w:r>
+      <w:r>
+        <w:t xml:space="preserve"> (release candidate) está em homologação.</w:t>
+      </w:r>
+    </w:p>
+    <w:p>
+      <w:pPr>
+        <w:numPr>
+          <w:ilvl w:val="1"/>
+          <w:numId w:val="17"/>
+        </w:numPr>
+        <w:spacing w:before="100" w:beforeAutospacing="1" w:after="100" w:afterAutospacing="1" w:line="240" w:lineRule="auto"/>
+      </w:pPr>
+      <w:r>
+        <w:t xml:space="preserve">Depois de testada, criam a </w:t>
+      </w:r>
+      <w:r>
+        <w:rPr>
+          <w:rStyle w:val="CdigoHTML"/>
+          <w:rFonts w:eastAsiaTheme="minorHAnsi"/>
+        </w:rPr>
+        <w:t>v2.1</w:t>
+      </w:r>
+      <w:r>
+        <w:t xml:space="preserve"> e ela vai pra produção.</w:t>
+      </w:r>
+    </w:p>
+    <w:p>
+      <w:pPr>
+        <w:spacing w:after="0"/>
+      </w:pPr>
+      <w:r>
+        <w:pict w14:anchorId="59E95C58">
+          <v:rect id="_x0000_i1130" style="width:0;height:1.5pt" o:hralign="center" o:hrstd="t" o:hr="t" fillcolor="#a0a0a0" stroked="f"/>
+        </w:pict>
+      </w:r>
+    </w:p>
+    <w:p>
+      <w:pPr>
+        <w:pStyle w:val="Ttulo2"/>
+      </w:pPr>
+      <w:r>
+        <w:rPr>
+          <w:rFonts w:ascii="Segoe UI Emoji" w:hAnsi="Segoe UI Emoji" w:cs="Segoe UI Emoji"/>
+        </w:rPr>
+        <w:t>🔁</w:t>
+      </w:r>
+      <w:r>
+        <w:t xml:space="preserve"> </w:t>
+      </w:r>
+      <w:proofErr w:type="spellStart"/>
+      <w:r>
+        <w:t>Tags</w:t>
+      </w:r>
+      <w:proofErr w:type="spellEnd"/>
+      <w:r>
+        <w:t xml:space="preserve"> são como "checkpoints" no projeto</w:t>
+      </w:r>
+    </w:p>
+    <w:p>
+      <w:pPr>
+        <w:spacing w:before="100" w:beforeAutospacing="1" w:after="100" w:afterAutospacing="1"/>
+      </w:pPr>
+      <w:r>
+        <w:t>Elas são muito úteis pra:</w:t>
+      </w:r>
+    </w:p>
+    <w:p>
+      <w:pPr>
+        <w:spacing w:before="100" w:beforeAutospacing="1" w:after="100" w:afterAutospacing="1"/>
+      </w:pPr>
+      <w:r>
+        <w:rPr>
+          <w:rFonts w:ascii="Segoe UI Emoji" w:hAnsi="Segoe UI Emoji" w:cs="Segoe UI Emoji"/>
+        </w:rPr>
+        <w:t>✅</w:t>
+      </w:r>
+      <w:r>
+        <w:t xml:space="preserve"> Equipe de QA (testes)</w:t>
+      </w:r>
+      <w:r>
+        <w:br/>
+      </w:r>
+      <w:r>
+        <w:rPr>
+          <w:rFonts w:ascii="Segoe UI Emoji" w:hAnsi="Segoe UI Emoji" w:cs="Segoe UI Emoji"/>
+        </w:rPr>
+        <w:t>✅</w:t>
+      </w:r>
+      <w:r>
+        <w:t xml:space="preserve"> Equipe de </w:t>
+      </w:r>
+      <w:proofErr w:type="spellStart"/>
+      <w:r>
+        <w:t>DevOps</w:t>
+      </w:r>
+      <w:proofErr w:type="spellEnd"/>
+      <w:r>
+        <w:t xml:space="preserve"> (implanta</w:t>
+      </w:r>
+      <w:r>
+        <w:rPr>
+          <w:rFonts w:ascii="Calibri" w:hAnsi="Calibri" w:cs="Calibri"/>
+        </w:rPr>
+        <w:t>çã</w:t>
+      </w:r>
+      <w:r>
+        <w:t>o)</w:t>
+      </w:r>
+      <w:r>
+        <w:br/>
+      </w:r>
+      <w:r>
+        <w:rPr>
+          <w:rFonts w:ascii="Segoe UI Emoji" w:hAnsi="Segoe UI Emoji" w:cs="Segoe UI Emoji"/>
+        </w:rPr>
+        <w:t>✅</w:t>
+      </w:r>
+      <w:r>
+        <w:t xml:space="preserve"> </w:t>
+      </w:r>
+      <w:proofErr w:type="spellStart"/>
+      <w:r>
+        <w:t>Devs</w:t>
+      </w:r>
+      <w:proofErr w:type="spellEnd"/>
+      <w:r>
+        <w:t xml:space="preserve"> que precisam saber </w:t>
+      </w:r>
+      <w:r>
+        <w:rPr>
+          <w:rFonts w:ascii="Calibri" w:hAnsi="Calibri" w:cs="Calibri"/>
+        </w:rPr>
+        <w:t>“</w:t>
+      </w:r>
+      <w:r>
+        <w:t>o que mudou da vers</w:t>
+      </w:r>
+      <w:r>
+        <w:rPr>
+          <w:rFonts w:ascii="Calibri" w:hAnsi="Calibri" w:cs="Calibri"/>
+        </w:rPr>
+        <w:t>ã</w:t>
+      </w:r>
+      <w:r>
+        <w:t>o 2.0 pra 2.1”</w:t>
+      </w:r>
+    </w:p>
     <w:p/>
     <w:sectPr>
       <w:pgSz w:w="11906" w:h="16838"/>
@@ -13371,122 +14822,9 @@
     </w:lvl>
   </w:abstractNum>
   <w:abstractNum w:abstractNumId="8" w15:restartNumberingAfterBreak="0">
-    <w:nsid w:val="473B5BD1"/>
+    <w:nsid w:val="40D60429"/>
     <w:multiLevelType w:val="multilevel"/>
-    <w:tmpl w:val="3CCCE77A"/>
-    <w:lvl w:ilvl="0">
-      <w:start w:val="1"/>
-      <w:numFmt w:val="decimal"/>
-      <w:lvlText w:val="%1."/>
-      <w:lvlJc w:val="left"/>
-      <w:pPr>
-        <w:tabs>
-          <w:tab w:val="num" w:pos="720"/>
-        </w:tabs>
-        <w:ind w:left="720" w:hanging="360"/>
-      </w:pPr>
-    </w:lvl>
-    <w:lvl w:ilvl="1" w:tentative="1">
-      <w:start w:val="1"/>
-      <w:numFmt w:val="decimal"/>
-      <w:lvlText w:val="%2."/>
-      <w:lvlJc w:val="left"/>
-      <w:pPr>
-        <w:tabs>
-          <w:tab w:val="num" w:pos="1440"/>
-        </w:tabs>
-        <w:ind w:left="1440" w:hanging="360"/>
-      </w:pPr>
-    </w:lvl>
-    <w:lvl w:ilvl="2" w:tentative="1">
-      <w:start w:val="1"/>
-      <w:numFmt w:val="decimal"/>
-      <w:lvlText w:val="%3."/>
-      <w:lvlJc w:val="left"/>
-      <w:pPr>
-        <w:tabs>
-          <w:tab w:val="num" w:pos="2160"/>
-        </w:tabs>
-        <w:ind w:left="2160" w:hanging="360"/>
-      </w:pPr>
-    </w:lvl>
-    <w:lvl w:ilvl="3" w:tentative="1">
-      <w:start w:val="1"/>
-      <w:numFmt w:val="decimal"/>
-      <w:lvlText w:val="%4."/>
-      <w:lvlJc w:val="left"/>
-      <w:pPr>
-        <w:tabs>
-          <w:tab w:val="num" w:pos="2880"/>
-        </w:tabs>
-        <w:ind w:left="2880" w:hanging="360"/>
-      </w:pPr>
-    </w:lvl>
-    <w:lvl w:ilvl="4" w:tentative="1">
-      <w:start w:val="1"/>
-      <w:numFmt w:val="decimal"/>
-      <w:lvlText w:val="%5."/>
-      <w:lvlJc w:val="left"/>
-      <w:pPr>
-        <w:tabs>
-          <w:tab w:val="num" w:pos="3600"/>
-        </w:tabs>
-        <w:ind w:left="3600" w:hanging="360"/>
-      </w:pPr>
-    </w:lvl>
-    <w:lvl w:ilvl="5" w:tentative="1">
-      <w:start w:val="1"/>
-      <w:numFmt w:val="decimal"/>
-      <w:lvlText w:val="%6."/>
-      <w:lvlJc w:val="left"/>
-      <w:pPr>
-        <w:tabs>
-          <w:tab w:val="num" w:pos="4320"/>
-        </w:tabs>
-        <w:ind w:left="4320" w:hanging="360"/>
-      </w:pPr>
-    </w:lvl>
-    <w:lvl w:ilvl="6" w:tentative="1">
-      <w:start w:val="1"/>
-      <w:numFmt w:val="decimal"/>
-      <w:lvlText w:val="%7."/>
-      <w:lvlJc w:val="left"/>
-      <w:pPr>
-        <w:tabs>
-          <w:tab w:val="num" w:pos="5040"/>
-        </w:tabs>
-        <w:ind w:left="5040" w:hanging="360"/>
-      </w:pPr>
-    </w:lvl>
-    <w:lvl w:ilvl="7" w:tentative="1">
-      <w:start w:val="1"/>
-      <w:numFmt w:val="decimal"/>
-      <w:lvlText w:val="%8."/>
-      <w:lvlJc w:val="left"/>
-      <w:pPr>
-        <w:tabs>
-          <w:tab w:val="num" w:pos="5760"/>
-        </w:tabs>
-        <w:ind w:left="5760" w:hanging="360"/>
-      </w:pPr>
-    </w:lvl>
-    <w:lvl w:ilvl="8" w:tentative="1">
-      <w:start w:val="1"/>
-      <w:numFmt w:val="decimal"/>
-      <w:lvlText w:val="%9."/>
-      <w:lvlJc w:val="left"/>
-      <w:pPr>
-        <w:tabs>
-          <w:tab w:val="num" w:pos="6480"/>
-        </w:tabs>
-        <w:ind w:left="6480" w:hanging="360"/>
-      </w:pPr>
-    </w:lvl>
-  </w:abstractNum>
-  <w:abstractNum w:abstractNumId="9" w15:restartNumberingAfterBreak="0">
-    <w:nsid w:val="5F60264A"/>
-    <w:multiLevelType w:val="multilevel"/>
-    <w:tmpl w:val="521C4E78"/>
+    <w:tmpl w:val="721C1D60"/>
     <w:lvl w:ilvl="0">
       <w:start w:val="1"/>
       <w:numFmt w:val="bullet"/>
@@ -13632,10 +14970,123 @@
       </w:rPr>
     </w:lvl>
   </w:abstractNum>
+  <w:abstractNum w:abstractNumId="9" w15:restartNumberingAfterBreak="0">
+    <w:nsid w:val="473B5BD1"/>
+    <w:multiLevelType w:val="multilevel"/>
+    <w:tmpl w:val="3CCCE77A"/>
+    <w:lvl w:ilvl="0">
+      <w:start w:val="1"/>
+      <w:numFmt w:val="decimal"/>
+      <w:lvlText w:val="%1."/>
+      <w:lvlJc w:val="left"/>
+      <w:pPr>
+        <w:tabs>
+          <w:tab w:val="num" w:pos="720"/>
+        </w:tabs>
+        <w:ind w:left="720" w:hanging="360"/>
+      </w:pPr>
+    </w:lvl>
+    <w:lvl w:ilvl="1" w:tentative="1">
+      <w:start w:val="1"/>
+      <w:numFmt w:val="decimal"/>
+      <w:lvlText w:val="%2."/>
+      <w:lvlJc w:val="left"/>
+      <w:pPr>
+        <w:tabs>
+          <w:tab w:val="num" w:pos="1440"/>
+        </w:tabs>
+        <w:ind w:left="1440" w:hanging="360"/>
+      </w:pPr>
+    </w:lvl>
+    <w:lvl w:ilvl="2" w:tentative="1">
+      <w:start w:val="1"/>
+      <w:numFmt w:val="decimal"/>
+      <w:lvlText w:val="%3."/>
+      <w:lvlJc w:val="left"/>
+      <w:pPr>
+        <w:tabs>
+          <w:tab w:val="num" w:pos="2160"/>
+        </w:tabs>
+        <w:ind w:left="2160" w:hanging="360"/>
+      </w:pPr>
+    </w:lvl>
+    <w:lvl w:ilvl="3" w:tentative="1">
+      <w:start w:val="1"/>
+      <w:numFmt w:val="decimal"/>
+      <w:lvlText w:val="%4."/>
+      <w:lvlJc w:val="left"/>
+      <w:pPr>
+        <w:tabs>
+          <w:tab w:val="num" w:pos="2880"/>
+        </w:tabs>
+        <w:ind w:left="2880" w:hanging="360"/>
+      </w:pPr>
+    </w:lvl>
+    <w:lvl w:ilvl="4" w:tentative="1">
+      <w:start w:val="1"/>
+      <w:numFmt w:val="decimal"/>
+      <w:lvlText w:val="%5."/>
+      <w:lvlJc w:val="left"/>
+      <w:pPr>
+        <w:tabs>
+          <w:tab w:val="num" w:pos="3600"/>
+        </w:tabs>
+        <w:ind w:left="3600" w:hanging="360"/>
+      </w:pPr>
+    </w:lvl>
+    <w:lvl w:ilvl="5" w:tentative="1">
+      <w:start w:val="1"/>
+      <w:numFmt w:val="decimal"/>
+      <w:lvlText w:val="%6."/>
+      <w:lvlJc w:val="left"/>
+      <w:pPr>
+        <w:tabs>
+          <w:tab w:val="num" w:pos="4320"/>
+        </w:tabs>
+        <w:ind w:left="4320" w:hanging="360"/>
+      </w:pPr>
+    </w:lvl>
+    <w:lvl w:ilvl="6" w:tentative="1">
+      <w:start w:val="1"/>
+      <w:numFmt w:val="decimal"/>
+      <w:lvlText w:val="%7."/>
+      <w:lvlJc w:val="left"/>
+      <w:pPr>
+        <w:tabs>
+          <w:tab w:val="num" w:pos="5040"/>
+        </w:tabs>
+        <w:ind w:left="5040" w:hanging="360"/>
+      </w:pPr>
+    </w:lvl>
+    <w:lvl w:ilvl="7" w:tentative="1">
+      <w:start w:val="1"/>
+      <w:numFmt w:val="decimal"/>
+      <w:lvlText w:val="%8."/>
+      <w:lvlJc w:val="left"/>
+      <w:pPr>
+        <w:tabs>
+          <w:tab w:val="num" w:pos="5760"/>
+        </w:tabs>
+        <w:ind w:left="5760" w:hanging="360"/>
+      </w:pPr>
+    </w:lvl>
+    <w:lvl w:ilvl="8" w:tentative="1">
+      <w:start w:val="1"/>
+      <w:numFmt w:val="decimal"/>
+      <w:lvlText w:val="%9."/>
+      <w:lvlJc w:val="left"/>
+      <w:pPr>
+        <w:tabs>
+          <w:tab w:val="num" w:pos="6480"/>
+        </w:tabs>
+        <w:ind w:left="6480" w:hanging="360"/>
+      </w:pPr>
+    </w:lvl>
+  </w:abstractNum>
   <w:abstractNum w:abstractNumId="10" w15:restartNumberingAfterBreak="0">
-    <w:nsid w:val="68AF3D5A"/>
+    <w:nsid w:val="5BBF6C7F"/>
     <w:multiLevelType w:val="multilevel"/>
-    <w:tmpl w:val="ECA61A68"/>
+    <w:tmpl w:val="0B1230DE"/>
     <w:lvl w:ilvl="0">
       <w:start w:val="1"/>
       <w:numFmt w:val="bullet"/>
@@ -13782,9 +15233,9 @@
     </w:lvl>
   </w:abstractNum>
   <w:abstractNum w:abstractNumId="11" w15:restartNumberingAfterBreak="0">
-    <w:nsid w:val="6B4514F1"/>
+    <w:nsid w:val="5F60264A"/>
     <w:multiLevelType w:val="multilevel"/>
-    <w:tmpl w:val="2FD46874"/>
+    <w:tmpl w:val="521C4E78"/>
     <w:lvl w:ilvl="0">
       <w:start w:val="1"/>
       <w:numFmt w:val="bullet"/>
@@ -13931,9 +15382,9 @@
     </w:lvl>
   </w:abstractNum>
   <w:abstractNum w:abstractNumId="12" w15:restartNumberingAfterBreak="0">
-    <w:nsid w:val="6E6D0FD9"/>
+    <w:nsid w:val="68AF3D5A"/>
     <w:multiLevelType w:val="multilevel"/>
-    <w:tmpl w:val="752A32A0"/>
+    <w:tmpl w:val="ECA61A68"/>
     <w:lvl w:ilvl="0">
       <w:start w:val="1"/>
       <w:numFmt w:val="bullet"/>
@@ -14080,6 +15531,304 @@
     </w:lvl>
   </w:abstractNum>
   <w:abstractNum w:abstractNumId="13" w15:restartNumberingAfterBreak="0">
+    <w:nsid w:val="6B4514F1"/>
+    <w:multiLevelType w:val="multilevel"/>
+    <w:tmpl w:val="2FD46874"/>
+    <w:lvl w:ilvl="0">
+      <w:start w:val="1"/>
+      <w:numFmt w:val="bullet"/>
+      <w:lvlText w:val=""/>
+      <w:lvlJc w:val="left"/>
+      <w:pPr>
+        <w:tabs>
+          <w:tab w:val="num" w:pos="720"/>
+        </w:tabs>
+        <w:ind w:left="720" w:hanging="360"/>
+      </w:pPr>
+      <w:rPr>
+        <w:rFonts w:ascii="Symbol" w:hAnsi="Symbol" w:hint="default"/>
+        <w:sz w:val="20"/>
+      </w:rPr>
+    </w:lvl>
+    <w:lvl w:ilvl="1" w:tentative="1">
+      <w:start w:val="1"/>
+      <w:numFmt w:val="bullet"/>
+      <w:lvlText w:val="o"/>
+      <w:lvlJc w:val="left"/>
+      <w:pPr>
+        <w:tabs>
+          <w:tab w:val="num" w:pos="1440"/>
+        </w:tabs>
+        <w:ind w:left="1440" w:hanging="360"/>
+      </w:pPr>
+      <w:rPr>
+        <w:rFonts w:ascii="Courier New" w:hAnsi="Courier New" w:hint="default"/>
+        <w:sz w:val="20"/>
+      </w:rPr>
+    </w:lvl>
+    <w:lvl w:ilvl="2" w:tentative="1">
+      <w:start w:val="1"/>
+      <w:numFmt w:val="bullet"/>
+      <w:lvlText w:val=""/>
+      <w:lvlJc w:val="left"/>
+      <w:pPr>
+        <w:tabs>
+          <w:tab w:val="num" w:pos="2160"/>
+        </w:tabs>
+        <w:ind w:left="2160" w:hanging="360"/>
+      </w:pPr>
+      <w:rPr>
+        <w:rFonts w:ascii="Wingdings" w:hAnsi="Wingdings" w:hint="default"/>
+        <w:sz w:val="20"/>
+      </w:rPr>
+    </w:lvl>
+    <w:lvl w:ilvl="3" w:tentative="1">
+      <w:start w:val="1"/>
+      <w:numFmt w:val="bullet"/>
+      <w:lvlText w:val=""/>
+      <w:lvlJc w:val="left"/>
+      <w:pPr>
+        <w:tabs>
+          <w:tab w:val="num" w:pos="2880"/>
+        </w:tabs>
+        <w:ind w:left="2880" w:hanging="360"/>
+      </w:pPr>
+      <w:rPr>
+        <w:rFonts w:ascii="Wingdings" w:hAnsi="Wingdings" w:hint="default"/>
+        <w:sz w:val="20"/>
+      </w:rPr>
+    </w:lvl>
+    <w:lvl w:ilvl="4" w:tentative="1">
+      <w:start w:val="1"/>
+      <w:numFmt w:val="bullet"/>
+      <w:lvlText w:val=""/>
+      <w:lvlJc w:val="left"/>
+      <w:pPr>
+        <w:tabs>
+          <w:tab w:val="num" w:pos="3600"/>
+        </w:tabs>
+        <w:ind w:left="3600" w:hanging="360"/>
+      </w:pPr>
+      <w:rPr>
+        <w:rFonts w:ascii="Wingdings" w:hAnsi="Wingdings" w:hint="default"/>
+        <w:sz w:val="20"/>
+      </w:rPr>
+    </w:lvl>
+    <w:lvl w:ilvl="5" w:tentative="1">
+      <w:start w:val="1"/>
+      <w:numFmt w:val="bullet"/>
+      <w:lvlText w:val=""/>
+      <w:lvlJc w:val="left"/>
+      <w:pPr>
+        <w:tabs>
+          <w:tab w:val="num" w:pos="4320"/>
+        </w:tabs>
+        <w:ind w:left="4320" w:hanging="360"/>
+      </w:pPr>
+      <w:rPr>
+        <w:rFonts w:ascii="Wingdings" w:hAnsi="Wingdings" w:hint="default"/>
+        <w:sz w:val="20"/>
+      </w:rPr>
+    </w:lvl>
+    <w:lvl w:ilvl="6" w:tentative="1">
+      <w:start w:val="1"/>
+      <w:numFmt w:val="bullet"/>
+      <w:lvlText w:val=""/>
+      <w:lvlJc w:val="left"/>
+      <w:pPr>
+        <w:tabs>
+          <w:tab w:val="num" w:pos="5040"/>
+        </w:tabs>
+        <w:ind w:left="5040" w:hanging="360"/>
+      </w:pPr>
+      <w:rPr>
+        <w:rFonts w:ascii="Wingdings" w:hAnsi="Wingdings" w:hint="default"/>
+        <w:sz w:val="20"/>
+      </w:rPr>
+    </w:lvl>
+    <w:lvl w:ilvl="7" w:tentative="1">
+      <w:start w:val="1"/>
+      <w:numFmt w:val="bullet"/>
+      <w:lvlText w:val=""/>
+      <w:lvlJc w:val="left"/>
+      <w:pPr>
+        <w:tabs>
+          <w:tab w:val="num" w:pos="5760"/>
+        </w:tabs>
+        <w:ind w:left="5760" w:hanging="360"/>
+      </w:pPr>
+      <w:rPr>
+        <w:rFonts w:ascii="Wingdings" w:hAnsi="Wingdings" w:hint="default"/>
+        <w:sz w:val="20"/>
+      </w:rPr>
+    </w:lvl>
+    <w:lvl w:ilvl="8" w:tentative="1">
+      <w:start w:val="1"/>
+      <w:numFmt w:val="bullet"/>
+      <w:lvlText w:val=""/>
+      <w:lvlJc w:val="left"/>
+      <w:pPr>
+        <w:tabs>
+          <w:tab w:val="num" w:pos="6480"/>
+        </w:tabs>
+        <w:ind w:left="6480" w:hanging="360"/>
+      </w:pPr>
+      <w:rPr>
+        <w:rFonts w:ascii="Wingdings" w:hAnsi="Wingdings" w:hint="default"/>
+        <w:sz w:val="20"/>
+      </w:rPr>
+    </w:lvl>
+  </w:abstractNum>
+  <w:abstractNum w:abstractNumId="14" w15:restartNumberingAfterBreak="0">
+    <w:nsid w:val="6E6D0FD9"/>
+    <w:multiLevelType w:val="multilevel"/>
+    <w:tmpl w:val="752A32A0"/>
+    <w:lvl w:ilvl="0">
+      <w:start w:val="1"/>
+      <w:numFmt w:val="bullet"/>
+      <w:lvlText w:val=""/>
+      <w:lvlJc w:val="left"/>
+      <w:pPr>
+        <w:tabs>
+          <w:tab w:val="num" w:pos="720"/>
+        </w:tabs>
+        <w:ind w:left="720" w:hanging="360"/>
+      </w:pPr>
+      <w:rPr>
+        <w:rFonts w:ascii="Symbol" w:hAnsi="Symbol" w:hint="default"/>
+        <w:sz w:val="20"/>
+      </w:rPr>
+    </w:lvl>
+    <w:lvl w:ilvl="1" w:tentative="1">
+      <w:start w:val="1"/>
+      <w:numFmt w:val="bullet"/>
+      <w:lvlText w:val="o"/>
+      <w:lvlJc w:val="left"/>
+      <w:pPr>
+        <w:tabs>
+          <w:tab w:val="num" w:pos="1440"/>
+        </w:tabs>
+        <w:ind w:left="1440" w:hanging="360"/>
+      </w:pPr>
+      <w:rPr>
+        <w:rFonts w:ascii="Courier New" w:hAnsi="Courier New" w:hint="default"/>
+        <w:sz w:val="20"/>
+      </w:rPr>
+    </w:lvl>
+    <w:lvl w:ilvl="2" w:tentative="1">
+      <w:start w:val="1"/>
+      <w:numFmt w:val="bullet"/>
+      <w:lvlText w:val=""/>
+      <w:lvlJc w:val="left"/>
+      <w:pPr>
+        <w:tabs>
+          <w:tab w:val="num" w:pos="2160"/>
+        </w:tabs>
+        <w:ind w:left="2160" w:hanging="360"/>
+      </w:pPr>
+      <w:rPr>
+        <w:rFonts w:ascii="Wingdings" w:hAnsi="Wingdings" w:hint="default"/>
+        <w:sz w:val="20"/>
+      </w:rPr>
+    </w:lvl>
+    <w:lvl w:ilvl="3" w:tentative="1">
+      <w:start w:val="1"/>
+      <w:numFmt w:val="bullet"/>
+      <w:lvlText w:val=""/>
+      <w:lvlJc w:val="left"/>
+      <w:pPr>
+        <w:tabs>
+          <w:tab w:val="num" w:pos="2880"/>
+        </w:tabs>
+        <w:ind w:left="2880" w:hanging="360"/>
+      </w:pPr>
+      <w:rPr>
+        <w:rFonts w:ascii="Wingdings" w:hAnsi="Wingdings" w:hint="default"/>
+        <w:sz w:val="20"/>
+      </w:rPr>
+    </w:lvl>
+    <w:lvl w:ilvl="4" w:tentative="1">
+      <w:start w:val="1"/>
+      <w:numFmt w:val="bullet"/>
+      <w:lvlText w:val=""/>
+      <w:lvlJc w:val="left"/>
+      <w:pPr>
+        <w:tabs>
+          <w:tab w:val="num" w:pos="3600"/>
+        </w:tabs>
+        <w:ind w:left="3600" w:hanging="360"/>
+      </w:pPr>
+      <w:rPr>
+        <w:rFonts w:ascii="Wingdings" w:hAnsi="Wingdings" w:hint="default"/>
+        <w:sz w:val="20"/>
+      </w:rPr>
+    </w:lvl>
+    <w:lvl w:ilvl="5" w:tentative="1">
+      <w:start w:val="1"/>
+      <w:numFmt w:val="bullet"/>
+      <w:lvlText w:val=""/>
+      <w:lvlJc w:val="left"/>
+      <w:pPr>
+        <w:tabs>
+          <w:tab w:val="num" w:pos="4320"/>
+        </w:tabs>
+        <w:ind w:left="4320" w:hanging="360"/>
+      </w:pPr>
+      <w:rPr>
+        <w:rFonts w:ascii="Wingdings" w:hAnsi="Wingdings" w:hint="default"/>
+        <w:sz w:val="20"/>
+      </w:rPr>
+    </w:lvl>
+    <w:lvl w:ilvl="6" w:tentative="1">
+      <w:start w:val="1"/>
+      <w:numFmt w:val="bullet"/>
+      <w:lvlText w:val=""/>
+      <w:lvlJc w:val="left"/>
+      <w:pPr>
+        <w:tabs>
+          <w:tab w:val="num" w:pos="5040"/>
+        </w:tabs>
+        <w:ind w:left="5040" w:hanging="360"/>
+      </w:pPr>
+      <w:rPr>
+        <w:rFonts w:ascii="Wingdings" w:hAnsi="Wingdings" w:hint="default"/>
+        <w:sz w:val="20"/>
+      </w:rPr>
+    </w:lvl>
+    <w:lvl w:ilvl="7" w:tentative="1">
+      <w:start w:val="1"/>
+      <w:numFmt w:val="bullet"/>
+      <w:lvlText w:val=""/>
+      <w:lvlJc w:val="left"/>
+      <w:pPr>
+        <w:tabs>
+          <w:tab w:val="num" w:pos="5760"/>
+        </w:tabs>
+        <w:ind w:left="5760" w:hanging="360"/>
+      </w:pPr>
+      <w:rPr>
+        <w:rFonts w:ascii="Wingdings" w:hAnsi="Wingdings" w:hint="default"/>
+        <w:sz w:val="20"/>
+      </w:rPr>
+    </w:lvl>
+    <w:lvl w:ilvl="8" w:tentative="1">
+      <w:start w:val="1"/>
+      <w:numFmt w:val="bullet"/>
+      <w:lvlText w:val=""/>
+      <w:lvlJc w:val="left"/>
+      <w:pPr>
+        <w:tabs>
+          <w:tab w:val="num" w:pos="6480"/>
+        </w:tabs>
+        <w:ind w:left="6480" w:hanging="360"/>
+      </w:pPr>
+      <w:rPr>
+        <w:rFonts w:ascii="Wingdings" w:hAnsi="Wingdings" w:hint="default"/>
+        <w:sz w:val="20"/>
+      </w:rPr>
+    </w:lvl>
+  </w:abstractNum>
+  <w:abstractNum w:abstractNumId="15" w15:restartNumberingAfterBreak="0">
     <w:nsid w:val="78906EC1"/>
     <w:multiLevelType w:val="multilevel"/>
     <w:tmpl w:val="7168123C"/>
@@ -14192,11 +15941,128 @@
       </w:pPr>
     </w:lvl>
   </w:abstractNum>
+  <w:abstractNum w:abstractNumId="16" w15:restartNumberingAfterBreak="0">
+    <w:nsid w:val="7CA059BA"/>
+    <w:multiLevelType w:val="multilevel"/>
+    <w:tmpl w:val="105E22B4"/>
+    <w:lvl w:ilvl="0">
+      <w:start w:val="1"/>
+      <w:numFmt w:val="decimal"/>
+      <w:lvlText w:val="%1."/>
+      <w:lvlJc w:val="left"/>
+      <w:pPr>
+        <w:tabs>
+          <w:tab w:val="num" w:pos="720"/>
+        </w:tabs>
+        <w:ind w:left="720" w:hanging="360"/>
+      </w:pPr>
+    </w:lvl>
+    <w:lvl w:ilvl="1">
+      <w:start w:val="1"/>
+      <w:numFmt w:val="bullet"/>
+      <w:lvlText w:val="o"/>
+      <w:lvlJc w:val="left"/>
+      <w:pPr>
+        <w:tabs>
+          <w:tab w:val="num" w:pos="1440"/>
+        </w:tabs>
+        <w:ind w:left="1440" w:hanging="360"/>
+      </w:pPr>
+      <w:rPr>
+        <w:rFonts w:ascii="Courier New" w:hAnsi="Courier New" w:hint="default"/>
+        <w:sz w:val="20"/>
+      </w:rPr>
+    </w:lvl>
+    <w:lvl w:ilvl="2" w:tentative="1">
+      <w:start w:val="1"/>
+      <w:numFmt w:val="decimal"/>
+      <w:lvlText w:val="%3."/>
+      <w:lvlJc w:val="left"/>
+      <w:pPr>
+        <w:tabs>
+          <w:tab w:val="num" w:pos="2160"/>
+        </w:tabs>
+        <w:ind w:left="2160" w:hanging="360"/>
+      </w:pPr>
+    </w:lvl>
+    <w:lvl w:ilvl="3" w:tentative="1">
+      <w:start w:val="1"/>
+      <w:numFmt w:val="decimal"/>
+      <w:lvlText w:val="%4."/>
+      <w:lvlJc w:val="left"/>
+      <w:pPr>
+        <w:tabs>
+          <w:tab w:val="num" w:pos="2880"/>
+        </w:tabs>
+        <w:ind w:left="2880" w:hanging="360"/>
+      </w:pPr>
+    </w:lvl>
+    <w:lvl w:ilvl="4" w:tentative="1">
+      <w:start w:val="1"/>
+      <w:numFmt w:val="decimal"/>
+      <w:lvlText w:val="%5."/>
+      <w:lvlJc w:val="left"/>
+      <w:pPr>
+        <w:tabs>
+          <w:tab w:val="num" w:pos="3600"/>
+        </w:tabs>
+        <w:ind w:left="3600" w:hanging="360"/>
+      </w:pPr>
+    </w:lvl>
+    <w:lvl w:ilvl="5" w:tentative="1">
+      <w:start w:val="1"/>
+      <w:numFmt w:val="decimal"/>
+      <w:lvlText w:val="%6."/>
+      <w:lvlJc w:val="left"/>
+      <w:pPr>
+        <w:tabs>
+          <w:tab w:val="num" w:pos="4320"/>
+        </w:tabs>
+        <w:ind w:left="4320" w:hanging="360"/>
+      </w:pPr>
+    </w:lvl>
+    <w:lvl w:ilvl="6" w:tentative="1">
+      <w:start w:val="1"/>
+      <w:numFmt w:val="decimal"/>
+      <w:lvlText w:val="%7."/>
+      <w:lvlJc w:val="left"/>
+      <w:pPr>
+        <w:tabs>
+          <w:tab w:val="num" w:pos="5040"/>
+        </w:tabs>
+        <w:ind w:left="5040" w:hanging="360"/>
+      </w:pPr>
+    </w:lvl>
+    <w:lvl w:ilvl="7" w:tentative="1">
+      <w:start w:val="1"/>
+      <w:numFmt w:val="decimal"/>
+      <w:lvlText w:val="%8."/>
+      <w:lvlJc w:val="left"/>
+      <w:pPr>
+        <w:tabs>
+          <w:tab w:val="num" w:pos="5760"/>
+        </w:tabs>
+        <w:ind w:left="5760" w:hanging="360"/>
+      </w:pPr>
+    </w:lvl>
+    <w:lvl w:ilvl="8" w:tentative="1">
+      <w:start w:val="1"/>
+      <w:numFmt w:val="decimal"/>
+      <w:lvlText w:val="%9."/>
+      <w:lvlJc w:val="left"/>
+      <w:pPr>
+        <w:tabs>
+          <w:tab w:val="num" w:pos="6480"/>
+        </w:tabs>
+        <w:ind w:left="6480" w:hanging="360"/>
+      </w:pPr>
+    </w:lvl>
+  </w:abstractNum>
   <w:num w:numId="1">
     <w:abstractNumId w:val="3"/>
   </w:num>
   <w:num w:numId="2">
-    <w:abstractNumId w:val="9"/>
+    <w:abstractNumId w:val="11"/>
   </w:num>
   <w:num w:numId="3">
     <w:abstractNumId w:val="7"/>
@@ -14211,10 +16077,10 @@
     <w:abstractNumId w:val="6"/>
   </w:num>
   <w:num w:numId="7">
-    <w:abstractNumId w:val="11"/>
+    <w:abstractNumId w:val="13"/>
   </w:num>
   <w:num w:numId="8">
-    <w:abstractNumId w:val="12"/>
+    <w:abstractNumId w:val="14"/>
   </w:num>
   <w:num w:numId="9">
     <w:abstractNumId w:val="4"/>
@@ -14226,13 +16092,22 @@
     <w:abstractNumId w:val="1"/>
   </w:num>
   <w:num w:numId="12">
+    <w:abstractNumId w:val="12"/>
+  </w:num>
+  <w:num w:numId="13">
+    <w:abstractNumId w:val="9"/>
+  </w:num>
+  <w:num w:numId="14">
+    <w:abstractNumId w:val="15"/>
+  </w:num>
+  <w:num w:numId="15">
     <w:abstractNumId w:val="10"/>
   </w:num>
-  <w:num w:numId="13">
+  <w:num w:numId="16">
     <w:abstractNumId w:val="8"/>
   </w:num>
-  <w:num w:numId="14">
-    <w:abstractNumId w:val="13"/>
+  <w:num w:numId="17">
+    <w:abstractNumId w:val="16"/>
   </w:num>
 </w:numbering>
 </file>
@@ -14639,6 +16514,27 @@
     <w:qFormat/>
     <w:rsid w:val="004A095A"/>
   </w:style>
+  <w:style w:type="paragraph" w:styleId="Ttulo1">
+    <w:name w:val="heading 1"/>
+    <w:basedOn w:val="Normal"/>
+    <w:next w:val="Normal"/>
+    <w:link w:val="Ttulo1Char"/>
+    <w:uiPriority w:val="9"/>
+    <w:qFormat/>
+    <w:rsid w:val="00D5585B"/>
+    <w:pPr>
+      <w:keepNext/>
+      <w:keepLines/>
+      <w:spacing w:before="240" w:after="0"/>
+      <w:outlineLvl w:val="0"/>
+    </w:pPr>
+    <w:rPr>
+      <w:rFonts w:asciiTheme="majorHAnsi" w:eastAsiaTheme="majorEastAsia" w:hAnsiTheme="majorHAnsi" w:cstheme="majorBidi"/>
+      <w:color w:val="0F4761" w:themeColor="accent1" w:themeShade="BF"/>
+      <w:sz w:val="32"/>
+      <w:szCs w:val="32"/>
+    </w:rPr>
+  </w:style>
   <w:style w:type="paragraph" w:styleId="Ttulo2">
     <w:name w:val="heading 2"/>
     <w:basedOn w:val="Normal"/>
@@ -14884,6 +16780,29 @@
     <w:name w:val="hljs-keyword"/>
     <w:basedOn w:val="Fontepargpadro"/>
     <w:rsid w:val="004A095A"/>
+  </w:style>
+  <w:style w:type="character" w:customStyle="1" w:styleId="Ttulo1Char">
+    <w:name w:val="Título 1 Char"/>
+    <w:basedOn w:val="Fontepargpadro"/>
+    <w:link w:val="Ttulo1"/>
+    <w:uiPriority w:val="9"/>
+    <w:rsid w:val="00D5585B"/>
+    <w:rPr>
+      <w:rFonts w:asciiTheme="majorHAnsi" w:eastAsiaTheme="majorEastAsia" w:hAnsiTheme="majorHAnsi" w:cstheme="majorBidi"/>
+      <w:color w:val="0F4761" w:themeColor="accent1" w:themeShade="BF"/>
+      <w:sz w:val="32"/>
+      <w:szCs w:val="32"/>
+    </w:rPr>
+  </w:style>
+  <w:style w:type="character" w:customStyle="1" w:styleId="hljs-comment">
+    <w:name w:val="hljs-comment"/>
+    <w:basedOn w:val="Fontepargpadro"/>
+    <w:rsid w:val="00D5585B"/>
+  </w:style>
+  <w:style w:type="character" w:customStyle="1" w:styleId="hljs-number">
+    <w:name w:val="hljs-number"/>
+    <w:basedOn w:val="Fontepargpadro"/>
+    <w:rsid w:val="00D5585B"/>
   </w:style>
 </w:styles>
 </file>

</xml_diff>

<commit_message>
item adicionado numero 46 ssh
</commit_message>
<xml_diff>
--- a/Estudos Git e Github.docx
+++ b/Estudos Git e Github.docx
@@ -13222,11 +13222,6 @@
         <w:pStyle w:val="Pr-formataoHTML"/>
         <w:ind w:left="1440"/>
       </w:pPr>
-      <w:proofErr w:type="spellStart"/>
-      <w:r>
-        <w:t>CopiarEditar</w:t>
-      </w:r>
-      <w:proofErr w:type="spellEnd"/>
     </w:p>
     <w:p>
       <w:pPr>
@@ -13614,6 +13609,1107 @@
       </w:r>
       <w:r>
         <w:t>o 2.0 pra 2.1”</w:t>
+      </w:r>
+    </w:p>
+    <w:p>
+      <w:pPr>
+        <w:pStyle w:val="Ttulo2"/>
+      </w:pPr>
+      <w:r>
+        <w:rPr>
+          <w:rFonts w:ascii="Segoe UI Emoji" w:hAnsi="Segoe UI Emoji" w:cs="Segoe UI Emoji"/>
+        </w:rPr>
+        <w:t>✅</w:t>
+      </w:r>
+      <w:r>
+        <w:t xml:space="preserve"> Próximo Tópico:</w:t>
+      </w:r>
+    </w:p>
+    <w:p>
+      <w:pPr>
+        <w:pStyle w:val="Ttulo1"/>
+      </w:pPr>
+      <w:r>
+        <w:t xml:space="preserve">46. </w:t>
+      </w:r>
+      <w:r>
+        <w:rPr>
+          <w:rStyle w:val="Forte"/>
+          <w:b w:val="0"/>
+          <w:bCs w:val="0"/>
+        </w:rPr>
+        <w:t xml:space="preserve">Conectando seu repositório ao </w:t>
+      </w:r>
+      <w:proofErr w:type="spellStart"/>
+      <w:r>
+        <w:rPr>
+          <w:rStyle w:val="Forte"/>
+          <w:b w:val="0"/>
+          <w:bCs w:val="0"/>
+        </w:rPr>
+        <w:t>VSCode</w:t>
+      </w:r>
+      <w:proofErr w:type="spellEnd"/>
+      <w:r>
+        <w:rPr>
+          <w:rStyle w:val="Forte"/>
+          <w:b w:val="0"/>
+          <w:bCs w:val="0"/>
+        </w:rPr>
+        <w:t xml:space="preserve"> com SSH (e não mais com HTTPS)</w:t>
+      </w:r>
+    </w:p>
+    <w:p>
+      <w:r>
+        <w:pict w14:anchorId="078EBC85">
+          <v:rect id="_x0000_i1132" style="width:0;height:1.5pt" o:hralign="center" o:hrstd="t" o:hr="t" fillcolor="#a0a0a0" stroked="f"/>
+        </w:pict>
+      </w:r>
+    </w:p>
+    <w:p>
+      <w:pPr>
+        <w:pStyle w:val="Ttulo3"/>
+      </w:pPr>
+      <w:proofErr w:type="gramStart"/>
+      <w:r>
+        <w:rPr>
+          <w:rFonts w:ascii="Segoe UI Emoji" w:hAnsi="Segoe UI Emoji" w:cs="Segoe UI Emoji"/>
+        </w:rPr>
+        <w:t>🧠</w:t>
+      </w:r>
+      <w:r>
+        <w:t xml:space="preserve"> Por</w:t>
+      </w:r>
+      <w:proofErr w:type="gramEnd"/>
+      <w:r>
+        <w:t xml:space="preserve"> que isso importa?</w:t>
+      </w:r>
+    </w:p>
+    <w:p>
+      <w:pPr>
+        <w:spacing w:before="100" w:beforeAutospacing="1" w:after="100" w:afterAutospacing="1"/>
+      </w:pPr>
+      <w:r>
+        <w:t>Atualmente você está usando comandos como:</w:t>
+      </w:r>
+    </w:p>
+    <w:p>
+      <w:pPr>
+        <w:pStyle w:val="Pr-formataoHTML"/>
+        <w:rPr>
+          <w:lang w:val="en-US"/>
+        </w:rPr>
+      </w:pPr>
+      <w:r>
+        <w:rPr>
+          <w:lang w:val="en-US"/>
+        </w:rPr>
+        <w:t>bash</w:t>
+      </w:r>
+    </w:p>
+    <w:p>
+      <w:pPr>
+        <w:pStyle w:val="Pr-formataoHTML"/>
+        <w:rPr>
+          <w:lang w:val="en-US"/>
+        </w:rPr>
+      </w:pPr>
+    </w:p>
+    <w:p>
+      <w:pPr>
+        <w:pStyle w:val="Pr-formataoHTML"/>
+        <w:rPr>
+          <w:rStyle w:val="CdigoHTML"/>
+          <w:rFonts w:eastAsiaTheme="majorEastAsia"/>
+          <w:lang w:val="en-US"/>
+        </w:rPr>
+      </w:pPr>
+      <w:r>
+        <w:rPr>
+          <w:rStyle w:val="CdigoHTML"/>
+          <w:rFonts w:eastAsiaTheme="majorEastAsia"/>
+          <w:lang w:val="en-US"/>
+        </w:rPr>
+        <w:t xml:space="preserve">git </w:t>
+      </w:r>
+      <w:r>
+        <w:rPr>
+          <w:rStyle w:val="hljs-builtin"/>
+          <w:lang w:val="en-US"/>
+        </w:rPr>
+        <w:t>clone</w:t>
+      </w:r>
+      <w:r>
+        <w:rPr>
+          <w:rStyle w:val="CdigoHTML"/>
+          <w:rFonts w:eastAsiaTheme="majorEastAsia"/>
+          <w:lang w:val="en-US"/>
+        </w:rPr>
+        <w:t xml:space="preserve"> https://github.com/kadubass2025/seu-projeto.git</w:t>
+      </w:r>
+    </w:p>
+    <w:p>
+      <w:pPr>
+        <w:spacing w:before="100" w:beforeAutospacing="1" w:after="100" w:afterAutospacing="1"/>
+      </w:pPr>
+      <w:r>
+        <w:t xml:space="preserve">Esse método usa </w:t>
+      </w:r>
+      <w:r>
+        <w:rPr>
+          <w:rStyle w:val="Forte"/>
+        </w:rPr>
+        <w:t>HTTPS</w:t>
+      </w:r>
+      <w:r>
+        <w:t>, que exige login/senha ou token toda vez.</w:t>
+      </w:r>
+    </w:p>
+    <w:p>
+      <w:pPr>
+        <w:spacing w:before="100" w:beforeAutospacing="1" w:after="100" w:afterAutospacing="1"/>
+      </w:pPr>
+      <w:r>
+        <w:rPr>
+          <w:rFonts w:ascii="Segoe UI Emoji" w:hAnsi="Segoe UI Emoji" w:cs="Segoe UI Emoji"/>
+        </w:rPr>
+        <w:t>➡</w:t>
+      </w:r>
+      <w:proofErr w:type="gramStart"/>
+      <w:r>
+        <w:t>️ Isso</w:t>
+      </w:r>
+      <w:proofErr w:type="gramEnd"/>
+      <w:r>
+        <w:t xml:space="preserve"> cansa, trava automações e exige mais esforço.</w:t>
+      </w:r>
+    </w:p>
+    <w:p>
+      <w:pPr>
+        <w:spacing w:after="0"/>
+      </w:pPr>
+      <w:r>
+        <w:pict w14:anchorId="09E2F98F">
+          <v:rect id="_x0000_i1133" style="width:0;height:1.5pt" o:hralign="center" o:hrstd="t" o:hr="t" fillcolor="#a0a0a0" stroked="f"/>
+        </w:pict>
+      </w:r>
+    </w:p>
+    <w:p>
+      <w:pPr>
+        <w:pStyle w:val="Ttulo3"/>
+      </w:pPr>
+      <w:r>
+        <w:rPr>
+          <w:rFonts w:ascii="Segoe UI Emoji" w:hAnsi="Segoe UI Emoji" w:cs="Segoe UI Emoji"/>
+        </w:rPr>
+        <w:t>✅</w:t>
+      </w:r>
+      <w:r>
+        <w:t xml:space="preserve"> Solução moderna: </w:t>
+      </w:r>
+      <w:r>
+        <w:rPr>
+          <w:rStyle w:val="Forte"/>
+          <w:b/>
+          <w:bCs/>
+        </w:rPr>
+        <w:t>usar SSH</w:t>
+      </w:r>
+    </w:p>
+    <w:p>
+      <w:pPr>
+        <w:spacing w:before="100" w:beforeAutospacing="1" w:after="100" w:afterAutospacing="1"/>
+      </w:pPr>
+      <w:r>
+        <w:t xml:space="preserve">Com SSH, você não precisa digitar nada — o </w:t>
+      </w:r>
+      <w:proofErr w:type="spellStart"/>
+      <w:r>
+        <w:t>Git</w:t>
+      </w:r>
+      <w:proofErr w:type="spellEnd"/>
+      <w:r>
+        <w:t xml:space="preserve"> e GitHub se conectam </w:t>
+      </w:r>
+      <w:r>
+        <w:rPr>
+          <w:rStyle w:val="Forte"/>
+        </w:rPr>
+        <w:t>de forma segura e automática</w:t>
+      </w:r>
+      <w:r>
+        <w:t>.</w:t>
+      </w:r>
+    </w:p>
+    <w:p>
+      <w:pPr>
+        <w:spacing w:after="0"/>
+      </w:pPr>
+      <w:r>
+        <w:pict w14:anchorId="638CA21D">
+          <v:rect id="_x0000_i1134" style="width:0;height:1.5pt" o:hralign="center" o:hrstd="t" o:hr="t" fillcolor="#a0a0a0" stroked="f"/>
+        </w:pict>
+      </w:r>
+    </w:p>
+    <w:p>
+      <w:pPr>
+        <w:pStyle w:val="Ttulo2"/>
+      </w:pPr>
+      <w:r>
+        <w:rPr>
+          <w:rFonts w:ascii="Segoe UI Emoji" w:hAnsi="Segoe UI Emoji" w:cs="Segoe UI Emoji"/>
+        </w:rPr>
+        <w:lastRenderedPageBreak/>
+        <w:t>🛠</w:t>
+      </w:r>
+      <w:r>
+        <w:t>️ Bora fazer agora? Você vai:</w:t>
+      </w:r>
+    </w:p>
+    <w:p>
+      <w:pPr>
+        <w:numPr>
+          <w:ilvl w:val="0"/>
+          <w:numId w:val="18"/>
+        </w:numPr>
+        <w:spacing w:before="100" w:beforeAutospacing="1" w:after="100" w:afterAutospacing="1" w:line="240" w:lineRule="auto"/>
+      </w:pPr>
+      <w:r>
+        <w:t>Criar sua chave SSH (caso ainda não tenha)</w:t>
+      </w:r>
+    </w:p>
+    <w:p>
+      <w:pPr>
+        <w:numPr>
+          <w:ilvl w:val="0"/>
+          <w:numId w:val="18"/>
+        </w:numPr>
+        <w:spacing w:before="100" w:beforeAutospacing="1" w:after="100" w:afterAutospacing="1" w:line="240" w:lineRule="auto"/>
+      </w:pPr>
+      <w:r>
+        <w:t>Adicionar a chave no GitHub</w:t>
+      </w:r>
+    </w:p>
+    <w:p>
+      <w:pPr>
+        <w:numPr>
+          <w:ilvl w:val="0"/>
+          <w:numId w:val="18"/>
+        </w:numPr>
+        <w:spacing w:before="100" w:beforeAutospacing="1" w:after="100" w:afterAutospacing="1" w:line="240" w:lineRule="auto"/>
+      </w:pPr>
+      <w:r>
+        <w:t>Testar conexão</w:t>
+      </w:r>
+    </w:p>
+    <w:p>
+      <w:pPr>
+        <w:numPr>
+          <w:ilvl w:val="0"/>
+          <w:numId w:val="18"/>
+        </w:numPr>
+        <w:spacing w:before="100" w:beforeAutospacing="1" w:after="100" w:afterAutospacing="1" w:line="240" w:lineRule="auto"/>
+      </w:pPr>
+      <w:r>
+        <w:t>Clonar usando SSH</w:t>
+      </w:r>
+    </w:p>
+    <w:p>
+      <w:pPr>
+        <w:spacing w:after="0"/>
+      </w:pPr>
+      <w:r>
+        <w:pict w14:anchorId="25341119">
+          <v:rect id="_x0000_i1135" style="width:0;height:1.5pt" o:hralign="center" o:hrstd="t" o:hr="t" fillcolor="#a0a0a0" stroked="f"/>
+        </w:pict>
+      </w:r>
+    </w:p>
+    <w:p>
+      <w:pPr>
+        <w:pStyle w:val="Ttulo3"/>
+      </w:pPr>
+      <w:r>
+        <w:rPr>
+          <w:rFonts w:ascii="Segoe UI Emoji" w:hAnsi="Segoe UI Emoji" w:cs="Segoe UI Emoji"/>
+        </w:rPr>
+        <w:t>⚠</w:t>
+      </w:r>
+      <w:proofErr w:type="gramStart"/>
+      <w:r>
+        <w:rPr>
+          <w:rFonts w:ascii="Segoe UI Emoji" w:hAnsi="Segoe UI Emoji" w:cs="Segoe UI Emoji"/>
+        </w:rPr>
+        <w:t>️</w:t>
+      </w:r>
+      <w:r>
+        <w:t xml:space="preserve"> Posso</w:t>
+      </w:r>
+      <w:proofErr w:type="gramEnd"/>
+      <w:r>
+        <w:t xml:space="preserve"> verificar primeiro se você já tem uma chave SSH criada?</w:t>
+      </w:r>
+    </w:p>
+    <w:p>
+      <w:pPr>
+        <w:spacing w:before="100" w:beforeAutospacing="1" w:after="100" w:afterAutospacing="1"/>
+      </w:pPr>
+      <w:r>
+        <w:t>No seu terminal (</w:t>
+      </w:r>
+      <w:proofErr w:type="spellStart"/>
+      <w:r>
+        <w:t>Git</w:t>
+      </w:r>
+      <w:proofErr w:type="spellEnd"/>
+      <w:r>
+        <w:t xml:space="preserve"> </w:t>
+      </w:r>
+      <w:proofErr w:type="spellStart"/>
+      <w:r>
+        <w:t>Bash</w:t>
+      </w:r>
+      <w:proofErr w:type="spellEnd"/>
+      <w:r>
+        <w:t>), digita:</w:t>
+      </w:r>
+    </w:p>
+    <w:p>
+      <w:pPr>
+        <w:pStyle w:val="Pr-formataoHTML"/>
+      </w:pPr>
+      <w:proofErr w:type="spellStart"/>
+      <w:r>
+        <w:t>bash</w:t>
+      </w:r>
+      <w:proofErr w:type="spellEnd"/>
+    </w:p>
+    <w:p>
+      <w:pPr>
+        <w:pStyle w:val="Pr-formataoHTML"/>
+      </w:pPr>
+    </w:p>
+    <w:p>
+      <w:pPr>
+        <w:pStyle w:val="Pr-formataoHTML"/>
+        <w:rPr>
+          <w:rStyle w:val="CdigoHTML"/>
+          <w:rFonts w:eastAsiaTheme="majorEastAsia"/>
+        </w:rPr>
+      </w:pPr>
+      <w:proofErr w:type="spellStart"/>
+      <w:r>
+        <w:rPr>
+          <w:rStyle w:val="hljs-builtin"/>
+        </w:rPr>
+        <w:t>ls</w:t>
+      </w:r>
+      <w:proofErr w:type="spellEnd"/>
+      <w:r>
+        <w:rPr>
+          <w:rStyle w:val="CdigoHTML"/>
+          <w:rFonts w:eastAsiaTheme="majorEastAsia"/>
+        </w:rPr>
+        <w:t xml:space="preserve"> ~/.</w:t>
+      </w:r>
+      <w:proofErr w:type="spellStart"/>
+      <w:r>
+        <w:rPr>
+          <w:rStyle w:val="CdigoHTML"/>
+          <w:rFonts w:eastAsiaTheme="majorEastAsia"/>
+        </w:rPr>
+        <w:t>ssh</w:t>
+      </w:r>
+      <w:proofErr w:type="spellEnd"/>
+    </w:p>
+    <w:p>
+      <w:pPr>
+        <w:spacing w:before="100" w:beforeAutospacing="1" w:after="100" w:afterAutospacing="1"/>
+      </w:pPr>
+      <w:r>
+        <w:t>E me diz se aparece algo como:</w:t>
+      </w:r>
+    </w:p>
+    <w:p>
+      <w:pPr>
+        <w:pStyle w:val="Pr-formataoHTML"/>
+      </w:pPr>
+      <w:proofErr w:type="spellStart"/>
+      <w:r>
+        <w:t>rust</w:t>
+      </w:r>
+      <w:proofErr w:type="spellEnd"/>
+    </w:p>
+    <w:p>
+      <w:pPr>
+        <w:pStyle w:val="Pr-formataoHTML"/>
+      </w:pPr>
+    </w:p>
+    <w:p>
+      <w:pPr>
+        <w:pStyle w:val="Pr-formataoHTML"/>
+        <w:rPr>
+          <w:rStyle w:val="CdigoHTML"/>
+          <w:rFonts w:eastAsiaTheme="majorEastAsia"/>
+        </w:rPr>
+      </w:pPr>
+      <w:proofErr w:type="spellStart"/>
+      <w:r>
+        <w:rPr>
+          <w:rStyle w:val="CdigoHTML"/>
+          <w:rFonts w:eastAsiaTheme="majorEastAsia"/>
+        </w:rPr>
+        <w:t>id_rsa</w:t>
+      </w:r>
+      <w:proofErr w:type="spellEnd"/>
+    </w:p>
+    <w:p>
+      <w:pPr>
+        <w:pStyle w:val="Pr-formataoHTML"/>
+        <w:rPr>
+          <w:rStyle w:val="CdigoHTML"/>
+          <w:rFonts w:eastAsiaTheme="majorEastAsia"/>
+        </w:rPr>
+      </w:pPr>
+      <w:r>
+        <w:rPr>
+          <w:rStyle w:val="CdigoHTML"/>
+          <w:rFonts w:eastAsiaTheme="majorEastAsia"/>
+        </w:rPr>
+        <w:t>id_rsa.</w:t>
+      </w:r>
+      <w:r>
+        <w:rPr>
+          <w:rStyle w:val="hljs-keyword"/>
+        </w:rPr>
+        <w:t>pub</w:t>
+      </w:r>
+    </w:p>
+    <w:p/>
+    <w:p>
+      <w:pPr>
+        <w:pStyle w:val="Ttulo2"/>
+      </w:pPr>
+      <w:r>
+        <w:rPr>
+          <w:rFonts w:ascii="Segoe UI Emoji" w:hAnsi="Segoe UI Emoji" w:cs="Segoe UI Emoji"/>
+        </w:rPr>
+        <w:t>✅</w:t>
+      </w:r>
+      <w:r>
+        <w:t xml:space="preserve"> Agora o próximo passo:</w:t>
+      </w:r>
+    </w:p>
+    <w:p>
+      <w:pPr>
+        <w:pStyle w:val="Ttulo3"/>
+      </w:pPr>
+      <w:r>
+        <w:t>1️</w:t>
+      </w:r>
+      <w:proofErr w:type="gramStart"/>
+      <w:r>
+        <w:rPr>
+          <w:rFonts w:ascii="Tahoma" w:hAnsi="Tahoma" w:cs="Tahoma"/>
+        </w:rPr>
+        <w:t>⃣</w:t>
+      </w:r>
+      <w:r>
+        <w:t xml:space="preserve"> Copiar</w:t>
+      </w:r>
+      <w:proofErr w:type="gramEnd"/>
+      <w:r>
+        <w:t xml:space="preserve"> a </w:t>
+      </w:r>
+      <w:r>
+        <w:rPr>
+          <w:rStyle w:val="Forte"/>
+          <w:b/>
+          <w:bCs/>
+        </w:rPr>
+        <w:t>chave pública</w:t>
+      </w:r>
+      <w:r>
+        <w:t xml:space="preserve"> pro GitHub</w:t>
+      </w:r>
+    </w:p>
+    <w:p>
+      <w:pPr>
+        <w:spacing w:before="100" w:beforeAutospacing="1" w:after="100" w:afterAutospacing="1"/>
+      </w:pPr>
+      <w:r>
+        <w:t>Roda esse comando pra copiar o conteúdo da chave pública:</w:t>
+      </w:r>
+    </w:p>
+    <w:p>
+      <w:pPr>
+        <w:pStyle w:val="Pr-formataoHTML"/>
+        <w:rPr>
+          <w:lang w:val="en-US"/>
+        </w:rPr>
+      </w:pPr>
+      <w:r>
+        <w:rPr>
+          <w:lang w:val="en-US"/>
+        </w:rPr>
+        <w:t>bash</w:t>
+      </w:r>
+    </w:p>
+    <w:p>
+      <w:pPr>
+        <w:pStyle w:val="Pr-formataoHTML"/>
+        <w:rPr>
+          <w:lang w:val="en-US"/>
+        </w:rPr>
+      </w:pPr>
+    </w:p>
+    <w:p>
+      <w:pPr>
+        <w:pStyle w:val="Pr-formataoHTML"/>
+        <w:rPr>
+          <w:rStyle w:val="CdigoHTML"/>
+          <w:lang w:val="en-US"/>
+        </w:rPr>
+      </w:pPr>
+      <w:r>
+        <w:rPr>
+          <w:rStyle w:val="hljs-builtin"/>
+          <w:rFonts w:eastAsiaTheme="majorEastAsia"/>
+          <w:lang w:val="en-US"/>
+        </w:rPr>
+        <w:t>cat</w:t>
+      </w:r>
+      <w:r>
+        <w:rPr>
+          <w:rStyle w:val="CdigoHTML"/>
+          <w:lang w:val="en-US"/>
+        </w:rPr>
+        <w:t xml:space="preserve"> ~/.</w:t>
+      </w:r>
+      <w:proofErr w:type="spellStart"/>
+      <w:r>
+        <w:rPr>
+          <w:rStyle w:val="CdigoHTML"/>
+          <w:lang w:val="en-US"/>
+        </w:rPr>
+        <w:t>ssh</w:t>
+      </w:r>
+      <w:proofErr w:type="spellEnd"/>
+      <w:r>
+        <w:rPr>
+          <w:rStyle w:val="CdigoHTML"/>
+          <w:lang w:val="en-US"/>
+        </w:rPr>
+        <w:t>/id_ed25519.pub</w:t>
+      </w:r>
+    </w:p>
+    <w:p>
+      <w:pPr>
+        <w:spacing w:before="100" w:beforeAutospacing="1" w:after="100" w:afterAutospacing="1"/>
+      </w:pPr>
+      <w:r>
+        <w:t>Ele vai exibir algo assim:</w:t>
+      </w:r>
+    </w:p>
+    <w:p>
+      <w:pPr>
+        <w:pStyle w:val="Pr-formataoHTML"/>
+      </w:pPr>
+      <w:proofErr w:type="spellStart"/>
+      <w:r>
+        <w:t>css</w:t>
+      </w:r>
+      <w:proofErr w:type="spellEnd"/>
+    </w:p>
+    <w:p>
+      <w:pPr>
+        <w:pStyle w:val="Pr-formataoHTML"/>
+      </w:pPr>
+    </w:p>
+    <w:p>
+      <w:pPr>
+        <w:pStyle w:val="Pr-formataoHTML"/>
+        <w:rPr>
+          <w:rStyle w:val="CdigoHTML"/>
+          <w:lang w:val="en-US"/>
+        </w:rPr>
+      </w:pPr>
+      <w:r>
+        <w:rPr>
+          <w:rStyle w:val="CdigoHTML"/>
+          <w:lang w:val="en-US"/>
+        </w:rPr>
+        <w:t>ssh-ed25519 AAAAC3..</w:t>
+      </w:r>
+      <w:r>
+        <w:rPr>
+          <w:rStyle w:val="hljs-selector-class"/>
+          <w:lang w:val="en-US"/>
+        </w:rPr>
+        <w:t>.</w:t>
+      </w:r>
+      <w:proofErr w:type="spellStart"/>
+      <w:r>
+        <w:rPr>
+          <w:rStyle w:val="hljs-selector-class"/>
+          <w:lang w:val="en-US"/>
+        </w:rPr>
+        <w:t>kadubass</w:t>
+      </w:r>
+      <w:r>
+        <w:rPr>
+          <w:rStyle w:val="hljs-keyword"/>
+          <w:lang w:val="en-US"/>
+        </w:rPr>
+        <w:t>@Ricardo</w:t>
+      </w:r>
+      <w:proofErr w:type="spellEnd"/>
+    </w:p>
+    <w:p>
+      <w:r>
+        <w:pict w14:anchorId="02A4D82A">
+          <v:rect id="_x0000_i1140" style="width:0;height:1.5pt" o:hralign="center" o:hrstd="t" o:hr="t" fillcolor="#a0a0a0" stroked="f"/>
+        </w:pict>
+      </w:r>
+    </w:p>
+    <w:p>
+      <w:pPr>
+        <w:pStyle w:val="Ttulo3"/>
+      </w:pPr>
+      <w:r>
+        <w:t>2️</w:t>
+      </w:r>
+      <w:proofErr w:type="gramStart"/>
+      <w:r>
+        <w:rPr>
+          <w:rFonts w:ascii="Tahoma" w:hAnsi="Tahoma" w:cs="Tahoma"/>
+        </w:rPr>
+        <w:t>⃣</w:t>
+      </w:r>
+      <w:r>
+        <w:t xml:space="preserve"> Vá</w:t>
+      </w:r>
+      <w:proofErr w:type="gramEnd"/>
+      <w:r>
+        <w:t xml:space="preserve"> no GitHub e adicione sua chave SSH:</w:t>
+      </w:r>
+    </w:p>
+    <w:p>
+      <w:pPr>
+        <w:numPr>
+          <w:ilvl w:val="0"/>
+          <w:numId w:val="19"/>
+        </w:numPr>
+        <w:spacing w:before="100" w:beforeAutospacing="1" w:after="100" w:afterAutospacing="1" w:line="240" w:lineRule="auto"/>
+      </w:pPr>
+      <w:r>
+        <w:t xml:space="preserve">Acesse: </w:t>
+      </w:r>
+      <w:hyperlink r:id="rId10" w:tgtFrame="_new" w:history="1">
+        <w:r>
+          <w:rPr>
+            <w:rStyle w:val="Hyperlink"/>
+          </w:rPr>
+          <w:t>https://github.com/settings/keys</w:t>
+        </w:r>
+      </w:hyperlink>
+    </w:p>
+    <w:p>
+      <w:pPr>
+        <w:numPr>
+          <w:ilvl w:val="0"/>
+          <w:numId w:val="19"/>
+        </w:numPr>
+        <w:spacing w:before="100" w:beforeAutospacing="1" w:after="100" w:afterAutospacing="1" w:line="240" w:lineRule="auto"/>
+      </w:pPr>
+      <w:r>
+        <w:t xml:space="preserve">Clique em </w:t>
+      </w:r>
+      <w:r>
+        <w:rPr>
+          <w:rStyle w:val="Forte"/>
+        </w:rPr>
+        <w:t xml:space="preserve">"New SSH </w:t>
+      </w:r>
+      <w:proofErr w:type="spellStart"/>
+      <w:r>
+        <w:rPr>
+          <w:rStyle w:val="Forte"/>
+        </w:rPr>
+        <w:t>key</w:t>
+      </w:r>
+      <w:proofErr w:type="spellEnd"/>
+      <w:r>
+        <w:rPr>
+          <w:rStyle w:val="Forte"/>
+        </w:rPr>
+        <w:t>"</w:t>
+      </w:r>
+    </w:p>
+    <w:p>
+      <w:pPr>
+        <w:numPr>
+          <w:ilvl w:val="0"/>
+          <w:numId w:val="19"/>
+        </w:numPr>
+        <w:spacing w:before="100" w:beforeAutospacing="1" w:after="100" w:afterAutospacing="1" w:line="240" w:lineRule="auto"/>
+      </w:pPr>
+      <w:r>
+        <w:t xml:space="preserve">No campo </w:t>
+      </w:r>
+      <w:proofErr w:type="spellStart"/>
+      <w:r>
+        <w:rPr>
+          <w:rStyle w:val="Forte"/>
+        </w:rPr>
+        <w:t>Title</w:t>
+      </w:r>
+      <w:proofErr w:type="spellEnd"/>
+      <w:r>
+        <w:t xml:space="preserve">, coloca: </w:t>
+      </w:r>
+      <w:r>
+        <w:rPr>
+          <w:rStyle w:val="CdigoHTML"/>
+          <w:rFonts w:eastAsiaTheme="minorHAnsi"/>
+        </w:rPr>
+        <w:t>Chave SSH Ricardo</w:t>
+      </w:r>
+    </w:p>
+    <w:p>
+      <w:pPr>
+        <w:numPr>
+          <w:ilvl w:val="0"/>
+          <w:numId w:val="19"/>
+        </w:numPr>
+        <w:spacing w:before="100" w:beforeAutospacing="1" w:after="100" w:afterAutospacing="1" w:line="240" w:lineRule="auto"/>
+      </w:pPr>
+      <w:r>
+        <w:t xml:space="preserve">No campo </w:t>
+      </w:r>
+      <w:r>
+        <w:rPr>
+          <w:rStyle w:val="Forte"/>
+        </w:rPr>
+        <w:t>Key</w:t>
+      </w:r>
+      <w:r>
+        <w:t>, cola o que você copiou do terminal (</w:t>
+      </w:r>
+      <w:r>
+        <w:rPr>
+          <w:rStyle w:val="CdigoHTML"/>
+          <w:rFonts w:eastAsiaTheme="minorHAnsi"/>
+        </w:rPr>
+        <w:t>id_ed25519.pub</w:t>
+      </w:r>
+      <w:r>
+        <w:t>)</w:t>
+      </w:r>
+    </w:p>
+    <w:p>
+      <w:pPr>
+        <w:numPr>
+          <w:ilvl w:val="0"/>
+          <w:numId w:val="19"/>
+        </w:numPr>
+        <w:spacing w:before="100" w:beforeAutospacing="1" w:after="100" w:afterAutospacing="1" w:line="240" w:lineRule="auto"/>
+      </w:pPr>
+      <w:r>
+        <w:t xml:space="preserve">Clica em </w:t>
+      </w:r>
+      <w:r>
+        <w:rPr>
+          <w:rStyle w:val="Forte"/>
+        </w:rPr>
+        <w:t>"</w:t>
+      </w:r>
+      <w:proofErr w:type="spellStart"/>
+      <w:r>
+        <w:rPr>
+          <w:rStyle w:val="Forte"/>
+        </w:rPr>
+        <w:t>Add</w:t>
+      </w:r>
+      <w:proofErr w:type="spellEnd"/>
+      <w:r>
+        <w:rPr>
+          <w:rStyle w:val="Forte"/>
+        </w:rPr>
+        <w:t xml:space="preserve"> SSH </w:t>
+      </w:r>
+      <w:proofErr w:type="spellStart"/>
+      <w:r>
+        <w:rPr>
+          <w:rStyle w:val="Forte"/>
+        </w:rPr>
+        <w:t>key</w:t>
+      </w:r>
+      <w:proofErr w:type="spellEnd"/>
+      <w:r>
+        <w:rPr>
+          <w:rStyle w:val="Forte"/>
+        </w:rPr>
+        <w:t>"</w:t>
+      </w:r>
+    </w:p>
+    <w:p>
+      <w:pPr>
+        <w:spacing w:after="0"/>
+      </w:pPr>
+      <w:r>
+        <w:lastRenderedPageBreak/>
+        <w:pict w14:anchorId="0905850C">
+          <v:rect id="_x0000_i1141" style="width:0;height:1.5pt" o:hralign="center" o:hrstd="t" o:hr="t" fillcolor="#a0a0a0" stroked="f"/>
+        </w:pict>
+      </w:r>
+    </w:p>
+    <w:p>
+      <w:pPr>
+        <w:pStyle w:val="Ttulo3"/>
+      </w:pPr>
+      <w:r>
+        <w:t>3️</w:t>
+      </w:r>
+      <w:proofErr w:type="gramStart"/>
+      <w:r>
+        <w:rPr>
+          <w:rFonts w:ascii="Tahoma" w:hAnsi="Tahoma" w:cs="Tahoma"/>
+        </w:rPr>
+        <w:t>⃣</w:t>
+      </w:r>
+      <w:r>
+        <w:t xml:space="preserve"> Agora</w:t>
+      </w:r>
+      <w:proofErr w:type="gramEnd"/>
+      <w:r>
+        <w:t xml:space="preserve"> teste a conexão com o GitHub via SSH:</w:t>
+      </w:r>
+    </w:p>
+    <w:p>
+      <w:pPr>
+        <w:pStyle w:val="Pr-formataoHTML"/>
+      </w:pPr>
+      <w:proofErr w:type="spellStart"/>
+      <w:r>
+        <w:t>bash</w:t>
+      </w:r>
+      <w:proofErr w:type="spellEnd"/>
+    </w:p>
+    <w:p>
+      <w:pPr>
+        <w:pStyle w:val="Pr-formataoHTML"/>
+      </w:pPr>
+    </w:p>
+    <w:p>
+      <w:pPr>
+        <w:pStyle w:val="Pr-formataoHTML"/>
+        <w:rPr>
+          <w:rStyle w:val="CdigoHTML"/>
+          <w:lang w:val="en-US"/>
+        </w:rPr>
+      </w:pPr>
+      <w:proofErr w:type="spellStart"/>
+      <w:r>
+        <w:rPr>
+          <w:rStyle w:val="CdigoHTML"/>
+          <w:lang w:val="en-US"/>
+        </w:rPr>
+        <w:t>ssh</w:t>
+      </w:r>
+      <w:proofErr w:type="spellEnd"/>
+      <w:r>
+        <w:rPr>
+          <w:rStyle w:val="CdigoHTML"/>
+          <w:lang w:val="en-US"/>
+        </w:rPr>
+        <w:t xml:space="preserve"> -T git@github.com</w:t>
+      </w:r>
+    </w:p>
+    <w:p>
+      <w:pPr>
+        <w:spacing w:before="100" w:beforeAutospacing="1" w:after="100" w:afterAutospacing="1"/>
+      </w:pPr>
+      <w:r>
+        <w:t>Se tudo estiver certo, o terminal vai dizer algo como:</w:t>
+      </w:r>
+    </w:p>
+    <w:p>
+      <w:pPr>
+        <w:pStyle w:val="Pr-formataoHTML"/>
+        <w:rPr>
+          <w:lang w:val="en-US"/>
+        </w:rPr>
+      </w:pPr>
+      <w:proofErr w:type="spellStart"/>
+      <w:r>
+        <w:rPr>
+          <w:lang w:val="en-US"/>
+        </w:rPr>
+        <w:t>vbnet</w:t>
+      </w:r>
+      <w:proofErr w:type="spellEnd"/>
+    </w:p>
+    <w:p>
+      <w:pPr>
+        <w:pStyle w:val="Pr-formataoHTML"/>
+        <w:rPr>
+          <w:rStyle w:val="CdigoHTML"/>
+          <w:lang w:val="en-US"/>
+        </w:rPr>
+      </w:pPr>
+      <w:r>
+        <w:rPr>
+          <w:rStyle w:val="CdigoHTML"/>
+          <w:lang w:val="en-US"/>
+        </w:rPr>
+        <w:t>Hi kadubass2025! You</w:t>
+      </w:r>
+      <w:r>
+        <w:rPr>
+          <w:rStyle w:val="hljs-comment"/>
+          <w:lang w:val="en-US"/>
+        </w:rPr>
+        <w:t>'ve successfully authenticated, but GitHub does not provide shell access.</w:t>
+      </w:r>
+    </w:p>
+    <w:p>
+      <w:pPr>
+        <w:spacing w:before="100" w:beforeAutospacing="1" w:after="100" w:afterAutospacing="1"/>
+      </w:pPr>
+      <w:r>
+        <w:rPr>
+          <w:rFonts w:ascii="Segoe UI Emoji" w:hAnsi="Segoe UI Emoji" w:cs="Segoe UI Emoji"/>
+        </w:rPr>
+        <w:t>✅</w:t>
+      </w:r>
+      <w:r>
+        <w:t xml:space="preserve"> Isso significa: </w:t>
+      </w:r>
+      <w:r>
+        <w:rPr>
+          <w:rStyle w:val="Forte"/>
+        </w:rPr>
+        <w:t>autenticado com sucesso!</w:t>
+      </w:r>
+    </w:p>
+    <w:p>
+      <w:pPr>
+        <w:spacing w:after="0"/>
+      </w:pPr>
+      <w:r>
+        <w:pict w14:anchorId="33CDE345">
+          <v:rect id="_x0000_i1142" style="width:0;height:1.5pt" o:hralign="center" o:hrstd="t" o:hr="t" fillcolor="#a0a0a0" stroked="f"/>
+        </w:pict>
+      </w:r>
+    </w:p>
+    <w:p>
+      <w:pPr>
+        <w:spacing w:before="100" w:beforeAutospacing="1" w:after="100" w:afterAutospacing="1"/>
+      </w:pPr>
+      <w:r>
+        <w:t xml:space="preserve">Depois disso, você pode clonar e fazer </w:t>
+      </w:r>
+      <w:proofErr w:type="spellStart"/>
+      <w:r>
+        <w:t>push</w:t>
+      </w:r>
+      <w:proofErr w:type="spellEnd"/>
+      <w:r>
+        <w:t xml:space="preserve"> assim:</w:t>
+      </w:r>
+    </w:p>
+    <w:p>
+      <w:pPr>
+        <w:pStyle w:val="Pr-formataoHTML"/>
+        <w:rPr>
+          <w:lang w:val="en-US"/>
+        </w:rPr>
+      </w:pPr>
+      <w:r>
+        <w:rPr>
+          <w:lang w:val="en-US"/>
+        </w:rPr>
+        <w:t>bash</w:t>
+      </w:r>
+    </w:p>
+    <w:p>
+      <w:pPr>
+        <w:pStyle w:val="Pr-formataoHTML"/>
+        <w:rPr>
+          <w:lang w:val="en-US"/>
+        </w:rPr>
+      </w:pPr>
+    </w:p>
+    <w:p>
+      <w:pPr>
+        <w:pStyle w:val="Pr-formataoHTML"/>
+        <w:rPr>
+          <w:rStyle w:val="CdigoHTML"/>
+          <w:lang w:val="en-US"/>
+        </w:rPr>
+      </w:pPr>
+      <w:r>
+        <w:rPr>
+          <w:rStyle w:val="CdigoHTML"/>
+          <w:lang w:val="en-US"/>
+        </w:rPr>
+        <w:t xml:space="preserve">git </w:t>
+      </w:r>
+      <w:r>
+        <w:rPr>
+          <w:rStyle w:val="hljs-builtin"/>
+          <w:rFonts w:eastAsiaTheme="majorEastAsia"/>
+          <w:lang w:val="en-US"/>
+        </w:rPr>
+        <w:t>clone</w:t>
+      </w:r>
+      <w:r>
+        <w:rPr>
+          <w:rStyle w:val="CdigoHTML"/>
+          <w:lang w:val="en-US"/>
+        </w:rPr>
+        <w:t xml:space="preserve"> </w:t>
+      </w:r>
+      <w:proofErr w:type="gramStart"/>
+      <w:r>
+        <w:rPr>
+          <w:rStyle w:val="CdigoHTML"/>
+          <w:lang w:val="en-US"/>
+        </w:rPr>
+        <w:t>git@github.com:kadubass2025/</w:t>
+      </w:r>
+      <w:proofErr w:type="spellStart"/>
+      <w:r>
+        <w:rPr>
+          <w:rStyle w:val="CdigoHTML"/>
+          <w:lang w:val="en-US"/>
+        </w:rPr>
+        <w:t>seu-repo.git</w:t>
+      </w:r>
+      <w:proofErr w:type="spellEnd"/>
+      <w:proofErr w:type="gramEnd"/>
+    </w:p>
+    <w:p>
+      <w:pPr>
+        <w:spacing w:before="100" w:beforeAutospacing="1" w:after="100" w:afterAutospacing="1"/>
+      </w:pPr>
+      <w:r>
+        <w:t xml:space="preserve">E </w:t>
+      </w:r>
+      <w:r>
+        <w:rPr>
+          <w:rStyle w:val="Forte"/>
+        </w:rPr>
+        <w:t>nunca mais precisa digitar token, login ou senha</w:t>
+      </w:r>
+      <w:r>
+        <w:t xml:space="preserve">! </w:t>
+      </w:r>
+      <w:r>
+        <w:rPr>
+          <w:rFonts w:ascii="Segoe UI Emoji" w:hAnsi="Segoe UI Emoji" w:cs="Segoe UI Emoji"/>
+        </w:rPr>
+        <w:t>😎</w:t>
       </w:r>
     </w:p>
     <w:p/>
@@ -13779,6 +14875,119 @@
     </w:lvl>
   </w:abstractNum>
   <w:abstractNum w:abstractNumId="1" w15:restartNumberingAfterBreak="0">
+    <w:nsid w:val="0A370464"/>
+    <w:multiLevelType w:val="multilevel"/>
+    <w:tmpl w:val="3EC6B30C"/>
+    <w:lvl w:ilvl="0">
+      <w:start w:val="1"/>
+      <w:numFmt w:val="decimal"/>
+      <w:lvlText w:val="%1."/>
+      <w:lvlJc w:val="left"/>
+      <w:pPr>
+        <w:tabs>
+          <w:tab w:val="num" w:pos="720"/>
+        </w:tabs>
+        <w:ind w:left="720" w:hanging="360"/>
+      </w:pPr>
+    </w:lvl>
+    <w:lvl w:ilvl="1" w:tentative="1">
+      <w:start w:val="1"/>
+      <w:numFmt w:val="decimal"/>
+      <w:lvlText w:val="%2."/>
+      <w:lvlJc w:val="left"/>
+      <w:pPr>
+        <w:tabs>
+          <w:tab w:val="num" w:pos="1440"/>
+        </w:tabs>
+        <w:ind w:left="1440" w:hanging="360"/>
+      </w:pPr>
+    </w:lvl>
+    <w:lvl w:ilvl="2" w:tentative="1">
+      <w:start w:val="1"/>
+      <w:numFmt w:val="decimal"/>
+      <w:lvlText w:val="%3."/>
+      <w:lvlJc w:val="left"/>
+      <w:pPr>
+        <w:tabs>
+          <w:tab w:val="num" w:pos="2160"/>
+        </w:tabs>
+        <w:ind w:left="2160" w:hanging="360"/>
+      </w:pPr>
+    </w:lvl>
+    <w:lvl w:ilvl="3" w:tentative="1">
+      <w:start w:val="1"/>
+      <w:numFmt w:val="decimal"/>
+      <w:lvlText w:val="%4."/>
+      <w:lvlJc w:val="left"/>
+      <w:pPr>
+        <w:tabs>
+          <w:tab w:val="num" w:pos="2880"/>
+        </w:tabs>
+        <w:ind w:left="2880" w:hanging="360"/>
+      </w:pPr>
+    </w:lvl>
+    <w:lvl w:ilvl="4" w:tentative="1">
+      <w:start w:val="1"/>
+      <w:numFmt w:val="decimal"/>
+      <w:lvlText w:val="%5."/>
+      <w:lvlJc w:val="left"/>
+      <w:pPr>
+        <w:tabs>
+          <w:tab w:val="num" w:pos="3600"/>
+        </w:tabs>
+        <w:ind w:left="3600" w:hanging="360"/>
+      </w:pPr>
+    </w:lvl>
+    <w:lvl w:ilvl="5" w:tentative="1">
+      <w:start w:val="1"/>
+      <w:numFmt w:val="decimal"/>
+      <w:lvlText w:val="%6."/>
+      <w:lvlJc w:val="left"/>
+      <w:pPr>
+        <w:tabs>
+          <w:tab w:val="num" w:pos="4320"/>
+        </w:tabs>
+        <w:ind w:left="4320" w:hanging="360"/>
+      </w:pPr>
+    </w:lvl>
+    <w:lvl w:ilvl="6" w:tentative="1">
+      <w:start w:val="1"/>
+      <w:numFmt w:val="decimal"/>
+      <w:lvlText w:val="%7."/>
+      <w:lvlJc w:val="left"/>
+      <w:pPr>
+        <w:tabs>
+          <w:tab w:val="num" w:pos="5040"/>
+        </w:tabs>
+        <w:ind w:left="5040" w:hanging="360"/>
+      </w:pPr>
+    </w:lvl>
+    <w:lvl w:ilvl="7" w:tentative="1">
+      <w:start w:val="1"/>
+      <w:numFmt w:val="decimal"/>
+      <w:lvlText w:val="%8."/>
+      <w:lvlJc w:val="left"/>
+      <w:pPr>
+        <w:tabs>
+          <w:tab w:val="num" w:pos="5760"/>
+        </w:tabs>
+        <w:ind w:left="5760" w:hanging="360"/>
+      </w:pPr>
+    </w:lvl>
+    <w:lvl w:ilvl="8" w:tentative="1">
+      <w:start w:val="1"/>
+      <w:numFmt w:val="decimal"/>
+      <w:lvlText w:val="%9."/>
+      <w:lvlJc w:val="left"/>
+      <w:pPr>
+        <w:tabs>
+          <w:tab w:val="num" w:pos="6480"/>
+        </w:tabs>
+        <w:ind w:left="6480" w:hanging="360"/>
+      </w:pPr>
+    </w:lvl>
+  </w:abstractNum>
+  <w:abstractNum w:abstractNumId="2" w15:restartNumberingAfterBreak="0">
     <w:nsid w:val="160455B5"/>
     <w:multiLevelType w:val="multilevel"/>
     <w:tmpl w:val="9912DD92"/>
@@ -13927,7 +15136,7 @@
       </w:rPr>
     </w:lvl>
   </w:abstractNum>
-  <w:abstractNum w:abstractNumId="2" w15:restartNumberingAfterBreak="0">
+  <w:abstractNum w:abstractNumId="3" w15:restartNumberingAfterBreak="0">
     <w:nsid w:val="2EA11604"/>
     <w:multiLevelType w:val="multilevel"/>
     <w:tmpl w:val="7374B136"/>
@@ -14076,7 +15285,7 @@
       </w:rPr>
     </w:lvl>
   </w:abstractNum>
-  <w:abstractNum w:abstractNumId="3" w15:restartNumberingAfterBreak="0">
+  <w:abstractNum w:abstractNumId="4" w15:restartNumberingAfterBreak="0">
     <w:nsid w:val="2F4527DA"/>
     <w:multiLevelType w:val="multilevel"/>
     <w:tmpl w:val="0B4CE6EC"/>
@@ -14225,7 +15434,7 @@
       </w:rPr>
     </w:lvl>
   </w:abstractNum>
-  <w:abstractNum w:abstractNumId="4" w15:restartNumberingAfterBreak="0">
+  <w:abstractNum w:abstractNumId="5" w15:restartNumberingAfterBreak="0">
     <w:nsid w:val="3AE525EE"/>
     <w:multiLevelType w:val="multilevel"/>
     <w:tmpl w:val="91DE94CE"/>
@@ -14374,7 +15583,7 @@
       </w:rPr>
     </w:lvl>
   </w:abstractNum>
-  <w:abstractNum w:abstractNumId="5" w15:restartNumberingAfterBreak="0">
+  <w:abstractNum w:abstractNumId="6" w15:restartNumberingAfterBreak="0">
     <w:nsid w:val="3CAC4111"/>
     <w:multiLevelType w:val="multilevel"/>
     <w:tmpl w:val="B1ACAFEC"/>
@@ -14523,7 +15732,7 @@
       </w:rPr>
     </w:lvl>
   </w:abstractNum>
-  <w:abstractNum w:abstractNumId="6" w15:restartNumberingAfterBreak="0">
+  <w:abstractNum w:abstractNumId="7" w15:restartNumberingAfterBreak="0">
     <w:nsid w:val="3D01091B"/>
     <w:multiLevelType w:val="multilevel"/>
     <w:tmpl w:val="0194F796"/>
@@ -14672,7 +15881,7 @@
       </w:rPr>
     </w:lvl>
   </w:abstractNum>
-  <w:abstractNum w:abstractNumId="7" w15:restartNumberingAfterBreak="0">
+  <w:abstractNum w:abstractNumId="8" w15:restartNumberingAfterBreak="0">
     <w:nsid w:val="406F28DE"/>
     <w:multiLevelType w:val="multilevel"/>
     <w:tmpl w:val="EEA846AA"/>
@@ -14821,7 +16030,7 @@
       </w:rPr>
     </w:lvl>
   </w:abstractNum>
-  <w:abstractNum w:abstractNumId="8" w15:restartNumberingAfterBreak="0">
+  <w:abstractNum w:abstractNumId="9" w15:restartNumberingAfterBreak="0">
     <w:nsid w:val="40D60429"/>
     <w:multiLevelType w:val="multilevel"/>
     <w:tmpl w:val="721C1D60"/>
@@ -14970,7 +16179,7 @@
       </w:rPr>
     </w:lvl>
   </w:abstractNum>
-  <w:abstractNum w:abstractNumId="9" w15:restartNumberingAfterBreak="0">
+  <w:abstractNum w:abstractNumId="10" w15:restartNumberingAfterBreak="0">
     <w:nsid w:val="473B5BD1"/>
     <w:multiLevelType w:val="multilevel"/>
     <w:tmpl w:val="3CCCE77A"/>
@@ -15083,10 +16292,10 @@
       </w:pPr>
     </w:lvl>
   </w:abstractNum>
-  <w:abstractNum w:abstractNumId="10" w15:restartNumberingAfterBreak="0">
-    <w:nsid w:val="5BBF6C7F"/>
+  <w:abstractNum w:abstractNumId="11" w15:restartNumberingAfterBreak="0">
+    <w:nsid w:val="4E136B97"/>
     <w:multiLevelType w:val="multilevel"/>
-    <w:tmpl w:val="0B1230DE"/>
+    <w:tmpl w:val="A05E9FA8"/>
     <w:lvl w:ilvl="0">
       <w:start w:val="1"/>
       <w:numFmt w:val="bullet"/>
@@ -15232,10 +16441,10 @@
       </w:rPr>
     </w:lvl>
   </w:abstractNum>
-  <w:abstractNum w:abstractNumId="11" w15:restartNumberingAfterBreak="0">
-    <w:nsid w:val="5F60264A"/>
+  <w:abstractNum w:abstractNumId="12" w15:restartNumberingAfterBreak="0">
+    <w:nsid w:val="5BBF6C7F"/>
     <w:multiLevelType w:val="multilevel"/>
-    <w:tmpl w:val="521C4E78"/>
+    <w:tmpl w:val="0B1230DE"/>
     <w:lvl w:ilvl="0">
       <w:start w:val="1"/>
       <w:numFmt w:val="bullet"/>
@@ -15381,10 +16590,10 @@
       </w:rPr>
     </w:lvl>
   </w:abstractNum>
-  <w:abstractNum w:abstractNumId="12" w15:restartNumberingAfterBreak="0">
-    <w:nsid w:val="68AF3D5A"/>
+  <w:abstractNum w:abstractNumId="13" w15:restartNumberingAfterBreak="0">
+    <w:nsid w:val="5F60264A"/>
     <w:multiLevelType w:val="multilevel"/>
-    <w:tmpl w:val="ECA61A68"/>
+    <w:tmpl w:val="521C4E78"/>
     <w:lvl w:ilvl="0">
       <w:start w:val="1"/>
       <w:numFmt w:val="bullet"/>
@@ -15530,10 +16739,10 @@
       </w:rPr>
     </w:lvl>
   </w:abstractNum>
-  <w:abstractNum w:abstractNumId="13" w15:restartNumberingAfterBreak="0">
-    <w:nsid w:val="6B4514F1"/>
+  <w:abstractNum w:abstractNumId="14" w15:restartNumberingAfterBreak="0">
+    <w:nsid w:val="68AF3D5A"/>
     <w:multiLevelType w:val="multilevel"/>
-    <w:tmpl w:val="2FD46874"/>
+    <w:tmpl w:val="ECA61A68"/>
     <w:lvl w:ilvl="0">
       <w:start w:val="1"/>
       <w:numFmt w:val="bullet"/>
@@ -15679,10 +16888,10 @@
       </w:rPr>
     </w:lvl>
   </w:abstractNum>
-  <w:abstractNum w:abstractNumId="14" w15:restartNumberingAfterBreak="0">
-    <w:nsid w:val="6E6D0FD9"/>
+  <w:abstractNum w:abstractNumId="15" w15:restartNumberingAfterBreak="0">
+    <w:nsid w:val="6B4514F1"/>
     <w:multiLevelType w:val="multilevel"/>
-    <w:tmpl w:val="752A32A0"/>
+    <w:tmpl w:val="2FD46874"/>
     <w:lvl w:ilvl="0">
       <w:start w:val="1"/>
       <w:numFmt w:val="bullet"/>
@@ -15828,7 +17037,156 @@
       </w:rPr>
     </w:lvl>
   </w:abstractNum>
-  <w:abstractNum w:abstractNumId="15" w15:restartNumberingAfterBreak="0">
+  <w:abstractNum w:abstractNumId="16" w15:restartNumberingAfterBreak="0">
+    <w:nsid w:val="6E6D0FD9"/>
+    <w:multiLevelType w:val="multilevel"/>
+    <w:tmpl w:val="752A32A0"/>
+    <w:lvl w:ilvl="0">
+      <w:start w:val="1"/>
+      <w:numFmt w:val="bullet"/>
+      <w:lvlText w:val=""/>
+      <w:lvlJc w:val="left"/>
+      <w:pPr>
+        <w:tabs>
+          <w:tab w:val="num" w:pos="720"/>
+        </w:tabs>
+        <w:ind w:left="720" w:hanging="360"/>
+      </w:pPr>
+      <w:rPr>
+        <w:rFonts w:ascii="Symbol" w:hAnsi="Symbol" w:hint="default"/>
+        <w:sz w:val="20"/>
+      </w:rPr>
+    </w:lvl>
+    <w:lvl w:ilvl="1" w:tentative="1">
+      <w:start w:val="1"/>
+      <w:numFmt w:val="bullet"/>
+      <w:lvlText w:val="o"/>
+      <w:lvlJc w:val="left"/>
+      <w:pPr>
+        <w:tabs>
+          <w:tab w:val="num" w:pos="1440"/>
+        </w:tabs>
+        <w:ind w:left="1440" w:hanging="360"/>
+      </w:pPr>
+      <w:rPr>
+        <w:rFonts w:ascii="Courier New" w:hAnsi="Courier New" w:hint="default"/>
+        <w:sz w:val="20"/>
+      </w:rPr>
+    </w:lvl>
+    <w:lvl w:ilvl="2" w:tentative="1">
+      <w:start w:val="1"/>
+      <w:numFmt w:val="bullet"/>
+      <w:lvlText w:val=""/>
+      <w:lvlJc w:val="left"/>
+      <w:pPr>
+        <w:tabs>
+          <w:tab w:val="num" w:pos="2160"/>
+        </w:tabs>
+        <w:ind w:left="2160" w:hanging="360"/>
+      </w:pPr>
+      <w:rPr>
+        <w:rFonts w:ascii="Wingdings" w:hAnsi="Wingdings" w:hint="default"/>
+        <w:sz w:val="20"/>
+      </w:rPr>
+    </w:lvl>
+    <w:lvl w:ilvl="3" w:tentative="1">
+      <w:start w:val="1"/>
+      <w:numFmt w:val="bullet"/>
+      <w:lvlText w:val=""/>
+      <w:lvlJc w:val="left"/>
+      <w:pPr>
+        <w:tabs>
+          <w:tab w:val="num" w:pos="2880"/>
+        </w:tabs>
+        <w:ind w:left="2880" w:hanging="360"/>
+      </w:pPr>
+      <w:rPr>
+        <w:rFonts w:ascii="Wingdings" w:hAnsi="Wingdings" w:hint="default"/>
+        <w:sz w:val="20"/>
+      </w:rPr>
+    </w:lvl>
+    <w:lvl w:ilvl="4" w:tentative="1">
+      <w:start w:val="1"/>
+      <w:numFmt w:val="bullet"/>
+      <w:lvlText w:val=""/>
+      <w:lvlJc w:val="left"/>
+      <w:pPr>
+        <w:tabs>
+          <w:tab w:val="num" w:pos="3600"/>
+        </w:tabs>
+        <w:ind w:left="3600" w:hanging="360"/>
+      </w:pPr>
+      <w:rPr>
+        <w:rFonts w:ascii="Wingdings" w:hAnsi="Wingdings" w:hint="default"/>
+        <w:sz w:val="20"/>
+      </w:rPr>
+    </w:lvl>
+    <w:lvl w:ilvl="5" w:tentative="1">
+      <w:start w:val="1"/>
+      <w:numFmt w:val="bullet"/>
+      <w:lvlText w:val=""/>
+      <w:lvlJc w:val="left"/>
+      <w:pPr>
+        <w:tabs>
+          <w:tab w:val="num" w:pos="4320"/>
+        </w:tabs>
+        <w:ind w:left="4320" w:hanging="360"/>
+      </w:pPr>
+      <w:rPr>
+        <w:rFonts w:ascii="Wingdings" w:hAnsi="Wingdings" w:hint="default"/>
+        <w:sz w:val="20"/>
+      </w:rPr>
+    </w:lvl>
+    <w:lvl w:ilvl="6" w:tentative="1">
+      <w:start w:val="1"/>
+      <w:numFmt w:val="bullet"/>
+      <w:lvlText w:val=""/>
+      <w:lvlJc w:val="left"/>
+      <w:pPr>
+        <w:tabs>
+          <w:tab w:val="num" w:pos="5040"/>
+        </w:tabs>
+        <w:ind w:left="5040" w:hanging="360"/>
+      </w:pPr>
+      <w:rPr>
+        <w:rFonts w:ascii="Wingdings" w:hAnsi="Wingdings" w:hint="default"/>
+        <w:sz w:val="20"/>
+      </w:rPr>
+    </w:lvl>
+    <w:lvl w:ilvl="7" w:tentative="1">
+      <w:start w:val="1"/>
+      <w:numFmt w:val="bullet"/>
+      <w:lvlText w:val=""/>
+      <w:lvlJc w:val="left"/>
+      <w:pPr>
+        <w:tabs>
+          <w:tab w:val="num" w:pos="5760"/>
+        </w:tabs>
+        <w:ind w:left="5760" w:hanging="360"/>
+      </w:pPr>
+      <w:rPr>
+        <w:rFonts w:ascii="Wingdings" w:hAnsi="Wingdings" w:hint="default"/>
+        <w:sz w:val="20"/>
+      </w:rPr>
+    </w:lvl>
+    <w:lvl w:ilvl="8" w:tentative="1">
+      <w:start w:val="1"/>
+      <w:numFmt w:val="bullet"/>
+      <w:lvlText w:val=""/>
+      <w:lvlJc w:val="left"/>
+      <w:pPr>
+        <w:tabs>
+          <w:tab w:val="num" w:pos="6480"/>
+        </w:tabs>
+        <w:ind w:left="6480" w:hanging="360"/>
+      </w:pPr>
+      <w:rPr>
+        <w:rFonts w:ascii="Wingdings" w:hAnsi="Wingdings" w:hint="default"/>
+        <w:sz w:val="20"/>
+      </w:rPr>
+    </w:lvl>
+  </w:abstractNum>
+  <w:abstractNum w:abstractNumId="17" w15:restartNumberingAfterBreak="0">
     <w:nsid w:val="78906EC1"/>
     <w:multiLevelType w:val="multilevel"/>
     <w:tmpl w:val="7168123C"/>
@@ -15941,7 +17299,7 @@
       </w:pPr>
     </w:lvl>
   </w:abstractNum>
-  <w:abstractNum w:abstractNumId="16" w15:restartNumberingAfterBreak="0">
+  <w:abstractNum w:abstractNumId="18" w15:restartNumberingAfterBreak="0">
     <w:nsid w:val="7CA059BA"/>
     <w:multiLevelType w:val="multilevel"/>
     <w:tmpl w:val="105E22B4"/>
@@ -16059,55 +17417,61 @@
     </w:lvl>
   </w:abstractNum>
   <w:num w:numId="1">
+    <w:abstractNumId w:val="4"/>
+  </w:num>
+  <w:num w:numId="2">
+    <w:abstractNumId w:val="13"/>
+  </w:num>
+  <w:num w:numId="3">
+    <w:abstractNumId w:val="8"/>
+  </w:num>
+  <w:num w:numId="4">
+    <w:abstractNumId w:val="6"/>
+  </w:num>
+  <w:num w:numId="5">
     <w:abstractNumId w:val="3"/>
   </w:num>
-  <w:num w:numId="2">
-    <w:abstractNumId w:val="11"/>
-  </w:num>
-  <w:num w:numId="3">
+  <w:num w:numId="6">
     <w:abstractNumId w:val="7"/>
   </w:num>
-  <w:num w:numId="4">
-    <w:abstractNumId w:val="5"/>
-  </w:num>
-  <w:num w:numId="5">
-    <w:abstractNumId w:val="2"/>
-  </w:num>
-  <w:num w:numId="6">
-    <w:abstractNumId w:val="6"/>
-  </w:num>
   <w:num w:numId="7">
-    <w:abstractNumId w:val="13"/>
+    <w:abstractNumId w:val="15"/>
   </w:num>
   <w:num w:numId="8">
-    <w:abstractNumId w:val="14"/>
+    <w:abstractNumId w:val="16"/>
   </w:num>
   <w:num w:numId="9">
-    <w:abstractNumId w:val="4"/>
+    <w:abstractNumId w:val="5"/>
   </w:num>
   <w:num w:numId="10">
     <w:abstractNumId w:val="0"/>
   </w:num>
   <w:num w:numId="11">
+    <w:abstractNumId w:val="2"/>
+  </w:num>
+  <w:num w:numId="12">
+    <w:abstractNumId w:val="14"/>
+  </w:num>
+  <w:num w:numId="13">
+    <w:abstractNumId w:val="10"/>
+  </w:num>
+  <w:num w:numId="14">
+    <w:abstractNumId w:val="17"/>
+  </w:num>
+  <w:num w:numId="15">
+    <w:abstractNumId w:val="12"/>
+  </w:num>
+  <w:num w:numId="16">
+    <w:abstractNumId w:val="9"/>
+  </w:num>
+  <w:num w:numId="17">
+    <w:abstractNumId w:val="18"/>
+  </w:num>
+  <w:num w:numId="18">
     <w:abstractNumId w:val="1"/>
   </w:num>
-  <w:num w:numId="12">
-    <w:abstractNumId w:val="12"/>
-  </w:num>
-  <w:num w:numId="13">
-    <w:abstractNumId w:val="9"/>
-  </w:num>
-  <w:num w:numId="14">
-    <w:abstractNumId w:val="15"/>
-  </w:num>
-  <w:num w:numId="15">
-    <w:abstractNumId w:val="10"/>
-  </w:num>
-  <w:num w:numId="16">
-    <w:abstractNumId w:val="8"/>
-  </w:num>
-  <w:num w:numId="17">
-    <w:abstractNumId w:val="16"/>
+  <w:num w:numId="19">
+    <w:abstractNumId w:val="11"/>
   </w:num>
 </w:numbering>
 </file>
@@ -16580,6 +17944,27 @@
       <w14:ligatures w14:val="none"/>
     </w:rPr>
   </w:style>
+  <w:style w:type="paragraph" w:styleId="Ttulo5">
+    <w:name w:val="heading 5"/>
+    <w:basedOn w:val="Normal"/>
+    <w:next w:val="Normal"/>
+    <w:link w:val="Ttulo5Char"/>
+    <w:uiPriority w:val="9"/>
+    <w:semiHidden/>
+    <w:unhideWhenUsed/>
+    <w:qFormat/>
+    <w:rsid w:val="00E7539D"/>
+    <w:pPr>
+      <w:keepNext/>
+      <w:keepLines/>
+      <w:spacing w:before="40" w:after="0"/>
+      <w:outlineLvl w:val="4"/>
+    </w:pPr>
+    <w:rPr>
+      <w:rFonts w:asciiTheme="majorHAnsi" w:eastAsiaTheme="majorEastAsia" w:hAnsiTheme="majorHAnsi" w:cstheme="majorBidi"/>
+      <w:color w:val="0F4761" w:themeColor="accent1" w:themeShade="BF"/>
+    </w:rPr>
+  </w:style>
   <w:style w:type="character" w:default="1" w:styleId="Fontepargpadro">
     <w:name w:val="Default Paragraph Font"/>
     <w:uiPriority w:val="1"/>
@@ -16803,6 +18188,28 @@
     <w:name w:val="hljs-number"/>
     <w:basedOn w:val="Fontepargpadro"/>
     <w:rsid w:val="00D5585B"/>
+  </w:style>
+  <w:style w:type="character" w:customStyle="1" w:styleId="Ttulo5Char">
+    <w:name w:val="Título 5 Char"/>
+    <w:basedOn w:val="Fontepargpadro"/>
+    <w:link w:val="Ttulo5"/>
+    <w:uiPriority w:val="9"/>
+    <w:semiHidden/>
+    <w:rsid w:val="00E7539D"/>
+    <w:rPr>
+      <w:rFonts w:asciiTheme="majorHAnsi" w:eastAsiaTheme="majorEastAsia" w:hAnsiTheme="majorHAnsi" w:cstheme="majorBidi"/>
+      <w:color w:val="0F4761" w:themeColor="accent1" w:themeShade="BF"/>
+    </w:rPr>
+  </w:style>
+  <w:style w:type="character" w:customStyle="1" w:styleId="overflow-hidden">
+    <w:name w:val="overflow-hidden"/>
+    <w:basedOn w:val="Fontepargpadro"/>
+    <w:rsid w:val="00E7539D"/>
+  </w:style>
+  <w:style w:type="character" w:customStyle="1" w:styleId="hljs-selector-class">
+    <w:name w:val="hljs-selector-class"/>
+    <w:basedOn w:val="Fontepargpadro"/>
+    <w:rsid w:val="00E7539D"/>
   </w:style>
 </w:styles>
 </file>

</xml_diff>

<commit_message>
teste commit pelo intellig
</commit_message>
<xml_diff>
--- a/Estudos Git e Github.docx
+++ b/Estudos Git e Github.docx
@@ -14692,6 +14692,9 @@
     <w:p>
       <w:pPr>
         <w:spacing w:before="100" w:beforeAutospacing="1" w:after="100" w:afterAutospacing="1"/>
+        <w:rPr>
+          <w:rFonts w:ascii="Segoe UI Emoji" w:hAnsi="Segoe UI Emoji" w:cs="Segoe UI Emoji"/>
+        </w:rPr>
       </w:pPr>
       <w:r>
         <w:t xml:space="preserve">E </w:t>
@@ -14710,6 +14713,1272 @@
           <w:rFonts w:ascii="Segoe UI Emoji" w:hAnsi="Segoe UI Emoji" w:cs="Segoe UI Emoji"/>
         </w:rPr>
         <w:t>😎</w:t>
+      </w:r>
+    </w:p>
+    <w:p>
+      <w:pPr>
+        <w:spacing w:before="100" w:beforeAutospacing="1" w:after="100" w:afterAutospacing="1"/>
+        <w:rPr>
+          <w:rFonts w:ascii="Segoe UI Emoji" w:hAnsi="Segoe UI Emoji" w:cs="Segoe UI Emoji"/>
+        </w:rPr>
+      </w:pPr>
+    </w:p>
+    <w:p>
+      <w:pPr>
+        <w:spacing w:before="100" w:beforeAutospacing="1" w:after="100" w:afterAutospacing="1"/>
+      </w:pPr>
+    </w:p>
+    <w:p>
+      <w:pPr>
+        <w:spacing w:before="100" w:beforeAutospacing="1" w:after="100" w:afterAutospacing="1"/>
+        <w:rPr>
+          <w:sz w:val="36"/>
+          <w:szCs w:val="36"/>
+        </w:rPr>
+      </w:pPr>
+      <w:r>
+        <w:rPr>
+          <w:sz w:val="36"/>
+          <w:szCs w:val="36"/>
+        </w:rPr>
+        <w:t xml:space="preserve">Vamos agora integrar o </w:t>
+      </w:r>
+      <w:proofErr w:type="spellStart"/>
+      <w:r>
+        <w:rPr>
+          <w:rStyle w:val="Forte"/>
+          <w:sz w:val="36"/>
+          <w:szCs w:val="36"/>
+        </w:rPr>
+        <w:t>Git</w:t>
+      </w:r>
+      <w:proofErr w:type="spellEnd"/>
+      <w:r>
+        <w:rPr>
+          <w:rStyle w:val="Forte"/>
+          <w:sz w:val="36"/>
+          <w:szCs w:val="36"/>
+        </w:rPr>
+        <w:t xml:space="preserve"> com o </w:t>
+      </w:r>
+      <w:proofErr w:type="spellStart"/>
+      <w:r>
+        <w:rPr>
+          <w:rStyle w:val="Forte"/>
+          <w:sz w:val="36"/>
+          <w:szCs w:val="36"/>
+        </w:rPr>
+        <w:t>IntelliJ</w:t>
+      </w:r>
+      <w:proofErr w:type="spellEnd"/>
+      <w:r>
+        <w:rPr>
+          <w:rStyle w:val="Forte"/>
+          <w:sz w:val="36"/>
+          <w:szCs w:val="36"/>
+        </w:rPr>
+        <w:t xml:space="preserve"> IDEA</w:t>
+      </w:r>
+      <w:r>
+        <w:rPr>
+          <w:sz w:val="36"/>
+          <w:szCs w:val="36"/>
+        </w:rPr>
+        <w:t xml:space="preserve">, que é essencial pra quem trabalha com </w:t>
+      </w:r>
+      <w:r>
+        <w:rPr>
+          <w:rStyle w:val="Forte"/>
+          <w:sz w:val="36"/>
+          <w:szCs w:val="36"/>
+        </w:rPr>
+        <w:t>Java e projetos em equipe</w:t>
+      </w:r>
+      <w:r>
+        <w:rPr>
+          <w:sz w:val="36"/>
+          <w:szCs w:val="36"/>
+        </w:rPr>
+        <w:t>.</w:t>
+      </w:r>
+    </w:p>
+    <w:p>
+      <w:pPr>
+        <w:spacing w:after="0"/>
+      </w:pPr>
+    </w:p>
+    <w:p>
+      <w:pPr>
+        <w:pStyle w:val="Ttulo2"/>
+      </w:pPr>
+      <w:r>
+        <w:rPr>
+          <w:rFonts w:ascii="Segoe UI Emoji" w:hAnsi="Segoe UI Emoji" w:cs="Segoe UI Emoji"/>
+        </w:rPr>
+        <w:t>✅</w:t>
+      </w:r>
+      <w:r>
+        <w:t xml:space="preserve"> Objetivo:</w:t>
+      </w:r>
+    </w:p>
+    <w:p>
+      <w:pPr>
+        <w:spacing w:before="100" w:beforeAutospacing="1" w:after="100" w:afterAutospacing="1"/>
+      </w:pPr>
+      <w:r>
+        <w:t xml:space="preserve">Ter o </w:t>
+      </w:r>
+      <w:proofErr w:type="spellStart"/>
+      <w:r>
+        <w:t>Git</w:t>
+      </w:r>
+      <w:proofErr w:type="spellEnd"/>
+      <w:r>
+        <w:t xml:space="preserve"> funcionando dentro do </w:t>
+      </w:r>
+      <w:proofErr w:type="spellStart"/>
+      <w:r>
+        <w:t>IntelliJ</w:t>
+      </w:r>
+      <w:proofErr w:type="spellEnd"/>
+      <w:r>
+        <w:t xml:space="preserve">, podendo fazer </w:t>
+      </w:r>
+      <w:proofErr w:type="spellStart"/>
+      <w:r>
+        <w:rPr>
+          <w:rStyle w:val="Forte"/>
+        </w:rPr>
+        <w:t>commit</w:t>
+      </w:r>
+      <w:proofErr w:type="spellEnd"/>
+      <w:r>
+        <w:rPr>
+          <w:rStyle w:val="Forte"/>
+        </w:rPr>
+        <w:t xml:space="preserve">, </w:t>
+      </w:r>
+      <w:proofErr w:type="spellStart"/>
+      <w:r>
+        <w:rPr>
+          <w:rStyle w:val="Forte"/>
+        </w:rPr>
+        <w:t>push</w:t>
+      </w:r>
+      <w:proofErr w:type="spellEnd"/>
+      <w:r>
+        <w:rPr>
+          <w:rStyle w:val="Forte"/>
+        </w:rPr>
+        <w:t xml:space="preserve">, </w:t>
+      </w:r>
+      <w:proofErr w:type="spellStart"/>
+      <w:r>
+        <w:rPr>
+          <w:rStyle w:val="Forte"/>
+        </w:rPr>
+        <w:t>pull</w:t>
+      </w:r>
+      <w:proofErr w:type="spellEnd"/>
+      <w:r>
+        <w:rPr>
+          <w:rStyle w:val="Forte"/>
+        </w:rPr>
+        <w:t xml:space="preserve">, criar </w:t>
+      </w:r>
+      <w:proofErr w:type="spellStart"/>
+      <w:r>
+        <w:rPr>
+          <w:rStyle w:val="Forte"/>
+        </w:rPr>
+        <w:t>branch</w:t>
+      </w:r>
+      <w:proofErr w:type="spellEnd"/>
+      <w:r>
+        <w:rPr>
+          <w:rStyle w:val="Forte"/>
+        </w:rPr>
+        <w:t>, resolver conflitos</w:t>
+      </w:r>
+      <w:r>
+        <w:t>, tudo visualmente — sem precisar usar o terminal o tempo todo.</w:t>
+      </w:r>
+    </w:p>
+    <w:p>
+      <w:pPr>
+        <w:spacing w:after="0"/>
+      </w:pPr>
+      <w:r>
+        <w:pict w14:anchorId="51CC639B">
+          <v:rect id="_x0000_i1147" style="width:0;height:1.5pt" o:hralign="center" o:hrstd="t" o:hr="t" fillcolor="#a0a0a0" stroked="f"/>
+        </w:pict>
+      </w:r>
+    </w:p>
+    <w:p>
+      <w:pPr>
+        <w:pStyle w:val="Ttulo2"/>
+      </w:pPr>
+      <w:r>
+        <w:rPr>
+          <w:rFonts w:ascii="Segoe UI Emoji" w:hAnsi="Segoe UI Emoji" w:cs="Segoe UI Emoji"/>
+        </w:rPr>
+        <w:t>🔧</w:t>
+      </w:r>
+      <w:r>
+        <w:t xml:space="preserve"> Passo a passo da Integração </w:t>
+      </w:r>
+      <w:proofErr w:type="spellStart"/>
+      <w:r>
+        <w:t>Git</w:t>
+      </w:r>
+      <w:proofErr w:type="spellEnd"/>
+      <w:r>
+        <w:t xml:space="preserve"> + </w:t>
+      </w:r>
+      <w:proofErr w:type="spellStart"/>
+      <w:r>
+        <w:t>IntelliJ</w:t>
+      </w:r>
+      <w:proofErr w:type="spellEnd"/>
+    </w:p>
+    <w:p>
+      <w:r>
+        <w:pict w14:anchorId="291618A3">
+          <v:rect id="_x0000_i1148" style="width:0;height:1.5pt" o:hralign="center" o:hrstd="t" o:hr="t" fillcolor="#a0a0a0" stroked="f"/>
+        </w:pict>
+      </w:r>
+    </w:p>
+    <w:p>
+      <w:pPr>
+        <w:pStyle w:val="Ttulo3"/>
+      </w:pPr>
+      <w:r>
+        <w:rPr>
+          <w:rFonts w:ascii="Segoe UI Emoji" w:hAnsi="Segoe UI Emoji" w:cs="Segoe UI Emoji"/>
+        </w:rPr>
+        <w:lastRenderedPageBreak/>
+        <w:t>✅</w:t>
+      </w:r>
+      <w:r>
+        <w:t xml:space="preserve"> 1. Verifique se o </w:t>
+      </w:r>
+      <w:proofErr w:type="spellStart"/>
+      <w:r>
+        <w:t>Git</w:t>
+      </w:r>
+      <w:proofErr w:type="spellEnd"/>
+      <w:r>
+        <w:t xml:space="preserve"> está configurado no </w:t>
+      </w:r>
+      <w:proofErr w:type="spellStart"/>
+      <w:r>
+        <w:t>IntelliJ</w:t>
+      </w:r>
+      <w:proofErr w:type="spellEnd"/>
+      <w:r>
+        <w:t>:</w:t>
+      </w:r>
+    </w:p>
+    <w:p>
+      <w:pPr>
+        <w:numPr>
+          <w:ilvl w:val="0"/>
+          <w:numId w:val="20"/>
+        </w:numPr>
+        <w:spacing w:before="100" w:beforeAutospacing="1" w:after="100" w:afterAutospacing="1" w:line="240" w:lineRule="auto"/>
+      </w:pPr>
+      <w:r>
+        <w:t xml:space="preserve">Abra o </w:t>
+      </w:r>
+      <w:proofErr w:type="spellStart"/>
+      <w:r>
+        <w:t>IntelliJ</w:t>
+      </w:r>
+      <w:proofErr w:type="spellEnd"/>
+    </w:p>
+    <w:p>
+      <w:pPr>
+        <w:numPr>
+          <w:ilvl w:val="0"/>
+          <w:numId w:val="20"/>
+        </w:numPr>
+        <w:spacing w:before="100" w:beforeAutospacing="1" w:after="100" w:afterAutospacing="1" w:line="240" w:lineRule="auto"/>
+      </w:pPr>
+      <w:r>
+        <w:t xml:space="preserve">Vá em </w:t>
+      </w:r>
+      <w:r>
+        <w:rPr>
+          <w:rStyle w:val="Forte"/>
+        </w:rPr>
+        <w:t>File &gt; Settings</w:t>
+      </w:r>
+      <w:r>
+        <w:t xml:space="preserve"> (ou </w:t>
+      </w:r>
+      <w:proofErr w:type="spellStart"/>
+      <w:r>
+        <w:rPr>
+          <w:rStyle w:val="CdigoHTML"/>
+          <w:rFonts w:eastAsiaTheme="minorHAnsi"/>
+        </w:rPr>
+        <w:t>Ctrl</w:t>
+      </w:r>
+      <w:proofErr w:type="spellEnd"/>
+      <w:r>
+        <w:rPr>
+          <w:rStyle w:val="CdigoHTML"/>
+          <w:rFonts w:eastAsiaTheme="minorHAnsi"/>
+        </w:rPr>
+        <w:t xml:space="preserve"> + Alt + S</w:t>
+      </w:r>
+      <w:r>
+        <w:t>)</w:t>
+      </w:r>
+    </w:p>
+    <w:p>
+      <w:pPr>
+        <w:numPr>
+          <w:ilvl w:val="0"/>
+          <w:numId w:val="20"/>
+        </w:numPr>
+        <w:spacing w:before="100" w:beforeAutospacing="1" w:after="100" w:afterAutospacing="1" w:line="240" w:lineRule="auto"/>
+      </w:pPr>
+      <w:r>
+        <w:t>Navegue até:</w:t>
+      </w:r>
+      <w:r>
+        <w:br/>
+      </w:r>
+      <w:proofErr w:type="spellStart"/>
+      <w:r>
+        <w:rPr>
+          <w:rStyle w:val="CdigoHTML"/>
+          <w:rFonts w:eastAsiaTheme="minorHAnsi"/>
+        </w:rPr>
+        <w:t>Version</w:t>
+      </w:r>
+      <w:proofErr w:type="spellEnd"/>
+      <w:r>
+        <w:rPr>
+          <w:rStyle w:val="CdigoHTML"/>
+          <w:rFonts w:eastAsiaTheme="minorHAnsi"/>
+        </w:rPr>
+        <w:t xml:space="preserve"> </w:t>
+      </w:r>
+      <w:proofErr w:type="spellStart"/>
+      <w:r>
+        <w:rPr>
+          <w:rStyle w:val="CdigoHTML"/>
+          <w:rFonts w:eastAsiaTheme="minorHAnsi"/>
+        </w:rPr>
+        <w:t>Control</w:t>
+      </w:r>
+      <w:proofErr w:type="spellEnd"/>
+      <w:r>
+        <w:rPr>
+          <w:rStyle w:val="CdigoHTML"/>
+          <w:rFonts w:eastAsiaTheme="minorHAnsi"/>
+        </w:rPr>
+        <w:t xml:space="preserve"> &gt; </w:t>
+      </w:r>
+      <w:proofErr w:type="spellStart"/>
+      <w:r>
+        <w:rPr>
+          <w:rStyle w:val="CdigoHTML"/>
+          <w:rFonts w:eastAsiaTheme="minorHAnsi"/>
+        </w:rPr>
+        <w:t>Git</w:t>
+      </w:r>
+      <w:proofErr w:type="spellEnd"/>
+    </w:p>
+    <w:p>
+      <w:pPr>
+        <w:numPr>
+          <w:ilvl w:val="0"/>
+          <w:numId w:val="20"/>
+        </w:numPr>
+        <w:spacing w:before="100" w:beforeAutospacing="1" w:after="100" w:afterAutospacing="1" w:line="240" w:lineRule="auto"/>
+      </w:pPr>
+      <w:r>
+        <w:t xml:space="preserve">Verifique se o caminho do </w:t>
+      </w:r>
+      <w:proofErr w:type="spellStart"/>
+      <w:r>
+        <w:t>Git</w:t>
+      </w:r>
+      <w:proofErr w:type="spellEnd"/>
+      <w:r>
+        <w:t xml:space="preserve"> está detectado. Normalmente é:</w:t>
+      </w:r>
+    </w:p>
+    <w:p>
+      <w:pPr>
+        <w:pStyle w:val="Pr-formataoHTML"/>
+        <w:ind w:left="720"/>
+      </w:pPr>
+      <w:proofErr w:type="spellStart"/>
+      <w:r>
+        <w:t>makefile</w:t>
+      </w:r>
+      <w:proofErr w:type="spellEnd"/>
+    </w:p>
+    <w:p>
+      <w:pPr>
+        <w:pStyle w:val="Pr-formataoHTML"/>
+        <w:ind w:left="720"/>
+      </w:pPr>
+      <w:proofErr w:type="spellStart"/>
+      <w:r>
+        <w:t>CopiarEditar</w:t>
+      </w:r>
+      <w:proofErr w:type="spellEnd"/>
+    </w:p>
+    <w:p>
+      <w:pPr>
+        <w:pStyle w:val="Pr-formataoHTML"/>
+        <w:ind w:left="720"/>
+        <w:rPr>
+          <w:rStyle w:val="CdigoHTML"/>
+          <w:lang w:val="en-US"/>
+        </w:rPr>
+      </w:pPr>
+      <w:r>
+        <w:rPr>
+          <w:rStyle w:val="hljs-section"/>
+          <w:rFonts w:eastAsiaTheme="majorEastAsia"/>
+          <w:lang w:val="en-US"/>
+        </w:rPr>
+        <w:t>C:\Program Files\Git\bin\git.exe</w:t>
+      </w:r>
+    </w:p>
+    <w:p>
+      <w:pPr>
+        <w:numPr>
+          <w:ilvl w:val="0"/>
+          <w:numId w:val="20"/>
+        </w:numPr>
+        <w:spacing w:before="100" w:beforeAutospacing="1" w:after="100" w:afterAutospacing="1" w:line="240" w:lineRule="auto"/>
+      </w:pPr>
+      <w:r>
+        <w:t xml:space="preserve">Clique em </w:t>
+      </w:r>
+      <w:r>
+        <w:rPr>
+          <w:rStyle w:val="Forte"/>
+        </w:rPr>
+        <w:t>Test</w:t>
+      </w:r>
+      <w:r>
+        <w:br/>
+        <w:t xml:space="preserve">→ Se aparecer </w:t>
+      </w:r>
+      <w:r>
+        <w:rPr>
+          <w:rStyle w:val="Forte"/>
+        </w:rPr>
+        <w:t>"</w:t>
+      </w:r>
+      <w:proofErr w:type="spellStart"/>
+      <w:r>
+        <w:rPr>
+          <w:rStyle w:val="Forte"/>
+        </w:rPr>
+        <w:t>Git</w:t>
+      </w:r>
+      <w:proofErr w:type="spellEnd"/>
+      <w:r>
+        <w:rPr>
+          <w:rStyle w:val="Forte"/>
+        </w:rPr>
+        <w:t xml:space="preserve"> </w:t>
+      </w:r>
+      <w:proofErr w:type="spellStart"/>
+      <w:r>
+        <w:rPr>
+          <w:rStyle w:val="Forte"/>
+        </w:rPr>
+        <w:t>executed</w:t>
+      </w:r>
+      <w:proofErr w:type="spellEnd"/>
+      <w:r>
+        <w:rPr>
+          <w:rStyle w:val="Forte"/>
+        </w:rPr>
+        <w:t xml:space="preserve"> </w:t>
+      </w:r>
+      <w:proofErr w:type="spellStart"/>
+      <w:r>
+        <w:rPr>
+          <w:rStyle w:val="Forte"/>
+        </w:rPr>
+        <w:t>successfully</w:t>
+      </w:r>
+      <w:proofErr w:type="spellEnd"/>
+      <w:r>
+        <w:rPr>
+          <w:rStyle w:val="Forte"/>
+        </w:rPr>
+        <w:t>"</w:t>
+      </w:r>
+      <w:r>
+        <w:t>, tá pronto!</w:t>
+      </w:r>
+    </w:p>
+    <w:p>
+      <w:pPr>
+        <w:spacing w:after="0"/>
+      </w:pPr>
+      <w:r>
+        <w:pict w14:anchorId="4FBBEB32">
+          <v:rect id="_x0000_i1149" style="width:0;height:1.5pt" o:hralign="center" o:hrstd="t" o:hr="t" fillcolor="#a0a0a0" stroked="f"/>
+        </w:pict>
+      </w:r>
+    </w:p>
+    <w:p>
+      <w:pPr>
+        <w:pStyle w:val="Ttulo3"/>
+      </w:pPr>
+      <w:r>
+        <w:rPr>
+          <w:rFonts w:ascii="Segoe UI Emoji" w:hAnsi="Segoe UI Emoji" w:cs="Segoe UI Emoji"/>
+        </w:rPr>
+        <w:t>✅</w:t>
+      </w:r>
+      <w:r>
+        <w:t xml:space="preserve"> 2. Abra um projeto com </w:t>
+      </w:r>
+      <w:proofErr w:type="spellStart"/>
+      <w:r>
+        <w:t>Git</w:t>
+      </w:r>
+      <w:proofErr w:type="spellEnd"/>
+      <w:r>
+        <w:t xml:space="preserve"> (ou clone um):</w:t>
+      </w:r>
+    </w:p>
+    <w:p>
+      <w:pPr>
+        <w:spacing w:before="100" w:beforeAutospacing="1" w:after="100" w:afterAutospacing="1"/>
+      </w:pPr>
+      <w:r>
+        <w:t xml:space="preserve">Se você já tem seu projeto local com </w:t>
+      </w:r>
+      <w:proofErr w:type="spellStart"/>
+      <w:r>
+        <w:t>Git</w:t>
+      </w:r>
+      <w:proofErr w:type="spellEnd"/>
+      <w:r>
+        <w:t>:</w:t>
+      </w:r>
+    </w:p>
+    <w:p>
+      <w:pPr>
+        <w:numPr>
+          <w:ilvl w:val="0"/>
+          <w:numId w:val="21"/>
+        </w:numPr>
+        <w:spacing w:before="100" w:beforeAutospacing="1" w:after="100" w:afterAutospacing="1" w:line="240" w:lineRule="auto"/>
+      </w:pPr>
+      <w:r>
+        <w:t>Abra o projeto normalmente</w:t>
+      </w:r>
+    </w:p>
+    <w:p>
+      <w:pPr>
+        <w:numPr>
+          <w:ilvl w:val="0"/>
+          <w:numId w:val="21"/>
+        </w:numPr>
+        <w:spacing w:before="100" w:beforeAutospacing="1" w:after="100" w:afterAutospacing="1" w:line="240" w:lineRule="auto"/>
+      </w:pPr>
+      <w:r>
+        <w:t xml:space="preserve">O </w:t>
+      </w:r>
+      <w:proofErr w:type="spellStart"/>
+      <w:r>
+        <w:t>IntelliJ</w:t>
+      </w:r>
+      <w:proofErr w:type="spellEnd"/>
+      <w:r>
+        <w:t xml:space="preserve"> detecta e ativa o controle de versão automaticamente</w:t>
+      </w:r>
+    </w:p>
+    <w:p>
+      <w:pPr>
+        <w:spacing w:before="100" w:beforeAutospacing="1" w:after="100" w:afterAutospacing="1"/>
+      </w:pPr>
+      <w:r>
+        <w:t xml:space="preserve">Se quiser </w:t>
+      </w:r>
+      <w:r>
+        <w:rPr>
+          <w:rStyle w:val="Forte"/>
+        </w:rPr>
+        <w:t>clonar direto via SSH</w:t>
+      </w:r>
+      <w:r>
+        <w:t xml:space="preserve"> no </w:t>
+      </w:r>
+      <w:proofErr w:type="spellStart"/>
+      <w:r>
+        <w:t>IntelliJ</w:t>
+      </w:r>
+      <w:proofErr w:type="spellEnd"/>
+      <w:r>
+        <w:t>:</w:t>
+      </w:r>
+    </w:p>
+    <w:p>
+      <w:pPr>
+        <w:numPr>
+          <w:ilvl w:val="0"/>
+          <w:numId w:val="22"/>
+        </w:numPr>
+        <w:spacing w:before="100" w:beforeAutospacing="1" w:after="100" w:afterAutospacing="1" w:line="240" w:lineRule="auto"/>
+        <w:rPr>
+          <w:lang w:val="en-US"/>
+        </w:rPr>
+      </w:pPr>
+      <w:proofErr w:type="spellStart"/>
+      <w:r>
+        <w:rPr>
+          <w:lang w:val="en-US"/>
+        </w:rPr>
+        <w:t>Vá</w:t>
+      </w:r>
+      <w:proofErr w:type="spellEnd"/>
+      <w:r>
+        <w:rPr>
+          <w:lang w:val="en-US"/>
+        </w:rPr>
+        <w:t xml:space="preserve"> </w:t>
+      </w:r>
+      <w:proofErr w:type="spellStart"/>
+      <w:r>
+        <w:rPr>
+          <w:lang w:val="en-US"/>
+        </w:rPr>
+        <w:t>em</w:t>
+      </w:r>
+      <w:proofErr w:type="spellEnd"/>
+      <w:r>
+        <w:rPr>
+          <w:lang w:val="en-US"/>
+        </w:rPr>
+        <w:t xml:space="preserve"> </w:t>
+      </w:r>
+      <w:r>
+        <w:rPr>
+          <w:rStyle w:val="Forte"/>
+          <w:lang w:val="en-US"/>
+        </w:rPr>
+        <w:t>File &gt; New &gt; Project from Version Control</w:t>
+      </w:r>
+    </w:p>
+    <w:p>
+      <w:pPr>
+        <w:numPr>
+          <w:ilvl w:val="0"/>
+          <w:numId w:val="22"/>
+        </w:numPr>
+        <w:spacing w:before="100" w:beforeAutospacing="1" w:after="100" w:afterAutospacing="1" w:line="240" w:lineRule="auto"/>
+      </w:pPr>
+      <w:r>
+        <w:t>Cole a URL SSH do seu GitHub:</w:t>
+      </w:r>
+    </w:p>
+    <w:p>
+      <w:pPr>
+        <w:pStyle w:val="Pr-formataoHTML"/>
+        <w:ind w:left="720"/>
+      </w:pPr>
+      <w:proofErr w:type="spellStart"/>
+      <w:r>
+        <w:t>scss</w:t>
+      </w:r>
+      <w:proofErr w:type="spellEnd"/>
+    </w:p>
+    <w:p>
+      <w:pPr>
+        <w:pStyle w:val="Pr-formataoHTML"/>
+        <w:ind w:left="720"/>
+      </w:pPr>
+      <w:proofErr w:type="spellStart"/>
+      <w:r>
+        <w:t>CopiarEditar</w:t>
+      </w:r>
+      <w:proofErr w:type="spellEnd"/>
+    </w:p>
+    <w:p>
+      <w:pPr>
+        <w:pStyle w:val="Pr-formataoHTML"/>
+        <w:ind w:left="720"/>
+        <w:rPr>
+          <w:rStyle w:val="CdigoHTML"/>
+        </w:rPr>
+      </w:pPr>
+      <w:r>
+        <w:rPr>
+          <w:rStyle w:val="CdigoHTML"/>
+        </w:rPr>
+        <w:t>git</w:t>
+      </w:r>
+      <w:r>
+        <w:rPr>
+          <w:rStyle w:val="hljs-keyword"/>
+        </w:rPr>
+        <w:t>@github</w:t>
+      </w:r>
+      <w:r>
+        <w:rPr>
+          <w:rStyle w:val="CdigoHTML"/>
+        </w:rPr>
+        <w:t>.</w:t>
+      </w:r>
+      <w:r>
+        <w:rPr>
+          <w:rStyle w:val="hljs-attribute"/>
+        </w:rPr>
+        <w:t>com</w:t>
+      </w:r>
+      <w:r>
+        <w:rPr>
+          <w:rStyle w:val="CdigoHTML"/>
+        </w:rPr>
+        <w:t>:kadubass2025/Estudos-</w:t>
+      </w:r>
+      <w:proofErr w:type="spellStart"/>
+      <w:r>
+        <w:rPr>
+          <w:rStyle w:val="CdigoHTML"/>
+        </w:rPr>
+        <w:t>Git</w:t>
+      </w:r>
+      <w:proofErr w:type="spellEnd"/>
+      <w:r>
+        <w:rPr>
+          <w:rStyle w:val="CdigoHTML"/>
+        </w:rPr>
+        <w:t>-</w:t>
+      </w:r>
+      <w:proofErr w:type="spellStart"/>
+      <w:r>
+        <w:rPr>
+          <w:rStyle w:val="CdigoHTML"/>
+        </w:rPr>
+        <w:t>Github.git</w:t>
+      </w:r>
+      <w:proofErr w:type="spellEnd"/>
+    </w:p>
+    <w:p>
+      <w:pPr>
+        <w:numPr>
+          <w:ilvl w:val="0"/>
+          <w:numId w:val="22"/>
+        </w:numPr>
+        <w:spacing w:before="100" w:beforeAutospacing="1" w:after="100" w:afterAutospacing="1" w:line="240" w:lineRule="auto"/>
+      </w:pPr>
+      <w:r>
+        <w:t xml:space="preserve">Clique em </w:t>
+      </w:r>
+      <w:r>
+        <w:rPr>
+          <w:rStyle w:val="Forte"/>
+        </w:rPr>
+        <w:t>Clone</w:t>
+      </w:r>
+    </w:p>
+    <w:p>
+      <w:pPr>
+        <w:spacing w:after="0"/>
+      </w:pPr>
+      <w:r>
+        <w:pict w14:anchorId="773AD007">
+          <v:rect id="_x0000_i1150" style="width:0;height:1.5pt" o:hralign="center" o:hrstd="t" o:hr="t" fillcolor="#a0a0a0" stroked="f"/>
+        </w:pict>
+      </w:r>
+    </w:p>
+    <w:p>
+      <w:pPr>
+        <w:pStyle w:val="Ttulo3"/>
+      </w:pPr>
+      <w:r>
+        <w:rPr>
+          <w:rFonts w:ascii="Segoe UI Emoji" w:hAnsi="Segoe UI Emoji" w:cs="Segoe UI Emoji"/>
+        </w:rPr>
+        <w:t>✅</w:t>
+      </w:r>
+      <w:r>
+        <w:t xml:space="preserve"> 3. Confirme que o </w:t>
+      </w:r>
+      <w:proofErr w:type="spellStart"/>
+      <w:r>
+        <w:t>Git</w:t>
+      </w:r>
+      <w:proofErr w:type="spellEnd"/>
+      <w:r>
+        <w:t xml:space="preserve"> está ativo no projeto:</w:t>
+      </w:r>
+    </w:p>
+    <w:p>
+      <w:pPr>
+        <w:numPr>
+          <w:ilvl w:val="0"/>
+          <w:numId w:val="23"/>
+        </w:numPr>
+        <w:spacing w:before="100" w:beforeAutospacing="1" w:after="100" w:afterAutospacing="1" w:line="240" w:lineRule="auto"/>
+      </w:pPr>
+      <w:r>
+        <w:t xml:space="preserve">No menu superior, vá em </w:t>
+      </w:r>
+      <w:r>
+        <w:rPr>
+          <w:rStyle w:val="Forte"/>
+        </w:rPr>
+        <w:t>VCS (</w:t>
+      </w:r>
+      <w:proofErr w:type="spellStart"/>
+      <w:r>
+        <w:rPr>
+          <w:rStyle w:val="Forte"/>
+        </w:rPr>
+        <w:t>Version</w:t>
+      </w:r>
+      <w:proofErr w:type="spellEnd"/>
+      <w:r>
+        <w:rPr>
+          <w:rStyle w:val="Forte"/>
+        </w:rPr>
+        <w:t xml:space="preserve"> </w:t>
+      </w:r>
+      <w:proofErr w:type="spellStart"/>
+      <w:r>
+        <w:rPr>
+          <w:rStyle w:val="Forte"/>
+        </w:rPr>
+        <w:t>Control</w:t>
+      </w:r>
+      <w:proofErr w:type="spellEnd"/>
+      <w:r>
+        <w:rPr>
+          <w:rStyle w:val="Forte"/>
+        </w:rPr>
+        <w:t xml:space="preserve"> System)</w:t>
+      </w:r>
+    </w:p>
+    <w:p>
+      <w:pPr>
+        <w:numPr>
+          <w:ilvl w:val="0"/>
+          <w:numId w:val="23"/>
+        </w:numPr>
+        <w:spacing w:before="100" w:beforeAutospacing="1" w:after="100" w:afterAutospacing="1" w:line="240" w:lineRule="auto"/>
+      </w:pPr>
+      <w:r>
+        <w:t>Veja se aparece opções como:</w:t>
+      </w:r>
+    </w:p>
+    <w:p>
+      <w:pPr>
+        <w:numPr>
+          <w:ilvl w:val="1"/>
+          <w:numId w:val="23"/>
+        </w:numPr>
+        <w:spacing w:before="100" w:beforeAutospacing="1" w:after="100" w:afterAutospacing="1" w:line="240" w:lineRule="auto"/>
+      </w:pPr>
+      <w:proofErr w:type="spellStart"/>
+      <w:r>
+        <w:rPr>
+          <w:rStyle w:val="CdigoHTML"/>
+          <w:rFonts w:eastAsiaTheme="minorHAnsi"/>
+        </w:rPr>
+        <w:t>Commit</w:t>
+      </w:r>
+      <w:proofErr w:type="spellEnd"/>
+    </w:p>
+    <w:p>
+      <w:pPr>
+        <w:numPr>
+          <w:ilvl w:val="1"/>
+          <w:numId w:val="23"/>
+        </w:numPr>
+        <w:spacing w:before="100" w:beforeAutospacing="1" w:after="100" w:afterAutospacing="1" w:line="240" w:lineRule="auto"/>
+      </w:pPr>
+      <w:proofErr w:type="spellStart"/>
+      <w:r>
+        <w:rPr>
+          <w:rStyle w:val="CdigoHTML"/>
+          <w:rFonts w:eastAsiaTheme="minorHAnsi"/>
+        </w:rPr>
+        <w:t>Git</w:t>
+      </w:r>
+      <w:proofErr w:type="spellEnd"/>
+      <w:r>
+        <w:rPr>
+          <w:rStyle w:val="CdigoHTML"/>
+          <w:rFonts w:eastAsiaTheme="minorHAnsi"/>
+        </w:rPr>
+        <w:t xml:space="preserve"> &gt; </w:t>
+      </w:r>
+      <w:proofErr w:type="spellStart"/>
+      <w:r>
+        <w:rPr>
+          <w:rStyle w:val="CdigoHTML"/>
+          <w:rFonts w:eastAsiaTheme="minorHAnsi"/>
+        </w:rPr>
+        <w:t>Branches</w:t>
+      </w:r>
+      <w:proofErr w:type="spellEnd"/>
+    </w:p>
+    <w:p>
+      <w:pPr>
+        <w:numPr>
+          <w:ilvl w:val="1"/>
+          <w:numId w:val="23"/>
+        </w:numPr>
+        <w:spacing w:before="100" w:beforeAutospacing="1" w:after="100" w:afterAutospacing="1" w:line="240" w:lineRule="auto"/>
+      </w:pPr>
+      <w:proofErr w:type="spellStart"/>
+      <w:r>
+        <w:rPr>
+          <w:rStyle w:val="CdigoHTML"/>
+          <w:rFonts w:eastAsiaTheme="minorHAnsi"/>
+        </w:rPr>
+        <w:t>Push</w:t>
+      </w:r>
+      <w:proofErr w:type="spellEnd"/>
+      <w:r>
+        <w:t xml:space="preserve">, </w:t>
+      </w:r>
+      <w:proofErr w:type="spellStart"/>
+      <w:r>
+        <w:rPr>
+          <w:rStyle w:val="CdigoHTML"/>
+          <w:rFonts w:eastAsiaTheme="minorHAnsi"/>
+        </w:rPr>
+        <w:t>Pull</w:t>
+      </w:r>
+      <w:proofErr w:type="spellEnd"/>
+      <w:r>
+        <w:t xml:space="preserve">, </w:t>
+      </w:r>
+      <w:r>
+        <w:rPr>
+          <w:rStyle w:val="CdigoHTML"/>
+          <w:rFonts w:eastAsiaTheme="minorHAnsi"/>
+        </w:rPr>
+        <w:t>Log</w:t>
+      </w:r>
+      <w:r>
+        <w:t>, etc.</w:t>
+      </w:r>
+    </w:p>
+    <w:p>
+      <w:pPr>
+        <w:spacing w:before="100" w:beforeAutospacing="1" w:after="100" w:afterAutospacing="1"/>
+      </w:pPr>
+      <w:r>
+        <w:t xml:space="preserve">Se isso tudo estiver disponível, o </w:t>
+      </w:r>
+      <w:proofErr w:type="spellStart"/>
+      <w:r>
+        <w:t>Git</w:t>
+      </w:r>
+      <w:proofErr w:type="spellEnd"/>
+      <w:r>
+        <w:t xml:space="preserve"> está 100% integrado ao seu </w:t>
+      </w:r>
+      <w:proofErr w:type="spellStart"/>
+      <w:r>
+        <w:t>IntelliJ</w:t>
+      </w:r>
+      <w:proofErr w:type="spellEnd"/>
+      <w:r>
+        <w:t>.</w:t>
+      </w:r>
+    </w:p>
+    <w:p>
+      <w:pPr>
+        <w:spacing w:after="0"/>
+      </w:pPr>
+      <w:r>
+        <w:pict w14:anchorId="264B87D8">
+          <v:rect id="_x0000_i1151" style="width:0;height:1.5pt" o:hralign="center" o:hrstd="t" o:hr="t" fillcolor="#a0a0a0" stroked="f"/>
+        </w:pict>
+      </w:r>
+    </w:p>
+    <w:p>
+      <w:pPr>
+        <w:pStyle w:val="Ttulo3"/>
+      </w:pPr>
+      <w:r>
+        <w:rPr>
+          <w:rFonts w:ascii="Segoe UI Emoji" w:hAnsi="Segoe UI Emoji" w:cs="Segoe UI Emoji"/>
+        </w:rPr>
+        <w:lastRenderedPageBreak/>
+        <w:t>✅</w:t>
+      </w:r>
+      <w:r>
+        <w:t xml:space="preserve"> 4. Agora use </w:t>
+      </w:r>
+      <w:proofErr w:type="spellStart"/>
+      <w:r>
+        <w:t>Git</w:t>
+      </w:r>
+      <w:proofErr w:type="spellEnd"/>
+      <w:r>
+        <w:t xml:space="preserve"> pelo </w:t>
+      </w:r>
+      <w:proofErr w:type="spellStart"/>
+      <w:r>
+        <w:t>IntelliJ</w:t>
+      </w:r>
+      <w:proofErr w:type="spellEnd"/>
+      <w:r>
+        <w:t>!</w:t>
+      </w:r>
+    </w:p>
+    <w:p>
+      <w:pPr>
+        <w:numPr>
+          <w:ilvl w:val="0"/>
+          <w:numId w:val="24"/>
+        </w:numPr>
+        <w:spacing w:before="100" w:beforeAutospacing="1" w:after="100" w:afterAutospacing="1" w:line="240" w:lineRule="auto"/>
+      </w:pPr>
+      <w:r>
+        <w:rPr>
+          <w:rFonts w:ascii="Segoe UI Emoji" w:hAnsi="Segoe UI Emoji" w:cs="Segoe UI Emoji"/>
+        </w:rPr>
+        <w:t>🟢</w:t>
+      </w:r>
+      <w:r>
+        <w:t xml:space="preserve"> </w:t>
+      </w:r>
+      <w:proofErr w:type="spellStart"/>
+      <w:r>
+        <w:rPr>
+          <w:rStyle w:val="Forte"/>
+        </w:rPr>
+        <w:t>Commit</w:t>
+      </w:r>
+      <w:proofErr w:type="spellEnd"/>
+      <w:r>
+        <w:t xml:space="preserve"> → </w:t>
+      </w:r>
+      <w:proofErr w:type="spellStart"/>
+      <w:r>
+        <w:rPr>
+          <w:rStyle w:val="CdigoHTML"/>
+          <w:rFonts w:eastAsiaTheme="minorHAnsi"/>
+        </w:rPr>
+        <w:t>Ctrl</w:t>
+      </w:r>
+      <w:proofErr w:type="spellEnd"/>
+      <w:r>
+        <w:rPr>
+          <w:rStyle w:val="CdigoHTML"/>
+          <w:rFonts w:eastAsiaTheme="minorHAnsi"/>
+        </w:rPr>
+        <w:t xml:space="preserve"> + K</w:t>
+      </w:r>
+    </w:p>
+    <w:p>
+      <w:pPr>
+        <w:numPr>
+          <w:ilvl w:val="0"/>
+          <w:numId w:val="24"/>
+        </w:numPr>
+        <w:spacing w:before="100" w:beforeAutospacing="1" w:after="100" w:afterAutospacing="1" w:line="240" w:lineRule="auto"/>
+      </w:pPr>
+      <w:r>
+        <w:rPr>
+          <w:rFonts w:ascii="Segoe UI Emoji" w:hAnsi="Segoe UI Emoji" w:cs="Segoe UI Emoji"/>
+        </w:rPr>
+        <w:t>🔼</w:t>
+      </w:r>
+      <w:r>
+        <w:t xml:space="preserve"> </w:t>
+      </w:r>
+      <w:proofErr w:type="spellStart"/>
+      <w:r>
+        <w:rPr>
+          <w:rStyle w:val="Forte"/>
+        </w:rPr>
+        <w:t>Push</w:t>
+      </w:r>
+      <w:proofErr w:type="spellEnd"/>
+      <w:r>
+        <w:t xml:space="preserve"> → </w:t>
+      </w:r>
+      <w:proofErr w:type="spellStart"/>
+      <w:r>
+        <w:rPr>
+          <w:rStyle w:val="CdigoHTML"/>
+          <w:rFonts w:eastAsiaTheme="minorHAnsi"/>
+        </w:rPr>
+        <w:t>Ctrl</w:t>
+      </w:r>
+      <w:proofErr w:type="spellEnd"/>
+      <w:r>
+        <w:rPr>
+          <w:rStyle w:val="CdigoHTML"/>
+          <w:rFonts w:eastAsiaTheme="minorHAnsi"/>
+        </w:rPr>
+        <w:t xml:space="preserve"> + Shift + K</w:t>
+      </w:r>
+    </w:p>
+    <w:p>
+      <w:pPr>
+        <w:numPr>
+          <w:ilvl w:val="0"/>
+          <w:numId w:val="24"/>
+        </w:numPr>
+        <w:spacing w:before="100" w:beforeAutospacing="1" w:after="100" w:afterAutospacing="1" w:line="240" w:lineRule="auto"/>
+      </w:pPr>
+      <w:r>
+        <w:rPr>
+          <w:rFonts w:ascii="Segoe UI Emoji" w:hAnsi="Segoe UI Emoji" w:cs="Segoe UI Emoji"/>
+        </w:rPr>
+        <w:t>🔽</w:t>
+      </w:r>
+      <w:r>
+        <w:t xml:space="preserve"> </w:t>
+      </w:r>
+      <w:proofErr w:type="spellStart"/>
+      <w:r>
+        <w:rPr>
+          <w:rStyle w:val="Forte"/>
+        </w:rPr>
+        <w:t>Pull</w:t>
+      </w:r>
+      <w:proofErr w:type="spellEnd"/>
+      <w:r>
+        <w:t xml:space="preserve"> → </w:t>
+      </w:r>
+      <w:r>
+        <w:rPr>
+          <w:rStyle w:val="CdigoHTML"/>
+          <w:rFonts w:eastAsiaTheme="minorHAnsi"/>
+        </w:rPr>
+        <w:t xml:space="preserve">VCS &gt; </w:t>
+      </w:r>
+      <w:proofErr w:type="spellStart"/>
+      <w:r>
+        <w:rPr>
+          <w:rStyle w:val="CdigoHTML"/>
+          <w:rFonts w:eastAsiaTheme="minorHAnsi"/>
+        </w:rPr>
+        <w:t>Git</w:t>
+      </w:r>
+      <w:proofErr w:type="spellEnd"/>
+      <w:r>
+        <w:rPr>
+          <w:rStyle w:val="CdigoHTML"/>
+          <w:rFonts w:eastAsiaTheme="minorHAnsi"/>
+        </w:rPr>
+        <w:t xml:space="preserve"> &gt; </w:t>
+      </w:r>
+      <w:proofErr w:type="spellStart"/>
+      <w:r>
+        <w:rPr>
+          <w:rStyle w:val="CdigoHTML"/>
+          <w:rFonts w:eastAsiaTheme="minorHAnsi"/>
+        </w:rPr>
+        <w:t>Pull</w:t>
+      </w:r>
+      <w:proofErr w:type="spellEnd"/>
+    </w:p>
+    <w:p>
+      <w:pPr>
+        <w:numPr>
+          <w:ilvl w:val="0"/>
+          <w:numId w:val="24"/>
+        </w:numPr>
+        <w:spacing w:before="100" w:beforeAutospacing="1" w:after="100" w:afterAutospacing="1" w:line="240" w:lineRule="auto"/>
+      </w:pPr>
+      <w:r>
+        <w:rPr>
+          <w:rFonts w:ascii="Segoe UI Emoji" w:hAnsi="Segoe UI Emoji" w:cs="Segoe UI Emoji"/>
+        </w:rPr>
+        <w:t>🌿</w:t>
+      </w:r>
+      <w:r>
+        <w:t xml:space="preserve"> </w:t>
+      </w:r>
+      <w:proofErr w:type="spellStart"/>
+      <w:r>
+        <w:rPr>
+          <w:rStyle w:val="Forte"/>
+        </w:rPr>
+        <w:t>Branch</w:t>
+      </w:r>
+      <w:proofErr w:type="spellEnd"/>
+      <w:r>
+        <w:t xml:space="preserve"> → canto inferior direito (ícone com o nome da </w:t>
+      </w:r>
+      <w:proofErr w:type="spellStart"/>
+      <w:r>
+        <w:t>branch</w:t>
+      </w:r>
+      <w:proofErr w:type="spellEnd"/>
+      <w:r>
+        <w:t>)</w:t>
+      </w:r>
+    </w:p>
+    <w:p>
+      <w:pPr>
+        <w:numPr>
+          <w:ilvl w:val="0"/>
+          <w:numId w:val="24"/>
+        </w:numPr>
+        <w:spacing w:before="100" w:beforeAutospacing="1" w:after="100" w:afterAutospacing="1" w:line="240" w:lineRule="auto"/>
+      </w:pPr>
+      <w:r>
+        <w:rPr>
+          <w:rFonts w:ascii="Segoe UI Emoji" w:hAnsi="Segoe UI Emoji" w:cs="Segoe UI Emoji"/>
+        </w:rPr>
+        <w:t>📋</w:t>
+      </w:r>
+      <w:r>
+        <w:t xml:space="preserve"> </w:t>
+      </w:r>
+      <w:r>
+        <w:rPr>
+          <w:rStyle w:val="Forte"/>
+        </w:rPr>
+        <w:t>Log</w:t>
+      </w:r>
+      <w:r>
+        <w:t xml:space="preserve"> → </w:t>
+      </w:r>
+      <w:r>
+        <w:rPr>
+          <w:rStyle w:val="CdigoHTML"/>
+          <w:rFonts w:eastAsiaTheme="minorHAnsi"/>
+        </w:rPr>
+        <w:t>Alt + 9</w:t>
+      </w:r>
+      <w:r>
+        <w:t xml:space="preserve"> (abas inferiores → </w:t>
+      </w:r>
+      <w:proofErr w:type="spellStart"/>
+      <w:r>
+        <w:t>Version</w:t>
+      </w:r>
+      <w:proofErr w:type="spellEnd"/>
+      <w:r>
+        <w:t xml:space="preserve"> </w:t>
+      </w:r>
+      <w:proofErr w:type="spellStart"/>
+      <w:r>
+        <w:t>Control</w:t>
+      </w:r>
+      <w:proofErr w:type="spellEnd"/>
+      <w:r>
+        <w:t>)</w:t>
       </w:r>
     </w:p>
     <w:p/>
@@ -15137,6 +16406,268 @@
     </w:lvl>
   </w:abstractNum>
   <w:abstractNum w:abstractNumId="3" w15:restartNumberingAfterBreak="0">
+    <w:nsid w:val="191035BD"/>
+    <w:multiLevelType w:val="multilevel"/>
+    <w:tmpl w:val="9BB4E548"/>
+    <w:lvl w:ilvl="0">
+      <w:start w:val="1"/>
+      <w:numFmt w:val="decimal"/>
+      <w:lvlText w:val="%1."/>
+      <w:lvlJc w:val="left"/>
+      <w:pPr>
+        <w:tabs>
+          <w:tab w:val="num" w:pos="720"/>
+        </w:tabs>
+        <w:ind w:left="720" w:hanging="360"/>
+      </w:pPr>
+    </w:lvl>
+    <w:lvl w:ilvl="1" w:tentative="1">
+      <w:start w:val="1"/>
+      <w:numFmt w:val="decimal"/>
+      <w:lvlText w:val="%2."/>
+      <w:lvlJc w:val="left"/>
+      <w:pPr>
+        <w:tabs>
+          <w:tab w:val="num" w:pos="1440"/>
+        </w:tabs>
+        <w:ind w:left="1440" w:hanging="360"/>
+      </w:pPr>
+    </w:lvl>
+    <w:lvl w:ilvl="2" w:tentative="1">
+      <w:start w:val="1"/>
+      <w:numFmt w:val="decimal"/>
+      <w:lvlText w:val="%3."/>
+      <w:lvlJc w:val="left"/>
+      <w:pPr>
+        <w:tabs>
+          <w:tab w:val="num" w:pos="2160"/>
+        </w:tabs>
+        <w:ind w:left="2160" w:hanging="360"/>
+      </w:pPr>
+    </w:lvl>
+    <w:lvl w:ilvl="3" w:tentative="1">
+      <w:start w:val="1"/>
+      <w:numFmt w:val="decimal"/>
+      <w:lvlText w:val="%4."/>
+      <w:lvlJc w:val="left"/>
+      <w:pPr>
+        <w:tabs>
+          <w:tab w:val="num" w:pos="2880"/>
+        </w:tabs>
+        <w:ind w:left="2880" w:hanging="360"/>
+      </w:pPr>
+    </w:lvl>
+    <w:lvl w:ilvl="4" w:tentative="1">
+      <w:start w:val="1"/>
+      <w:numFmt w:val="decimal"/>
+      <w:lvlText w:val="%5."/>
+      <w:lvlJc w:val="left"/>
+      <w:pPr>
+        <w:tabs>
+          <w:tab w:val="num" w:pos="3600"/>
+        </w:tabs>
+        <w:ind w:left="3600" w:hanging="360"/>
+      </w:pPr>
+    </w:lvl>
+    <w:lvl w:ilvl="5" w:tentative="1">
+      <w:start w:val="1"/>
+      <w:numFmt w:val="decimal"/>
+      <w:lvlText w:val="%6."/>
+      <w:lvlJc w:val="left"/>
+      <w:pPr>
+        <w:tabs>
+          <w:tab w:val="num" w:pos="4320"/>
+        </w:tabs>
+        <w:ind w:left="4320" w:hanging="360"/>
+      </w:pPr>
+    </w:lvl>
+    <w:lvl w:ilvl="6" w:tentative="1">
+      <w:start w:val="1"/>
+      <w:numFmt w:val="decimal"/>
+      <w:lvlText w:val="%7."/>
+      <w:lvlJc w:val="left"/>
+      <w:pPr>
+        <w:tabs>
+          <w:tab w:val="num" w:pos="5040"/>
+        </w:tabs>
+        <w:ind w:left="5040" w:hanging="360"/>
+      </w:pPr>
+    </w:lvl>
+    <w:lvl w:ilvl="7" w:tentative="1">
+      <w:start w:val="1"/>
+      <w:numFmt w:val="decimal"/>
+      <w:lvlText w:val="%8."/>
+      <w:lvlJc w:val="left"/>
+      <w:pPr>
+        <w:tabs>
+          <w:tab w:val="num" w:pos="5760"/>
+        </w:tabs>
+        <w:ind w:left="5760" w:hanging="360"/>
+      </w:pPr>
+    </w:lvl>
+    <w:lvl w:ilvl="8" w:tentative="1">
+      <w:start w:val="1"/>
+      <w:numFmt w:val="decimal"/>
+      <w:lvlText w:val="%9."/>
+      <w:lvlJc w:val="left"/>
+      <w:pPr>
+        <w:tabs>
+          <w:tab w:val="num" w:pos="6480"/>
+        </w:tabs>
+        <w:ind w:left="6480" w:hanging="360"/>
+      </w:pPr>
+    </w:lvl>
+  </w:abstractNum>
+  <w:abstractNum w:abstractNumId="4" w15:restartNumberingAfterBreak="0">
+    <w:nsid w:val="1C517F82"/>
+    <w:multiLevelType w:val="multilevel"/>
+    <w:tmpl w:val="0820FC16"/>
+    <w:lvl w:ilvl="0">
+      <w:start w:val="1"/>
+      <w:numFmt w:val="bullet"/>
+      <w:lvlText w:val=""/>
+      <w:lvlJc w:val="left"/>
+      <w:pPr>
+        <w:tabs>
+          <w:tab w:val="num" w:pos="720"/>
+        </w:tabs>
+        <w:ind w:left="720" w:hanging="360"/>
+      </w:pPr>
+      <w:rPr>
+        <w:rFonts w:ascii="Symbol" w:hAnsi="Symbol" w:hint="default"/>
+        <w:sz w:val="20"/>
+      </w:rPr>
+    </w:lvl>
+    <w:lvl w:ilvl="1" w:tentative="1">
+      <w:start w:val="1"/>
+      <w:numFmt w:val="bullet"/>
+      <w:lvlText w:val="o"/>
+      <w:lvlJc w:val="left"/>
+      <w:pPr>
+        <w:tabs>
+          <w:tab w:val="num" w:pos="1440"/>
+        </w:tabs>
+        <w:ind w:left="1440" w:hanging="360"/>
+      </w:pPr>
+      <w:rPr>
+        <w:rFonts w:ascii="Courier New" w:hAnsi="Courier New" w:hint="default"/>
+        <w:sz w:val="20"/>
+      </w:rPr>
+    </w:lvl>
+    <w:lvl w:ilvl="2" w:tentative="1">
+      <w:start w:val="1"/>
+      <w:numFmt w:val="bullet"/>
+      <w:lvlText w:val=""/>
+      <w:lvlJc w:val="left"/>
+      <w:pPr>
+        <w:tabs>
+          <w:tab w:val="num" w:pos="2160"/>
+        </w:tabs>
+        <w:ind w:left="2160" w:hanging="360"/>
+      </w:pPr>
+      <w:rPr>
+        <w:rFonts w:ascii="Wingdings" w:hAnsi="Wingdings" w:hint="default"/>
+        <w:sz w:val="20"/>
+      </w:rPr>
+    </w:lvl>
+    <w:lvl w:ilvl="3" w:tentative="1">
+      <w:start w:val="1"/>
+      <w:numFmt w:val="bullet"/>
+      <w:lvlText w:val=""/>
+      <w:lvlJc w:val="left"/>
+      <w:pPr>
+        <w:tabs>
+          <w:tab w:val="num" w:pos="2880"/>
+        </w:tabs>
+        <w:ind w:left="2880" w:hanging="360"/>
+      </w:pPr>
+      <w:rPr>
+        <w:rFonts w:ascii="Wingdings" w:hAnsi="Wingdings" w:hint="default"/>
+        <w:sz w:val="20"/>
+      </w:rPr>
+    </w:lvl>
+    <w:lvl w:ilvl="4" w:tentative="1">
+      <w:start w:val="1"/>
+      <w:numFmt w:val="bullet"/>
+      <w:lvlText w:val=""/>
+      <w:lvlJc w:val="left"/>
+      <w:pPr>
+        <w:tabs>
+          <w:tab w:val="num" w:pos="3600"/>
+        </w:tabs>
+        <w:ind w:left="3600" w:hanging="360"/>
+      </w:pPr>
+      <w:rPr>
+        <w:rFonts w:ascii="Wingdings" w:hAnsi="Wingdings" w:hint="default"/>
+        <w:sz w:val="20"/>
+      </w:rPr>
+    </w:lvl>
+    <w:lvl w:ilvl="5" w:tentative="1">
+      <w:start w:val="1"/>
+      <w:numFmt w:val="bullet"/>
+      <w:lvlText w:val=""/>
+      <w:lvlJc w:val="left"/>
+      <w:pPr>
+        <w:tabs>
+          <w:tab w:val="num" w:pos="4320"/>
+        </w:tabs>
+        <w:ind w:left="4320" w:hanging="360"/>
+      </w:pPr>
+      <w:rPr>
+        <w:rFonts w:ascii="Wingdings" w:hAnsi="Wingdings" w:hint="default"/>
+        <w:sz w:val="20"/>
+      </w:rPr>
+    </w:lvl>
+    <w:lvl w:ilvl="6" w:tentative="1">
+      <w:start w:val="1"/>
+      <w:numFmt w:val="bullet"/>
+      <w:lvlText w:val=""/>
+      <w:lvlJc w:val="left"/>
+      <w:pPr>
+        <w:tabs>
+          <w:tab w:val="num" w:pos="5040"/>
+        </w:tabs>
+        <w:ind w:left="5040" w:hanging="360"/>
+      </w:pPr>
+      <w:rPr>
+        <w:rFonts w:ascii="Wingdings" w:hAnsi="Wingdings" w:hint="default"/>
+        <w:sz w:val="20"/>
+      </w:rPr>
+    </w:lvl>
+    <w:lvl w:ilvl="7" w:tentative="1">
+      <w:start w:val="1"/>
+      <w:numFmt w:val="bullet"/>
+      <w:lvlText w:val=""/>
+      <w:lvlJc w:val="left"/>
+      <w:pPr>
+        <w:tabs>
+          <w:tab w:val="num" w:pos="5760"/>
+        </w:tabs>
+        <w:ind w:left="5760" w:hanging="360"/>
+      </w:pPr>
+      <w:rPr>
+        <w:rFonts w:ascii="Wingdings" w:hAnsi="Wingdings" w:hint="default"/>
+        <w:sz w:val="20"/>
+      </w:rPr>
+    </w:lvl>
+    <w:lvl w:ilvl="8" w:tentative="1">
+      <w:start w:val="1"/>
+      <w:numFmt w:val="bullet"/>
+      <w:lvlText w:val=""/>
+      <w:lvlJc w:val="left"/>
+      <w:pPr>
+        <w:tabs>
+          <w:tab w:val="num" w:pos="6480"/>
+        </w:tabs>
+        <w:ind w:left="6480" w:hanging="360"/>
+      </w:pPr>
+      <w:rPr>
+        <w:rFonts w:ascii="Wingdings" w:hAnsi="Wingdings" w:hint="default"/>
+        <w:sz w:val="20"/>
+      </w:rPr>
+    </w:lvl>
+  </w:abstractNum>
+  <w:abstractNum w:abstractNumId="5" w15:restartNumberingAfterBreak="0">
     <w:nsid w:val="2EA11604"/>
     <w:multiLevelType w:val="multilevel"/>
     <w:tmpl w:val="7374B136"/>
@@ -15285,7 +16816,7 @@
       </w:rPr>
     </w:lvl>
   </w:abstractNum>
-  <w:abstractNum w:abstractNumId="4" w15:restartNumberingAfterBreak="0">
+  <w:abstractNum w:abstractNumId="6" w15:restartNumberingAfterBreak="0">
     <w:nsid w:val="2F4527DA"/>
     <w:multiLevelType w:val="multilevel"/>
     <w:tmpl w:val="0B4CE6EC"/>
@@ -15434,7 +16965,7 @@
       </w:rPr>
     </w:lvl>
   </w:abstractNum>
-  <w:abstractNum w:abstractNumId="5" w15:restartNumberingAfterBreak="0">
+  <w:abstractNum w:abstractNumId="7" w15:restartNumberingAfterBreak="0">
     <w:nsid w:val="3AE525EE"/>
     <w:multiLevelType w:val="multilevel"/>
     <w:tmpl w:val="91DE94CE"/>
@@ -15583,7 +17114,120 @@
       </w:rPr>
     </w:lvl>
   </w:abstractNum>
-  <w:abstractNum w:abstractNumId="6" w15:restartNumberingAfterBreak="0">
+  <w:abstractNum w:abstractNumId="8" w15:restartNumberingAfterBreak="0">
+    <w:nsid w:val="3C890680"/>
+    <w:multiLevelType w:val="multilevel"/>
+    <w:tmpl w:val="1E9A5B0E"/>
+    <w:lvl w:ilvl="0">
+      <w:start w:val="1"/>
+      <w:numFmt w:val="decimal"/>
+      <w:lvlText w:val="%1."/>
+      <w:lvlJc w:val="left"/>
+      <w:pPr>
+        <w:tabs>
+          <w:tab w:val="num" w:pos="720"/>
+        </w:tabs>
+        <w:ind w:left="720" w:hanging="360"/>
+      </w:pPr>
+    </w:lvl>
+    <w:lvl w:ilvl="1" w:tentative="1">
+      <w:start w:val="1"/>
+      <w:numFmt w:val="decimal"/>
+      <w:lvlText w:val="%2."/>
+      <w:lvlJc w:val="left"/>
+      <w:pPr>
+        <w:tabs>
+          <w:tab w:val="num" w:pos="1440"/>
+        </w:tabs>
+        <w:ind w:left="1440" w:hanging="360"/>
+      </w:pPr>
+    </w:lvl>
+    <w:lvl w:ilvl="2" w:tentative="1">
+      <w:start w:val="1"/>
+      <w:numFmt w:val="decimal"/>
+      <w:lvlText w:val="%3."/>
+      <w:lvlJc w:val="left"/>
+      <w:pPr>
+        <w:tabs>
+          <w:tab w:val="num" w:pos="2160"/>
+        </w:tabs>
+        <w:ind w:left="2160" w:hanging="360"/>
+      </w:pPr>
+    </w:lvl>
+    <w:lvl w:ilvl="3" w:tentative="1">
+      <w:start w:val="1"/>
+      <w:numFmt w:val="decimal"/>
+      <w:lvlText w:val="%4."/>
+      <w:lvlJc w:val="left"/>
+      <w:pPr>
+        <w:tabs>
+          <w:tab w:val="num" w:pos="2880"/>
+        </w:tabs>
+        <w:ind w:left="2880" w:hanging="360"/>
+      </w:pPr>
+    </w:lvl>
+    <w:lvl w:ilvl="4" w:tentative="1">
+      <w:start w:val="1"/>
+      <w:numFmt w:val="decimal"/>
+      <w:lvlText w:val="%5."/>
+      <w:lvlJc w:val="left"/>
+      <w:pPr>
+        <w:tabs>
+          <w:tab w:val="num" w:pos="3600"/>
+        </w:tabs>
+        <w:ind w:left="3600" w:hanging="360"/>
+      </w:pPr>
+    </w:lvl>
+    <w:lvl w:ilvl="5" w:tentative="1">
+      <w:start w:val="1"/>
+      <w:numFmt w:val="decimal"/>
+      <w:lvlText w:val="%6."/>
+      <w:lvlJc w:val="left"/>
+      <w:pPr>
+        <w:tabs>
+          <w:tab w:val="num" w:pos="4320"/>
+        </w:tabs>
+        <w:ind w:left="4320" w:hanging="360"/>
+      </w:pPr>
+    </w:lvl>
+    <w:lvl w:ilvl="6" w:tentative="1">
+      <w:start w:val="1"/>
+      <w:numFmt w:val="decimal"/>
+      <w:lvlText w:val="%7."/>
+      <w:lvlJc w:val="left"/>
+      <w:pPr>
+        <w:tabs>
+          <w:tab w:val="num" w:pos="5040"/>
+        </w:tabs>
+        <w:ind w:left="5040" w:hanging="360"/>
+      </w:pPr>
+    </w:lvl>
+    <w:lvl w:ilvl="7" w:tentative="1">
+      <w:start w:val="1"/>
+      <w:numFmt w:val="decimal"/>
+      <w:lvlText w:val="%8."/>
+      <w:lvlJc w:val="left"/>
+      <w:pPr>
+        <w:tabs>
+          <w:tab w:val="num" w:pos="5760"/>
+        </w:tabs>
+        <w:ind w:left="5760" w:hanging="360"/>
+      </w:pPr>
+    </w:lvl>
+    <w:lvl w:ilvl="8" w:tentative="1">
+      <w:start w:val="1"/>
+      <w:numFmt w:val="decimal"/>
+      <w:lvlText w:val="%9."/>
+      <w:lvlJc w:val="left"/>
+      <w:pPr>
+        <w:tabs>
+          <w:tab w:val="num" w:pos="6480"/>
+        </w:tabs>
+        <w:ind w:left="6480" w:hanging="360"/>
+      </w:pPr>
+    </w:lvl>
+  </w:abstractNum>
+  <w:abstractNum w:abstractNumId="9" w15:restartNumberingAfterBreak="0">
     <w:nsid w:val="3CAC4111"/>
     <w:multiLevelType w:val="multilevel"/>
     <w:tmpl w:val="B1ACAFEC"/>
@@ -15732,7 +17376,7 @@
       </w:rPr>
     </w:lvl>
   </w:abstractNum>
-  <w:abstractNum w:abstractNumId="7" w15:restartNumberingAfterBreak="0">
+  <w:abstractNum w:abstractNumId="10" w15:restartNumberingAfterBreak="0">
     <w:nsid w:val="3D01091B"/>
     <w:multiLevelType w:val="multilevel"/>
     <w:tmpl w:val="0194F796"/>
@@ -15881,7 +17525,7 @@
       </w:rPr>
     </w:lvl>
   </w:abstractNum>
-  <w:abstractNum w:abstractNumId="8" w15:restartNumberingAfterBreak="0">
+  <w:abstractNum w:abstractNumId="11" w15:restartNumberingAfterBreak="0">
     <w:nsid w:val="406F28DE"/>
     <w:multiLevelType w:val="multilevel"/>
     <w:tmpl w:val="EEA846AA"/>
@@ -16030,7 +17674,7 @@
       </w:rPr>
     </w:lvl>
   </w:abstractNum>
-  <w:abstractNum w:abstractNumId="9" w15:restartNumberingAfterBreak="0">
+  <w:abstractNum w:abstractNumId="12" w15:restartNumberingAfterBreak="0">
     <w:nsid w:val="40D60429"/>
     <w:multiLevelType w:val="multilevel"/>
     <w:tmpl w:val="721C1D60"/>
@@ -16179,7 +17823,7 @@
       </w:rPr>
     </w:lvl>
   </w:abstractNum>
-  <w:abstractNum w:abstractNumId="10" w15:restartNumberingAfterBreak="0">
+  <w:abstractNum w:abstractNumId="13" w15:restartNumberingAfterBreak="0">
     <w:nsid w:val="473B5BD1"/>
     <w:multiLevelType w:val="multilevel"/>
     <w:tmpl w:val="3CCCE77A"/>
@@ -16292,7 +17936,7 @@
       </w:pPr>
     </w:lvl>
   </w:abstractNum>
-  <w:abstractNum w:abstractNumId="11" w15:restartNumberingAfterBreak="0">
+  <w:abstractNum w:abstractNumId="14" w15:restartNumberingAfterBreak="0">
     <w:nsid w:val="4E136B97"/>
     <w:multiLevelType w:val="multilevel"/>
     <w:tmpl w:val="A05E9FA8"/>
@@ -16441,7 +18085,7 @@
       </w:rPr>
     </w:lvl>
   </w:abstractNum>
-  <w:abstractNum w:abstractNumId="12" w15:restartNumberingAfterBreak="0">
+  <w:abstractNum w:abstractNumId="15" w15:restartNumberingAfterBreak="0">
     <w:nsid w:val="5BBF6C7F"/>
     <w:multiLevelType w:val="multilevel"/>
     <w:tmpl w:val="0B1230DE"/>
@@ -16590,7 +18234,7 @@
       </w:rPr>
     </w:lvl>
   </w:abstractNum>
-  <w:abstractNum w:abstractNumId="13" w15:restartNumberingAfterBreak="0">
+  <w:abstractNum w:abstractNumId="16" w15:restartNumberingAfterBreak="0">
     <w:nsid w:val="5F60264A"/>
     <w:multiLevelType w:val="multilevel"/>
     <w:tmpl w:val="521C4E78"/>
@@ -16739,7 +18383,7 @@
       </w:rPr>
     </w:lvl>
   </w:abstractNum>
-  <w:abstractNum w:abstractNumId="14" w15:restartNumberingAfterBreak="0">
+  <w:abstractNum w:abstractNumId="17" w15:restartNumberingAfterBreak="0">
     <w:nsid w:val="68AF3D5A"/>
     <w:multiLevelType w:val="multilevel"/>
     <w:tmpl w:val="ECA61A68"/>
@@ -16888,7 +18532,7 @@
       </w:rPr>
     </w:lvl>
   </w:abstractNum>
-  <w:abstractNum w:abstractNumId="15" w15:restartNumberingAfterBreak="0">
+  <w:abstractNum w:abstractNumId="18" w15:restartNumberingAfterBreak="0">
     <w:nsid w:val="6B4514F1"/>
     <w:multiLevelType w:val="multilevel"/>
     <w:tmpl w:val="2FD46874"/>
@@ -17037,7 +18681,7 @@
       </w:rPr>
     </w:lvl>
   </w:abstractNum>
-  <w:abstractNum w:abstractNumId="16" w15:restartNumberingAfterBreak="0">
+  <w:abstractNum w:abstractNumId="19" w15:restartNumberingAfterBreak="0">
     <w:nsid w:val="6E6D0FD9"/>
     <w:multiLevelType w:val="multilevel"/>
     <w:tmpl w:val="752A32A0"/>
@@ -17186,7 +18830,156 @@
       </w:rPr>
     </w:lvl>
   </w:abstractNum>
-  <w:abstractNum w:abstractNumId="17" w15:restartNumberingAfterBreak="0">
+  <w:abstractNum w:abstractNumId="20" w15:restartNumberingAfterBreak="0">
+    <w:nsid w:val="75586F30"/>
+    <w:multiLevelType w:val="multilevel"/>
+    <w:tmpl w:val="B830791E"/>
+    <w:lvl w:ilvl="0">
+      <w:start w:val="1"/>
+      <w:numFmt w:val="bullet"/>
+      <w:lvlText w:val=""/>
+      <w:lvlJc w:val="left"/>
+      <w:pPr>
+        <w:tabs>
+          <w:tab w:val="num" w:pos="720"/>
+        </w:tabs>
+        <w:ind w:left="720" w:hanging="360"/>
+      </w:pPr>
+      <w:rPr>
+        <w:rFonts w:ascii="Symbol" w:hAnsi="Symbol" w:hint="default"/>
+        <w:sz w:val="20"/>
+      </w:rPr>
+    </w:lvl>
+    <w:lvl w:ilvl="1">
+      <w:start w:val="1"/>
+      <w:numFmt w:val="bullet"/>
+      <w:lvlText w:val="o"/>
+      <w:lvlJc w:val="left"/>
+      <w:pPr>
+        <w:tabs>
+          <w:tab w:val="num" w:pos="1440"/>
+        </w:tabs>
+        <w:ind w:left="1440" w:hanging="360"/>
+      </w:pPr>
+      <w:rPr>
+        <w:rFonts w:ascii="Courier New" w:hAnsi="Courier New" w:hint="default"/>
+        <w:sz w:val="20"/>
+      </w:rPr>
+    </w:lvl>
+    <w:lvl w:ilvl="2" w:tentative="1">
+      <w:start w:val="1"/>
+      <w:numFmt w:val="bullet"/>
+      <w:lvlText w:val=""/>
+      <w:lvlJc w:val="left"/>
+      <w:pPr>
+        <w:tabs>
+          <w:tab w:val="num" w:pos="2160"/>
+        </w:tabs>
+        <w:ind w:left="2160" w:hanging="360"/>
+      </w:pPr>
+      <w:rPr>
+        <w:rFonts w:ascii="Wingdings" w:hAnsi="Wingdings" w:hint="default"/>
+        <w:sz w:val="20"/>
+      </w:rPr>
+    </w:lvl>
+    <w:lvl w:ilvl="3" w:tentative="1">
+      <w:start w:val="1"/>
+      <w:numFmt w:val="bullet"/>
+      <w:lvlText w:val=""/>
+      <w:lvlJc w:val="left"/>
+      <w:pPr>
+        <w:tabs>
+          <w:tab w:val="num" w:pos="2880"/>
+        </w:tabs>
+        <w:ind w:left="2880" w:hanging="360"/>
+      </w:pPr>
+      <w:rPr>
+        <w:rFonts w:ascii="Wingdings" w:hAnsi="Wingdings" w:hint="default"/>
+        <w:sz w:val="20"/>
+      </w:rPr>
+    </w:lvl>
+    <w:lvl w:ilvl="4" w:tentative="1">
+      <w:start w:val="1"/>
+      <w:numFmt w:val="bullet"/>
+      <w:lvlText w:val=""/>
+      <w:lvlJc w:val="left"/>
+      <w:pPr>
+        <w:tabs>
+          <w:tab w:val="num" w:pos="3600"/>
+        </w:tabs>
+        <w:ind w:left="3600" w:hanging="360"/>
+      </w:pPr>
+      <w:rPr>
+        <w:rFonts w:ascii="Wingdings" w:hAnsi="Wingdings" w:hint="default"/>
+        <w:sz w:val="20"/>
+      </w:rPr>
+    </w:lvl>
+    <w:lvl w:ilvl="5" w:tentative="1">
+      <w:start w:val="1"/>
+      <w:numFmt w:val="bullet"/>
+      <w:lvlText w:val=""/>
+      <w:lvlJc w:val="left"/>
+      <w:pPr>
+        <w:tabs>
+          <w:tab w:val="num" w:pos="4320"/>
+        </w:tabs>
+        <w:ind w:left="4320" w:hanging="360"/>
+      </w:pPr>
+      <w:rPr>
+        <w:rFonts w:ascii="Wingdings" w:hAnsi="Wingdings" w:hint="default"/>
+        <w:sz w:val="20"/>
+      </w:rPr>
+    </w:lvl>
+    <w:lvl w:ilvl="6" w:tentative="1">
+      <w:start w:val="1"/>
+      <w:numFmt w:val="bullet"/>
+      <w:lvlText w:val=""/>
+      <w:lvlJc w:val="left"/>
+      <w:pPr>
+        <w:tabs>
+          <w:tab w:val="num" w:pos="5040"/>
+        </w:tabs>
+        <w:ind w:left="5040" w:hanging="360"/>
+      </w:pPr>
+      <w:rPr>
+        <w:rFonts w:ascii="Wingdings" w:hAnsi="Wingdings" w:hint="default"/>
+        <w:sz w:val="20"/>
+      </w:rPr>
+    </w:lvl>
+    <w:lvl w:ilvl="7" w:tentative="1">
+      <w:start w:val="1"/>
+      <w:numFmt w:val="bullet"/>
+      <w:lvlText w:val=""/>
+      <w:lvlJc w:val="left"/>
+      <w:pPr>
+        <w:tabs>
+          <w:tab w:val="num" w:pos="5760"/>
+        </w:tabs>
+        <w:ind w:left="5760" w:hanging="360"/>
+      </w:pPr>
+      <w:rPr>
+        <w:rFonts w:ascii="Wingdings" w:hAnsi="Wingdings" w:hint="default"/>
+        <w:sz w:val="20"/>
+      </w:rPr>
+    </w:lvl>
+    <w:lvl w:ilvl="8" w:tentative="1">
+      <w:start w:val="1"/>
+      <w:numFmt w:val="bullet"/>
+      <w:lvlText w:val=""/>
+      <w:lvlJc w:val="left"/>
+      <w:pPr>
+        <w:tabs>
+          <w:tab w:val="num" w:pos="6480"/>
+        </w:tabs>
+        <w:ind w:left="6480" w:hanging="360"/>
+      </w:pPr>
+      <w:rPr>
+        <w:rFonts w:ascii="Wingdings" w:hAnsi="Wingdings" w:hint="default"/>
+        <w:sz w:val="20"/>
+      </w:rPr>
+    </w:lvl>
+  </w:abstractNum>
+  <w:abstractNum w:abstractNumId="21" w15:restartNumberingAfterBreak="0">
     <w:nsid w:val="78906EC1"/>
     <w:multiLevelType w:val="multilevel"/>
     <w:tmpl w:val="7168123C"/>
@@ -17299,7 +19092,156 @@
       </w:pPr>
     </w:lvl>
   </w:abstractNum>
-  <w:abstractNum w:abstractNumId="18" w15:restartNumberingAfterBreak="0">
+  <w:abstractNum w:abstractNumId="22" w15:restartNumberingAfterBreak="0">
+    <w:nsid w:val="7B605ED2"/>
+    <w:multiLevelType w:val="multilevel"/>
+    <w:tmpl w:val="B1348CC6"/>
+    <w:lvl w:ilvl="0">
+      <w:start w:val="1"/>
+      <w:numFmt w:val="bullet"/>
+      <w:lvlText w:val=""/>
+      <w:lvlJc w:val="left"/>
+      <w:pPr>
+        <w:tabs>
+          <w:tab w:val="num" w:pos="720"/>
+        </w:tabs>
+        <w:ind w:left="720" w:hanging="360"/>
+      </w:pPr>
+      <w:rPr>
+        <w:rFonts w:ascii="Symbol" w:hAnsi="Symbol" w:hint="default"/>
+        <w:sz w:val="20"/>
+      </w:rPr>
+    </w:lvl>
+    <w:lvl w:ilvl="1" w:tentative="1">
+      <w:start w:val="1"/>
+      <w:numFmt w:val="bullet"/>
+      <w:lvlText w:val="o"/>
+      <w:lvlJc w:val="left"/>
+      <w:pPr>
+        <w:tabs>
+          <w:tab w:val="num" w:pos="1440"/>
+        </w:tabs>
+        <w:ind w:left="1440" w:hanging="360"/>
+      </w:pPr>
+      <w:rPr>
+        <w:rFonts w:ascii="Courier New" w:hAnsi="Courier New" w:hint="default"/>
+        <w:sz w:val="20"/>
+      </w:rPr>
+    </w:lvl>
+    <w:lvl w:ilvl="2" w:tentative="1">
+      <w:start w:val="1"/>
+      <w:numFmt w:val="bullet"/>
+      <w:lvlText w:val=""/>
+      <w:lvlJc w:val="left"/>
+      <w:pPr>
+        <w:tabs>
+          <w:tab w:val="num" w:pos="2160"/>
+        </w:tabs>
+        <w:ind w:left="2160" w:hanging="360"/>
+      </w:pPr>
+      <w:rPr>
+        <w:rFonts w:ascii="Wingdings" w:hAnsi="Wingdings" w:hint="default"/>
+        <w:sz w:val="20"/>
+      </w:rPr>
+    </w:lvl>
+    <w:lvl w:ilvl="3" w:tentative="1">
+      <w:start w:val="1"/>
+      <w:numFmt w:val="bullet"/>
+      <w:lvlText w:val=""/>
+      <w:lvlJc w:val="left"/>
+      <w:pPr>
+        <w:tabs>
+          <w:tab w:val="num" w:pos="2880"/>
+        </w:tabs>
+        <w:ind w:left="2880" w:hanging="360"/>
+      </w:pPr>
+      <w:rPr>
+        <w:rFonts w:ascii="Wingdings" w:hAnsi="Wingdings" w:hint="default"/>
+        <w:sz w:val="20"/>
+      </w:rPr>
+    </w:lvl>
+    <w:lvl w:ilvl="4" w:tentative="1">
+      <w:start w:val="1"/>
+      <w:numFmt w:val="bullet"/>
+      <w:lvlText w:val=""/>
+      <w:lvlJc w:val="left"/>
+      <w:pPr>
+        <w:tabs>
+          <w:tab w:val="num" w:pos="3600"/>
+        </w:tabs>
+        <w:ind w:left="3600" w:hanging="360"/>
+      </w:pPr>
+      <w:rPr>
+        <w:rFonts w:ascii="Wingdings" w:hAnsi="Wingdings" w:hint="default"/>
+        <w:sz w:val="20"/>
+      </w:rPr>
+    </w:lvl>
+    <w:lvl w:ilvl="5" w:tentative="1">
+      <w:start w:val="1"/>
+      <w:numFmt w:val="bullet"/>
+      <w:lvlText w:val=""/>
+      <w:lvlJc w:val="left"/>
+      <w:pPr>
+        <w:tabs>
+          <w:tab w:val="num" w:pos="4320"/>
+        </w:tabs>
+        <w:ind w:left="4320" w:hanging="360"/>
+      </w:pPr>
+      <w:rPr>
+        <w:rFonts w:ascii="Wingdings" w:hAnsi="Wingdings" w:hint="default"/>
+        <w:sz w:val="20"/>
+      </w:rPr>
+    </w:lvl>
+    <w:lvl w:ilvl="6" w:tentative="1">
+      <w:start w:val="1"/>
+      <w:numFmt w:val="bullet"/>
+      <w:lvlText w:val=""/>
+      <w:lvlJc w:val="left"/>
+      <w:pPr>
+        <w:tabs>
+          <w:tab w:val="num" w:pos="5040"/>
+        </w:tabs>
+        <w:ind w:left="5040" w:hanging="360"/>
+      </w:pPr>
+      <w:rPr>
+        <w:rFonts w:ascii="Wingdings" w:hAnsi="Wingdings" w:hint="default"/>
+        <w:sz w:val="20"/>
+      </w:rPr>
+    </w:lvl>
+    <w:lvl w:ilvl="7" w:tentative="1">
+      <w:start w:val="1"/>
+      <w:numFmt w:val="bullet"/>
+      <w:lvlText w:val=""/>
+      <w:lvlJc w:val="left"/>
+      <w:pPr>
+        <w:tabs>
+          <w:tab w:val="num" w:pos="5760"/>
+        </w:tabs>
+        <w:ind w:left="5760" w:hanging="360"/>
+      </w:pPr>
+      <w:rPr>
+        <w:rFonts w:ascii="Wingdings" w:hAnsi="Wingdings" w:hint="default"/>
+        <w:sz w:val="20"/>
+      </w:rPr>
+    </w:lvl>
+    <w:lvl w:ilvl="8" w:tentative="1">
+      <w:start w:val="1"/>
+      <w:numFmt w:val="bullet"/>
+      <w:lvlText w:val=""/>
+      <w:lvlJc w:val="left"/>
+      <w:pPr>
+        <w:tabs>
+          <w:tab w:val="num" w:pos="6480"/>
+        </w:tabs>
+        <w:ind w:left="6480" w:hanging="360"/>
+      </w:pPr>
+      <w:rPr>
+        <w:rFonts w:ascii="Wingdings" w:hAnsi="Wingdings" w:hint="default"/>
+        <w:sz w:val="20"/>
+      </w:rPr>
+    </w:lvl>
+  </w:abstractNum>
+  <w:abstractNum w:abstractNumId="23" w15:restartNumberingAfterBreak="0">
     <w:nsid w:val="7CA059BA"/>
     <w:multiLevelType w:val="multilevel"/>
     <w:tmpl w:val="105E22B4"/>
@@ -17417,31 +19359,31 @@
     </w:lvl>
   </w:abstractNum>
   <w:num w:numId="1">
-    <w:abstractNumId w:val="4"/>
+    <w:abstractNumId w:val="6"/>
   </w:num>
   <w:num w:numId="2">
-    <w:abstractNumId w:val="13"/>
+    <w:abstractNumId w:val="16"/>
   </w:num>
   <w:num w:numId="3">
-    <w:abstractNumId w:val="8"/>
+    <w:abstractNumId w:val="11"/>
   </w:num>
   <w:num w:numId="4">
-    <w:abstractNumId w:val="6"/>
+    <w:abstractNumId w:val="9"/>
   </w:num>
   <w:num w:numId="5">
-    <w:abstractNumId w:val="3"/>
+    <w:abstractNumId w:val="5"/>
   </w:num>
   <w:num w:numId="6">
-    <w:abstractNumId w:val="7"/>
+    <w:abstractNumId w:val="10"/>
   </w:num>
   <w:num w:numId="7">
-    <w:abstractNumId w:val="15"/>
+    <w:abstractNumId w:val="18"/>
   </w:num>
   <w:num w:numId="8">
-    <w:abstractNumId w:val="16"/>
+    <w:abstractNumId w:val="19"/>
   </w:num>
   <w:num w:numId="9">
-    <w:abstractNumId w:val="5"/>
+    <w:abstractNumId w:val="7"/>
   </w:num>
   <w:num w:numId="10">
     <w:abstractNumId w:val="0"/>
@@ -17450,28 +19392,43 @@
     <w:abstractNumId w:val="2"/>
   </w:num>
   <w:num w:numId="12">
-    <w:abstractNumId w:val="14"/>
+    <w:abstractNumId w:val="17"/>
   </w:num>
   <w:num w:numId="13">
-    <w:abstractNumId w:val="10"/>
+    <w:abstractNumId w:val="13"/>
   </w:num>
   <w:num w:numId="14">
-    <w:abstractNumId w:val="17"/>
+    <w:abstractNumId w:val="21"/>
   </w:num>
   <w:num w:numId="15">
+    <w:abstractNumId w:val="15"/>
+  </w:num>
+  <w:num w:numId="16">
     <w:abstractNumId w:val="12"/>
   </w:num>
-  <w:num w:numId="16">
-    <w:abstractNumId w:val="9"/>
-  </w:num>
   <w:num w:numId="17">
-    <w:abstractNumId w:val="18"/>
+    <w:abstractNumId w:val="23"/>
   </w:num>
   <w:num w:numId="18">
     <w:abstractNumId w:val="1"/>
   </w:num>
   <w:num w:numId="19">
-    <w:abstractNumId w:val="11"/>
+    <w:abstractNumId w:val="14"/>
+  </w:num>
+  <w:num w:numId="20">
+    <w:abstractNumId w:val="3"/>
+  </w:num>
+  <w:num w:numId="21">
+    <w:abstractNumId w:val="4"/>
+  </w:num>
+  <w:num w:numId="22">
+    <w:abstractNumId w:val="8"/>
+  </w:num>
+  <w:num w:numId="23">
+    <w:abstractNumId w:val="20"/>
+  </w:num>
+  <w:num w:numId="24">
+    <w:abstractNumId w:val="22"/>
   </w:num>
 </w:numbering>
 </file>
@@ -18211,6 +20168,16 @@
     <w:basedOn w:val="Fontepargpadro"/>
     <w:rsid w:val="00E7539D"/>
   </w:style>
+  <w:style w:type="character" w:customStyle="1" w:styleId="hljs-section">
+    <w:name w:val="hljs-section"/>
+    <w:basedOn w:val="Fontepargpadro"/>
+    <w:rsid w:val="00B50FF9"/>
+  </w:style>
+  <w:style w:type="character" w:customStyle="1" w:styleId="hljs-attribute">
+    <w:name w:val="hljs-attribute"/>
+    <w:basedOn w:val="Fontepargpadro"/>
+    <w:rsid w:val="00B50FF9"/>
+  </w:style>
 </w:styles>
 </file>
 

</xml_diff>

<commit_message>
Arquivos do curso pronto acrescentados
</commit_message>
<xml_diff>
--- a/Estudos Git e Github.docx
+++ b/Estudos Git e Github.docx
@@ -8460,7 +8460,7 @@
       </w:pPr>
       <w:r>
         <w:pict w14:anchorId="541AE135">
-          <v:rect id="_x0000_i1055" style="width:0;height:1.5pt" o:hralign="center" o:hrstd="t" o:hr="t" fillcolor="#a0a0a0" stroked="f"/>
+          <v:rect id="_x0000_i1041" style="width:0;height:1.5pt" o:hralign="center" o:hrstd="t" o:hr="t" fillcolor="#a0a0a0" stroked="f"/>
         </w:pict>
       </w:r>
     </w:p>
@@ -8567,7 +8567,7 @@
     <w:p>
       <w:r>
         <w:pict w14:anchorId="0AA42BFF">
-          <v:rect id="_x0000_i1057" style="width:0;height:1.5pt" o:hralign="center" o:hrstd="t" o:hr="t" fillcolor="#a0a0a0" stroked="f"/>
+          <v:rect id="_x0000_i1042" style="width:0;height:1.5pt" o:hralign="center" o:hrstd="t" o:hr="t" fillcolor="#a0a0a0" stroked="f"/>
         </w:pict>
       </w:r>
     </w:p>
@@ -8624,7 +8624,7 @@
       </w:pPr>
       <w:r>
         <w:pict w14:anchorId="57388165">
-          <v:rect id="_x0000_i1058" style="width:0;height:1.5pt" o:hralign="center" o:hrstd="t" o:hr="t" fillcolor="#a0a0a0" stroked="f"/>
+          <v:rect id="_x0000_i1043" style="width:0;height:1.5pt" o:hralign="center" o:hrstd="t" o:hr="t" fillcolor="#a0a0a0" stroked="f"/>
         </w:pict>
       </w:r>
     </w:p>
@@ -9108,32 +9108,112 @@
     <w:p>
       <w:pPr>
         <w:spacing w:before="100" w:beforeAutospacing="1" w:after="100" w:afterAutospacing="1"/>
-      </w:pPr>
-      <w:r>
-        <w:t>E rode:</w:t>
+        <w:rPr>
+          <w:lang w:val="en-US"/>
+        </w:rPr>
+      </w:pPr>
+      <w:proofErr w:type="spellStart"/>
+      <w:r>
+        <w:rPr>
+          <w:lang w:val="en-US"/>
+        </w:rPr>
+        <w:t>E</w:t>
+      </w:r>
+      <w:proofErr w:type="spellEnd"/>
+      <w:r>
+        <w:rPr>
+          <w:lang w:val="en-US"/>
+        </w:rPr>
+        <w:t xml:space="preserve"> rode:</w:t>
       </w:r>
     </w:p>
     <w:p>
       <w:pPr>
         <w:pStyle w:val="Pr-formataoHTML"/>
-      </w:pPr>
-      <w:proofErr w:type="spellStart"/>
-      <w:r>
+        <w:rPr>
+          <w:lang w:val="en-US"/>
+        </w:rPr>
+      </w:pPr>
+      <w:r>
+        <w:rPr>
+          <w:lang w:val="en-US"/>
+        </w:rPr>
         <w:t>bash</w:t>
       </w:r>
-      <w:proofErr w:type="spellEnd"/>
     </w:p>
     <w:p>
       <w:pPr>
         <w:pStyle w:val="Pr-formataoHTML"/>
         <w:rPr>
           <w:rStyle w:val="CdigoHTML"/>
-        </w:rPr>
-      </w:pPr>
-      <w:proofErr w:type="spellStart"/>
-      <w:r>
-        <w:rPr>
-          <w:rStyle w:val="CdigoHTML"/>
+          <w:lang w:val="en-US"/>
+        </w:rPr>
+      </w:pPr>
+      <w:r>
+        <w:rPr>
+          <w:rStyle w:val="CdigoHTML"/>
+          <w:lang w:val="en-US"/>
+        </w:rPr>
+        <w:t>git status</w:t>
+      </w:r>
+    </w:p>
+    <w:p>
+      <w:pPr>
+        <w:pStyle w:val="Pr-formataoHTML"/>
+        <w:rPr>
+          <w:rStyle w:val="CdigoHTML"/>
+          <w:lang w:val="en-US"/>
+        </w:rPr>
+      </w:pPr>
+      <w:r>
+        <w:rPr>
+          <w:rStyle w:val="CdigoHTML"/>
+          <w:lang w:val="en-US"/>
+        </w:rPr>
+        <w:t xml:space="preserve">git </w:t>
+      </w:r>
+      <w:r>
+        <w:rPr>
+          <w:rStyle w:val="hljs-builtin"/>
+          <w:lang w:val="en-US"/>
+        </w:rPr>
+        <w:t>log</w:t>
+      </w:r>
+    </w:p>
+    <w:p>
+      <w:pPr>
+        <w:spacing w:before="100" w:beforeAutospacing="1" w:after="100" w:afterAutospacing="1"/>
+      </w:pPr>
+      <w:r>
+        <w:t xml:space="preserve">Pra ver que já é um repositório </w:t>
+      </w:r>
+      <w:proofErr w:type="spellStart"/>
+      <w:r>
+        <w:t>Git</w:t>
+      </w:r>
+      <w:proofErr w:type="spellEnd"/>
+      <w:r>
+        <w:t xml:space="preserve"> completo.</w:t>
+      </w:r>
+    </w:p>
+    <w:p>
+      <w:pPr>
+        <w:pStyle w:val="Ttulo2"/>
+      </w:pPr>
+      <w:r>
+        <w:rPr>
+          <w:rFonts w:ascii="Segoe UI Emoji" w:hAnsi="Segoe UI Emoji" w:cs="Segoe UI Emoji"/>
+        </w:rPr>
+        <w:t>✅</w:t>
+      </w:r>
+      <w:r>
+        <w:t xml:space="preserve"> 39. </w:t>
+      </w:r>
+      <w:proofErr w:type="spellStart"/>
+      <w:r>
+        <w:rPr>
+          <w:rStyle w:val="CdigoHTML"/>
+          <w:rFonts w:eastAsiaTheme="majorEastAsia"/>
         </w:rPr>
         <w:t>git</w:t>
       </w:r>
@@ -9141,17 +9221,30 @@
       <w:r>
         <w:rPr>
           <w:rStyle w:val="CdigoHTML"/>
-        </w:rPr>
-        <w:t xml:space="preserve"> status</w:t>
-      </w:r>
-    </w:p>
-    <w:p>
-      <w:pPr>
-        <w:pStyle w:val="Pr-formataoHTML"/>
-        <w:rPr>
-          <w:rStyle w:val="CdigoHTML"/>
-        </w:rPr>
-      </w:pPr>
+          <w:rFonts w:eastAsiaTheme="majorEastAsia"/>
+        </w:rPr>
+        <w:t xml:space="preserve"> </w:t>
+      </w:r>
+      <w:proofErr w:type="spellStart"/>
+      <w:r>
+        <w:rPr>
+          <w:rStyle w:val="CdigoHTML"/>
+          <w:rFonts w:eastAsiaTheme="majorEastAsia"/>
+        </w:rPr>
+        <w:t>pull</w:t>
+      </w:r>
+      <w:proofErr w:type="spellEnd"/>
+      <w:r>
+        <w:t xml:space="preserve"> — Atualizando seu repositório local com o remoto</w:t>
+      </w:r>
+    </w:p>
+    <w:p>
+      <w:pPr>
+        <w:pStyle w:val="Ttulo3"/>
+      </w:pPr>
+      <w:r>
+        <w:t xml:space="preserve">39. </w:t>
+      </w:r>
       <w:proofErr w:type="spellStart"/>
       <w:r>
         <w:rPr>
@@ -9166,69 +9259,44 @@
         </w:rPr>
         <w:t xml:space="preserve"> </w:t>
       </w:r>
-      <w:r>
-        <w:rPr>
-          <w:rStyle w:val="hljs-builtin"/>
-        </w:rPr>
-        <w:t>log</w:t>
-      </w:r>
+      <w:proofErr w:type="spellStart"/>
+      <w:r>
+        <w:rPr>
+          <w:rStyle w:val="CdigoHTML"/>
+        </w:rPr>
+        <w:t>pull</w:t>
+      </w:r>
+      <w:proofErr w:type="spellEnd"/>
     </w:p>
     <w:p>
       <w:pPr>
         <w:spacing w:before="100" w:beforeAutospacing="1" w:after="100" w:afterAutospacing="1"/>
       </w:pPr>
-      <w:r>
-        <w:t xml:space="preserve">Pra ver que já é um repositório </w:t>
-      </w:r>
-      <w:proofErr w:type="spellStart"/>
-      <w:r>
-        <w:t>Git</w:t>
-      </w:r>
-      <w:proofErr w:type="spellEnd"/>
-      <w:r>
-        <w:t xml:space="preserve"> completo.</w:t>
-      </w:r>
-    </w:p>
-    <w:p>
-      <w:pPr>
-        <w:pStyle w:val="Ttulo2"/>
-      </w:pPr>
+      <w:proofErr w:type="gramStart"/>
       <w:r>
         <w:rPr>
           <w:rFonts w:ascii="Segoe UI Emoji" w:hAnsi="Segoe UI Emoji" w:cs="Segoe UI Emoji"/>
         </w:rPr>
-        <w:t>✅</w:t>
-      </w:r>
-      <w:r>
-        <w:t xml:space="preserve"> 39. </w:t>
-      </w:r>
-      <w:proofErr w:type="spellStart"/>
-      <w:r>
-        <w:rPr>
-          <w:rStyle w:val="CdigoHTML"/>
-          <w:rFonts w:eastAsiaTheme="majorEastAsia"/>
-        </w:rPr>
-        <w:t>git</w:t>
-      </w:r>
-      <w:proofErr w:type="spellEnd"/>
-      <w:r>
-        <w:rPr>
-          <w:rStyle w:val="CdigoHTML"/>
-          <w:rFonts w:eastAsiaTheme="majorEastAsia"/>
-        </w:rPr>
-        <w:t xml:space="preserve"> </w:t>
-      </w:r>
-      <w:proofErr w:type="spellStart"/>
-      <w:r>
-        <w:rPr>
-          <w:rStyle w:val="CdigoHTML"/>
-          <w:rFonts w:eastAsiaTheme="majorEastAsia"/>
-        </w:rPr>
-        <w:t>pull</w:t>
-      </w:r>
-      <w:proofErr w:type="spellEnd"/>
-      <w:r>
-        <w:t xml:space="preserve"> — Atualizando seu repositório local com o remoto</w:t>
+        <w:t>📌</w:t>
+      </w:r>
+      <w:r>
+        <w:t xml:space="preserve"> Atualiza</w:t>
+      </w:r>
+      <w:proofErr w:type="gramEnd"/>
+      <w:r>
+        <w:t xml:space="preserve"> o repositório local com as mudanças do repositório remoto.</w:t>
+      </w:r>
+      <w:r>
+        <w:br/>
+      </w:r>
+      <w:r>
+        <w:rPr>
+          <w:rFonts w:ascii="Segoe UI Emoji" w:hAnsi="Segoe UI Emoji" w:cs="Segoe UI Emoji"/>
+        </w:rPr>
+        <w:t>💡</w:t>
+      </w:r>
+      <w:r>
+        <w:t xml:space="preserve"> Une o que está no GitHub com o que está no seu computador.</w:t>
       </w:r>
     </w:p>
     <w:p>
@@ -9236,80 +9304,19 @@
         <w:pStyle w:val="Ttulo3"/>
       </w:pPr>
       <w:r>
-        <w:t xml:space="preserve">39. </w:t>
-      </w:r>
-      <w:proofErr w:type="spellStart"/>
-      <w:r>
-        <w:rPr>
-          <w:rStyle w:val="CdigoHTML"/>
-        </w:rPr>
-        <w:t>git</w:t>
-      </w:r>
-      <w:proofErr w:type="spellEnd"/>
-      <w:r>
-        <w:rPr>
-          <w:rStyle w:val="CdigoHTML"/>
-        </w:rPr>
-        <w:t xml:space="preserve"> </w:t>
-      </w:r>
-      <w:proofErr w:type="spellStart"/>
-      <w:r>
-        <w:rPr>
-          <w:rStyle w:val="CdigoHTML"/>
-        </w:rPr>
-        <w:t>pull</w:t>
-      </w:r>
-      <w:proofErr w:type="spellEnd"/>
+        <w:rPr>
+          <w:rFonts w:ascii="Segoe UI Emoji" w:hAnsi="Segoe UI Emoji" w:cs="Segoe UI Emoji"/>
+        </w:rPr>
+        <w:t>🎯</w:t>
+      </w:r>
+      <w:r>
+        <w:t xml:space="preserve"> Objetivo:</w:t>
+      </w:r>
     </w:p>
     <w:p>
       <w:pPr>
         <w:spacing w:before="100" w:beforeAutospacing="1" w:after="100" w:afterAutospacing="1"/>
       </w:pPr>
-      <w:proofErr w:type="gramStart"/>
-      <w:r>
-        <w:rPr>
-          <w:rFonts w:ascii="Segoe UI Emoji" w:hAnsi="Segoe UI Emoji" w:cs="Segoe UI Emoji"/>
-        </w:rPr>
-        <w:t>📌</w:t>
-      </w:r>
-      <w:r>
-        <w:t xml:space="preserve"> Atualiza</w:t>
-      </w:r>
-      <w:proofErr w:type="gramEnd"/>
-      <w:r>
-        <w:t xml:space="preserve"> o repositório local com as mudanças do repositório remoto.</w:t>
-      </w:r>
-      <w:r>
-        <w:br/>
-      </w:r>
-      <w:r>
-        <w:rPr>
-          <w:rFonts w:ascii="Segoe UI Emoji" w:hAnsi="Segoe UI Emoji" w:cs="Segoe UI Emoji"/>
-        </w:rPr>
-        <w:t>💡</w:t>
-      </w:r>
-      <w:r>
-        <w:t xml:space="preserve"> Une o que está no GitHub com o que está no seu computador.</w:t>
-      </w:r>
-    </w:p>
-    <w:p>
-      <w:pPr>
-        <w:pStyle w:val="Ttulo3"/>
-      </w:pPr>
-      <w:r>
-        <w:rPr>
-          <w:rFonts w:ascii="Segoe UI Emoji" w:hAnsi="Segoe UI Emoji" w:cs="Segoe UI Emoji"/>
-        </w:rPr>
-        <w:t>🎯</w:t>
-      </w:r>
-      <w:r>
-        <w:t xml:space="preserve"> Objetivo:</w:t>
-      </w:r>
-    </w:p>
-    <w:p>
-      <w:pPr>
-        <w:spacing w:before="100" w:beforeAutospacing="1" w:after="100" w:afterAutospacing="1"/>
-      </w:pPr>
       <w:r>
         <w:t>Baixar as alterações mais recentes do repositório remoto (GitHub) para o seu repositório local.</w:t>
       </w:r>
@@ -9320,7 +9327,7 @@
       </w:pPr>
       <w:r>
         <w:pict w14:anchorId="3B2DA0E8">
-          <v:rect id="_x0000_i1061" style="width:0;height:1.5pt" o:hralign="center" o:hrstd="t" o:hr="t" fillcolor="#a0a0a0" stroked="f"/>
+          <v:rect id="_x0000_i1044" style="width:0;height:1.5pt" o:hralign="center" o:hrstd="t" o:hr="t" fillcolor="#a0a0a0" stroked="f"/>
         </w:pict>
       </w:r>
     </w:p>
@@ -9435,7 +9442,7 @@
       <w:r>
         <w:lastRenderedPageBreak/>
         <w:pict w14:anchorId="6082BC8C">
-          <v:rect id="_x0000_i1062" style="width:0;height:1.5pt" o:hralign="center" o:hrstd="t" o:hr="t" fillcolor="#a0a0a0" stroked="f"/>
+          <v:rect id="_x0000_i1045" style="width:0;height:1.5pt" o:hralign="center" o:hrstd="t" o:hr="t" fillcolor="#a0a0a0" stroked="f"/>
         </w:pict>
       </w:r>
     </w:p>
@@ -9456,7 +9463,7 @@
     <w:p>
       <w:r>
         <w:pict w14:anchorId="12881FA7">
-          <v:rect id="_x0000_i1063" style="width:0;height:1.5pt" o:hralign="center" o:hrstd="t" o:hr="t" fillcolor="#a0a0a0" stroked="f"/>
+          <v:rect id="_x0000_i1046" style="width:0;height:1.5pt" o:hralign="center" o:hrstd="t" o:hr="t" fillcolor="#a0a0a0" stroked="f"/>
         </w:pict>
       </w:r>
     </w:p>
@@ -9547,55 +9554,50 @@
     <w:p>
       <w:pPr>
         <w:pStyle w:val="Ttulo3"/>
-        <w:rPr>
-          <w:lang w:val="en-US"/>
-        </w:rPr>
-      </w:pPr>
-      <w:r>
-        <w:rPr>
-          <w:lang w:val="en-US"/>
-        </w:rPr>
+      </w:pPr>
+      <w:r>
         <w:t>3. Rode:</w:t>
       </w:r>
     </w:p>
     <w:p>
       <w:pPr>
         <w:pStyle w:val="Pr-formataoHTML"/>
-        <w:rPr>
-          <w:lang w:val="en-US"/>
-        </w:rPr>
-      </w:pPr>
-      <w:r>
-        <w:rPr>
-          <w:lang w:val="en-US"/>
-        </w:rPr>
+      </w:pPr>
+      <w:proofErr w:type="spellStart"/>
+      <w:r>
         <w:t>bash</w:t>
       </w:r>
+      <w:proofErr w:type="spellEnd"/>
     </w:p>
     <w:p>
       <w:pPr>
         <w:pStyle w:val="Pr-formataoHTML"/>
         <w:rPr>
           <w:rStyle w:val="CdigoHTML"/>
-          <w:lang w:val="en-US"/>
-        </w:rPr>
-      </w:pPr>
-      <w:r>
-        <w:rPr>
-          <w:rStyle w:val="CdigoHTML"/>
-          <w:lang w:val="en-US"/>
-        </w:rPr>
-        <w:t xml:space="preserve">git </w:t>
-      </w:r>
-      <w:proofErr w:type="gramStart"/>
-      <w:r>
-        <w:rPr>
-          <w:rStyle w:val="CdigoHTML"/>
-          <w:lang w:val="en-US"/>
+        </w:rPr>
+      </w:pPr>
+      <w:proofErr w:type="spellStart"/>
+      <w:r>
+        <w:rPr>
+          <w:rStyle w:val="CdigoHTML"/>
+        </w:rPr>
+        <w:t>git</w:t>
+      </w:r>
+      <w:proofErr w:type="spellEnd"/>
+      <w:r>
+        <w:rPr>
+          <w:rStyle w:val="CdigoHTML"/>
+        </w:rPr>
+        <w:t xml:space="preserve"> </w:t>
+      </w:r>
+      <w:proofErr w:type="spellStart"/>
+      <w:r>
+        <w:rPr>
+          <w:rStyle w:val="CdigoHTML"/>
         </w:rPr>
         <w:t>pull</w:t>
       </w:r>
-      <w:proofErr w:type="gramEnd"/>
+      <w:proofErr w:type="spellEnd"/>
     </w:p>
     <w:p>
       <w:pPr>
@@ -10265,7 +10267,7 @@
       <w:r>
         <w:lastRenderedPageBreak/>
         <w:pict w14:anchorId="769EB96A">
-          <v:rect id="_x0000_i1073" style="width:0;height:1.5pt" o:hralign="center" o:hrstd="t" o:hr="t" fillcolor="#a0a0a0" stroked="f"/>
+          <v:rect id="_x0000_i1047" style="width:0;height:1.5pt" o:hralign="center" o:hrstd="t" o:hr="t" fillcolor="#a0a0a0" stroked="f"/>
         </w:pict>
       </w:r>
     </w:p>
@@ -10444,7 +10446,7 @@
       </w:pPr>
       <w:r>
         <w:pict w14:anchorId="423C1889">
-          <v:rect id="_x0000_i1074" style="width:0;height:1.5pt" o:hralign="center" o:hrstd="t" o:hr="t" fillcolor="#a0a0a0" stroked="f"/>
+          <v:rect id="_x0000_i1048" style="width:0;height:1.5pt" o:hralign="center" o:hrstd="t" o:hr="t" fillcolor="#a0a0a0" stroked="f"/>
         </w:pict>
       </w:r>
     </w:p>
@@ -10486,7 +10488,7 @@
     <w:p>
       <w:r>
         <w:pict w14:anchorId="16861185">
-          <v:rect id="_x0000_i1075" style="width:0;height:1.5pt" o:hralign="center" o:hrstd="t" o:hr="t" fillcolor="#a0a0a0" stroked="f"/>
+          <v:rect id="_x0000_i1049" style="width:0;height:1.5pt" o:hralign="center" o:hrstd="t" o:hr="t" fillcolor="#a0a0a0" stroked="f"/>
         </w:pict>
       </w:r>
     </w:p>
@@ -10592,7 +10594,7 @@
       </w:pPr>
       <w:r>
         <w:pict w14:anchorId="305AD550">
-          <v:rect id="_x0000_i1076" style="width:0;height:1.5pt" o:hralign="center" o:hrstd="t" o:hr="t" fillcolor="#a0a0a0" stroked="f"/>
+          <v:rect id="_x0000_i1050" style="width:0;height:1.5pt" o:hralign="center" o:hrstd="t" o:hr="t" fillcolor="#a0a0a0" stroked="f"/>
         </w:pict>
       </w:r>
     </w:p>
@@ -10631,9 +10633,15 @@
     <w:p>
       <w:pPr>
         <w:pStyle w:val="Pr-formataoHTML"/>
-      </w:pPr>
-      <w:proofErr w:type="spellStart"/>
-      <w:r>
+        <w:rPr>
+          <w:lang w:val="en-US"/>
+        </w:rPr>
+      </w:pPr>
+      <w:proofErr w:type="spellStart"/>
+      <w:r>
+        <w:rPr>
+          <w:lang w:val="en-US"/>
+        </w:rPr>
         <w:t>csharp</w:t>
       </w:r>
       <w:proofErr w:type="spellEnd"/>
@@ -10641,6 +10649,9 @@
     <w:p>
       <w:pPr>
         <w:pStyle w:val="Pr-formataoHTML"/>
+        <w:rPr>
+          <w:lang w:val="en-US"/>
+        </w:rPr>
       </w:pPr>
     </w:p>
     <w:p>
@@ -10648,30 +10659,133 @@
         <w:pStyle w:val="Pr-formataoHTML"/>
         <w:rPr>
           <w:rStyle w:val="CdigoHTML"/>
+          <w:lang w:val="en-US"/>
         </w:rPr>
       </w:pPr>
       <w:r>
         <w:rPr>
           <w:rStyle w:val="hljs-meta"/>
           <w:rFonts w:eastAsiaTheme="majorEastAsia"/>
-        </w:rPr>
-        <w:t xml:space="preserve"># Pasta do </w:t>
-      </w:r>
-      <w:proofErr w:type="spellStart"/>
+          <w:lang w:val="en-US"/>
+        </w:rPr>
+        <w:t># Pasta do IntelliJ IDEA</w:t>
+      </w:r>
+    </w:p>
+    <w:p>
+      <w:pPr>
+        <w:pStyle w:val="Pr-formataoHTML"/>
+        <w:rPr>
+          <w:rStyle w:val="CdigoHTML"/>
+          <w:lang w:val="en-US"/>
+        </w:rPr>
+      </w:pPr>
+      <w:proofErr w:type="gramStart"/>
+      <w:r>
+        <w:rPr>
+          <w:rStyle w:val="CdigoHTML"/>
+          <w:lang w:val="en-US"/>
+        </w:rPr>
+        <w:t>.idea</w:t>
+      </w:r>
+      <w:proofErr w:type="gramEnd"/>
+      <w:r>
+        <w:rPr>
+          <w:rStyle w:val="CdigoHTML"/>
+          <w:lang w:val="en-US"/>
+        </w:rPr>
+        <w:t>/</w:t>
+      </w:r>
+    </w:p>
+    <w:p>
+      <w:pPr>
+        <w:pStyle w:val="Pr-formataoHTML"/>
+        <w:rPr>
+          <w:rStyle w:val="CdigoHTML"/>
+          <w:lang w:val="en-US"/>
+        </w:rPr>
+      </w:pPr>
+      <w:r>
+        <w:rPr>
+          <w:rStyle w:val="CdigoHTML"/>
+          <w:lang w:val="en-US"/>
+        </w:rPr>
+        <w:t>*.</w:t>
+      </w:r>
+      <w:proofErr w:type="spellStart"/>
+      <w:r>
+        <w:rPr>
+          <w:rStyle w:val="CdigoHTML"/>
+          <w:lang w:val="en-US"/>
+        </w:rPr>
+        <w:t>iml</w:t>
+      </w:r>
+      <w:proofErr w:type="spellEnd"/>
+    </w:p>
+    <w:p>
+      <w:pPr>
+        <w:pStyle w:val="Pr-formataoHTML"/>
+        <w:rPr>
+          <w:rStyle w:val="CdigoHTML"/>
+          <w:lang w:val="en-US"/>
+        </w:rPr>
+      </w:pPr>
+    </w:p>
+    <w:p>
+      <w:pPr>
+        <w:pStyle w:val="Pr-formataoHTML"/>
+        <w:rPr>
+          <w:rStyle w:val="CdigoHTML"/>
+        </w:rPr>
+      </w:pPr>
       <w:r>
         <w:rPr>
           <w:rStyle w:val="hljs-meta"/>
           <w:rFonts w:eastAsiaTheme="majorEastAsia"/>
         </w:rPr>
-        <w:t>IntelliJ</w:t>
-      </w:r>
-      <w:proofErr w:type="spellEnd"/>
+        <w:t># Saída de compilação</w:t>
+      </w:r>
+    </w:p>
+    <w:p>
+      <w:pPr>
+        <w:pStyle w:val="Pr-formataoHTML"/>
+        <w:rPr>
+          <w:rStyle w:val="CdigoHTML"/>
+        </w:rPr>
+      </w:pPr>
+      <w:r>
+        <w:rPr>
+          <w:rStyle w:val="hljs-keyword"/>
+        </w:rPr>
+        <w:t>out</w:t>
+      </w:r>
+      <w:r>
+        <w:rPr>
+          <w:rStyle w:val="CdigoHTML"/>
+        </w:rPr>
+        <w:t>/</w:t>
+      </w:r>
+    </w:p>
+    <w:p>
+      <w:pPr>
+        <w:pStyle w:val="Pr-formataoHTML"/>
+        <w:rPr>
+          <w:rStyle w:val="CdigoHTML"/>
+        </w:rPr>
+      </w:pPr>
+    </w:p>
+    <w:p>
+      <w:pPr>
+        <w:pStyle w:val="Pr-formataoHTML"/>
+        <w:rPr>
+          <w:rStyle w:val="CdigoHTML"/>
+        </w:rPr>
+      </w:pPr>
       <w:r>
         <w:rPr>
           <w:rStyle w:val="hljs-meta"/>
           <w:rFonts w:eastAsiaTheme="majorEastAsia"/>
         </w:rPr>
-        <w:t xml:space="preserve"> IDEA</w:t>
+        <w:t># Arquivos temporários</w:t>
       </w:r>
     </w:p>
     <w:p>
@@ -10679,29 +10793,22 @@
         <w:pStyle w:val="Pr-formataoHTML"/>
         <w:rPr>
           <w:rStyle w:val="CdigoHTML"/>
-        </w:rPr>
-      </w:pPr>
-      <w:proofErr w:type="gramStart"/>
-      <w:r>
-        <w:rPr>
-          <w:rStyle w:val="CdigoHTML"/>
-        </w:rPr>
-        <w:t>.</w:t>
-      </w:r>
-      <w:proofErr w:type="spellStart"/>
-      <w:r>
-        <w:rPr>
-          <w:rStyle w:val="CdigoHTML"/>
-        </w:rPr>
-        <w:t>idea</w:t>
-      </w:r>
-      <w:proofErr w:type="spellEnd"/>
-      <w:proofErr w:type="gramEnd"/>
-      <w:r>
-        <w:rPr>
-          <w:rStyle w:val="CdigoHTML"/>
-        </w:rPr>
-        <w:t>/</w:t>
+          <w:lang w:val="en-US"/>
+        </w:rPr>
+      </w:pPr>
+      <w:r>
+        <w:rPr>
+          <w:rStyle w:val="CdigoHTML"/>
+          <w:lang w:val="en-US"/>
+        </w:rPr>
+        <w:t>*.</w:t>
+      </w:r>
+      <w:r>
+        <w:rPr>
+          <w:rStyle w:val="hljs-keyword"/>
+          <w:lang w:val="en-US"/>
+        </w:rPr>
+        <w:t>class</w:t>
       </w:r>
     </w:p>
     <w:p>
@@ -10709,11 +10816,29 @@
         <w:pStyle w:val="Pr-formataoHTML"/>
         <w:rPr>
           <w:rStyle w:val="CdigoHTML"/>
-        </w:rPr>
-      </w:pPr>
-      <w:r>
-        <w:rPr>
-          <w:rStyle w:val="CdigoHTML"/>
+          <w:lang w:val="en-US"/>
+        </w:rPr>
+      </w:pPr>
+      <w:r>
+        <w:rPr>
+          <w:rStyle w:val="CdigoHTML"/>
+          <w:lang w:val="en-US"/>
+        </w:rPr>
+        <w:t>*.log</w:t>
+      </w:r>
+    </w:p>
+    <w:p>
+      <w:pPr>
+        <w:pStyle w:val="Pr-formataoHTML"/>
+        <w:rPr>
+          <w:rStyle w:val="CdigoHTML"/>
+          <w:lang w:val="en-US"/>
+        </w:rPr>
+      </w:pPr>
+      <w:r>
+        <w:rPr>
+          <w:rStyle w:val="CdigoHTML"/>
+          <w:lang w:val="en-US"/>
         </w:rPr>
         <w:t>*.</w:t>
       </w:r>
@@ -10721,8 +10846,9 @@
       <w:r>
         <w:rPr>
           <w:rStyle w:val="CdigoHTML"/>
-        </w:rPr>
-        <w:t>iml</w:t>
+          <w:lang w:val="en-US"/>
+        </w:rPr>
+        <w:t>tmp</w:t>
       </w:r>
       <w:proofErr w:type="spellEnd"/>
     </w:p>
@@ -10731,86 +10857,75 @@
         <w:pStyle w:val="Pr-formataoHTML"/>
         <w:rPr>
           <w:rStyle w:val="CdigoHTML"/>
-        </w:rPr>
-      </w:pPr>
+          <w:lang w:val="en-US"/>
+        </w:rPr>
+      </w:pPr>
+      <w:r>
+        <w:rPr>
+          <w:rStyle w:val="CdigoHTML"/>
+          <w:lang w:val="en-US"/>
+        </w:rPr>
+        <w:t>~*</w:t>
+      </w:r>
     </w:p>
     <w:p>
       <w:pPr>
         <w:pStyle w:val="Pr-formataoHTML"/>
         <w:rPr>
           <w:rStyle w:val="CdigoHTML"/>
+          <w:lang w:val="en-US"/>
+        </w:rPr>
+      </w:pPr>
+    </w:p>
+    <w:p>
+      <w:pPr>
+        <w:pStyle w:val="Pr-formataoHTML"/>
+        <w:rPr>
+          <w:rStyle w:val="CdigoHTML"/>
+          <w:lang w:val="en-US"/>
         </w:rPr>
       </w:pPr>
       <w:r>
         <w:rPr>
           <w:rStyle w:val="hljs-meta"/>
           <w:rFonts w:eastAsiaTheme="majorEastAsia"/>
-        </w:rPr>
-        <w:t># Saída de compilação</w:t>
-      </w:r>
-    </w:p>
-    <w:p>
-      <w:pPr>
-        <w:pStyle w:val="Pr-formataoHTML"/>
-        <w:rPr>
-          <w:rStyle w:val="CdigoHTML"/>
-        </w:rPr>
-      </w:pPr>
-      <w:r>
-        <w:rPr>
-          <w:rStyle w:val="hljs-keyword"/>
-        </w:rPr>
-        <w:t>out</w:t>
-      </w:r>
-      <w:r>
-        <w:rPr>
-          <w:rStyle w:val="CdigoHTML"/>
-        </w:rPr>
-        <w:t>/</w:t>
-      </w:r>
-    </w:p>
-    <w:p>
-      <w:pPr>
-        <w:pStyle w:val="Pr-formataoHTML"/>
-        <w:rPr>
-          <w:rStyle w:val="CdigoHTML"/>
-        </w:rPr>
-      </w:pPr>
-    </w:p>
-    <w:p>
-      <w:pPr>
-        <w:pStyle w:val="Pr-formataoHTML"/>
-        <w:rPr>
-          <w:rStyle w:val="CdigoHTML"/>
-        </w:rPr>
-      </w:pPr>
+          <w:lang w:val="en-US"/>
+        </w:rPr>
+        <w:t xml:space="preserve"># Sistema </w:t>
+      </w:r>
+      <w:proofErr w:type="spellStart"/>
       <w:r>
         <w:rPr>
           <w:rStyle w:val="hljs-meta"/>
           <w:rFonts w:eastAsiaTheme="majorEastAsia"/>
-        </w:rPr>
-        <w:t># Arquivos temporários</w:t>
-      </w:r>
+          <w:lang w:val="en-US"/>
+        </w:rPr>
+        <w:t>operacional</w:t>
+      </w:r>
+      <w:proofErr w:type="spellEnd"/>
     </w:p>
     <w:p>
       <w:pPr>
         <w:pStyle w:val="Pr-formataoHTML"/>
         <w:rPr>
           <w:rStyle w:val="CdigoHTML"/>
-        </w:rPr>
-      </w:pPr>
-      <w:r>
-        <w:rPr>
-          <w:rStyle w:val="CdigoHTML"/>
-        </w:rPr>
-        <w:t>*.</w:t>
-      </w:r>
-      <w:proofErr w:type="spellStart"/>
-      <w:r>
-        <w:rPr>
-          <w:rStyle w:val="hljs-keyword"/>
-        </w:rPr>
-        <w:t>class</w:t>
+          <w:lang w:val="en-US"/>
+        </w:rPr>
+      </w:pPr>
+      <w:r>
+        <w:rPr>
+          <w:rStyle w:val="CdigoHTML"/>
+          <w:lang w:val="en-US"/>
+        </w:rPr>
+        <w:t>.</w:t>
+      </w:r>
+      <w:proofErr w:type="spellStart"/>
+      <w:r>
+        <w:rPr>
+          <w:rStyle w:val="CdigoHTML"/>
+          <w:lang w:val="en-US"/>
+        </w:rPr>
+        <w:t>DS_Store</w:t>
       </w:r>
       <w:proofErr w:type="spellEnd"/>
     </w:p>
@@ -10819,99 +10934,14 @@
         <w:pStyle w:val="Pr-formataoHTML"/>
         <w:rPr>
           <w:rStyle w:val="CdigoHTML"/>
-        </w:rPr>
-      </w:pPr>
-      <w:r>
-        <w:rPr>
-          <w:rStyle w:val="CdigoHTML"/>
-        </w:rPr>
-        <w:t>*.log</w:t>
-      </w:r>
-    </w:p>
-    <w:p>
-      <w:pPr>
-        <w:pStyle w:val="Pr-formataoHTML"/>
-        <w:rPr>
-          <w:rStyle w:val="CdigoHTML"/>
-        </w:rPr>
-      </w:pPr>
-      <w:r>
-        <w:rPr>
-          <w:rStyle w:val="CdigoHTML"/>
-        </w:rPr>
-        <w:t>*.tmp</w:t>
-      </w:r>
-    </w:p>
-    <w:p>
-      <w:pPr>
-        <w:pStyle w:val="Pr-formataoHTML"/>
-        <w:rPr>
-          <w:rStyle w:val="CdigoHTML"/>
-        </w:rPr>
-      </w:pPr>
-      <w:r>
-        <w:rPr>
-          <w:rStyle w:val="CdigoHTML"/>
-        </w:rPr>
-        <w:t>~*</w:t>
-      </w:r>
-    </w:p>
-    <w:p>
-      <w:pPr>
-        <w:pStyle w:val="Pr-formataoHTML"/>
-        <w:rPr>
-          <w:rStyle w:val="CdigoHTML"/>
-        </w:rPr>
-      </w:pPr>
-    </w:p>
-    <w:p>
-      <w:pPr>
-        <w:pStyle w:val="Pr-formataoHTML"/>
-        <w:rPr>
-          <w:rStyle w:val="CdigoHTML"/>
-        </w:rPr>
-      </w:pPr>
-      <w:r>
-        <w:rPr>
-          <w:rStyle w:val="hljs-meta"/>
-          <w:rFonts w:eastAsiaTheme="majorEastAsia"/>
-        </w:rPr>
-        <w:t># Sistema operacional</w:t>
-      </w:r>
-    </w:p>
-    <w:p>
-      <w:pPr>
-        <w:pStyle w:val="Pr-formataoHTML"/>
-        <w:rPr>
-          <w:rStyle w:val="CdigoHTML"/>
-        </w:rPr>
-      </w:pPr>
-      <w:r>
-        <w:rPr>
-          <w:rStyle w:val="CdigoHTML"/>
-        </w:rPr>
-        <w:t>.</w:t>
-      </w:r>
-      <w:proofErr w:type="spellStart"/>
-      <w:r>
-        <w:rPr>
-          <w:rStyle w:val="CdigoHTML"/>
-        </w:rPr>
-        <w:t>DS_Store</w:t>
-      </w:r>
-      <w:proofErr w:type="spellEnd"/>
-    </w:p>
-    <w:p>
-      <w:pPr>
-        <w:pStyle w:val="Pr-formataoHTML"/>
-        <w:rPr>
-          <w:rStyle w:val="CdigoHTML"/>
-        </w:rPr>
-      </w:pPr>
-      <w:proofErr w:type="spellStart"/>
-      <w:r>
-        <w:rPr>
-          <w:rStyle w:val="CdigoHTML"/>
+          <w:lang w:val="en-US"/>
+        </w:rPr>
+      </w:pPr>
+      <w:proofErr w:type="spellStart"/>
+      <w:r>
+        <w:rPr>
+          <w:rStyle w:val="CdigoHTML"/>
+          <w:lang w:val="en-US"/>
         </w:rPr>
         <w:t>Thumbs.db</w:t>
       </w:r>
@@ -10920,7 +10950,7 @@
     <w:p>
       <w:r>
         <w:pict w14:anchorId="27B6282B">
-          <v:rect id="_x0000_i1077" style="width:0;height:1.5pt" o:hralign="center" o:hrstd="t" o:hr="t" fillcolor="#a0a0a0" stroked="f"/>
+          <v:rect id="_x0000_i1051" style="width:0;height:1.5pt" o:hralign="center" o:hrstd="t" o:hr="t" fillcolor="#a0a0a0" stroked="f"/>
         </w:pict>
       </w:r>
     </w:p>
@@ -10997,7 +11027,7 @@
       </w:pPr>
       <w:r>
         <w:pict w14:anchorId="122FC5C0">
-          <v:rect id="_x0000_i1078" style="width:0;height:1.5pt" o:hralign="center" o:hrstd="t" o:hr="t" fillcolor="#a0a0a0" stroked="f"/>
+          <v:rect id="_x0000_i1052" style="width:0;height:1.5pt" o:hralign="center" o:hrstd="t" o:hr="t" fillcolor="#a0a0a0" stroked="f"/>
         </w:pict>
       </w:r>
     </w:p>
@@ -11224,7 +11254,7 @@
       </w:pPr>
       <w:r>
         <w:pict w14:anchorId="4DC21F35">
-          <v:rect id="_x0000_i1079" style="width:0;height:1.5pt" o:hralign="center" o:hrstd="t" o:hr="t" fillcolor="#a0a0a0" stroked="f"/>
+          <v:rect id="_x0000_i1053" style="width:0;height:1.5pt" o:hralign="center" o:hrstd="t" o:hr="t" fillcolor="#a0a0a0" stroked="f"/>
         </w:pict>
       </w:r>
     </w:p>
@@ -11474,7 +11504,7 @@
     <w:p>
       <w:r>
         <w:pict w14:anchorId="12FD39D5">
-          <v:rect id="_x0000_i1093" style="width:0;height:1.5pt" o:hralign="center" o:hrstd="t" o:hr="t" fillcolor="#a0a0a0" stroked="f"/>
+          <v:rect id="_x0000_i1054" style="width:0;height:1.5pt" o:hralign="center" o:hrstd="t" o:hr="t" fillcolor="#a0a0a0" stroked="f"/>
         </w:pict>
       </w:r>
     </w:p>
@@ -11545,7 +11575,7 @@
       </w:pPr>
       <w:r>
         <w:pict w14:anchorId="17A0677D">
-          <v:rect id="_x0000_i1094" style="width:0;height:1.5pt" o:hralign="center" o:hrstd="t" o:hr="t" fillcolor="#a0a0a0" stroked="f"/>
+          <v:rect id="_x0000_i1055" style="width:0;height:1.5pt" o:hralign="center" o:hrstd="t" o:hr="t" fillcolor="#a0a0a0" stroked="f"/>
         </w:pict>
       </w:r>
     </w:p>
@@ -11566,7 +11596,7 @@
     <w:p>
       <w:r>
         <w:pict w14:anchorId="7FAEE858">
-          <v:rect id="_x0000_i1095" style="width:0;height:1.5pt" o:hralign="center" o:hrstd="t" o:hr="t" fillcolor="#a0a0a0" stroked="f"/>
+          <v:rect id="_x0000_i1056" style="width:0;height:1.5pt" o:hralign="center" o:hrstd="t" o:hr="t" fillcolor="#a0a0a0" stroked="f"/>
         </w:pict>
       </w:r>
     </w:p>
@@ -11628,7 +11658,7 @@
       </w:pPr>
       <w:r>
         <w:pict w14:anchorId="7414722D">
-          <v:rect id="_x0000_i1096" style="width:0;height:1.5pt" o:hralign="center" o:hrstd="t" o:hr="t" fillcolor="#a0a0a0" stroked="f"/>
+          <v:rect id="_x0000_i1057" style="width:0;height:1.5pt" o:hralign="center" o:hrstd="t" o:hr="t" fillcolor="#a0a0a0" stroked="f"/>
         </w:pict>
       </w:r>
     </w:p>
@@ -11727,7 +11757,7 @@
       </w:pPr>
       <w:r>
         <w:pict w14:anchorId="4F6D0C14">
-          <v:rect id="_x0000_i1097" style="width:0;height:1.5pt" o:hralign="center" o:hrstd="t" o:hr="t" fillcolor="#a0a0a0" stroked="f"/>
+          <v:rect id="_x0000_i1058" style="width:0;height:1.5pt" o:hralign="center" o:hrstd="t" o:hr="t" fillcolor="#a0a0a0" stroked="f"/>
         </w:pict>
       </w:r>
     </w:p>
@@ -11748,7 +11778,7 @@
     <w:p>
       <w:r>
         <w:pict w14:anchorId="25752C1D">
-          <v:rect id="_x0000_i1098" style="width:0;height:1.5pt" o:hralign="center" o:hrstd="t" o:hr="t" fillcolor="#a0a0a0" stroked="f"/>
+          <v:rect id="_x0000_i1059" style="width:0;height:1.5pt" o:hralign="center" o:hrstd="t" o:hr="t" fillcolor="#a0a0a0" stroked="f"/>
         </w:pict>
       </w:r>
     </w:p>
@@ -11828,7 +11858,7 @@
       </w:pPr>
       <w:r>
         <w:pict w14:anchorId="1B2A2E01">
-          <v:rect id="_x0000_i1099" style="width:0;height:1.5pt" o:hralign="center" o:hrstd="t" o:hr="t" fillcolor="#a0a0a0" stroked="f"/>
+          <v:rect id="_x0000_i1060" style="width:0;height:1.5pt" o:hralign="center" o:hrstd="t" o:hr="t" fillcolor="#a0a0a0" stroked="f"/>
         </w:pict>
       </w:r>
     </w:p>
@@ -12083,7 +12113,7 @@
       </w:pPr>
       <w:r>
         <w:pict w14:anchorId="7ADD9275">
-          <v:rect id="_x0000_i1102" style="width:0;height:1.5pt" o:hralign="center" o:hrstd="t" o:hr="t" fillcolor="#a0a0a0" stroked="f"/>
+          <v:rect id="_x0000_i1061" style="width:0;height:1.5pt" o:hralign="center" o:hrstd="t" o:hr="t" fillcolor="#a0a0a0" stroked="f"/>
         </w:pict>
       </w:r>
     </w:p>
@@ -12210,7 +12240,7 @@
     <w:p>
       <w:r>
         <w:pict w14:anchorId="1EC8024D">
-          <v:rect id="_x0000_i1115" style="width:0;height:1.5pt" o:hralign="center" o:hrstd="t" o:hr="t" fillcolor="#a0a0a0" stroked="f"/>
+          <v:rect id="_x0000_i1062" style="width:0;height:1.5pt" o:hralign="center" o:hrstd="t" o:hr="t" fillcolor="#a0a0a0" stroked="f"/>
         </w:pict>
       </w:r>
     </w:p>
@@ -12376,7 +12406,7 @@
       </w:pPr>
       <w:r>
         <w:pict w14:anchorId="7A0CF486">
-          <v:rect id="_x0000_i1116" style="width:0;height:1.5pt" o:hralign="center" o:hrstd="t" o:hr="t" fillcolor="#a0a0a0" stroked="f"/>
+          <v:rect id="_x0000_i1063" style="width:0;height:1.5pt" o:hralign="center" o:hrstd="t" o:hr="t" fillcolor="#a0a0a0" stroked="f"/>
         </w:pict>
       </w:r>
     </w:p>
@@ -12557,7 +12587,7 @@
       </w:pPr>
       <w:r>
         <w:pict w14:anchorId="5E0DAD7E">
-          <v:rect id="_x0000_i1117" style="width:0;height:1.5pt" o:hralign="center" o:hrstd="t" o:hr="t" fillcolor="#a0a0a0" stroked="f"/>
+          <v:rect id="_x0000_i1064" style="width:0;height:1.5pt" o:hralign="center" o:hrstd="t" o:hr="t" fillcolor="#a0a0a0" stroked="f"/>
         </w:pict>
       </w:r>
     </w:p>
@@ -12632,7 +12662,7 @@
     <w:p>
       <w:r>
         <w:pict w14:anchorId="4DC59B81">
-          <v:rect id="_x0000_i1118" style="width:0;height:1.5pt" o:hralign="center" o:hrstd="t" o:hr="t" fillcolor="#a0a0a0" stroked="f"/>
+          <v:rect id="_x0000_i1065" style="width:0;height:1.5pt" o:hralign="center" o:hrstd="t" o:hr="t" fillcolor="#a0a0a0" stroked="f"/>
         </w:pict>
       </w:r>
     </w:p>
@@ -12742,7 +12772,7 @@
       </w:pPr>
       <w:r>
         <w:pict w14:anchorId="30EB90CF">
-          <v:rect id="_x0000_i1119" style="width:0;height:1.5pt" o:hralign="center" o:hrstd="t" o:hr="t" fillcolor="#a0a0a0" stroked="f"/>
+          <v:rect id="_x0000_i1066" style="width:0;height:1.5pt" o:hralign="center" o:hrstd="t" o:hr="t" fillcolor="#a0a0a0" stroked="f"/>
         </w:pict>
       </w:r>
     </w:p>
@@ -12912,7 +12942,7 @@
     <w:p>
       <w:r>
         <w:pict w14:anchorId="581F3315">
-          <v:rect id="_x0000_i1120" style="width:0;height:1.5pt" o:hralign="center" o:hrstd="t" o:hr="t" fillcolor="#a0a0a0" stroked="f"/>
+          <v:rect id="_x0000_i1067" style="width:0;height:1.5pt" o:hralign="center" o:hrstd="t" o:hr="t" fillcolor="#a0a0a0" stroked="f"/>
         </w:pict>
       </w:r>
     </w:p>
@@ -13496,7 +13526,7 @@
       </w:pPr>
       <w:r>
         <w:pict w14:anchorId="59E95C58">
-          <v:rect id="_x0000_i1130" style="width:0;height:1.5pt" o:hralign="center" o:hrstd="t" o:hr="t" fillcolor="#a0a0a0" stroked="f"/>
+          <v:rect id="_x0000_i1068" style="width:0;height:1.5pt" o:hralign="center" o:hrstd="t" o:hr="t" fillcolor="#a0a0a0" stroked="f"/>
         </w:pict>
       </w:r>
     </w:p>
@@ -13662,7 +13692,7 @@
     <w:p>
       <w:r>
         <w:pict w14:anchorId="078EBC85">
-          <v:rect id="_x0000_i1132" style="width:0;height:1.5pt" o:hralign="center" o:hrstd="t" o:hr="t" fillcolor="#a0a0a0" stroked="f"/>
+          <v:rect id="_x0000_i1069" style="width:0;height:1.5pt" o:hralign="center" o:hrstd="t" o:hr="t" fillcolor="#a0a0a0" stroked="f"/>
         </w:pict>
       </w:r>
     </w:p>
@@ -13790,7 +13820,7 @@
       </w:pPr>
       <w:r>
         <w:pict w14:anchorId="09E2F98F">
-          <v:rect id="_x0000_i1133" style="width:0;height:1.5pt" o:hralign="center" o:hrstd="t" o:hr="t" fillcolor="#a0a0a0" stroked="f"/>
+          <v:rect id="_x0000_i1070" style="width:0;height:1.5pt" o:hralign="center" o:hrstd="t" o:hr="t" fillcolor="#a0a0a0" stroked="f"/>
         </w:pict>
       </w:r>
     </w:p>
@@ -13847,7 +13877,7 @@
       </w:pPr>
       <w:r>
         <w:pict w14:anchorId="638CA21D">
-          <v:rect id="_x0000_i1134" style="width:0;height:1.5pt" o:hralign="center" o:hrstd="t" o:hr="t" fillcolor="#a0a0a0" stroked="f"/>
+          <v:rect id="_x0000_i1071" style="width:0;height:1.5pt" o:hralign="center" o:hrstd="t" o:hr="t" fillcolor="#a0a0a0" stroked="f"/>
         </w:pict>
       </w:r>
     </w:p>
@@ -13920,7 +13950,7 @@
       </w:pPr>
       <w:r>
         <w:pict w14:anchorId="25341119">
-          <v:rect id="_x0000_i1135" style="width:0;height:1.5pt" o:hralign="center" o:hrstd="t" o:hr="t" fillcolor="#a0a0a0" stroked="f"/>
+          <v:rect id="_x0000_i1072" style="width:0;height:1.5pt" o:hralign="center" o:hrstd="t" o:hr="t" fillcolor="#a0a0a0" stroked="f"/>
         </w:pict>
       </w:r>
     </w:p>
@@ -14032,16 +14062,23 @@
     <w:p>
       <w:pPr>
         <w:pStyle w:val="Pr-formataoHTML"/>
-      </w:pPr>
-      <w:proofErr w:type="spellStart"/>
-      <w:r>
+        <w:rPr>
+          <w:lang w:val="en-US"/>
+        </w:rPr>
+      </w:pPr>
+      <w:r>
+        <w:rPr>
+          <w:lang w:val="en-US"/>
+        </w:rPr>
         <w:t>rust</w:t>
       </w:r>
-      <w:proofErr w:type="spellEnd"/>
     </w:p>
     <w:p>
       <w:pPr>
         <w:pStyle w:val="Pr-formataoHTML"/>
+        <w:rPr>
+          <w:lang w:val="en-US"/>
+        </w:rPr>
       </w:pPr>
     </w:p>
     <w:p>
@@ -14050,6 +14087,7 @@
         <w:rPr>
           <w:rStyle w:val="CdigoHTML"/>
           <w:rFonts w:eastAsiaTheme="majorEastAsia"/>
+          <w:lang w:val="en-US"/>
         </w:rPr>
       </w:pPr>
       <w:proofErr w:type="spellStart"/>
@@ -14057,6 +14095,7 @@
         <w:rPr>
           <w:rStyle w:val="CdigoHTML"/>
           <w:rFonts w:eastAsiaTheme="majorEastAsia"/>
+          <w:lang w:val="en-US"/>
         </w:rPr>
         <w:t>id_rsa</w:t>
       </w:r>
@@ -14068,23 +14107,32 @@
         <w:rPr>
           <w:rStyle w:val="CdigoHTML"/>
           <w:rFonts w:eastAsiaTheme="majorEastAsia"/>
+          <w:lang w:val="en-US"/>
         </w:rPr>
       </w:pPr>
       <w:r>
         <w:rPr>
           <w:rStyle w:val="CdigoHTML"/>
           <w:rFonts w:eastAsiaTheme="majorEastAsia"/>
+          <w:lang w:val="en-US"/>
         </w:rPr>
         <w:t>id_rsa.</w:t>
       </w:r>
       <w:r>
         <w:rPr>
           <w:rStyle w:val="hljs-keyword"/>
+          <w:lang w:val="en-US"/>
         </w:rPr>
         <w:t>pub</w:t>
       </w:r>
     </w:p>
-    <w:p/>
+    <w:p>
+      <w:pPr>
+        <w:rPr>
+          <w:lang w:val="en-US"/>
+        </w:rPr>
+      </w:pPr>
+    </w:p>
     <w:p>
       <w:pPr>
         <w:pStyle w:val="Ttulo2"/>
@@ -14213,9 +14261,15 @@
     <w:p>
       <w:pPr>
         <w:pStyle w:val="Pr-formataoHTML"/>
-      </w:pPr>
-      <w:proofErr w:type="spellStart"/>
-      <w:r>
+        <w:rPr>
+          <w:lang w:val="en-US"/>
+        </w:rPr>
+      </w:pPr>
+      <w:proofErr w:type="spellStart"/>
+      <w:r>
+        <w:rPr>
+          <w:lang w:val="en-US"/>
+        </w:rPr>
         <w:t>css</w:t>
       </w:r>
       <w:proofErr w:type="spellEnd"/>
@@ -14223,6 +14277,9 @@
     <w:p>
       <w:pPr>
         <w:pStyle w:val="Pr-formataoHTML"/>
+        <w:rPr>
+          <w:lang w:val="en-US"/>
+        </w:rPr>
       </w:pPr>
     </w:p>
     <w:p>
@@ -14267,7 +14324,7 @@
     <w:p>
       <w:r>
         <w:pict w14:anchorId="02A4D82A">
-          <v:rect id="_x0000_i1140" style="width:0;height:1.5pt" o:hralign="center" o:hrstd="t" o:hr="t" fillcolor="#a0a0a0" stroked="f"/>
+          <v:rect id="_x0000_i1073" style="width:0;height:1.5pt" o:hralign="center" o:hrstd="t" o:hr="t" fillcolor="#a0a0a0" stroked="f"/>
         </w:pict>
       </w:r>
     </w:p>
@@ -14459,7 +14516,7 @@
       <w:r>
         <w:lastRenderedPageBreak/>
         <w:pict w14:anchorId="0905850C">
-          <v:rect id="_x0000_i1141" style="width:0;height:1.5pt" o:hralign="center" o:hrstd="t" o:hr="t" fillcolor="#a0a0a0" stroked="f"/>
+          <v:rect id="_x0000_i1074" style="width:0;height:1.5pt" o:hralign="center" o:hrstd="t" o:hr="t" fillcolor="#a0a0a0" stroked="f"/>
         </w:pict>
       </w:r>
     </w:p>
@@ -14488,16 +14545,23 @@
     <w:p>
       <w:pPr>
         <w:pStyle w:val="Pr-formataoHTML"/>
-      </w:pPr>
-      <w:proofErr w:type="spellStart"/>
-      <w:r>
+        <w:rPr>
+          <w:lang w:val="en-US"/>
+        </w:rPr>
+      </w:pPr>
+      <w:r>
+        <w:rPr>
+          <w:lang w:val="en-US"/>
+        </w:rPr>
         <w:t>bash</w:t>
       </w:r>
-      <w:proofErr w:type="spellEnd"/>
     </w:p>
     <w:p>
       <w:pPr>
         <w:pStyle w:val="Pr-formataoHTML"/>
+        <w:rPr>
+          <w:lang w:val="en-US"/>
+        </w:rPr>
       </w:pPr>
     </w:p>
     <w:p>
@@ -14598,7 +14662,7 @@
       </w:pPr>
       <w:r>
         <w:pict w14:anchorId="33CDE345">
-          <v:rect id="_x0000_i1142" style="width:0;height:1.5pt" o:hralign="center" o:hrstd="t" o:hr="t" fillcolor="#a0a0a0" stroked="f"/>
+          <v:rect id="_x0000_i1075" style="width:0;height:1.5pt" o:hralign="center" o:hrstd="t" o:hr="t" fillcolor="#a0a0a0" stroked="f"/>
         </w:pict>
       </w:r>
     </w:p>
@@ -14910,7 +14974,7 @@
       </w:pPr>
       <w:r>
         <w:pict w14:anchorId="51CC639B">
-          <v:rect id="_x0000_i1147" style="width:0;height:1.5pt" o:hralign="center" o:hrstd="t" o:hr="t" fillcolor="#a0a0a0" stroked="f"/>
+          <v:rect id="_x0000_i1076" style="width:0;height:1.5pt" o:hralign="center" o:hrstd="t" o:hr="t" fillcolor="#a0a0a0" stroked="f"/>
         </w:pict>
       </w:r>
     </w:p>
@@ -14944,7 +15008,7 @@
     <w:p>
       <w:r>
         <w:pict w14:anchorId="291618A3">
-          <v:rect id="_x0000_i1148" style="width:0;height:1.5pt" o:hralign="center" o:hrstd="t" o:hr="t" fillcolor="#a0a0a0" stroked="f"/>
+          <v:rect id="_x0000_i1077" style="width:0;height:1.5pt" o:hralign="center" o:hrstd="t" o:hr="t" fillcolor="#a0a0a0" stroked="f"/>
         </w:pict>
       </w:r>
     </w:p>
@@ -15231,7 +15295,7 @@
       </w:pPr>
       <w:r>
         <w:pict w14:anchorId="4FBBEB32">
-          <v:rect id="_x0000_i1149" style="width:0;height:1.5pt" o:hralign="center" o:hrstd="t" o:hr="t" fillcolor="#a0a0a0" stroked="f"/>
+          <v:rect id="_x0000_i1078" style="width:0;height:1.5pt" o:hralign="center" o:hrstd="t" o:hr="t" fillcolor="#a0a0a0" stroked="f"/>
         </w:pict>
       </w:r>
     </w:p>
@@ -15496,7 +15560,7 @@
       </w:pPr>
       <w:r>
         <w:pict w14:anchorId="773AD007">
-          <v:rect id="_x0000_i1150" style="width:0;height:1.5pt" o:hralign="center" o:hrstd="t" o:hr="t" fillcolor="#a0a0a0" stroked="f"/>
+          <v:rect id="_x0000_i1079" style="width:0;height:1.5pt" o:hralign="center" o:hrstd="t" o:hr="t" fillcolor="#a0a0a0" stroked="f"/>
         </w:pict>
       </w:r>
     </w:p>
@@ -15705,7 +15769,7 @@
       </w:pPr>
       <w:r>
         <w:pict w14:anchorId="264B87D8">
-          <v:rect id="_x0000_i1151" style="width:0;height:1.5pt" o:hralign="center" o:hrstd="t" o:hr="t" fillcolor="#a0a0a0" stroked="f"/>
+          <v:rect id="_x0000_i1080" style="width:0;height:1.5pt" o:hralign="center" o:hrstd="t" o:hr="t" fillcolor="#a0a0a0" stroked="f"/>
         </w:pict>
       </w:r>
     </w:p>
@@ -15982,6 +16046,1134 @@
       </w:r>
     </w:p>
     <w:p/>
+    <w:p/>
+    <w:p>
+      <w:r>
+        <w:t xml:space="preserve">1. </w:t>
+      </w:r>
+      <w:proofErr w:type="spellStart"/>
+      <w:r>
+        <w:t>git</w:t>
+      </w:r>
+      <w:proofErr w:type="spellEnd"/>
+      <w:r>
+        <w:t xml:space="preserve"> </w:t>
+      </w:r>
+      <w:proofErr w:type="spellStart"/>
+      <w:r>
+        <w:t>init</w:t>
+      </w:r>
+      <w:proofErr w:type="spellEnd"/>
+      <w:r>
+        <w:t xml:space="preserve"> Guia Completo de Comandos </w:t>
+      </w:r>
+      <w:proofErr w:type="spellStart"/>
+      <w:r>
+        <w:t>Git</w:t>
+      </w:r>
+      <w:proofErr w:type="spellEnd"/>
+      <w:r>
+        <w:t xml:space="preserve"> e GitHub - Ricardo Santos Inicializa um novo repositório </w:t>
+      </w:r>
+      <w:proofErr w:type="spellStart"/>
+      <w:r>
+        <w:t>Git</w:t>
+      </w:r>
+      <w:proofErr w:type="spellEnd"/>
+      <w:r>
+        <w:t xml:space="preserve"> na pasta atual. </w:t>
+      </w:r>
+    </w:p>
+    <w:p>
+      <w:r>
+        <w:t xml:space="preserve">2. </w:t>
+      </w:r>
+      <w:proofErr w:type="spellStart"/>
+      <w:r>
+        <w:t>git</w:t>
+      </w:r>
+      <w:proofErr w:type="spellEnd"/>
+      <w:r>
+        <w:t xml:space="preserve"> status Mostra o estado atual do repositório, arquivos modificados, não rastreados ou prontos para </w:t>
+      </w:r>
+      <w:proofErr w:type="spellStart"/>
+      <w:r>
+        <w:t>commit</w:t>
+      </w:r>
+      <w:proofErr w:type="spellEnd"/>
+      <w:r>
+        <w:t xml:space="preserve">. </w:t>
+      </w:r>
+    </w:p>
+    <w:p>
+      <w:r>
+        <w:t xml:space="preserve">3. </w:t>
+      </w:r>
+      <w:proofErr w:type="spellStart"/>
+      <w:r>
+        <w:t>git</w:t>
+      </w:r>
+      <w:proofErr w:type="spellEnd"/>
+      <w:r>
+        <w:t xml:space="preserve"> </w:t>
+      </w:r>
+      <w:proofErr w:type="spellStart"/>
+      <w:proofErr w:type="gramStart"/>
+      <w:r>
+        <w:t>add</w:t>
+      </w:r>
+      <w:proofErr w:type="spellEnd"/>
+      <w:r>
+        <w:t xml:space="preserve"> Adiciona</w:t>
+      </w:r>
+      <w:proofErr w:type="gramEnd"/>
+      <w:r>
+        <w:t xml:space="preserve"> arquivos ao </w:t>
+      </w:r>
+      <w:proofErr w:type="spellStart"/>
+      <w:r>
+        <w:t>staging</w:t>
+      </w:r>
+      <w:proofErr w:type="spellEnd"/>
+      <w:r>
+        <w:t xml:space="preserve"> </w:t>
+      </w:r>
+      <w:proofErr w:type="spellStart"/>
+      <w:r>
+        <w:t>area</w:t>
+      </w:r>
+      <w:proofErr w:type="spellEnd"/>
+      <w:r>
+        <w:t xml:space="preserve"> para serem </w:t>
+      </w:r>
+      <w:proofErr w:type="spellStart"/>
+      <w:r>
+        <w:t>commitados</w:t>
+      </w:r>
+      <w:proofErr w:type="spellEnd"/>
+      <w:r>
+        <w:t xml:space="preserve">. 4. </w:t>
+      </w:r>
+      <w:proofErr w:type="spellStart"/>
+      <w:r>
+        <w:t>git</w:t>
+      </w:r>
+      <w:proofErr w:type="spellEnd"/>
+      <w:r>
+        <w:t xml:space="preserve"> </w:t>
+      </w:r>
+      <w:proofErr w:type="spellStart"/>
+      <w:proofErr w:type="gramStart"/>
+      <w:r>
+        <w:t>add</w:t>
+      </w:r>
+      <w:proofErr w:type="spellEnd"/>
+      <w:r>
+        <w:t xml:space="preserve"> .</w:t>
+      </w:r>
+      <w:proofErr w:type="gramEnd"/>
+      <w:r>
+        <w:t xml:space="preserve"> Adiciona todos os arquivos modificados ao </w:t>
+      </w:r>
+      <w:proofErr w:type="spellStart"/>
+      <w:r>
+        <w:t>staging</w:t>
+      </w:r>
+      <w:proofErr w:type="spellEnd"/>
+      <w:r>
+        <w:t xml:space="preserve">. </w:t>
+      </w:r>
+    </w:p>
+    <w:p>
+      <w:r>
+        <w:t xml:space="preserve">5. </w:t>
+      </w:r>
+      <w:proofErr w:type="spellStart"/>
+      <w:r>
+        <w:t>git</w:t>
+      </w:r>
+      <w:proofErr w:type="spellEnd"/>
+      <w:r>
+        <w:t xml:space="preserve"> </w:t>
+      </w:r>
+      <w:proofErr w:type="spellStart"/>
+      <w:r>
+        <w:t>commit</w:t>
+      </w:r>
+      <w:proofErr w:type="spellEnd"/>
+      <w:r>
+        <w:t xml:space="preserve"> -m </w:t>
+      </w:r>
+      <w:proofErr w:type="gramStart"/>
+      <w:r>
+        <w:t>'mensagem' Salva</w:t>
+      </w:r>
+      <w:proofErr w:type="gramEnd"/>
+      <w:r>
+        <w:t xml:space="preserve"> as alterações do </w:t>
+      </w:r>
+      <w:proofErr w:type="spellStart"/>
+      <w:r>
+        <w:t>staging</w:t>
+      </w:r>
+      <w:proofErr w:type="spellEnd"/>
+      <w:r>
+        <w:t xml:space="preserve"> com uma mensagem descritiva. </w:t>
+      </w:r>
+    </w:p>
+    <w:p>
+      <w:r>
+        <w:t xml:space="preserve">6. </w:t>
+      </w:r>
+      <w:proofErr w:type="spellStart"/>
+      <w:r>
+        <w:t>git</w:t>
+      </w:r>
+      <w:proofErr w:type="spellEnd"/>
+      <w:r>
+        <w:t xml:space="preserve"> log Mostra o histórico de </w:t>
+      </w:r>
+      <w:proofErr w:type="spellStart"/>
+      <w:r>
+        <w:t>commits</w:t>
+      </w:r>
+      <w:proofErr w:type="spellEnd"/>
+      <w:r>
+        <w:t xml:space="preserve">. 7. </w:t>
+      </w:r>
+      <w:proofErr w:type="spellStart"/>
+      <w:r>
+        <w:t>git</w:t>
+      </w:r>
+      <w:proofErr w:type="spellEnd"/>
+      <w:r>
+        <w:t xml:space="preserve"> </w:t>
+      </w:r>
+      <w:proofErr w:type="spellStart"/>
+      <w:proofErr w:type="gramStart"/>
+      <w:r>
+        <w:t>diff</w:t>
+      </w:r>
+      <w:proofErr w:type="spellEnd"/>
+      <w:r>
+        <w:t xml:space="preserve"> Mostra</w:t>
+      </w:r>
+      <w:proofErr w:type="gramEnd"/>
+      <w:r>
+        <w:t xml:space="preserve"> as diferenças entre arquivos modificados e o último </w:t>
+      </w:r>
+      <w:proofErr w:type="spellStart"/>
+      <w:r>
+        <w:t>commit</w:t>
+      </w:r>
+      <w:proofErr w:type="spellEnd"/>
+      <w:r>
+        <w:t xml:space="preserve">. 8. </w:t>
+      </w:r>
+      <w:proofErr w:type="spellStart"/>
+      <w:r>
+        <w:t>git</w:t>
+      </w:r>
+      <w:proofErr w:type="spellEnd"/>
+      <w:r>
+        <w:t xml:space="preserve"> </w:t>
+      </w:r>
+      <w:proofErr w:type="spellStart"/>
+      <w:proofErr w:type="gramStart"/>
+      <w:r>
+        <w:t>restore</w:t>
+      </w:r>
+      <w:proofErr w:type="spellEnd"/>
+      <w:r>
+        <w:t xml:space="preserve"> Restaura</w:t>
+      </w:r>
+      <w:proofErr w:type="gramEnd"/>
+      <w:r>
+        <w:t xml:space="preserve"> o arquivo modificado para o estado anterior. 9. </w:t>
+      </w:r>
+      <w:proofErr w:type="spellStart"/>
+      <w:r>
+        <w:t>git</w:t>
+      </w:r>
+      <w:proofErr w:type="spellEnd"/>
+      <w:r>
+        <w:t xml:space="preserve"> </w:t>
+      </w:r>
+      <w:proofErr w:type="spellStart"/>
+      <w:proofErr w:type="gramStart"/>
+      <w:r>
+        <w:t>rm</w:t>
+      </w:r>
+      <w:proofErr w:type="spellEnd"/>
+      <w:r>
+        <w:t xml:space="preserve"> Remove</w:t>
+      </w:r>
+      <w:proofErr w:type="gramEnd"/>
+      <w:r>
+        <w:t xml:space="preserve"> um arquivo do repositório e do sistema de arquivos. 10. </w:t>
+      </w:r>
+      <w:proofErr w:type="spellStart"/>
+      <w:r>
+        <w:t>git</w:t>
+      </w:r>
+      <w:proofErr w:type="spellEnd"/>
+      <w:r>
+        <w:t xml:space="preserve"> </w:t>
+      </w:r>
+      <w:proofErr w:type="spellStart"/>
+      <w:r>
+        <w:t>rm</w:t>
+      </w:r>
+      <w:proofErr w:type="spellEnd"/>
+      <w:r>
+        <w:t xml:space="preserve"> --</w:t>
+      </w:r>
+      <w:proofErr w:type="spellStart"/>
+      <w:proofErr w:type="gramStart"/>
+      <w:r>
+        <w:t>cached</w:t>
+      </w:r>
+      <w:proofErr w:type="spellEnd"/>
+      <w:r>
+        <w:t xml:space="preserve"> Remove</w:t>
+      </w:r>
+      <w:proofErr w:type="gramEnd"/>
+      <w:r>
+        <w:t xml:space="preserve"> um arquivo do repositório mas mantém no sistema local. 11. </w:t>
+      </w:r>
+      <w:proofErr w:type="spellStart"/>
+      <w:r>
+        <w:t>git</w:t>
+      </w:r>
+      <w:proofErr w:type="spellEnd"/>
+      <w:r>
+        <w:t xml:space="preserve"> </w:t>
+      </w:r>
+      <w:proofErr w:type="spellStart"/>
+      <w:proofErr w:type="gramStart"/>
+      <w:r>
+        <w:t>branch</w:t>
+      </w:r>
+      <w:proofErr w:type="spellEnd"/>
+      <w:r>
+        <w:t xml:space="preserve"> Lista</w:t>
+      </w:r>
+      <w:proofErr w:type="gramEnd"/>
+      <w:r>
+        <w:t xml:space="preserve"> todas as </w:t>
+      </w:r>
+      <w:proofErr w:type="spellStart"/>
+      <w:r>
+        <w:t>branches</w:t>
+      </w:r>
+      <w:proofErr w:type="spellEnd"/>
+      <w:r>
+        <w:t xml:space="preserve">. 12. </w:t>
+      </w:r>
+      <w:proofErr w:type="spellStart"/>
+      <w:r>
+        <w:t>git</w:t>
+      </w:r>
+      <w:proofErr w:type="spellEnd"/>
+      <w:r>
+        <w:t xml:space="preserve"> </w:t>
+      </w:r>
+      <w:proofErr w:type="spellStart"/>
+      <w:proofErr w:type="gramStart"/>
+      <w:r>
+        <w:t>branch</w:t>
+      </w:r>
+      <w:proofErr w:type="spellEnd"/>
+      <w:r>
+        <w:t xml:space="preserve"> Cria</w:t>
+      </w:r>
+      <w:proofErr w:type="gramEnd"/>
+      <w:r>
+        <w:t xml:space="preserve"> uma nova </w:t>
+      </w:r>
+      <w:proofErr w:type="spellStart"/>
+      <w:r>
+        <w:t>branch</w:t>
+      </w:r>
+      <w:proofErr w:type="spellEnd"/>
+      <w:r>
+        <w:t xml:space="preserve">. 13. </w:t>
+      </w:r>
+      <w:proofErr w:type="spellStart"/>
+      <w:r>
+        <w:t>git</w:t>
+      </w:r>
+      <w:proofErr w:type="spellEnd"/>
+      <w:r>
+        <w:t xml:space="preserve"> switch Troca para outra </w:t>
+      </w:r>
+      <w:proofErr w:type="spellStart"/>
+      <w:r>
+        <w:t>branch</w:t>
+      </w:r>
+      <w:proofErr w:type="spellEnd"/>
+      <w:r>
+        <w:t xml:space="preserve">. 14. </w:t>
+      </w:r>
+      <w:proofErr w:type="spellStart"/>
+      <w:r>
+        <w:t>git</w:t>
+      </w:r>
+      <w:proofErr w:type="spellEnd"/>
+      <w:r>
+        <w:t xml:space="preserve"> checkout -</w:t>
+      </w:r>
+      <w:proofErr w:type="gramStart"/>
+      <w:r>
+        <w:t>b Cria</w:t>
+      </w:r>
+      <w:proofErr w:type="gramEnd"/>
+      <w:r>
+        <w:t xml:space="preserve"> e já muda para a nova </w:t>
+      </w:r>
+      <w:proofErr w:type="spellStart"/>
+      <w:r>
+        <w:t>branch</w:t>
+      </w:r>
+      <w:proofErr w:type="spellEnd"/>
+      <w:r>
+        <w:t xml:space="preserve">. 15. </w:t>
+      </w:r>
+      <w:proofErr w:type="spellStart"/>
+      <w:r>
+        <w:t>git</w:t>
+      </w:r>
+      <w:proofErr w:type="spellEnd"/>
+      <w:r>
+        <w:t xml:space="preserve"> </w:t>
+      </w:r>
+      <w:proofErr w:type="gramStart"/>
+      <w:r>
+        <w:t>merge Mescla</w:t>
+      </w:r>
+      <w:proofErr w:type="gramEnd"/>
+      <w:r>
+        <w:t xml:space="preserve"> a </w:t>
+      </w:r>
+      <w:proofErr w:type="spellStart"/>
+      <w:r>
+        <w:t>branch</w:t>
+      </w:r>
+      <w:proofErr w:type="spellEnd"/>
+      <w:r>
+        <w:t xml:space="preserve"> mencionada com a atual. 16. </w:t>
+      </w:r>
+      <w:proofErr w:type="spellStart"/>
+      <w:r>
+        <w:t>git</w:t>
+      </w:r>
+      <w:proofErr w:type="spellEnd"/>
+      <w:r>
+        <w:t xml:space="preserve"> </w:t>
+      </w:r>
+      <w:proofErr w:type="spellStart"/>
+      <w:proofErr w:type="gramStart"/>
+      <w:r>
+        <w:t>branch</w:t>
+      </w:r>
+      <w:proofErr w:type="spellEnd"/>
+      <w:r>
+        <w:t xml:space="preserve"> -d Deleta</w:t>
+      </w:r>
+      <w:proofErr w:type="gramEnd"/>
+      <w:r>
+        <w:t xml:space="preserve"> uma </w:t>
+      </w:r>
+      <w:proofErr w:type="spellStart"/>
+      <w:r>
+        <w:t>branch</w:t>
+      </w:r>
+      <w:proofErr w:type="spellEnd"/>
+      <w:r>
+        <w:t xml:space="preserve"> local. 17. </w:t>
+      </w:r>
+      <w:proofErr w:type="spellStart"/>
+      <w:r>
+        <w:t>git</w:t>
+      </w:r>
+      <w:proofErr w:type="spellEnd"/>
+      <w:r>
+        <w:t xml:space="preserve"> </w:t>
+      </w:r>
+      <w:proofErr w:type="gramStart"/>
+      <w:r>
+        <w:t>checkout Navega</w:t>
+      </w:r>
+      <w:proofErr w:type="gramEnd"/>
+      <w:r>
+        <w:t xml:space="preserve"> para um </w:t>
+      </w:r>
+      <w:proofErr w:type="spellStart"/>
+      <w:r>
+        <w:t>commit</w:t>
+      </w:r>
+      <w:proofErr w:type="spellEnd"/>
+      <w:r>
+        <w:t xml:space="preserve"> específico. 18. </w:t>
+      </w:r>
+      <w:proofErr w:type="spellStart"/>
+      <w:r>
+        <w:t>git</w:t>
+      </w:r>
+      <w:proofErr w:type="spellEnd"/>
+      <w:r>
+        <w:t xml:space="preserve"> checkout -</w:t>
+      </w:r>
+      <w:proofErr w:type="gramStart"/>
+      <w:r>
+        <w:t>b Cria</w:t>
+      </w:r>
+      <w:proofErr w:type="gramEnd"/>
+      <w:r>
+        <w:t xml:space="preserve"> uma </w:t>
+      </w:r>
+      <w:proofErr w:type="spellStart"/>
+      <w:r>
+        <w:t>branch</w:t>
+      </w:r>
+      <w:proofErr w:type="spellEnd"/>
+      <w:r>
+        <w:t xml:space="preserve"> a partir de um </w:t>
+      </w:r>
+      <w:proofErr w:type="spellStart"/>
+      <w:r>
+        <w:t>commit</w:t>
+      </w:r>
+      <w:proofErr w:type="spellEnd"/>
+      <w:r>
+        <w:t xml:space="preserve"> passado. 19. </w:t>
+      </w:r>
+      <w:proofErr w:type="spellStart"/>
+      <w:r>
+        <w:t>git</w:t>
+      </w:r>
+      <w:proofErr w:type="spellEnd"/>
+      <w:r>
+        <w:t xml:space="preserve"> </w:t>
+      </w:r>
+      <w:proofErr w:type="spellStart"/>
+      <w:r>
+        <w:t>remote</w:t>
+      </w:r>
+      <w:proofErr w:type="spellEnd"/>
+      <w:r>
+        <w:t xml:space="preserve"> </w:t>
+      </w:r>
+      <w:proofErr w:type="spellStart"/>
+      <w:r>
+        <w:t>add</w:t>
+      </w:r>
+      <w:proofErr w:type="spellEnd"/>
+      <w:r>
+        <w:t xml:space="preserve"> </w:t>
+      </w:r>
+      <w:proofErr w:type="spellStart"/>
+      <w:proofErr w:type="gramStart"/>
+      <w:r>
+        <w:t>origin</w:t>
+      </w:r>
+      <w:proofErr w:type="spellEnd"/>
+      <w:r>
+        <w:t xml:space="preserve"> Conecta</w:t>
+      </w:r>
+      <w:proofErr w:type="gramEnd"/>
+      <w:r>
+        <w:t xml:space="preserve"> seu repositório local ao remoto no GitHub. 20. </w:t>
+      </w:r>
+      <w:proofErr w:type="spellStart"/>
+      <w:r>
+        <w:t>git</w:t>
+      </w:r>
+      <w:proofErr w:type="spellEnd"/>
+      <w:r>
+        <w:t xml:space="preserve"> </w:t>
+      </w:r>
+      <w:proofErr w:type="spellStart"/>
+      <w:r>
+        <w:t>remote</w:t>
+      </w:r>
+      <w:proofErr w:type="spellEnd"/>
+      <w:r>
+        <w:t xml:space="preserve"> -</w:t>
+      </w:r>
+      <w:proofErr w:type="gramStart"/>
+      <w:r>
+        <w:t>v Exibe</w:t>
+      </w:r>
+      <w:proofErr w:type="gramEnd"/>
+      <w:r>
+        <w:t xml:space="preserve"> os repositórios remotos configurados. 21. </w:t>
+      </w:r>
+      <w:proofErr w:type="spellStart"/>
+      <w:r>
+        <w:t>git</w:t>
+      </w:r>
+      <w:proofErr w:type="spellEnd"/>
+      <w:r>
+        <w:t xml:space="preserve"> </w:t>
+      </w:r>
+      <w:proofErr w:type="spellStart"/>
+      <w:r>
+        <w:t>push</w:t>
+      </w:r>
+      <w:proofErr w:type="spellEnd"/>
+      <w:r>
+        <w:t xml:space="preserve"> -u </w:t>
+      </w:r>
+      <w:proofErr w:type="spellStart"/>
+      <w:r>
+        <w:t>origin</w:t>
+      </w:r>
+      <w:proofErr w:type="spellEnd"/>
+      <w:r>
+        <w:t xml:space="preserve"> </w:t>
+      </w:r>
+      <w:proofErr w:type="spellStart"/>
+      <w:proofErr w:type="gramStart"/>
+      <w:r>
+        <w:t>main</w:t>
+      </w:r>
+      <w:proofErr w:type="spellEnd"/>
+      <w:r>
+        <w:t xml:space="preserve"> Envia</w:t>
+      </w:r>
+      <w:proofErr w:type="gramEnd"/>
+      <w:r>
+        <w:t xml:space="preserve"> sua </w:t>
+      </w:r>
+      <w:proofErr w:type="spellStart"/>
+      <w:r>
+        <w:t>branch</w:t>
+      </w:r>
+      <w:proofErr w:type="spellEnd"/>
+      <w:r>
+        <w:t xml:space="preserve"> local </w:t>
+      </w:r>
+      <w:proofErr w:type="spellStart"/>
+      <w:r>
+        <w:t>main</w:t>
+      </w:r>
+      <w:proofErr w:type="spellEnd"/>
+      <w:r>
+        <w:t xml:space="preserve"> para o repositório remoto. 22. </w:t>
+      </w:r>
+      <w:proofErr w:type="spellStart"/>
+      <w:r>
+        <w:t>git</w:t>
+      </w:r>
+      <w:proofErr w:type="spellEnd"/>
+      <w:r>
+        <w:t xml:space="preserve"> </w:t>
+      </w:r>
+      <w:proofErr w:type="spellStart"/>
+      <w:proofErr w:type="gramStart"/>
+      <w:r>
+        <w:t>push</w:t>
+      </w:r>
+      <w:proofErr w:type="spellEnd"/>
+      <w:r>
+        <w:t xml:space="preserve"> Envia</w:t>
+      </w:r>
+      <w:proofErr w:type="gramEnd"/>
+      <w:r>
+        <w:t xml:space="preserve"> os </w:t>
+      </w:r>
+      <w:proofErr w:type="spellStart"/>
+      <w:r>
+        <w:t>commits</w:t>
+      </w:r>
+      <w:proofErr w:type="spellEnd"/>
+      <w:r>
+        <w:t xml:space="preserve"> para o repositório remoto (após -u). 23. </w:t>
+      </w:r>
+      <w:proofErr w:type="spellStart"/>
+      <w:r>
+        <w:t>git</w:t>
+      </w:r>
+      <w:proofErr w:type="spellEnd"/>
+      <w:r>
+        <w:t xml:space="preserve"> </w:t>
+      </w:r>
+      <w:proofErr w:type="spellStart"/>
+      <w:proofErr w:type="gramStart"/>
+      <w:r>
+        <w:t>pull</w:t>
+      </w:r>
+      <w:proofErr w:type="spellEnd"/>
+      <w:r>
+        <w:t xml:space="preserve"> Puxa</w:t>
+      </w:r>
+      <w:proofErr w:type="gramEnd"/>
+      <w:r>
+        <w:t xml:space="preserve"> as últimas alterações do repositório remoto. 24. </w:t>
+      </w:r>
+      <w:proofErr w:type="spellStart"/>
+      <w:r>
+        <w:t>git</w:t>
+      </w:r>
+      <w:proofErr w:type="spellEnd"/>
+      <w:r>
+        <w:t xml:space="preserve"> </w:t>
+      </w:r>
+      <w:proofErr w:type="spellStart"/>
+      <w:r>
+        <w:t>pull</w:t>
+      </w:r>
+      <w:proofErr w:type="spellEnd"/>
+      <w:r>
+        <w:t xml:space="preserve"> </w:t>
+      </w:r>
+      <w:proofErr w:type="spellStart"/>
+      <w:r>
+        <w:t>origin</w:t>
+      </w:r>
+      <w:proofErr w:type="spellEnd"/>
+      <w:r>
+        <w:t xml:space="preserve"> </w:t>
+      </w:r>
+      <w:proofErr w:type="spellStart"/>
+      <w:proofErr w:type="gramStart"/>
+      <w:r>
+        <w:t>main</w:t>
+      </w:r>
+      <w:proofErr w:type="spellEnd"/>
+      <w:r>
+        <w:t xml:space="preserve"> Atualiza</w:t>
+      </w:r>
+      <w:proofErr w:type="gramEnd"/>
+      <w:r>
+        <w:t xml:space="preserve"> o repositório local com a </w:t>
+      </w:r>
+      <w:proofErr w:type="spellStart"/>
+      <w:r>
+        <w:t>branch</w:t>
+      </w:r>
+      <w:proofErr w:type="spellEnd"/>
+      <w:r>
+        <w:t xml:space="preserve"> </w:t>
+      </w:r>
+      <w:proofErr w:type="spellStart"/>
+      <w:r>
+        <w:t>main</w:t>
+      </w:r>
+      <w:proofErr w:type="spellEnd"/>
+      <w:r>
+        <w:t xml:space="preserve"> do remoto. 25. </w:t>
+      </w:r>
+      <w:proofErr w:type="spellStart"/>
+      <w:r>
+        <w:t>git</w:t>
+      </w:r>
+      <w:proofErr w:type="spellEnd"/>
+      <w:r>
+        <w:t xml:space="preserve"> </w:t>
+      </w:r>
+      <w:proofErr w:type="gramStart"/>
+      <w:r>
+        <w:t>clone Clona</w:t>
+      </w:r>
+      <w:proofErr w:type="gramEnd"/>
+      <w:r>
+        <w:t xml:space="preserve"> um repositório remoto na sua máquina. 26. </w:t>
+      </w:r>
+      <w:proofErr w:type="spellStart"/>
+      <w:r>
+        <w:t>git</w:t>
+      </w:r>
+      <w:proofErr w:type="spellEnd"/>
+      <w:r>
+        <w:t xml:space="preserve"> log --</w:t>
+      </w:r>
+      <w:proofErr w:type="spellStart"/>
+      <w:proofErr w:type="gramStart"/>
+      <w:r>
+        <w:t>oneline</w:t>
+      </w:r>
+      <w:proofErr w:type="spellEnd"/>
+      <w:r>
+        <w:t xml:space="preserve"> Mostra</w:t>
+      </w:r>
+      <w:proofErr w:type="gramEnd"/>
+      <w:r>
+        <w:t xml:space="preserve"> o log de </w:t>
+      </w:r>
+      <w:proofErr w:type="spellStart"/>
+      <w:r>
+        <w:t>commits</w:t>
+      </w:r>
+      <w:proofErr w:type="spellEnd"/>
+      <w:r>
+        <w:t xml:space="preserve"> de forma resumida. 27. </w:t>
+      </w:r>
+      <w:proofErr w:type="spellStart"/>
+      <w:r>
+        <w:t>git</w:t>
+      </w:r>
+      <w:proofErr w:type="spellEnd"/>
+      <w:r>
+        <w:t xml:space="preserve"> </w:t>
+      </w:r>
+      <w:proofErr w:type="spellStart"/>
+      <w:proofErr w:type="gramStart"/>
+      <w:r>
+        <w:t>reflog</w:t>
+      </w:r>
+      <w:proofErr w:type="spellEnd"/>
+      <w:r>
+        <w:t xml:space="preserve"> Mostra</w:t>
+      </w:r>
+      <w:proofErr w:type="gramEnd"/>
+      <w:r>
+        <w:t xml:space="preserve"> todas as referências recentes, inclusive mudanças de </w:t>
+      </w:r>
+      <w:proofErr w:type="spellStart"/>
+      <w:r>
+        <w:t>branch</w:t>
+      </w:r>
+      <w:proofErr w:type="spellEnd"/>
+      <w:r>
+        <w:t xml:space="preserve">. </w:t>
+      </w:r>
+      <w:proofErr w:type="gramStart"/>
+      <w:r>
+        <w:t>.</w:t>
+      </w:r>
+      <w:proofErr w:type="spellStart"/>
+      <w:r>
+        <w:t>gitignore</w:t>
+      </w:r>
+      <w:proofErr w:type="spellEnd"/>
+      <w:proofErr w:type="gramEnd"/>
+      <w:r>
+        <w:t xml:space="preserve"> Arquivo que define quais arquivos e pastas o </w:t>
+      </w:r>
+      <w:proofErr w:type="spellStart"/>
+      <w:r>
+        <w:t>Git</w:t>
+      </w:r>
+      <w:proofErr w:type="spellEnd"/>
+      <w:r>
+        <w:t xml:space="preserve"> deve ignorar. 28. </w:t>
+      </w:r>
+      <w:proofErr w:type="spellStart"/>
+      <w:r>
+        <w:t>git</w:t>
+      </w:r>
+      <w:proofErr w:type="spellEnd"/>
+      <w:r>
+        <w:t xml:space="preserve"> </w:t>
+      </w:r>
+      <w:proofErr w:type="spellStart"/>
+      <w:r>
+        <w:t>tag</w:t>
+      </w:r>
+      <w:proofErr w:type="spellEnd"/>
+      <w:r>
+        <w:t xml:space="preserve"> -a v1.0 -m </w:t>
+      </w:r>
+      <w:proofErr w:type="gramStart"/>
+      <w:r>
+        <w:t>'mensagem' Cria</w:t>
+      </w:r>
+      <w:proofErr w:type="gramEnd"/>
+      <w:r>
+        <w:t xml:space="preserve"> uma </w:t>
+      </w:r>
+      <w:proofErr w:type="spellStart"/>
+      <w:r>
+        <w:t>tag</w:t>
+      </w:r>
+      <w:proofErr w:type="spellEnd"/>
+      <w:r>
+        <w:t xml:space="preserve"> anotada com nome e descrição. 29. </w:t>
+      </w:r>
+      <w:proofErr w:type="spellStart"/>
+      <w:r>
+        <w:t>git</w:t>
+      </w:r>
+      <w:proofErr w:type="spellEnd"/>
+      <w:r>
+        <w:t xml:space="preserve"> </w:t>
+      </w:r>
+      <w:proofErr w:type="spellStart"/>
+      <w:proofErr w:type="gramStart"/>
+      <w:r>
+        <w:t>tag</w:t>
+      </w:r>
+      <w:proofErr w:type="spellEnd"/>
+      <w:r>
+        <w:t xml:space="preserve"> Lista</w:t>
+      </w:r>
+      <w:proofErr w:type="gramEnd"/>
+      <w:r>
+        <w:t xml:space="preserve"> todas as </w:t>
+      </w:r>
+      <w:proofErr w:type="spellStart"/>
+      <w:r>
+        <w:t>tags</w:t>
+      </w:r>
+      <w:proofErr w:type="spellEnd"/>
+      <w:r>
+        <w:t xml:space="preserve">. 30. </w:t>
+      </w:r>
+      <w:proofErr w:type="spellStart"/>
+      <w:r>
+        <w:t>git</w:t>
+      </w:r>
+      <w:proofErr w:type="spellEnd"/>
+      <w:r>
+        <w:t xml:space="preserve"> </w:t>
+      </w:r>
+      <w:proofErr w:type="spellStart"/>
+      <w:r>
+        <w:t>push</w:t>
+      </w:r>
+      <w:proofErr w:type="spellEnd"/>
+      <w:r>
+        <w:t xml:space="preserve"> </w:t>
+      </w:r>
+      <w:proofErr w:type="spellStart"/>
+      <w:r>
+        <w:t>origin</w:t>
+      </w:r>
+      <w:proofErr w:type="spellEnd"/>
+      <w:r>
+        <w:t xml:space="preserve"> v1.0 Envia a </w:t>
+      </w:r>
+      <w:proofErr w:type="spellStart"/>
+      <w:r>
+        <w:t>tag</w:t>
+      </w:r>
+      <w:proofErr w:type="spellEnd"/>
+      <w:r>
+        <w:t xml:space="preserve"> para o GitHub. 31. </w:t>
+      </w:r>
+      <w:proofErr w:type="spellStart"/>
+      <w:r>
+        <w:t>git</w:t>
+      </w:r>
+      <w:proofErr w:type="spellEnd"/>
+      <w:r>
+        <w:t xml:space="preserve"> </w:t>
+      </w:r>
+      <w:proofErr w:type="spellStart"/>
+      <w:r>
+        <w:t>tag</w:t>
+      </w:r>
+      <w:proofErr w:type="spellEnd"/>
+      <w:r>
+        <w:t xml:space="preserve"> -d v1.0 Apaga a </w:t>
+      </w:r>
+      <w:proofErr w:type="spellStart"/>
+      <w:r>
+        <w:t>tag</w:t>
+      </w:r>
+      <w:proofErr w:type="spellEnd"/>
+      <w:r>
+        <w:t xml:space="preserve"> local. 32. </w:t>
+      </w:r>
+      <w:proofErr w:type="spellStart"/>
+      <w:r>
+        <w:t>git</w:t>
+      </w:r>
+      <w:proofErr w:type="spellEnd"/>
+      <w:r>
+        <w:t xml:space="preserve"> </w:t>
+      </w:r>
+      <w:proofErr w:type="spellStart"/>
+      <w:r>
+        <w:t>push</w:t>
+      </w:r>
+      <w:proofErr w:type="spellEnd"/>
+      <w:r>
+        <w:t xml:space="preserve"> </w:t>
+      </w:r>
+      <w:proofErr w:type="spellStart"/>
+      <w:r>
+        <w:t>origin</w:t>
+      </w:r>
+      <w:proofErr w:type="spellEnd"/>
+      <w:r>
+        <w:t xml:space="preserve"> :</w:t>
+      </w:r>
+      <w:proofErr w:type="spellStart"/>
+      <w:r>
+        <w:t>refs</w:t>
+      </w:r>
+      <w:proofErr w:type="spellEnd"/>
+      <w:r>
+        <w:t>/</w:t>
+      </w:r>
+      <w:proofErr w:type="spellStart"/>
+      <w:r>
+        <w:t>tags</w:t>
+      </w:r>
+      <w:proofErr w:type="spellEnd"/>
+      <w:r>
+        <w:t xml:space="preserve">/v1.0 Apaga a </w:t>
+      </w:r>
+      <w:proofErr w:type="spellStart"/>
+      <w:r>
+        <w:t>tag</w:t>
+      </w:r>
+      <w:proofErr w:type="spellEnd"/>
+      <w:r>
+        <w:t xml:space="preserve"> do GitHub. 33. </w:t>
+      </w:r>
+      <w:proofErr w:type="spellStart"/>
+      <w:r>
+        <w:t>git</w:t>
+      </w:r>
+      <w:proofErr w:type="spellEnd"/>
+      <w:r>
+        <w:t xml:space="preserve"> checkout v1.0 Acessa o estado do projeto naquela </w:t>
+      </w:r>
+      <w:proofErr w:type="spellStart"/>
+      <w:r>
+        <w:t>tag</w:t>
+      </w:r>
+      <w:proofErr w:type="spellEnd"/>
+      <w:r>
+        <w:t xml:space="preserve">. 34. </w:t>
+      </w:r>
+      <w:proofErr w:type="spellStart"/>
+      <w:r>
+        <w:t>Fork</w:t>
+      </w:r>
+      <w:proofErr w:type="spellEnd"/>
+      <w:r>
+        <w:t xml:space="preserve"> Ação feita no GitHub </w:t>
+      </w:r>
+      <w:r>
+        <w:lastRenderedPageBreak/>
+        <w:t xml:space="preserve">para copiar um repositório de outro usuário para sua conta. 35. </w:t>
+      </w:r>
+      <w:proofErr w:type="spellStart"/>
+      <w:r>
+        <w:t>Pull</w:t>
+      </w:r>
+      <w:proofErr w:type="spellEnd"/>
+      <w:r>
+        <w:t xml:space="preserve"> </w:t>
+      </w:r>
+      <w:proofErr w:type="spellStart"/>
+      <w:r>
+        <w:t>Request</w:t>
+      </w:r>
+      <w:proofErr w:type="spellEnd"/>
+      <w:r>
+        <w:t xml:space="preserve"> Solicitação para o autor do projeto aceitar suas alterações. 36. </w:t>
+      </w:r>
+      <w:proofErr w:type="spellStart"/>
+      <w:r>
+        <w:t>ssh-keygen</w:t>
+      </w:r>
+      <w:proofErr w:type="spellEnd"/>
+      <w:r>
+        <w:t xml:space="preserve"> -t ed25519 -C '</w:t>
+      </w:r>
+      <w:proofErr w:type="spellStart"/>
+      <w:r>
+        <w:t>seu_email</w:t>
+      </w:r>
+      <w:proofErr w:type="spellEnd"/>
+      <w:r>
+        <w:t xml:space="preserve">' Gera uma chave SSH para autenticação com o GitHub. 37. </w:t>
+      </w:r>
+      <w:proofErr w:type="spellStart"/>
+      <w:r>
+        <w:t>ssh</w:t>
+      </w:r>
+      <w:proofErr w:type="spellEnd"/>
+      <w:r>
+        <w:t xml:space="preserve"> -T </w:t>
+      </w:r>
+      <w:proofErr w:type="gramStart"/>
+      <w:r>
+        <w:t>git@github.com Testa</w:t>
+      </w:r>
+      <w:proofErr w:type="gramEnd"/>
+      <w:r>
+        <w:t xml:space="preserve"> a conexão via SSH com o GitHub. 38. </w:t>
+      </w:r>
+      <w:proofErr w:type="spellStart"/>
+      <w:r>
+        <w:t>git@github.com:usuario</w:t>
+      </w:r>
+      <w:proofErr w:type="spellEnd"/>
+      <w:r>
+        <w:t>/</w:t>
+      </w:r>
+      <w:proofErr w:type="spellStart"/>
+      <w:r>
+        <w:t>repositorio.git</w:t>
+      </w:r>
+      <w:proofErr w:type="spellEnd"/>
+      <w:r>
+        <w:t xml:space="preserve"> URL para clonar via SSH. 39. Integração </w:t>
+      </w:r>
+      <w:proofErr w:type="spellStart"/>
+      <w:r>
+        <w:t>Git</w:t>
+      </w:r>
+      <w:proofErr w:type="spellEnd"/>
+      <w:r>
+        <w:t xml:space="preserve"> no </w:t>
+      </w:r>
+      <w:proofErr w:type="spellStart"/>
+      <w:r>
+        <w:t>IntelliJ</w:t>
+      </w:r>
+      <w:proofErr w:type="spellEnd"/>
+      <w:r>
+        <w:t xml:space="preserve"> Permite usar </w:t>
+      </w:r>
+      <w:proofErr w:type="spellStart"/>
+      <w:r>
+        <w:t>Git</w:t>
+      </w:r>
+      <w:proofErr w:type="spellEnd"/>
+      <w:r>
+        <w:t xml:space="preserve"> visualmente: </w:t>
+      </w:r>
+      <w:proofErr w:type="spellStart"/>
+      <w:r>
+        <w:t>commit</w:t>
+      </w:r>
+      <w:proofErr w:type="spellEnd"/>
+      <w:r>
+        <w:t xml:space="preserve">, </w:t>
+      </w:r>
+      <w:proofErr w:type="spellStart"/>
+      <w:r>
+        <w:t>push</w:t>
+      </w:r>
+      <w:proofErr w:type="spellEnd"/>
+      <w:r>
+        <w:t xml:space="preserve">, </w:t>
+      </w:r>
+      <w:proofErr w:type="spellStart"/>
+      <w:r>
+        <w:t>pull</w:t>
+      </w:r>
+      <w:proofErr w:type="spellEnd"/>
+      <w:r>
+        <w:t xml:space="preserve">, </w:t>
+      </w:r>
+      <w:proofErr w:type="spellStart"/>
+      <w:r>
+        <w:t>branch</w:t>
+      </w:r>
+      <w:proofErr w:type="spellEnd"/>
+      <w:r>
+        <w:t>, tudo pelo IDE</w:t>
+      </w:r>
+    </w:p>
     <w:sectPr>
       <w:pgSz w:w="11906" w:h="16838"/>
       <w:pgMar w:top="1417" w:right="1701" w:bottom="1417" w:left="1701" w:header="708" w:footer="708" w:gutter="0"/>

</xml_diff>